<commit_message>
Justificando por escrito a escolha do corte da variavel preço
</commit_message>
<xml_diff>
--- a/report.docx
+++ b/report.docx
@@ -542,27 +542,7 @@
           <w:sz w:val="24"/>
           <w:szCs w:val="24"/>
         </w:rPr>
-        <w:t>RE</w:t>
-      </w:r>
-      <w:r>
-        <w:rPr>
-          <w:rFonts w:ascii="Arial" w:hAnsi="Arial" w:cs="Arial"/>
-          <w:b/>
-          <w:bCs/>
-          <w:sz w:val="24"/>
-          <w:szCs w:val="24"/>
-        </w:rPr>
-        <w:t xml:space="preserve">LATÓRIO </w:t>
-      </w:r>
-      <w:r>
-        <w:rPr>
-          <w:rFonts w:ascii="Arial" w:hAnsi="Arial" w:cs="Arial"/>
-          <w:b/>
-          <w:bCs/>
-          <w:sz w:val="24"/>
-          <w:szCs w:val="24"/>
-        </w:rPr>
-        <w:t>DA ANÁLISE DOS DADOS ABERTOS DO AIRBNB:</w:t>
+        <w:t>RELATÓRIO DA ANÁLISE DOS DADOS ABERTOS DO AIRBNB:</w:t>
       </w:r>
     </w:p>
     <w:p>
@@ -653,52 +633,7 @@
           <w:sz w:val="20"/>
           <w:szCs w:val="20"/>
         </w:rPr>
-        <w:t xml:space="preserve">Relatório </w:t>
-      </w:r>
-      <w:r>
-        <w:rPr>
-          <w:rFonts w:ascii="Arial" w:hAnsi="Arial" w:cs="Arial"/>
-          <w:color w:val="000000"/>
-          <w:sz w:val="20"/>
-          <w:szCs w:val="20"/>
-        </w:rPr>
-        <w:t>da análise de dados</w:t>
-      </w:r>
-      <w:r>
-        <w:rPr>
-          <w:rFonts w:ascii="Arial" w:hAnsi="Arial" w:cs="Arial"/>
-          <w:color w:val="000000"/>
-          <w:sz w:val="20"/>
-          <w:szCs w:val="20"/>
-        </w:rPr>
-        <w:t xml:space="preserve"> </w:t>
-      </w:r>
-      <w:r>
-        <w:rPr>
-          <w:rFonts w:ascii="Arial" w:hAnsi="Arial" w:cs="Arial"/>
-          <w:color w:val="000000"/>
-          <w:sz w:val="20"/>
-          <w:szCs w:val="20"/>
-        </w:rPr>
-        <w:t>para</w:t>
-      </w:r>
-      <w:r>
-        <w:rPr>
-          <w:rFonts w:ascii="Arial" w:hAnsi="Arial" w:cs="Arial"/>
-          <w:color w:val="000000"/>
-          <w:sz w:val="20"/>
-          <w:szCs w:val="20"/>
-        </w:rPr>
-        <w:t xml:space="preserve"> </w:t>
-      </w:r>
-      <w:r>
-        <w:rPr>
-          <w:rFonts w:ascii="Arial" w:hAnsi="Arial" w:cs="Arial"/>
-          <w:color w:val="000000"/>
-          <w:sz w:val="20"/>
-          <w:szCs w:val="20"/>
-        </w:rPr>
-        <w:t xml:space="preserve">a conclusão do Curso de Extensão em </w:t>
+        <w:t xml:space="preserve">Relatório da análise de dados para a conclusão do Curso de Extensão em </w:t>
       </w:r>
       <w:r>
         <w:rPr>
@@ -709,90 +644,92 @@
           <w:sz w:val="20"/>
           <w:szCs w:val="20"/>
         </w:rPr>
-        <w:t xml:space="preserve">Marketing </w:t>
-      </w:r>
-      <w:proofErr w:type="spellStart"/>
-      <w:r>
-        <w:rPr>
-          <w:rFonts w:ascii="Arial" w:hAnsi="Arial" w:cs="Arial"/>
-          <w:i/>
-          <w:iCs/>
+        <w:t xml:space="preserve">Marketing Analytics </w:t>
+      </w:r>
+      <w:r>
+        <w:rPr>
+          <w:rFonts w:ascii="Arial" w:hAnsi="Arial" w:cs="Arial"/>
           <w:color w:val="000000"/>
           <w:sz w:val="20"/>
           <w:szCs w:val="20"/>
         </w:rPr>
-        <w:t>Analytics</w:t>
-      </w:r>
-      <w:proofErr w:type="spellEnd"/>
-      <w:r>
-        <w:rPr>
-          <w:rFonts w:ascii="Arial" w:hAnsi="Arial" w:cs="Arial"/>
-          <w:i/>
-          <w:iCs/>
+        <w:t>apresentado à Universidade Federal de Goiás – UFG.</w:t>
+      </w:r>
+    </w:p>
+    <w:p>
+      <w:pPr>
+        <w:spacing w:line="360" w:lineRule="auto"/>
+        <w:ind w:left="5670"/>
+        <w:jc w:val="both"/>
+        <w:rPr>
+          <w:rFonts w:ascii="Arial" w:hAnsi="Arial" w:cs="Arial"/>
           <w:color w:val="000000"/>
           <w:sz w:val="20"/>
           <w:szCs w:val="20"/>
         </w:rPr>
-        <w:t xml:space="preserve"> </w:t>
-      </w:r>
-      <w:r>
+      </w:pPr>
+    </w:p>
+    <w:p>
+      <w:pPr>
+        <w:spacing w:line="360" w:lineRule="auto"/>
+        <w:ind w:left="5670"/>
+        <w:jc w:val="both"/>
         <w:rPr>
           <w:rFonts w:ascii="Arial" w:hAnsi="Arial" w:cs="Arial"/>
           <w:color w:val="000000"/>
           <w:sz w:val="20"/>
           <w:szCs w:val="20"/>
         </w:rPr>
-        <w:t>apresentado à Universidade Federal de Goiás – UFG.</w:t>
-      </w:r>
-    </w:p>
-    <w:p>
-      <w:pPr>
-        <w:spacing w:line="360" w:lineRule="auto"/>
-        <w:ind w:left="5670"/>
-        <w:jc w:val="both"/>
+      </w:pPr>
+      <w:r>
         <w:rPr>
           <w:rFonts w:ascii="Arial" w:hAnsi="Arial" w:cs="Arial"/>
           <w:color w:val="000000"/>
           <w:sz w:val="20"/>
           <w:szCs w:val="20"/>
         </w:rPr>
-      </w:pPr>
-    </w:p>
-    <w:p>
-      <w:pPr>
-        <w:spacing w:line="360" w:lineRule="auto"/>
-        <w:ind w:left="5670"/>
-        <w:jc w:val="both"/>
+        <w:t>Orientadores: Prof. ° Thiago Marques e Prof. Marcos Severo</w:t>
+      </w:r>
+      <w:r>
         <w:rPr>
           <w:rFonts w:ascii="Arial" w:hAnsi="Arial" w:cs="Arial"/>
           <w:color w:val="000000"/>
           <w:sz w:val="20"/>
           <w:szCs w:val="20"/>
         </w:rPr>
-      </w:pPr>
-      <w:r>
+        <w:t>.</w:t>
+      </w:r>
+    </w:p>
+    <w:p>
+      <w:pPr>
+        <w:spacing w:line="360" w:lineRule="auto"/>
+        <w:jc w:val="both"/>
         <w:rPr>
           <w:rFonts w:ascii="Arial" w:hAnsi="Arial" w:cs="Arial"/>
           <w:color w:val="000000"/>
           <w:sz w:val="20"/>
           <w:szCs w:val="20"/>
         </w:rPr>
-        <w:t>Orientadores: Prof. ° Thiago Marques e Prof. Marcos Severo</w:t>
-      </w:r>
-      <w:r>
+      </w:pPr>
+    </w:p>
+    <w:p>
+      <w:pPr>
+        <w:spacing w:line="360" w:lineRule="auto"/>
+        <w:ind w:left="142"/>
+        <w:jc w:val="both"/>
         <w:rPr>
           <w:rFonts w:ascii="Arial" w:hAnsi="Arial" w:cs="Arial"/>
           <w:color w:val="000000"/>
           <w:sz w:val="20"/>
           <w:szCs w:val="20"/>
         </w:rPr>
-        <w:t>.</w:t>
-      </w:r>
-    </w:p>
-    <w:p>
-      <w:pPr>
-        <w:spacing w:line="360" w:lineRule="auto"/>
-        <w:jc w:val="both"/>
+      </w:pPr>
+    </w:p>
+    <w:p>
+      <w:pPr>
+        <w:spacing w:line="360" w:lineRule="auto"/>
+        <w:ind w:left="142"/>
+        <w:jc w:val="center"/>
         <w:rPr>
           <w:rFonts w:ascii="Arial" w:hAnsi="Arial" w:cs="Arial"/>
           <w:color w:val="000000"/>
@@ -805,32 +742,6 @@
       <w:pPr>
         <w:spacing w:line="360" w:lineRule="auto"/>
         <w:ind w:left="142"/>
-        <w:jc w:val="both"/>
-        <w:rPr>
-          <w:rFonts w:ascii="Arial" w:hAnsi="Arial" w:cs="Arial"/>
-          <w:color w:val="000000"/>
-          <w:sz w:val="20"/>
-          <w:szCs w:val="20"/>
-        </w:rPr>
-      </w:pPr>
-    </w:p>
-    <w:p>
-      <w:pPr>
-        <w:spacing w:line="360" w:lineRule="auto"/>
-        <w:ind w:left="142"/>
-        <w:jc w:val="center"/>
-        <w:rPr>
-          <w:rFonts w:ascii="Arial" w:hAnsi="Arial" w:cs="Arial"/>
-          <w:color w:val="000000"/>
-          <w:sz w:val="20"/>
-          <w:szCs w:val="20"/>
-        </w:rPr>
-      </w:pPr>
-    </w:p>
-    <w:p>
-      <w:pPr>
-        <w:spacing w:line="360" w:lineRule="auto"/>
-        <w:ind w:left="142"/>
         <w:jc w:val="center"/>
         <w:rPr>
           <w:rFonts w:ascii="Arial" w:hAnsi="Arial" w:cs="Arial"/>
@@ -896,6 +807,13 @@
     </w:p>
     <w:sdt>
       <w:sdtPr>
+        <w:rPr>
+          <w:rFonts w:asciiTheme="minorHAnsi" w:eastAsiaTheme="minorHAnsi" w:hAnsiTheme="minorHAnsi" w:cstheme="minorBidi"/>
+          <w:color w:val="auto"/>
+          <w:sz w:val="22"/>
+          <w:szCs w:val="22"/>
+          <w:lang w:eastAsia="en-US"/>
+        </w:rPr>
         <w:id w:val="-854882037"/>
         <w:docPartObj>
           <w:docPartGallery w:val="Table of Contents"/>
@@ -904,13 +822,8 @@
       </w:sdtPr>
       <w:sdtEndPr>
         <w:rPr>
-          <w:rFonts w:asciiTheme="minorHAnsi" w:eastAsiaTheme="minorHAnsi" w:hAnsiTheme="minorHAnsi" w:cstheme="minorBidi"/>
-          <w:b/>
-          <w:bCs/>
-          <w:color w:val="auto"/>
-          <w:sz w:val="22"/>
-          <w:szCs w:val="22"/>
-          <w:lang w:eastAsia="en-US"/>
+          <w:b/>
+          <w:bCs/>
         </w:rPr>
       </w:sdtEndPr>
       <w:sdtContent>
@@ -923,26 +836,16 @@
           </w:r>
         </w:p>
         <w:p>
-          <w:r>
-            <w:fldChar w:fldCharType="begin"/>
-          </w:r>
-          <w:r>
-            <w:instrText xml:space="preserve"> TOC \o "1-3" \u </w:instrText>
-          </w:r>
-          <w:r>
-            <w:fldChar w:fldCharType="separate"/>
-          </w:r>
-          <w:r>
-            <w:rPr>
-              <w:b/>
-              <w:bCs/>
-              <w:noProof/>
-            </w:rPr>
-            <w:t>Nenhuma entrada de sumário foi encontrada.</w:t>
-          </w:r>
-          <w:r>
-            <w:fldChar w:fldCharType="end"/>
-          </w:r>
+          <w:fldSimple w:instr=" TOC \o &quot;1-3&quot; \u ">
+            <w:r>
+              <w:rPr>
+                <w:b/>
+                <w:bCs/>
+                <w:noProof/>
+              </w:rPr>
+              <w:t>Nenhuma entrada de sumário foi encontrada.</w:t>
+            </w:r>
+          </w:fldSimple>
         </w:p>
       </w:sdtContent>
     </w:sdt>
@@ -996,7 +899,6 @@
         </w:rPr>
         <w:t xml:space="preserve">s do </w:t>
       </w:r>
-      <w:proofErr w:type="spellStart"/>
       <w:r>
         <w:rPr>
           <w:b w:val="0"/>
@@ -1006,7 +908,6 @@
         </w:rPr>
         <w:t>Airbnb</w:t>
       </w:r>
-      <w:proofErr w:type="spellEnd"/>
       <w:r>
         <w:rPr>
           <w:b w:val="0"/>
@@ -1085,7 +986,335 @@
         </w:rPr>
         <w:t>A justificativa para a escolha dessa base de dados se dá em razão do meu interesse em análise de imóveis e por serem dados brasileiros, podendo assim dar uma maior proximidade com o pesquisador e os dados.</w:t>
       </w:r>
+    </w:p>
+    <w:p>
+      <w:pPr>
+        <w:rPr>
+          <w:rFonts w:ascii="Arial" w:hAnsi="Arial" w:cs="Arial"/>
+          <w:sz w:val="24"/>
+          <w:szCs w:val="24"/>
+        </w:rPr>
+      </w:pPr>
+      <w:r>
+        <w:rPr>
+          <w:b/>
+          <w:bCs/>
+        </w:rPr>
+        <w:br w:type="page"/>
+      </w:r>
+    </w:p>
+    <w:p>
+      <w:pPr>
+        <w:pStyle w:val="Captulos"/>
+        <w:numPr>
+          <w:ilvl w:val="0"/>
+          <w:numId w:val="1"/>
+        </w:numPr>
+      </w:pPr>
+      <w:r>
+        <w:lastRenderedPageBreak/>
+        <w:t>SOBRE OS DADOS</w:t>
+      </w:r>
+    </w:p>
+    <w:p>
+      <w:pPr>
+        <w:pStyle w:val="Captulos"/>
+        <w:ind w:left="0" w:firstLine="502"/>
+        <w:rPr>
+          <w:b w:val="0"/>
+          <w:bCs w:val="0"/>
+        </w:rPr>
+      </w:pPr>
+      <w:r>
+        <w:rPr>
+          <w:b w:val="0"/>
+          <w:bCs w:val="0"/>
+        </w:rPr>
+        <w:t xml:space="preserve">O </w:t>
+      </w:r>
+      <w:r>
+        <w:rPr>
+          <w:b w:val="0"/>
+          <w:bCs w:val="0"/>
+          <w:i/>
+          <w:iCs/>
+        </w:rPr>
+        <w:t xml:space="preserve">dataset </w:t>
+      </w:r>
+      <w:r>
+        <w:rPr>
+          <w:b w:val="0"/>
+          <w:bCs w:val="0"/>
+        </w:rPr>
+        <w:t>original</w:t>
+      </w:r>
+      <w:r>
+        <w:rPr>
+          <w:b w:val="0"/>
+          <w:bCs w:val="0"/>
+        </w:rPr>
+        <w:t xml:space="preserve"> possui 24.681 </w:t>
+      </w:r>
+      <w:r>
+        <w:rPr>
+          <w:b w:val="0"/>
+          <w:bCs w:val="0"/>
+          <w:i/>
+          <w:iCs/>
+        </w:rPr>
+        <w:t>rows</w:t>
+      </w:r>
+      <w:r>
+        <w:rPr>
+          <w:b w:val="0"/>
+          <w:bCs w:val="0"/>
+        </w:rPr>
+        <w:t xml:space="preserve"> e 74 variáveis, e pode ser encontrado em </w:t>
+      </w:r>
+      <w:hyperlink r:id="rId6" w:history="1">
+        <w:r>
+          <w:rPr>
+            <w:rStyle w:val="Hyperlink"/>
+            <w:b w:val="0"/>
+            <w:bCs w:val="0"/>
+          </w:rPr>
+          <w:t>http://insideairbnb.com/get-the-data.html</w:t>
+        </w:r>
+      </w:hyperlink>
+      <w:r>
+        <w:rPr>
+          <w:b w:val="0"/>
+          <w:bCs w:val="0"/>
+        </w:rPr>
+        <w:t xml:space="preserve"> e conta com os dados da cidade do Rio de Janeiro. Para fim deste relatório algumas variáveis foram removidas, deixando assim o </w:t>
+      </w:r>
+      <w:r>
+        <w:rPr>
+          <w:b w:val="0"/>
+          <w:bCs w:val="0"/>
+          <w:i/>
+          <w:iCs/>
+        </w:rPr>
+        <w:t>dataset</w:t>
+      </w:r>
+      <w:r>
+        <w:rPr>
+          <w:b w:val="0"/>
+          <w:bCs w:val="0"/>
+        </w:rPr>
+        <w:t xml:space="preserve"> modificado com 35 variáveis. </w:t>
+      </w:r>
+    </w:p>
+    <w:p>
+      <w:pPr>
+        <w:pStyle w:val="Captulos"/>
+        <w:ind w:left="0" w:firstLine="502"/>
+        <w:rPr>
+          <w:b w:val="0"/>
+          <w:bCs w:val="0"/>
+        </w:rPr>
+      </w:pPr>
+    </w:p>
+    <w:p>
+      <w:pPr>
+        <w:pStyle w:val="Captulos"/>
+        <w:ind w:left="0" w:firstLine="502"/>
+        <w:jc w:val="both"/>
+      </w:pPr>
+      <w:r>
+        <w:t>Preço</w:t>
+      </w:r>
+    </w:p>
+    <w:p>
+      <w:pPr>
+        <w:pStyle w:val="Captulos"/>
+        <w:ind w:left="0" w:firstLine="502"/>
+        <w:jc w:val="both"/>
+        <w:rPr>
+          <w:b w:val="0"/>
+          <w:bCs w:val="0"/>
+        </w:rPr>
+      </w:pPr>
+      <w:r>
+        <w:rPr>
+          <w:b w:val="0"/>
+          <w:bCs w:val="0"/>
+        </w:rPr>
+        <w:t xml:space="preserve">A variável resposta preço </w:t>
+      </w:r>
+      <w:r>
+        <w:rPr>
+          <w:b w:val="0"/>
+          <w:bCs w:val="0"/>
+        </w:rPr>
+        <w:t>possuía vários registros com valores de R$ 1,00, R$ 2,00, tracei então uma linha de corte mínim</w:t>
+      </w:r>
+      <w:r>
+        <w:rPr>
+          <w:b w:val="0"/>
+          <w:bCs w:val="0"/>
+        </w:rPr>
+        <w:t>o</w:t>
+      </w:r>
+      <w:r>
+        <w:rPr>
+          <w:b w:val="0"/>
+          <w:bCs w:val="0"/>
+        </w:rPr>
+        <w:t xml:space="preserve"> em R$ 100,00, isso comprometeu aproximadamente 13,46% dos registros. O corte em R$ 50,00 comprometeria aproximadamente 13,44%, e em R$ 10,00, comprometeria aproximadamente 13,11%.</w:t>
+      </w:r>
+      <w:r>
+        <w:rPr>
+          <w:b w:val="0"/>
+          <w:bCs w:val="0"/>
+        </w:rPr>
+        <w:t xml:space="preserve"> Como a distância entre o corte de R$ 50,00 e de R$ 100,00 é de aproximadamente 0,02 pontos percentuais acho válido manter tal corte, para que não comprometa esta análise.</w:t>
+      </w:r>
+    </w:p>
+    <w:p>
+      <w:pPr>
+        <w:pStyle w:val="Captulos"/>
+        <w:ind w:left="0" w:firstLine="502"/>
+        <w:jc w:val="both"/>
+        <w:rPr>
+          <w:b w:val="0"/>
+          <w:bCs w:val="0"/>
+        </w:rPr>
+      </w:pPr>
+      <w:r>
+        <w:rPr>
+          <w:b w:val="0"/>
+          <w:bCs w:val="0"/>
+        </w:rPr>
+        <w:t xml:space="preserve">Gráfico 1 – Comparativo dos </w:t>
+      </w:r>
+      <w:r>
+        <w:rPr>
+          <w:b w:val="0"/>
+          <w:bCs w:val="0"/>
+        </w:rPr>
+        <w:t>histogramas de preço antes e depois do ajuste</w:t>
+      </w:r>
+    </w:p>
+    <w:p>
+      <w:pPr>
+        <w:pStyle w:val="Captulos"/>
+        <w:ind w:left="0" w:firstLine="502"/>
+        <w:jc w:val="both"/>
+        <w:rPr>
+          <w:b w:val="0"/>
+          <w:bCs w:val="0"/>
+        </w:rPr>
+      </w:pPr>
+      <w:r>
+        <w:rPr>
+          <w:noProof/>
+        </w:rPr>
+        <mc:AlternateContent>
+          <mc:Choice Requires="wps">
+            <w:drawing>
+              <wp:inline distT="0" distB="0" distL="0" distR="0">
+                <wp:extent cx="304800" cy="304800"/>
+                <wp:effectExtent l="0" t="0" r="0" b="0"/>
+                <wp:docPr id="1" name="Retângulo 1"/>
+                <wp:cNvGraphicFramePr>
+                  <a:graphicFrameLocks xmlns:a="http://schemas.openxmlformats.org/drawingml/2006/main" noChangeAspect="1"/>
+                </wp:cNvGraphicFramePr>
+                <a:graphic xmlns:a="http://schemas.openxmlformats.org/drawingml/2006/main">
+                  <a:graphicData uri="http://schemas.microsoft.com/office/word/2010/wordprocessingShape">
+                    <wps:wsp>
+                      <wps:cNvSpPr>
+                        <a:spLocks noChangeAspect="1" noChangeArrowheads="1"/>
+                      </wps:cNvSpPr>
+                      <wps:spPr bwMode="auto">
+                        <a:xfrm>
+                          <a:off x="0" y="0"/>
+                          <a:ext cx="304800" cy="304800"/>
+                        </a:xfrm>
+                        <a:prstGeom prst="rect">
+                          <a:avLst/>
+                        </a:prstGeom>
+                        <a:noFill/>
+                        <a:ln>
+                          <a:noFill/>
+                        </a:ln>
+                        <a:extLst>
+                          <a:ext uri="{909E8E84-426E-40DD-AFC4-6F175D3DCCD1}">
+                            <a14:hiddenFill xmlns:a14="http://schemas.microsoft.com/office/drawing/2010/main">
+                              <a:solidFill>
+                                <a:srgbClr val="FFFFFF"/>
+                              </a:solidFill>
+                            </a14:hiddenFill>
+                          </a:ext>
+                          <a:ext uri="{91240B29-F687-4F45-9708-019B960494DF}">
+                            <a14:hiddenLine xmlns:a14="http://schemas.microsoft.com/office/drawing/2010/main" w="9525">
+                              <a:solidFill>
+                                <a:srgbClr val="000000"/>
+                              </a:solidFill>
+                              <a:miter lim="800000"/>
+                              <a:headEnd/>
+                              <a:tailEnd/>
+                            </a14:hiddenLine>
+                          </a:ext>
+                        </a:extLst>
+                      </wps:spPr>
+                      <wps:bodyPr rot="0" vert="horz" wrap="square" lIns="91440" tIns="45720" rIns="91440" bIns="45720" anchor="t" anchorCtr="0" upright="1">
+                        <a:noAutofit/>
+                      </wps:bodyPr>
+                    </wps:wsp>
+                  </a:graphicData>
+                </a:graphic>
+              </wp:inline>
+            </w:drawing>
+          </mc:Choice>
+          <mc:Fallback>
+            <w:pict>
+              <v:rect w14:anchorId="5CF97534" id="Retângulo 1" o:spid="_x0000_s1026" style="width:24pt;height:24pt;visibility:visible;mso-wrap-style:square;mso-left-percent:-10001;mso-top-percent:-10001;mso-position-horizontal:absolute;mso-position-horizontal-relative:char;mso-position-vertical:absolute;mso-position-vertical-relative:line;mso-left-percent:-10001;mso-top-percent:-10001;v-text-anchor:top" o:gfxdata="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" filled="f" stroked="f">
+                <o:lock v:ext="edit" aspectratio="t"/>
+                <w10:anchorlock/>
+              </v:rect>
+            </w:pict>
+          </mc:Fallback>
+        </mc:AlternateContent>
+      </w:r>
       <w:bookmarkStart w:id="0" w:name="_GoBack"/>
+      <w:r>
+        <w:drawing>
+          <wp:inline distT="0" distB="0" distL="0" distR="0" wp14:anchorId="712511A6" wp14:editId="388C2B96">
+            <wp:extent cx="4848225" cy="3794240"/>
+            <wp:effectExtent l="0" t="0" r="0" b="0"/>
+            <wp:docPr id="10" name="Imagem 10"/>
+            <wp:cNvGraphicFramePr>
+              <a:graphicFrameLocks xmlns:a="http://schemas.openxmlformats.org/drawingml/2006/main" noChangeAspect="1"/>
+            </wp:cNvGraphicFramePr>
+            <a:graphic xmlns:a="http://schemas.openxmlformats.org/drawingml/2006/main">
+              <a:graphicData uri="http://schemas.openxmlformats.org/drawingml/2006/picture">
+                <pic:pic xmlns:pic="http://schemas.openxmlformats.org/drawingml/2006/picture">
+                  <pic:nvPicPr>
+                    <pic:cNvPr id="1" name=""/>
+                    <pic:cNvPicPr/>
+                  </pic:nvPicPr>
+                  <pic:blipFill>
+                    <a:blip r:embed="rId7"/>
+                    <a:stretch>
+                      <a:fillRect/>
+                    </a:stretch>
+                  </pic:blipFill>
+                  <pic:spPr>
+                    <a:xfrm>
+                      <a:off x="0" y="0"/>
+                      <a:ext cx="4873549" cy="3814059"/>
+                    </a:xfrm>
+                    <a:prstGeom prst="rect">
+                      <a:avLst/>
+                    </a:prstGeom>
+                  </pic:spPr>
+                </pic:pic>
+              </a:graphicData>
+            </a:graphic>
+          </wp:inline>
+        </w:drawing>
+      </w:r>
       <w:bookmarkEnd w:id="0"/>
     </w:p>
     <w:sectPr>
@@ -1618,6 +1847,7 @@
   <w:style w:type="character" w:default="1" w:styleId="Fontepargpadro">
     <w:name w:val="Default Paragraph Font"/>
     <w:uiPriority w:val="1"/>
+    <w:semiHidden/>
     <w:unhideWhenUsed/>
   </w:style>
   <w:style w:type="table" w:default="1" w:styleId="Tabelanormal">
@@ -1753,6 +1983,29 @@
       <w:bCs/>
       <w:sz w:val="24"/>
       <w:szCs w:val="24"/>
+    </w:rPr>
+  </w:style>
+  <w:style w:type="character" w:styleId="Hyperlink">
+    <w:name w:val="Hyperlink"/>
+    <w:basedOn w:val="Fontepargpadro"/>
+    <w:uiPriority w:val="99"/>
+    <w:unhideWhenUsed/>
+    <w:rsid w:val="00755641"/>
+    <w:rPr>
+      <w:color w:val="0563C1" w:themeColor="hyperlink"/>
+      <w:u w:val="single"/>
+    </w:rPr>
+  </w:style>
+  <w:style w:type="character" w:styleId="MenoPendente">
+    <w:name w:val="Unresolved Mention"/>
+    <w:basedOn w:val="Fontepargpadro"/>
+    <w:uiPriority w:val="99"/>
+    <w:semiHidden/>
+    <w:unhideWhenUsed/>
+    <w:rsid w:val="00755641"/>
+    <w:rPr>
+      <w:color w:val="605E5C"/>
+      <w:shd w:val="clear" w:color="auto" w:fill="E1DFDD"/>
     </w:rPr>
   </w:style>
 </w:styles>
@@ -2058,7 +2311,7 @@
 </file>
 
 <file path=customXml/itemProps1.xml><?xml version="1.0" encoding="utf-8"?>
-<ds:datastoreItem xmlns:ds="http://schemas.openxmlformats.org/officeDocument/2006/customXml" ds:itemID="{84196445-5A6A-499C-9DED-848C5F2ECD92}">
+<ds:datastoreItem xmlns:ds="http://schemas.openxmlformats.org/officeDocument/2006/customXml" ds:itemID="{A881E222-7EF2-4B2E-AE58-657889D726AA}">
   <ds:schemaRefs>
     <ds:schemaRef ds:uri="http://schemas.openxmlformats.org/officeDocument/2006/bibliography"/>
   </ds:schemaRefs>

</xml_diff>

<commit_message>
Tabela de preço pronta
</commit_message>
<xml_diff>
--- a/report.docx
+++ b/report.docx
@@ -644,7 +644,31 @@
           <w:sz w:val="20"/>
           <w:szCs w:val="20"/>
         </w:rPr>
-        <w:t xml:space="preserve">Marketing Analytics </w:t>
+        <w:t xml:space="preserve">Marketing </w:t>
+      </w:r>
+      <w:proofErr w:type="spellStart"/>
+      <w:r>
+        <w:rPr>
+          <w:rFonts w:ascii="Arial" w:hAnsi="Arial" w:cs="Arial"/>
+          <w:i/>
+          <w:iCs/>
+          <w:color w:val="000000"/>
+          <w:sz w:val="20"/>
+          <w:szCs w:val="20"/>
+        </w:rPr>
+        <w:t>Analytics</w:t>
+      </w:r>
+      <w:proofErr w:type="spellEnd"/>
+      <w:r>
+        <w:rPr>
+          <w:rFonts w:ascii="Arial" w:hAnsi="Arial" w:cs="Arial"/>
+          <w:i/>
+          <w:iCs/>
+          <w:color w:val="000000"/>
+          <w:sz w:val="20"/>
+          <w:szCs w:val="20"/>
+        </w:rPr>
+        <w:t xml:space="preserve"> </w:t>
       </w:r>
       <w:r>
         <w:rPr>
@@ -836,16 +860,26 @@
           </w:r>
         </w:p>
         <w:p>
-          <w:fldSimple w:instr=" TOC \o &quot;1-3&quot; \u ">
-            <w:r>
-              <w:rPr>
-                <w:b/>
-                <w:bCs/>
-                <w:noProof/>
-              </w:rPr>
-              <w:t>Nenhuma entrada de sumário foi encontrada.</w:t>
-            </w:r>
-          </w:fldSimple>
+          <w:r>
+            <w:fldChar w:fldCharType="begin"/>
+          </w:r>
+          <w:r>
+            <w:instrText xml:space="preserve"> TOC \o "1-3" \u </w:instrText>
+          </w:r>
+          <w:r>
+            <w:fldChar w:fldCharType="separate"/>
+          </w:r>
+          <w:r>
+            <w:rPr>
+              <w:b/>
+              <w:bCs/>
+              <w:noProof/>
+            </w:rPr>
+            <w:t>Nenhuma entrada de sumário foi encontrada.</w:t>
+          </w:r>
+          <w:r>
+            <w:fldChar w:fldCharType="end"/>
+          </w:r>
         </w:p>
       </w:sdtContent>
     </w:sdt>
@@ -899,6 +933,7 @@
         </w:rPr>
         <w:t xml:space="preserve">s do </w:t>
       </w:r>
+      <w:proofErr w:type="spellStart"/>
       <w:r>
         <w:rPr>
           <w:b w:val="0"/>
@@ -908,6 +943,7 @@
         </w:rPr>
         <w:t>Airbnb</w:t>
       </w:r>
+      <w:proofErr w:type="spellEnd"/>
       <w:r>
         <w:rPr>
           <w:b w:val="0"/>
@@ -1032,6 +1068,7 @@
         </w:rPr>
         <w:t xml:space="preserve">O </w:t>
       </w:r>
+      <w:proofErr w:type="spellStart"/>
       <w:r>
         <w:rPr>
           <w:b w:val="0"/>
@@ -1039,22 +1076,9 @@
           <w:i/>
           <w:iCs/>
         </w:rPr>
-        <w:t xml:space="preserve">dataset </w:t>
-      </w:r>
-      <w:r>
-        <w:rPr>
-          <w:b w:val="0"/>
-          <w:bCs w:val="0"/>
-        </w:rPr>
-        <w:t>original</w:t>
-      </w:r>
-      <w:r>
-        <w:rPr>
-          <w:b w:val="0"/>
-          <w:bCs w:val="0"/>
-        </w:rPr>
-        <w:t xml:space="preserve"> possui 24.681 </w:t>
-      </w:r>
+        <w:t>dataset</w:t>
+      </w:r>
+      <w:proofErr w:type="spellEnd"/>
       <w:r>
         <w:rPr>
           <w:b w:val="0"/>
@@ -1062,8 +1086,33 @@
           <w:i/>
           <w:iCs/>
         </w:rPr>
+        <w:t xml:space="preserve"> </w:t>
+      </w:r>
+      <w:r>
+        <w:rPr>
+          <w:b w:val="0"/>
+          <w:bCs w:val="0"/>
+        </w:rPr>
+        <w:t>original</w:t>
+      </w:r>
+      <w:r>
+        <w:rPr>
+          <w:b w:val="0"/>
+          <w:bCs w:val="0"/>
+        </w:rPr>
+        <w:t xml:space="preserve"> possui 24.681 </w:t>
+      </w:r>
+      <w:proofErr w:type="spellStart"/>
+      <w:r>
+        <w:rPr>
+          <w:b w:val="0"/>
+          <w:bCs w:val="0"/>
+          <w:i/>
+          <w:iCs/>
+        </w:rPr>
         <w:t>rows</w:t>
       </w:r>
+      <w:proofErr w:type="spellEnd"/>
       <w:r>
         <w:rPr>
           <w:b w:val="0"/>
@@ -1088,6 +1137,7 @@
         </w:rPr>
         <w:t xml:space="preserve"> e conta com os dados da cidade do Rio de Janeiro. Para fim deste relatório algumas variáveis foram removidas, deixando assim o </w:t>
       </w:r>
+      <w:proofErr w:type="spellStart"/>
       <w:r>
         <w:rPr>
           <w:b w:val="0"/>
@@ -1097,6 +1147,7 @@
         </w:rPr>
         <w:t>dataset</w:t>
       </w:r>
+      <w:proofErr w:type="spellEnd"/>
       <w:r>
         <w:rPr>
           <w:b w:val="0"/>
@@ -1168,7 +1219,14 @@
           <w:b w:val="0"/>
           <w:bCs w:val="0"/>
         </w:rPr>
-        <w:t xml:space="preserve"> Como a distância entre o corte de R$ 50,00 e de R$ 100,00 é de aproximadamente 0,02 pontos percentuais acho válido manter tal corte, para que não comprometa esta análise.</w:t>
+        <w:t xml:space="preserve"> Como a distância entre o corte de R$ 50,00 e de R$ 100,00 é de aproximadamente 0,02 pontos percentuais acho válido manter tal corte, para que não comprometa esta análise</w:t>
+      </w:r>
+      <w:r>
+        <w:rPr>
+          <w:b w:val="0"/>
+          <w:bCs w:val="0"/>
+        </w:rPr>
+        <w:t>, portanto seguiremos utilizando esse preço modificado.</w:t>
       </w:r>
     </w:p>
     <w:p>
@@ -1269,7 +1327,7 @@
           </mc:Choice>
           <mc:Fallback>
             <w:pict>
-              <v:rect w14:anchorId="5CF97534" id="Retângulo 1" o:spid="_x0000_s1026" style="width:24pt;height:24pt;visibility:visible;mso-wrap-style:square;mso-left-percent:-10001;mso-top-percent:-10001;mso-position-horizontal:absolute;mso-position-horizontal-relative:char;mso-position-vertical:absolute;mso-position-vertical-relative:line;mso-left-percent:-10001;mso-top-percent:-10001;v-text-anchor:top" o:gfxdata="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" filled="f" stroked="f">
+              <v:rect w14:anchorId="43DAA570" id="Retângulo 1" o:spid="_x0000_s1026" style="width:24pt;height:24pt;visibility:visible;mso-wrap-style:square;mso-left-percent:-10001;mso-top-percent:-10001;mso-position-horizontal:absolute;mso-position-horizontal-relative:char;mso-position-vertical:absolute;mso-position-vertical-relative:line;mso-left-percent:-10001;mso-top-percent:-10001;v-text-anchor:top" o:gfxdata="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" filled="f" stroked="f">
                 <o:lock v:ext="edit" aspectratio="t"/>
                 <w10:anchorlock/>
               </v:rect>
@@ -1277,7 +1335,6 @@
           </mc:Fallback>
         </mc:AlternateContent>
       </w:r>
-      <w:bookmarkStart w:id="0" w:name="_GoBack"/>
       <w:r>
         <w:drawing>
           <wp:inline distT="0" distB="0" distL="0" distR="0" wp14:anchorId="712511A6" wp14:editId="388C2B96">
@@ -1315,7 +1372,658 @@
           </wp:inline>
         </w:drawing>
       </w:r>
+    </w:p>
+    <w:p>
+      <w:pPr>
+        <w:pStyle w:val="Captulos"/>
+        <w:ind w:left="0" w:firstLine="502"/>
+        <w:jc w:val="both"/>
+        <w:rPr>
+          <w:b w:val="0"/>
+          <w:bCs w:val="0"/>
+        </w:rPr>
+      </w:pPr>
+    </w:p>
+    <w:p>
+      <w:pPr>
+        <w:pStyle w:val="Captulos"/>
+        <w:ind w:left="0" w:firstLine="502"/>
+        <w:jc w:val="both"/>
+        <w:rPr>
+          <w:b w:val="0"/>
+          <w:bCs w:val="0"/>
+        </w:rPr>
+      </w:pPr>
+      <w:r>
+        <w:rPr>
+          <w:b w:val="0"/>
+          <w:bCs w:val="0"/>
+        </w:rPr>
+        <w:lastRenderedPageBreak/>
+        <w:t xml:space="preserve">Ainda sobre o preço, este possui assimetria positiva e é uma curva </w:t>
+      </w:r>
+      <w:proofErr w:type="spellStart"/>
+      <w:r>
+        <w:rPr>
+          <w:b w:val="0"/>
+          <w:bCs w:val="0"/>
+        </w:rPr>
+        <w:t>platocúrtica</w:t>
+      </w:r>
+      <w:proofErr w:type="spellEnd"/>
+      <w:r>
+        <w:rPr>
+          <w:b w:val="0"/>
+          <w:bCs w:val="0"/>
+        </w:rPr>
+        <w:t>, que significa que seus dados estão bem espalhados (no código temos as funções do pacote E1071 com o resultado de assimetria e curtose). Por fim</w:t>
+      </w:r>
+      <w:r>
+        <w:rPr>
+          <w:b w:val="0"/>
+          <w:bCs w:val="0"/>
+        </w:rPr>
+        <w:t>, resumindo as informações de tendência central e dispersão temos:</w:t>
+      </w:r>
+    </w:p>
+    <w:p>
+      <w:pPr>
+        <w:pStyle w:val="Captulos"/>
+        <w:ind w:left="0" w:firstLine="502"/>
+        <w:jc w:val="both"/>
+        <w:rPr>
+          <w:b w:val="0"/>
+          <w:bCs w:val="0"/>
+        </w:rPr>
+      </w:pPr>
+      <w:r>
+        <w:rPr>
+          <w:b w:val="0"/>
+          <w:bCs w:val="0"/>
+        </w:rPr>
+        <w:t>Tabela 1 – Resumo das estatísticas descritivas da variável preço ajustada.</w:t>
+      </w:r>
+    </w:p>
+    <w:tbl>
+      <w:tblPr>
+        <w:tblStyle w:val="TabelaSimples2"/>
+        <w:tblW w:w="0" w:type="auto"/>
+        <w:tblLook w:val="04A0" w:firstRow="1" w:lastRow="0" w:firstColumn="1" w:lastColumn="0" w:noHBand="0" w:noVBand="1"/>
+      </w:tblPr>
+      <w:tblGrid>
+        <w:gridCol w:w="1000"/>
+        <w:gridCol w:w="971"/>
+        <w:gridCol w:w="1126"/>
+        <w:gridCol w:w="945"/>
+        <w:gridCol w:w="1051"/>
+        <w:gridCol w:w="1503"/>
+        <w:gridCol w:w="1051"/>
+        <w:gridCol w:w="1424"/>
+      </w:tblGrid>
+      <w:tr>
+        <w:trPr>
+          <w:cnfStyle w:val="100000000000" w:firstRow="1" w:lastRow="0" w:firstColumn="0" w:lastColumn="0" w:oddVBand="0" w:evenVBand="0" w:oddHBand="0" w:evenHBand="0" w:firstRowFirstColumn="0" w:firstRowLastColumn="0" w:lastRowFirstColumn="0" w:lastRowLastColumn="0"/>
+        </w:trPr>
+        <w:tc>
+          <w:tcPr>
+            <w:cnfStyle w:val="001000000000" w:firstRow="0" w:lastRow="0" w:firstColumn="1" w:lastColumn="0" w:oddVBand="0" w:evenVBand="0" w:oddHBand="0" w:evenHBand="0" w:firstRowFirstColumn="0" w:firstRowLastColumn="0" w:lastRowFirstColumn="0" w:lastRowLastColumn="0"/>
+            <w:tcW w:w="1057" w:type="dxa"/>
+          </w:tcPr>
+          <w:p>
+            <w:pPr>
+              <w:pStyle w:val="Captulos"/>
+              <w:ind w:left="0"/>
+              <w:jc w:val="both"/>
+              <w:rPr>
+                <w:b/>
+                <w:bCs/>
+                <w:sz w:val="20"/>
+                <w:szCs w:val="20"/>
+              </w:rPr>
+            </w:pPr>
+            <w:r>
+              <w:rPr>
+                <w:b/>
+                <w:bCs/>
+                <w:sz w:val="20"/>
+                <w:szCs w:val="20"/>
+              </w:rPr>
+              <w:t>Mínimo</w:t>
+            </w:r>
+          </w:p>
+        </w:tc>
+        <w:tc>
+          <w:tcPr>
+            <w:tcW w:w="992" w:type="dxa"/>
+          </w:tcPr>
+          <w:p>
+            <w:pPr>
+              <w:pStyle w:val="Captulos"/>
+              <w:ind w:left="0"/>
+              <w:jc w:val="center"/>
+              <w:cnfStyle w:val="100000000000" w:firstRow="1" w:lastRow="0" w:firstColumn="0" w:lastColumn="0" w:oddVBand="0" w:evenVBand="0" w:oddHBand="0" w:evenHBand="0" w:firstRowFirstColumn="0" w:firstRowLastColumn="0" w:lastRowFirstColumn="0" w:lastRowLastColumn="0"/>
+              <w:rPr>
+                <w:b/>
+                <w:bCs/>
+                <w:sz w:val="20"/>
+                <w:szCs w:val="20"/>
+              </w:rPr>
+            </w:pPr>
+            <w:r>
+              <w:rPr>
+                <w:b/>
+                <w:bCs/>
+                <w:sz w:val="20"/>
+                <w:szCs w:val="20"/>
+              </w:rPr>
+              <w:t>1° Quartil</w:t>
+            </w:r>
+          </w:p>
+        </w:tc>
+        <w:tc>
+          <w:tcPr>
+            <w:tcW w:w="1177" w:type="dxa"/>
+          </w:tcPr>
+          <w:p>
+            <w:pPr>
+              <w:pStyle w:val="Captulos"/>
+              <w:ind w:left="0"/>
+              <w:jc w:val="both"/>
+              <w:cnfStyle w:val="100000000000" w:firstRow="1" w:lastRow="0" w:firstColumn="0" w:lastColumn="0" w:oddVBand="0" w:evenVBand="0" w:oddHBand="0" w:evenHBand="0" w:firstRowFirstColumn="0" w:firstRowLastColumn="0" w:lastRowFirstColumn="0" w:lastRowLastColumn="0"/>
+              <w:rPr>
+                <w:b/>
+                <w:bCs/>
+                <w:sz w:val="20"/>
+                <w:szCs w:val="20"/>
+              </w:rPr>
+            </w:pPr>
+            <w:r>
+              <w:rPr>
+                <w:b/>
+                <w:bCs/>
+                <w:sz w:val="20"/>
+                <w:szCs w:val="20"/>
+              </w:rPr>
+              <w:t>Mediana</w:t>
+            </w:r>
+          </w:p>
+        </w:tc>
+        <w:tc>
+          <w:tcPr>
+            <w:tcW w:w="949" w:type="dxa"/>
+          </w:tcPr>
+          <w:p>
+            <w:pPr>
+              <w:pStyle w:val="Captulos"/>
+              <w:ind w:left="0"/>
+              <w:jc w:val="both"/>
+              <w:cnfStyle w:val="100000000000" w:firstRow="1" w:lastRow="0" w:firstColumn="0" w:lastColumn="0" w:oddVBand="0" w:evenVBand="0" w:oddHBand="0" w:evenHBand="0" w:firstRowFirstColumn="0" w:firstRowLastColumn="0" w:lastRowFirstColumn="0" w:lastRowLastColumn="0"/>
+              <w:rPr>
+                <w:b/>
+                <w:bCs/>
+                <w:sz w:val="20"/>
+                <w:szCs w:val="20"/>
+              </w:rPr>
+            </w:pPr>
+            <w:r>
+              <w:rPr>
+                <w:b/>
+                <w:bCs/>
+                <w:sz w:val="20"/>
+                <w:szCs w:val="20"/>
+              </w:rPr>
+              <w:t>Média</w:t>
+            </w:r>
+          </w:p>
+        </w:tc>
+        <w:tc>
+          <w:tcPr>
+            <w:tcW w:w="236" w:type="dxa"/>
+          </w:tcPr>
+          <w:p>
+            <w:pPr>
+              <w:pStyle w:val="Captulos"/>
+              <w:ind w:left="0"/>
+              <w:jc w:val="center"/>
+              <w:cnfStyle w:val="100000000000" w:firstRow="1" w:lastRow="0" w:firstColumn="0" w:lastColumn="0" w:oddVBand="0" w:evenVBand="0" w:oddHBand="0" w:evenHBand="0" w:firstRowFirstColumn="0" w:firstRowLastColumn="0" w:lastRowFirstColumn="0" w:lastRowLastColumn="0"/>
+              <w:rPr>
+                <w:b/>
+                <w:bCs/>
+                <w:sz w:val="20"/>
+                <w:szCs w:val="20"/>
+              </w:rPr>
+            </w:pPr>
+            <w:r>
+              <w:rPr>
+                <w:b/>
+                <w:bCs/>
+                <w:sz w:val="20"/>
+                <w:szCs w:val="20"/>
+              </w:rPr>
+              <w:t>3° Quartil</w:t>
+            </w:r>
+          </w:p>
+        </w:tc>
+        <w:tc>
+          <w:tcPr>
+            <w:tcW w:w="1866" w:type="dxa"/>
+          </w:tcPr>
+          <w:p>
+            <w:pPr>
+              <w:pStyle w:val="Captulos"/>
+              <w:ind w:left="0"/>
+              <w:jc w:val="both"/>
+              <w:cnfStyle w:val="100000000000" w:firstRow="1" w:lastRow="0" w:firstColumn="0" w:lastColumn="0" w:oddVBand="0" w:evenVBand="0" w:oddHBand="0" w:evenHBand="0" w:firstRowFirstColumn="0" w:firstRowLastColumn="0" w:lastRowFirstColumn="0" w:lastRowLastColumn="0"/>
+              <w:rPr>
+                <w:b/>
+                <w:bCs/>
+                <w:sz w:val="20"/>
+                <w:szCs w:val="20"/>
+              </w:rPr>
+            </w:pPr>
+            <w:r>
+              <w:rPr>
+                <w:b/>
+                <w:bCs/>
+                <w:sz w:val="20"/>
+                <w:szCs w:val="20"/>
+              </w:rPr>
+              <w:t>Máximo</w:t>
+            </w:r>
+          </w:p>
+        </w:tc>
+        <w:tc>
+          <w:tcPr>
+            <w:tcW w:w="1017" w:type="dxa"/>
+          </w:tcPr>
+          <w:p>
+            <w:pPr>
+              <w:pStyle w:val="Captulos"/>
+              <w:ind w:left="0"/>
+              <w:jc w:val="both"/>
+              <w:cnfStyle w:val="100000000000" w:firstRow="1" w:lastRow="0" w:firstColumn="0" w:lastColumn="0" w:oddVBand="0" w:evenVBand="0" w:oddHBand="0" w:evenHBand="0" w:firstRowFirstColumn="0" w:firstRowLastColumn="0" w:lastRowFirstColumn="0" w:lastRowLastColumn="0"/>
+              <w:rPr>
+                <w:b/>
+                <w:bCs/>
+                <w:sz w:val="20"/>
+                <w:szCs w:val="20"/>
+              </w:rPr>
+            </w:pPr>
+            <w:r>
+              <w:rPr>
+                <w:b/>
+                <w:bCs/>
+                <w:sz w:val="20"/>
+                <w:szCs w:val="20"/>
+              </w:rPr>
+              <w:t>Desvio padrão</w:t>
+            </w:r>
+          </w:p>
+        </w:tc>
+        <w:tc>
+          <w:tcPr>
+            <w:tcW w:w="1510" w:type="dxa"/>
+          </w:tcPr>
+          <w:p>
+            <w:pPr>
+              <w:pStyle w:val="Captulos"/>
+              <w:ind w:left="0"/>
+              <w:jc w:val="both"/>
+              <w:cnfStyle w:val="100000000000" w:firstRow="1" w:lastRow="0" w:firstColumn="0" w:lastColumn="0" w:oddVBand="0" w:evenVBand="0" w:oddHBand="0" w:evenHBand="0" w:firstRowFirstColumn="0" w:firstRowLastColumn="0" w:lastRowFirstColumn="0" w:lastRowLastColumn="0"/>
+              <w:rPr>
+                <w:b/>
+                <w:bCs/>
+                <w:sz w:val="20"/>
+                <w:szCs w:val="20"/>
+              </w:rPr>
+            </w:pPr>
+            <w:r>
+              <w:rPr>
+                <w:b/>
+                <w:bCs/>
+                <w:sz w:val="20"/>
+                <w:szCs w:val="20"/>
+              </w:rPr>
+              <w:t>Coeficiente de Variância</w:t>
+            </w:r>
+          </w:p>
+        </w:tc>
+      </w:tr>
+      <w:tr>
+        <w:trPr>
+          <w:cnfStyle w:val="000000100000" w:firstRow="0" w:lastRow="0" w:firstColumn="0" w:lastColumn="0" w:oddVBand="0" w:evenVBand="0" w:oddHBand="1" w:evenHBand="0" w:firstRowFirstColumn="0" w:firstRowLastColumn="0" w:lastRowFirstColumn="0" w:lastRowLastColumn="0"/>
+        </w:trPr>
+        <w:tc>
+          <w:tcPr>
+            <w:cnfStyle w:val="001000000000" w:firstRow="0" w:lastRow="0" w:firstColumn="1" w:lastColumn="0" w:oddVBand="0" w:evenVBand="0" w:oddHBand="0" w:evenHBand="0" w:firstRowFirstColumn="0" w:firstRowLastColumn="0" w:lastRowFirstColumn="0" w:lastRowLastColumn="0"/>
+            <w:tcW w:w="1057" w:type="dxa"/>
+          </w:tcPr>
+          <w:p>
+            <w:pPr>
+              <w:pStyle w:val="Captulos"/>
+              <w:ind w:left="0"/>
+              <w:jc w:val="both"/>
+              <w:rPr>
+                <w:sz w:val="20"/>
+                <w:szCs w:val="20"/>
+              </w:rPr>
+            </w:pPr>
+            <w:r>
+              <w:rPr>
+                <w:sz w:val="20"/>
+                <w:szCs w:val="20"/>
+              </w:rPr>
+              <w:t>112,2</w:t>
+            </w:r>
+          </w:p>
+        </w:tc>
+        <w:tc>
+          <w:tcPr>
+            <w:tcW w:w="992" w:type="dxa"/>
+          </w:tcPr>
+          <w:p>
+            <w:pPr>
+              <w:pStyle w:val="Captulos"/>
+              <w:ind w:left="0"/>
+              <w:jc w:val="both"/>
+              <w:cnfStyle w:val="000000100000" w:firstRow="0" w:lastRow="0" w:firstColumn="0" w:lastColumn="0" w:oddVBand="0" w:evenVBand="0" w:oddHBand="1" w:evenHBand="0" w:firstRowFirstColumn="0" w:firstRowLastColumn="0" w:lastRowFirstColumn="0" w:lastRowLastColumn="0"/>
+              <w:rPr>
+                <w:b w:val="0"/>
+                <w:bCs w:val="0"/>
+                <w:sz w:val="20"/>
+                <w:szCs w:val="20"/>
+              </w:rPr>
+            </w:pPr>
+            <w:r>
+              <w:rPr>
+                <w:b w:val="0"/>
+                <w:bCs w:val="0"/>
+                <w:sz w:val="20"/>
+                <w:szCs w:val="20"/>
+              </w:rPr>
+              <w:t>14200,0</w:t>
+            </w:r>
+          </w:p>
+        </w:tc>
+        <w:tc>
+          <w:tcPr>
+            <w:tcW w:w="1177" w:type="dxa"/>
+          </w:tcPr>
+          <w:p>
+            <w:pPr>
+              <w:pStyle w:val="Captulos"/>
+              <w:ind w:left="0"/>
+              <w:jc w:val="both"/>
+              <w:cnfStyle w:val="000000100000" w:firstRow="0" w:lastRow="0" w:firstColumn="0" w:lastColumn="0" w:oddVBand="0" w:evenVBand="0" w:oddHBand="1" w:evenHBand="0" w:firstRowFirstColumn="0" w:firstRowLastColumn="0" w:lastRowFirstColumn="0" w:lastRowLastColumn="0"/>
+              <w:rPr>
+                <w:b w:val="0"/>
+                <w:bCs w:val="0"/>
+                <w:sz w:val="20"/>
+                <w:szCs w:val="20"/>
+              </w:rPr>
+            </w:pPr>
+            <w:r>
+              <w:rPr>
+                <w:b w:val="0"/>
+                <w:bCs w:val="0"/>
+                <w:sz w:val="20"/>
+                <w:szCs w:val="20"/>
+              </w:rPr>
+              <w:t>23500,00</w:t>
+            </w:r>
+          </w:p>
+        </w:tc>
+        <w:tc>
+          <w:tcPr>
+            <w:tcW w:w="949" w:type="dxa"/>
+          </w:tcPr>
+          <w:p>
+            <w:pPr>
+              <w:pStyle w:val="Captulos"/>
+              <w:ind w:left="0"/>
+              <w:jc w:val="both"/>
+              <w:cnfStyle w:val="000000100000" w:firstRow="0" w:lastRow="0" w:firstColumn="0" w:lastColumn="0" w:oddVBand="0" w:evenVBand="0" w:oddHBand="1" w:evenHBand="0" w:firstRowFirstColumn="0" w:firstRowLastColumn="0" w:lastRowFirstColumn="0" w:lastRowLastColumn="0"/>
+              <w:rPr>
+                <w:b w:val="0"/>
+                <w:bCs w:val="0"/>
+                <w:sz w:val="20"/>
+                <w:szCs w:val="20"/>
+              </w:rPr>
+            </w:pPr>
+            <w:r>
+              <w:rPr>
+                <w:b w:val="0"/>
+                <w:bCs w:val="0"/>
+                <w:sz w:val="20"/>
+                <w:szCs w:val="20"/>
+              </w:rPr>
+              <w:t>29966,2</w:t>
+            </w:r>
+          </w:p>
+        </w:tc>
+        <w:tc>
+          <w:tcPr>
+            <w:tcW w:w="236" w:type="dxa"/>
+          </w:tcPr>
+          <w:p>
+            <w:pPr>
+              <w:pStyle w:val="Captulos"/>
+              <w:ind w:left="0"/>
+              <w:jc w:val="center"/>
+              <w:cnfStyle w:val="000000100000" w:firstRow="0" w:lastRow="0" w:firstColumn="0" w:lastColumn="0" w:oddVBand="0" w:evenVBand="0" w:oddHBand="1" w:evenHBand="0" w:firstRowFirstColumn="0" w:firstRowLastColumn="0" w:lastRowFirstColumn="0" w:lastRowLastColumn="0"/>
+              <w:rPr>
+                <w:b w:val="0"/>
+                <w:bCs w:val="0"/>
+                <w:sz w:val="20"/>
+                <w:szCs w:val="20"/>
+              </w:rPr>
+            </w:pPr>
+            <w:r>
+              <w:rPr>
+                <w:b w:val="0"/>
+                <w:bCs w:val="0"/>
+                <w:sz w:val="20"/>
+                <w:szCs w:val="20"/>
+              </w:rPr>
+              <w:t>40000,00</w:t>
+            </w:r>
+          </w:p>
+        </w:tc>
+        <w:tc>
+          <w:tcPr>
+            <w:tcW w:w="1866" w:type="dxa"/>
+          </w:tcPr>
+          <w:p>
+            <w:pPr>
+              <w:pStyle w:val="Captulos"/>
+              <w:ind w:left="0"/>
+              <w:jc w:val="both"/>
+              <w:cnfStyle w:val="000000100000" w:firstRow="0" w:lastRow="0" w:firstColumn="0" w:lastColumn="0" w:oddVBand="0" w:evenVBand="0" w:oddHBand="1" w:evenHBand="0" w:firstRowFirstColumn="0" w:firstRowLastColumn="0" w:lastRowFirstColumn="0" w:lastRowLastColumn="0"/>
+              <w:rPr>
+                <w:b w:val="0"/>
+                <w:bCs w:val="0"/>
+                <w:sz w:val="20"/>
+                <w:szCs w:val="20"/>
+              </w:rPr>
+            </w:pPr>
+            <w:r>
+              <w:rPr>
+                <w:b w:val="0"/>
+                <w:bCs w:val="0"/>
+                <w:sz w:val="20"/>
+                <w:szCs w:val="20"/>
+              </w:rPr>
+              <w:t>99900,0</w:t>
+            </w:r>
+          </w:p>
+        </w:tc>
+        <w:tc>
+          <w:tcPr>
+            <w:tcW w:w="1017" w:type="dxa"/>
+          </w:tcPr>
+          <w:p>
+            <w:pPr>
+              <w:pStyle w:val="Captulos"/>
+              <w:ind w:left="0"/>
+              <w:jc w:val="both"/>
+              <w:cnfStyle w:val="000000100000" w:firstRow="0" w:lastRow="0" w:firstColumn="0" w:lastColumn="0" w:oddVBand="0" w:evenVBand="0" w:oddHBand="1" w:evenHBand="0" w:firstRowFirstColumn="0" w:firstRowLastColumn="0" w:lastRowFirstColumn="0" w:lastRowLastColumn="0"/>
+              <w:rPr>
+                <w:b w:val="0"/>
+                <w:bCs w:val="0"/>
+                <w:sz w:val="20"/>
+                <w:szCs w:val="20"/>
+              </w:rPr>
+            </w:pPr>
+            <w:r>
+              <w:rPr>
+                <w:b w:val="0"/>
+                <w:bCs w:val="0"/>
+                <w:sz w:val="20"/>
+                <w:szCs w:val="20"/>
+              </w:rPr>
+              <w:t>21302,00</w:t>
+            </w:r>
+          </w:p>
+        </w:tc>
+        <w:tc>
+          <w:tcPr>
+            <w:tcW w:w="1510" w:type="dxa"/>
+          </w:tcPr>
+          <w:p>
+            <w:pPr>
+              <w:pStyle w:val="Captulos"/>
+              <w:ind w:left="0"/>
+              <w:jc w:val="both"/>
+              <w:cnfStyle w:val="000000100000" w:firstRow="0" w:lastRow="0" w:firstColumn="0" w:lastColumn="0" w:oddVBand="0" w:evenVBand="0" w:oddHBand="1" w:evenHBand="0" w:firstRowFirstColumn="0" w:firstRowLastColumn="0" w:lastRowFirstColumn="0" w:lastRowLastColumn="0"/>
+              <w:rPr>
+                <w:b w:val="0"/>
+                <w:bCs w:val="0"/>
+                <w:sz w:val="20"/>
+                <w:szCs w:val="20"/>
+              </w:rPr>
+            </w:pPr>
+            <w:r>
+              <w:rPr>
+                <w:b w:val="0"/>
+                <w:bCs w:val="0"/>
+                <w:sz w:val="20"/>
+                <w:szCs w:val="20"/>
+              </w:rPr>
+              <w:t>71,1%</w:t>
+            </w:r>
+          </w:p>
+        </w:tc>
+      </w:tr>
+    </w:tbl>
+    <w:p>
+      <w:pPr>
+        <w:pStyle w:val="Captulos"/>
+        <w:ind w:left="0" w:firstLine="502"/>
+        <w:jc w:val="both"/>
+        <w:rPr>
+          <w:b w:val="0"/>
+          <w:bCs w:val="0"/>
+        </w:rPr>
+      </w:pPr>
+    </w:p>
+    <w:p>
+      <w:pPr>
+        <w:rPr>
+          <w:rFonts w:ascii="Arial" w:hAnsi="Arial" w:cs="Arial"/>
+          <w:sz w:val="24"/>
+          <w:szCs w:val="24"/>
+        </w:rPr>
+      </w:pPr>
+      <w:bookmarkStart w:id="0" w:name="_GoBack"/>
       <w:bookmarkEnd w:id="0"/>
+      <w:r>
+        <w:rPr>
+          <w:b/>
+          <w:bCs/>
+        </w:rPr>
+        <w:br w:type="page"/>
+      </w:r>
+    </w:p>
+    <w:p>
+      <w:pPr>
+        <w:pStyle w:val="Captulos"/>
+        <w:ind w:left="0" w:firstLine="502"/>
+        <w:jc w:val="both"/>
+      </w:pPr>
+      <w:r>
+        <w:lastRenderedPageBreak/>
+        <w:t>REFERÊNCIAS</w:t>
+      </w:r>
+    </w:p>
+    <w:p>
+      <w:pPr>
+        <w:pStyle w:val="Captulos"/>
+        <w:ind w:left="0" w:firstLine="502"/>
+        <w:jc w:val="both"/>
+      </w:pPr>
+      <w:hyperlink r:id="rId8" w:history="1">
+        <w:r>
+          <w:rPr>
+            <w:rStyle w:val="Hyperlink"/>
+          </w:rPr>
+          <w:t>https://blog.movingimoveis.com.br/veja-os-8-melhores-de-bairros-para-se-morar-no-rio-de-janeiro/</w:t>
+        </w:r>
+      </w:hyperlink>
+    </w:p>
+    <w:p>
+      <w:pPr>
+        <w:pStyle w:val="Captulos"/>
+        <w:ind w:left="0" w:firstLine="502"/>
+        <w:jc w:val="both"/>
+      </w:pPr>
+      <w:hyperlink r:id="rId9" w:history="1">
+        <w:r>
+          <w:rPr>
+            <w:rStyle w:val="Hyperlink"/>
+          </w:rPr>
+          <w:t>https://blog.loft.com.br/bairros-nobres-do-rj/</w:t>
+        </w:r>
+      </w:hyperlink>
+    </w:p>
+    <w:p>
+      <w:pPr>
+        <w:pStyle w:val="Captulos"/>
+        <w:ind w:left="0" w:firstLine="502"/>
+        <w:jc w:val="both"/>
+      </w:pPr>
+      <w:hyperlink r:id="rId10" w:history="1">
+        <w:r>
+          <w:rPr>
+            <w:rStyle w:val="Hyperlink"/>
+          </w:rPr>
+          <w:t>https://www.tegraincorporadora.com.br/blog/mercado/bairros-nobres-do-rio-de-janeiro/</w:t>
+        </w:r>
+      </w:hyperlink>
+    </w:p>
+    <w:p>
+      <w:pPr>
+        <w:pStyle w:val="Captulos"/>
+        <w:ind w:left="0" w:firstLine="502"/>
+        <w:jc w:val="both"/>
+      </w:pPr>
+      <w:hyperlink r:id="rId11" w:history="1">
+        <w:r>
+          <w:rPr>
+            <w:rStyle w:val="Hyperlink"/>
+          </w:rPr>
+          <w:t>https://revistacapitaleconomico.com.br/melhor-lugar-para-se-morar-no-rio-de-janeiro/</w:t>
+        </w:r>
+      </w:hyperlink>
+    </w:p>
+    <w:p>
+      <w:pPr>
+        <w:pStyle w:val="Captulos"/>
+        <w:ind w:left="0" w:firstLine="502"/>
+        <w:jc w:val="both"/>
+      </w:pPr>
+      <w:r>
+        <w:t>https://www.whereinrio.com/pt/blog/os-bairros-mais-exclusivos-do-rio-de-janeiro</w:t>
+      </w:r>
     </w:p>
     <w:sectPr>
       <w:pgSz w:w="11906" w:h="16838"/>
@@ -2008,6 +2716,293 @@
       <w:shd w:val="clear" w:color="auto" w:fill="E1DFDD"/>
     </w:rPr>
   </w:style>
+  <w:style w:type="table" w:styleId="Tabelacomgrade">
+    <w:name w:val="Table Grid"/>
+    <w:basedOn w:val="Tabelanormal"/>
+    <w:uiPriority w:val="39"/>
+    <w:rsid w:val="006069A8"/>
+    <w:pPr>
+      <w:spacing w:after="0" w:line="240" w:lineRule="auto"/>
+    </w:pPr>
+    <w:tblPr>
+      <w:tblBorders>
+        <w:top w:val="single" w:sz="4" w:space="0" w:color="auto"/>
+        <w:left w:val="single" w:sz="4" w:space="0" w:color="auto"/>
+        <w:bottom w:val="single" w:sz="4" w:space="0" w:color="auto"/>
+        <w:right w:val="single" w:sz="4" w:space="0" w:color="auto"/>
+        <w:insideH w:val="single" w:sz="4" w:space="0" w:color="auto"/>
+        <w:insideV w:val="single" w:sz="4" w:space="0" w:color="auto"/>
+      </w:tblBorders>
+    </w:tblPr>
+  </w:style>
+  <w:style w:type="table" w:styleId="TabeladeGradeClara">
+    <w:name w:val="Grid Table Light"/>
+    <w:basedOn w:val="Tabelanormal"/>
+    <w:uiPriority w:val="40"/>
+    <w:rsid w:val="006069A8"/>
+    <w:pPr>
+      <w:spacing w:after="0" w:line="240" w:lineRule="auto"/>
+    </w:pPr>
+    <w:tblPr>
+      <w:tblBorders>
+        <w:top w:val="single" w:sz="4" w:space="0" w:color="BFBFBF" w:themeColor="background1" w:themeShade="BF"/>
+        <w:left w:val="single" w:sz="4" w:space="0" w:color="BFBFBF" w:themeColor="background1" w:themeShade="BF"/>
+        <w:bottom w:val="single" w:sz="4" w:space="0" w:color="BFBFBF" w:themeColor="background1" w:themeShade="BF"/>
+        <w:right w:val="single" w:sz="4" w:space="0" w:color="BFBFBF" w:themeColor="background1" w:themeShade="BF"/>
+        <w:insideH w:val="single" w:sz="4" w:space="0" w:color="BFBFBF" w:themeColor="background1" w:themeShade="BF"/>
+        <w:insideV w:val="single" w:sz="4" w:space="0" w:color="BFBFBF" w:themeColor="background1" w:themeShade="BF"/>
+      </w:tblBorders>
+    </w:tblPr>
+  </w:style>
+  <w:style w:type="table" w:styleId="TabelaSimples1">
+    <w:name w:val="Plain Table 1"/>
+    <w:basedOn w:val="Tabelanormal"/>
+    <w:uiPriority w:val="41"/>
+    <w:rsid w:val="006069A8"/>
+    <w:pPr>
+      <w:spacing w:after="0" w:line="240" w:lineRule="auto"/>
+    </w:pPr>
+    <w:tblPr>
+      <w:tblStyleRowBandSize w:val="1"/>
+      <w:tblStyleColBandSize w:val="1"/>
+      <w:tblBorders>
+        <w:top w:val="single" w:sz="4" w:space="0" w:color="BFBFBF" w:themeColor="background1" w:themeShade="BF"/>
+        <w:left w:val="single" w:sz="4" w:space="0" w:color="BFBFBF" w:themeColor="background1" w:themeShade="BF"/>
+        <w:bottom w:val="single" w:sz="4" w:space="0" w:color="BFBFBF" w:themeColor="background1" w:themeShade="BF"/>
+        <w:right w:val="single" w:sz="4" w:space="0" w:color="BFBFBF" w:themeColor="background1" w:themeShade="BF"/>
+        <w:insideH w:val="single" w:sz="4" w:space="0" w:color="BFBFBF" w:themeColor="background1" w:themeShade="BF"/>
+        <w:insideV w:val="single" w:sz="4" w:space="0" w:color="BFBFBF" w:themeColor="background1" w:themeShade="BF"/>
+      </w:tblBorders>
+    </w:tblPr>
+    <w:tblStylePr w:type="firstRow">
+      <w:rPr>
+        <w:b/>
+        <w:bCs/>
+      </w:rPr>
+    </w:tblStylePr>
+    <w:tblStylePr w:type="lastRow">
+      <w:rPr>
+        <w:b/>
+        <w:bCs/>
+      </w:rPr>
+      <w:tblPr/>
+      <w:tcPr>
+        <w:tcBorders>
+          <w:top w:val="double" w:sz="4" w:space="0" w:color="BFBFBF" w:themeColor="background1" w:themeShade="BF"/>
+        </w:tcBorders>
+      </w:tcPr>
+    </w:tblStylePr>
+    <w:tblStylePr w:type="firstCol">
+      <w:rPr>
+        <w:b/>
+        <w:bCs/>
+      </w:rPr>
+    </w:tblStylePr>
+    <w:tblStylePr w:type="lastCol">
+      <w:rPr>
+        <w:b/>
+        <w:bCs/>
+      </w:rPr>
+    </w:tblStylePr>
+    <w:tblStylePr w:type="band1Vert">
+      <w:tblPr/>
+      <w:tcPr>
+        <w:shd w:val="clear" w:color="auto" w:fill="F2F2F2" w:themeFill="background1" w:themeFillShade="F2"/>
+      </w:tcPr>
+    </w:tblStylePr>
+    <w:tblStylePr w:type="band1Horz">
+      <w:tblPr/>
+      <w:tcPr>
+        <w:shd w:val="clear" w:color="auto" w:fill="F2F2F2" w:themeFill="background1" w:themeFillShade="F2"/>
+      </w:tcPr>
+    </w:tblStylePr>
+  </w:style>
+  <w:style w:type="table" w:styleId="TabeladeGrade1Clara-nfase3">
+    <w:name w:val="Grid Table 1 Light Accent 3"/>
+    <w:basedOn w:val="Tabelanormal"/>
+    <w:uiPriority w:val="46"/>
+    <w:rsid w:val="006069A8"/>
+    <w:pPr>
+      <w:spacing w:after="0" w:line="240" w:lineRule="auto"/>
+    </w:pPr>
+    <w:tblPr>
+      <w:tblStyleRowBandSize w:val="1"/>
+      <w:tblStyleColBandSize w:val="1"/>
+      <w:tblBorders>
+        <w:top w:val="single" w:sz="4" w:space="0" w:color="DBDBDB" w:themeColor="accent3" w:themeTint="66"/>
+        <w:left w:val="single" w:sz="4" w:space="0" w:color="DBDBDB" w:themeColor="accent3" w:themeTint="66"/>
+        <w:bottom w:val="single" w:sz="4" w:space="0" w:color="DBDBDB" w:themeColor="accent3" w:themeTint="66"/>
+        <w:right w:val="single" w:sz="4" w:space="0" w:color="DBDBDB" w:themeColor="accent3" w:themeTint="66"/>
+        <w:insideH w:val="single" w:sz="4" w:space="0" w:color="DBDBDB" w:themeColor="accent3" w:themeTint="66"/>
+        <w:insideV w:val="single" w:sz="4" w:space="0" w:color="DBDBDB" w:themeColor="accent3" w:themeTint="66"/>
+      </w:tblBorders>
+    </w:tblPr>
+    <w:tblStylePr w:type="firstRow">
+      <w:rPr>
+        <w:b/>
+        <w:bCs/>
+      </w:rPr>
+      <w:tblPr/>
+      <w:tcPr>
+        <w:tcBorders>
+          <w:bottom w:val="single" w:sz="12" w:space="0" w:color="C9C9C9" w:themeColor="accent3" w:themeTint="99"/>
+        </w:tcBorders>
+      </w:tcPr>
+    </w:tblStylePr>
+    <w:tblStylePr w:type="lastRow">
+      <w:rPr>
+        <w:b/>
+        <w:bCs/>
+      </w:rPr>
+      <w:tblPr/>
+      <w:tcPr>
+        <w:tcBorders>
+          <w:top w:val="double" w:sz="2" w:space="0" w:color="C9C9C9" w:themeColor="accent3" w:themeTint="99"/>
+        </w:tcBorders>
+      </w:tcPr>
+    </w:tblStylePr>
+    <w:tblStylePr w:type="firstCol">
+      <w:rPr>
+        <w:b/>
+        <w:bCs/>
+      </w:rPr>
+    </w:tblStylePr>
+    <w:tblStylePr w:type="lastCol">
+      <w:rPr>
+        <w:b/>
+        <w:bCs/>
+      </w:rPr>
+    </w:tblStylePr>
+  </w:style>
+  <w:style w:type="table" w:styleId="TabelaSimples4">
+    <w:name w:val="Plain Table 4"/>
+    <w:basedOn w:val="Tabelanormal"/>
+    <w:uiPriority w:val="44"/>
+    <w:rsid w:val="006069A8"/>
+    <w:pPr>
+      <w:spacing w:after="0" w:line="240" w:lineRule="auto"/>
+    </w:pPr>
+    <w:tblPr>
+      <w:tblStyleRowBandSize w:val="1"/>
+      <w:tblStyleColBandSize w:val="1"/>
+    </w:tblPr>
+    <w:tblStylePr w:type="firstRow">
+      <w:rPr>
+        <w:b/>
+        <w:bCs/>
+      </w:rPr>
+    </w:tblStylePr>
+    <w:tblStylePr w:type="lastRow">
+      <w:rPr>
+        <w:b/>
+        <w:bCs/>
+      </w:rPr>
+    </w:tblStylePr>
+    <w:tblStylePr w:type="firstCol">
+      <w:rPr>
+        <w:b/>
+        <w:bCs/>
+      </w:rPr>
+    </w:tblStylePr>
+    <w:tblStylePr w:type="lastCol">
+      <w:rPr>
+        <w:b/>
+        <w:bCs/>
+      </w:rPr>
+    </w:tblStylePr>
+    <w:tblStylePr w:type="band1Vert">
+      <w:tblPr/>
+      <w:tcPr>
+        <w:shd w:val="clear" w:color="auto" w:fill="F2F2F2" w:themeFill="background1" w:themeFillShade="F2"/>
+      </w:tcPr>
+    </w:tblStylePr>
+    <w:tblStylePr w:type="band1Horz">
+      <w:tblPr/>
+      <w:tcPr>
+        <w:shd w:val="clear" w:color="auto" w:fill="F2F2F2" w:themeFill="background1" w:themeFillShade="F2"/>
+      </w:tcPr>
+    </w:tblStylePr>
+  </w:style>
+  <w:style w:type="table" w:styleId="TabelaSimples2">
+    <w:name w:val="Plain Table 2"/>
+    <w:basedOn w:val="Tabelanormal"/>
+    <w:uiPriority w:val="42"/>
+    <w:rsid w:val="006069A8"/>
+    <w:pPr>
+      <w:spacing w:after="0" w:line="240" w:lineRule="auto"/>
+    </w:pPr>
+    <w:tblPr>
+      <w:tblStyleRowBandSize w:val="1"/>
+      <w:tblStyleColBandSize w:val="1"/>
+      <w:tblBorders>
+        <w:top w:val="single" w:sz="4" w:space="0" w:color="7F7F7F" w:themeColor="text1" w:themeTint="80"/>
+        <w:bottom w:val="single" w:sz="4" w:space="0" w:color="7F7F7F" w:themeColor="text1" w:themeTint="80"/>
+      </w:tblBorders>
+    </w:tblPr>
+    <w:tblStylePr w:type="firstRow">
+      <w:rPr>
+        <w:b/>
+        <w:bCs/>
+      </w:rPr>
+      <w:tblPr/>
+      <w:tcPr>
+        <w:tcBorders>
+          <w:bottom w:val="single" w:sz="4" w:space="0" w:color="7F7F7F" w:themeColor="text1" w:themeTint="80"/>
+        </w:tcBorders>
+      </w:tcPr>
+    </w:tblStylePr>
+    <w:tblStylePr w:type="lastRow">
+      <w:rPr>
+        <w:b/>
+        <w:bCs/>
+      </w:rPr>
+      <w:tblPr/>
+      <w:tcPr>
+        <w:tcBorders>
+          <w:top w:val="single" w:sz="4" w:space="0" w:color="7F7F7F" w:themeColor="text1" w:themeTint="80"/>
+        </w:tcBorders>
+      </w:tcPr>
+    </w:tblStylePr>
+    <w:tblStylePr w:type="firstCol">
+      <w:rPr>
+        <w:b/>
+        <w:bCs/>
+      </w:rPr>
+    </w:tblStylePr>
+    <w:tblStylePr w:type="lastCol">
+      <w:rPr>
+        <w:b/>
+        <w:bCs/>
+      </w:rPr>
+    </w:tblStylePr>
+    <w:tblStylePr w:type="band1Vert">
+      <w:tblPr/>
+      <w:tcPr>
+        <w:tcBorders>
+          <w:left w:val="single" w:sz="4" w:space="0" w:color="7F7F7F" w:themeColor="text1" w:themeTint="80"/>
+          <w:right w:val="single" w:sz="4" w:space="0" w:color="7F7F7F" w:themeColor="text1" w:themeTint="80"/>
+        </w:tcBorders>
+      </w:tcPr>
+    </w:tblStylePr>
+    <w:tblStylePr w:type="band2Vert">
+      <w:tblPr/>
+      <w:tcPr>
+        <w:tcBorders>
+          <w:left w:val="single" w:sz="4" w:space="0" w:color="7F7F7F" w:themeColor="text1" w:themeTint="80"/>
+          <w:right w:val="single" w:sz="4" w:space="0" w:color="7F7F7F" w:themeColor="text1" w:themeTint="80"/>
+        </w:tcBorders>
+      </w:tcPr>
+    </w:tblStylePr>
+    <w:tblStylePr w:type="band1Horz">
+      <w:tblPr/>
+      <w:tcPr>
+        <w:tcBorders>
+          <w:top w:val="single" w:sz="4" w:space="0" w:color="7F7F7F" w:themeColor="text1" w:themeTint="80"/>
+          <w:bottom w:val="single" w:sz="4" w:space="0" w:color="7F7F7F" w:themeColor="text1" w:themeTint="80"/>
+        </w:tcBorders>
+      </w:tcPr>
+    </w:tblStylePr>
+  </w:style>
 </w:styles>
 </file>
 
@@ -2311,7 +3306,7 @@
 </file>
 
 <file path=customXml/itemProps1.xml><?xml version="1.0" encoding="utf-8"?>
-<ds:datastoreItem xmlns:ds="http://schemas.openxmlformats.org/officeDocument/2006/customXml" ds:itemID="{A881E222-7EF2-4B2E-AE58-657889D726AA}">
+<ds:datastoreItem xmlns:ds="http://schemas.openxmlformats.org/officeDocument/2006/customXml" ds:itemID="{7C489679-FAD2-48BF-A672-23BECA9F12FD}">
   <ds:schemaRefs>
     <ds:schemaRef ds:uri="http://schemas.openxmlformats.org/officeDocument/2006/bibliography"/>
   </ds:schemaRefs>

</xml_diff>

<commit_message>
Explicando a criação da variável bairros_selecionados
</commit_message>
<xml_diff>
--- a/report.docx
+++ b/report.docx
@@ -644,31 +644,7 @@
           <w:sz w:val="20"/>
           <w:szCs w:val="20"/>
         </w:rPr>
-        <w:t xml:space="preserve">Marketing </w:t>
-      </w:r>
-      <w:proofErr w:type="spellStart"/>
-      <w:r>
-        <w:rPr>
-          <w:rFonts w:ascii="Arial" w:hAnsi="Arial" w:cs="Arial"/>
-          <w:i/>
-          <w:iCs/>
-          <w:color w:val="000000"/>
-          <w:sz w:val="20"/>
-          <w:szCs w:val="20"/>
-        </w:rPr>
-        <w:t>Analytics</w:t>
-      </w:r>
-      <w:proofErr w:type="spellEnd"/>
-      <w:r>
-        <w:rPr>
-          <w:rFonts w:ascii="Arial" w:hAnsi="Arial" w:cs="Arial"/>
-          <w:i/>
-          <w:iCs/>
-          <w:color w:val="000000"/>
-          <w:sz w:val="20"/>
-          <w:szCs w:val="20"/>
-        </w:rPr>
-        <w:t xml:space="preserve"> </w:t>
+        <w:t xml:space="preserve">Marketing Analytics </w:t>
       </w:r>
       <w:r>
         <w:rPr>
@@ -860,26 +836,16 @@
           </w:r>
         </w:p>
         <w:p>
-          <w:r>
-            <w:fldChar w:fldCharType="begin"/>
-          </w:r>
-          <w:r>
-            <w:instrText xml:space="preserve"> TOC \o "1-3" \u </w:instrText>
-          </w:r>
-          <w:r>
-            <w:fldChar w:fldCharType="separate"/>
-          </w:r>
-          <w:r>
-            <w:rPr>
-              <w:b/>
-              <w:bCs/>
-              <w:noProof/>
-            </w:rPr>
-            <w:t>Nenhuma entrada de sumário foi encontrada.</w:t>
-          </w:r>
-          <w:r>
-            <w:fldChar w:fldCharType="end"/>
-          </w:r>
+          <w:fldSimple w:instr=" TOC \o &quot;1-3&quot; \u ">
+            <w:r>
+              <w:rPr>
+                <w:b/>
+                <w:bCs/>
+                <w:noProof/>
+              </w:rPr>
+              <w:t>Nenhuma entrada de sumário foi encontrada.</w:t>
+            </w:r>
+          </w:fldSimple>
         </w:p>
       </w:sdtContent>
     </w:sdt>
@@ -933,7 +899,6 @@
         </w:rPr>
         <w:t xml:space="preserve">s do </w:t>
       </w:r>
-      <w:proofErr w:type="spellStart"/>
       <w:r>
         <w:rPr>
           <w:b w:val="0"/>
@@ -943,7 +908,6 @@
         </w:rPr>
         <w:t>Airbnb</w:t>
       </w:r>
-      <w:proofErr w:type="spellEnd"/>
       <w:r>
         <w:rPr>
           <w:b w:val="0"/>
@@ -1068,7 +1032,6 @@
         </w:rPr>
         <w:t xml:space="preserve">O </w:t>
       </w:r>
-      <w:proofErr w:type="spellStart"/>
       <w:r>
         <w:rPr>
           <w:b w:val="0"/>
@@ -1076,9 +1039,22 @@
           <w:i/>
           <w:iCs/>
         </w:rPr>
-        <w:t>dataset</w:t>
-      </w:r>
-      <w:proofErr w:type="spellEnd"/>
+        <w:t xml:space="preserve">dataset </w:t>
+      </w:r>
+      <w:r>
+        <w:rPr>
+          <w:b w:val="0"/>
+          <w:bCs w:val="0"/>
+        </w:rPr>
+        <w:t>original</w:t>
+      </w:r>
+      <w:r>
+        <w:rPr>
+          <w:b w:val="0"/>
+          <w:bCs w:val="0"/>
+        </w:rPr>
+        <w:t xml:space="preserve"> possui 24.681 </w:t>
+      </w:r>
       <w:r>
         <w:rPr>
           <w:b w:val="0"/>
@@ -1086,33 +1062,8 @@
           <w:i/>
           <w:iCs/>
         </w:rPr>
-        <w:t xml:space="preserve"> </w:t>
-      </w:r>
-      <w:r>
-        <w:rPr>
-          <w:b w:val="0"/>
-          <w:bCs w:val="0"/>
-        </w:rPr>
-        <w:t>original</w:t>
-      </w:r>
-      <w:r>
-        <w:rPr>
-          <w:b w:val="0"/>
-          <w:bCs w:val="0"/>
-        </w:rPr>
-        <w:t xml:space="preserve"> possui 24.681 </w:t>
-      </w:r>
-      <w:proofErr w:type="spellStart"/>
-      <w:r>
-        <w:rPr>
-          <w:b w:val="0"/>
-          <w:bCs w:val="0"/>
-          <w:i/>
-          <w:iCs/>
-        </w:rPr>
         <w:t>rows</w:t>
       </w:r>
-      <w:proofErr w:type="spellEnd"/>
       <w:r>
         <w:rPr>
           <w:b w:val="0"/>
@@ -1137,7 +1088,6 @@
         </w:rPr>
         <w:t xml:space="preserve"> e conta com os dados da cidade do Rio de Janeiro. Para fim deste relatório algumas variáveis foram removidas, deixando assim o </w:t>
       </w:r>
-      <w:proofErr w:type="spellStart"/>
       <w:r>
         <w:rPr>
           <w:b w:val="0"/>
@@ -1147,7 +1097,6 @@
         </w:rPr>
         <w:t>dataset</w:t>
       </w:r>
-      <w:proofErr w:type="spellEnd"/>
       <w:r>
         <w:rPr>
           <w:b w:val="0"/>
@@ -1336,6 +1285,9 @@
         </mc:AlternateContent>
       </w:r>
       <w:r>
+        <w:rPr>
+          <w:noProof/>
+        </w:rPr>
         <w:drawing>
           <wp:inline distT="0" distB="0" distL="0" distR="0" wp14:anchorId="712511A6" wp14:editId="388C2B96">
             <wp:extent cx="4848225" cy="3794240"/>
@@ -1400,23 +1352,7 @@
           <w:bCs w:val="0"/>
         </w:rPr>
         <w:lastRenderedPageBreak/>
-        <w:t xml:space="preserve">Ainda sobre o preço, este possui assimetria positiva e é uma curva </w:t>
-      </w:r>
-      <w:proofErr w:type="spellStart"/>
-      <w:r>
-        <w:rPr>
-          <w:b w:val="0"/>
-          <w:bCs w:val="0"/>
-        </w:rPr>
-        <w:t>platocúrtica</w:t>
-      </w:r>
-      <w:proofErr w:type="spellEnd"/>
-      <w:r>
-        <w:rPr>
-          <w:b w:val="0"/>
-          <w:bCs w:val="0"/>
-        </w:rPr>
-        <w:t>, que significa que seus dados estão bem espalhados (no código temos as funções do pacote E1071 com o resultado de assimetria e curtose). Por fim</w:t>
+        <w:t>Ainda sobre o preço, este possui assimetria positiva e é uma curva platocúrtica, que significa que seus dados estão bem espalhados (no código temos as funções do pacote E1071 com o resultado de assimetria e curtose). Por fim</w:t>
       </w:r>
       <w:r>
         <w:rPr>
@@ -1930,12 +1866,219 @@
       <w:pPr>
         <w:rPr>
           <w:rFonts w:ascii="Arial" w:hAnsi="Arial" w:cs="Arial"/>
-          <w:sz w:val="24"/>
-          <w:szCs w:val="24"/>
-        </w:rPr>
-      </w:pPr>
+          <w:b/>
+          <w:bCs/>
+          <w:sz w:val="24"/>
+          <w:szCs w:val="24"/>
+        </w:rPr>
+      </w:pPr>
+      <w:r>
+        <w:rPr>
+          <w:rFonts w:ascii="Arial" w:hAnsi="Arial" w:cs="Arial"/>
+          <w:b/>
+          <w:bCs/>
+          <w:sz w:val="24"/>
+          <w:szCs w:val="24"/>
+        </w:rPr>
+        <w:tab/>
+        <w:t>Localização</w:t>
+      </w:r>
+    </w:p>
+    <w:p>
+      <w:pPr>
+        <w:spacing w:line="360" w:lineRule="auto"/>
+        <w:jc w:val="both"/>
+        <w:rPr>
+          <w:rFonts w:ascii="Arial" w:hAnsi="Arial" w:cs="Arial"/>
+          <w:sz w:val="24"/>
+          <w:szCs w:val="24"/>
+        </w:rPr>
+      </w:pPr>
+      <w:r>
+        <w:rPr>
+          <w:rFonts w:ascii="Arial" w:hAnsi="Arial" w:cs="Arial"/>
+          <w:b/>
+          <w:bCs/>
+          <w:sz w:val="24"/>
+          <w:szCs w:val="24"/>
+        </w:rPr>
+        <w:tab/>
+      </w:r>
+      <w:r>
+        <w:rPr>
+          <w:rFonts w:ascii="Arial" w:hAnsi="Arial" w:cs="Arial"/>
+          <w:sz w:val="24"/>
+          <w:szCs w:val="24"/>
+        </w:rPr>
+        <w:t xml:space="preserve">Este conjunto de dados possui 151 bairros diferentes e com isso acaba dificultando o trabalho de análise desta categoria. Como localização é um elemento altamente importante não podemos deixa-lo de lado e com isso, para fins de análise, foi criada a variável bairros_selecionados, que conta com uma seleção de bairros </w:t>
+      </w:r>
+      <w:r>
+        <w:rPr>
+          <w:rFonts w:ascii="Arial" w:hAnsi="Arial" w:cs="Arial"/>
+          <w:sz w:val="24"/>
+          <w:szCs w:val="24"/>
+        </w:rPr>
+        <w:t xml:space="preserve">mais atrativos e turísticos </w:t>
+      </w:r>
       <w:bookmarkStart w:id="0" w:name="_GoBack"/>
       <w:bookmarkEnd w:id="0"/>
+      <w:r>
+        <w:rPr>
+          <w:rFonts w:ascii="Arial" w:hAnsi="Arial" w:cs="Arial"/>
+          <w:sz w:val="24"/>
+          <w:szCs w:val="24"/>
+        </w:rPr>
+        <w:t>do Rio de Janeiro (</w:t>
+      </w:r>
+      <w:r>
+        <w:rPr>
+          <w:rFonts w:ascii="Arial" w:hAnsi="Arial" w:cs="Arial"/>
+          <w:sz w:val="24"/>
+          <w:szCs w:val="24"/>
+        </w:rPr>
+        <w:t>Leblon, Ipanema, Lagoa</w:t>
+      </w:r>
+      <w:r>
+        <w:rPr>
+          <w:rFonts w:ascii="Arial" w:hAnsi="Arial" w:cs="Arial"/>
+          <w:sz w:val="24"/>
+          <w:szCs w:val="24"/>
+        </w:rPr>
+        <w:t>,</w:t>
+      </w:r>
+      <w:r>
+        <w:rPr>
+          <w:rFonts w:ascii="Arial" w:hAnsi="Arial" w:cs="Arial"/>
+          <w:sz w:val="24"/>
+          <w:szCs w:val="24"/>
+        </w:rPr>
+        <w:t xml:space="preserve"> Gávea, Jardim Botânico, Recreio dos Bandeirantes, Copacabana, Freguesia (Jacarepaguá), Tijuca, Leme</w:t>
+      </w:r>
+      <w:r>
+        <w:rPr>
+          <w:rFonts w:ascii="Arial" w:hAnsi="Arial" w:cs="Arial"/>
+          <w:sz w:val="24"/>
+          <w:szCs w:val="24"/>
+        </w:rPr>
+        <w:t>, Santa Tereza, Centro, Camorim, Catete</w:t>
+      </w:r>
+      <w:r>
+        <w:rPr>
+          <w:rFonts w:ascii="Arial" w:hAnsi="Arial" w:cs="Arial"/>
+          <w:sz w:val="24"/>
+          <w:szCs w:val="24"/>
+        </w:rPr>
+        <w:t>, Maracanã e Urca</w:t>
+      </w:r>
+      <w:r>
+        <w:rPr>
+          <w:rFonts w:ascii="Arial" w:hAnsi="Arial" w:cs="Arial"/>
+          <w:sz w:val="24"/>
+          <w:szCs w:val="24"/>
+        </w:rPr>
+        <w:t>)</w:t>
+      </w:r>
+      <w:r>
+        <w:rPr>
+          <w:rFonts w:ascii="Arial" w:hAnsi="Arial" w:cs="Arial"/>
+          <w:sz w:val="24"/>
+          <w:szCs w:val="24"/>
+        </w:rPr>
+        <w:t xml:space="preserve"> </w:t>
+      </w:r>
+      <w:r>
+        <w:rPr>
+          <w:rFonts w:ascii="Arial" w:hAnsi="Arial" w:cs="Arial"/>
+          <w:sz w:val="24"/>
+          <w:szCs w:val="24"/>
+        </w:rPr>
+        <w:t>. Para a seleção destes bairros foram levados os seguintes critérios: sites de turismo, o bairro Centro (que de modo geral, por ser movimentado e próximo a vários lugares é interessante levar em consideração), lugares reconhecidos por atrações turísticas (arquitetura, estádios de futebol, paisagens naturais como cachoeiras e praias).</w:t>
+      </w:r>
+      <w:r>
+        <w:rPr>
+          <w:rFonts w:ascii="Arial" w:hAnsi="Arial" w:cs="Arial"/>
+          <w:sz w:val="24"/>
+          <w:szCs w:val="24"/>
+        </w:rPr>
+        <w:t xml:space="preserve"> </w:t>
+      </w:r>
+      <w:r>
+        <w:rPr>
+          <w:rFonts w:ascii="Arial" w:hAnsi="Arial" w:cs="Arial"/>
+          <w:sz w:val="24"/>
+          <w:szCs w:val="24"/>
+        </w:rPr>
+        <w:t xml:space="preserve">Esta variável é lógica e devolve </w:t>
+      </w:r>
+      <w:r>
+        <w:rPr>
+          <w:rFonts w:ascii="Arial" w:hAnsi="Arial" w:cs="Arial"/>
+          <w:i/>
+          <w:iCs/>
+          <w:sz w:val="24"/>
+          <w:szCs w:val="24"/>
+        </w:rPr>
+        <w:t xml:space="preserve">True </w:t>
+      </w:r>
+      <w:r>
+        <w:rPr>
+          <w:rFonts w:ascii="Arial" w:hAnsi="Arial" w:cs="Arial"/>
+          <w:sz w:val="24"/>
+          <w:szCs w:val="24"/>
+        </w:rPr>
+        <w:t xml:space="preserve">se for um bairro selecionado e </w:t>
+      </w:r>
+      <w:r>
+        <w:rPr>
+          <w:rFonts w:ascii="Arial" w:hAnsi="Arial" w:cs="Arial"/>
+          <w:i/>
+          <w:iCs/>
+          <w:sz w:val="24"/>
+          <w:szCs w:val="24"/>
+        </w:rPr>
+        <w:t>False</w:t>
+      </w:r>
+      <w:r>
+        <w:rPr>
+          <w:rFonts w:ascii="Arial" w:hAnsi="Arial" w:cs="Arial"/>
+          <w:sz w:val="24"/>
+          <w:szCs w:val="24"/>
+        </w:rPr>
+        <w:t xml:space="preserve"> do contrário.</w:t>
+      </w:r>
+    </w:p>
+    <w:p>
+      <w:pPr>
+        <w:spacing w:line="360" w:lineRule="auto"/>
+        <w:jc w:val="both"/>
+        <w:rPr>
+          <w:rFonts w:ascii="Arial" w:hAnsi="Arial" w:cs="Arial"/>
+          <w:sz w:val="24"/>
+          <w:szCs w:val="24"/>
+        </w:rPr>
+      </w:pPr>
+      <w:r>
+        <w:rPr>
+          <w:rFonts w:ascii="Arial" w:hAnsi="Arial" w:cs="Arial"/>
+          <w:sz w:val="24"/>
+          <w:szCs w:val="24"/>
+        </w:rPr>
+        <w:tab/>
+      </w:r>
+      <w:r>
+        <w:rPr>
+          <w:b/>
+          <w:bCs/>
+        </w:rPr>
+        <w:t xml:space="preserve"> </w:t>
+      </w:r>
+      <w:r>
+        <w:rPr>
+          <w:b/>
+          <w:bCs/>
+        </w:rPr>
+        <w:t>Foram levados os seguintes critérios:</w:t>
+      </w:r>
       <w:r>
         <w:rPr>
           <w:b/>
@@ -3306,7 +3449,7 @@
 </file>
 
 <file path=customXml/itemProps1.xml><?xml version="1.0" encoding="utf-8"?>
-<ds:datastoreItem xmlns:ds="http://schemas.openxmlformats.org/officeDocument/2006/customXml" ds:itemID="{7C489679-FAD2-48BF-A672-23BECA9F12FD}">
+<ds:datastoreItem xmlns:ds="http://schemas.openxmlformats.org/officeDocument/2006/customXml" ds:itemID="{C08A3DF4-A05F-4C5D-A2F3-E22B3D0DD178}">
   <ds:schemaRefs>
     <ds:schemaRef ds:uri="http://schemas.openxmlformats.org/officeDocument/2006/bibliography"/>
   </ds:schemaRefs>

</xml_diff>

<commit_message>
Adicionando as medidas de tendência central e dispersão
</commit_message>
<xml_diff>
--- a/report.docx
+++ b/report.docx
@@ -644,7 +644,31 @@
           <w:sz w:val="20"/>
           <w:szCs w:val="20"/>
         </w:rPr>
-        <w:t xml:space="preserve">Marketing Analytics </w:t>
+        <w:t xml:space="preserve">Marketing </w:t>
+      </w:r>
+      <w:proofErr w:type="spellStart"/>
+      <w:r>
+        <w:rPr>
+          <w:rFonts w:ascii="Arial" w:hAnsi="Arial" w:cs="Arial"/>
+          <w:i/>
+          <w:iCs/>
+          <w:color w:val="000000"/>
+          <w:sz w:val="20"/>
+          <w:szCs w:val="20"/>
+        </w:rPr>
+        <w:t>Analytics</w:t>
+      </w:r>
+      <w:proofErr w:type="spellEnd"/>
+      <w:r>
+        <w:rPr>
+          <w:rFonts w:ascii="Arial" w:hAnsi="Arial" w:cs="Arial"/>
+          <w:i/>
+          <w:iCs/>
+          <w:color w:val="000000"/>
+          <w:sz w:val="20"/>
+          <w:szCs w:val="20"/>
+        </w:rPr>
+        <w:t xml:space="preserve"> </w:t>
       </w:r>
       <w:r>
         <w:rPr>
@@ -899,6 +923,7 @@
         </w:rPr>
         <w:t xml:space="preserve">s do </w:t>
       </w:r>
+      <w:proofErr w:type="spellStart"/>
       <w:r>
         <w:rPr>
           <w:b w:val="0"/>
@@ -908,6 +933,7 @@
         </w:rPr>
         <w:t>Airbnb</w:t>
       </w:r>
+      <w:proofErr w:type="spellEnd"/>
       <w:r>
         <w:rPr>
           <w:b w:val="0"/>
@@ -1032,6 +1058,7 @@
         </w:rPr>
         <w:t xml:space="preserve">O </w:t>
       </w:r>
+      <w:proofErr w:type="spellStart"/>
       <w:r>
         <w:rPr>
           <w:b w:val="0"/>
@@ -1039,22 +1066,9 @@
           <w:i/>
           <w:iCs/>
         </w:rPr>
-        <w:t xml:space="preserve">dataset </w:t>
-      </w:r>
-      <w:r>
-        <w:rPr>
-          <w:b w:val="0"/>
-          <w:bCs w:val="0"/>
-        </w:rPr>
-        <w:t>original</w:t>
-      </w:r>
-      <w:r>
-        <w:rPr>
-          <w:b w:val="0"/>
-          <w:bCs w:val="0"/>
-        </w:rPr>
-        <w:t xml:space="preserve"> possui 24.681 </w:t>
-      </w:r>
+        <w:t>dataset</w:t>
+      </w:r>
+      <w:proofErr w:type="spellEnd"/>
       <w:r>
         <w:rPr>
           <w:b w:val="0"/>
@@ -1062,8 +1076,33 @@
           <w:i/>
           <w:iCs/>
         </w:rPr>
+        <w:t xml:space="preserve"> </w:t>
+      </w:r>
+      <w:r>
+        <w:rPr>
+          <w:b w:val="0"/>
+          <w:bCs w:val="0"/>
+        </w:rPr>
+        <w:t>original</w:t>
+      </w:r>
+      <w:r>
+        <w:rPr>
+          <w:b w:val="0"/>
+          <w:bCs w:val="0"/>
+        </w:rPr>
+        <w:t xml:space="preserve"> possui 24.681 </w:t>
+      </w:r>
+      <w:proofErr w:type="spellStart"/>
+      <w:r>
+        <w:rPr>
+          <w:b w:val="0"/>
+          <w:bCs w:val="0"/>
+          <w:i/>
+          <w:iCs/>
+        </w:rPr>
         <w:t>rows</w:t>
       </w:r>
+      <w:proofErr w:type="spellEnd"/>
       <w:r>
         <w:rPr>
           <w:b w:val="0"/>
@@ -1088,6 +1127,7 @@
         </w:rPr>
         <w:t xml:space="preserve"> e conta com os dados da cidade do Rio de Janeiro. Para fim deste relatório algumas variáveis foram removidas, deixando assim o </w:t>
       </w:r>
+      <w:proofErr w:type="spellStart"/>
       <w:r>
         <w:rPr>
           <w:b w:val="0"/>
@@ -1097,6 +1137,7 @@
         </w:rPr>
         <w:t>dataset</w:t>
       </w:r>
+      <w:proofErr w:type="spellEnd"/>
       <w:r>
         <w:rPr>
           <w:b w:val="0"/>
@@ -1352,7 +1393,23 @@
           <w:bCs w:val="0"/>
         </w:rPr>
         <w:lastRenderedPageBreak/>
-        <w:t>Ainda sobre o preço, este possui assimetria positiva e é uma curva platocúrtica, que significa que seus dados estão bem espalhados (no código temos as funções do pacote E1071 com o resultado de assimetria e curtose). Por fim</w:t>
+        <w:t xml:space="preserve">Ainda sobre o preço, este possui assimetria positiva e é uma curva </w:t>
+      </w:r>
+      <w:proofErr w:type="spellStart"/>
+      <w:r>
+        <w:rPr>
+          <w:b w:val="0"/>
+          <w:bCs w:val="0"/>
+        </w:rPr>
+        <w:t>platocúrtica</w:t>
+      </w:r>
+      <w:proofErr w:type="spellEnd"/>
+      <w:r>
+        <w:rPr>
+          <w:b w:val="0"/>
+          <w:bCs w:val="0"/>
+        </w:rPr>
+        <w:t>, que significa que seus dados estão bem espalhados (no código temos as funções do pacote E1071 com o resultado de assimetria e curtose). Por fim</w:t>
       </w:r>
       <w:r>
         <w:rPr>
@@ -1383,18 +1440,18 @@
     <w:tbl>
       <w:tblPr>
         <w:tblStyle w:val="TabelaSimples2"/>
-        <w:tblW w:w="0" w:type="auto"/>
+        <w:tblW w:w="9071" w:type="dxa"/>
         <w:tblLook w:val="04A0" w:firstRow="1" w:lastRow="0" w:firstColumn="1" w:lastColumn="0" w:noHBand="0" w:noVBand="1"/>
       </w:tblPr>
       <w:tblGrid>
-        <w:gridCol w:w="1000"/>
-        <w:gridCol w:w="971"/>
-        <w:gridCol w:w="1126"/>
-        <w:gridCol w:w="945"/>
+        <w:gridCol w:w="979"/>
+        <w:gridCol w:w="963"/>
+        <w:gridCol w:w="1106"/>
         <w:gridCol w:w="1051"/>
-        <w:gridCol w:w="1503"/>
+        <w:gridCol w:w="1169"/>
+        <w:gridCol w:w="1362"/>
         <w:gridCol w:w="1051"/>
-        <w:gridCol w:w="1424"/>
+        <w:gridCol w:w="1390"/>
       </w:tblGrid>
       <w:tr>
         <w:trPr>
@@ -1403,7 +1460,7 @@
         <w:tc>
           <w:tcPr>
             <w:cnfStyle w:val="001000000000" w:firstRow="0" w:lastRow="0" w:firstColumn="1" w:lastColumn="0" w:oddVBand="0" w:evenVBand="0" w:oddHBand="0" w:evenHBand="0" w:firstRowFirstColumn="0" w:firstRowLastColumn="0" w:lastRowFirstColumn="0" w:lastRowLastColumn="0"/>
-            <w:tcW w:w="1057" w:type="dxa"/>
+            <w:tcW w:w="979" w:type="dxa"/>
           </w:tcPr>
           <w:p>
             <w:pPr>
@@ -1430,7 +1487,7 @@
         </w:tc>
         <w:tc>
           <w:tcPr>
-            <w:tcW w:w="992" w:type="dxa"/>
+            <w:tcW w:w="963" w:type="dxa"/>
           </w:tcPr>
           <w:p>
             <w:pPr>
@@ -1458,7 +1515,7 @@
         </w:tc>
         <w:tc>
           <w:tcPr>
-            <w:tcW w:w="1177" w:type="dxa"/>
+            <w:tcW w:w="1106" w:type="dxa"/>
           </w:tcPr>
           <w:p>
             <w:pPr>
@@ -1486,7 +1543,35 @@
         </w:tc>
         <w:tc>
           <w:tcPr>
-            <w:tcW w:w="949" w:type="dxa"/>
+            <w:tcW w:w="1051" w:type="dxa"/>
+          </w:tcPr>
+          <w:p>
+            <w:pPr>
+              <w:pStyle w:val="Captulos"/>
+              <w:ind w:left="0"/>
+              <w:jc w:val="center"/>
+              <w:cnfStyle w:val="100000000000" w:firstRow="1" w:lastRow="0" w:firstColumn="0" w:lastColumn="0" w:oddVBand="0" w:evenVBand="0" w:oddHBand="0" w:evenHBand="0" w:firstRowFirstColumn="0" w:firstRowLastColumn="0" w:lastRowFirstColumn="0" w:lastRowLastColumn="0"/>
+              <w:rPr>
+                <w:b/>
+                <w:bCs/>
+                <w:sz w:val="20"/>
+                <w:szCs w:val="20"/>
+              </w:rPr>
+            </w:pPr>
+            <w:r>
+              <w:rPr>
+                <w:b/>
+                <w:bCs/>
+                <w:sz w:val="20"/>
+                <w:szCs w:val="20"/>
+              </w:rPr>
+              <w:t>3° Quartil</w:t>
+            </w:r>
+          </w:p>
+        </w:tc>
+        <w:tc>
+          <w:tcPr>
+            <w:tcW w:w="1169" w:type="dxa"/>
           </w:tcPr>
           <w:p>
             <w:pPr>
@@ -1514,35 +1599,7 @@
         </w:tc>
         <w:tc>
           <w:tcPr>
-            <w:tcW w:w="236" w:type="dxa"/>
-          </w:tcPr>
-          <w:p>
-            <w:pPr>
-              <w:pStyle w:val="Captulos"/>
-              <w:ind w:left="0"/>
-              <w:jc w:val="center"/>
-              <w:cnfStyle w:val="100000000000" w:firstRow="1" w:lastRow="0" w:firstColumn="0" w:lastColumn="0" w:oddVBand="0" w:evenVBand="0" w:oddHBand="0" w:evenHBand="0" w:firstRowFirstColumn="0" w:firstRowLastColumn="0" w:lastRowFirstColumn="0" w:lastRowLastColumn="0"/>
-              <w:rPr>
-                <w:b/>
-                <w:bCs/>
-                <w:sz w:val="20"/>
-                <w:szCs w:val="20"/>
-              </w:rPr>
-            </w:pPr>
-            <w:r>
-              <w:rPr>
-                <w:b/>
-                <w:bCs/>
-                <w:sz w:val="20"/>
-                <w:szCs w:val="20"/>
-              </w:rPr>
-              <w:t>3° Quartil</w:t>
-            </w:r>
-          </w:p>
-        </w:tc>
-        <w:tc>
-          <w:tcPr>
-            <w:tcW w:w="1866" w:type="dxa"/>
+            <w:tcW w:w="1362" w:type="dxa"/>
           </w:tcPr>
           <w:p>
             <w:pPr>
@@ -1570,7 +1627,7 @@
         </w:tc>
         <w:tc>
           <w:tcPr>
-            <w:tcW w:w="1017" w:type="dxa"/>
+            <w:tcW w:w="1051" w:type="dxa"/>
           </w:tcPr>
           <w:p>
             <w:pPr>
@@ -1598,7 +1655,7 @@
         </w:tc>
         <w:tc>
           <w:tcPr>
-            <w:tcW w:w="1510" w:type="dxa"/>
+            <w:tcW w:w="1390" w:type="dxa"/>
           </w:tcPr>
           <w:p>
             <w:pPr>
@@ -1632,7 +1689,7 @@
         <w:tc>
           <w:tcPr>
             <w:cnfStyle w:val="001000000000" w:firstRow="0" w:lastRow="0" w:firstColumn="1" w:lastColumn="0" w:oddVBand="0" w:evenVBand="0" w:oddHBand="0" w:evenHBand="0" w:firstRowFirstColumn="0" w:firstRowLastColumn="0" w:lastRowFirstColumn="0" w:lastRowLastColumn="0"/>
-            <w:tcW w:w="1057" w:type="dxa"/>
+            <w:tcW w:w="979" w:type="dxa"/>
           </w:tcPr>
           <w:p>
             <w:pPr>
@@ -1655,7 +1712,7 @@
         </w:tc>
         <w:tc>
           <w:tcPr>
-            <w:tcW w:w="992" w:type="dxa"/>
+            <w:tcW w:w="963" w:type="dxa"/>
           </w:tcPr>
           <w:p>
             <w:pPr>
@@ -1683,7 +1740,7 @@
         </w:tc>
         <w:tc>
           <w:tcPr>
-            <w:tcW w:w="1177" w:type="dxa"/>
+            <w:tcW w:w="1106" w:type="dxa"/>
           </w:tcPr>
           <w:p>
             <w:pPr>
@@ -1711,7 +1768,35 @@
         </w:tc>
         <w:tc>
           <w:tcPr>
-            <w:tcW w:w="949" w:type="dxa"/>
+            <w:tcW w:w="1051" w:type="dxa"/>
+          </w:tcPr>
+          <w:p>
+            <w:pPr>
+              <w:pStyle w:val="Captulos"/>
+              <w:ind w:left="0"/>
+              <w:jc w:val="center"/>
+              <w:cnfStyle w:val="000000100000" w:firstRow="0" w:lastRow="0" w:firstColumn="0" w:lastColumn="0" w:oddVBand="0" w:evenVBand="0" w:oddHBand="1" w:evenHBand="0" w:firstRowFirstColumn="0" w:firstRowLastColumn="0" w:lastRowFirstColumn="0" w:lastRowLastColumn="0"/>
+              <w:rPr>
+                <w:b w:val="0"/>
+                <w:bCs w:val="0"/>
+                <w:sz w:val="20"/>
+                <w:szCs w:val="20"/>
+              </w:rPr>
+            </w:pPr>
+            <w:r>
+              <w:rPr>
+                <w:b w:val="0"/>
+                <w:bCs w:val="0"/>
+                <w:sz w:val="20"/>
+                <w:szCs w:val="20"/>
+              </w:rPr>
+              <w:t>40000,00</w:t>
+            </w:r>
+          </w:p>
+        </w:tc>
+        <w:tc>
+          <w:tcPr>
+            <w:tcW w:w="1169" w:type="dxa"/>
           </w:tcPr>
           <w:p>
             <w:pPr>
@@ -1739,35 +1824,7 @@
         </w:tc>
         <w:tc>
           <w:tcPr>
-            <w:tcW w:w="236" w:type="dxa"/>
-          </w:tcPr>
-          <w:p>
-            <w:pPr>
-              <w:pStyle w:val="Captulos"/>
-              <w:ind w:left="0"/>
-              <w:jc w:val="center"/>
-              <w:cnfStyle w:val="000000100000" w:firstRow="0" w:lastRow="0" w:firstColumn="0" w:lastColumn="0" w:oddVBand="0" w:evenVBand="0" w:oddHBand="1" w:evenHBand="0" w:firstRowFirstColumn="0" w:firstRowLastColumn="0" w:lastRowFirstColumn="0" w:lastRowLastColumn="0"/>
-              <w:rPr>
-                <w:b w:val="0"/>
-                <w:bCs w:val="0"/>
-                <w:sz w:val="20"/>
-                <w:szCs w:val="20"/>
-              </w:rPr>
-            </w:pPr>
-            <w:r>
-              <w:rPr>
-                <w:b w:val="0"/>
-                <w:bCs w:val="0"/>
-                <w:sz w:val="20"/>
-                <w:szCs w:val="20"/>
-              </w:rPr>
-              <w:t>40000,00</w:t>
-            </w:r>
-          </w:p>
-        </w:tc>
-        <w:tc>
-          <w:tcPr>
-            <w:tcW w:w="1866" w:type="dxa"/>
+            <w:tcW w:w="1362" w:type="dxa"/>
           </w:tcPr>
           <w:p>
             <w:pPr>
@@ -1795,7 +1852,7 @@
         </w:tc>
         <w:tc>
           <w:tcPr>
-            <w:tcW w:w="1017" w:type="dxa"/>
+            <w:tcW w:w="1051" w:type="dxa"/>
           </w:tcPr>
           <w:p>
             <w:pPr>
@@ -1823,7 +1880,7 @@
         </w:tc>
         <w:tc>
           <w:tcPr>
-            <w:tcW w:w="1510" w:type="dxa"/>
+            <w:tcW w:w="1390" w:type="dxa"/>
           </w:tcPr>
           <w:p>
             <w:pPr>
@@ -1910,7 +1967,25 @@
           <w:sz w:val="24"/>
           <w:szCs w:val="24"/>
         </w:rPr>
-        <w:t xml:space="preserve">Este conjunto de dados possui 151 bairros diferentes e com isso acaba dificultando o trabalho de análise desta categoria. Como localização é um elemento altamente importante não podemos deixa-lo de lado e com isso, para fins de análise, foi criada a variável bairros_selecionados, que conta com uma seleção de bairros </w:t>
+        <w:t xml:space="preserve">Este conjunto de dados possui 151 bairros diferentes e com isso acaba dificultando o trabalho de análise desta categoria. Como localização é um elemento altamente importante não podemos deixa-lo de lado e com isso, para fins de análise, foi criada a variável </w:t>
+      </w:r>
+      <w:proofErr w:type="spellStart"/>
+      <w:r>
+        <w:rPr>
+          <w:rFonts w:ascii="Arial" w:hAnsi="Arial" w:cs="Arial"/>
+          <w:sz w:val="24"/>
+          <w:szCs w:val="24"/>
+        </w:rPr>
+        <w:t>bairros_selecionados</w:t>
+      </w:r>
+      <w:proofErr w:type="spellEnd"/>
+      <w:r>
+        <w:rPr>
+          <w:rFonts w:ascii="Arial" w:hAnsi="Arial" w:cs="Arial"/>
+          <w:sz w:val="24"/>
+          <w:szCs w:val="24"/>
+        </w:rPr>
+        <w:t xml:space="preserve">, que conta com uma seleção de bairros </w:t>
       </w:r>
       <w:r>
         <w:rPr>
@@ -1920,132 +1995,922 @@
         </w:rPr>
         <w:t xml:space="preserve">mais atrativos e turísticos </w:t>
       </w:r>
+      <w:r>
+        <w:rPr>
+          <w:rFonts w:ascii="Arial" w:hAnsi="Arial" w:cs="Arial"/>
+          <w:sz w:val="24"/>
+          <w:szCs w:val="24"/>
+        </w:rPr>
+        <w:t>do Rio de Janeiro (</w:t>
+      </w:r>
+      <w:r>
+        <w:rPr>
+          <w:rFonts w:ascii="Arial" w:hAnsi="Arial" w:cs="Arial"/>
+          <w:sz w:val="24"/>
+          <w:szCs w:val="24"/>
+        </w:rPr>
+        <w:t>Leblon, Ipanema, Lagoa</w:t>
+      </w:r>
+      <w:r>
+        <w:rPr>
+          <w:rFonts w:ascii="Arial" w:hAnsi="Arial" w:cs="Arial"/>
+          <w:sz w:val="24"/>
+          <w:szCs w:val="24"/>
+        </w:rPr>
+        <w:t>,</w:t>
+      </w:r>
+      <w:r>
+        <w:rPr>
+          <w:rFonts w:ascii="Arial" w:hAnsi="Arial" w:cs="Arial"/>
+          <w:sz w:val="24"/>
+          <w:szCs w:val="24"/>
+        </w:rPr>
+        <w:t xml:space="preserve"> Gávea, Jardim Botânico, Recreio dos Bandeirantes, Copacabana, Freguesia (Jacarepaguá), Tijuca, Leme</w:t>
+      </w:r>
+      <w:r>
+        <w:rPr>
+          <w:rFonts w:ascii="Arial" w:hAnsi="Arial" w:cs="Arial"/>
+          <w:sz w:val="24"/>
+          <w:szCs w:val="24"/>
+        </w:rPr>
+        <w:t xml:space="preserve">, Santa Tereza, Centro, </w:t>
+      </w:r>
+      <w:proofErr w:type="spellStart"/>
+      <w:r>
+        <w:rPr>
+          <w:rFonts w:ascii="Arial" w:hAnsi="Arial" w:cs="Arial"/>
+          <w:sz w:val="24"/>
+          <w:szCs w:val="24"/>
+        </w:rPr>
+        <w:t>Camorim</w:t>
+      </w:r>
+      <w:proofErr w:type="spellEnd"/>
+      <w:r>
+        <w:rPr>
+          <w:rFonts w:ascii="Arial" w:hAnsi="Arial" w:cs="Arial"/>
+          <w:sz w:val="24"/>
+          <w:szCs w:val="24"/>
+        </w:rPr>
+        <w:t>, Catete</w:t>
+      </w:r>
+      <w:r>
+        <w:rPr>
+          <w:rFonts w:ascii="Arial" w:hAnsi="Arial" w:cs="Arial"/>
+          <w:sz w:val="24"/>
+          <w:szCs w:val="24"/>
+        </w:rPr>
+        <w:t>, Maracanã e Urca</w:t>
+      </w:r>
+      <w:r>
+        <w:rPr>
+          <w:rFonts w:ascii="Arial" w:hAnsi="Arial" w:cs="Arial"/>
+          <w:sz w:val="24"/>
+          <w:szCs w:val="24"/>
+        </w:rPr>
+        <w:t>)</w:t>
+      </w:r>
+      <w:r>
+        <w:rPr>
+          <w:rFonts w:ascii="Arial" w:hAnsi="Arial" w:cs="Arial"/>
+          <w:sz w:val="24"/>
+          <w:szCs w:val="24"/>
+        </w:rPr>
+        <w:t xml:space="preserve"> </w:t>
+      </w:r>
+      <w:r>
+        <w:rPr>
+          <w:rFonts w:ascii="Arial" w:hAnsi="Arial" w:cs="Arial"/>
+          <w:sz w:val="24"/>
+          <w:szCs w:val="24"/>
+        </w:rPr>
+        <w:t>. Para a seleção destes bairros foram levados os seguintes critérios: sites de turismo, o bairro Centro (que de modo geral, por ser movimentado e próximo a vários lugares é interessante levar em consideração), lugares reconhecidos por atrações turísticas (arquitetura, estádios de futebol, paisagens naturais como cachoeiras e praias).</w:t>
+      </w:r>
+      <w:r>
+        <w:rPr>
+          <w:rFonts w:ascii="Arial" w:hAnsi="Arial" w:cs="Arial"/>
+          <w:sz w:val="24"/>
+          <w:szCs w:val="24"/>
+        </w:rPr>
+        <w:t xml:space="preserve"> </w:t>
+      </w:r>
+      <w:r>
+        <w:rPr>
+          <w:rFonts w:ascii="Arial" w:hAnsi="Arial" w:cs="Arial"/>
+          <w:sz w:val="24"/>
+          <w:szCs w:val="24"/>
+        </w:rPr>
+        <w:t xml:space="preserve">Esta variável é lógica e devolve </w:t>
+      </w:r>
+      <w:proofErr w:type="spellStart"/>
+      <w:r>
+        <w:rPr>
+          <w:rFonts w:ascii="Arial" w:hAnsi="Arial" w:cs="Arial"/>
+          <w:i/>
+          <w:iCs/>
+          <w:sz w:val="24"/>
+          <w:szCs w:val="24"/>
+        </w:rPr>
+        <w:t>True</w:t>
+      </w:r>
+      <w:proofErr w:type="spellEnd"/>
+      <w:r>
+        <w:rPr>
+          <w:rFonts w:ascii="Arial" w:hAnsi="Arial" w:cs="Arial"/>
+          <w:i/>
+          <w:iCs/>
+          <w:sz w:val="24"/>
+          <w:szCs w:val="24"/>
+        </w:rPr>
+        <w:t xml:space="preserve"> </w:t>
+      </w:r>
+      <w:r>
+        <w:rPr>
+          <w:rFonts w:ascii="Arial" w:hAnsi="Arial" w:cs="Arial"/>
+          <w:sz w:val="24"/>
+          <w:szCs w:val="24"/>
+        </w:rPr>
+        <w:t xml:space="preserve">se for um bairro selecionado e </w:t>
+      </w:r>
+      <w:r>
+        <w:rPr>
+          <w:rFonts w:ascii="Arial" w:hAnsi="Arial" w:cs="Arial"/>
+          <w:i/>
+          <w:iCs/>
+          <w:sz w:val="24"/>
+          <w:szCs w:val="24"/>
+        </w:rPr>
+        <w:t>False</w:t>
+      </w:r>
+      <w:r>
+        <w:rPr>
+          <w:rFonts w:ascii="Arial" w:hAnsi="Arial" w:cs="Arial"/>
+          <w:sz w:val="24"/>
+          <w:szCs w:val="24"/>
+        </w:rPr>
+        <w:t xml:space="preserve"> do contrário.</w:t>
+      </w:r>
+    </w:p>
+    <w:p>
+      <w:pPr>
+        <w:spacing w:line="360" w:lineRule="auto"/>
+        <w:jc w:val="both"/>
+        <w:rPr>
+          <w:rFonts w:ascii="Arial" w:hAnsi="Arial" w:cs="Arial"/>
+          <w:sz w:val="24"/>
+          <w:szCs w:val="24"/>
+        </w:rPr>
+      </w:pPr>
+      <w:r>
+        <w:rPr>
+          <w:rFonts w:ascii="Arial" w:hAnsi="Arial" w:cs="Arial"/>
+          <w:sz w:val="24"/>
+          <w:szCs w:val="24"/>
+        </w:rPr>
+        <w:tab/>
+        <w:t>Tabela 2 – Resumo das estatísticas descritivas da variável preço ajustada agrupada por bairro selecionado</w:t>
+      </w:r>
+    </w:p>
+    <w:tbl>
+      <w:tblPr>
+        <w:tblStyle w:val="TabelaSimples2"/>
+        <w:tblW w:w="0" w:type="auto"/>
+        <w:tblLook w:val="04A0" w:firstRow="1" w:lastRow="0" w:firstColumn="1" w:lastColumn="0" w:noHBand="0" w:noVBand="1"/>
+      </w:tblPr>
+      <w:tblGrid>
+        <w:gridCol w:w="1395"/>
+        <w:gridCol w:w="926"/>
+        <w:gridCol w:w="880"/>
+        <w:gridCol w:w="1017"/>
+        <w:gridCol w:w="880"/>
+        <w:gridCol w:w="812"/>
+        <w:gridCol w:w="967"/>
+        <w:gridCol w:w="899"/>
+        <w:gridCol w:w="1295"/>
+      </w:tblGrid>
+      <w:tr>
+        <w:trPr>
+          <w:cnfStyle w:val="100000000000" w:firstRow="1" w:lastRow="0" w:firstColumn="0" w:lastColumn="0" w:oddVBand="0" w:evenVBand="0" w:oddHBand="0" w:evenHBand="0" w:firstRowFirstColumn="0" w:firstRowLastColumn="0" w:lastRowFirstColumn="0" w:lastRowLastColumn="0"/>
+        </w:trPr>
+        <w:tc>
+          <w:tcPr>
+            <w:cnfStyle w:val="001000000000" w:firstRow="0" w:lastRow="0" w:firstColumn="1" w:lastColumn="0" w:oddVBand="0" w:evenVBand="0" w:oddHBand="0" w:evenHBand="0" w:firstRowFirstColumn="0" w:firstRowLastColumn="0" w:lastRowFirstColumn="0" w:lastRowLastColumn="0"/>
+            <w:tcW w:w="1006" w:type="dxa"/>
+          </w:tcPr>
+          <w:p>
+            <w:pPr>
+              <w:spacing w:line="360" w:lineRule="auto"/>
+              <w:jc w:val="both"/>
+              <w:rPr>
+                <w:rFonts w:ascii="Arial" w:hAnsi="Arial" w:cs="Arial"/>
+                <w:sz w:val="20"/>
+                <w:szCs w:val="20"/>
+              </w:rPr>
+            </w:pPr>
+            <w:r>
+              <w:rPr>
+                <w:rFonts w:ascii="Arial" w:hAnsi="Arial" w:cs="Arial"/>
+                <w:sz w:val="20"/>
+                <w:szCs w:val="20"/>
+              </w:rPr>
+              <w:t>Bairro Selecionado</w:t>
+            </w:r>
+          </w:p>
+        </w:tc>
+        <w:tc>
+          <w:tcPr>
+            <w:tcW w:w="1006" w:type="dxa"/>
+          </w:tcPr>
+          <w:p>
+            <w:pPr>
+              <w:pStyle w:val="Captulos"/>
+              <w:ind w:left="0"/>
+              <w:jc w:val="both"/>
+              <w:cnfStyle w:val="100000000000" w:firstRow="1" w:lastRow="0" w:firstColumn="0" w:lastColumn="0" w:oddVBand="0" w:evenVBand="0" w:oddHBand="0" w:evenHBand="0" w:firstRowFirstColumn="0" w:firstRowLastColumn="0" w:lastRowFirstColumn="0" w:lastRowLastColumn="0"/>
+              <w:rPr>
+                <w:b/>
+                <w:bCs/>
+                <w:sz w:val="20"/>
+                <w:szCs w:val="20"/>
+              </w:rPr>
+            </w:pPr>
+            <w:r>
+              <w:rPr>
+                <w:b/>
+                <w:bCs/>
+                <w:sz w:val="20"/>
+                <w:szCs w:val="20"/>
+              </w:rPr>
+              <w:t>Mínimo</w:t>
+            </w:r>
+          </w:p>
+        </w:tc>
+        <w:tc>
+          <w:tcPr>
+            <w:tcW w:w="1007" w:type="dxa"/>
+          </w:tcPr>
+          <w:p>
+            <w:pPr>
+              <w:pStyle w:val="Captulos"/>
+              <w:ind w:left="0"/>
+              <w:jc w:val="center"/>
+              <w:cnfStyle w:val="100000000000" w:firstRow="1" w:lastRow="0" w:firstColumn="0" w:lastColumn="0" w:oddVBand="0" w:evenVBand="0" w:oddHBand="0" w:evenHBand="0" w:firstRowFirstColumn="0" w:firstRowLastColumn="0" w:lastRowFirstColumn="0" w:lastRowLastColumn="0"/>
+              <w:rPr>
+                <w:b/>
+                <w:bCs/>
+                <w:sz w:val="20"/>
+                <w:szCs w:val="20"/>
+              </w:rPr>
+            </w:pPr>
+            <w:r>
+              <w:rPr>
+                <w:b/>
+                <w:bCs/>
+                <w:sz w:val="20"/>
+                <w:szCs w:val="20"/>
+              </w:rPr>
+              <w:t>1° Quartil</w:t>
+            </w:r>
+          </w:p>
+        </w:tc>
+        <w:tc>
+          <w:tcPr>
+            <w:tcW w:w="1007" w:type="dxa"/>
+          </w:tcPr>
+          <w:p>
+            <w:pPr>
+              <w:pStyle w:val="Captulos"/>
+              <w:ind w:left="0"/>
+              <w:jc w:val="center"/>
+              <w:cnfStyle w:val="100000000000" w:firstRow="1" w:lastRow="0" w:firstColumn="0" w:lastColumn="0" w:oddVBand="0" w:evenVBand="0" w:oddHBand="0" w:evenHBand="0" w:firstRowFirstColumn="0" w:firstRowLastColumn="0" w:lastRowFirstColumn="0" w:lastRowLastColumn="0"/>
+              <w:rPr>
+                <w:b/>
+                <w:bCs/>
+                <w:sz w:val="20"/>
+                <w:szCs w:val="20"/>
+              </w:rPr>
+            </w:pPr>
+            <w:r>
+              <w:rPr>
+                <w:b/>
+                <w:bCs/>
+                <w:sz w:val="20"/>
+                <w:szCs w:val="20"/>
+              </w:rPr>
+              <w:t>Mediana</w:t>
+            </w:r>
+          </w:p>
+        </w:tc>
+        <w:tc>
+          <w:tcPr>
+            <w:tcW w:w="1007" w:type="dxa"/>
+          </w:tcPr>
+          <w:p>
+            <w:pPr>
+              <w:pStyle w:val="Captulos"/>
+              <w:ind w:left="0"/>
+              <w:jc w:val="center"/>
+              <w:cnfStyle w:val="100000000000" w:firstRow="1" w:lastRow="0" w:firstColumn="0" w:lastColumn="0" w:oddVBand="0" w:evenVBand="0" w:oddHBand="0" w:evenHBand="0" w:firstRowFirstColumn="0" w:firstRowLastColumn="0" w:lastRowFirstColumn="0" w:lastRowLastColumn="0"/>
+              <w:rPr>
+                <w:b/>
+                <w:bCs/>
+                <w:sz w:val="20"/>
+                <w:szCs w:val="20"/>
+              </w:rPr>
+            </w:pPr>
+            <w:r>
+              <w:rPr>
+                <w:b/>
+                <w:bCs/>
+                <w:sz w:val="20"/>
+                <w:szCs w:val="20"/>
+              </w:rPr>
+              <w:t>3° Quartil</w:t>
+            </w:r>
+          </w:p>
+        </w:tc>
+        <w:tc>
+          <w:tcPr>
+            <w:tcW w:w="1007" w:type="dxa"/>
+          </w:tcPr>
+          <w:p>
+            <w:pPr>
+              <w:pStyle w:val="Captulos"/>
+              <w:ind w:left="0"/>
+              <w:jc w:val="center"/>
+              <w:cnfStyle w:val="100000000000" w:firstRow="1" w:lastRow="0" w:firstColumn="0" w:lastColumn="0" w:oddVBand="0" w:evenVBand="0" w:oddHBand="0" w:evenHBand="0" w:firstRowFirstColumn="0" w:firstRowLastColumn="0" w:lastRowFirstColumn="0" w:lastRowLastColumn="0"/>
+              <w:rPr>
+                <w:b/>
+                <w:bCs/>
+                <w:sz w:val="20"/>
+                <w:szCs w:val="20"/>
+              </w:rPr>
+            </w:pPr>
+            <w:r>
+              <w:rPr>
+                <w:b/>
+                <w:bCs/>
+                <w:sz w:val="20"/>
+                <w:szCs w:val="20"/>
+              </w:rPr>
+              <w:t>Média</w:t>
+            </w:r>
+          </w:p>
+        </w:tc>
+        <w:tc>
+          <w:tcPr>
+            <w:tcW w:w="1007" w:type="dxa"/>
+          </w:tcPr>
+          <w:p>
+            <w:pPr>
+              <w:pStyle w:val="Captulos"/>
+              <w:ind w:left="0"/>
+              <w:jc w:val="both"/>
+              <w:cnfStyle w:val="100000000000" w:firstRow="1" w:lastRow="0" w:firstColumn="0" w:lastColumn="0" w:oddVBand="0" w:evenVBand="0" w:oddHBand="0" w:evenHBand="0" w:firstRowFirstColumn="0" w:firstRowLastColumn="0" w:lastRowFirstColumn="0" w:lastRowLastColumn="0"/>
+              <w:rPr>
+                <w:b/>
+                <w:bCs/>
+                <w:sz w:val="20"/>
+                <w:szCs w:val="20"/>
+              </w:rPr>
+            </w:pPr>
+            <w:r>
+              <w:rPr>
+                <w:b/>
+                <w:bCs/>
+                <w:sz w:val="20"/>
+                <w:szCs w:val="20"/>
+              </w:rPr>
+              <w:t>Máximo</w:t>
+            </w:r>
+          </w:p>
+        </w:tc>
+        <w:tc>
+          <w:tcPr>
+            <w:tcW w:w="1007" w:type="dxa"/>
+          </w:tcPr>
+          <w:p>
+            <w:pPr>
+              <w:pStyle w:val="Captulos"/>
+              <w:ind w:left="0"/>
+              <w:jc w:val="both"/>
+              <w:cnfStyle w:val="100000000000" w:firstRow="1" w:lastRow="0" w:firstColumn="0" w:lastColumn="0" w:oddVBand="0" w:evenVBand="0" w:oddHBand="0" w:evenHBand="0" w:firstRowFirstColumn="0" w:firstRowLastColumn="0" w:lastRowFirstColumn="0" w:lastRowLastColumn="0"/>
+              <w:rPr>
+                <w:b/>
+                <w:bCs/>
+                <w:sz w:val="20"/>
+                <w:szCs w:val="20"/>
+              </w:rPr>
+            </w:pPr>
+            <w:r>
+              <w:rPr>
+                <w:b/>
+                <w:bCs/>
+                <w:sz w:val="20"/>
+                <w:szCs w:val="20"/>
+              </w:rPr>
+              <w:t>Desvio padrão</w:t>
+            </w:r>
+          </w:p>
+        </w:tc>
+        <w:tc>
+          <w:tcPr>
+            <w:tcW w:w="1007" w:type="dxa"/>
+          </w:tcPr>
+          <w:p>
+            <w:pPr>
+              <w:pStyle w:val="Captulos"/>
+              <w:ind w:left="0"/>
+              <w:jc w:val="both"/>
+              <w:cnfStyle w:val="100000000000" w:firstRow="1" w:lastRow="0" w:firstColumn="0" w:lastColumn="0" w:oddVBand="0" w:evenVBand="0" w:oddHBand="0" w:evenHBand="0" w:firstRowFirstColumn="0" w:firstRowLastColumn="0" w:lastRowFirstColumn="0" w:lastRowLastColumn="0"/>
+              <w:rPr>
+                <w:b/>
+                <w:bCs/>
+                <w:sz w:val="20"/>
+                <w:szCs w:val="20"/>
+              </w:rPr>
+            </w:pPr>
+            <w:r>
+              <w:rPr>
+                <w:b/>
+                <w:bCs/>
+                <w:sz w:val="20"/>
+                <w:szCs w:val="20"/>
+              </w:rPr>
+              <w:t>Coeficiente de Variância</w:t>
+            </w:r>
+          </w:p>
+        </w:tc>
+      </w:tr>
+      <w:tr>
+        <w:trPr>
+          <w:cnfStyle w:val="000000100000" w:firstRow="0" w:lastRow="0" w:firstColumn="0" w:lastColumn="0" w:oddVBand="0" w:evenVBand="0" w:oddHBand="1" w:evenHBand="0" w:firstRowFirstColumn="0" w:firstRowLastColumn="0" w:lastRowFirstColumn="0" w:lastRowLastColumn="0"/>
+        </w:trPr>
+        <w:tc>
+          <w:tcPr>
+            <w:cnfStyle w:val="001000000000" w:firstRow="0" w:lastRow="0" w:firstColumn="1" w:lastColumn="0" w:oddVBand="0" w:evenVBand="0" w:oddHBand="0" w:evenHBand="0" w:firstRowFirstColumn="0" w:firstRowLastColumn="0" w:lastRowFirstColumn="0" w:lastRowLastColumn="0"/>
+            <w:tcW w:w="1006" w:type="dxa"/>
+          </w:tcPr>
+          <w:p>
+            <w:pPr>
+              <w:spacing w:line="360" w:lineRule="auto"/>
+              <w:jc w:val="center"/>
+              <w:rPr>
+                <w:rFonts w:ascii="Arial" w:hAnsi="Arial" w:cs="Arial"/>
+                <w:sz w:val="20"/>
+                <w:szCs w:val="20"/>
+              </w:rPr>
+            </w:pPr>
+            <w:r>
+              <w:rPr>
+                <w:rFonts w:ascii="Arial" w:hAnsi="Arial" w:cs="Arial"/>
+                <w:sz w:val="20"/>
+                <w:szCs w:val="20"/>
+              </w:rPr>
+              <w:t>Sim</w:t>
+            </w:r>
+          </w:p>
+        </w:tc>
+        <w:tc>
+          <w:tcPr>
+            <w:tcW w:w="1006" w:type="dxa"/>
+          </w:tcPr>
+          <w:p>
+            <w:pPr>
+              <w:spacing w:line="360" w:lineRule="auto"/>
+              <w:jc w:val="both"/>
+              <w:cnfStyle w:val="000000100000" w:firstRow="0" w:lastRow="0" w:firstColumn="0" w:lastColumn="0" w:oddVBand="0" w:evenVBand="0" w:oddHBand="1" w:evenHBand="0" w:firstRowFirstColumn="0" w:firstRowLastColumn="0" w:lastRowFirstColumn="0" w:lastRowLastColumn="0"/>
+              <w:rPr>
+                <w:rFonts w:ascii="Arial" w:hAnsi="Arial" w:cs="Arial"/>
+                <w:sz w:val="20"/>
+                <w:szCs w:val="20"/>
+              </w:rPr>
+            </w:pPr>
+            <w:r>
+              <w:rPr>
+                <w:rFonts w:ascii="Arial" w:hAnsi="Arial" w:cs="Arial"/>
+                <w:sz w:val="20"/>
+                <w:szCs w:val="20"/>
+              </w:rPr>
+              <w:t>112</w:t>
+            </w:r>
+          </w:p>
+        </w:tc>
+        <w:tc>
+          <w:tcPr>
+            <w:tcW w:w="1007" w:type="dxa"/>
+          </w:tcPr>
+          <w:p>
+            <w:pPr>
+              <w:spacing w:line="360" w:lineRule="auto"/>
+              <w:jc w:val="both"/>
+              <w:cnfStyle w:val="000000100000" w:firstRow="0" w:lastRow="0" w:firstColumn="0" w:lastColumn="0" w:oddVBand="0" w:evenVBand="0" w:oddHBand="1" w:evenHBand="0" w:firstRowFirstColumn="0" w:firstRowLastColumn="0" w:lastRowFirstColumn="0" w:lastRowLastColumn="0"/>
+              <w:rPr>
+                <w:rFonts w:ascii="Arial" w:hAnsi="Arial" w:cs="Arial"/>
+                <w:sz w:val="20"/>
+                <w:szCs w:val="20"/>
+              </w:rPr>
+            </w:pPr>
+            <w:r>
+              <w:rPr>
+                <w:rFonts w:ascii="Arial" w:hAnsi="Arial" w:cs="Arial"/>
+                <w:sz w:val="20"/>
+                <w:szCs w:val="20"/>
+              </w:rPr>
+              <w:t>15000</w:t>
+            </w:r>
+          </w:p>
+        </w:tc>
+        <w:tc>
+          <w:tcPr>
+            <w:tcW w:w="1007" w:type="dxa"/>
+          </w:tcPr>
+          <w:p>
+            <w:pPr>
+              <w:spacing w:line="360" w:lineRule="auto"/>
+              <w:jc w:val="both"/>
+              <w:cnfStyle w:val="000000100000" w:firstRow="0" w:lastRow="0" w:firstColumn="0" w:lastColumn="0" w:oddVBand="0" w:evenVBand="0" w:oddHBand="1" w:evenHBand="0" w:firstRowFirstColumn="0" w:firstRowLastColumn="0" w:lastRowFirstColumn="0" w:lastRowLastColumn="0"/>
+              <w:rPr>
+                <w:rFonts w:ascii="Arial" w:hAnsi="Arial" w:cs="Arial"/>
+                <w:sz w:val="20"/>
+                <w:szCs w:val="20"/>
+              </w:rPr>
+            </w:pPr>
+            <w:r>
+              <w:rPr>
+                <w:rFonts w:ascii="Arial" w:hAnsi="Arial" w:cs="Arial"/>
+                <w:sz w:val="20"/>
+                <w:szCs w:val="20"/>
+              </w:rPr>
+              <w:t>24000</w:t>
+            </w:r>
+          </w:p>
+        </w:tc>
+        <w:tc>
+          <w:tcPr>
+            <w:tcW w:w="1007" w:type="dxa"/>
+          </w:tcPr>
+          <w:p>
+            <w:pPr>
+              <w:spacing w:line="360" w:lineRule="auto"/>
+              <w:jc w:val="both"/>
+              <w:cnfStyle w:val="000000100000" w:firstRow="0" w:lastRow="0" w:firstColumn="0" w:lastColumn="0" w:oddVBand="0" w:evenVBand="0" w:oddHBand="1" w:evenHBand="0" w:firstRowFirstColumn="0" w:firstRowLastColumn="0" w:lastRowFirstColumn="0" w:lastRowLastColumn="0"/>
+              <w:rPr>
+                <w:rFonts w:ascii="Arial" w:hAnsi="Arial" w:cs="Arial"/>
+                <w:sz w:val="20"/>
+                <w:szCs w:val="20"/>
+              </w:rPr>
+            </w:pPr>
+            <w:r>
+              <w:rPr>
+                <w:rFonts w:ascii="Arial" w:hAnsi="Arial" w:cs="Arial"/>
+                <w:sz w:val="20"/>
+                <w:szCs w:val="20"/>
+              </w:rPr>
+              <w:t>40000</w:t>
+            </w:r>
+          </w:p>
+        </w:tc>
+        <w:tc>
+          <w:tcPr>
+            <w:tcW w:w="1007" w:type="dxa"/>
+          </w:tcPr>
+          <w:p>
+            <w:pPr>
+              <w:spacing w:line="360" w:lineRule="auto"/>
+              <w:jc w:val="both"/>
+              <w:cnfStyle w:val="000000100000" w:firstRow="0" w:lastRow="0" w:firstColumn="0" w:lastColumn="0" w:oddVBand="0" w:evenVBand="0" w:oddHBand="1" w:evenHBand="0" w:firstRowFirstColumn="0" w:firstRowLastColumn="0" w:lastRowFirstColumn="0" w:lastRowLastColumn="0"/>
+              <w:rPr>
+                <w:rFonts w:ascii="Arial" w:hAnsi="Arial" w:cs="Arial"/>
+                <w:sz w:val="20"/>
+                <w:szCs w:val="20"/>
+              </w:rPr>
+            </w:pPr>
+            <w:r>
+              <w:rPr>
+                <w:rFonts w:ascii="Arial" w:hAnsi="Arial" w:cs="Arial"/>
+                <w:sz w:val="20"/>
+                <w:szCs w:val="20"/>
+              </w:rPr>
+              <w:t>30298</w:t>
+            </w:r>
+          </w:p>
+        </w:tc>
+        <w:tc>
+          <w:tcPr>
+            <w:tcW w:w="1007" w:type="dxa"/>
+          </w:tcPr>
+          <w:p>
+            <w:pPr>
+              <w:spacing w:line="360" w:lineRule="auto"/>
+              <w:jc w:val="both"/>
+              <w:cnfStyle w:val="000000100000" w:firstRow="0" w:lastRow="0" w:firstColumn="0" w:lastColumn="0" w:oddVBand="0" w:evenVBand="0" w:oddHBand="1" w:evenHBand="0" w:firstRowFirstColumn="0" w:firstRowLastColumn="0" w:lastRowFirstColumn="0" w:lastRowLastColumn="0"/>
+              <w:rPr>
+                <w:rFonts w:ascii="Arial" w:hAnsi="Arial" w:cs="Arial"/>
+                <w:sz w:val="20"/>
+                <w:szCs w:val="20"/>
+              </w:rPr>
+            </w:pPr>
+            <w:r>
+              <w:rPr>
+                <w:rFonts w:ascii="Arial" w:hAnsi="Arial" w:cs="Arial"/>
+                <w:sz w:val="20"/>
+                <w:szCs w:val="20"/>
+              </w:rPr>
+              <w:t>99000</w:t>
+            </w:r>
+          </w:p>
+        </w:tc>
+        <w:tc>
+          <w:tcPr>
+            <w:tcW w:w="1007" w:type="dxa"/>
+          </w:tcPr>
+          <w:p>
+            <w:pPr>
+              <w:spacing w:line="360" w:lineRule="auto"/>
+              <w:jc w:val="both"/>
+              <w:cnfStyle w:val="000000100000" w:firstRow="0" w:lastRow="0" w:firstColumn="0" w:lastColumn="0" w:oddVBand="0" w:evenVBand="0" w:oddHBand="1" w:evenHBand="0" w:firstRowFirstColumn="0" w:firstRowLastColumn="0" w:lastRowFirstColumn="0" w:lastRowLastColumn="0"/>
+              <w:rPr>
+                <w:rFonts w:ascii="Arial" w:hAnsi="Arial" w:cs="Arial"/>
+                <w:sz w:val="20"/>
+                <w:szCs w:val="20"/>
+              </w:rPr>
+            </w:pPr>
+            <w:r>
+              <w:rPr>
+                <w:rFonts w:ascii="Arial" w:hAnsi="Arial" w:cs="Arial"/>
+                <w:sz w:val="20"/>
+                <w:szCs w:val="20"/>
+              </w:rPr>
+              <w:t>20908</w:t>
+            </w:r>
+          </w:p>
+        </w:tc>
+        <w:tc>
+          <w:tcPr>
+            <w:tcW w:w="1007" w:type="dxa"/>
+          </w:tcPr>
+          <w:p>
+            <w:pPr>
+              <w:spacing w:line="360" w:lineRule="auto"/>
+              <w:jc w:val="both"/>
+              <w:cnfStyle w:val="000000100000" w:firstRow="0" w:lastRow="0" w:firstColumn="0" w:lastColumn="0" w:oddVBand="0" w:evenVBand="0" w:oddHBand="1" w:evenHBand="0" w:firstRowFirstColumn="0" w:firstRowLastColumn="0" w:lastRowFirstColumn="0" w:lastRowLastColumn="0"/>
+              <w:rPr>
+                <w:rFonts w:ascii="Arial" w:hAnsi="Arial" w:cs="Arial"/>
+                <w:sz w:val="20"/>
+                <w:szCs w:val="20"/>
+              </w:rPr>
+            </w:pPr>
+            <w:r>
+              <w:rPr>
+                <w:rFonts w:ascii="Arial" w:hAnsi="Arial" w:cs="Arial"/>
+                <w:sz w:val="20"/>
+                <w:szCs w:val="20"/>
+              </w:rPr>
+              <w:t>69%</w:t>
+            </w:r>
+          </w:p>
+        </w:tc>
+      </w:tr>
+      <w:tr>
+        <w:tc>
+          <w:tcPr>
+            <w:cnfStyle w:val="001000000000" w:firstRow="0" w:lastRow="0" w:firstColumn="1" w:lastColumn="0" w:oddVBand="0" w:evenVBand="0" w:oddHBand="0" w:evenHBand="0" w:firstRowFirstColumn="0" w:firstRowLastColumn="0" w:lastRowFirstColumn="0" w:lastRowLastColumn="0"/>
+            <w:tcW w:w="1006" w:type="dxa"/>
+          </w:tcPr>
+          <w:p>
+            <w:pPr>
+              <w:spacing w:line="360" w:lineRule="auto"/>
+              <w:jc w:val="center"/>
+              <w:rPr>
+                <w:rFonts w:ascii="Arial" w:hAnsi="Arial" w:cs="Arial"/>
+                <w:sz w:val="20"/>
+                <w:szCs w:val="20"/>
+              </w:rPr>
+            </w:pPr>
+            <w:r>
+              <w:rPr>
+                <w:rFonts w:ascii="Arial" w:hAnsi="Arial" w:cs="Arial"/>
+                <w:sz w:val="20"/>
+                <w:szCs w:val="20"/>
+              </w:rPr>
+              <w:t>Não</w:t>
+            </w:r>
+          </w:p>
+        </w:tc>
+        <w:tc>
+          <w:tcPr>
+            <w:tcW w:w="1006" w:type="dxa"/>
+          </w:tcPr>
+          <w:p>
+            <w:pPr>
+              <w:spacing w:line="360" w:lineRule="auto"/>
+              <w:jc w:val="both"/>
+              <w:cnfStyle w:val="000000000000" w:firstRow="0" w:lastRow="0" w:firstColumn="0" w:lastColumn="0" w:oddVBand="0" w:evenVBand="0" w:oddHBand="0" w:evenHBand="0" w:firstRowFirstColumn="0" w:firstRowLastColumn="0" w:lastRowFirstColumn="0" w:lastRowLastColumn="0"/>
+              <w:rPr>
+                <w:rFonts w:ascii="Arial" w:hAnsi="Arial" w:cs="Arial"/>
+                <w:sz w:val="20"/>
+                <w:szCs w:val="20"/>
+              </w:rPr>
+            </w:pPr>
+            <w:r>
+              <w:rPr>
+                <w:rFonts w:ascii="Arial" w:hAnsi="Arial" w:cs="Arial"/>
+                <w:sz w:val="20"/>
+                <w:szCs w:val="20"/>
+              </w:rPr>
+              <w:t>116</w:t>
+            </w:r>
+          </w:p>
+        </w:tc>
+        <w:tc>
+          <w:tcPr>
+            <w:tcW w:w="1007" w:type="dxa"/>
+          </w:tcPr>
+          <w:p>
+            <w:pPr>
+              <w:spacing w:line="360" w:lineRule="auto"/>
+              <w:jc w:val="both"/>
+              <w:cnfStyle w:val="000000000000" w:firstRow="0" w:lastRow="0" w:firstColumn="0" w:lastColumn="0" w:oddVBand="0" w:evenVBand="0" w:oddHBand="0" w:evenHBand="0" w:firstRowFirstColumn="0" w:firstRowLastColumn="0" w:lastRowFirstColumn="0" w:lastRowLastColumn="0"/>
+              <w:rPr>
+                <w:rFonts w:ascii="Arial" w:hAnsi="Arial" w:cs="Arial"/>
+                <w:sz w:val="20"/>
+                <w:szCs w:val="20"/>
+              </w:rPr>
+            </w:pPr>
+            <w:r>
+              <w:rPr>
+                <w:rFonts w:ascii="Arial" w:hAnsi="Arial" w:cs="Arial"/>
+                <w:sz w:val="20"/>
+                <w:szCs w:val="20"/>
+              </w:rPr>
+              <w:t>12000</w:t>
+            </w:r>
+          </w:p>
+        </w:tc>
+        <w:tc>
+          <w:tcPr>
+            <w:tcW w:w="1007" w:type="dxa"/>
+          </w:tcPr>
+          <w:p>
+            <w:pPr>
+              <w:spacing w:line="360" w:lineRule="auto"/>
+              <w:jc w:val="both"/>
+              <w:cnfStyle w:val="000000000000" w:firstRow="0" w:lastRow="0" w:firstColumn="0" w:lastColumn="0" w:oddVBand="0" w:evenVBand="0" w:oddHBand="0" w:evenHBand="0" w:firstRowFirstColumn="0" w:firstRowLastColumn="0" w:lastRowFirstColumn="0" w:lastRowLastColumn="0"/>
+              <w:rPr>
+                <w:rFonts w:ascii="Arial" w:hAnsi="Arial" w:cs="Arial"/>
+                <w:sz w:val="20"/>
+                <w:szCs w:val="20"/>
+              </w:rPr>
+            </w:pPr>
+            <w:r>
+              <w:rPr>
+                <w:rFonts w:ascii="Arial" w:hAnsi="Arial" w:cs="Arial"/>
+                <w:sz w:val="20"/>
+                <w:szCs w:val="20"/>
+              </w:rPr>
+              <w:t>22000</w:t>
+            </w:r>
+          </w:p>
+        </w:tc>
+        <w:tc>
+          <w:tcPr>
+            <w:tcW w:w="1007" w:type="dxa"/>
+          </w:tcPr>
+          <w:p>
+            <w:pPr>
+              <w:spacing w:line="360" w:lineRule="auto"/>
+              <w:jc w:val="both"/>
+              <w:cnfStyle w:val="000000000000" w:firstRow="0" w:lastRow="0" w:firstColumn="0" w:lastColumn="0" w:oddVBand="0" w:evenVBand="0" w:oddHBand="0" w:evenHBand="0" w:firstRowFirstColumn="0" w:firstRowLastColumn="0" w:lastRowFirstColumn="0" w:lastRowLastColumn="0"/>
+              <w:rPr>
+                <w:rFonts w:ascii="Arial" w:hAnsi="Arial" w:cs="Arial"/>
+                <w:sz w:val="20"/>
+                <w:szCs w:val="20"/>
+              </w:rPr>
+            </w:pPr>
+            <w:r>
+              <w:rPr>
+                <w:rFonts w:ascii="Arial" w:hAnsi="Arial" w:cs="Arial"/>
+                <w:sz w:val="20"/>
+                <w:szCs w:val="20"/>
+              </w:rPr>
+              <w:t>40000</w:t>
+            </w:r>
+          </w:p>
+        </w:tc>
+        <w:tc>
+          <w:tcPr>
+            <w:tcW w:w="1007" w:type="dxa"/>
+          </w:tcPr>
+          <w:p>
+            <w:pPr>
+              <w:spacing w:line="360" w:lineRule="auto"/>
+              <w:jc w:val="both"/>
+              <w:cnfStyle w:val="000000000000" w:firstRow="0" w:lastRow="0" w:firstColumn="0" w:lastColumn="0" w:oddVBand="0" w:evenVBand="0" w:oddHBand="0" w:evenHBand="0" w:firstRowFirstColumn="0" w:firstRowLastColumn="0" w:lastRowFirstColumn="0" w:lastRowLastColumn="0"/>
+              <w:rPr>
+                <w:rFonts w:ascii="Arial" w:hAnsi="Arial" w:cs="Arial"/>
+                <w:sz w:val="20"/>
+                <w:szCs w:val="20"/>
+              </w:rPr>
+            </w:pPr>
+            <w:r>
+              <w:rPr>
+                <w:rFonts w:ascii="Arial" w:hAnsi="Arial" w:cs="Arial"/>
+                <w:sz w:val="20"/>
+                <w:szCs w:val="20"/>
+              </w:rPr>
+              <w:t>29172</w:t>
+            </w:r>
+          </w:p>
+        </w:tc>
+        <w:tc>
+          <w:tcPr>
+            <w:tcW w:w="1007" w:type="dxa"/>
+          </w:tcPr>
+          <w:p>
+            <w:pPr>
+              <w:spacing w:line="360" w:lineRule="auto"/>
+              <w:jc w:val="both"/>
+              <w:cnfStyle w:val="000000000000" w:firstRow="0" w:lastRow="0" w:firstColumn="0" w:lastColumn="0" w:oddVBand="0" w:evenVBand="0" w:oddHBand="0" w:evenHBand="0" w:firstRowFirstColumn="0" w:firstRowLastColumn="0" w:lastRowFirstColumn="0" w:lastRowLastColumn="0"/>
+              <w:rPr>
+                <w:rFonts w:ascii="Arial" w:hAnsi="Arial" w:cs="Arial"/>
+                <w:sz w:val="20"/>
+                <w:szCs w:val="20"/>
+              </w:rPr>
+            </w:pPr>
+            <w:r>
+              <w:rPr>
+                <w:rFonts w:ascii="Arial" w:hAnsi="Arial" w:cs="Arial"/>
+                <w:sz w:val="20"/>
+                <w:szCs w:val="20"/>
+              </w:rPr>
+              <w:t>99000</w:t>
+            </w:r>
+          </w:p>
+        </w:tc>
+        <w:tc>
+          <w:tcPr>
+            <w:tcW w:w="1007" w:type="dxa"/>
+          </w:tcPr>
+          <w:p>
+            <w:pPr>
+              <w:spacing w:line="360" w:lineRule="auto"/>
+              <w:jc w:val="both"/>
+              <w:cnfStyle w:val="000000000000" w:firstRow="0" w:lastRow="0" w:firstColumn="0" w:lastColumn="0" w:oddVBand="0" w:evenVBand="0" w:oddHBand="0" w:evenHBand="0" w:firstRowFirstColumn="0" w:firstRowLastColumn="0" w:lastRowFirstColumn="0" w:lastRowLastColumn="0"/>
+              <w:rPr>
+                <w:rFonts w:ascii="Arial" w:hAnsi="Arial" w:cs="Arial"/>
+                <w:sz w:val="20"/>
+                <w:szCs w:val="20"/>
+              </w:rPr>
+            </w:pPr>
+            <w:r>
+              <w:rPr>
+                <w:rFonts w:ascii="Arial" w:hAnsi="Arial" w:cs="Arial"/>
+                <w:sz w:val="20"/>
+                <w:szCs w:val="20"/>
+              </w:rPr>
+              <w:t>22199</w:t>
+            </w:r>
+          </w:p>
+        </w:tc>
+        <w:tc>
+          <w:tcPr>
+            <w:tcW w:w="1007" w:type="dxa"/>
+          </w:tcPr>
+          <w:p>
+            <w:pPr>
+              <w:spacing w:line="360" w:lineRule="auto"/>
+              <w:jc w:val="both"/>
+              <w:cnfStyle w:val="000000000000" w:firstRow="0" w:lastRow="0" w:firstColumn="0" w:lastColumn="0" w:oddVBand="0" w:evenVBand="0" w:oddHBand="0" w:evenHBand="0" w:firstRowFirstColumn="0" w:firstRowLastColumn="0" w:lastRowFirstColumn="0" w:lastRowLastColumn="0"/>
+              <w:rPr>
+                <w:rFonts w:ascii="Arial" w:hAnsi="Arial" w:cs="Arial"/>
+                <w:sz w:val="20"/>
+                <w:szCs w:val="20"/>
+              </w:rPr>
+            </w:pPr>
+            <w:r>
+              <w:rPr>
+                <w:rFonts w:ascii="Arial" w:hAnsi="Arial" w:cs="Arial"/>
+                <w:sz w:val="20"/>
+                <w:szCs w:val="20"/>
+              </w:rPr>
+              <w:t>76,1%</w:t>
+            </w:r>
+          </w:p>
+        </w:tc>
+      </w:tr>
+    </w:tbl>
+    <w:p>
+      <w:pPr>
+        <w:spacing w:line="360" w:lineRule="auto"/>
+        <w:jc w:val="both"/>
+        <w:rPr>
+          <w:rFonts w:ascii="Arial" w:hAnsi="Arial" w:cs="Arial"/>
+          <w:sz w:val="24"/>
+          <w:szCs w:val="24"/>
+        </w:rPr>
+      </w:pPr>
       <w:bookmarkStart w:id="0" w:name="_GoBack"/>
       <w:bookmarkEnd w:id="0"/>
-      <w:r>
-        <w:rPr>
-          <w:rFonts w:ascii="Arial" w:hAnsi="Arial" w:cs="Arial"/>
-          <w:sz w:val="24"/>
-          <w:szCs w:val="24"/>
-        </w:rPr>
-        <w:t>do Rio de Janeiro (</w:t>
-      </w:r>
-      <w:r>
-        <w:rPr>
-          <w:rFonts w:ascii="Arial" w:hAnsi="Arial" w:cs="Arial"/>
-          <w:sz w:val="24"/>
-          <w:szCs w:val="24"/>
-        </w:rPr>
-        <w:t>Leblon, Ipanema, Lagoa</w:t>
-      </w:r>
-      <w:r>
-        <w:rPr>
-          <w:rFonts w:ascii="Arial" w:hAnsi="Arial" w:cs="Arial"/>
-          <w:sz w:val="24"/>
-          <w:szCs w:val="24"/>
-        </w:rPr>
-        <w:t>,</w:t>
-      </w:r>
-      <w:r>
-        <w:rPr>
-          <w:rFonts w:ascii="Arial" w:hAnsi="Arial" w:cs="Arial"/>
-          <w:sz w:val="24"/>
-          <w:szCs w:val="24"/>
-        </w:rPr>
-        <w:t xml:space="preserve"> Gávea, Jardim Botânico, Recreio dos Bandeirantes, Copacabana, Freguesia (Jacarepaguá), Tijuca, Leme</w:t>
-      </w:r>
-      <w:r>
-        <w:rPr>
-          <w:rFonts w:ascii="Arial" w:hAnsi="Arial" w:cs="Arial"/>
-          <w:sz w:val="24"/>
-          <w:szCs w:val="24"/>
-        </w:rPr>
-        <w:t>, Santa Tereza, Centro, Camorim, Catete</w:t>
-      </w:r>
-      <w:r>
-        <w:rPr>
-          <w:rFonts w:ascii="Arial" w:hAnsi="Arial" w:cs="Arial"/>
-          <w:sz w:val="24"/>
-          <w:szCs w:val="24"/>
-        </w:rPr>
-        <w:t>, Maracanã e Urca</w:t>
-      </w:r>
-      <w:r>
-        <w:rPr>
-          <w:rFonts w:ascii="Arial" w:hAnsi="Arial" w:cs="Arial"/>
-          <w:sz w:val="24"/>
-          <w:szCs w:val="24"/>
-        </w:rPr>
-        <w:t>)</w:t>
-      </w:r>
-      <w:r>
-        <w:rPr>
-          <w:rFonts w:ascii="Arial" w:hAnsi="Arial" w:cs="Arial"/>
-          <w:sz w:val="24"/>
-          <w:szCs w:val="24"/>
-        </w:rPr>
-        <w:t xml:space="preserve"> </w:t>
-      </w:r>
-      <w:r>
-        <w:rPr>
-          <w:rFonts w:ascii="Arial" w:hAnsi="Arial" w:cs="Arial"/>
-          <w:sz w:val="24"/>
-          <w:szCs w:val="24"/>
-        </w:rPr>
-        <w:t>. Para a seleção destes bairros foram levados os seguintes critérios: sites de turismo, o bairro Centro (que de modo geral, por ser movimentado e próximo a vários lugares é interessante levar em consideração), lugares reconhecidos por atrações turísticas (arquitetura, estádios de futebol, paisagens naturais como cachoeiras e praias).</w:t>
-      </w:r>
-      <w:r>
-        <w:rPr>
-          <w:rFonts w:ascii="Arial" w:hAnsi="Arial" w:cs="Arial"/>
-          <w:sz w:val="24"/>
-          <w:szCs w:val="24"/>
-        </w:rPr>
-        <w:t xml:space="preserve"> </w:t>
-      </w:r>
-      <w:r>
-        <w:rPr>
-          <w:rFonts w:ascii="Arial" w:hAnsi="Arial" w:cs="Arial"/>
-          <w:sz w:val="24"/>
-          <w:szCs w:val="24"/>
-        </w:rPr>
-        <w:t xml:space="preserve">Esta variável é lógica e devolve </w:t>
-      </w:r>
-      <w:r>
-        <w:rPr>
-          <w:rFonts w:ascii="Arial" w:hAnsi="Arial" w:cs="Arial"/>
-          <w:i/>
-          <w:iCs/>
-          <w:sz w:val="24"/>
-          <w:szCs w:val="24"/>
-        </w:rPr>
-        <w:t xml:space="preserve">True </w:t>
-      </w:r>
-      <w:r>
-        <w:rPr>
-          <w:rFonts w:ascii="Arial" w:hAnsi="Arial" w:cs="Arial"/>
-          <w:sz w:val="24"/>
-          <w:szCs w:val="24"/>
-        </w:rPr>
-        <w:t xml:space="preserve">se for um bairro selecionado e </w:t>
-      </w:r>
-      <w:r>
-        <w:rPr>
-          <w:rFonts w:ascii="Arial" w:hAnsi="Arial" w:cs="Arial"/>
-          <w:i/>
-          <w:iCs/>
-          <w:sz w:val="24"/>
-          <w:szCs w:val="24"/>
-        </w:rPr>
-        <w:t>False</w:t>
-      </w:r>
-      <w:r>
-        <w:rPr>
-          <w:rFonts w:ascii="Arial" w:hAnsi="Arial" w:cs="Arial"/>
-          <w:sz w:val="24"/>
-          <w:szCs w:val="24"/>
-        </w:rPr>
-        <w:t xml:space="preserve"> do contrário.</w:t>
-      </w:r>
     </w:p>
     <w:p>
       <w:pPr>
@@ -2164,8 +3029,23 @@
         <w:ind w:left="0" w:firstLine="502"/>
         <w:jc w:val="both"/>
       </w:pPr>
-      <w:r>
-        <w:t>https://www.whereinrio.com/pt/blog/os-bairros-mais-exclusivos-do-rio-de-janeiro</w:t>
+      <w:hyperlink r:id="rId12" w:history="1">
+        <w:r>
+          <w:rPr>
+            <w:rStyle w:val="Hyperlink"/>
+          </w:rPr>
+          <w:t>https://www.whereinrio.com/pt/blog/os-bairros-mais-exclusivos-do-rio-de-janeiro</w:t>
+        </w:r>
+      </w:hyperlink>
+    </w:p>
+    <w:p>
+      <w:pPr>
+        <w:pStyle w:val="Captulos"/>
+        <w:ind w:left="0" w:firstLine="502"/>
+        <w:jc w:val="both"/>
+      </w:pPr>
+      <w:r>
+        <w:t>https://tbradley1013.github.io/2018/10/01/calculating-quantiles-for-groups-with-dplyr-summarize-and-purrr-partial/</w:t>
       </w:r>
     </w:p>
     <w:sectPr>
@@ -3449,7 +4329,7 @@
 </file>
 
 <file path=customXml/itemProps1.xml><?xml version="1.0" encoding="utf-8"?>
-<ds:datastoreItem xmlns:ds="http://schemas.openxmlformats.org/officeDocument/2006/customXml" ds:itemID="{C08A3DF4-A05F-4C5D-A2F3-E22B3D0DD178}">
+<ds:datastoreItem xmlns:ds="http://schemas.openxmlformats.org/officeDocument/2006/customXml" ds:itemID="{E6551873-384D-4B42-A891-BC0A0C6B1DB6}">
   <ds:schemaRefs>
     <ds:schemaRef ds:uri="http://schemas.openxmlformats.org/officeDocument/2006/bibliography"/>
   </ds:schemaRefs>

</xml_diff>

<commit_message>
terminando localização e começando tipo de quarto
</commit_message>
<xml_diff>
--- a/report.docx
+++ b/report.docx
@@ -860,16 +860,31 @@
           </w:r>
         </w:p>
         <w:p>
-          <w:fldSimple w:instr=" TOC \o &quot;1-3&quot; \u ">
-            <w:r>
-              <w:rPr>
-                <w:b/>
-                <w:bCs/>
-                <w:noProof/>
-              </w:rPr>
-              <w:t>Nenhuma entrada de sumário foi encontrada.</w:t>
-            </w:r>
-          </w:fldSimple>
+          <w:r>
+            <w:fldChar w:fldCharType="begin"/>
+          </w:r>
+          <w:r>
+            <w:instrText xml:space="preserve"> TOC \o "1-3" \u </w:instrText>
+          </w:r>
+          <w:r>
+            <w:fldChar w:fldCharType="separate"/>
+          </w:r>
+          <w:r>
+            <w:rPr>
+              <w:b/>
+              <w:bCs/>
+              <w:noProof/>
+            </w:rPr>
+            <w:t>Nenhuma entrada de sumário foi encontrada.</w:t>
+          </w:r>
+          <w:r>
+            <w:rPr>
+              <w:b/>
+              <w:bCs/>
+              <w:noProof/>
+            </w:rPr>
+            <w:fldChar w:fldCharType="end"/>
+          </w:r>
         </w:p>
       </w:sdtContent>
     </w:sdt>
@@ -1188,35 +1203,72 @@
           <w:b w:val="0"/>
           <w:bCs w:val="0"/>
         </w:rPr>
-        <w:t>possuía vários registros com valores de R$ 1,00, R$ 2,00, tracei então uma linha de corte mínim</w:t>
-      </w:r>
+        <w:t>(</w:t>
+      </w:r>
+      <w:proofErr w:type="spellStart"/>
       <w:r>
         <w:rPr>
           <w:b w:val="0"/>
           <w:bCs w:val="0"/>
         </w:rPr>
-        <w:t>o</w:t>
-      </w:r>
+        <w:t>price</w:t>
+      </w:r>
+      <w:proofErr w:type="spellEnd"/>
       <w:r>
         <w:rPr>
           <w:b w:val="0"/>
           <w:bCs w:val="0"/>
         </w:rPr>
-        <w:t xml:space="preserve"> em R$ 100,00, isso comprometeu aproximadamente 13,46% dos registros. O corte em R$ 50,00 comprometeria aproximadamente 13,44%, e em R$ 10,00, comprometeria aproximadamente 13,11%.</w:t>
+        <w:t xml:space="preserve">) </w:t>
       </w:r>
       <w:r>
         <w:rPr>
           <w:b w:val="0"/>
           <w:bCs w:val="0"/>
         </w:rPr>
-        <w:t xml:space="preserve"> Como a distância entre o corte de R$ 50,00 e de R$ 100,00 é de aproximadamente 0,02 pontos percentuais acho válido manter tal corte, para que não comprometa esta análise</w:t>
+        <w:t>possuía vários registros com valores de R$ 1,00, R$ 2,00, tracei então uma linha de corte mínim</w:t>
       </w:r>
       <w:r>
         <w:rPr>
           <w:b w:val="0"/>
           <w:bCs w:val="0"/>
         </w:rPr>
-        <w:t>, portanto seguiremos utilizando esse preço modificado.</w:t>
+        <w:t>o</w:t>
+      </w:r>
+      <w:r>
+        <w:rPr>
+          <w:b w:val="0"/>
+          <w:bCs w:val="0"/>
+        </w:rPr>
+        <w:t xml:space="preserve"> em R$ 100,00, isso comprometeu aproximadamente 13,46% dos registros. O corte em R$ 50,00 comprometeria aproximadamente 13,44%, e em R$ 10,00, comprometeria aproximadamente 13,11%.</w:t>
+      </w:r>
+      <w:r>
+        <w:rPr>
+          <w:b w:val="0"/>
+          <w:bCs w:val="0"/>
+        </w:rPr>
+        <w:t xml:space="preserve"> Como a distância entre o corte de R$ 50,00 e de R$ 100,00 é de aproximadamente 0,02 pontos percentuais acho válido manter tal corte, para que não comprometa esta análise</w:t>
+      </w:r>
+      <w:r>
+        <w:rPr>
+          <w:b w:val="0"/>
+          <w:bCs w:val="0"/>
+        </w:rPr>
+        <w:t>, portanto seguiremos utilizando esse preço modificado</w:t>
+      </w:r>
+      <w:r>
+        <w:rPr>
+          <w:b w:val="0"/>
+          <w:bCs w:val="0"/>
+        </w:rPr>
+        <w:t>, no gráfico 1 pode-se observar a diferença nos histogramas</w:t>
+      </w:r>
+      <w:r>
+        <w:rPr>
+          <w:b w:val="0"/>
+          <w:bCs w:val="0"/>
+        </w:rPr>
+        <w:t>.</w:t>
       </w:r>
     </w:p>
     <w:p>
@@ -1392,7 +1444,6 @@
           <w:b w:val="0"/>
           <w:bCs w:val="0"/>
         </w:rPr>
-        <w:lastRenderedPageBreak/>
         <w:t xml:space="preserve">Ainda sobre o preço, este possui assimetria positiva e é uma curva </w:t>
       </w:r>
       <w:proofErr w:type="spellStart"/>
@@ -1434,7 +1485,21 @@
           <w:b w:val="0"/>
           <w:bCs w:val="0"/>
         </w:rPr>
-        <w:t>Tabela 1 – Resumo das estatísticas descritivas da variável preço ajustada.</w:t>
+        <w:t>Tabela 1 – Resumo das estatísticas descritivas da variável preço ajustad</w:t>
+      </w:r>
+      <w:r>
+        <w:rPr>
+          <w:b w:val="0"/>
+          <w:bCs w:val="0"/>
+        </w:rPr>
+        <w:t>o</w:t>
+      </w:r>
+      <w:r>
+        <w:rPr>
+          <w:b w:val="0"/>
+          <w:bCs w:val="0"/>
+        </w:rPr>
+        <w:t>.</w:t>
       </w:r>
     </w:p>
     <w:tbl>
@@ -2099,7 +2164,23 @@
           <w:sz w:val="24"/>
           <w:szCs w:val="24"/>
         </w:rPr>
-        <w:t xml:space="preserve">Esta variável é lógica e devolve </w:t>
+        <w:t xml:space="preserve">Esta variável é </w:t>
+      </w:r>
+      <w:r>
+        <w:rPr>
+          <w:rFonts w:ascii="Arial" w:hAnsi="Arial" w:cs="Arial"/>
+          <w:sz w:val="24"/>
+          <w:szCs w:val="24"/>
+        </w:rPr>
+        <w:t xml:space="preserve">do tipo </w:t>
+      </w:r>
+      <w:r>
+        <w:rPr>
+          <w:rFonts w:ascii="Arial" w:hAnsi="Arial" w:cs="Arial"/>
+          <w:sz w:val="24"/>
+          <w:szCs w:val="24"/>
+        </w:rPr>
+        <w:t xml:space="preserve">lógica e devolve </w:t>
       </w:r>
       <w:proofErr w:type="spellStart"/>
       <w:r>
@@ -2167,7 +2248,23 @@
           <w:szCs w:val="24"/>
         </w:rPr>
         <w:tab/>
-        <w:t>Tabela 2 – Resumo das estatísticas descritivas da variável preço ajustada agrupada por bairro selecionado</w:t>
+        <w:t>Tabela 2 – Resumo das estatísticas descritivas da variável preço ajustad</w:t>
+      </w:r>
+      <w:r>
+        <w:rPr>
+          <w:rFonts w:ascii="Arial" w:hAnsi="Arial" w:cs="Arial"/>
+          <w:sz w:val="24"/>
+          <w:szCs w:val="24"/>
+        </w:rPr>
+        <w:t xml:space="preserve">o </w:t>
+      </w:r>
+      <w:r>
+        <w:rPr>
+          <w:rFonts w:ascii="Arial" w:hAnsi="Arial" w:cs="Arial"/>
+          <w:sz w:val="24"/>
+          <w:szCs w:val="24"/>
+        </w:rPr>
+        <w:t>agrupada por bairro selecionado</w:t>
       </w:r>
     </w:p>
     <w:tbl>
@@ -2909,48 +3006,1051 @@
           <w:szCs w:val="24"/>
         </w:rPr>
       </w:pPr>
+    </w:p>
+    <w:p>
+      <w:pPr>
+        <w:spacing w:line="360" w:lineRule="auto"/>
+        <w:jc w:val="both"/>
+        <w:rPr>
+          <w:rFonts w:ascii="Arial" w:hAnsi="Arial" w:cs="Arial"/>
+          <w:sz w:val="24"/>
+          <w:szCs w:val="24"/>
+        </w:rPr>
+      </w:pPr>
+      <w:r>
+        <w:rPr>
+          <w:rFonts w:ascii="Arial" w:hAnsi="Arial" w:cs="Arial"/>
+          <w:sz w:val="24"/>
+          <w:szCs w:val="24"/>
+        </w:rPr>
+        <w:lastRenderedPageBreak/>
+        <w:tab/>
+        <w:t xml:space="preserve">A partir da Tabela 2 pode-se observar que não há uma diferença tão significativa entre as estatísticas de tendência central, mais adiante veremos se essa variável será ou não significativa no modelo de </w:t>
+      </w:r>
+      <w:r>
+        <w:rPr>
+          <w:rFonts w:ascii="Arial" w:hAnsi="Arial" w:cs="Arial"/>
+          <w:sz w:val="24"/>
+          <w:szCs w:val="24"/>
+        </w:rPr>
+        <w:t>regressão</w:t>
+      </w:r>
+      <w:r>
+        <w:rPr>
+          <w:rFonts w:ascii="Arial" w:hAnsi="Arial" w:cs="Arial"/>
+          <w:sz w:val="24"/>
+          <w:szCs w:val="24"/>
+        </w:rPr>
+        <w:t>, então por enquanto ela será mantida.</w:t>
+      </w:r>
+      <w:r>
+        <w:rPr>
+          <w:rFonts w:ascii="Arial" w:hAnsi="Arial" w:cs="Arial"/>
+          <w:sz w:val="24"/>
+          <w:szCs w:val="24"/>
+        </w:rPr>
+        <w:t xml:space="preserve"> Vale ressaltar que tentei diminuir a quantidade de bairros e selecionar apenas os “mais </w:t>
+      </w:r>
+      <w:r>
+        <w:rPr>
+          <w:rFonts w:ascii="Arial" w:hAnsi="Arial" w:cs="Arial"/>
+          <w:sz w:val="24"/>
+          <w:szCs w:val="24"/>
+        </w:rPr>
+        <w:t>relevantes”,</w:t>
+      </w:r>
+      <w:r>
+        <w:rPr>
+          <w:rFonts w:ascii="Arial" w:hAnsi="Arial" w:cs="Arial"/>
+          <w:sz w:val="24"/>
+          <w:szCs w:val="24"/>
+        </w:rPr>
+        <w:t xml:space="preserve"> mas as medidas geradas foram muito similares com os bairros mencionados acima, inclusive no coeficiente de variação houve uma diferença de mais ou menos 1 ponto percentual.</w:t>
+      </w:r>
+    </w:p>
+    <w:p>
+      <w:pPr>
+        <w:spacing w:line="360" w:lineRule="auto"/>
+        <w:jc w:val="both"/>
+        <w:rPr>
+          <w:rFonts w:ascii="Arial" w:hAnsi="Arial" w:cs="Arial"/>
+          <w:sz w:val="24"/>
+          <w:szCs w:val="24"/>
+        </w:rPr>
+      </w:pPr>
+    </w:p>
+    <w:p>
+      <w:pPr>
+        <w:spacing w:line="360" w:lineRule="auto"/>
+        <w:jc w:val="both"/>
+        <w:rPr>
+          <w:rFonts w:ascii="Arial" w:hAnsi="Arial" w:cs="Arial"/>
+          <w:b/>
+          <w:bCs/>
+          <w:sz w:val="24"/>
+          <w:szCs w:val="24"/>
+        </w:rPr>
+      </w:pPr>
+      <w:r>
+        <w:rPr>
+          <w:rFonts w:ascii="Arial" w:hAnsi="Arial" w:cs="Arial"/>
+          <w:sz w:val="24"/>
+          <w:szCs w:val="24"/>
+        </w:rPr>
+        <w:tab/>
+      </w:r>
+      <w:r>
+        <w:rPr>
+          <w:rFonts w:ascii="Arial" w:hAnsi="Arial" w:cs="Arial"/>
+          <w:b/>
+          <w:bCs/>
+          <w:sz w:val="24"/>
+          <w:szCs w:val="24"/>
+        </w:rPr>
+        <w:t>Tipo de quarto</w:t>
+      </w:r>
+    </w:p>
+    <w:p>
+      <w:pPr>
+        <w:spacing w:line="360" w:lineRule="auto"/>
+        <w:jc w:val="both"/>
+        <w:rPr>
+          <w:rFonts w:ascii="Arial" w:hAnsi="Arial" w:cs="Arial"/>
+          <w:sz w:val="24"/>
+          <w:szCs w:val="24"/>
+        </w:rPr>
+      </w:pPr>
+      <w:r>
+        <w:rPr>
+          <w:rFonts w:ascii="Arial" w:hAnsi="Arial" w:cs="Arial"/>
+          <w:b/>
+          <w:bCs/>
+          <w:sz w:val="24"/>
+          <w:szCs w:val="24"/>
+        </w:rPr>
+        <w:tab/>
+      </w:r>
+      <w:r>
+        <w:rPr>
+          <w:rFonts w:ascii="Arial" w:hAnsi="Arial" w:cs="Arial"/>
+          <w:sz w:val="24"/>
+          <w:szCs w:val="24"/>
+        </w:rPr>
+        <w:t>A variável tipo de quarto (</w:t>
+      </w:r>
+      <w:proofErr w:type="spellStart"/>
+      <w:r>
+        <w:rPr>
+          <w:rFonts w:ascii="Arial" w:hAnsi="Arial" w:cs="Arial"/>
+          <w:sz w:val="24"/>
+          <w:szCs w:val="24"/>
+        </w:rPr>
+        <w:t>room_type</w:t>
+      </w:r>
+      <w:proofErr w:type="spellEnd"/>
+      <w:r>
+        <w:rPr>
+          <w:rFonts w:ascii="Arial" w:hAnsi="Arial" w:cs="Arial"/>
+          <w:sz w:val="24"/>
+          <w:szCs w:val="24"/>
+        </w:rPr>
+        <w:t>)</w:t>
+      </w:r>
+      <w:r>
+        <w:rPr>
+          <w:rFonts w:ascii="Arial" w:hAnsi="Arial" w:cs="Arial"/>
+          <w:sz w:val="24"/>
+          <w:szCs w:val="24"/>
+        </w:rPr>
+        <w:t xml:space="preserve"> </w:t>
+      </w:r>
+      <w:r>
+        <w:rPr>
+          <w:rFonts w:ascii="Arial" w:hAnsi="Arial" w:cs="Arial"/>
+          <w:sz w:val="24"/>
+          <w:szCs w:val="24"/>
+        </w:rPr>
+        <w:t xml:space="preserve">é dividida em 4 categorias, casa/apartamento inteiro, quarto de hotel, quarto privado e quarto compartilhado. </w:t>
+      </w:r>
+    </w:p>
+    <w:p>
+      <w:pPr>
+        <w:spacing w:line="360" w:lineRule="auto"/>
+        <w:jc w:val="both"/>
+        <w:rPr>
+          <w:rFonts w:ascii="Arial" w:hAnsi="Arial" w:cs="Arial"/>
+          <w:sz w:val="24"/>
+          <w:szCs w:val="24"/>
+        </w:rPr>
+      </w:pPr>
+      <w:r>
+        <w:rPr>
+          <w:rFonts w:ascii="Arial" w:hAnsi="Arial" w:cs="Arial"/>
+          <w:sz w:val="24"/>
+          <w:szCs w:val="24"/>
+        </w:rPr>
+        <w:tab/>
+        <w:t xml:space="preserve">Gráfico 2 – </w:t>
+      </w:r>
+      <w:proofErr w:type="spellStart"/>
+      <w:r>
+        <w:rPr>
+          <w:rFonts w:ascii="Arial" w:hAnsi="Arial" w:cs="Arial"/>
+          <w:sz w:val="24"/>
+          <w:szCs w:val="24"/>
+        </w:rPr>
+        <w:t>Boxplot</w:t>
+      </w:r>
+      <w:proofErr w:type="spellEnd"/>
+      <w:r>
+        <w:rPr>
+          <w:rFonts w:ascii="Arial" w:hAnsi="Arial" w:cs="Arial"/>
+          <w:sz w:val="24"/>
+          <w:szCs w:val="24"/>
+        </w:rPr>
+        <w:t xml:space="preserve"> de preço diferenciado por tipo de quarto</w:t>
+      </w:r>
+    </w:p>
+    <w:p>
+      <w:pPr>
+        <w:spacing w:line="360" w:lineRule="auto"/>
+        <w:jc w:val="center"/>
+        <w:rPr>
+          <w:rFonts w:ascii="Arial" w:hAnsi="Arial" w:cs="Arial"/>
+          <w:sz w:val="24"/>
+          <w:szCs w:val="24"/>
+        </w:rPr>
+      </w:pPr>
+      <w:r>
+        <w:drawing>
+          <wp:inline distT="0" distB="0" distL="0" distR="0" wp14:anchorId="5955190B" wp14:editId="0883C641">
+            <wp:extent cx="3990888" cy="3386634"/>
+            <wp:effectExtent l="0" t="0" r="0" b="4445"/>
+            <wp:docPr id="5" name="Imagem 5"/>
+            <wp:cNvGraphicFramePr>
+              <a:graphicFrameLocks xmlns:a="http://schemas.openxmlformats.org/drawingml/2006/main" noChangeAspect="1"/>
+            </wp:cNvGraphicFramePr>
+            <a:graphic xmlns:a="http://schemas.openxmlformats.org/drawingml/2006/main">
+              <a:graphicData uri="http://schemas.openxmlformats.org/drawingml/2006/picture">
+                <pic:pic xmlns:pic="http://schemas.openxmlformats.org/drawingml/2006/picture">
+                  <pic:nvPicPr>
+                    <pic:cNvPr id="1" name=""/>
+                    <pic:cNvPicPr/>
+                  </pic:nvPicPr>
+                  <pic:blipFill>
+                    <a:blip r:embed="rId8"/>
+                    <a:stretch>
+                      <a:fillRect/>
+                    </a:stretch>
+                  </pic:blipFill>
+                  <pic:spPr>
+                    <a:xfrm>
+                      <a:off x="0" y="0"/>
+                      <a:ext cx="4008003" cy="3401158"/>
+                    </a:xfrm>
+                    <a:prstGeom prst="rect">
+                      <a:avLst/>
+                    </a:prstGeom>
+                  </pic:spPr>
+                </pic:pic>
+              </a:graphicData>
+            </a:graphic>
+          </wp:inline>
+        </w:drawing>
+      </w:r>
+    </w:p>
+    <w:p>
+      <w:pPr>
+        <w:spacing w:line="360" w:lineRule="auto"/>
+        <w:jc w:val="both"/>
+        <w:rPr>
+          <w:rFonts w:ascii="Arial" w:hAnsi="Arial" w:cs="Arial"/>
+          <w:sz w:val="24"/>
+          <w:szCs w:val="24"/>
+        </w:rPr>
+      </w:pPr>
+      <w:r>
+        <w:rPr>
+          <w:rFonts w:ascii="Arial" w:hAnsi="Arial" w:cs="Arial"/>
+          <w:sz w:val="24"/>
+          <w:szCs w:val="24"/>
+        </w:rPr>
+        <w:tab/>
+      </w:r>
+      <w:r>
+        <w:rPr>
+          <w:rFonts w:ascii="Arial" w:hAnsi="Arial" w:cs="Arial"/>
+          <w:sz w:val="24"/>
+          <w:szCs w:val="24"/>
+        </w:rPr>
+        <w:t xml:space="preserve">Segundo o Gráfico 2 a variável preço se comporta de forma crescente em relação à privacidade, quanto maior a privacidade maior o preço que se tende a pagar pelo quarto, ainda que haja </w:t>
+      </w:r>
+      <w:r>
+        <w:rPr>
+          <w:rFonts w:ascii="Arial" w:hAnsi="Arial" w:cs="Arial"/>
+          <w:i/>
+          <w:iCs/>
+          <w:sz w:val="24"/>
+          <w:szCs w:val="24"/>
+        </w:rPr>
+        <w:t>outliers</w:t>
+      </w:r>
+      <w:r>
+        <w:rPr>
+          <w:rFonts w:ascii="Arial" w:hAnsi="Arial" w:cs="Arial"/>
+          <w:sz w:val="24"/>
+          <w:szCs w:val="24"/>
+        </w:rPr>
+        <w:t xml:space="preserve"> em todos os tipos de quarto, isto pode ser causado talvez devido a localização onde o diferencial deixa de ser a privacidade e passar ser a localização. </w:t>
+      </w:r>
+      <w:r>
+        <w:rPr>
+          <w:b/>
+          <w:bCs/>
+        </w:rPr>
+        <w:br w:type="page"/>
+      </w:r>
+    </w:p>
+    <w:p>
+      <w:pPr>
+        <w:rPr>
+          <w:rFonts w:ascii="Arial" w:hAnsi="Arial" w:cs="Arial"/>
+          <w:sz w:val="24"/>
+          <w:szCs w:val="24"/>
+        </w:rPr>
+      </w:pPr>
+      <w:r>
+        <w:lastRenderedPageBreak/>
+        <w:tab/>
+      </w:r>
+      <w:r>
+        <w:rPr>
+          <w:rFonts w:ascii="Arial" w:hAnsi="Arial" w:cs="Arial"/>
+          <w:sz w:val="24"/>
+          <w:szCs w:val="24"/>
+        </w:rPr>
+        <w:t>Tabela 3 – Resumo das estatísticas descritivas da variável preço ajustado agrupado por tipo de quarto.</w:t>
+      </w:r>
+    </w:p>
+    <w:tbl>
+      <w:tblPr>
+        <w:tblStyle w:val="TabelaSimples2"/>
+        <w:tblW w:w="0" w:type="auto"/>
+        <w:tblLook w:val="04A0" w:firstRow="1" w:lastRow="0" w:firstColumn="1" w:lastColumn="0" w:noHBand="0" w:noVBand="1"/>
+      </w:tblPr>
+      <w:tblGrid>
+        <w:gridCol w:w="1140"/>
+        <w:gridCol w:w="969"/>
+        <w:gridCol w:w="931"/>
+        <w:gridCol w:w="1027"/>
+        <w:gridCol w:w="931"/>
+        <w:gridCol w:w="902"/>
+        <w:gridCol w:w="988"/>
+        <w:gridCol w:w="935"/>
+        <w:gridCol w:w="1248"/>
+      </w:tblGrid>
+      <w:tr>
+        <w:trPr>
+          <w:cnfStyle w:val="100000000000" w:firstRow="1" w:lastRow="0" w:firstColumn="0" w:lastColumn="0" w:oddVBand="0" w:evenVBand="0" w:oddHBand="0" w:evenHBand="0" w:firstRowFirstColumn="0" w:firstRowLastColumn="0" w:lastRowFirstColumn="0" w:lastRowLastColumn="0"/>
+        </w:trPr>
+        <w:tc>
+          <w:tcPr>
+            <w:cnfStyle w:val="001000000000" w:firstRow="0" w:lastRow="0" w:firstColumn="1" w:lastColumn="0" w:oddVBand="0" w:evenVBand="0" w:oddHBand="0" w:evenHBand="0" w:firstRowFirstColumn="0" w:firstRowLastColumn="0" w:lastRowFirstColumn="0" w:lastRowLastColumn="0"/>
+            <w:tcW w:w="1140" w:type="dxa"/>
+          </w:tcPr>
+          <w:p>
+            <w:pPr>
+              <w:jc w:val="center"/>
+              <w:rPr>
+                <w:rFonts w:ascii="Arial" w:hAnsi="Arial" w:cs="Arial"/>
+                <w:sz w:val="20"/>
+                <w:szCs w:val="20"/>
+              </w:rPr>
+            </w:pPr>
+            <w:proofErr w:type="spellStart"/>
+            <w:r>
+              <w:rPr>
+                <w:rFonts w:ascii="Arial" w:hAnsi="Arial" w:cs="Arial"/>
+                <w:sz w:val="20"/>
+                <w:szCs w:val="20"/>
+              </w:rPr>
+              <w:t>Room</w:t>
+            </w:r>
+            <w:proofErr w:type="spellEnd"/>
+            <w:r>
+              <w:rPr>
+                <w:rFonts w:ascii="Arial" w:hAnsi="Arial" w:cs="Arial"/>
+                <w:sz w:val="20"/>
+                <w:szCs w:val="20"/>
+              </w:rPr>
+              <w:t xml:space="preserve"> </w:t>
+            </w:r>
+            <w:proofErr w:type="spellStart"/>
+            <w:r>
+              <w:rPr>
+                <w:rFonts w:ascii="Arial" w:hAnsi="Arial" w:cs="Arial"/>
+                <w:sz w:val="20"/>
+                <w:szCs w:val="20"/>
+              </w:rPr>
+              <w:t>Type</w:t>
+            </w:r>
+            <w:proofErr w:type="spellEnd"/>
+          </w:p>
+        </w:tc>
+        <w:tc>
+          <w:tcPr>
+            <w:tcW w:w="969" w:type="dxa"/>
+          </w:tcPr>
+          <w:p>
+            <w:pPr>
+              <w:jc w:val="center"/>
+              <w:cnfStyle w:val="100000000000" w:firstRow="1" w:lastRow="0" w:firstColumn="0" w:lastColumn="0" w:oddVBand="0" w:evenVBand="0" w:oddHBand="0" w:evenHBand="0" w:firstRowFirstColumn="0" w:firstRowLastColumn="0" w:lastRowFirstColumn="0" w:lastRowLastColumn="0"/>
+            </w:pPr>
+            <w:r>
+              <w:t>Mínimo</w:t>
+            </w:r>
+          </w:p>
+        </w:tc>
+        <w:tc>
+          <w:tcPr>
+            <w:tcW w:w="931" w:type="dxa"/>
+          </w:tcPr>
+          <w:p>
+            <w:pPr>
+              <w:jc w:val="center"/>
+              <w:cnfStyle w:val="100000000000" w:firstRow="1" w:lastRow="0" w:firstColumn="0" w:lastColumn="0" w:oddVBand="0" w:evenVBand="0" w:oddHBand="0" w:evenHBand="0" w:firstRowFirstColumn="0" w:firstRowLastColumn="0" w:lastRowFirstColumn="0" w:lastRowLastColumn="0"/>
+            </w:pPr>
+            <w:r>
+              <w:t>1° Quartil</w:t>
+            </w:r>
+          </w:p>
+        </w:tc>
+        <w:tc>
+          <w:tcPr>
+            <w:tcW w:w="1027" w:type="dxa"/>
+          </w:tcPr>
+          <w:p>
+            <w:pPr>
+              <w:jc w:val="center"/>
+              <w:cnfStyle w:val="100000000000" w:firstRow="1" w:lastRow="0" w:firstColumn="0" w:lastColumn="0" w:oddVBand="0" w:evenVBand="0" w:oddHBand="0" w:evenHBand="0" w:firstRowFirstColumn="0" w:firstRowLastColumn="0" w:lastRowFirstColumn="0" w:lastRowLastColumn="0"/>
+            </w:pPr>
+            <w:r>
+              <w:t>Mediana</w:t>
+            </w:r>
+          </w:p>
+        </w:tc>
+        <w:tc>
+          <w:tcPr>
+            <w:tcW w:w="931" w:type="dxa"/>
+          </w:tcPr>
+          <w:p>
+            <w:pPr>
+              <w:jc w:val="center"/>
+              <w:cnfStyle w:val="100000000000" w:firstRow="1" w:lastRow="0" w:firstColumn="0" w:lastColumn="0" w:oddVBand="0" w:evenVBand="0" w:oddHBand="0" w:evenHBand="0" w:firstRowFirstColumn="0" w:firstRowLastColumn="0" w:lastRowFirstColumn="0" w:lastRowLastColumn="0"/>
+            </w:pPr>
+            <w:r>
+              <w:t>3° Quartil</w:t>
+            </w:r>
+          </w:p>
+        </w:tc>
+        <w:tc>
+          <w:tcPr>
+            <w:tcW w:w="902" w:type="dxa"/>
+          </w:tcPr>
+          <w:p>
+            <w:pPr>
+              <w:jc w:val="center"/>
+              <w:cnfStyle w:val="100000000000" w:firstRow="1" w:lastRow="0" w:firstColumn="0" w:lastColumn="0" w:oddVBand="0" w:evenVBand="0" w:oddHBand="0" w:evenHBand="0" w:firstRowFirstColumn="0" w:firstRowLastColumn="0" w:lastRowFirstColumn="0" w:lastRowLastColumn="0"/>
+            </w:pPr>
+            <w:r>
+              <w:t>Média</w:t>
+            </w:r>
+          </w:p>
+        </w:tc>
+        <w:tc>
+          <w:tcPr>
+            <w:tcW w:w="988" w:type="dxa"/>
+          </w:tcPr>
+          <w:p>
+            <w:pPr>
+              <w:jc w:val="center"/>
+              <w:cnfStyle w:val="100000000000" w:firstRow="1" w:lastRow="0" w:firstColumn="0" w:lastColumn="0" w:oddVBand="0" w:evenVBand="0" w:oddHBand="0" w:evenHBand="0" w:firstRowFirstColumn="0" w:firstRowLastColumn="0" w:lastRowFirstColumn="0" w:lastRowLastColumn="0"/>
+            </w:pPr>
+            <w:r>
+              <w:t>Máximo</w:t>
+            </w:r>
+          </w:p>
+        </w:tc>
+        <w:tc>
+          <w:tcPr>
+            <w:tcW w:w="935" w:type="dxa"/>
+          </w:tcPr>
+          <w:p>
+            <w:pPr>
+              <w:jc w:val="center"/>
+              <w:cnfStyle w:val="100000000000" w:firstRow="1" w:lastRow="0" w:firstColumn="0" w:lastColumn="0" w:oddVBand="0" w:evenVBand="0" w:oddHBand="0" w:evenHBand="0" w:firstRowFirstColumn="0" w:firstRowLastColumn="0" w:lastRowFirstColumn="0" w:lastRowLastColumn="0"/>
+            </w:pPr>
+            <w:r>
+              <w:t>Desvio Padrão</w:t>
+            </w:r>
+          </w:p>
+        </w:tc>
+        <w:tc>
+          <w:tcPr>
+            <w:tcW w:w="1248" w:type="dxa"/>
+          </w:tcPr>
+          <w:p>
+            <w:pPr>
+              <w:jc w:val="center"/>
+              <w:cnfStyle w:val="100000000000" w:firstRow="1" w:lastRow="0" w:firstColumn="0" w:lastColumn="0" w:oddVBand="0" w:evenVBand="0" w:oddHBand="0" w:evenHBand="0" w:firstRowFirstColumn="0" w:firstRowLastColumn="0" w:lastRowFirstColumn="0" w:lastRowLastColumn="0"/>
+            </w:pPr>
+            <w:r>
+              <w:t>Coeficiente de Variância</w:t>
+            </w:r>
+          </w:p>
+        </w:tc>
+      </w:tr>
+      <w:tr>
+        <w:trPr>
+          <w:cnfStyle w:val="000000100000" w:firstRow="0" w:lastRow="0" w:firstColumn="0" w:lastColumn="0" w:oddVBand="0" w:evenVBand="0" w:oddHBand="1" w:evenHBand="0" w:firstRowFirstColumn="0" w:firstRowLastColumn="0" w:lastRowFirstColumn="0" w:lastRowLastColumn="0"/>
+        </w:trPr>
+        <w:tc>
+          <w:tcPr>
+            <w:cnfStyle w:val="001000000000" w:firstRow="0" w:lastRow="0" w:firstColumn="1" w:lastColumn="0" w:oddVBand="0" w:evenVBand="0" w:oddHBand="0" w:evenHBand="0" w:firstRowFirstColumn="0" w:firstRowLastColumn="0" w:lastRowFirstColumn="0" w:lastRowLastColumn="0"/>
+            <w:tcW w:w="1140" w:type="dxa"/>
+          </w:tcPr>
+          <w:p>
+            <w:proofErr w:type="spellStart"/>
+            <w:r>
+              <w:t>Entire</w:t>
+            </w:r>
+            <w:proofErr w:type="spellEnd"/>
+            <w:r>
+              <w:t xml:space="preserve"> home/</w:t>
+            </w:r>
+            <w:proofErr w:type="spellStart"/>
+            <w:r>
+              <w:t>apt</w:t>
+            </w:r>
+            <w:proofErr w:type="spellEnd"/>
+          </w:p>
+        </w:tc>
+        <w:tc>
+          <w:tcPr>
+            <w:tcW w:w="969" w:type="dxa"/>
+          </w:tcPr>
+          <w:p>
+            <w:pPr>
+              <w:cnfStyle w:val="000000100000" w:firstRow="0" w:lastRow="0" w:firstColumn="0" w:lastColumn="0" w:oddVBand="0" w:evenVBand="0" w:oddHBand="1" w:evenHBand="0" w:firstRowFirstColumn="0" w:firstRowLastColumn="0" w:lastRowFirstColumn="0" w:lastRowLastColumn="0"/>
+            </w:pPr>
+            <w:r>
+              <w:t>112</w:t>
+            </w:r>
+          </w:p>
+        </w:tc>
+        <w:tc>
+          <w:tcPr>
+            <w:tcW w:w="931" w:type="dxa"/>
+          </w:tcPr>
+          <w:p>
+            <w:pPr>
+              <w:cnfStyle w:val="000000100000" w:firstRow="0" w:lastRow="0" w:firstColumn="0" w:lastColumn="0" w:oddVBand="0" w:evenVBand="0" w:oddHBand="1" w:evenHBand="0" w:firstRowFirstColumn="0" w:firstRowLastColumn="0" w:lastRowFirstColumn="0" w:lastRowLastColumn="0"/>
+            </w:pPr>
+            <w:r>
+              <w:t>17700</w:t>
+            </w:r>
+          </w:p>
+          <w:p>
+            <w:pPr>
+              <w:cnfStyle w:val="000000100000" w:firstRow="0" w:lastRow="0" w:firstColumn="0" w:lastColumn="0" w:oddVBand="0" w:evenVBand="0" w:oddHBand="1" w:evenHBand="0" w:firstRowFirstColumn="0" w:firstRowLastColumn="0" w:lastRowFirstColumn="0" w:lastRowLastColumn="0"/>
+            </w:pPr>
+          </w:p>
+        </w:tc>
+        <w:tc>
+          <w:tcPr>
+            <w:tcW w:w="1027" w:type="dxa"/>
+          </w:tcPr>
+          <w:p>
+            <w:pPr>
+              <w:cnfStyle w:val="000000100000" w:firstRow="0" w:lastRow="0" w:firstColumn="0" w:lastColumn="0" w:oddVBand="0" w:evenVBand="0" w:oddHBand="1" w:evenHBand="0" w:firstRowFirstColumn="0" w:firstRowLastColumn="0" w:lastRowFirstColumn="0" w:lastRowLastColumn="0"/>
+            </w:pPr>
+            <w:r>
+              <w:t>28000</w:t>
+            </w:r>
+          </w:p>
+        </w:tc>
+        <w:tc>
+          <w:tcPr>
+            <w:tcW w:w="931" w:type="dxa"/>
+          </w:tcPr>
+          <w:p>
+            <w:pPr>
+              <w:cnfStyle w:val="000000100000" w:firstRow="0" w:lastRow="0" w:firstColumn="0" w:lastColumn="0" w:oddVBand="0" w:evenVBand="0" w:oddHBand="1" w:evenHBand="0" w:firstRowFirstColumn="0" w:firstRowLastColumn="0" w:lastRowFirstColumn="0" w:lastRowLastColumn="0"/>
+            </w:pPr>
+            <w:r>
+              <w:t>46400</w:t>
+            </w:r>
+          </w:p>
+        </w:tc>
+        <w:tc>
+          <w:tcPr>
+            <w:tcW w:w="902" w:type="dxa"/>
+          </w:tcPr>
+          <w:p>
+            <w:pPr>
+              <w:cnfStyle w:val="000000100000" w:firstRow="0" w:lastRow="0" w:firstColumn="0" w:lastColumn="0" w:oddVBand="0" w:evenVBand="0" w:oddHBand="1" w:evenHBand="0" w:firstRowFirstColumn="0" w:firstRowLastColumn="0" w:lastRowFirstColumn="0" w:lastRowLastColumn="0"/>
+            </w:pPr>
+            <w:r>
+              <w:t>34301</w:t>
+            </w:r>
+          </w:p>
+        </w:tc>
+        <w:tc>
+          <w:tcPr>
+            <w:tcW w:w="988" w:type="dxa"/>
+          </w:tcPr>
+          <w:p>
+            <w:pPr>
+              <w:cnfStyle w:val="000000100000" w:firstRow="0" w:lastRow="0" w:firstColumn="0" w:lastColumn="0" w:oddVBand="0" w:evenVBand="0" w:oddHBand="1" w:evenHBand="0" w:firstRowFirstColumn="0" w:firstRowLastColumn="0" w:lastRowFirstColumn="0" w:lastRowLastColumn="0"/>
+            </w:pPr>
+            <w:r>
+              <w:t>99900</w:t>
+            </w:r>
+          </w:p>
+        </w:tc>
+        <w:tc>
+          <w:tcPr>
+            <w:tcW w:w="935" w:type="dxa"/>
+          </w:tcPr>
+          <w:p>
+            <w:pPr>
+              <w:cnfStyle w:val="000000100000" w:firstRow="0" w:lastRow="0" w:firstColumn="0" w:lastColumn="0" w:oddVBand="0" w:evenVBand="0" w:oddHBand="1" w:evenHBand="0" w:firstRowFirstColumn="0" w:firstRowLastColumn="0" w:lastRowFirstColumn="0" w:lastRowLastColumn="0"/>
+            </w:pPr>
+            <w:r>
+              <w:t>21739</w:t>
+            </w:r>
+          </w:p>
+        </w:tc>
+        <w:tc>
+          <w:tcPr>
+            <w:tcW w:w="1248" w:type="dxa"/>
+          </w:tcPr>
+          <w:p>
+            <w:pPr>
+              <w:cnfStyle w:val="000000100000" w:firstRow="0" w:lastRow="0" w:firstColumn="0" w:lastColumn="0" w:oddVBand="0" w:evenVBand="0" w:oddHBand="1" w:evenHBand="0" w:firstRowFirstColumn="0" w:firstRowLastColumn="0" w:lastRowFirstColumn="0" w:lastRowLastColumn="0"/>
+            </w:pPr>
+            <w:r>
+              <w:t>63,4%</w:t>
+            </w:r>
+          </w:p>
+        </w:tc>
+      </w:tr>
+      <w:tr>
+        <w:tc>
+          <w:tcPr>
+            <w:cnfStyle w:val="001000000000" w:firstRow="0" w:lastRow="0" w:firstColumn="1" w:lastColumn="0" w:oddVBand="0" w:evenVBand="0" w:oddHBand="0" w:evenHBand="0" w:firstRowFirstColumn="0" w:firstRowLastColumn="0" w:lastRowFirstColumn="0" w:lastRowLastColumn="0"/>
+            <w:tcW w:w="1140" w:type="dxa"/>
+          </w:tcPr>
+          <w:p>
+            <w:r>
+              <w:t xml:space="preserve">Hotel </w:t>
+            </w:r>
+            <w:proofErr w:type="spellStart"/>
+            <w:r>
+              <w:t>room</w:t>
+            </w:r>
+            <w:proofErr w:type="spellEnd"/>
+          </w:p>
+        </w:tc>
+        <w:tc>
+          <w:tcPr>
+            <w:tcW w:w="969" w:type="dxa"/>
+          </w:tcPr>
+          <w:p>
+            <w:pPr>
+              <w:cnfStyle w:val="000000000000" w:firstRow="0" w:lastRow="0" w:firstColumn="0" w:lastColumn="0" w:oddVBand="0" w:evenVBand="0" w:oddHBand="0" w:evenHBand="0" w:firstRowFirstColumn="0" w:firstRowLastColumn="0" w:lastRowFirstColumn="0" w:lastRowLastColumn="0"/>
+            </w:pPr>
+            <w:r>
+              <w:t>3800</w:t>
+            </w:r>
+          </w:p>
+        </w:tc>
+        <w:tc>
+          <w:tcPr>
+            <w:tcW w:w="931" w:type="dxa"/>
+          </w:tcPr>
+          <w:p>
+            <w:pPr>
+              <w:cnfStyle w:val="000000000000" w:firstRow="0" w:lastRow="0" w:firstColumn="0" w:lastColumn="0" w:oddVBand="0" w:evenVBand="0" w:oddHBand="0" w:evenHBand="0" w:firstRowFirstColumn="0" w:firstRowLastColumn="0" w:lastRowFirstColumn="0" w:lastRowLastColumn="0"/>
+            </w:pPr>
+            <w:r>
+              <w:t>10850</w:t>
+            </w:r>
+          </w:p>
+          <w:p>
+            <w:pPr>
+              <w:cnfStyle w:val="000000000000" w:firstRow="0" w:lastRow="0" w:firstColumn="0" w:lastColumn="0" w:oddVBand="0" w:evenVBand="0" w:oddHBand="0" w:evenHBand="0" w:firstRowFirstColumn="0" w:firstRowLastColumn="0" w:lastRowFirstColumn="0" w:lastRowLastColumn="0"/>
+            </w:pPr>
+          </w:p>
+        </w:tc>
+        <w:tc>
+          <w:tcPr>
+            <w:tcW w:w="1027" w:type="dxa"/>
+          </w:tcPr>
+          <w:p>
+            <w:pPr>
+              <w:cnfStyle w:val="000000000000" w:firstRow="0" w:lastRow="0" w:firstColumn="0" w:lastColumn="0" w:oddVBand="0" w:evenVBand="0" w:oddHBand="0" w:evenHBand="0" w:firstRowFirstColumn="0" w:firstRowLastColumn="0" w:lastRowFirstColumn="0" w:lastRowLastColumn="0"/>
+            </w:pPr>
+            <w:r>
+              <w:t>18400</w:t>
+            </w:r>
+          </w:p>
+        </w:tc>
+        <w:tc>
+          <w:tcPr>
+            <w:tcW w:w="931" w:type="dxa"/>
+          </w:tcPr>
+          <w:p>
+            <w:pPr>
+              <w:cnfStyle w:val="000000000000" w:firstRow="0" w:lastRow="0" w:firstColumn="0" w:lastColumn="0" w:oddVBand="0" w:evenVBand="0" w:oddHBand="0" w:evenHBand="0" w:firstRowFirstColumn="0" w:firstRowLastColumn="0" w:lastRowFirstColumn="0" w:lastRowLastColumn="0"/>
+            </w:pPr>
+            <w:r>
+              <w:t>29750</w:t>
+            </w:r>
+          </w:p>
+        </w:tc>
+        <w:tc>
+          <w:tcPr>
+            <w:tcW w:w="902" w:type="dxa"/>
+          </w:tcPr>
+          <w:p>
+            <w:pPr>
+              <w:cnfStyle w:val="000000000000" w:firstRow="0" w:lastRow="0" w:firstColumn="0" w:lastColumn="0" w:oddVBand="0" w:evenVBand="0" w:oddHBand="0" w:evenHBand="0" w:firstRowFirstColumn="0" w:firstRowLastColumn="0" w:lastRowFirstColumn="0" w:lastRowLastColumn="0"/>
+            </w:pPr>
+            <w:r>
+              <w:t>22514</w:t>
+            </w:r>
+          </w:p>
+        </w:tc>
+        <w:tc>
+          <w:tcPr>
+            <w:tcW w:w="988" w:type="dxa"/>
+          </w:tcPr>
+          <w:p>
+            <w:pPr>
+              <w:cnfStyle w:val="000000000000" w:firstRow="0" w:lastRow="0" w:firstColumn="0" w:lastColumn="0" w:oddVBand="0" w:evenVBand="0" w:oddHBand="0" w:evenHBand="0" w:firstRowFirstColumn="0" w:firstRowLastColumn="0" w:lastRowFirstColumn="0" w:lastRowLastColumn="0"/>
+            </w:pPr>
+            <w:r>
+              <w:t>99900</w:t>
+            </w:r>
+          </w:p>
+        </w:tc>
+        <w:tc>
+          <w:tcPr>
+            <w:tcW w:w="935" w:type="dxa"/>
+          </w:tcPr>
+          <w:p>
+            <w:pPr>
+              <w:cnfStyle w:val="000000000000" w:firstRow="0" w:lastRow="0" w:firstColumn="0" w:lastColumn="0" w:oddVBand="0" w:evenVBand="0" w:oddHBand="0" w:evenHBand="0" w:firstRowFirstColumn="0" w:firstRowLastColumn="0" w:lastRowFirstColumn="0" w:lastRowLastColumn="0"/>
+            </w:pPr>
+            <w:r>
+              <w:t>16543</w:t>
+            </w:r>
+          </w:p>
+        </w:tc>
+        <w:tc>
+          <w:tcPr>
+            <w:tcW w:w="1248" w:type="dxa"/>
+          </w:tcPr>
+          <w:p>
+            <w:pPr>
+              <w:cnfStyle w:val="000000000000" w:firstRow="0" w:lastRow="0" w:firstColumn="0" w:lastColumn="0" w:oddVBand="0" w:evenVBand="0" w:oddHBand="0" w:evenHBand="0" w:firstRowFirstColumn="0" w:firstRowLastColumn="0" w:lastRowFirstColumn="0" w:lastRowLastColumn="0"/>
+            </w:pPr>
+            <w:r>
+              <w:t>73,5%</w:t>
+            </w:r>
+          </w:p>
+        </w:tc>
+      </w:tr>
+      <w:tr>
+        <w:trPr>
+          <w:cnfStyle w:val="000000100000" w:firstRow="0" w:lastRow="0" w:firstColumn="0" w:lastColumn="0" w:oddVBand="0" w:evenVBand="0" w:oddHBand="1" w:evenHBand="0" w:firstRowFirstColumn="0" w:firstRowLastColumn="0" w:lastRowFirstColumn="0" w:lastRowLastColumn="0"/>
+        </w:trPr>
+        <w:tc>
+          <w:tcPr>
+            <w:cnfStyle w:val="001000000000" w:firstRow="0" w:lastRow="0" w:firstColumn="1" w:lastColumn="0" w:oddVBand="0" w:evenVBand="0" w:oddHBand="0" w:evenHBand="0" w:firstRowFirstColumn="0" w:firstRowLastColumn="0" w:lastRowFirstColumn="0" w:lastRowLastColumn="0"/>
+            <w:tcW w:w="1140" w:type="dxa"/>
+          </w:tcPr>
+          <w:p>
+            <w:pPr>
+              <w:rPr>
+                <w:b w:val="0"/>
+                <w:bCs w:val="0"/>
+              </w:rPr>
+            </w:pPr>
+            <w:r>
+              <w:t xml:space="preserve">Private </w:t>
+            </w:r>
+            <w:proofErr w:type="spellStart"/>
+            <w:r>
+              <w:t>room</w:t>
+            </w:r>
+            <w:proofErr w:type="spellEnd"/>
+          </w:p>
+        </w:tc>
+        <w:tc>
+          <w:tcPr>
+            <w:tcW w:w="969" w:type="dxa"/>
+          </w:tcPr>
+          <w:p>
+            <w:pPr>
+              <w:cnfStyle w:val="000000100000" w:firstRow="0" w:lastRow="0" w:firstColumn="0" w:lastColumn="0" w:oddVBand="0" w:evenVBand="0" w:oddHBand="1" w:evenHBand="0" w:firstRowFirstColumn="0" w:firstRowLastColumn="0" w:lastRowFirstColumn="0" w:lastRowLastColumn="0"/>
+            </w:pPr>
+            <w:r>
+              <w:t>126</w:t>
+            </w:r>
+          </w:p>
+          <w:p>
+            <w:pPr>
+              <w:cnfStyle w:val="000000100000" w:firstRow="0" w:lastRow="0" w:firstColumn="0" w:lastColumn="0" w:oddVBand="0" w:evenVBand="0" w:oddHBand="1" w:evenHBand="0" w:firstRowFirstColumn="0" w:firstRowLastColumn="0" w:lastRowFirstColumn="0" w:lastRowLastColumn="0"/>
+            </w:pPr>
+          </w:p>
+        </w:tc>
+        <w:tc>
+          <w:tcPr>
+            <w:tcW w:w="931" w:type="dxa"/>
+          </w:tcPr>
+          <w:p>
+            <w:pPr>
+              <w:cnfStyle w:val="000000100000" w:firstRow="0" w:lastRow="0" w:firstColumn="0" w:lastColumn="0" w:oddVBand="0" w:evenVBand="0" w:oddHBand="1" w:evenHBand="0" w:firstRowFirstColumn="0" w:firstRowLastColumn="0" w:lastRowFirstColumn="0" w:lastRowLastColumn="0"/>
+            </w:pPr>
+            <w:r>
+              <w:t>9500</w:t>
+            </w:r>
+          </w:p>
+        </w:tc>
+        <w:tc>
+          <w:tcPr>
+            <w:tcW w:w="1027" w:type="dxa"/>
+          </w:tcPr>
+          <w:p>
+            <w:pPr>
+              <w:cnfStyle w:val="000000100000" w:firstRow="0" w:lastRow="0" w:firstColumn="0" w:lastColumn="0" w:oddVBand="0" w:evenVBand="0" w:oddHBand="1" w:evenHBand="0" w:firstRowFirstColumn="0" w:firstRowLastColumn="0" w:lastRowFirstColumn="0" w:lastRowLastColumn="0"/>
+            </w:pPr>
+            <w:r>
+              <w:t>15000</w:t>
+            </w:r>
+          </w:p>
+        </w:tc>
+        <w:tc>
+          <w:tcPr>
+            <w:tcW w:w="931" w:type="dxa"/>
+          </w:tcPr>
+          <w:p>
+            <w:pPr>
+              <w:cnfStyle w:val="000000100000" w:firstRow="0" w:lastRow="0" w:firstColumn="0" w:lastColumn="0" w:oddVBand="0" w:evenVBand="0" w:oddHBand="1" w:evenHBand="0" w:firstRowFirstColumn="0" w:firstRowLastColumn="0" w:lastRowFirstColumn="0" w:lastRowLastColumn="0"/>
+            </w:pPr>
+            <w:r>
+              <w:t>25700</w:t>
+            </w:r>
+          </w:p>
+        </w:tc>
+        <w:tc>
+          <w:tcPr>
+            <w:tcW w:w="902" w:type="dxa"/>
+          </w:tcPr>
+          <w:p>
+            <w:pPr>
+              <w:cnfStyle w:val="000000100000" w:firstRow="0" w:lastRow="0" w:firstColumn="0" w:lastColumn="0" w:oddVBand="0" w:evenVBand="0" w:oddHBand="1" w:evenHBand="0" w:firstRowFirstColumn="0" w:firstRowLastColumn="0" w:lastRowFirstColumn="0" w:lastRowLastColumn="0"/>
+            </w:pPr>
+            <w:r>
+              <w:t>20927</w:t>
+            </w:r>
+          </w:p>
+        </w:tc>
+        <w:tc>
+          <w:tcPr>
+            <w:tcW w:w="988" w:type="dxa"/>
+          </w:tcPr>
+          <w:p>
+            <w:pPr>
+              <w:cnfStyle w:val="000000100000" w:firstRow="0" w:lastRow="0" w:firstColumn="0" w:lastColumn="0" w:oddVBand="0" w:evenVBand="0" w:oddHBand="1" w:evenHBand="0" w:firstRowFirstColumn="0" w:firstRowLastColumn="0" w:lastRowFirstColumn="0" w:lastRowLastColumn="0"/>
+            </w:pPr>
+            <w:r>
+              <w:t>99900</w:t>
+            </w:r>
+          </w:p>
+        </w:tc>
+        <w:tc>
+          <w:tcPr>
+            <w:tcW w:w="935" w:type="dxa"/>
+          </w:tcPr>
+          <w:p>
+            <w:pPr>
+              <w:cnfStyle w:val="000000100000" w:firstRow="0" w:lastRow="0" w:firstColumn="0" w:lastColumn="0" w:oddVBand="0" w:evenVBand="0" w:oddHBand="1" w:evenHBand="0" w:firstRowFirstColumn="0" w:firstRowLastColumn="0" w:lastRowFirstColumn="0" w:lastRowLastColumn="0"/>
+            </w:pPr>
+            <w:r>
+              <w:t>16819</w:t>
+            </w:r>
+          </w:p>
+        </w:tc>
+        <w:tc>
+          <w:tcPr>
+            <w:tcW w:w="1248" w:type="dxa"/>
+          </w:tcPr>
+          <w:p>
+            <w:pPr>
+              <w:cnfStyle w:val="000000100000" w:firstRow="0" w:lastRow="0" w:firstColumn="0" w:lastColumn="0" w:oddVBand="0" w:evenVBand="0" w:oddHBand="1" w:evenHBand="0" w:firstRowFirstColumn="0" w:firstRowLastColumn="0" w:lastRowFirstColumn="0" w:lastRowLastColumn="0"/>
+            </w:pPr>
+            <w:r>
+              <w:t>80,4%</w:t>
+            </w:r>
+          </w:p>
+        </w:tc>
+      </w:tr>
+      <w:tr>
+        <w:tc>
+          <w:tcPr>
+            <w:cnfStyle w:val="001000000000" w:firstRow="0" w:lastRow="0" w:firstColumn="1" w:lastColumn="0" w:oddVBand="0" w:evenVBand="0" w:oddHBand="0" w:evenHBand="0" w:firstRowFirstColumn="0" w:firstRowLastColumn="0" w:lastRowFirstColumn="0" w:lastRowLastColumn="0"/>
+            <w:tcW w:w="1140" w:type="dxa"/>
+          </w:tcPr>
+          <w:p>
+            <w:proofErr w:type="spellStart"/>
+            <w:r>
+              <w:t>Shared</w:t>
+            </w:r>
+            <w:proofErr w:type="spellEnd"/>
+            <w:r>
+              <w:t xml:space="preserve"> </w:t>
+            </w:r>
+            <w:proofErr w:type="spellStart"/>
+            <w:r>
+              <w:t>room</w:t>
+            </w:r>
+            <w:proofErr w:type="spellEnd"/>
+          </w:p>
+        </w:tc>
+        <w:tc>
+          <w:tcPr>
+            <w:tcW w:w="969" w:type="dxa"/>
+          </w:tcPr>
+          <w:p>
+            <w:pPr>
+              <w:cnfStyle w:val="000000000000" w:firstRow="0" w:lastRow="0" w:firstColumn="0" w:lastColumn="0" w:oddVBand="0" w:evenVBand="0" w:oddHBand="0" w:evenHBand="0" w:firstRowFirstColumn="0" w:firstRowLastColumn="0" w:lastRowFirstColumn="0" w:lastRowLastColumn="0"/>
+            </w:pPr>
+            <w:r>
+              <w:t>612</w:t>
+            </w:r>
+          </w:p>
+        </w:tc>
+        <w:tc>
+          <w:tcPr>
+            <w:tcW w:w="931" w:type="dxa"/>
+          </w:tcPr>
+          <w:p>
+            <w:pPr>
+              <w:cnfStyle w:val="000000000000" w:firstRow="0" w:lastRow="0" w:firstColumn="0" w:lastColumn="0" w:oddVBand="0" w:evenVBand="0" w:oddHBand="0" w:evenHBand="0" w:firstRowFirstColumn="0" w:firstRowLastColumn="0" w:lastRowFirstColumn="0" w:lastRowLastColumn="0"/>
+            </w:pPr>
+            <w:r>
+              <w:t>6000</w:t>
+            </w:r>
+          </w:p>
+        </w:tc>
+        <w:tc>
+          <w:tcPr>
+            <w:tcW w:w="1027" w:type="dxa"/>
+          </w:tcPr>
+          <w:p>
+            <w:pPr>
+              <w:cnfStyle w:val="000000000000" w:firstRow="0" w:lastRow="0" w:firstColumn="0" w:lastColumn="0" w:oddVBand="0" w:evenVBand="0" w:oddHBand="0" w:evenHBand="0" w:firstRowFirstColumn="0" w:firstRowLastColumn="0" w:lastRowFirstColumn="0" w:lastRowLastColumn="0"/>
+            </w:pPr>
+            <w:r>
+              <w:t>10000</w:t>
+            </w:r>
+          </w:p>
+        </w:tc>
+        <w:tc>
+          <w:tcPr>
+            <w:tcW w:w="931" w:type="dxa"/>
+          </w:tcPr>
+          <w:p>
+            <w:pPr>
+              <w:cnfStyle w:val="000000000000" w:firstRow="0" w:lastRow="0" w:firstColumn="0" w:lastColumn="0" w:oddVBand="0" w:evenVBand="0" w:oddHBand="0" w:evenHBand="0" w:firstRowFirstColumn="0" w:firstRowLastColumn="0" w:lastRowFirstColumn="0" w:lastRowLastColumn="0"/>
+            </w:pPr>
+            <w:r>
+              <w:t>18750</w:t>
+            </w:r>
+          </w:p>
+        </w:tc>
+        <w:tc>
+          <w:tcPr>
+            <w:tcW w:w="902" w:type="dxa"/>
+          </w:tcPr>
+          <w:p>
+            <w:pPr>
+              <w:cnfStyle w:val="000000000000" w:firstRow="0" w:lastRow="0" w:firstColumn="0" w:lastColumn="0" w:oddVBand="0" w:evenVBand="0" w:oddHBand="0" w:evenHBand="0" w:firstRowFirstColumn="0" w:firstRowLastColumn="0" w:lastRowFirstColumn="0" w:lastRowLastColumn="0"/>
+            </w:pPr>
+            <w:r>
+              <w:t>16085</w:t>
+            </w:r>
+          </w:p>
+        </w:tc>
+        <w:tc>
+          <w:tcPr>
+            <w:tcW w:w="988" w:type="dxa"/>
+          </w:tcPr>
+          <w:p>
+            <w:pPr>
+              <w:cnfStyle w:val="000000000000" w:firstRow="0" w:lastRow="0" w:firstColumn="0" w:lastColumn="0" w:oddVBand="0" w:evenVBand="0" w:oddHBand="0" w:evenHBand="0" w:firstRowFirstColumn="0" w:firstRowLastColumn="0" w:lastRowFirstColumn="0" w:lastRowLastColumn="0"/>
+            </w:pPr>
+            <w:r>
+              <w:t>95900</w:t>
+            </w:r>
+          </w:p>
+        </w:tc>
+        <w:tc>
+          <w:tcPr>
+            <w:tcW w:w="935" w:type="dxa"/>
+          </w:tcPr>
+          <w:p>
+            <w:pPr>
+              <w:cnfStyle w:val="000000000000" w:firstRow="0" w:lastRow="0" w:firstColumn="0" w:lastColumn="0" w:oddVBand="0" w:evenVBand="0" w:oddHBand="0" w:evenHBand="0" w:firstRowFirstColumn="0" w:firstRowLastColumn="0" w:lastRowFirstColumn="0" w:lastRowLastColumn="0"/>
+            </w:pPr>
+            <w:r>
+              <w:t>16502</w:t>
+            </w:r>
+          </w:p>
+        </w:tc>
+        <w:tc>
+          <w:tcPr>
+            <w:tcW w:w="1248" w:type="dxa"/>
+          </w:tcPr>
+          <w:p>
+            <w:pPr>
+              <w:cnfStyle w:val="000000000000" w:firstRow="0" w:lastRow="0" w:firstColumn="0" w:lastColumn="0" w:oddVBand="0" w:evenVBand="0" w:oddHBand="0" w:evenHBand="0" w:firstRowFirstColumn="0" w:firstRowLastColumn="0" w:lastRowFirstColumn="0" w:lastRowLastColumn="0"/>
+            </w:pPr>
+            <w:r>
+              <w:t>103%</w:t>
+            </w:r>
+          </w:p>
+        </w:tc>
+      </w:tr>
+    </w:tbl>
+    <w:p>
+      <w:pPr>
+        <w:rPr>
+          <w:rFonts w:ascii="Arial" w:hAnsi="Arial" w:cs="Arial"/>
+          <w:b/>
+          <w:bCs/>
+          <w:sz w:val="24"/>
+          <w:szCs w:val="24"/>
+        </w:rPr>
+      </w:pPr>
+      <w:r>
+        <w:br w:type="page"/>
+      </w:r>
       <w:bookmarkStart w:id="0" w:name="_GoBack"/>
       <w:bookmarkEnd w:id="0"/>
-    </w:p>
-    <w:p>
-      <w:pPr>
-        <w:spacing w:line="360" w:lineRule="auto"/>
-        <w:jc w:val="both"/>
-        <w:rPr>
-          <w:rFonts w:ascii="Arial" w:hAnsi="Arial" w:cs="Arial"/>
-          <w:sz w:val="24"/>
-          <w:szCs w:val="24"/>
-        </w:rPr>
-      </w:pPr>
-      <w:r>
-        <w:rPr>
-          <w:rFonts w:ascii="Arial" w:hAnsi="Arial" w:cs="Arial"/>
-          <w:sz w:val="24"/>
-          <w:szCs w:val="24"/>
-        </w:rPr>
-        <w:tab/>
-      </w:r>
-      <w:r>
-        <w:rPr>
-          <w:b/>
-          <w:bCs/>
-        </w:rPr>
-        <w:t xml:space="preserve"> </w:t>
-      </w:r>
-      <w:r>
-        <w:rPr>
-          <w:b/>
-          <w:bCs/>
-        </w:rPr>
-        <w:t>Foram levados os seguintes critérios:</w:t>
-      </w:r>
-      <w:r>
-        <w:rPr>
-          <w:b/>
-          <w:bCs/>
-        </w:rPr>
-        <w:br w:type="page"/>
-      </w:r>
     </w:p>
     <w:p>
       <w:pPr>
@@ -2969,7 +4069,7 @@
         <w:ind w:left="0" w:firstLine="502"/>
         <w:jc w:val="both"/>
       </w:pPr>
-      <w:hyperlink r:id="rId8" w:history="1">
+      <w:hyperlink r:id="rId9" w:history="1">
         <w:r>
           <w:rPr>
             <w:rStyle w:val="Hyperlink"/>
@@ -2984,7 +4084,7 @@
         <w:ind w:left="0" w:firstLine="502"/>
         <w:jc w:val="both"/>
       </w:pPr>
-      <w:hyperlink r:id="rId9" w:history="1">
+      <w:hyperlink r:id="rId10" w:history="1">
         <w:r>
           <w:rPr>
             <w:rStyle w:val="Hyperlink"/>
@@ -2999,7 +4099,7 @@
         <w:ind w:left="0" w:firstLine="502"/>
         <w:jc w:val="both"/>
       </w:pPr>
-      <w:hyperlink r:id="rId10" w:history="1">
+      <w:hyperlink r:id="rId11" w:history="1">
         <w:r>
           <w:rPr>
             <w:rStyle w:val="Hyperlink"/>
@@ -3014,7 +4114,7 @@
         <w:ind w:left="0" w:firstLine="502"/>
         <w:jc w:val="both"/>
       </w:pPr>
-      <w:hyperlink r:id="rId11" w:history="1">
+      <w:hyperlink r:id="rId12" w:history="1">
         <w:r>
           <w:rPr>
             <w:rStyle w:val="Hyperlink"/>
@@ -3029,7 +4129,7 @@
         <w:ind w:left="0" w:firstLine="502"/>
         <w:jc w:val="both"/>
       </w:pPr>
-      <w:hyperlink r:id="rId12" w:history="1">
+      <w:hyperlink r:id="rId13" w:history="1">
         <w:r>
           <w:rPr>
             <w:rStyle w:val="Hyperlink"/>
@@ -4026,6 +5126,219 @@
       </w:tcPr>
     </w:tblStylePr>
   </w:style>
+  <w:style w:type="table" w:styleId="TabelaSimples3">
+    <w:name w:val="Plain Table 3"/>
+    <w:basedOn w:val="Tabelanormal"/>
+    <w:uiPriority w:val="43"/>
+    <w:rsid w:val="00587B19"/>
+    <w:pPr>
+      <w:spacing w:after="0" w:line="240" w:lineRule="auto"/>
+    </w:pPr>
+    <w:tblPr>
+      <w:tblStyleRowBandSize w:val="1"/>
+      <w:tblStyleColBandSize w:val="1"/>
+    </w:tblPr>
+    <w:tblStylePr w:type="firstRow">
+      <w:rPr>
+        <w:b/>
+        <w:bCs/>
+        <w:caps/>
+      </w:rPr>
+      <w:tblPr/>
+      <w:tcPr>
+        <w:tcBorders>
+          <w:bottom w:val="single" w:sz="4" w:space="0" w:color="7F7F7F" w:themeColor="text1" w:themeTint="80"/>
+        </w:tcBorders>
+      </w:tcPr>
+    </w:tblStylePr>
+    <w:tblStylePr w:type="lastRow">
+      <w:rPr>
+        <w:b/>
+        <w:bCs/>
+        <w:caps/>
+      </w:rPr>
+      <w:tblPr/>
+      <w:tcPr>
+        <w:tcBorders>
+          <w:top w:val="nil"/>
+        </w:tcBorders>
+      </w:tcPr>
+    </w:tblStylePr>
+    <w:tblStylePr w:type="firstCol">
+      <w:rPr>
+        <w:b/>
+        <w:bCs/>
+        <w:caps/>
+      </w:rPr>
+      <w:tblPr/>
+      <w:tcPr>
+        <w:tcBorders>
+          <w:right w:val="single" w:sz="4" w:space="0" w:color="7F7F7F" w:themeColor="text1" w:themeTint="80"/>
+        </w:tcBorders>
+      </w:tcPr>
+    </w:tblStylePr>
+    <w:tblStylePr w:type="lastCol">
+      <w:rPr>
+        <w:b/>
+        <w:bCs/>
+        <w:caps/>
+      </w:rPr>
+      <w:tblPr/>
+      <w:tcPr>
+        <w:tcBorders>
+          <w:left w:val="nil"/>
+        </w:tcBorders>
+      </w:tcPr>
+    </w:tblStylePr>
+    <w:tblStylePr w:type="band1Vert">
+      <w:tblPr/>
+      <w:tcPr>
+        <w:shd w:val="clear" w:color="auto" w:fill="F2F2F2" w:themeFill="background1" w:themeFillShade="F2"/>
+      </w:tcPr>
+    </w:tblStylePr>
+    <w:tblStylePr w:type="band1Horz">
+      <w:tblPr/>
+      <w:tcPr>
+        <w:shd w:val="clear" w:color="auto" w:fill="F2F2F2" w:themeFill="background1" w:themeFillShade="F2"/>
+      </w:tcPr>
+    </w:tblStylePr>
+    <w:tblStylePr w:type="neCell">
+      <w:tblPr/>
+      <w:tcPr>
+        <w:tcBorders>
+          <w:left w:val="nil"/>
+        </w:tcBorders>
+      </w:tcPr>
+    </w:tblStylePr>
+    <w:tblStylePr w:type="nwCell">
+      <w:tblPr/>
+      <w:tcPr>
+        <w:tcBorders>
+          <w:right w:val="nil"/>
+        </w:tcBorders>
+      </w:tcPr>
+    </w:tblStylePr>
+  </w:style>
+  <w:style w:type="table" w:styleId="TabelaSimples5">
+    <w:name w:val="Plain Table 5"/>
+    <w:basedOn w:val="Tabelanormal"/>
+    <w:uiPriority w:val="45"/>
+    <w:rsid w:val="00587B19"/>
+    <w:pPr>
+      <w:spacing w:after="0" w:line="240" w:lineRule="auto"/>
+    </w:pPr>
+    <w:tblPr>
+      <w:tblStyleRowBandSize w:val="1"/>
+      <w:tblStyleColBandSize w:val="1"/>
+    </w:tblPr>
+    <w:tblStylePr w:type="firstRow">
+      <w:rPr>
+        <w:rFonts w:asciiTheme="majorHAnsi" w:eastAsiaTheme="majorEastAsia" w:hAnsiTheme="majorHAnsi" w:cstheme="majorBidi"/>
+        <w:i/>
+        <w:iCs/>
+        <w:sz w:val="26"/>
+      </w:rPr>
+      <w:tblPr/>
+      <w:tcPr>
+        <w:tcBorders>
+          <w:bottom w:val="single" w:sz="4" w:space="0" w:color="7F7F7F" w:themeColor="text1" w:themeTint="80"/>
+        </w:tcBorders>
+        <w:shd w:val="clear" w:color="auto" w:fill="FFFFFF" w:themeFill="background1"/>
+      </w:tcPr>
+    </w:tblStylePr>
+    <w:tblStylePr w:type="lastRow">
+      <w:rPr>
+        <w:rFonts w:asciiTheme="majorHAnsi" w:eastAsiaTheme="majorEastAsia" w:hAnsiTheme="majorHAnsi" w:cstheme="majorBidi"/>
+        <w:i/>
+        <w:iCs/>
+        <w:sz w:val="26"/>
+      </w:rPr>
+      <w:tblPr/>
+      <w:tcPr>
+        <w:tcBorders>
+          <w:top w:val="single" w:sz="4" w:space="0" w:color="7F7F7F" w:themeColor="text1" w:themeTint="80"/>
+        </w:tcBorders>
+        <w:shd w:val="clear" w:color="auto" w:fill="FFFFFF" w:themeFill="background1"/>
+      </w:tcPr>
+    </w:tblStylePr>
+    <w:tblStylePr w:type="firstCol">
+      <w:pPr>
+        <w:jc w:val="right"/>
+      </w:pPr>
+      <w:rPr>
+        <w:rFonts w:asciiTheme="majorHAnsi" w:eastAsiaTheme="majorEastAsia" w:hAnsiTheme="majorHAnsi" w:cstheme="majorBidi"/>
+        <w:i/>
+        <w:iCs/>
+        <w:sz w:val="26"/>
+      </w:rPr>
+      <w:tblPr/>
+      <w:tcPr>
+        <w:tcBorders>
+          <w:right w:val="single" w:sz="4" w:space="0" w:color="7F7F7F" w:themeColor="text1" w:themeTint="80"/>
+        </w:tcBorders>
+        <w:shd w:val="clear" w:color="auto" w:fill="FFFFFF" w:themeFill="background1"/>
+      </w:tcPr>
+    </w:tblStylePr>
+    <w:tblStylePr w:type="lastCol">
+      <w:rPr>
+        <w:rFonts w:asciiTheme="majorHAnsi" w:eastAsiaTheme="majorEastAsia" w:hAnsiTheme="majorHAnsi" w:cstheme="majorBidi"/>
+        <w:i/>
+        <w:iCs/>
+        <w:sz w:val="26"/>
+      </w:rPr>
+      <w:tblPr/>
+      <w:tcPr>
+        <w:tcBorders>
+          <w:left w:val="single" w:sz="4" w:space="0" w:color="7F7F7F" w:themeColor="text1" w:themeTint="80"/>
+        </w:tcBorders>
+        <w:shd w:val="clear" w:color="auto" w:fill="FFFFFF" w:themeFill="background1"/>
+      </w:tcPr>
+    </w:tblStylePr>
+    <w:tblStylePr w:type="band1Vert">
+      <w:tblPr/>
+      <w:tcPr>
+        <w:shd w:val="clear" w:color="auto" w:fill="F2F2F2" w:themeFill="background1" w:themeFillShade="F2"/>
+      </w:tcPr>
+    </w:tblStylePr>
+    <w:tblStylePr w:type="band1Horz">
+      <w:tblPr/>
+      <w:tcPr>
+        <w:shd w:val="clear" w:color="auto" w:fill="F2F2F2" w:themeFill="background1" w:themeFillShade="F2"/>
+      </w:tcPr>
+    </w:tblStylePr>
+    <w:tblStylePr w:type="neCell">
+      <w:tblPr/>
+      <w:tcPr>
+        <w:tcBorders>
+          <w:left w:val="nil"/>
+        </w:tcBorders>
+      </w:tcPr>
+    </w:tblStylePr>
+    <w:tblStylePr w:type="nwCell">
+      <w:tblPr/>
+      <w:tcPr>
+        <w:tcBorders>
+          <w:right w:val="nil"/>
+        </w:tcBorders>
+      </w:tcPr>
+    </w:tblStylePr>
+    <w:tblStylePr w:type="seCell">
+      <w:tblPr/>
+      <w:tcPr>
+        <w:tcBorders>
+          <w:left w:val="nil"/>
+        </w:tcBorders>
+      </w:tcPr>
+    </w:tblStylePr>
+    <w:tblStylePr w:type="swCell">
+      <w:tblPr/>
+      <w:tcPr>
+        <w:tcBorders>
+          <w:right w:val="nil"/>
+        </w:tcBorders>
+      </w:tcPr>
+    </w:tblStylePr>
+  </w:style>
 </w:styles>
 </file>
 
@@ -4329,7 +5642,7 @@
 </file>
 
 <file path=customXml/itemProps1.xml><?xml version="1.0" encoding="utf-8"?>
-<ds:datastoreItem xmlns:ds="http://schemas.openxmlformats.org/officeDocument/2006/customXml" ds:itemID="{E6551873-384D-4B42-A891-BC0A0C6B1DB6}">
+<ds:datastoreItem xmlns:ds="http://schemas.openxmlformats.org/officeDocument/2006/customXml" ds:itemID="{82312796-4FDA-44CB-9635-6BF9B7BA47A9}">
   <ds:schemaRefs>
     <ds:schemaRef ds:uri="http://schemas.openxmlformats.org/officeDocument/2006/bibliography"/>
   </ds:schemaRefs>

</xml_diff>

<commit_message>
Terminando de fazer localização e começando room type
</commit_message>
<xml_diff>
--- a/report.docx
+++ b/report.docx
@@ -3339,15 +3339,15 @@
         <w:tblLook w:val="04A0" w:firstRow="1" w:lastRow="0" w:firstColumn="1" w:lastColumn="0" w:noHBand="0" w:noVBand="1"/>
       </w:tblPr>
       <w:tblGrid>
-        <w:gridCol w:w="1140"/>
-        <w:gridCol w:w="969"/>
+        <w:gridCol w:w="1136"/>
+        <w:gridCol w:w="963"/>
+        <w:gridCol w:w="923"/>
+        <w:gridCol w:w="1026"/>
+        <w:gridCol w:w="923"/>
+        <w:gridCol w:w="889"/>
+        <w:gridCol w:w="985"/>
         <w:gridCol w:w="931"/>
-        <w:gridCol w:w="1027"/>
-        <w:gridCol w:w="931"/>
-        <w:gridCol w:w="902"/>
-        <w:gridCol w:w="988"/>
-        <w:gridCol w:w="935"/>
-        <w:gridCol w:w="1248"/>
+        <w:gridCol w:w="1295"/>
       </w:tblGrid>
       <w:tr>
         <w:trPr>
@@ -3405,8 +3405,18 @@
             <w:pPr>
               <w:jc w:val="center"/>
               <w:cnfStyle w:val="100000000000" w:firstRow="1" w:lastRow="0" w:firstColumn="0" w:lastColumn="0" w:oddVBand="0" w:evenVBand="0" w:oddHBand="0" w:evenHBand="0" w:firstRowFirstColumn="0" w:firstRowLastColumn="0" w:lastRowFirstColumn="0" w:lastRowLastColumn="0"/>
-            </w:pPr>
-            <w:r>
+              <w:rPr>
+                <w:rFonts w:ascii="Arial" w:hAnsi="Arial" w:cs="Arial"/>
+                <w:sz w:val="20"/>
+                <w:szCs w:val="20"/>
+              </w:rPr>
+            </w:pPr>
+            <w:r>
+              <w:rPr>
+                <w:rFonts w:ascii="Arial" w:hAnsi="Arial" w:cs="Arial"/>
+                <w:sz w:val="20"/>
+                <w:szCs w:val="20"/>
+              </w:rPr>
               <w:t>Mínimo</w:t>
             </w:r>
           </w:p>
@@ -3419,8 +3429,18 @@
             <w:pPr>
               <w:jc w:val="center"/>
               <w:cnfStyle w:val="100000000000" w:firstRow="1" w:lastRow="0" w:firstColumn="0" w:lastColumn="0" w:oddVBand="0" w:evenVBand="0" w:oddHBand="0" w:evenHBand="0" w:firstRowFirstColumn="0" w:firstRowLastColumn="0" w:lastRowFirstColumn="0" w:lastRowLastColumn="0"/>
-            </w:pPr>
-            <w:r>
+              <w:rPr>
+                <w:rFonts w:ascii="Arial" w:hAnsi="Arial" w:cs="Arial"/>
+                <w:sz w:val="20"/>
+                <w:szCs w:val="20"/>
+              </w:rPr>
+            </w:pPr>
+            <w:r>
+              <w:rPr>
+                <w:rFonts w:ascii="Arial" w:hAnsi="Arial" w:cs="Arial"/>
+                <w:sz w:val="20"/>
+                <w:szCs w:val="20"/>
+              </w:rPr>
               <w:t>1° Quartil</w:t>
             </w:r>
           </w:p>
@@ -3433,8 +3453,18 @@
             <w:pPr>
               <w:jc w:val="center"/>
               <w:cnfStyle w:val="100000000000" w:firstRow="1" w:lastRow="0" w:firstColumn="0" w:lastColumn="0" w:oddVBand="0" w:evenVBand="0" w:oddHBand="0" w:evenHBand="0" w:firstRowFirstColumn="0" w:firstRowLastColumn="0" w:lastRowFirstColumn="0" w:lastRowLastColumn="0"/>
-            </w:pPr>
-            <w:r>
+              <w:rPr>
+                <w:rFonts w:ascii="Arial" w:hAnsi="Arial" w:cs="Arial"/>
+                <w:sz w:val="20"/>
+                <w:szCs w:val="20"/>
+              </w:rPr>
+            </w:pPr>
+            <w:r>
+              <w:rPr>
+                <w:rFonts w:ascii="Arial" w:hAnsi="Arial" w:cs="Arial"/>
+                <w:sz w:val="20"/>
+                <w:szCs w:val="20"/>
+              </w:rPr>
               <w:t>Mediana</w:t>
             </w:r>
           </w:p>
@@ -3447,8 +3477,18 @@
             <w:pPr>
               <w:jc w:val="center"/>
               <w:cnfStyle w:val="100000000000" w:firstRow="1" w:lastRow="0" w:firstColumn="0" w:lastColumn="0" w:oddVBand="0" w:evenVBand="0" w:oddHBand="0" w:evenHBand="0" w:firstRowFirstColumn="0" w:firstRowLastColumn="0" w:lastRowFirstColumn="0" w:lastRowLastColumn="0"/>
-            </w:pPr>
-            <w:r>
+              <w:rPr>
+                <w:rFonts w:ascii="Arial" w:hAnsi="Arial" w:cs="Arial"/>
+                <w:sz w:val="20"/>
+                <w:szCs w:val="20"/>
+              </w:rPr>
+            </w:pPr>
+            <w:r>
+              <w:rPr>
+                <w:rFonts w:ascii="Arial" w:hAnsi="Arial" w:cs="Arial"/>
+                <w:sz w:val="20"/>
+                <w:szCs w:val="20"/>
+              </w:rPr>
               <w:t>3° Quartil</w:t>
             </w:r>
           </w:p>
@@ -3461,8 +3501,18 @@
             <w:pPr>
               <w:jc w:val="center"/>
               <w:cnfStyle w:val="100000000000" w:firstRow="1" w:lastRow="0" w:firstColumn="0" w:lastColumn="0" w:oddVBand="0" w:evenVBand="0" w:oddHBand="0" w:evenHBand="0" w:firstRowFirstColumn="0" w:firstRowLastColumn="0" w:lastRowFirstColumn="0" w:lastRowLastColumn="0"/>
-            </w:pPr>
-            <w:r>
+              <w:rPr>
+                <w:rFonts w:ascii="Arial" w:hAnsi="Arial" w:cs="Arial"/>
+                <w:sz w:val="20"/>
+                <w:szCs w:val="20"/>
+              </w:rPr>
+            </w:pPr>
+            <w:r>
+              <w:rPr>
+                <w:rFonts w:ascii="Arial" w:hAnsi="Arial" w:cs="Arial"/>
+                <w:sz w:val="20"/>
+                <w:szCs w:val="20"/>
+              </w:rPr>
               <w:t>Média</w:t>
             </w:r>
           </w:p>
@@ -3475,8 +3525,18 @@
             <w:pPr>
               <w:jc w:val="center"/>
               <w:cnfStyle w:val="100000000000" w:firstRow="1" w:lastRow="0" w:firstColumn="0" w:lastColumn="0" w:oddVBand="0" w:evenVBand="0" w:oddHBand="0" w:evenHBand="0" w:firstRowFirstColumn="0" w:firstRowLastColumn="0" w:lastRowFirstColumn="0" w:lastRowLastColumn="0"/>
-            </w:pPr>
-            <w:r>
+              <w:rPr>
+                <w:rFonts w:ascii="Arial" w:hAnsi="Arial" w:cs="Arial"/>
+                <w:sz w:val="20"/>
+                <w:szCs w:val="20"/>
+              </w:rPr>
+            </w:pPr>
+            <w:r>
+              <w:rPr>
+                <w:rFonts w:ascii="Arial" w:hAnsi="Arial" w:cs="Arial"/>
+                <w:sz w:val="20"/>
+                <w:szCs w:val="20"/>
+              </w:rPr>
               <w:t>Máximo</w:t>
             </w:r>
           </w:p>
@@ -3489,8 +3549,18 @@
             <w:pPr>
               <w:jc w:val="center"/>
               <w:cnfStyle w:val="100000000000" w:firstRow="1" w:lastRow="0" w:firstColumn="0" w:lastColumn="0" w:oddVBand="0" w:evenVBand="0" w:oddHBand="0" w:evenHBand="0" w:firstRowFirstColumn="0" w:firstRowLastColumn="0" w:lastRowFirstColumn="0" w:lastRowLastColumn="0"/>
-            </w:pPr>
-            <w:r>
+              <w:rPr>
+                <w:rFonts w:ascii="Arial" w:hAnsi="Arial" w:cs="Arial"/>
+                <w:sz w:val="20"/>
+                <w:szCs w:val="20"/>
+              </w:rPr>
+            </w:pPr>
+            <w:r>
+              <w:rPr>
+                <w:rFonts w:ascii="Arial" w:hAnsi="Arial" w:cs="Arial"/>
+                <w:sz w:val="20"/>
+                <w:szCs w:val="20"/>
+              </w:rPr>
               <w:t>Desvio Padrão</w:t>
             </w:r>
           </w:p>
@@ -3503,8 +3573,18 @@
             <w:pPr>
               <w:jc w:val="center"/>
               <w:cnfStyle w:val="100000000000" w:firstRow="1" w:lastRow="0" w:firstColumn="0" w:lastColumn="0" w:oddVBand="0" w:evenVBand="0" w:oddHBand="0" w:evenHBand="0" w:firstRowFirstColumn="0" w:firstRowLastColumn="0" w:lastRowFirstColumn="0" w:lastRowLastColumn="0"/>
-            </w:pPr>
-            <w:r>
+              <w:rPr>
+                <w:rFonts w:ascii="Arial" w:hAnsi="Arial" w:cs="Arial"/>
+                <w:sz w:val="20"/>
+                <w:szCs w:val="20"/>
+              </w:rPr>
+            </w:pPr>
+            <w:r>
+              <w:rPr>
+                <w:rFonts w:ascii="Arial" w:hAnsi="Arial" w:cs="Arial"/>
+                <w:sz w:val="20"/>
+                <w:szCs w:val="20"/>
+              </w:rPr>
               <w:t>Coeficiente de Variância</w:t>
             </w:r>
           </w:p>
@@ -3520,16 +3600,38 @@
             <w:tcW w:w="1140" w:type="dxa"/>
           </w:tcPr>
           <w:p>
+            <w:pPr>
+              <w:rPr>
+                <w:rFonts w:ascii="Arial" w:hAnsi="Arial" w:cs="Arial"/>
+                <w:sz w:val="20"/>
+                <w:szCs w:val="20"/>
+              </w:rPr>
+            </w:pPr>
             <w:proofErr w:type="spellStart"/>
             <w:r>
+              <w:rPr>
+                <w:rFonts w:ascii="Arial" w:hAnsi="Arial" w:cs="Arial"/>
+                <w:sz w:val="20"/>
+                <w:szCs w:val="20"/>
+              </w:rPr>
               <w:t>Entire</w:t>
             </w:r>
             <w:proofErr w:type="spellEnd"/>
             <w:r>
+              <w:rPr>
+                <w:rFonts w:ascii="Arial" w:hAnsi="Arial" w:cs="Arial"/>
+                <w:sz w:val="20"/>
+                <w:szCs w:val="20"/>
+              </w:rPr>
               <w:t xml:space="preserve"> home/</w:t>
             </w:r>
             <w:proofErr w:type="spellStart"/>
             <w:r>
+              <w:rPr>
+                <w:rFonts w:ascii="Arial" w:hAnsi="Arial" w:cs="Arial"/>
+                <w:sz w:val="20"/>
+                <w:szCs w:val="20"/>
+              </w:rPr>
               <w:t>apt</w:t>
             </w:r>
             <w:proofErr w:type="spellEnd"/>
@@ -3542,8 +3644,18 @@
           <w:p>
             <w:pPr>
               <w:cnfStyle w:val="000000100000" w:firstRow="0" w:lastRow="0" w:firstColumn="0" w:lastColumn="0" w:oddVBand="0" w:evenVBand="0" w:oddHBand="1" w:evenHBand="0" w:firstRowFirstColumn="0" w:firstRowLastColumn="0" w:lastRowFirstColumn="0" w:lastRowLastColumn="0"/>
-            </w:pPr>
-            <w:r>
+              <w:rPr>
+                <w:rFonts w:ascii="Arial" w:hAnsi="Arial" w:cs="Arial"/>
+                <w:sz w:val="20"/>
+                <w:szCs w:val="20"/>
+              </w:rPr>
+            </w:pPr>
+            <w:r>
+              <w:rPr>
+                <w:rFonts w:ascii="Arial" w:hAnsi="Arial" w:cs="Arial"/>
+                <w:sz w:val="20"/>
+                <w:szCs w:val="20"/>
+              </w:rPr>
               <w:t>112</w:t>
             </w:r>
           </w:p>
@@ -3555,14 +3667,29 @@
           <w:p>
             <w:pPr>
               <w:cnfStyle w:val="000000100000" w:firstRow="0" w:lastRow="0" w:firstColumn="0" w:lastColumn="0" w:oddVBand="0" w:evenVBand="0" w:oddHBand="1" w:evenHBand="0" w:firstRowFirstColumn="0" w:firstRowLastColumn="0" w:lastRowFirstColumn="0" w:lastRowLastColumn="0"/>
-            </w:pPr>
-            <w:r>
+              <w:rPr>
+                <w:rFonts w:ascii="Arial" w:hAnsi="Arial" w:cs="Arial"/>
+                <w:sz w:val="20"/>
+                <w:szCs w:val="20"/>
+              </w:rPr>
+            </w:pPr>
+            <w:r>
+              <w:rPr>
+                <w:rFonts w:ascii="Arial" w:hAnsi="Arial" w:cs="Arial"/>
+                <w:sz w:val="20"/>
+                <w:szCs w:val="20"/>
+              </w:rPr>
               <w:t>17700</w:t>
             </w:r>
           </w:p>
           <w:p>
             <w:pPr>
               <w:cnfStyle w:val="000000100000" w:firstRow="0" w:lastRow="0" w:firstColumn="0" w:lastColumn="0" w:oddVBand="0" w:evenVBand="0" w:oddHBand="1" w:evenHBand="0" w:firstRowFirstColumn="0" w:firstRowLastColumn="0" w:lastRowFirstColumn="0" w:lastRowLastColumn="0"/>
+              <w:rPr>
+                <w:rFonts w:ascii="Arial" w:hAnsi="Arial" w:cs="Arial"/>
+                <w:sz w:val="20"/>
+                <w:szCs w:val="20"/>
+              </w:rPr>
             </w:pPr>
           </w:p>
         </w:tc>
@@ -3573,8 +3700,18 @@
           <w:p>
             <w:pPr>
               <w:cnfStyle w:val="000000100000" w:firstRow="0" w:lastRow="0" w:firstColumn="0" w:lastColumn="0" w:oddVBand="0" w:evenVBand="0" w:oddHBand="1" w:evenHBand="0" w:firstRowFirstColumn="0" w:firstRowLastColumn="0" w:lastRowFirstColumn="0" w:lastRowLastColumn="0"/>
-            </w:pPr>
-            <w:r>
+              <w:rPr>
+                <w:rFonts w:ascii="Arial" w:hAnsi="Arial" w:cs="Arial"/>
+                <w:sz w:val="20"/>
+                <w:szCs w:val="20"/>
+              </w:rPr>
+            </w:pPr>
+            <w:r>
+              <w:rPr>
+                <w:rFonts w:ascii="Arial" w:hAnsi="Arial" w:cs="Arial"/>
+                <w:sz w:val="20"/>
+                <w:szCs w:val="20"/>
+              </w:rPr>
               <w:t>28000</w:t>
             </w:r>
           </w:p>
@@ -3586,8 +3723,18 @@
           <w:p>
             <w:pPr>
               <w:cnfStyle w:val="000000100000" w:firstRow="0" w:lastRow="0" w:firstColumn="0" w:lastColumn="0" w:oddVBand="0" w:evenVBand="0" w:oddHBand="1" w:evenHBand="0" w:firstRowFirstColumn="0" w:firstRowLastColumn="0" w:lastRowFirstColumn="0" w:lastRowLastColumn="0"/>
-            </w:pPr>
-            <w:r>
+              <w:rPr>
+                <w:rFonts w:ascii="Arial" w:hAnsi="Arial" w:cs="Arial"/>
+                <w:sz w:val="20"/>
+                <w:szCs w:val="20"/>
+              </w:rPr>
+            </w:pPr>
+            <w:r>
+              <w:rPr>
+                <w:rFonts w:ascii="Arial" w:hAnsi="Arial" w:cs="Arial"/>
+                <w:sz w:val="20"/>
+                <w:szCs w:val="20"/>
+              </w:rPr>
               <w:t>46400</w:t>
             </w:r>
           </w:p>
@@ -3599,8 +3746,18 @@
           <w:p>
             <w:pPr>
               <w:cnfStyle w:val="000000100000" w:firstRow="0" w:lastRow="0" w:firstColumn="0" w:lastColumn="0" w:oddVBand="0" w:evenVBand="0" w:oddHBand="1" w:evenHBand="0" w:firstRowFirstColumn="0" w:firstRowLastColumn="0" w:lastRowFirstColumn="0" w:lastRowLastColumn="0"/>
-            </w:pPr>
-            <w:r>
+              <w:rPr>
+                <w:rFonts w:ascii="Arial" w:hAnsi="Arial" w:cs="Arial"/>
+                <w:sz w:val="20"/>
+                <w:szCs w:val="20"/>
+              </w:rPr>
+            </w:pPr>
+            <w:r>
+              <w:rPr>
+                <w:rFonts w:ascii="Arial" w:hAnsi="Arial" w:cs="Arial"/>
+                <w:sz w:val="20"/>
+                <w:szCs w:val="20"/>
+              </w:rPr>
               <w:t>34301</w:t>
             </w:r>
           </w:p>
@@ -3612,8 +3769,18 @@
           <w:p>
             <w:pPr>
               <w:cnfStyle w:val="000000100000" w:firstRow="0" w:lastRow="0" w:firstColumn="0" w:lastColumn="0" w:oddVBand="0" w:evenVBand="0" w:oddHBand="1" w:evenHBand="0" w:firstRowFirstColumn="0" w:firstRowLastColumn="0" w:lastRowFirstColumn="0" w:lastRowLastColumn="0"/>
-            </w:pPr>
-            <w:r>
+              <w:rPr>
+                <w:rFonts w:ascii="Arial" w:hAnsi="Arial" w:cs="Arial"/>
+                <w:sz w:val="20"/>
+                <w:szCs w:val="20"/>
+              </w:rPr>
+            </w:pPr>
+            <w:r>
+              <w:rPr>
+                <w:rFonts w:ascii="Arial" w:hAnsi="Arial" w:cs="Arial"/>
+                <w:sz w:val="20"/>
+                <w:szCs w:val="20"/>
+              </w:rPr>
               <w:t>99900</w:t>
             </w:r>
           </w:p>
@@ -3625,8 +3792,18 @@
           <w:p>
             <w:pPr>
               <w:cnfStyle w:val="000000100000" w:firstRow="0" w:lastRow="0" w:firstColumn="0" w:lastColumn="0" w:oddVBand="0" w:evenVBand="0" w:oddHBand="1" w:evenHBand="0" w:firstRowFirstColumn="0" w:firstRowLastColumn="0" w:lastRowFirstColumn="0" w:lastRowLastColumn="0"/>
-            </w:pPr>
-            <w:r>
+              <w:rPr>
+                <w:rFonts w:ascii="Arial" w:hAnsi="Arial" w:cs="Arial"/>
+                <w:sz w:val="20"/>
+                <w:szCs w:val="20"/>
+              </w:rPr>
+            </w:pPr>
+            <w:r>
+              <w:rPr>
+                <w:rFonts w:ascii="Arial" w:hAnsi="Arial" w:cs="Arial"/>
+                <w:sz w:val="20"/>
+                <w:szCs w:val="20"/>
+              </w:rPr>
               <w:t>21739</w:t>
             </w:r>
           </w:p>
@@ -3637,9 +3814,20 @@
           </w:tcPr>
           <w:p>
             <w:pPr>
+              <w:jc w:val="center"/>
               <w:cnfStyle w:val="000000100000" w:firstRow="0" w:lastRow="0" w:firstColumn="0" w:lastColumn="0" w:oddVBand="0" w:evenVBand="0" w:oddHBand="1" w:evenHBand="0" w:firstRowFirstColumn="0" w:firstRowLastColumn="0" w:lastRowFirstColumn="0" w:lastRowLastColumn="0"/>
-            </w:pPr>
-            <w:r>
+              <w:rPr>
+                <w:rFonts w:ascii="Arial" w:hAnsi="Arial" w:cs="Arial"/>
+                <w:sz w:val="20"/>
+                <w:szCs w:val="20"/>
+              </w:rPr>
+            </w:pPr>
+            <w:r>
+              <w:rPr>
+                <w:rFonts w:ascii="Arial" w:hAnsi="Arial" w:cs="Arial"/>
+                <w:sz w:val="20"/>
+                <w:szCs w:val="20"/>
+              </w:rPr>
               <w:t>63,4%</w:t>
             </w:r>
           </w:p>
@@ -3652,11 +3840,28 @@
             <w:tcW w:w="1140" w:type="dxa"/>
           </w:tcPr>
           <w:p>
-            <w:r>
+            <w:pPr>
+              <w:rPr>
+                <w:rFonts w:ascii="Arial" w:hAnsi="Arial" w:cs="Arial"/>
+                <w:sz w:val="20"/>
+                <w:szCs w:val="20"/>
+              </w:rPr>
+            </w:pPr>
+            <w:r>
+              <w:rPr>
+                <w:rFonts w:ascii="Arial" w:hAnsi="Arial" w:cs="Arial"/>
+                <w:sz w:val="20"/>
+                <w:szCs w:val="20"/>
+              </w:rPr>
               <w:t xml:space="preserve">Hotel </w:t>
             </w:r>
             <w:proofErr w:type="spellStart"/>
             <w:r>
+              <w:rPr>
+                <w:rFonts w:ascii="Arial" w:hAnsi="Arial" w:cs="Arial"/>
+                <w:sz w:val="20"/>
+                <w:szCs w:val="20"/>
+              </w:rPr>
               <w:t>room</w:t>
             </w:r>
             <w:proofErr w:type="spellEnd"/>
@@ -3669,8 +3874,18 @@
           <w:p>
             <w:pPr>
               <w:cnfStyle w:val="000000000000" w:firstRow="0" w:lastRow="0" w:firstColumn="0" w:lastColumn="0" w:oddVBand="0" w:evenVBand="0" w:oddHBand="0" w:evenHBand="0" w:firstRowFirstColumn="0" w:firstRowLastColumn="0" w:lastRowFirstColumn="0" w:lastRowLastColumn="0"/>
-            </w:pPr>
-            <w:r>
+              <w:rPr>
+                <w:rFonts w:ascii="Arial" w:hAnsi="Arial" w:cs="Arial"/>
+                <w:sz w:val="20"/>
+                <w:szCs w:val="20"/>
+              </w:rPr>
+            </w:pPr>
+            <w:r>
+              <w:rPr>
+                <w:rFonts w:ascii="Arial" w:hAnsi="Arial" w:cs="Arial"/>
+                <w:sz w:val="20"/>
+                <w:szCs w:val="20"/>
+              </w:rPr>
               <w:t>3800</w:t>
             </w:r>
           </w:p>
@@ -3682,14 +3897,29 @@
           <w:p>
             <w:pPr>
               <w:cnfStyle w:val="000000000000" w:firstRow="0" w:lastRow="0" w:firstColumn="0" w:lastColumn="0" w:oddVBand="0" w:evenVBand="0" w:oddHBand="0" w:evenHBand="0" w:firstRowFirstColumn="0" w:firstRowLastColumn="0" w:lastRowFirstColumn="0" w:lastRowLastColumn="0"/>
-            </w:pPr>
-            <w:r>
+              <w:rPr>
+                <w:rFonts w:ascii="Arial" w:hAnsi="Arial" w:cs="Arial"/>
+                <w:sz w:val="20"/>
+                <w:szCs w:val="20"/>
+              </w:rPr>
+            </w:pPr>
+            <w:r>
+              <w:rPr>
+                <w:rFonts w:ascii="Arial" w:hAnsi="Arial" w:cs="Arial"/>
+                <w:sz w:val="20"/>
+                <w:szCs w:val="20"/>
+              </w:rPr>
               <w:t>10850</w:t>
             </w:r>
           </w:p>
           <w:p>
             <w:pPr>
               <w:cnfStyle w:val="000000000000" w:firstRow="0" w:lastRow="0" w:firstColumn="0" w:lastColumn="0" w:oddVBand="0" w:evenVBand="0" w:oddHBand="0" w:evenHBand="0" w:firstRowFirstColumn="0" w:firstRowLastColumn="0" w:lastRowFirstColumn="0" w:lastRowLastColumn="0"/>
+              <w:rPr>
+                <w:rFonts w:ascii="Arial" w:hAnsi="Arial" w:cs="Arial"/>
+                <w:sz w:val="20"/>
+                <w:szCs w:val="20"/>
+              </w:rPr>
             </w:pPr>
           </w:p>
         </w:tc>
@@ -3700,8 +3930,18 @@
           <w:p>
             <w:pPr>
               <w:cnfStyle w:val="000000000000" w:firstRow="0" w:lastRow="0" w:firstColumn="0" w:lastColumn="0" w:oddVBand="0" w:evenVBand="0" w:oddHBand="0" w:evenHBand="0" w:firstRowFirstColumn="0" w:firstRowLastColumn="0" w:lastRowFirstColumn="0" w:lastRowLastColumn="0"/>
-            </w:pPr>
-            <w:r>
+              <w:rPr>
+                <w:rFonts w:ascii="Arial" w:hAnsi="Arial" w:cs="Arial"/>
+                <w:sz w:val="20"/>
+                <w:szCs w:val="20"/>
+              </w:rPr>
+            </w:pPr>
+            <w:r>
+              <w:rPr>
+                <w:rFonts w:ascii="Arial" w:hAnsi="Arial" w:cs="Arial"/>
+                <w:sz w:val="20"/>
+                <w:szCs w:val="20"/>
+              </w:rPr>
               <w:t>18400</w:t>
             </w:r>
           </w:p>
@@ -3713,8 +3953,18 @@
           <w:p>
             <w:pPr>
               <w:cnfStyle w:val="000000000000" w:firstRow="0" w:lastRow="0" w:firstColumn="0" w:lastColumn="0" w:oddVBand="0" w:evenVBand="0" w:oddHBand="0" w:evenHBand="0" w:firstRowFirstColumn="0" w:firstRowLastColumn="0" w:lastRowFirstColumn="0" w:lastRowLastColumn="0"/>
-            </w:pPr>
-            <w:r>
+              <w:rPr>
+                <w:rFonts w:ascii="Arial" w:hAnsi="Arial" w:cs="Arial"/>
+                <w:sz w:val="20"/>
+                <w:szCs w:val="20"/>
+              </w:rPr>
+            </w:pPr>
+            <w:r>
+              <w:rPr>
+                <w:rFonts w:ascii="Arial" w:hAnsi="Arial" w:cs="Arial"/>
+                <w:sz w:val="20"/>
+                <w:szCs w:val="20"/>
+              </w:rPr>
               <w:t>29750</w:t>
             </w:r>
           </w:p>
@@ -3726,8 +3976,18 @@
           <w:p>
             <w:pPr>
               <w:cnfStyle w:val="000000000000" w:firstRow="0" w:lastRow="0" w:firstColumn="0" w:lastColumn="0" w:oddVBand="0" w:evenVBand="0" w:oddHBand="0" w:evenHBand="0" w:firstRowFirstColumn="0" w:firstRowLastColumn="0" w:lastRowFirstColumn="0" w:lastRowLastColumn="0"/>
-            </w:pPr>
-            <w:r>
+              <w:rPr>
+                <w:rFonts w:ascii="Arial" w:hAnsi="Arial" w:cs="Arial"/>
+                <w:sz w:val="20"/>
+                <w:szCs w:val="20"/>
+              </w:rPr>
+            </w:pPr>
+            <w:r>
+              <w:rPr>
+                <w:rFonts w:ascii="Arial" w:hAnsi="Arial" w:cs="Arial"/>
+                <w:sz w:val="20"/>
+                <w:szCs w:val="20"/>
+              </w:rPr>
               <w:t>22514</w:t>
             </w:r>
           </w:p>
@@ -3739,8 +3999,18 @@
           <w:p>
             <w:pPr>
               <w:cnfStyle w:val="000000000000" w:firstRow="0" w:lastRow="0" w:firstColumn="0" w:lastColumn="0" w:oddVBand="0" w:evenVBand="0" w:oddHBand="0" w:evenHBand="0" w:firstRowFirstColumn="0" w:firstRowLastColumn="0" w:lastRowFirstColumn="0" w:lastRowLastColumn="0"/>
-            </w:pPr>
-            <w:r>
+              <w:rPr>
+                <w:rFonts w:ascii="Arial" w:hAnsi="Arial" w:cs="Arial"/>
+                <w:sz w:val="20"/>
+                <w:szCs w:val="20"/>
+              </w:rPr>
+            </w:pPr>
+            <w:r>
+              <w:rPr>
+                <w:rFonts w:ascii="Arial" w:hAnsi="Arial" w:cs="Arial"/>
+                <w:sz w:val="20"/>
+                <w:szCs w:val="20"/>
+              </w:rPr>
               <w:t>99900</w:t>
             </w:r>
           </w:p>
@@ -3752,8 +4022,18 @@
           <w:p>
             <w:pPr>
               <w:cnfStyle w:val="000000000000" w:firstRow="0" w:lastRow="0" w:firstColumn="0" w:lastColumn="0" w:oddVBand="0" w:evenVBand="0" w:oddHBand="0" w:evenHBand="0" w:firstRowFirstColumn="0" w:firstRowLastColumn="0" w:lastRowFirstColumn="0" w:lastRowLastColumn="0"/>
-            </w:pPr>
-            <w:r>
+              <w:rPr>
+                <w:rFonts w:ascii="Arial" w:hAnsi="Arial" w:cs="Arial"/>
+                <w:sz w:val="20"/>
+                <w:szCs w:val="20"/>
+              </w:rPr>
+            </w:pPr>
+            <w:r>
+              <w:rPr>
+                <w:rFonts w:ascii="Arial" w:hAnsi="Arial" w:cs="Arial"/>
+                <w:sz w:val="20"/>
+                <w:szCs w:val="20"/>
+              </w:rPr>
               <w:t>16543</w:t>
             </w:r>
           </w:p>
@@ -3764,9 +4044,20 @@
           </w:tcPr>
           <w:p>
             <w:pPr>
+              <w:jc w:val="center"/>
               <w:cnfStyle w:val="000000000000" w:firstRow="0" w:lastRow="0" w:firstColumn="0" w:lastColumn="0" w:oddVBand="0" w:evenVBand="0" w:oddHBand="0" w:evenHBand="0" w:firstRowFirstColumn="0" w:firstRowLastColumn="0" w:lastRowFirstColumn="0" w:lastRowLastColumn="0"/>
-            </w:pPr>
-            <w:r>
+              <w:rPr>
+                <w:rFonts w:ascii="Arial" w:hAnsi="Arial" w:cs="Arial"/>
+                <w:sz w:val="20"/>
+                <w:szCs w:val="20"/>
+              </w:rPr>
+            </w:pPr>
+            <w:r>
+              <w:rPr>
+                <w:rFonts w:ascii="Arial" w:hAnsi="Arial" w:cs="Arial"/>
+                <w:sz w:val="20"/>
+                <w:szCs w:val="20"/>
+              </w:rPr>
               <w:t>73,5%</w:t>
             </w:r>
           </w:p>
@@ -3784,15 +4075,28 @@
           <w:p>
             <w:pPr>
               <w:rPr>
+                <w:rFonts w:ascii="Arial" w:hAnsi="Arial" w:cs="Arial"/>
                 <w:b w:val="0"/>
                 <w:bCs w:val="0"/>
-              </w:rPr>
-            </w:pPr>
-            <w:r>
+                <w:sz w:val="20"/>
+                <w:szCs w:val="20"/>
+              </w:rPr>
+            </w:pPr>
+            <w:r>
+              <w:rPr>
+                <w:rFonts w:ascii="Arial" w:hAnsi="Arial" w:cs="Arial"/>
+                <w:sz w:val="20"/>
+                <w:szCs w:val="20"/>
+              </w:rPr>
               <w:t xml:space="preserve">Private </w:t>
             </w:r>
             <w:proofErr w:type="spellStart"/>
             <w:r>
+              <w:rPr>
+                <w:rFonts w:ascii="Arial" w:hAnsi="Arial" w:cs="Arial"/>
+                <w:sz w:val="20"/>
+                <w:szCs w:val="20"/>
+              </w:rPr>
               <w:t>room</w:t>
             </w:r>
             <w:proofErr w:type="spellEnd"/>
@@ -3805,14 +4109,29 @@
           <w:p>
             <w:pPr>
               <w:cnfStyle w:val="000000100000" w:firstRow="0" w:lastRow="0" w:firstColumn="0" w:lastColumn="0" w:oddVBand="0" w:evenVBand="0" w:oddHBand="1" w:evenHBand="0" w:firstRowFirstColumn="0" w:firstRowLastColumn="0" w:lastRowFirstColumn="0" w:lastRowLastColumn="0"/>
-            </w:pPr>
-            <w:r>
+              <w:rPr>
+                <w:rFonts w:ascii="Arial" w:hAnsi="Arial" w:cs="Arial"/>
+                <w:sz w:val="20"/>
+                <w:szCs w:val="20"/>
+              </w:rPr>
+            </w:pPr>
+            <w:r>
+              <w:rPr>
+                <w:rFonts w:ascii="Arial" w:hAnsi="Arial" w:cs="Arial"/>
+                <w:sz w:val="20"/>
+                <w:szCs w:val="20"/>
+              </w:rPr>
               <w:t>126</w:t>
             </w:r>
           </w:p>
           <w:p>
             <w:pPr>
               <w:cnfStyle w:val="000000100000" w:firstRow="0" w:lastRow="0" w:firstColumn="0" w:lastColumn="0" w:oddVBand="0" w:evenVBand="0" w:oddHBand="1" w:evenHBand="0" w:firstRowFirstColumn="0" w:firstRowLastColumn="0" w:lastRowFirstColumn="0" w:lastRowLastColumn="0"/>
+              <w:rPr>
+                <w:rFonts w:ascii="Arial" w:hAnsi="Arial" w:cs="Arial"/>
+                <w:sz w:val="20"/>
+                <w:szCs w:val="20"/>
+              </w:rPr>
             </w:pPr>
           </w:p>
         </w:tc>
@@ -3823,8 +4142,18 @@
           <w:p>
             <w:pPr>
               <w:cnfStyle w:val="000000100000" w:firstRow="0" w:lastRow="0" w:firstColumn="0" w:lastColumn="0" w:oddVBand="0" w:evenVBand="0" w:oddHBand="1" w:evenHBand="0" w:firstRowFirstColumn="0" w:firstRowLastColumn="0" w:lastRowFirstColumn="0" w:lastRowLastColumn="0"/>
-            </w:pPr>
-            <w:r>
+              <w:rPr>
+                <w:rFonts w:ascii="Arial" w:hAnsi="Arial" w:cs="Arial"/>
+                <w:sz w:val="20"/>
+                <w:szCs w:val="20"/>
+              </w:rPr>
+            </w:pPr>
+            <w:r>
+              <w:rPr>
+                <w:rFonts w:ascii="Arial" w:hAnsi="Arial" w:cs="Arial"/>
+                <w:sz w:val="20"/>
+                <w:szCs w:val="20"/>
+              </w:rPr>
               <w:t>9500</w:t>
             </w:r>
           </w:p>
@@ -3836,8 +4165,18 @@
           <w:p>
             <w:pPr>
               <w:cnfStyle w:val="000000100000" w:firstRow="0" w:lastRow="0" w:firstColumn="0" w:lastColumn="0" w:oddVBand="0" w:evenVBand="0" w:oddHBand="1" w:evenHBand="0" w:firstRowFirstColumn="0" w:firstRowLastColumn="0" w:lastRowFirstColumn="0" w:lastRowLastColumn="0"/>
-            </w:pPr>
-            <w:r>
+              <w:rPr>
+                <w:rFonts w:ascii="Arial" w:hAnsi="Arial" w:cs="Arial"/>
+                <w:sz w:val="20"/>
+                <w:szCs w:val="20"/>
+              </w:rPr>
+            </w:pPr>
+            <w:r>
+              <w:rPr>
+                <w:rFonts w:ascii="Arial" w:hAnsi="Arial" w:cs="Arial"/>
+                <w:sz w:val="20"/>
+                <w:szCs w:val="20"/>
+              </w:rPr>
               <w:t>15000</w:t>
             </w:r>
           </w:p>
@@ -3849,8 +4188,18 @@
           <w:p>
             <w:pPr>
               <w:cnfStyle w:val="000000100000" w:firstRow="0" w:lastRow="0" w:firstColumn="0" w:lastColumn="0" w:oddVBand="0" w:evenVBand="0" w:oddHBand="1" w:evenHBand="0" w:firstRowFirstColumn="0" w:firstRowLastColumn="0" w:lastRowFirstColumn="0" w:lastRowLastColumn="0"/>
-            </w:pPr>
-            <w:r>
+              <w:rPr>
+                <w:rFonts w:ascii="Arial" w:hAnsi="Arial" w:cs="Arial"/>
+                <w:sz w:val="20"/>
+                <w:szCs w:val="20"/>
+              </w:rPr>
+            </w:pPr>
+            <w:r>
+              <w:rPr>
+                <w:rFonts w:ascii="Arial" w:hAnsi="Arial" w:cs="Arial"/>
+                <w:sz w:val="20"/>
+                <w:szCs w:val="20"/>
+              </w:rPr>
               <w:t>25700</w:t>
             </w:r>
           </w:p>
@@ -3862,8 +4211,18 @@
           <w:p>
             <w:pPr>
               <w:cnfStyle w:val="000000100000" w:firstRow="0" w:lastRow="0" w:firstColumn="0" w:lastColumn="0" w:oddVBand="0" w:evenVBand="0" w:oddHBand="1" w:evenHBand="0" w:firstRowFirstColumn="0" w:firstRowLastColumn="0" w:lastRowFirstColumn="0" w:lastRowLastColumn="0"/>
-            </w:pPr>
-            <w:r>
+              <w:rPr>
+                <w:rFonts w:ascii="Arial" w:hAnsi="Arial" w:cs="Arial"/>
+                <w:sz w:val="20"/>
+                <w:szCs w:val="20"/>
+              </w:rPr>
+            </w:pPr>
+            <w:r>
+              <w:rPr>
+                <w:rFonts w:ascii="Arial" w:hAnsi="Arial" w:cs="Arial"/>
+                <w:sz w:val="20"/>
+                <w:szCs w:val="20"/>
+              </w:rPr>
               <w:t>20927</w:t>
             </w:r>
           </w:p>
@@ -3875,8 +4234,18 @@
           <w:p>
             <w:pPr>
               <w:cnfStyle w:val="000000100000" w:firstRow="0" w:lastRow="0" w:firstColumn="0" w:lastColumn="0" w:oddVBand="0" w:evenVBand="0" w:oddHBand="1" w:evenHBand="0" w:firstRowFirstColumn="0" w:firstRowLastColumn="0" w:lastRowFirstColumn="0" w:lastRowLastColumn="0"/>
-            </w:pPr>
-            <w:r>
+              <w:rPr>
+                <w:rFonts w:ascii="Arial" w:hAnsi="Arial" w:cs="Arial"/>
+                <w:sz w:val="20"/>
+                <w:szCs w:val="20"/>
+              </w:rPr>
+            </w:pPr>
+            <w:r>
+              <w:rPr>
+                <w:rFonts w:ascii="Arial" w:hAnsi="Arial" w:cs="Arial"/>
+                <w:sz w:val="20"/>
+                <w:szCs w:val="20"/>
+              </w:rPr>
               <w:t>99900</w:t>
             </w:r>
           </w:p>
@@ -3888,8 +4257,18 @@
           <w:p>
             <w:pPr>
               <w:cnfStyle w:val="000000100000" w:firstRow="0" w:lastRow="0" w:firstColumn="0" w:lastColumn="0" w:oddVBand="0" w:evenVBand="0" w:oddHBand="1" w:evenHBand="0" w:firstRowFirstColumn="0" w:firstRowLastColumn="0" w:lastRowFirstColumn="0" w:lastRowLastColumn="0"/>
-            </w:pPr>
-            <w:r>
+              <w:rPr>
+                <w:rFonts w:ascii="Arial" w:hAnsi="Arial" w:cs="Arial"/>
+                <w:sz w:val="20"/>
+                <w:szCs w:val="20"/>
+              </w:rPr>
+            </w:pPr>
+            <w:r>
+              <w:rPr>
+                <w:rFonts w:ascii="Arial" w:hAnsi="Arial" w:cs="Arial"/>
+                <w:sz w:val="20"/>
+                <w:szCs w:val="20"/>
+              </w:rPr>
               <w:t>16819</w:t>
             </w:r>
           </w:p>
@@ -3900,9 +4279,20 @@
           </w:tcPr>
           <w:p>
             <w:pPr>
+              <w:jc w:val="center"/>
               <w:cnfStyle w:val="000000100000" w:firstRow="0" w:lastRow="0" w:firstColumn="0" w:lastColumn="0" w:oddVBand="0" w:evenVBand="0" w:oddHBand="1" w:evenHBand="0" w:firstRowFirstColumn="0" w:firstRowLastColumn="0" w:lastRowFirstColumn="0" w:lastRowLastColumn="0"/>
-            </w:pPr>
-            <w:r>
+              <w:rPr>
+                <w:rFonts w:ascii="Arial" w:hAnsi="Arial" w:cs="Arial"/>
+                <w:sz w:val="20"/>
+                <w:szCs w:val="20"/>
+              </w:rPr>
+            </w:pPr>
+            <w:r>
+              <w:rPr>
+                <w:rFonts w:ascii="Arial" w:hAnsi="Arial" w:cs="Arial"/>
+                <w:sz w:val="20"/>
+                <w:szCs w:val="20"/>
+              </w:rPr>
               <w:t>80,4%</w:t>
             </w:r>
           </w:p>
@@ -3915,16 +4305,38 @@
             <w:tcW w:w="1140" w:type="dxa"/>
           </w:tcPr>
           <w:p>
+            <w:pPr>
+              <w:rPr>
+                <w:rFonts w:ascii="Arial" w:hAnsi="Arial" w:cs="Arial"/>
+                <w:sz w:val="20"/>
+                <w:szCs w:val="20"/>
+              </w:rPr>
+            </w:pPr>
             <w:proofErr w:type="spellStart"/>
             <w:r>
+              <w:rPr>
+                <w:rFonts w:ascii="Arial" w:hAnsi="Arial" w:cs="Arial"/>
+                <w:sz w:val="20"/>
+                <w:szCs w:val="20"/>
+              </w:rPr>
               <w:t>Shared</w:t>
             </w:r>
             <w:proofErr w:type="spellEnd"/>
             <w:r>
+              <w:rPr>
+                <w:rFonts w:ascii="Arial" w:hAnsi="Arial" w:cs="Arial"/>
+                <w:sz w:val="20"/>
+                <w:szCs w:val="20"/>
+              </w:rPr>
               <w:t xml:space="preserve"> </w:t>
             </w:r>
             <w:proofErr w:type="spellStart"/>
             <w:r>
+              <w:rPr>
+                <w:rFonts w:ascii="Arial" w:hAnsi="Arial" w:cs="Arial"/>
+                <w:sz w:val="20"/>
+                <w:szCs w:val="20"/>
+              </w:rPr>
               <w:t>room</w:t>
             </w:r>
             <w:proofErr w:type="spellEnd"/>
@@ -3937,8 +4349,18 @@
           <w:p>
             <w:pPr>
               <w:cnfStyle w:val="000000000000" w:firstRow="0" w:lastRow="0" w:firstColumn="0" w:lastColumn="0" w:oddVBand="0" w:evenVBand="0" w:oddHBand="0" w:evenHBand="0" w:firstRowFirstColumn="0" w:firstRowLastColumn="0" w:lastRowFirstColumn="0" w:lastRowLastColumn="0"/>
-            </w:pPr>
-            <w:r>
+              <w:rPr>
+                <w:rFonts w:ascii="Arial" w:hAnsi="Arial" w:cs="Arial"/>
+                <w:sz w:val="20"/>
+                <w:szCs w:val="20"/>
+              </w:rPr>
+            </w:pPr>
+            <w:r>
+              <w:rPr>
+                <w:rFonts w:ascii="Arial" w:hAnsi="Arial" w:cs="Arial"/>
+                <w:sz w:val="20"/>
+                <w:szCs w:val="20"/>
+              </w:rPr>
               <w:t>612</w:t>
             </w:r>
           </w:p>
@@ -3950,8 +4372,18 @@
           <w:p>
             <w:pPr>
               <w:cnfStyle w:val="000000000000" w:firstRow="0" w:lastRow="0" w:firstColumn="0" w:lastColumn="0" w:oddVBand="0" w:evenVBand="0" w:oddHBand="0" w:evenHBand="0" w:firstRowFirstColumn="0" w:firstRowLastColumn="0" w:lastRowFirstColumn="0" w:lastRowLastColumn="0"/>
-            </w:pPr>
-            <w:r>
+              <w:rPr>
+                <w:rFonts w:ascii="Arial" w:hAnsi="Arial" w:cs="Arial"/>
+                <w:sz w:val="20"/>
+                <w:szCs w:val="20"/>
+              </w:rPr>
+            </w:pPr>
+            <w:r>
+              <w:rPr>
+                <w:rFonts w:ascii="Arial" w:hAnsi="Arial" w:cs="Arial"/>
+                <w:sz w:val="20"/>
+                <w:szCs w:val="20"/>
+              </w:rPr>
               <w:t>6000</w:t>
             </w:r>
           </w:p>
@@ -3963,8 +4395,18 @@
           <w:p>
             <w:pPr>
               <w:cnfStyle w:val="000000000000" w:firstRow="0" w:lastRow="0" w:firstColumn="0" w:lastColumn="0" w:oddVBand="0" w:evenVBand="0" w:oddHBand="0" w:evenHBand="0" w:firstRowFirstColumn="0" w:firstRowLastColumn="0" w:lastRowFirstColumn="0" w:lastRowLastColumn="0"/>
-            </w:pPr>
-            <w:r>
+              <w:rPr>
+                <w:rFonts w:ascii="Arial" w:hAnsi="Arial" w:cs="Arial"/>
+                <w:sz w:val="20"/>
+                <w:szCs w:val="20"/>
+              </w:rPr>
+            </w:pPr>
+            <w:r>
+              <w:rPr>
+                <w:rFonts w:ascii="Arial" w:hAnsi="Arial" w:cs="Arial"/>
+                <w:sz w:val="20"/>
+                <w:szCs w:val="20"/>
+              </w:rPr>
               <w:t>10000</w:t>
             </w:r>
           </w:p>
@@ -3976,8 +4418,18 @@
           <w:p>
             <w:pPr>
               <w:cnfStyle w:val="000000000000" w:firstRow="0" w:lastRow="0" w:firstColumn="0" w:lastColumn="0" w:oddVBand="0" w:evenVBand="0" w:oddHBand="0" w:evenHBand="0" w:firstRowFirstColumn="0" w:firstRowLastColumn="0" w:lastRowFirstColumn="0" w:lastRowLastColumn="0"/>
-            </w:pPr>
-            <w:r>
+              <w:rPr>
+                <w:rFonts w:ascii="Arial" w:hAnsi="Arial" w:cs="Arial"/>
+                <w:sz w:val="20"/>
+                <w:szCs w:val="20"/>
+              </w:rPr>
+            </w:pPr>
+            <w:r>
+              <w:rPr>
+                <w:rFonts w:ascii="Arial" w:hAnsi="Arial" w:cs="Arial"/>
+                <w:sz w:val="20"/>
+                <w:szCs w:val="20"/>
+              </w:rPr>
               <w:t>18750</w:t>
             </w:r>
           </w:p>
@@ -3989,8 +4441,18 @@
           <w:p>
             <w:pPr>
               <w:cnfStyle w:val="000000000000" w:firstRow="0" w:lastRow="0" w:firstColumn="0" w:lastColumn="0" w:oddVBand="0" w:evenVBand="0" w:oddHBand="0" w:evenHBand="0" w:firstRowFirstColumn="0" w:firstRowLastColumn="0" w:lastRowFirstColumn="0" w:lastRowLastColumn="0"/>
-            </w:pPr>
-            <w:r>
+              <w:rPr>
+                <w:rFonts w:ascii="Arial" w:hAnsi="Arial" w:cs="Arial"/>
+                <w:sz w:val="20"/>
+                <w:szCs w:val="20"/>
+              </w:rPr>
+            </w:pPr>
+            <w:r>
+              <w:rPr>
+                <w:rFonts w:ascii="Arial" w:hAnsi="Arial" w:cs="Arial"/>
+                <w:sz w:val="20"/>
+                <w:szCs w:val="20"/>
+              </w:rPr>
               <w:t>16085</w:t>
             </w:r>
           </w:p>
@@ -4002,8 +4464,18 @@
           <w:p>
             <w:pPr>
               <w:cnfStyle w:val="000000000000" w:firstRow="0" w:lastRow="0" w:firstColumn="0" w:lastColumn="0" w:oddVBand="0" w:evenVBand="0" w:oddHBand="0" w:evenHBand="0" w:firstRowFirstColumn="0" w:firstRowLastColumn="0" w:lastRowFirstColumn="0" w:lastRowLastColumn="0"/>
-            </w:pPr>
-            <w:r>
+              <w:rPr>
+                <w:rFonts w:ascii="Arial" w:hAnsi="Arial" w:cs="Arial"/>
+                <w:sz w:val="20"/>
+                <w:szCs w:val="20"/>
+              </w:rPr>
+            </w:pPr>
+            <w:r>
+              <w:rPr>
+                <w:rFonts w:ascii="Arial" w:hAnsi="Arial" w:cs="Arial"/>
+                <w:sz w:val="20"/>
+                <w:szCs w:val="20"/>
+              </w:rPr>
               <w:t>95900</w:t>
             </w:r>
           </w:p>
@@ -4015,8 +4487,18 @@
           <w:p>
             <w:pPr>
               <w:cnfStyle w:val="000000000000" w:firstRow="0" w:lastRow="0" w:firstColumn="0" w:lastColumn="0" w:oddVBand="0" w:evenVBand="0" w:oddHBand="0" w:evenHBand="0" w:firstRowFirstColumn="0" w:firstRowLastColumn="0" w:lastRowFirstColumn="0" w:lastRowLastColumn="0"/>
-            </w:pPr>
-            <w:r>
+              <w:rPr>
+                <w:rFonts w:ascii="Arial" w:hAnsi="Arial" w:cs="Arial"/>
+                <w:sz w:val="20"/>
+                <w:szCs w:val="20"/>
+              </w:rPr>
+            </w:pPr>
+            <w:r>
+              <w:rPr>
+                <w:rFonts w:ascii="Arial" w:hAnsi="Arial" w:cs="Arial"/>
+                <w:sz w:val="20"/>
+                <w:szCs w:val="20"/>
+              </w:rPr>
               <w:t>16502</w:t>
             </w:r>
           </w:p>
@@ -4027,37 +4509,80 @@
           </w:tcPr>
           <w:p>
             <w:pPr>
+              <w:jc w:val="center"/>
               <w:cnfStyle w:val="000000000000" w:firstRow="0" w:lastRow="0" w:firstColumn="0" w:lastColumn="0" w:oddVBand="0" w:evenVBand="0" w:oddHBand="0" w:evenHBand="0" w:firstRowFirstColumn="0" w:firstRowLastColumn="0" w:lastRowFirstColumn="0" w:lastRowLastColumn="0"/>
-            </w:pPr>
-            <w:r>
+              <w:rPr>
+                <w:rFonts w:ascii="Arial" w:hAnsi="Arial" w:cs="Arial"/>
+                <w:sz w:val="20"/>
+                <w:szCs w:val="20"/>
+              </w:rPr>
+            </w:pPr>
+            <w:r>
+              <w:rPr>
+                <w:rFonts w:ascii="Arial" w:hAnsi="Arial" w:cs="Arial"/>
+                <w:sz w:val="20"/>
+                <w:szCs w:val="20"/>
+              </w:rPr>
               <w:t>103%</w:t>
             </w:r>
           </w:p>
         </w:tc>
       </w:tr>
     </w:tbl>
-    <w:p>
-      <w:pPr>
-        <w:rPr>
-          <w:rFonts w:ascii="Arial" w:hAnsi="Arial" w:cs="Arial"/>
-          <w:b/>
-          <w:bCs/>
-          <w:sz w:val="24"/>
-          <w:szCs w:val="24"/>
-        </w:rPr>
+    <w:p/>
+    <w:p>
+      <w:pPr>
+        <w:spacing w:line="360" w:lineRule="auto"/>
+        <w:rPr>
+          <w:rFonts w:ascii="Arial" w:hAnsi="Arial" w:cs="Arial"/>
+          <w:sz w:val="24"/>
+          <w:szCs w:val="24"/>
+        </w:rPr>
+      </w:pPr>
+      <w:r>
+        <w:rPr>
+          <w:rFonts w:ascii="Arial" w:hAnsi="Arial" w:cs="Arial"/>
+          <w:sz w:val="24"/>
+          <w:szCs w:val="24"/>
+        </w:rPr>
+        <w:tab/>
+        <w:t xml:space="preserve">De acordo com as medidas resumos, podemos afirmar de forma melhor o que vimos no </w:t>
+      </w:r>
+      <w:bookmarkStart w:id="0" w:name="_GoBack"/>
+      <w:proofErr w:type="spellStart"/>
+      <w:r>
+        <w:rPr>
+          <w:rFonts w:ascii="Arial" w:hAnsi="Arial" w:cs="Arial"/>
+          <w:sz w:val="24"/>
+          <w:szCs w:val="24"/>
+        </w:rPr>
+        <w:t>boxplot</w:t>
+      </w:r>
+      <w:bookmarkEnd w:id="0"/>
+      <w:proofErr w:type="spellEnd"/>
+      <w:r>
+        <w:rPr>
+          <w:rFonts w:ascii="Arial" w:hAnsi="Arial" w:cs="Arial"/>
+          <w:sz w:val="24"/>
+          <w:szCs w:val="24"/>
+        </w:rPr>
+        <w:t xml:space="preserve">, conforme </w:t>
+      </w:r>
+    </w:p>
+    <w:p>
+      <w:pPr>
+        <w:spacing w:line="360" w:lineRule="auto"/>
+      </w:pPr>
+    </w:p>
+    <w:p>
+      <w:pPr>
+        <w:spacing w:line="360" w:lineRule="auto"/>
       </w:pPr>
       <w:r>
         <w:br w:type="page"/>
       </w:r>
-      <w:bookmarkStart w:id="0" w:name="_GoBack"/>
-      <w:bookmarkEnd w:id="0"/>
-    </w:p>
-    <w:p>
-      <w:pPr>
-        <w:pStyle w:val="Captulos"/>
-        <w:ind w:left="0" w:firstLine="502"/>
-        <w:jc w:val="both"/>
-      </w:pPr>
+    </w:p>
+    <w:p>
       <w:r>
         <w:lastRenderedPageBreak/>
         <w:t>REFERÊNCIAS</w:t>
@@ -4161,6 +4686,92 @@
 <file path=word/numbering.xml><?xml version="1.0" encoding="utf-8"?>
 <w:numbering xmlns:wpc="http://schemas.microsoft.com/office/word/2010/wordprocessingCanvas" xmlns:cx="http://schemas.microsoft.com/office/drawing/2014/chartex" xmlns:cx1="http://schemas.microsoft.com/office/drawing/2015/9/8/chartex" xmlns:cx2="http://schemas.microsoft.com/office/drawing/2015/10/21/chartex" xmlns:cx3="http://schemas.microsoft.com/office/drawing/2016/5/9/chartex" xmlns:cx4="http://schemas.microsoft.com/office/drawing/2016/5/10/chartex" xmlns:cx5="http://schemas.microsoft.com/office/drawing/2016/5/11/chartex" xmlns:cx6="http://schemas.microsoft.com/office/drawing/2016/5/12/chartex" xmlns:cx7="http://schemas.microsoft.com/office/drawing/2016/5/13/chartex" xmlns:cx8="http://schemas.microsoft.com/office/drawing/2016/5/14/chartex" xmlns:mc="http://schemas.openxmlformats.org/markup-compatibility/2006" xmlns:aink="http://schemas.microsoft.com/office/drawing/2016/ink" xmlns:am3d="http://schemas.microsoft.com/office/drawing/2017/model3d" xmlns:o="urn:schemas-microsoft-com:office:office" xmlns:r="http://schemas.openxmlformats.org/officeDocument/2006/relationships" xmlns:m="http://schemas.openxmlformats.org/officeDocument/2006/math" xmlns:v="urn:schemas-microsoft-com:vml" xmlns:wp14="http://schemas.microsoft.com/office/word/2010/wordprocessingDrawing" xmlns:wp="http://schemas.openxmlformats.org/drawingml/2006/wordprocessingDrawing" xmlns:w10="urn:schemas-microsoft-com:office:word" xmlns:w="http://schemas.openxmlformats.org/wordprocessingml/2006/main" xmlns:w14="http://schemas.microsoft.com/office/word/2010/wordml" xmlns:w15="http://schemas.microsoft.com/office/word/2012/wordml" xmlns:w16cid="http://schemas.microsoft.com/office/word/2016/wordml/cid" xmlns:w16se="http://schemas.microsoft.com/office/word/2015/wordml/symex" xmlns:wpg="http://schemas.microsoft.com/office/word/2010/wordprocessingGroup" xmlns:wpi="http://schemas.microsoft.com/office/word/2010/wordprocessingInk" xmlns:wne="http://schemas.microsoft.com/office/word/2006/wordml" xmlns:wps="http://schemas.microsoft.com/office/word/2010/wordprocessingShape" mc:Ignorable="w14 w15 w16se w16cid wp14">
   <w:abstractNum w:abstractNumId="0" w15:restartNumberingAfterBreak="0">
+    <w:nsid w:val="62047E9B"/>
+    <w:multiLevelType w:val="hybridMultilevel"/>
+    <w:tmpl w:val="C7F0DD24"/>
+    <w:lvl w:ilvl="0" w:tplc="0416000F">
+      <w:start w:val="1"/>
+      <w:numFmt w:val="decimal"/>
+      <w:lvlText w:val="%1."/>
+      <w:lvlJc w:val="left"/>
+      <w:pPr>
+        <w:ind w:left="720" w:hanging="360"/>
+      </w:pPr>
+    </w:lvl>
+    <w:lvl w:ilvl="1" w:tplc="04160019" w:tentative="1">
+      <w:start w:val="1"/>
+      <w:numFmt w:val="lowerLetter"/>
+      <w:lvlText w:val="%2."/>
+      <w:lvlJc w:val="left"/>
+      <w:pPr>
+        <w:ind w:left="1440" w:hanging="360"/>
+      </w:pPr>
+    </w:lvl>
+    <w:lvl w:ilvl="2" w:tplc="0416001B" w:tentative="1">
+      <w:start w:val="1"/>
+      <w:numFmt w:val="lowerRoman"/>
+      <w:lvlText w:val="%3."/>
+      <w:lvlJc w:val="right"/>
+      <w:pPr>
+        <w:ind w:left="2160" w:hanging="180"/>
+      </w:pPr>
+    </w:lvl>
+    <w:lvl w:ilvl="3" w:tplc="0416000F" w:tentative="1">
+      <w:start w:val="1"/>
+      <w:numFmt w:val="decimal"/>
+      <w:lvlText w:val="%4."/>
+      <w:lvlJc w:val="left"/>
+      <w:pPr>
+        <w:ind w:left="2880" w:hanging="360"/>
+      </w:pPr>
+    </w:lvl>
+    <w:lvl w:ilvl="4" w:tplc="04160019" w:tentative="1">
+      <w:start w:val="1"/>
+      <w:numFmt w:val="lowerLetter"/>
+      <w:lvlText w:val="%5."/>
+      <w:lvlJc w:val="left"/>
+      <w:pPr>
+        <w:ind w:left="3600" w:hanging="360"/>
+      </w:pPr>
+    </w:lvl>
+    <w:lvl w:ilvl="5" w:tplc="0416001B" w:tentative="1">
+      <w:start w:val="1"/>
+      <w:numFmt w:val="lowerRoman"/>
+      <w:lvlText w:val="%6."/>
+      <w:lvlJc w:val="right"/>
+      <w:pPr>
+        <w:ind w:left="4320" w:hanging="180"/>
+      </w:pPr>
+    </w:lvl>
+    <w:lvl w:ilvl="6" w:tplc="0416000F" w:tentative="1">
+      <w:start w:val="1"/>
+      <w:numFmt w:val="decimal"/>
+      <w:lvlText w:val="%7."/>
+      <w:lvlJc w:val="left"/>
+      <w:pPr>
+        <w:ind w:left="5040" w:hanging="360"/>
+      </w:pPr>
+    </w:lvl>
+    <w:lvl w:ilvl="7" w:tplc="04160019" w:tentative="1">
+      <w:start w:val="1"/>
+      <w:numFmt w:val="lowerLetter"/>
+      <w:lvlText w:val="%8."/>
+      <w:lvlJc w:val="left"/>
+      <w:pPr>
+        <w:ind w:left="5760" w:hanging="360"/>
+      </w:pPr>
+    </w:lvl>
+    <w:lvl w:ilvl="8" w:tplc="0416001B" w:tentative="1">
+      <w:start w:val="1"/>
+      <w:numFmt w:val="lowerRoman"/>
+      <w:lvlText w:val="%9."/>
+      <w:lvlJc w:val="right"/>
+      <w:pPr>
+        <w:ind w:left="6480" w:hanging="180"/>
+      </w:pPr>
+    </w:lvl>
+  </w:abstractNum>
+  <w:abstractNum w:abstractNumId="1" w15:restartNumberingAfterBreak="0">
     <w:nsid w:val="69DA2492"/>
     <w:multiLevelType w:val="hybridMultilevel"/>
     <w:tmpl w:val="30D48ACC"/>
@@ -4250,6 +4861,9 @@
     </w:lvl>
   </w:abstractNum>
   <w:num w:numId="1">
+    <w:abstractNumId w:val="1"/>
+  </w:num>
+  <w:num w:numId="2">
     <w:abstractNumId w:val="0"/>
   </w:num>
 </w:numbering>
@@ -5339,6 +5953,17 @@
       </w:tcPr>
     </w:tblStylePr>
   </w:style>
+  <w:style w:type="paragraph" w:styleId="PargrafodaLista">
+    <w:name w:val="List Paragraph"/>
+    <w:basedOn w:val="Normal"/>
+    <w:uiPriority w:val="34"/>
+    <w:qFormat/>
+    <w:rsid w:val="005E5975"/>
+    <w:pPr>
+      <w:ind w:left="720"/>
+      <w:contextualSpacing/>
+    </w:pPr>
+  </w:style>
 </w:styles>
 </file>
 
@@ -5642,7 +6267,7 @@
 </file>
 
 <file path=customXml/itemProps1.xml><?xml version="1.0" encoding="utf-8"?>
-<ds:datastoreItem xmlns:ds="http://schemas.openxmlformats.org/officeDocument/2006/customXml" ds:itemID="{82312796-4FDA-44CB-9635-6BF9B7BA47A9}">
+<ds:datastoreItem xmlns:ds="http://schemas.openxmlformats.org/officeDocument/2006/customXml" ds:itemID="{33DE66A0-DBD3-4807-B87B-8A5A7F9038A7}">
   <ds:schemaRefs>
     <ds:schemaRef ds:uri="http://schemas.openxmlformats.org/officeDocument/2006/bibliography"/>
   </ds:schemaRefs>

</xml_diff>

<commit_message>
Complementando o tipo de quarto
</commit_message>
<xml_diff>
--- a/report.docx
+++ b/report.docx
@@ -644,31 +644,7 @@
           <w:sz w:val="20"/>
           <w:szCs w:val="20"/>
         </w:rPr>
-        <w:t xml:space="preserve">Marketing </w:t>
-      </w:r>
-      <w:proofErr w:type="spellStart"/>
-      <w:r>
-        <w:rPr>
-          <w:rFonts w:ascii="Arial" w:hAnsi="Arial" w:cs="Arial"/>
-          <w:i/>
-          <w:iCs/>
-          <w:color w:val="000000"/>
-          <w:sz w:val="20"/>
-          <w:szCs w:val="20"/>
-        </w:rPr>
-        <w:t>Analytics</w:t>
-      </w:r>
-      <w:proofErr w:type="spellEnd"/>
-      <w:r>
-        <w:rPr>
-          <w:rFonts w:ascii="Arial" w:hAnsi="Arial" w:cs="Arial"/>
-          <w:i/>
-          <w:iCs/>
-          <w:color w:val="000000"/>
-          <w:sz w:val="20"/>
-          <w:szCs w:val="20"/>
-        </w:rPr>
-        <w:t xml:space="preserve"> </w:t>
+        <w:t xml:space="preserve">Marketing Analytics </w:t>
       </w:r>
       <w:r>
         <w:rPr>
@@ -860,31 +836,16 @@
           </w:r>
         </w:p>
         <w:p>
-          <w:r>
-            <w:fldChar w:fldCharType="begin"/>
-          </w:r>
-          <w:r>
-            <w:instrText xml:space="preserve"> TOC \o "1-3" \u </w:instrText>
-          </w:r>
-          <w:r>
-            <w:fldChar w:fldCharType="separate"/>
-          </w:r>
-          <w:r>
-            <w:rPr>
-              <w:b/>
-              <w:bCs/>
-              <w:noProof/>
-            </w:rPr>
-            <w:t>Nenhuma entrada de sumário foi encontrada.</w:t>
-          </w:r>
-          <w:r>
-            <w:rPr>
-              <w:b/>
-              <w:bCs/>
-              <w:noProof/>
-            </w:rPr>
-            <w:fldChar w:fldCharType="end"/>
-          </w:r>
+          <w:fldSimple w:instr=" TOC \o &quot;1-3&quot; \u ">
+            <w:r>
+              <w:rPr>
+                <w:b/>
+                <w:bCs/>
+                <w:noProof/>
+              </w:rPr>
+              <w:t>Nenhuma entrada de sumário foi encontrada.</w:t>
+            </w:r>
+          </w:fldSimple>
         </w:p>
       </w:sdtContent>
     </w:sdt>
@@ -938,7 +899,6 @@
         </w:rPr>
         <w:t xml:space="preserve">s do </w:t>
       </w:r>
-      <w:proofErr w:type="spellStart"/>
       <w:r>
         <w:rPr>
           <w:b w:val="0"/>
@@ -948,7 +908,6 @@
         </w:rPr>
         <w:t>Airbnb</w:t>
       </w:r>
-      <w:proofErr w:type="spellEnd"/>
       <w:r>
         <w:rPr>
           <w:b w:val="0"/>
@@ -1073,7 +1032,6 @@
         </w:rPr>
         <w:t xml:space="preserve">O </w:t>
       </w:r>
-      <w:proofErr w:type="spellStart"/>
       <w:r>
         <w:rPr>
           <w:b w:val="0"/>
@@ -1081,9 +1039,22 @@
           <w:i/>
           <w:iCs/>
         </w:rPr>
-        <w:t>dataset</w:t>
-      </w:r>
-      <w:proofErr w:type="spellEnd"/>
+        <w:t xml:space="preserve">dataset </w:t>
+      </w:r>
+      <w:r>
+        <w:rPr>
+          <w:b w:val="0"/>
+          <w:bCs w:val="0"/>
+        </w:rPr>
+        <w:t>original</w:t>
+      </w:r>
+      <w:r>
+        <w:rPr>
+          <w:b w:val="0"/>
+          <w:bCs w:val="0"/>
+        </w:rPr>
+        <w:t xml:space="preserve"> possui 24.681 </w:t>
+      </w:r>
       <w:r>
         <w:rPr>
           <w:b w:val="0"/>
@@ -1091,33 +1062,8 @@
           <w:i/>
           <w:iCs/>
         </w:rPr>
-        <w:t xml:space="preserve"> </w:t>
-      </w:r>
-      <w:r>
-        <w:rPr>
-          <w:b w:val="0"/>
-          <w:bCs w:val="0"/>
-        </w:rPr>
-        <w:t>original</w:t>
-      </w:r>
-      <w:r>
-        <w:rPr>
-          <w:b w:val="0"/>
-          <w:bCs w:val="0"/>
-        </w:rPr>
-        <w:t xml:space="preserve"> possui 24.681 </w:t>
-      </w:r>
-      <w:proofErr w:type="spellStart"/>
-      <w:r>
-        <w:rPr>
-          <w:b w:val="0"/>
-          <w:bCs w:val="0"/>
-          <w:i/>
-          <w:iCs/>
-        </w:rPr>
         <w:t>rows</w:t>
       </w:r>
-      <w:proofErr w:type="spellEnd"/>
       <w:r>
         <w:rPr>
           <w:b w:val="0"/>
@@ -1142,7 +1088,6 @@
         </w:rPr>
         <w:t xml:space="preserve"> e conta com os dados da cidade do Rio de Janeiro. Para fim deste relatório algumas variáveis foram removidas, deixando assim o </w:t>
       </w:r>
-      <w:proofErr w:type="spellStart"/>
       <w:r>
         <w:rPr>
           <w:b w:val="0"/>
@@ -1152,7 +1097,6 @@
         </w:rPr>
         <w:t>dataset</w:t>
       </w:r>
-      <w:proofErr w:type="spellEnd"/>
       <w:r>
         <w:rPr>
           <w:b w:val="0"/>
@@ -1203,23 +1147,7 @@
           <w:b w:val="0"/>
           <w:bCs w:val="0"/>
         </w:rPr>
-        <w:t>(</w:t>
-      </w:r>
-      <w:proofErr w:type="spellStart"/>
-      <w:r>
-        <w:rPr>
-          <w:b w:val="0"/>
-          <w:bCs w:val="0"/>
-        </w:rPr>
-        <w:t>price</w:t>
-      </w:r>
-      <w:proofErr w:type="spellEnd"/>
-      <w:r>
-        <w:rPr>
-          <w:b w:val="0"/>
-          <w:bCs w:val="0"/>
-        </w:rPr>
-        <w:t xml:space="preserve">) </w:t>
+        <w:t xml:space="preserve">(price) </w:t>
       </w:r>
       <w:r>
         <w:rPr>
@@ -1444,23 +1372,7 @@
           <w:b w:val="0"/>
           <w:bCs w:val="0"/>
         </w:rPr>
-        <w:t xml:space="preserve">Ainda sobre o preço, este possui assimetria positiva e é uma curva </w:t>
-      </w:r>
-      <w:proofErr w:type="spellStart"/>
-      <w:r>
-        <w:rPr>
-          <w:b w:val="0"/>
-          <w:bCs w:val="0"/>
-        </w:rPr>
-        <w:t>platocúrtica</w:t>
-      </w:r>
-      <w:proofErr w:type="spellEnd"/>
-      <w:r>
-        <w:rPr>
-          <w:b w:val="0"/>
-          <w:bCs w:val="0"/>
-        </w:rPr>
-        <w:t>, que significa que seus dados estão bem espalhados (no código temos as funções do pacote E1071 com o resultado de assimetria e curtose). Por fim</w:t>
+        <w:t>Ainda sobre o preço, este possui assimetria positiva e é uma curva platocúrtica, que significa que seus dados estão bem espalhados (no código temos as funções do pacote E1071 com o resultado de assimetria e curtose). Por fim</w:t>
       </w:r>
       <w:r>
         <w:rPr>
@@ -2032,25 +1944,7 @@
           <w:sz w:val="24"/>
           <w:szCs w:val="24"/>
         </w:rPr>
-        <w:t xml:space="preserve">Este conjunto de dados possui 151 bairros diferentes e com isso acaba dificultando o trabalho de análise desta categoria. Como localização é um elemento altamente importante não podemos deixa-lo de lado e com isso, para fins de análise, foi criada a variável </w:t>
-      </w:r>
-      <w:proofErr w:type="spellStart"/>
-      <w:r>
-        <w:rPr>
-          <w:rFonts w:ascii="Arial" w:hAnsi="Arial" w:cs="Arial"/>
-          <w:sz w:val="24"/>
-          <w:szCs w:val="24"/>
-        </w:rPr>
-        <w:t>bairros_selecionados</w:t>
-      </w:r>
-      <w:proofErr w:type="spellEnd"/>
-      <w:r>
-        <w:rPr>
-          <w:rFonts w:ascii="Arial" w:hAnsi="Arial" w:cs="Arial"/>
-          <w:sz w:val="24"/>
-          <w:szCs w:val="24"/>
-        </w:rPr>
-        <w:t xml:space="preserve">, que conta com uma seleção de bairros </w:t>
+        <w:t xml:space="preserve">Este conjunto de dados possui 151 bairros diferentes e com isso acaba dificultando o trabalho de análise desta categoria. Como localização é um elemento altamente importante não podemos deixa-lo de lado e com isso, para fins de análise, foi criada a variável bairros_selecionados, que conta com uma seleção de bairros </w:t>
       </w:r>
       <w:r>
         <w:rPr>
@@ -2098,25 +1992,7 @@
           <w:sz w:val="24"/>
           <w:szCs w:val="24"/>
         </w:rPr>
-        <w:t xml:space="preserve">, Santa Tereza, Centro, </w:t>
-      </w:r>
-      <w:proofErr w:type="spellStart"/>
-      <w:r>
-        <w:rPr>
-          <w:rFonts w:ascii="Arial" w:hAnsi="Arial" w:cs="Arial"/>
-          <w:sz w:val="24"/>
-          <w:szCs w:val="24"/>
-        </w:rPr>
-        <w:t>Camorim</w:t>
-      </w:r>
-      <w:proofErr w:type="spellEnd"/>
-      <w:r>
-        <w:rPr>
-          <w:rFonts w:ascii="Arial" w:hAnsi="Arial" w:cs="Arial"/>
-          <w:sz w:val="24"/>
-          <w:szCs w:val="24"/>
-        </w:rPr>
-        <w:t>, Catete</w:t>
+        <w:t>, Santa Tereza, Centro, Camorim, Catete</w:t>
       </w:r>
       <w:r>
         <w:rPr>
@@ -2182,7 +2058,6 @@
         </w:rPr>
         <w:t xml:space="preserve">lógica e devolve </w:t>
       </w:r>
-      <w:proofErr w:type="spellStart"/>
       <w:r>
         <w:rPr>
           <w:rFonts w:ascii="Arial" w:hAnsi="Arial" w:cs="Arial"/>
@@ -2191,18 +2066,7 @@
           <w:sz w:val="24"/>
           <w:szCs w:val="24"/>
         </w:rPr>
-        <w:t>True</w:t>
-      </w:r>
-      <w:proofErr w:type="spellEnd"/>
-      <w:r>
-        <w:rPr>
-          <w:rFonts w:ascii="Arial" w:hAnsi="Arial" w:cs="Arial"/>
-          <w:i/>
-          <w:iCs/>
-          <w:sz w:val="24"/>
-          <w:szCs w:val="24"/>
-        </w:rPr>
-        <w:t xml:space="preserve"> </w:t>
+        <w:t xml:space="preserve">True </w:t>
       </w:r>
       <w:r>
         <w:rPr>
@@ -3136,25 +3000,7 @@
           <w:sz w:val="24"/>
           <w:szCs w:val="24"/>
         </w:rPr>
-        <w:t>A variável tipo de quarto (</w:t>
-      </w:r>
-      <w:proofErr w:type="spellStart"/>
-      <w:r>
-        <w:rPr>
-          <w:rFonts w:ascii="Arial" w:hAnsi="Arial" w:cs="Arial"/>
-          <w:sz w:val="24"/>
-          <w:szCs w:val="24"/>
-        </w:rPr>
-        <w:t>room_type</w:t>
-      </w:r>
-      <w:proofErr w:type="spellEnd"/>
-      <w:r>
-        <w:rPr>
-          <w:rFonts w:ascii="Arial" w:hAnsi="Arial" w:cs="Arial"/>
-          <w:sz w:val="24"/>
-          <w:szCs w:val="24"/>
-        </w:rPr>
-        <w:t>)</w:t>
+        <w:t>A variável tipo de quarto (room_type)</w:t>
       </w:r>
       <w:r>
         <w:rPr>
@@ -3190,25 +3036,7 @@
           <w:szCs w:val="24"/>
         </w:rPr>
         <w:tab/>
-        <w:t xml:space="preserve">Gráfico 2 – </w:t>
-      </w:r>
-      <w:proofErr w:type="spellStart"/>
-      <w:r>
-        <w:rPr>
-          <w:rFonts w:ascii="Arial" w:hAnsi="Arial" w:cs="Arial"/>
-          <w:sz w:val="24"/>
-          <w:szCs w:val="24"/>
-        </w:rPr>
-        <w:t>Boxplot</w:t>
-      </w:r>
-      <w:proofErr w:type="spellEnd"/>
-      <w:r>
-        <w:rPr>
-          <w:rFonts w:ascii="Arial" w:hAnsi="Arial" w:cs="Arial"/>
-          <w:sz w:val="24"/>
-          <w:szCs w:val="24"/>
-        </w:rPr>
-        <w:t xml:space="preserve"> de preço diferenciado por tipo de quarto</w:t>
+        <w:t>Gráfico 2 – Boxplot de preço diferenciado por tipo de quarto</w:t>
       </w:r>
     </w:p>
     <w:p>
@@ -3222,6 +3050,9 @@
         </w:rPr>
       </w:pPr>
       <w:r>
+        <w:rPr>
+          <w:noProof/>
+        </w:rPr>
         <w:drawing>
           <wp:inline distT="0" distB="0" distL="0" distR="0" wp14:anchorId="5955190B" wp14:editId="0883C641">
             <wp:extent cx="3990888" cy="3386634"/>
@@ -3367,34 +3198,14 @@
                 <w:szCs w:val="20"/>
               </w:rPr>
             </w:pPr>
-            <w:proofErr w:type="spellStart"/>
-            <w:r>
-              <w:rPr>
-                <w:rFonts w:ascii="Arial" w:hAnsi="Arial" w:cs="Arial"/>
-                <w:sz w:val="20"/>
-                <w:szCs w:val="20"/>
-              </w:rPr>
-              <w:t>Room</w:t>
-            </w:r>
-            <w:proofErr w:type="spellEnd"/>
-            <w:r>
-              <w:rPr>
-                <w:rFonts w:ascii="Arial" w:hAnsi="Arial" w:cs="Arial"/>
-                <w:sz w:val="20"/>
-                <w:szCs w:val="20"/>
-              </w:rPr>
-              <w:t xml:space="preserve"> </w:t>
-            </w:r>
-            <w:proofErr w:type="spellStart"/>
-            <w:r>
-              <w:rPr>
-                <w:rFonts w:ascii="Arial" w:hAnsi="Arial" w:cs="Arial"/>
-                <w:sz w:val="20"/>
-                <w:szCs w:val="20"/>
-              </w:rPr>
-              <w:t>Type</w:t>
-            </w:r>
-            <w:proofErr w:type="spellEnd"/>
+            <w:r>
+              <w:rPr>
+                <w:rFonts w:ascii="Arial" w:hAnsi="Arial" w:cs="Arial"/>
+                <w:sz w:val="20"/>
+                <w:szCs w:val="20"/>
+              </w:rPr>
+              <w:t>Room Type</w:t>
+            </w:r>
           </w:p>
         </w:tc>
         <w:tc>
@@ -3607,34 +3418,14 @@
                 <w:szCs w:val="20"/>
               </w:rPr>
             </w:pPr>
-            <w:proofErr w:type="spellStart"/>
-            <w:r>
-              <w:rPr>
-                <w:rFonts w:ascii="Arial" w:hAnsi="Arial" w:cs="Arial"/>
-                <w:sz w:val="20"/>
-                <w:szCs w:val="20"/>
-              </w:rPr>
-              <w:t>Entire</w:t>
-            </w:r>
-            <w:proofErr w:type="spellEnd"/>
-            <w:r>
-              <w:rPr>
-                <w:rFonts w:ascii="Arial" w:hAnsi="Arial" w:cs="Arial"/>
-                <w:sz w:val="20"/>
-                <w:szCs w:val="20"/>
-              </w:rPr>
-              <w:t xml:space="preserve"> home/</w:t>
-            </w:r>
-            <w:proofErr w:type="spellStart"/>
-            <w:r>
-              <w:rPr>
-                <w:rFonts w:ascii="Arial" w:hAnsi="Arial" w:cs="Arial"/>
-                <w:sz w:val="20"/>
-                <w:szCs w:val="20"/>
-              </w:rPr>
-              <w:t>apt</w:t>
-            </w:r>
-            <w:proofErr w:type="spellEnd"/>
+            <w:r>
+              <w:rPr>
+                <w:rFonts w:ascii="Arial" w:hAnsi="Arial" w:cs="Arial"/>
+                <w:sz w:val="20"/>
+                <w:szCs w:val="20"/>
+              </w:rPr>
+              <w:t>Entire home/apt</w:t>
+            </w:r>
           </w:p>
         </w:tc>
         <w:tc>
@@ -3853,18 +3644,8 @@
                 <w:sz w:val="20"/>
                 <w:szCs w:val="20"/>
               </w:rPr>
-              <w:t xml:space="preserve">Hotel </w:t>
-            </w:r>
-            <w:proofErr w:type="spellStart"/>
-            <w:r>
-              <w:rPr>
-                <w:rFonts w:ascii="Arial" w:hAnsi="Arial" w:cs="Arial"/>
-                <w:sz w:val="20"/>
-                <w:szCs w:val="20"/>
-              </w:rPr>
-              <w:t>room</w:t>
-            </w:r>
-            <w:proofErr w:type="spellEnd"/>
+              <w:t>Hotel room</w:t>
+            </w:r>
           </w:p>
         </w:tc>
         <w:tc>
@@ -4088,18 +3869,8 @@
                 <w:sz w:val="20"/>
                 <w:szCs w:val="20"/>
               </w:rPr>
-              <w:t xml:space="preserve">Private </w:t>
-            </w:r>
-            <w:proofErr w:type="spellStart"/>
-            <w:r>
-              <w:rPr>
-                <w:rFonts w:ascii="Arial" w:hAnsi="Arial" w:cs="Arial"/>
-                <w:sz w:val="20"/>
-                <w:szCs w:val="20"/>
-              </w:rPr>
-              <w:t>room</w:t>
-            </w:r>
-            <w:proofErr w:type="spellEnd"/>
+              <w:t>Private room</w:t>
+            </w:r>
           </w:p>
         </w:tc>
         <w:tc>
@@ -4312,34 +4083,14 @@
                 <w:szCs w:val="20"/>
               </w:rPr>
             </w:pPr>
-            <w:proofErr w:type="spellStart"/>
-            <w:r>
-              <w:rPr>
-                <w:rFonts w:ascii="Arial" w:hAnsi="Arial" w:cs="Arial"/>
-                <w:sz w:val="20"/>
-                <w:szCs w:val="20"/>
-              </w:rPr>
-              <w:t>Shared</w:t>
-            </w:r>
-            <w:proofErr w:type="spellEnd"/>
-            <w:r>
-              <w:rPr>
-                <w:rFonts w:ascii="Arial" w:hAnsi="Arial" w:cs="Arial"/>
-                <w:sz w:val="20"/>
-                <w:szCs w:val="20"/>
-              </w:rPr>
-              <w:t xml:space="preserve"> </w:t>
-            </w:r>
-            <w:proofErr w:type="spellStart"/>
-            <w:r>
-              <w:rPr>
-                <w:rFonts w:ascii="Arial" w:hAnsi="Arial" w:cs="Arial"/>
-                <w:sz w:val="20"/>
-                <w:szCs w:val="20"/>
-              </w:rPr>
-              <w:t>room</w:t>
-            </w:r>
-            <w:proofErr w:type="spellEnd"/>
+            <w:r>
+              <w:rPr>
+                <w:rFonts w:ascii="Arial" w:hAnsi="Arial" w:cs="Arial"/>
+                <w:sz w:val="20"/>
+                <w:szCs w:val="20"/>
+              </w:rPr>
+              <w:t>Shared room</w:t>
+            </w:r>
           </w:p>
         </w:tc>
         <w:tc>
@@ -4529,10 +4280,15 @@
         </w:tc>
       </w:tr>
     </w:tbl>
-    <w:p/>
+    <w:p>
+      <w:pPr>
+        <w:jc w:val="both"/>
+      </w:pPr>
+    </w:p>
     <w:p>
       <w:pPr>
         <w:spacing w:line="360" w:lineRule="auto"/>
+        <w:jc w:val="both"/>
         <w:rPr>
           <w:rFonts w:ascii="Arial" w:hAnsi="Arial" w:cs="Arial"/>
           <w:sz w:val="24"/>
@@ -4546,37 +4302,73 @@
           <w:szCs w:val="24"/>
         </w:rPr>
         <w:tab/>
-        <w:t xml:space="preserve">De acordo com as medidas resumos, podemos afirmar de forma melhor o que vimos no </w:t>
+        <w:t>Em complemento ao Gráfico 2, a tabela apresenta o resumo das estatísticas, corroborando com a hipótese da individualidade e aumento de preço, mas ainda assim há detalhes a serem levados em conta, como os valores mínimos, que mostram que a casa inteira tem um valor menor que um quarto compartilhado. No entanto tanto os quartis, como a média e a mediana colaboram com isto.</w:t>
+      </w:r>
+      <w:r>
+        <w:rPr>
+          <w:rFonts w:ascii="Arial" w:hAnsi="Arial" w:cs="Arial"/>
+          <w:sz w:val="24"/>
+          <w:szCs w:val="24"/>
+        </w:rPr>
+        <w:t xml:space="preserve"> </w:t>
+      </w:r>
+    </w:p>
+    <w:p>
+      <w:pPr>
+        <w:spacing w:line="360" w:lineRule="auto"/>
+        <w:ind w:firstLine="708"/>
+        <w:jc w:val="both"/>
+        <w:rPr>
+          <w:rFonts w:ascii="Arial" w:hAnsi="Arial" w:cs="Arial"/>
+          <w:sz w:val="24"/>
+          <w:szCs w:val="24"/>
+        </w:rPr>
+      </w:pPr>
+      <w:r>
+        <w:rPr>
+          <w:rFonts w:ascii="Arial" w:hAnsi="Arial" w:cs="Arial"/>
+          <w:sz w:val="24"/>
+          <w:szCs w:val="24"/>
+        </w:rPr>
+        <w:t xml:space="preserve">Os valores máximos são iguais, imagino que por uma questão de filtros, visto que </w:t>
+      </w:r>
+      <w:r>
+        <w:rPr>
+          <w:rFonts w:ascii="Arial" w:hAnsi="Arial" w:cs="Arial"/>
+          <w:sz w:val="24"/>
+          <w:szCs w:val="24"/>
+        </w:rPr>
+        <w:t>se pode</w:t>
       </w:r>
       <w:bookmarkStart w:id="0" w:name="_GoBack"/>
-      <w:proofErr w:type="spellStart"/>
-      <w:r>
-        <w:rPr>
-          <w:rFonts w:ascii="Arial" w:hAnsi="Arial" w:cs="Arial"/>
-          <w:sz w:val="24"/>
-          <w:szCs w:val="24"/>
-        </w:rPr>
-        <w:t>boxplot</w:t>
-      </w:r>
       <w:bookmarkEnd w:id="0"/>
-      <w:proofErr w:type="spellEnd"/>
-      <w:r>
-        <w:rPr>
-          <w:rFonts w:ascii="Arial" w:hAnsi="Arial" w:cs="Arial"/>
-          <w:sz w:val="24"/>
-          <w:szCs w:val="24"/>
-        </w:rPr>
-        <w:t xml:space="preserve">, conforme </w:t>
+      <w:r>
+        <w:rPr>
+          <w:rFonts w:ascii="Arial" w:hAnsi="Arial" w:cs="Arial"/>
+          <w:sz w:val="24"/>
+          <w:szCs w:val="24"/>
+        </w:rPr>
+        <w:t xml:space="preserve"> filtrar preços tanto do mais barato para o mais caro quanto do mais caro para o mais barato, isto ajudaria também a explicar o valor mínimo baixo de uma casa </w:t>
+      </w:r>
+      <w:r>
+        <w:rPr>
+          <w:rFonts w:ascii="Arial" w:hAnsi="Arial" w:cs="Arial"/>
+          <w:sz w:val="24"/>
+          <w:szCs w:val="24"/>
+        </w:rPr>
+        <w:t>inteira. Quanto a essa hipótese não vejo uma maneira de comprová-la gostaria apenas de mencioná-la.</w:t>
       </w:r>
     </w:p>
     <w:p>
       <w:pPr>
         <w:spacing w:line="360" w:lineRule="auto"/>
+        <w:jc w:val="both"/>
       </w:pPr>
     </w:p>
     <w:p>
       <w:pPr>
         <w:spacing w:line="360" w:lineRule="auto"/>
+        <w:jc w:val="both"/>
       </w:pPr>
       <w:r>
         <w:br w:type="page"/>
@@ -6267,7 +6059,7 @@
 </file>
 
 <file path=customXml/itemProps1.xml><?xml version="1.0" encoding="utf-8"?>
-<ds:datastoreItem xmlns:ds="http://schemas.openxmlformats.org/officeDocument/2006/customXml" ds:itemID="{33DE66A0-DBD3-4807-B87B-8A5A7F9038A7}">
+<ds:datastoreItem xmlns:ds="http://schemas.openxmlformats.org/officeDocument/2006/customXml" ds:itemID="{DA9C3FE2-14CC-43A6-A116-E3983C2DEBFB}">
   <ds:schemaRefs>
     <ds:schemaRef ds:uri="http://schemas.openxmlformats.org/officeDocument/2006/bibliography"/>
   </ds:schemaRefs>

</xml_diff>

<commit_message>
Adicionando curtose e assimetria em localização e em tipo de quarto
</commit_message>
<xml_diff>
--- a/report.docx
+++ b/report.docx
@@ -1103,6 +1103,29 @@
           <w:bCs w:val="0"/>
         </w:rPr>
         <w:t xml:space="preserve"> modificado com 35 variáveis. </w:t>
+      </w:r>
+      <w:r>
+        <w:rPr>
+          <w:b w:val="0"/>
+          <w:bCs w:val="0"/>
+        </w:rPr>
+        <w:t xml:space="preserve">E sendo utilizando somente as variáveis citadas na aula 11 do curso de </w:t>
+      </w:r>
+      <w:r>
+        <w:rPr>
+          <w:b w:val="0"/>
+          <w:bCs w:val="0"/>
+          <w:i/>
+          <w:iCs/>
+        </w:rPr>
+        <w:t>Marketing Analytics</w:t>
+      </w:r>
+      <w:r>
+        <w:rPr>
+          <w:b w:val="0"/>
+          <w:bCs w:val="0"/>
+        </w:rPr>
+        <w:t>.</w:t>
       </w:r>
     </w:p>
     <w:p>
@@ -1372,7 +1395,35 @@
           <w:b w:val="0"/>
           <w:bCs w:val="0"/>
         </w:rPr>
-        <w:t>Ainda sobre o preço, este possui assimetria positiva e é uma curva platocúrtica, que significa que seus dados estão bem espalhados (no código temos as funções do pacote E1071 com o resultado de assimetria e curtose). Por fim</w:t>
+        <w:t xml:space="preserve">Ainda sobre o preço, este possui assimetria positiva e é uma curva </w:t>
+      </w:r>
+      <w:r>
+        <w:rPr>
+          <w:b w:val="0"/>
+          <w:bCs w:val="0"/>
+        </w:rPr>
+        <w:t>leptocúrtica,</w:t>
+      </w:r>
+      <w:r>
+        <w:rPr>
+          <w:b w:val="0"/>
+          <w:bCs w:val="0"/>
+        </w:rPr>
+        <w:t xml:space="preserve"> que significa que seus dados estão bem </w:t>
+      </w:r>
+      <w:r>
+        <w:rPr>
+          <w:b w:val="0"/>
+          <w:bCs w:val="0"/>
+        </w:rPr>
+        <w:t>concentrados</w:t>
+      </w:r>
+      <w:r>
+        <w:rPr>
+          <w:b w:val="0"/>
+          <w:bCs w:val="0"/>
+        </w:rPr>
+        <w:t xml:space="preserve"> (no código temos as funções do pacote E1071 com o resultado de assimetria e curtose). Por fim</w:t>
       </w:r>
       <w:r>
         <w:rPr>
@@ -1920,6 +1971,17 @@
     </w:p>
     <w:p>
       <w:pPr>
+        <w:rPr>
+          <w:rFonts w:ascii="Arial" w:hAnsi="Arial" w:cs="Arial"/>
+          <w:b/>
+          <w:bCs/>
+          <w:sz w:val="24"/>
+          <w:szCs w:val="24"/>
+        </w:rPr>
+      </w:pPr>
+    </w:p>
+    <w:p>
+      <w:pPr>
         <w:spacing w:line="360" w:lineRule="auto"/>
         <w:jc w:val="both"/>
         <w:rPr>
@@ -2034,6 +2096,18 @@
         </w:rPr>
         <w:t xml:space="preserve"> </w:t>
       </w:r>
+    </w:p>
+    <w:p>
+      <w:pPr>
+        <w:spacing w:line="360" w:lineRule="auto"/>
+        <w:ind w:firstLine="708"/>
+        <w:jc w:val="both"/>
+        <w:rPr>
+          <w:rFonts w:ascii="Arial" w:hAnsi="Arial" w:cs="Arial"/>
+          <w:sz w:val="24"/>
+          <w:szCs w:val="24"/>
+        </w:rPr>
+      </w:pPr>
       <w:r>
         <w:rPr>
           <w:rFonts w:ascii="Arial" w:hAnsi="Arial" w:cs="Arial"/>
@@ -2092,12 +2166,21 @@
           <w:sz w:val="24"/>
           <w:szCs w:val="24"/>
         </w:rPr>
-        <w:t xml:space="preserve"> do contrário.</w:t>
-      </w:r>
-    </w:p>
-    <w:p>
-      <w:pPr>
-        <w:spacing w:line="360" w:lineRule="auto"/>
+        <w:t xml:space="preserve"> do contrário</w:t>
+      </w:r>
+      <w:r>
+        <w:rPr>
+          <w:rFonts w:ascii="Arial" w:hAnsi="Arial" w:cs="Arial"/>
+          <w:sz w:val="24"/>
+          <w:szCs w:val="24"/>
+        </w:rPr>
+        <w:t>, quanto a curtose em ambos os casos esta foi maior que 3, e portanto estas duas distribuições se caracterizam como leptocúrtica, significando que os valores estão com algum grau de concentração e portanto não variam tanto. Quanto a assimetria em ambos os casos ela foi positiva significando que a mediana é menor que a média, e que a maioria dos valores se concentram a esquerda da distribuição, significando uma concentração maior nos valores menores.</w:t>
+      </w:r>
+    </w:p>
+    <w:p>
+      <w:pPr>
+        <w:spacing w:line="360" w:lineRule="auto"/>
+        <w:ind w:firstLine="708"/>
         <w:jc w:val="both"/>
         <w:rPr>
           <w:rFonts w:ascii="Arial" w:hAnsi="Arial" w:cs="Arial"/>
@@ -2105,12 +2188,24 @@
           <w:szCs w:val="24"/>
         </w:rPr>
       </w:pPr>
-      <w:r>
-        <w:rPr>
-          <w:rFonts w:ascii="Arial" w:hAnsi="Arial" w:cs="Arial"/>
-          <w:sz w:val="24"/>
-          <w:szCs w:val="24"/>
-        </w:rPr>
+    </w:p>
+    <w:p>
+      <w:pPr>
+        <w:spacing w:line="360" w:lineRule="auto"/>
+        <w:jc w:val="both"/>
+        <w:rPr>
+          <w:rFonts w:ascii="Arial" w:hAnsi="Arial" w:cs="Arial"/>
+          <w:sz w:val="24"/>
+          <w:szCs w:val="24"/>
+        </w:rPr>
+      </w:pPr>
+      <w:r>
+        <w:rPr>
+          <w:rFonts w:ascii="Arial" w:hAnsi="Arial" w:cs="Arial"/>
+          <w:sz w:val="24"/>
+          <w:szCs w:val="24"/>
+        </w:rPr>
+        <w:lastRenderedPageBreak/>
         <w:tab/>
         <w:t>Tabela 2 – Resumo das estatísticas descritivas da variável preço ajustad</w:t>
       </w:r>
@@ -2887,7 +2982,6 @@
           <w:sz w:val="24"/>
           <w:szCs w:val="24"/>
         </w:rPr>
-        <w:lastRenderedPageBreak/>
         <w:tab/>
         <w:t xml:space="preserve">A partir da Tabela 2 pode-se observar que não há uma diferença tão significativa entre as estatísticas de tendência central, mais adiante veremos se essa variável será ou não significativa no modelo de </w:t>
       </w:r>
@@ -3018,6 +3112,14 @@
         </w:rPr>
         <w:t xml:space="preserve">é dividida em 4 categorias, casa/apartamento inteiro, quarto de hotel, quarto privado e quarto compartilhado. </w:t>
       </w:r>
+      <w:r>
+        <w:rPr>
+          <w:rFonts w:ascii="Arial" w:hAnsi="Arial" w:cs="Arial"/>
+          <w:sz w:val="24"/>
+          <w:szCs w:val="24"/>
+        </w:rPr>
+        <w:t>A seguir podemos observar o seu comportamento.</w:t>
+      </w:r>
     </w:p>
     <w:p>
       <w:pPr>
@@ -3055,8 +3157,8 @@
         </w:rPr>
         <w:drawing>
           <wp:inline distT="0" distB="0" distL="0" distR="0" wp14:anchorId="5955190B" wp14:editId="0883C641">
-            <wp:extent cx="3990888" cy="3386634"/>
-            <wp:effectExtent l="0" t="0" r="0" b="4445"/>
+            <wp:extent cx="3342141" cy="2836113"/>
+            <wp:effectExtent l="0" t="0" r="0" b="2540"/>
             <wp:docPr id="5" name="Imagem 5"/>
             <wp:cNvGraphicFramePr>
               <a:graphicFrameLocks xmlns:a="http://schemas.openxmlformats.org/drawingml/2006/main" noChangeAspect="1"/>
@@ -3077,7 +3179,7 @@
                   <pic:spPr>
                     <a:xfrm>
                       <a:off x="0" y="0"/>
-                      <a:ext cx="4008003" cy="3401158"/>
+                      <a:ext cx="3369276" cy="2859140"/>
                     </a:xfrm>
                     <a:prstGeom prst="rect">
                       <a:avLst/>
@@ -3095,17 +3197,17 @@
         <w:spacing w:line="360" w:lineRule="auto"/>
         <w:jc w:val="both"/>
         <w:rPr>
-          <w:rFonts w:ascii="Arial" w:hAnsi="Arial" w:cs="Arial"/>
-          <w:sz w:val="24"/>
-          <w:szCs w:val="24"/>
-        </w:rPr>
-      </w:pPr>
-      <w:r>
-        <w:rPr>
-          <w:rFonts w:ascii="Arial" w:hAnsi="Arial" w:cs="Arial"/>
-          <w:sz w:val="24"/>
-          <w:szCs w:val="24"/>
-        </w:rPr>
+          <w:b/>
+          <w:bCs/>
+        </w:rPr>
+      </w:pPr>
+      <w:r>
+        <w:rPr>
+          <w:rFonts w:ascii="Arial" w:hAnsi="Arial" w:cs="Arial"/>
+          <w:sz w:val="24"/>
+          <w:szCs w:val="24"/>
+        </w:rPr>
+        <w:lastRenderedPageBreak/>
         <w:tab/>
       </w:r>
       <w:r>
@@ -3134,26 +3236,18 @@
         </w:rPr>
         <w:t xml:space="preserve"> em todos os tipos de quarto, isto pode ser causado talvez devido a localização onde o diferencial deixa de ser a privacidade e passar ser a localização. </w:t>
       </w:r>
-      <w:r>
-        <w:rPr>
-          <w:b/>
-          <w:bCs/>
-        </w:rPr>
-        <w:br w:type="page"/>
-      </w:r>
-    </w:p>
-    <w:p>
-      <w:pPr>
-        <w:rPr>
-          <w:rFonts w:ascii="Arial" w:hAnsi="Arial" w:cs="Arial"/>
-          <w:sz w:val="24"/>
-          <w:szCs w:val="24"/>
-        </w:rPr>
-      </w:pPr>
-      <w:r>
-        <w:lastRenderedPageBreak/>
-        <w:tab/>
-      </w:r>
+    </w:p>
+    <w:p>
+      <w:pPr>
+        <w:spacing w:line="360" w:lineRule="auto"/>
+        <w:ind w:firstLine="708"/>
+        <w:jc w:val="both"/>
+        <w:rPr>
+          <w:rFonts w:ascii="Arial" w:hAnsi="Arial" w:cs="Arial"/>
+          <w:sz w:val="24"/>
+          <w:szCs w:val="24"/>
+        </w:rPr>
+      </w:pPr>
       <w:r>
         <w:rPr>
           <w:rFonts w:ascii="Arial" w:hAnsi="Arial" w:cs="Arial"/>
@@ -4316,6 +4410,48 @@
     <w:p>
       <w:pPr>
         <w:spacing w:line="360" w:lineRule="auto"/>
+        <w:jc w:val="both"/>
+        <w:rPr>
+          <w:rFonts w:ascii="Arial" w:hAnsi="Arial" w:cs="Arial"/>
+          <w:sz w:val="24"/>
+          <w:szCs w:val="24"/>
+        </w:rPr>
+      </w:pPr>
+      <w:r>
+        <w:rPr>
+          <w:rFonts w:ascii="Arial" w:hAnsi="Arial" w:cs="Arial"/>
+          <w:sz w:val="24"/>
+          <w:szCs w:val="24"/>
+        </w:rPr>
+        <w:tab/>
+        <w:t>Quanto a curtose em todos os casos esta é maior que três, e, portanto, leptocúrtica. Quanto a assimetria, em todos os casos a mesma é positiva, significando concentração dos dados a esquerda da distribuição.</w:t>
+      </w:r>
+      <w:bookmarkStart w:id="0" w:name="_GoBack"/>
+      <w:bookmarkEnd w:id="0"/>
+    </w:p>
+    <w:p>
+      <w:pPr>
+        <w:spacing w:line="360" w:lineRule="auto"/>
+        <w:jc w:val="both"/>
+        <w:rPr>
+          <w:rFonts w:ascii="Arial" w:hAnsi="Arial" w:cs="Arial"/>
+          <w:sz w:val="24"/>
+          <w:szCs w:val="24"/>
+        </w:rPr>
+      </w:pPr>
+      <w:r>
+        <w:rPr>
+          <w:rFonts w:ascii="Arial" w:hAnsi="Arial" w:cs="Arial"/>
+          <w:sz w:val="24"/>
+          <w:szCs w:val="24"/>
+        </w:rPr>
+        <w:tab/>
+        <w:t>Considerando a variabilidade dos quartos, todas parecem variar bastante visto que os coeficientes de variância são maiores que 25%, o tipo de quarto com preços mais variados é o quarto compartilhado, enquanto a casa inteira ou apartamento parece ser a com menor variabilidade, o Gráfico 2 nos ajuda a visualizar melhor esta variação.</w:t>
+      </w:r>
+    </w:p>
+    <w:p>
+      <w:pPr>
+        <w:spacing w:line="360" w:lineRule="auto"/>
         <w:ind w:firstLine="708"/>
         <w:jc w:val="both"/>
         <w:rPr>
@@ -4330,7 +4466,31 @@
           <w:sz w:val="24"/>
           <w:szCs w:val="24"/>
         </w:rPr>
-        <w:t xml:space="preserve">Os valores máximos são iguais, imagino que por uma questão de filtros, visto que </w:t>
+        <w:t>Vale mencionar como hipótese que o</w:t>
+      </w:r>
+      <w:r>
+        <w:rPr>
+          <w:rFonts w:ascii="Arial" w:hAnsi="Arial" w:cs="Arial"/>
+          <w:sz w:val="24"/>
+          <w:szCs w:val="24"/>
+        </w:rPr>
+        <w:t>s valores máximos são iguais</w:t>
+      </w:r>
+      <w:r>
+        <w:rPr>
+          <w:rFonts w:ascii="Arial" w:hAnsi="Arial" w:cs="Arial"/>
+          <w:sz w:val="24"/>
+          <w:szCs w:val="24"/>
+        </w:rPr>
+        <w:t xml:space="preserve"> em todas as modalidades de quartos</w:t>
+      </w:r>
+      <w:r>
+        <w:rPr>
+          <w:rFonts w:ascii="Arial" w:hAnsi="Arial" w:cs="Arial"/>
+          <w:sz w:val="24"/>
+          <w:szCs w:val="24"/>
+        </w:rPr>
+        <w:t xml:space="preserve">, imagino que por uma questão de filtros, visto que </w:t>
       </w:r>
       <w:r>
         <w:rPr>
@@ -4340,8 +4500,6 @@
         </w:rPr>
         <w:t>se pode</w:t>
       </w:r>
-      <w:bookmarkStart w:id="0" w:name="_GoBack"/>
-      <w:bookmarkEnd w:id="0"/>
       <w:r>
         <w:rPr>
           <w:rFonts w:ascii="Arial" w:hAnsi="Arial" w:cs="Arial"/>
@@ -4356,20 +4514,124 @@
           <w:sz w:val="24"/>
           <w:szCs w:val="24"/>
         </w:rPr>
-        <w:t>inteira. Quanto a essa hipótese não vejo uma maneira de comprová-la gostaria apenas de mencioná-la.</w:t>
-      </w:r>
-    </w:p>
-    <w:p>
-      <w:pPr>
-        <w:spacing w:line="360" w:lineRule="auto"/>
+        <w:t xml:space="preserve">inteira. </w:t>
+      </w:r>
+      <w:r>
+        <w:rPr>
+          <w:rFonts w:ascii="Arial" w:hAnsi="Arial" w:cs="Arial"/>
+          <w:sz w:val="24"/>
+          <w:szCs w:val="24"/>
+        </w:rPr>
+        <w:lastRenderedPageBreak/>
+        <w:t xml:space="preserve">Quanto a essa hipótese não vejo uma maneira de </w:t>
+      </w:r>
+      <w:r>
+        <w:rPr>
+          <w:rFonts w:ascii="Arial" w:hAnsi="Arial" w:cs="Arial"/>
+          <w:sz w:val="24"/>
+          <w:szCs w:val="24"/>
+        </w:rPr>
+        <w:t>comprová-la,</w:t>
+      </w:r>
+      <w:r>
+        <w:rPr>
+          <w:rFonts w:ascii="Arial" w:hAnsi="Arial" w:cs="Arial"/>
+          <w:sz w:val="24"/>
+          <w:szCs w:val="24"/>
+        </w:rPr>
+        <w:t xml:space="preserve"> </w:t>
+      </w:r>
+      <w:r>
+        <w:rPr>
+          <w:rFonts w:ascii="Arial" w:hAnsi="Arial" w:cs="Arial"/>
+          <w:sz w:val="24"/>
+          <w:szCs w:val="24"/>
+        </w:rPr>
+        <w:t xml:space="preserve">mas </w:t>
+      </w:r>
+      <w:r>
+        <w:rPr>
+          <w:rFonts w:ascii="Arial" w:hAnsi="Arial" w:cs="Arial"/>
+          <w:sz w:val="24"/>
+          <w:szCs w:val="24"/>
+        </w:rPr>
+        <w:t>gostaria de mencioná-la</w:t>
+      </w:r>
+      <w:r>
+        <w:rPr>
+          <w:rFonts w:ascii="Arial" w:hAnsi="Arial" w:cs="Arial"/>
+          <w:sz w:val="24"/>
+          <w:szCs w:val="24"/>
+        </w:rPr>
+        <w:t xml:space="preserve"> neste momento.</w:t>
+      </w:r>
+    </w:p>
+    <w:p>
+      <w:pPr>
+        <w:spacing w:line="360" w:lineRule="auto"/>
+        <w:ind w:firstLine="708"/>
         <w:jc w:val="both"/>
-      </w:pPr>
-    </w:p>
-    <w:p>
-      <w:pPr>
-        <w:spacing w:line="360" w:lineRule="auto"/>
+        <w:rPr>
+          <w:rFonts w:ascii="Arial" w:hAnsi="Arial" w:cs="Arial"/>
+          <w:sz w:val="24"/>
+          <w:szCs w:val="24"/>
+        </w:rPr>
+      </w:pPr>
+    </w:p>
+    <w:p>
+      <w:pPr>
+        <w:spacing w:line="360" w:lineRule="auto"/>
+        <w:ind w:firstLine="708"/>
         <w:jc w:val="both"/>
       </w:pPr>
+      <w:r>
+        <w:rPr>
+          <w:rFonts w:ascii="Arial" w:hAnsi="Arial" w:cs="Arial"/>
+          <w:b/>
+          <w:bCs/>
+          <w:sz w:val="24"/>
+          <w:szCs w:val="24"/>
+        </w:rPr>
+        <w:t xml:space="preserve">Número de </w:t>
+      </w:r>
+      <w:r>
+        <w:rPr>
+          <w:rFonts w:ascii="Arial" w:hAnsi="Arial" w:cs="Arial"/>
+          <w:b/>
+          <w:bCs/>
+          <w:i/>
+          <w:iCs/>
+          <w:sz w:val="24"/>
+          <w:szCs w:val="24"/>
+        </w:rPr>
+        <w:t>reviews</w:t>
+      </w:r>
+    </w:p>
+    <w:p>
+      <w:pPr>
+        <w:spacing w:line="360" w:lineRule="auto"/>
+        <w:ind w:firstLine="708"/>
+        <w:jc w:val="both"/>
+        <w:rPr>
+          <w:rFonts w:ascii="Arial" w:hAnsi="Arial" w:cs="Arial"/>
+          <w:b/>
+          <w:bCs/>
+          <w:sz w:val="24"/>
+          <w:szCs w:val="24"/>
+        </w:rPr>
+      </w:pPr>
+      <w:r>
+        <w:rPr>
+          <w:rFonts w:ascii="Arial" w:hAnsi="Arial" w:cs="Arial"/>
+          <w:b/>
+          <w:bCs/>
+          <w:sz w:val="24"/>
+          <w:szCs w:val="24"/>
+        </w:rPr>
+        <w:t>Mínimo de noites</w:t>
+      </w:r>
+    </w:p>
+    <w:p>
       <w:r>
         <w:br w:type="page"/>
       </w:r>
@@ -6059,7 +6321,7 @@
 </file>
 
 <file path=customXml/itemProps1.xml><?xml version="1.0" encoding="utf-8"?>
-<ds:datastoreItem xmlns:ds="http://schemas.openxmlformats.org/officeDocument/2006/customXml" ds:itemID="{DA9C3FE2-14CC-43A6-A116-E3983C2DEBFB}">
+<ds:datastoreItem xmlns:ds="http://schemas.openxmlformats.org/officeDocument/2006/customXml" ds:itemID="{2F131828-F713-4F8F-9894-4563F6B71735}">
   <ds:schemaRefs>
     <ds:schemaRef ds:uri="http://schemas.openxmlformats.org/officeDocument/2006/bibliography"/>
   </ds:schemaRefs>

</xml_diff>

<commit_message>
Adicionando detalhes no início de cada seção
</commit_message>
<xml_diff>
--- a/report.docx
+++ b/report.docx
@@ -644,7 +644,31 @@
           <w:sz w:val="20"/>
           <w:szCs w:val="20"/>
         </w:rPr>
-        <w:t xml:space="preserve">Marketing Analytics </w:t>
+        <w:t xml:space="preserve">Marketing </w:t>
+      </w:r>
+      <w:proofErr w:type="spellStart"/>
+      <w:r>
+        <w:rPr>
+          <w:rFonts w:ascii="Arial" w:hAnsi="Arial" w:cs="Arial"/>
+          <w:i/>
+          <w:iCs/>
+          <w:color w:val="000000"/>
+          <w:sz w:val="20"/>
+          <w:szCs w:val="20"/>
+        </w:rPr>
+        <w:t>Analytics</w:t>
+      </w:r>
+      <w:proofErr w:type="spellEnd"/>
+      <w:r>
+        <w:rPr>
+          <w:rFonts w:ascii="Arial" w:hAnsi="Arial" w:cs="Arial"/>
+          <w:i/>
+          <w:iCs/>
+          <w:color w:val="000000"/>
+          <w:sz w:val="20"/>
+          <w:szCs w:val="20"/>
+        </w:rPr>
+        <w:t xml:space="preserve"> </w:t>
       </w:r>
       <w:r>
         <w:rPr>
@@ -836,31 +860,16 @@
           </w:r>
         </w:p>
         <w:p>
-          <w:r>
-            <w:fldChar w:fldCharType="begin"/>
-          </w:r>
-          <w:r>
-            <w:instrText xml:space="preserve"> TOC \o "1-3" \u </w:instrText>
-          </w:r>
-          <w:r>
-            <w:fldChar w:fldCharType="separate"/>
-          </w:r>
-          <w:r>
-            <w:rPr>
-              <w:b/>
-              <w:bCs/>
-              <w:noProof/>
-            </w:rPr>
-            <w:t>Nenhuma entrada de sumário foi encontrada.</w:t>
-          </w:r>
-          <w:r>
-            <w:rPr>
-              <w:b/>
-              <w:bCs/>
-              <w:noProof/>
-            </w:rPr>
-            <w:fldChar w:fldCharType="end"/>
-          </w:r>
+          <w:fldSimple w:instr=" TOC \o &quot;1-3&quot; \u ">
+            <w:r>
+              <w:rPr>
+                <w:b/>
+                <w:bCs/>
+                <w:noProof/>
+              </w:rPr>
+              <w:t>Nenhuma entrada de sumário foi encontrada.</w:t>
+            </w:r>
+          </w:fldSimple>
         </w:p>
       </w:sdtContent>
     </w:sdt>
@@ -914,6 +923,7 @@
         </w:rPr>
         <w:t xml:space="preserve">s do </w:t>
       </w:r>
+      <w:proofErr w:type="spellStart"/>
       <w:r>
         <w:rPr>
           <w:b w:val="0"/>
@@ -923,6 +933,7 @@
         </w:rPr>
         <w:t>Airbnb</w:t>
       </w:r>
+      <w:proofErr w:type="spellEnd"/>
       <w:r>
         <w:rPr>
           <w:b w:val="0"/>
@@ -1047,6 +1058,7 @@
         </w:rPr>
         <w:t xml:space="preserve">O </w:t>
       </w:r>
+      <w:proofErr w:type="spellStart"/>
       <w:r>
         <w:rPr>
           <w:b w:val="0"/>
@@ -1054,22 +1066,9 @@
           <w:i/>
           <w:iCs/>
         </w:rPr>
-        <w:t xml:space="preserve">dataset </w:t>
-      </w:r>
-      <w:r>
-        <w:rPr>
-          <w:b w:val="0"/>
-          <w:bCs w:val="0"/>
-        </w:rPr>
-        <w:t>original</w:t>
-      </w:r>
-      <w:r>
-        <w:rPr>
-          <w:b w:val="0"/>
-          <w:bCs w:val="0"/>
-        </w:rPr>
-        <w:t xml:space="preserve"> possui 24.681 </w:t>
-      </w:r>
+        <w:t>dataset</w:t>
+      </w:r>
+      <w:proofErr w:type="spellEnd"/>
       <w:r>
         <w:rPr>
           <w:b w:val="0"/>
@@ -1077,8 +1076,33 @@
           <w:i/>
           <w:iCs/>
         </w:rPr>
+        <w:t xml:space="preserve"> </w:t>
+      </w:r>
+      <w:r>
+        <w:rPr>
+          <w:b w:val="0"/>
+          <w:bCs w:val="0"/>
+        </w:rPr>
+        <w:t>original</w:t>
+      </w:r>
+      <w:r>
+        <w:rPr>
+          <w:b w:val="0"/>
+          <w:bCs w:val="0"/>
+        </w:rPr>
+        <w:t xml:space="preserve"> possui 24.681 </w:t>
+      </w:r>
+      <w:proofErr w:type="spellStart"/>
+      <w:r>
+        <w:rPr>
+          <w:b w:val="0"/>
+          <w:bCs w:val="0"/>
+          <w:i/>
+          <w:iCs/>
+        </w:rPr>
         <w:t>rows</w:t>
       </w:r>
+      <w:proofErr w:type="spellEnd"/>
       <w:r>
         <w:rPr>
           <w:b w:val="0"/>
@@ -1103,6 +1127,7 @@
         </w:rPr>
         <w:t xml:space="preserve"> e conta com os dados da cidade do Rio de Janeiro. Para fim deste relatório algumas variáveis foram removidas, deixando assim o </w:t>
       </w:r>
+      <w:proofErr w:type="spellStart"/>
       <w:r>
         <w:rPr>
           <w:b w:val="0"/>
@@ -1112,6 +1137,7 @@
         </w:rPr>
         <w:t>dataset</w:t>
       </w:r>
+      <w:proofErr w:type="spellEnd"/>
       <w:r>
         <w:rPr>
           <w:b w:val="0"/>
@@ -1133,8 +1159,19 @@
           <w:i/>
           <w:iCs/>
         </w:rPr>
-        <w:t>Marketing Analytics</w:t>
-      </w:r>
+        <w:t xml:space="preserve">Marketing </w:t>
+      </w:r>
+      <w:proofErr w:type="spellStart"/>
+      <w:r>
+        <w:rPr>
+          <w:b w:val="0"/>
+          <w:bCs w:val="0"/>
+          <w:i/>
+          <w:iCs/>
+        </w:rPr>
+        <w:t>Analytics</w:t>
+      </w:r>
+      <w:proofErr w:type="spellEnd"/>
       <w:r>
         <w:rPr>
           <w:b w:val="0"/>
@@ -1180,14 +1217,41 @@
           <w:b w:val="0"/>
           <w:bCs w:val="0"/>
         </w:rPr>
-        <w:t xml:space="preserve">A variável resposta preço </w:t>
+        <w:t>A variável resposta</w:t>
       </w:r>
       <w:r>
         <w:rPr>
           <w:b w:val="0"/>
           <w:bCs w:val="0"/>
         </w:rPr>
-        <w:t xml:space="preserve">(price) </w:t>
+        <w:t xml:space="preserve"> deste relatório é a variável preço (</w:t>
+      </w:r>
+      <w:proofErr w:type="spellStart"/>
+      <w:r>
+        <w:rPr>
+          <w:b w:val="0"/>
+          <w:bCs w:val="0"/>
+          <w:i/>
+          <w:iCs/>
+        </w:rPr>
+        <w:t>price</w:t>
+      </w:r>
+      <w:proofErr w:type="spellEnd"/>
+      <w:r>
+        <w:rPr>
+          <w:b w:val="0"/>
+          <w:bCs w:val="0"/>
+          <w:i/>
+          <w:iCs/>
+        </w:rPr>
+        <w:t>)</w:t>
+      </w:r>
+      <w:r>
+        <w:rPr>
+          <w:b w:val="0"/>
+          <w:bCs w:val="0"/>
+        </w:rPr>
+        <w:t xml:space="preserve"> que é classificada como quantitativa contínua. Esta variável </w:t>
       </w:r>
       <w:r>
         <w:rPr>
@@ -1350,9 +1414,9 @@
           <w:noProof/>
         </w:rPr>
         <w:drawing>
-          <wp:inline distT="0" distB="0" distL="0" distR="0" wp14:anchorId="46657335" wp14:editId="3D01898D">
-            <wp:extent cx="4848225" cy="3794240"/>
-            <wp:effectExtent l="0" t="0" r="0" b="0"/>
+          <wp:inline distT="0" distB="0" distL="0" distR="0" wp14:anchorId="46657335" wp14:editId="0859C3D9">
+            <wp:extent cx="4456430" cy="3487620"/>
+            <wp:effectExtent l="0" t="0" r="1270" b="0"/>
             <wp:docPr id="10" name="Imagem 10"/>
             <wp:cNvGraphicFramePr>
               <a:graphicFrameLocks xmlns:a="http://schemas.openxmlformats.org/drawingml/2006/main" noChangeAspect="1"/>
@@ -1373,7 +1437,7 @@
                   <pic:spPr>
                     <a:xfrm>
                       <a:off x="0" y="0"/>
-                      <a:ext cx="4873549" cy="3814059"/>
+                      <a:ext cx="4459448" cy="3489982"/>
                     </a:xfrm>
                     <a:prstGeom prst="rect">
                       <a:avLst/>
@@ -1414,12 +1478,21 @@
         </w:rPr>
         <w:t xml:space="preserve">Ainda sobre o preço, este possui assimetria positiva e é uma curva </w:t>
       </w:r>
+      <w:proofErr w:type="spellStart"/>
       <w:r>
         <w:rPr>
           <w:b w:val="0"/>
           <w:bCs w:val="0"/>
         </w:rPr>
-        <w:t>leptocúrtica,</w:t>
+        <w:t>leptocúrtica</w:t>
+      </w:r>
+      <w:proofErr w:type="spellEnd"/>
+      <w:r>
+        <w:rPr>
+          <w:b w:val="0"/>
+          <w:bCs w:val="0"/>
+        </w:rPr>
+        <w:t>,</w:t>
       </w:r>
       <w:r>
         <w:rPr>
@@ -2030,7 +2103,33 @@
           <w:sz w:val="24"/>
           <w:szCs w:val="24"/>
         </w:rPr>
-        <w:t xml:space="preserve">Este conjunto de dados possui 151 bairros diferentes e com isso acaba dificultando o trabalho de análise desta categoria. Como localização é um elemento altamente importante não podemos deixa-lo de lado e com isso, para fins de análise, foi criada a variável bairros_selecionados, que conta com uma seleção de bairros </w:t>
+        <w:t xml:space="preserve">A variável localização é classificada como qualitativa nominal e esta variável </w:t>
+      </w:r>
+      <w:r>
+        <w:rPr>
+          <w:rFonts w:ascii="Arial" w:hAnsi="Arial" w:cs="Arial"/>
+          <w:sz w:val="24"/>
+          <w:szCs w:val="24"/>
+        </w:rPr>
+        <w:t xml:space="preserve">possui 151 bairros diferentes e com isso acaba dificultando o trabalho de análise desta categoria. Como localização é um elemento altamente importante não podemos deixa-lo de lado e com isso, para fins de análise, foi criada a variável </w:t>
+      </w:r>
+      <w:proofErr w:type="spellStart"/>
+      <w:r>
+        <w:rPr>
+          <w:rFonts w:ascii="Arial" w:hAnsi="Arial" w:cs="Arial"/>
+          <w:sz w:val="24"/>
+          <w:szCs w:val="24"/>
+        </w:rPr>
+        <w:t>bairros_selecionados</w:t>
+      </w:r>
+      <w:proofErr w:type="spellEnd"/>
+      <w:r>
+        <w:rPr>
+          <w:rFonts w:ascii="Arial" w:hAnsi="Arial" w:cs="Arial"/>
+          <w:sz w:val="24"/>
+          <w:szCs w:val="24"/>
+        </w:rPr>
+        <w:t xml:space="preserve">, que conta com uma seleção de bairros </w:t>
       </w:r>
       <w:r>
         <w:rPr>
@@ -2078,7 +2177,25 @@
           <w:sz w:val="24"/>
           <w:szCs w:val="24"/>
         </w:rPr>
-        <w:t>, Santa Tereza, Centro, Camorim, Catete</w:t>
+        <w:t xml:space="preserve">, Santa Tereza, Centro, </w:t>
+      </w:r>
+      <w:proofErr w:type="spellStart"/>
+      <w:r>
+        <w:rPr>
+          <w:rFonts w:ascii="Arial" w:hAnsi="Arial" w:cs="Arial"/>
+          <w:sz w:val="24"/>
+          <w:szCs w:val="24"/>
+        </w:rPr>
+        <w:t>Camorim</w:t>
+      </w:r>
+      <w:proofErr w:type="spellEnd"/>
+      <w:r>
+        <w:rPr>
+          <w:rFonts w:ascii="Arial" w:hAnsi="Arial" w:cs="Arial"/>
+          <w:sz w:val="24"/>
+          <w:szCs w:val="24"/>
+        </w:rPr>
+        <w:t>, Catete</w:t>
       </w:r>
       <w:r>
         <w:rPr>
@@ -2138,7 +2255,23 @@
           <w:sz w:val="24"/>
           <w:szCs w:val="24"/>
         </w:rPr>
-        <w:t xml:space="preserve">Esta variável é </w:t>
+        <w:t>Esta variável</w:t>
+      </w:r>
+      <w:r>
+        <w:rPr>
+          <w:rFonts w:ascii="Arial" w:hAnsi="Arial" w:cs="Arial"/>
+          <w:sz w:val="24"/>
+          <w:szCs w:val="24"/>
+        </w:rPr>
+        <w:t xml:space="preserve"> criada</w:t>
+      </w:r>
+      <w:r>
+        <w:rPr>
+          <w:rFonts w:ascii="Arial" w:hAnsi="Arial" w:cs="Arial"/>
+          <w:sz w:val="24"/>
+          <w:szCs w:val="24"/>
+        </w:rPr>
+        <w:t xml:space="preserve"> é </w:t>
       </w:r>
       <w:r>
         <w:rPr>
@@ -2156,6 +2289,7 @@
         </w:rPr>
         <w:t xml:space="preserve">lógica e devolve </w:t>
       </w:r>
+      <w:proofErr w:type="spellStart"/>
       <w:r>
         <w:rPr>
           <w:rFonts w:ascii="Arial" w:hAnsi="Arial" w:cs="Arial"/>
@@ -2164,16 +2298,9 @@
           <w:sz w:val="24"/>
           <w:szCs w:val="24"/>
         </w:rPr>
-        <w:t xml:space="preserve">True </w:t>
-      </w:r>
-      <w:r>
-        <w:rPr>
-          <w:rFonts w:ascii="Arial" w:hAnsi="Arial" w:cs="Arial"/>
-          <w:sz w:val="24"/>
-          <w:szCs w:val="24"/>
-        </w:rPr>
-        <w:t xml:space="preserve">se for um bairro selecionado e </w:t>
-      </w:r>
+        <w:t>True</w:t>
+      </w:r>
+      <w:proofErr w:type="spellEnd"/>
       <w:r>
         <w:rPr>
           <w:rFonts w:ascii="Arial" w:hAnsi="Arial" w:cs="Arial"/>
@@ -2182,6 +2309,24 @@
           <w:sz w:val="24"/>
           <w:szCs w:val="24"/>
         </w:rPr>
+        <w:t xml:space="preserve"> </w:t>
+      </w:r>
+      <w:r>
+        <w:rPr>
+          <w:rFonts w:ascii="Arial" w:hAnsi="Arial" w:cs="Arial"/>
+          <w:sz w:val="24"/>
+          <w:szCs w:val="24"/>
+        </w:rPr>
+        <w:t xml:space="preserve">se for um bairro selecionado e </w:t>
+      </w:r>
+      <w:r>
+        <w:rPr>
+          <w:rFonts w:ascii="Arial" w:hAnsi="Arial" w:cs="Arial"/>
+          <w:i/>
+          <w:iCs/>
+          <w:sz w:val="24"/>
+          <w:szCs w:val="24"/>
+        </w:rPr>
         <w:t>False</w:t>
       </w:r>
       <w:r>
@@ -2198,7 +2343,25 @@
           <w:sz w:val="24"/>
           <w:szCs w:val="24"/>
         </w:rPr>
-        <w:t>, quanto a curtose em ambos os casos esta foi maior que 3, e portanto estas duas distribuições se caracterizam como leptocúrtica, significando que os valores estão com algum grau de concentração e portanto não variam tanto. Quanto a assimetria em ambos os casos ela foi positiva significando que a mediana é menor que a média, e que a maioria dos valores se concentram a esquerda da distribuição, significando uma concentração maior nos valores menores.</w:t>
+        <w:t xml:space="preserve">, quanto a curtose em ambos os casos esta foi maior que 3, e portanto estas duas distribuições se caracterizam como </w:t>
+      </w:r>
+      <w:proofErr w:type="spellStart"/>
+      <w:r>
+        <w:rPr>
+          <w:rFonts w:ascii="Arial" w:hAnsi="Arial" w:cs="Arial"/>
+          <w:sz w:val="24"/>
+          <w:szCs w:val="24"/>
+        </w:rPr>
+        <w:t>leptocúrtica</w:t>
+      </w:r>
+      <w:proofErr w:type="spellEnd"/>
+      <w:r>
+        <w:rPr>
+          <w:rFonts w:ascii="Arial" w:hAnsi="Arial" w:cs="Arial"/>
+          <w:sz w:val="24"/>
+          <w:szCs w:val="24"/>
+        </w:rPr>
+        <w:t>, significando que os valores estão com algum grau de concentração e portanto não variam tanto. Quanto a assimetria em ambos os casos ela foi positiva significando que a mediana é menor que a média, e que a maioria dos valores se concentram a esquerda da distribuição, significando uma concentração maior nos valores menores.</w:t>
       </w:r>
     </w:p>
     <w:p>
@@ -3119,7 +3282,25 @@
           <w:sz w:val="24"/>
           <w:szCs w:val="24"/>
         </w:rPr>
-        <w:t>A variável tipo de quarto (room_type)</w:t>
+        <w:t>A variável tipo de quarto (</w:t>
+      </w:r>
+      <w:proofErr w:type="spellStart"/>
+      <w:r>
+        <w:rPr>
+          <w:rFonts w:ascii="Arial" w:hAnsi="Arial" w:cs="Arial"/>
+          <w:sz w:val="24"/>
+          <w:szCs w:val="24"/>
+        </w:rPr>
+        <w:t>room_type</w:t>
+      </w:r>
+      <w:proofErr w:type="spellEnd"/>
+      <w:r>
+        <w:rPr>
+          <w:rFonts w:ascii="Arial" w:hAnsi="Arial" w:cs="Arial"/>
+          <w:sz w:val="24"/>
+          <w:szCs w:val="24"/>
+        </w:rPr>
+        <w:t>)</w:t>
       </w:r>
       <w:r>
         <w:rPr>
@@ -3135,7 +3316,31 @@
           <w:sz w:val="24"/>
           <w:szCs w:val="24"/>
         </w:rPr>
-        <w:t xml:space="preserve">é dividida em 4 categorias, casa/apartamento inteiro, quarto de hotel, quarto privado e quarto compartilhado. </w:t>
+        <w:t>é uma variável qualitativa nominal formada por</w:t>
+      </w:r>
+      <w:r>
+        <w:rPr>
+          <w:rFonts w:ascii="Arial" w:hAnsi="Arial" w:cs="Arial"/>
+          <w:sz w:val="24"/>
+          <w:szCs w:val="24"/>
+        </w:rPr>
+        <w:t xml:space="preserve"> 4 categorias</w:t>
+      </w:r>
+      <w:r>
+        <w:rPr>
+          <w:rFonts w:ascii="Arial" w:hAnsi="Arial" w:cs="Arial"/>
+          <w:sz w:val="24"/>
+          <w:szCs w:val="24"/>
+        </w:rPr>
+        <w:t>:</w:t>
+      </w:r>
+      <w:r>
+        <w:rPr>
+          <w:rFonts w:ascii="Arial" w:hAnsi="Arial" w:cs="Arial"/>
+          <w:sz w:val="24"/>
+          <w:szCs w:val="24"/>
+        </w:rPr>
+        <w:t xml:space="preserve"> casa/apartamento inteiro, quarto de hotel, quarto privado e quarto compartilhado. </w:t>
       </w:r>
       <w:r>
         <w:rPr>
@@ -3163,7 +3368,25 @@
           <w:szCs w:val="24"/>
         </w:rPr>
         <w:tab/>
-        <w:t>Gráfico 2 – Boxplot de preço diferenciado por tipo de quarto</w:t>
+        <w:t xml:space="preserve">Gráfico 2 – </w:t>
+      </w:r>
+      <w:proofErr w:type="spellStart"/>
+      <w:r>
+        <w:rPr>
+          <w:rFonts w:ascii="Arial" w:hAnsi="Arial" w:cs="Arial"/>
+          <w:sz w:val="24"/>
+          <w:szCs w:val="24"/>
+        </w:rPr>
+        <w:t>Boxplot</w:t>
+      </w:r>
+      <w:proofErr w:type="spellEnd"/>
+      <w:r>
+        <w:rPr>
+          <w:rFonts w:ascii="Arial" w:hAnsi="Arial" w:cs="Arial"/>
+          <w:sz w:val="24"/>
+          <w:szCs w:val="24"/>
+        </w:rPr>
+        <w:t xml:space="preserve"> de preço diferenciado por tipo de quarto</w:t>
       </w:r>
     </w:p>
     <w:p>
@@ -3323,8 +3546,18 @@
                 <w:sz w:val="20"/>
                 <w:szCs w:val="20"/>
               </w:rPr>
-              <w:t>Room Type</w:t>
-            </w:r>
+              <w:t xml:space="preserve">Room </w:t>
+            </w:r>
+            <w:proofErr w:type="spellStart"/>
+            <w:r>
+              <w:rPr>
+                <w:rFonts w:ascii="Arial" w:hAnsi="Arial" w:cs="Arial"/>
+                <w:sz w:val="20"/>
+                <w:szCs w:val="20"/>
+              </w:rPr>
+              <w:t>Type</w:t>
+            </w:r>
+            <w:proofErr w:type="spellEnd"/>
           </w:p>
         </w:tc>
         <w:tc>
@@ -3537,14 +3770,34 @@
                 <w:szCs w:val="20"/>
               </w:rPr>
             </w:pPr>
-            <w:r>
-              <w:rPr>
-                <w:rFonts w:ascii="Arial" w:hAnsi="Arial" w:cs="Arial"/>
-                <w:sz w:val="20"/>
-                <w:szCs w:val="20"/>
-              </w:rPr>
-              <w:t>Entire home/apt</w:t>
-            </w:r>
+            <w:proofErr w:type="spellStart"/>
+            <w:r>
+              <w:rPr>
+                <w:rFonts w:ascii="Arial" w:hAnsi="Arial" w:cs="Arial"/>
+                <w:sz w:val="20"/>
+                <w:szCs w:val="20"/>
+              </w:rPr>
+              <w:t>Entire</w:t>
+            </w:r>
+            <w:proofErr w:type="spellEnd"/>
+            <w:r>
+              <w:rPr>
+                <w:rFonts w:ascii="Arial" w:hAnsi="Arial" w:cs="Arial"/>
+                <w:sz w:val="20"/>
+                <w:szCs w:val="20"/>
+              </w:rPr>
+              <w:t xml:space="preserve"> home/</w:t>
+            </w:r>
+            <w:proofErr w:type="spellStart"/>
+            <w:r>
+              <w:rPr>
+                <w:rFonts w:ascii="Arial" w:hAnsi="Arial" w:cs="Arial"/>
+                <w:sz w:val="20"/>
+                <w:szCs w:val="20"/>
+              </w:rPr>
+              <w:t>apt</w:t>
+            </w:r>
+            <w:proofErr w:type="spellEnd"/>
           </w:p>
         </w:tc>
         <w:tc>
@@ -3763,8 +4016,18 @@
                 <w:sz w:val="20"/>
                 <w:szCs w:val="20"/>
               </w:rPr>
-              <w:t>Hotel room</w:t>
-            </w:r>
+              <w:t xml:space="preserve">Hotel </w:t>
+            </w:r>
+            <w:proofErr w:type="spellStart"/>
+            <w:r>
+              <w:rPr>
+                <w:rFonts w:ascii="Arial" w:hAnsi="Arial" w:cs="Arial"/>
+                <w:sz w:val="20"/>
+                <w:szCs w:val="20"/>
+              </w:rPr>
+              <w:t>room</w:t>
+            </w:r>
+            <w:proofErr w:type="spellEnd"/>
           </w:p>
         </w:tc>
         <w:tc>
@@ -3988,8 +4251,18 @@
                 <w:sz w:val="20"/>
                 <w:szCs w:val="20"/>
               </w:rPr>
-              <w:t>Private room</w:t>
-            </w:r>
+              <w:t xml:space="preserve">Private </w:t>
+            </w:r>
+            <w:proofErr w:type="spellStart"/>
+            <w:r>
+              <w:rPr>
+                <w:rFonts w:ascii="Arial" w:hAnsi="Arial" w:cs="Arial"/>
+                <w:sz w:val="20"/>
+                <w:szCs w:val="20"/>
+              </w:rPr>
+              <w:t>room</w:t>
+            </w:r>
+            <w:proofErr w:type="spellEnd"/>
           </w:p>
         </w:tc>
         <w:tc>
@@ -4202,14 +4475,34 @@
                 <w:szCs w:val="20"/>
               </w:rPr>
             </w:pPr>
-            <w:r>
-              <w:rPr>
-                <w:rFonts w:ascii="Arial" w:hAnsi="Arial" w:cs="Arial"/>
-                <w:sz w:val="20"/>
-                <w:szCs w:val="20"/>
-              </w:rPr>
-              <w:t>Shared room</w:t>
-            </w:r>
+            <w:proofErr w:type="spellStart"/>
+            <w:r>
+              <w:rPr>
+                <w:rFonts w:ascii="Arial" w:hAnsi="Arial" w:cs="Arial"/>
+                <w:sz w:val="20"/>
+                <w:szCs w:val="20"/>
+              </w:rPr>
+              <w:t>Shared</w:t>
+            </w:r>
+            <w:proofErr w:type="spellEnd"/>
+            <w:r>
+              <w:rPr>
+                <w:rFonts w:ascii="Arial" w:hAnsi="Arial" w:cs="Arial"/>
+                <w:sz w:val="20"/>
+                <w:szCs w:val="20"/>
+              </w:rPr>
+              <w:t xml:space="preserve"> </w:t>
+            </w:r>
+            <w:proofErr w:type="spellStart"/>
+            <w:r>
+              <w:rPr>
+                <w:rFonts w:ascii="Arial" w:hAnsi="Arial" w:cs="Arial"/>
+                <w:sz w:val="20"/>
+                <w:szCs w:val="20"/>
+              </w:rPr>
+              <w:t>room</w:t>
+            </w:r>
+            <w:proofErr w:type="spellEnd"/>
           </w:p>
         </w:tc>
         <w:tc>
@@ -4449,7 +4742,25 @@
           <w:szCs w:val="24"/>
         </w:rPr>
         <w:tab/>
-        <w:t>Quanto a curtose em todos os casos esta é maior que três, e, portanto, leptocúrtica. Quanto a assimetria, em todos os casos a mesma é positiva, significando concentração dos dados a esquerda da distribuição.</w:t>
+        <w:t xml:space="preserve">Quanto a curtose em todos os casos esta é maior que três, e, portanto, </w:t>
+      </w:r>
+      <w:proofErr w:type="spellStart"/>
+      <w:r>
+        <w:rPr>
+          <w:rFonts w:ascii="Arial" w:hAnsi="Arial" w:cs="Arial"/>
+          <w:sz w:val="24"/>
+          <w:szCs w:val="24"/>
+        </w:rPr>
+        <w:t>leptocúrtica</w:t>
+      </w:r>
+      <w:proofErr w:type="spellEnd"/>
+      <w:r>
+        <w:rPr>
+          <w:rFonts w:ascii="Arial" w:hAnsi="Arial" w:cs="Arial"/>
+          <w:sz w:val="24"/>
+          <w:szCs w:val="24"/>
+        </w:rPr>
+        <w:t>. Quanto a assimetria, em todos os casos a mesma é positiva, significando concentração dos dados a esquerda da distribuição.</w:t>
       </w:r>
     </w:p>
     <w:p>
@@ -4675,7 +4986,29 @@
           <w:sz w:val="24"/>
           <w:szCs w:val="24"/>
         </w:rPr>
-        <w:t>Reviews per month é</w:t>
+        <w:t xml:space="preserve">Reviews per </w:t>
+      </w:r>
+      <w:proofErr w:type="spellStart"/>
+      <w:r>
+        <w:rPr>
+          <w:rFonts w:ascii="Arial" w:hAnsi="Arial" w:cs="Arial"/>
+          <w:i/>
+          <w:iCs/>
+          <w:sz w:val="24"/>
+          <w:szCs w:val="24"/>
+        </w:rPr>
+        <w:t>month</w:t>
+      </w:r>
+      <w:proofErr w:type="spellEnd"/>
+      <w:r>
+        <w:rPr>
+          <w:rFonts w:ascii="Arial" w:hAnsi="Arial" w:cs="Arial"/>
+          <w:i/>
+          <w:iCs/>
+          <w:sz w:val="24"/>
+          <w:szCs w:val="24"/>
+        </w:rPr>
+        <w:t xml:space="preserve"> é</w:t>
       </w:r>
       <w:r>
         <w:rPr>
@@ -4691,7 +5024,25 @@
           <w:sz w:val="24"/>
           <w:szCs w:val="24"/>
         </w:rPr>
-        <w:t xml:space="preserve">antitativa discreta e se refere ao número de avaliações que um imóvel recebe por mês. Esta variável precisou ser levemente transformada pois quando não havia avaliações a variável apresentava NA como valor, logo os NAs foram substituídos pelo número 0. </w:t>
+        <w:t xml:space="preserve">antitativa discreta e se refere ao número de avaliações que um imóvel recebe por mês. Esta variável precisou ser levemente transformada pois quando não havia avaliações a variável apresentava NA como valor, logo os </w:t>
+      </w:r>
+      <w:proofErr w:type="spellStart"/>
+      <w:r>
+        <w:rPr>
+          <w:rFonts w:ascii="Arial" w:hAnsi="Arial" w:cs="Arial"/>
+          <w:sz w:val="24"/>
+          <w:szCs w:val="24"/>
+        </w:rPr>
+        <w:t>NAs</w:t>
+      </w:r>
+      <w:proofErr w:type="spellEnd"/>
+      <w:r>
+        <w:rPr>
+          <w:rFonts w:ascii="Arial" w:hAnsi="Arial" w:cs="Arial"/>
+          <w:sz w:val="24"/>
+          <w:szCs w:val="24"/>
+        </w:rPr>
+        <w:t xml:space="preserve"> foram substituídos pelo número 0. </w:t>
       </w:r>
     </w:p>
     <w:p>
@@ -5248,7 +5599,25 @@
           <w:sz w:val="24"/>
           <w:szCs w:val="24"/>
         </w:rPr>
-        <w:t>sua forma se dá sendo leptocúrtica, significando que os valores se concentram a esquerda da distribuição e há pouca variabilidade entre eles. A partir da Tabela 4 podemos afirmar que pelo menos 25% da distribuição tem valor 0, isso significando nenhuma avaliação por mês, em contrapartida o desvio padrão e o coeficiente de variância apontam que há muita variação entre os dados dado uma amplitude de 922.</w:t>
+        <w:t xml:space="preserve">sua forma se dá sendo </w:t>
+      </w:r>
+      <w:proofErr w:type="spellStart"/>
+      <w:r>
+        <w:rPr>
+          <w:rFonts w:ascii="Arial" w:hAnsi="Arial" w:cs="Arial"/>
+          <w:sz w:val="24"/>
+          <w:szCs w:val="24"/>
+        </w:rPr>
+        <w:t>leptocúrtica</w:t>
+      </w:r>
+      <w:proofErr w:type="spellEnd"/>
+      <w:r>
+        <w:rPr>
+          <w:rFonts w:ascii="Arial" w:hAnsi="Arial" w:cs="Arial"/>
+          <w:sz w:val="24"/>
+          <w:szCs w:val="24"/>
+        </w:rPr>
+        <w:t>, significando que os valores se concentram a esquerda da distribuição e há pouca variabilidade entre eles. A partir da Tabela 4 podemos afirmar que pelo menos 25% da distribuição tem valor 0, isso significando nenhuma avaliação por mês, em contrapartida o desvio padrão e o coeficiente de variância apontam que há muita variação entre os dados dado uma amplitude de 922.</w:t>
       </w:r>
     </w:p>
     <w:p>
@@ -5330,8 +5699,18 @@
                 <w:sz w:val="20"/>
                 <w:szCs w:val="20"/>
               </w:rPr>
-              <w:t>Room Type</w:t>
-            </w:r>
+              <w:t xml:space="preserve">Room </w:t>
+            </w:r>
+            <w:proofErr w:type="spellStart"/>
+            <w:r>
+              <w:rPr>
+                <w:rFonts w:ascii="Arial" w:hAnsi="Arial" w:cs="Arial"/>
+                <w:sz w:val="20"/>
+                <w:szCs w:val="20"/>
+              </w:rPr>
+              <w:t>Type</w:t>
+            </w:r>
+            <w:proofErr w:type="spellEnd"/>
           </w:p>
         </w:tc>
         <w:tc>
@@ -5544,14 +5923,34 @@
                 <w:szCs w:val="20"/>
               </w:rPr>
             </w:pPr>
-            <w:r>
-              <w:rPr>
-                <w:rFonts w:ascii="Arial" w:hAnsi="Arial" w:cs="Arial"/>
-                <w:sz w:val="20"/>
-                <w:szCs w:val="20"/>
-              </w:rPr>
-              <w:t>Entire home/apt</w:t>
-            </w:r>
+            <w:proofErr w:type="spellStart"/>
+            <w:r>
+              <w:rPr>
+                <w:rFonts w:ascii="Arial" w:hAnsi="Arial" w:cs="Arial"/>
+                <w:sz w:val="20"/>
+                <w:szCs w:val="20"/>
+              </w:rPr>
+              <w:t>Entire</w:t>
+            </w:r>
+            <w:proofErr w:type="spellEnd"/>
+            <w:r>
+              <w:rPr>
+                <w:rFonts w:ascii="Arial" w:hAnsi="Arial" w:cs="Arial"/>
+                <w:sz w:val="20"/>
+                <w:szCs w:val="20"/>
+              </w:rPr>
+              <w:t xml:space="preserve"> home/</w:t>
+            </w:r>
+            <w:proofErr w:type="spellStart"/>
+            <w:r>
+              <w:rPr>
+                <w:rFonts w:ascii="Arial" w:hAnsi="Arial" w:cs="Arial"/>
+                <w:sz w:val="20"/>
+                <w:szCs w:val="20"/>
+              </w:rPr>
+              <w:t>apt</w:t>
+            </w:r>
+            <w:proofErr w:type="spellEnd"/>
           </w:p>
         </w:tc>
         <w:tc>
@@ -5786,8 +6185,18 @@
                 <w:sz w:val="20"/>
                 <w:szCs w:val="20"/>
               </w:rPr>
-              <w:t>Hotel room</w:t>
-            </w:r>
+              <w:t xml:space="preserve">Hotel </w:t>
+            </w:r>
+            <w:proofErr w:type="spellStart"/>
+            <w:r>
+              <w:rPr>
+                <w:rFonts w:ascii="Arial" w:hAnsi="Arial" w:cs="Arial"/>
+                <w:sz w:val="20"/>
+                <w:szCs w:val="20"/>
+              </w:rPr>
+              <w:t>room</w:t>
+            </w:r>
+            <w:proofErr w:type="spellEnd"/>
           </w:p>
         </w:tc>
         <w:tc>
@@ -6017,8 +6426,18 @@
                 <w:sz w:val="20"/>
                 <w:szCs w:val="20"/>
               </w:rPr>
-              <w:t>Private room</w:t>
-            </w:r>
+              <w:t xml:space="preserve">Private </w:t>
+            </w:r>
+            <w:proofErr w:type="spellStart"/>
+            <w:r>
+              <w:rPr>
+                <w:rFonts w:ascii="Arial" w:hAnsi="Arial" w:cs="Arial"/>
+                <w:sz w:val="20"/>
+                <w:szCs w:val="20"/>
+              </w:rPr>
+              <w:t>room</w:t>
+            </w:r>
+            <w:proofErr w:type="spellEnd"/>
           </w:p>
         </w:tc>
         <w:tc>
@@ -6237,14 +6656,34 @@
                 <w:szCs w:val="20"/>
               </w:rPr>
             </w:pPr>
-            <w:r>
-              <w:rPr>
-                <w:rFonts w:ascii="Arial" w:hAnsi="Arial" w:cs="Arial"/>
-                <w:sz w:val="20"/>
-                <w:szCs w:val="20"/>
-              </w:rPr>
-              <w:t>Shared room</w:t>
-            </w:r>
+            <w:proofErr w:type="spellStart"/>
+            <w:r>
+              <w:rPr>
+                <w:rFonts w:ascii="Arial" w:hAnsi="Arial" w:cs="Arial"/>
+                <w:sz w:val="20"/>
+                <w:szCs w:val="20"/>
+              </w:rPr>
+              <w:t>Shared</w:t>
+            </w:r>
+            <w:proofErr w:type="spellEnd"/>
+            <w:r>
+              <w:rPr>
+                <w:rFonts w:ascii="Arial" w:hAnsi="Arial" w:cs="Arial"/>
+                <w:sz w:val="20"/>
+                <w:szCs w:val="20"/>
+              </w:rPr>
+              <w:t xml:space="preserve"> </w:t>
+            </w:r>
+            <w:proofErr w:type="spellStart"/>
+            <w:r>
+              <w:rPr>
+                <w:rFonts w:ascii="Arial" w:hAnsi="Arial" w:cs="Arial"/>
+                <w:sz w:val="20"/>
+                <w:szCs w:val="20"/>
+              </w:rPr>
+              <w:t>room</w:t>
+            </w:r>
+            <w:proofErr w:type="spellEnd"/>
           </w:p>
         </w:tc>
         <w:tc>
@@ -7322,22 +7761,10 @@
         <w:jc w:val="both"/>
         <w:rPr>
           <w:rFonts w:ascii="Arial" w:hAnsi="Arial" w:cs="Arial"/>
-          <w:b/>
-          <w:bCs/>
-          <w:sz w:val="24"/>
-          <w:szCs w:val="24"/>
-        </w:rPr>
-      </w:pPr>
-      <w:r>
-        <w:rPr>
-          <w:rFonts w:ascii="Arial" w:hAnsi="Arial" w:cs="Arial"/>
-          <w:b/>
-          <w:bCs/>
-          <w:sz w:val="24"/>
-          <w:szCs w:val="24"/>
-        </w:rPr>
-        <w:t>Mínimo de noites</w:t>
-      </w:r>
+          <w:sz w:val="24"/>
+          <w:szCs w:val="24"/>
+        </w:rPr>
+      </w:pPr>
     </w:p>
     <w:p>
       <w:pPr>
@@ -7352,6 +7779,16 @@
           <w:szCs w:val="24"/>
         </w:rPr>
       </w:pPr>
+      <w:r>
+        <w:rPr>
+          <w:rFonts w:ascii="Arial" w:hAnsi="Arial" w:cs="Arial"/>
+          <w:b/>
+          <w:bCs/>
+          <w:sz w:val="24"/>
+          <w:szCs w:val="24"/>
+        </w:rPr>
+        <w:t>Mínimo de noites</w:t>
+      </w:r>
     </w:p>
     <w:p>
       <w:pPr>
@@ -7360,31 +7797,41 @@
         <w:jc w:val="both"/>
         <w:rPr>
           <w:rFonts w:ascii="Arial" w:hAnsi="Arial" w:cs="Arial"/>
-          <w:b/>
-          <w:bCs/>
-          <w:sz w:val="24"/>
-          <w:szCs w:val="24"/>
-        </w:rPr>
-      </w:pPr>
-      <w:r>
-        <w:rPr>
-          <w:rFonts w:ascii="Arial" w:hAnsi="Arial" w:cs="Arial"/>
-          <w:b/>
-          <w:bCs/>
-          <w:sz w:val="24"/>
-          <w:szCs w:val="24"/>
-        </w:rPr>
-        <w:t xml:space="preserve">Disponibilidade </w:t>
-      </w:r>
-      <w:r>
-        <w:rPr>
-          <w:rFonts w:ascii="Arial" w:hAnsi="Arial" w:cs="Arial"/>
-          <w:b/>
-          <w:bCs/>
-          <w:sz w:val="24"/>
-          <w:szCs w:val="24"/>
-        </w:rPr>
-        <w:t>em 365 dias</w:t>
+          <w:i/>
+          <w:iCs/>
+          <w:sz w:val="24"/>
+          <w:szCs w:val="24"/>
+        </w:rPr>
+      </w:pPr>
+      <w:r>
+        <w:rPr>
+          <w:rFonts w:ascii="Arial" w:hAnsi="Arial" w:cs="Arial"/>
+          <w:sz w:val="24"/>
+          <w:szCs w:val="24"/>
+        </w:rPr>
+        <w:t xml:space="preserve">A variável mínimo de noites é classificada como uma quantitativa discreta e diz respeito ao número mínimo de noites que uma acomodação tem para poder ser alugada no </w:t>
+      </w:r>
+      <w:proofErr w:type="spellStart"/>
+      <w:r>
+        <w:rPr>
+          <w:rFonts w:ascii="Arial" w:hAnsi="Arial" w:cs="Arial"/>
+          <w:i/>
+          <w:iCs/>
+          <w:sz w:val="24"/>
+          <w:szCs w:val="24"/>
+        </w:rPr>
+        <w:t>Airbnb</w:t>
+      </w:r>
+      <w:proofErr w:type="spellEnd"/>
+      <w:r>
+        <w:rPr>
+          <w:rFonts w:ascii="Arial" w:hAnsi="Arial" w:cs="Arial"/>
+          <w:i/>
+          <w:iCs/>
+          <w:sz w:val="24"/>
+          <w:szCs w:val="24"/>
+        </w:rPr>
+        <w:t>.</w:t>
       </w:r>
     </w:p>
     <w:p>
@@ -7404,43 +7851,638 @@
           <w:sz w:val="24"/>
           <w:szCs w:val="24"/>
         </w:rPr>
-        <w:t>Fazer % ?</w:t>
-      </w:r>
-    </w:p>
-    <w:p>
-      <w:r>
-        <w:br w:type="page"/>
-      </w:r>
-    </w:p>
-    <w:p>
-      <w:pPr>
-        <w:rPr>
+        <w:t>Tabela 7 – Medidas resumo da variável mínimo de noites.</w:t>
+      </w:r>
+    </w:p>
+    <w:tbl>
+      <w:tblPr>
+        <w:tblStyle w:val="TabelaSimples2"/>
+        <w:tblW w:w="9071" w:type="dxa"/>
+        <w:tblLook w:val="04A0" w:firstRow="1" w:lastRow="0" w:firstColumn="1" w:lastColumn="0" w:noHBand="0" w:noVBand="1"/>
+      </w:tblPr>
+      <w:tblGrid>
+        <w:gridCol w:w="979"/>
+        <w:gridCol w:w="963"/>
+        <w:gridCol w:w="1106"/>
+        <w:gridCol w:w="1051"/>
+        <w:gridCol w:w="1169"/>
+        <w:gridCol w:w="1362"/>
+        <w:gridCol w:w="1051"/>
+        <w:gridCol w:w="1390"/>
+      </w:tblGrid>
+      <w:tr>
+        <w:trPr>
+          <w:cnfStyle w:val="100000000000" w:firstRow="1" w:lastRow="0" w:firstColumn="0" w:lastColumn="0" w:oddVBand="0" w:evenVBand="0" w:oddHBand="0" w:evenHBand="0" w:firstRowFirstColumn="0" w:firstRowLastColumn="0" w:lastRowFirstColumn="0" w:lastRowLastColumn="0"/>
+        </w:trPr>
+        <w:tc>
+          <w:tcPr>
+            <w:cnfStyle w:val="001000000000" w:firstRow="0" w:lastRow="0" w:firstColumn="1" w:lastColumn="0" w:oddVBand="0" w:evenVBand="0" w:oddHBand="0" w:evenHBand="0" w:firstRowFirstColumn="0" w:firstRowLastColumn="0" w:lastRowFirstColumn="0" w:lastRowLastColumn="0"/>
+            <w:tcW w:w="979" w:type="dxa"/>
+          </w:tcPr>
+          <w:p>
+            <w:pPr>
+              <w:pStyle w:val="Captulos"/>
+              <w:ind w:left="0"/>
+              <w:jc w:val="both"/>
+              <w:rPr>
+                <w:b/>
+                <w:bCs/>
+                <w:sz w:val="20"/>
+                <w:szCs w:val="20"/>
+              </w:rPr>
+            </w:pPr>
+            <w:r>
+              <w:rPr>
+                <w:b/>
+                <w:bCs/>
+                <w:sz w:val="20"/>
+                <w:szCs w:val="20"/>
+              </w:rPr>
+              <w:t>Mínimo</w:t>
+            </w:r>
+          </w:p>
+        </w:tc>
+        <w:tc>
+          <w:tcPr>
+            <w:tcW w:w="963" w:type="dxa"/>
+          </w:tcPr>
+          <w:p>
+            <w:pPr>
+              <w:pStyle w:val="Captulos"/>
+              <w:ind w:left="0"/>
+              <w:jc w:val="center"/>
+              <w:cnfStyle w:val="100000000000" w:firstRow="1" w:lastRow="0" w:firstColumn="0" w:lastColumn="0" w:oddVBand="0" w:evenVBand="0" w:oddHBand="0" w:evenHBand="0" w:firstRowFirstColumn="0" w:firstRowLastColumn="0" w:lastRowFirstColumn="0" w:lastRowLastColumn="0"/>
+              <w:rPr>
+                <w:b/>
+                <w:bCs/>
+                <w:sz w:val="20"/>
+                <w:szCs w:val="20"/>
+              </w:rPr>
+            </w:pPr>
+            <w:r>
+              <w:rPr>
+                <w:b/>
+                <w:bCs/>
+                <w:sz w:val="20"/>
+                <w:szCs w:val="20"/>
+              </w:rPr>
+              <w:t>1° Quartil</w:t>
+            </w:r>
+          </w:p>
+        </w:tc>
+        <w:tc>
+          <w:tcPr>
+            <w:tcW w:w="1106" w:type="dxa"/>
+          </w:tcPr>
+          <w:p>
+            <w:pPr>
+              <w:pStyle w:val="Captulos"/>
+              <w:ind w:left="0"/>
+              <w:jc w:val="both"/>
+              <w:cnfStyle w:val="100000000000" w:firstRow="1" w:lastRow="0" w:firstColumn="0" w:lastColumn="0" w:oddVBand="0" w:evenVBand="0" w:oddHBand="0" w:evenHBand="0" w:firstRowFirstColumn="0" w:firstRowLastColumn="0" w:lastRowFirstColumn="0" w:lastRowLastColumn="0"/>
+              <w:rPr>
+                <w:b/>
+                <w:bCs/>
+                <w:sz w:val="20"/>
+                <w:szCs w:val="20"/>
+              </w:rPr>
+            </w:pPr>
+            <w:r>
+              <w:rPr>
+                <w:b/>
+                <w:bCs/>
+                <w:sz w:val="20"/>
+                <w:szCs w:val="20"/>
+              </w:rPr>
+              <w:t>Mediana</w:t>
+            </w:r>
+          </w:p>
+        </w:tc>
+        <w:tc>
+          <w:tcPr>
+            <w:tcW w:w="1051" w:type="dxa"/>
+          </w:tcPr>
+          <w:p>
+            <w:pPr>
+              <w:pStyle w:val="Captulos"/>
+              <w:ind w:left="0"/>
+              <w:jc w:val="center"/>
+              <w:cnfStyle w:val="100000000000" w:firstRow="1" w:lastRow="0" w:firstColumn="0" w:lastColumn="0" w:oddVBand="0" w:evenVBand="0" w:oddHBand="0" w:evenHBand="0" w:firstRowFirstColumn="0" w:firstRowLastColumn="0" w:lastRowFirstColumn="0" w:lastRowLastColumn="0"/>
+              <w:rPr>
+                <w:b/>
+                <w:bCs/>
+                <w:sz w:val="20"/>
+                <w:szCs w:val="20"/>
+              </w:rPr>
+            </w:pPr>
+            <w:r>
+              <w:rPr>
+                <w:b/>
+                <w:bCs/>
+                <w:sz w:val="20"/>
+                <w:szCs w:val="20"/>
+              </w:rPr>
+              <w:t>3° Quartil</w:t>
+            </w:r>
+          </w:p>
+        </w:tc>
+        <w:tc>
+          <w:tcPr>
+            <w:tcW w:w="1169" w:type="dxa"/>
+          </w:tcPr>
+          <w:p>
+            <w:pPr>
+              <w:pStyle w:val="Captulos"/>
+              <w:ind w:left="0"/>
+              <w:jc w:val="both"/>
+              <w:cnfStyle w:val="100000000000" w:firstRow="1" w:lastRow="0" w:firstColumn="0" w:lastColumn="0" w:oddVBand="0" w:evenVBand="0" w:oddHBand="0" w:evenHBand="0" w:firstRowFirstColumn="0" w:firstRowLastColumn="0" w:lastRowFirstColumn="0" w:lastRowLastColumn="0"/>
+              <w:rPr>
+                <w:b/>
+                <w:bCs/>
+                <w:sz w:val="20"/>
+                <w:szCs w:val="20"/>
+              </w:rPr>
+            </w:pPr>
+            <w:r>
+              <w:rPr>
+                <w:b/>
+                <w:bCs/>
+                <w:sz w:val="20"/>
+                <w:szCs w:val="20"/>
+              </w:rPr>
+              <w:t>Média</w:t>
+            </w:r>
+          </w:p>
+        </w:tc>
+        <w:tc>
+          <w:tcPr>
+            <w:tcW w:w="1362" w:type="dxa"/>
+          </w:tcPr>
+          <w:p>
+            <w:pPr>
+              <w:pStyle w:val="Captulos"/>
+              <w:ind w:left="0"/>
+              <w:jc w:val="both"/>
+              <w:cnfStyle w:val="100000000000" w:firstRow="1" w:lastRow="0" w:firstColumn="0" w:lastColumn="0" w:oddVBand="0" w:evenVBand="0" w:oddHBand="0" w:evenHBand="0" w:firstRowFirstColumn="0" w:firstRowLastColumn="0" w:lastRowFirstColumn="0" w:lastRowLastColumn="0"/>
+              <w:rPr>
+                <w:b/>
+                <w:bCs/>
+                <w:sz w:val="20"/>
+                <w:szCs w:val="20"/>
+              </w:rPr>
+            </w:pPr>
+            <w:r>
+              <w:rPr>
+                <w:b/>
+                <w:bCs/>
+                <w:sz w:val="20"/>
+                <w:szCs w:val="20"/>
+              </w:rPr>
+              <w:t>Máximo</w:t>
+            </w:r>
+          </w:p>
+        </w:tc>
+        <w:tc>
+          <w:tcPr>
+            <w:tcW w:w="1051" w:type="dxa"/>
+          </w:tcPr>
+          <w:p>
+            <w:pPr>
+              <w:pStyle w:val="Captulos"/>
+              <w:ind w:left="0"/>
+              <w:jc w:val="both"/>
+              <w:cnfStyle w:val="100000000000" w:firstRow="1" w:lastRow="0" w:firstColumn="0" w:lastColumn="0" w:oddVBand="0" w:evenVBand="0" w:oddHBand="0" w:evenHBand="0" w:firstRowFirstColumn="0" w:firstRowLastColumn="0" w:lastRowFirstColumn="0" w:lastRowLastColumn="0"/>
+              <w:rPr>
+                <w:b/>
+                <w:bCs/>
+                <w:sz w:val="20"/>
+                <w:szCs w:val="20"/>
+              </w:rPr>
+            </w:pPr>
+            <w:r>
+              <w:rPr>
+                <w:b/>
+                <w:bCs/>
+                <w:sz w:val="20"/>
+                <w:szCs w:val="20"/>
+              </w:rPr>
+              <w:t>Desvio padrão</w:t>
+            </w:r>
+          </w:p>
+        </w:tc>
+        <w:tc>
+          <w:tcPr>
+            <w:tcW w:w="1390" w:type="dxa"/>
+          </w:tcPr>
+          <w:p>
+            <w:pPr>
+              <w:pStyle w:val="Captulos"/>
+              <w:ind w:left="0"/>
+              <w:jc w:val="both"/>
+              <w:cnfStyle w:val="100000000000" w:firstRow="1" w:lastRow="0" w:firstColumn="0" w:lastColumn="0" w:oddVBand="0" w:evenVBand="0" w:oddHBand="0" w:evenHBand="0" w:firstRowFirstColumn="0" w:firstRowLastColumn="0" w:lastRowFirstColumn="0" w:lastRowLastColumn="0"/>
+              <w:rPr>
+                <w:b/>
+                <w:bCs/>
+                <w:sz w:val="20"/>
+                <w:szCs w:val="20"/>
+              </w:rPr>
+            </w:pPr>
+            <w:r>
+              <w:rPr>
+                <w:b/>
+                <w:bCs/>
+                <w:sz w:val="20"/>
+                <w:szCs w:val="20"/>
+              </w:rPr>
+              <w:t>Coeficiente de Variância</w:t>
+            </w:r>
+          </w:p>
+        </w:tc>
+      </w:tr>
+      <w:tr>
+        <w:trPr>
+          <w:cnfStyle w:val="000000100000" w:firstRow="0" w:lastRow="0" w:firstColumn="0" w:lastColumn="0" w:oddVBand="0" w:evenVBand="0" w:oddHBand="1" w:evenHBand="0" w:firstRowFirstColumn="0" w:firstRowLastColumn="0" w:lastRowFirstColumn="0" w:lastRowLastColumn="0"/>
+        </w:trPr>
+        <w:tc>
+          <w:tcPr>
+            <w:cnfStyle w:val="001000000000" w:firstRow="0" w:lastRow="0" w:firstColumn="1" w:lastColumn="0" w:oddVBand="0" w:evenVBand="0" w:oddHBand="0" w:evenHBand="0" w:firstRowFirstColumn="0" w:firstRowLastColumn="0" w:lastRowFirstColumn="0" w:lastRowLastColumn="0"/>
+            <w:tcW w:w="979" w:type="dxa"/>
+          </w:tcPr>
+          <w:p>
+            <w:pPr>
+              <w:pStyle w:val="Captulos"/>
+              <w:ind w:left="0"/>
+              <w:jc w:val="both"/>
+              <w:rPr>
+                <w:sz w:val="20"/>
+                <w:szCs w:val="20"/>
+              </w:rPr>
+            </w:pPr>
+            <w:r>
+              <w:rPr>
+                <w:sz w:val="20"/>
+                <w:szCs w:val="20"/>
+              </w:rPr>
+              <w:t>1</w:t>
+            </w:r>
+          </w:p>
+        </w:tc>
+        <w:tc>
+          <w:tcPr>
+            <w:tcW w:w="963" w:type="dxa"/>
+          </w:tcPr>
+          <w:p>
+            <w:pPr>
+              <w:pStyle w:val="Captulos"/>
+              <w:ind w:left="0"/>
+              <w:jc w:val="both"/>
+              <w:cnfStyle w:val="000000100000" w:firstRow="0" w:lastRow="0" w:firstColumn="0" w:lastColumn="0" w:oddVBand="0" w:evenVBand="0" w:oddHBand="1" w:evenHBand="0" w:firstRowFirstColumn="0" w:firstRowLastColumn="0" w:lastRowFirstColumn="0" w:lastRowLastColumn="0"/>
+              <w:rPr>
+                <w:b w:val="0"/>
+                <w:bCs w:val="0"/>
+                <w:sz w:val="20"/>
+                <w:szCs w:val="20"/>
+              </w:rPr>
+            </w:pPr>
+            <w:r>
+              <w:rPr>
+                <w:b w:val="0"/>
+                <w:bCs w:val="0"/>
+                <w:sz w:val="20"/>
+                <w:szCs w:val="20"/>
+              </w:rPr>
+              <w:t>1</w:t>
+            </w:r>
+          </w:p>
+        </w:tc>
+        <w:tc>
+          <w:tcPr>
+            <w:tcW w:w="1106" w:type="dxa"/>
+          </w:tcPr>
+          <w:p>
+            <w:pPr>
+              <w:pStyle w:val="Captulos"/>
+              <w:ind w:left="0"/>
+              <w:jc w:val="both"/>
+              <w:cnfStyle w:val="000000100000" w:firstRow="0" w:lastRow="0" w:firstColumn="0" w:lastColumn="0" w:oddVBand="0" w:evenVBand="0" w:oddHBand="1" w:evenHBand="0" w:firstRowFirstColumn="0" w:firstRowLastColumn="0" w:lastRowFirstColumn="0" w:lastRowLastColumn="0"/>
+              <w:rPr>
+                <w:b w:val="0"/>
+                <w:bCs w:val="0"/>
+                <w:sz w:val="20"/>
+                <w:szCs w:val="20"/>
+              </w:rPr>
+            </w:pPr>
+            <w:r>
+              <w:rPr>
+                <w:b w:val="0"/>
+                <w:bCs w:val="0"/>
+                <w:sz w:val="20"/>
+                <w:szCs w:val="20"/>
+              </w:rPr>
+              <w:t>2</w:t>
+            </w:r>
+          </w:p>
+        </w:tc>
+        <w:tc>
+          <w:tcPr>
+            <w:tcW w:w="1051" w:type="dxa"/>
+          </w:tcPr>
+          <w:p>
+            <w:pPr>
+              <w:pStyle w:val="Captulos"/>
+              <w:ind w:left="0"/>
+              <w:jc w:val="center"/>
+              <w:cnfStyle w:val="000000100000" w:firstRow="0" w:lastRow="0" w:firstColumn="0" w:lastColumn="0" w:oddVBand="0" w:evenVBand="0" w:oddHBand="1" w:evenHBand="0" w:firstRowFirstColumn="0" w:firstRowLastColumn="0" w:lastRowFirstColumn="0" w:lastRowLastColumn="0"/>
+              <w:rPr>
+                <w:b w:val="0"/>
+                <w:bCs w:val="0"/>
+                <w:sz w:val="20"/>
+                <w:szCs w:val="20"/>
+              </w:rPr>
+            </w:pPr>
+            <w:r>
+              <w:rPr>
+                <w:b w:val="0"/>
+                <w:bCs w:val="0"/>
+                <w:sz w:val="20"/>
+                <w:szCs w:val="20"/>
+              </w:rPr>
+              <w:t>4</w:t>
+            </w:r>
+          </w:p>
+        </w:tc>
+        <w:tc>
+          <w:tcPr>
+            <w:tcW w:w="1169" w:type="dxa"/>
+          </w:tcPr>
+          <w:p>
+            <w:pPr>
+              <w:pStyle w:val="Captulos"/>
+              <w:ind w:left="0"/>
+              <w:jc w:val="both"/>
+              <w:cnfStyle w:val="000000100000" w:firstRow="0" w:lastRow="0" w:firstColumn="0" w:lastColumn="0" w:oddVBand="0" w:evenVBand="0" w:oddHBand="1" w:evenHBand="0" w:firstRowFirstColumn="0" w:firstRowLastColumn="0" w:lastRowFirstColumn="0" w:lastRowLastColumn="0"/>
+              <w:rPr>
+                <w:b w:val="0"/>
+                <w:bCs w:val="0"/>
+                <w:sz w:val="20"/>
+                <w:szCs w:val="20"/>
+              </w:rPr>
+            </w:pPr>
+            <w:r>
+              <w:rPr>
+                <w:b w:val="0"/>
+                <w:bCs w:val="0"/>
+                <w:sz w:val="20"/>
+                <w:szCs w:val="20"/>
+              </w:rPr>
+              <w:t>4,485</w:t>
+            </w:r>
+          </w:p>
+        </w:tc>
+        <w:tc>
+          <w:tcPr>
+            <w:tcW w:w="1362" w:type="dxa"/>
+          </w:tcPr>
+          <w:p>
+            <w:pPr>
+              <w:pStyle w:val="Captulos"/>
+              <w:ind w:left="0"/>
+              <w:jc w:val="both"/>
+              <w:cnfStyle w:val="000000100000" w:firstRow="0" w:lastRow="0" w:firstColumn="0" w:lastColumn="0" w:oddVBand="0" w:evenVBand="0" w:oddHBand="1" w:evenHBand="0" w:firstRowFirstColumn="0" w:firstRowLastColumn="0" w:lastRowFirstColumn="0" w:lastRowLastColumn="0"/>
+              <w:rPr>
+                <w:b w:val="0"/>
+                <w:bCs w:val="0"/>
+                <w:sz w:val="20"/>
+                <w:szCs w:val="20"/>
+              </w:rPr>
+            </w:pPr>
+            <w:r>
+              <w:rPr>
+                <w:b w:val="0"/>
+                <w:bCs w:val="0"/>
+                <w:sz w:val="20"/>
+                <w:szCs w:val="20"/>
+              </w:rPr>
+              <w:t>730</w:t>
+            </w:r>
+          </w:p>
+        </w:tc>
+        <w:tc>
+          <w:tcPr>
+            <w:tcW w:w="1051" w:type="dxa"/>
+          </w:tcPr>
+          <w:p>
+            <w:pPr>
+              <w:pStyle w:val="Captulos"/>
+              <w:ind w:left="0"/>
+              <w:jc w:val="both"/>
+              <w:cnfStyle w:val="000000100000" w:firstRow="0" w:lastRow="0" w:firstColumn="0" w:lastColumn="0" w:oddVBand="0" w:evenVBand="0" w:oddHBand="1" w:evenHBand="0" w:firstRowFirstColumn="0" w:firstRowLastColumn="0" w:lastRowFirstColumn="0" w:lastRowLastColumn="0"/>
+              <w:rPr>
+                <w:b w:val="0"/>
+                <w:bCs w:val="0"/>
+                <w:sz w:val="20"/>
+                <w:szCs w:val="20"/>
+              </w:rPr>
+            </w:pPr>
+            <w:r>
+              <w:rPr>
+                <w:b w:val="0"/>
+                <w:bCs w:val="0"/>
+                <w:sz w:val="20"/>
+                <w:szCs w:val="20"/>
+              </w:rPr>
+              <w:t>17,4</w:t>
+            </w:r>
+          </w:p>
+        </w:tc>
+        <w:tc>
+          <w:tcPr>
+            <w:tcW w:w="1390" w:type="dxa"/>
+          </w:tcPr>
+          <w:p>
+            <w:pPr>
+              <w:pStyle w:val="Captulos"/>
+              <w:ind w:left="0"/>
+              <w:jc w:val="both"/>
+              <w:cnfStyle w:val="000000100000" w:firstRow="0" w:lastRow="0" w:firstColumn="0" w:lastColumn="0" w:oddVBand="0" w:evenVBand="0" w:oddHBand="1" w:evenHBand="0" w:firstRowFirstColumn="0" w:firstRowLastColumn="0" w:lastRowFirstColumn="0" w:lastRowLastColumn="0"/>
+              <w:rPr>
+                <w:b w:val="0"/>
+                <w:bCs w:val="0"/>
+                <w:sz w:val="20"/>
+                <w:szCs w:val="20"/>
+              </w:rPr>
+            </w:pPr>
+            <w:r>
+              <w:rPr>
+                <w:b w:val="0"/>
+                <w:bCs w:val="0"/>
+                <w:sz w:val="20"/>
+                <w:szCs w:val="20"/>
+              </w:rPr>
+              <w:t>388%</w:t>
+            </w:r>
+          </w:p>
+        </w:tc>
+      </w:tr>
+    </w:tbl>
+    <w:p>
+      <w:pPr>
+        <w:spacing w:line="360" w:lineRule="auto"/>
+        <w:ind w:firstLine="708"/>
+        <w:jc w:val="both"/>
+        <w:rPr>
+          <w:rFonts w:ascii="Arial" w:hAnsi="Arial" w:cs="Arial"/>
           <w:b/>
           <w:bCs/>
-        </w:rPr>
-      </w:pPr>
-      <w:r>
-        <w:rPr>
+          <w:sz w:val="24"/>
+          <w:szCs w:val="24"/>
+        </w:rPr>
+      </w:pPr>
+    </w:p>
+    <w:p>
+      <w:pPr>
+        <w:spacing w:line="360" w:lineRule="auto"/>
+        <w:ind w:firstLine="708"/>
+        <w:jc w:val="both"/>
+        <w:rPr>
+          <w:rFonts w:ascii="Arial" w:hAnsi="Arial" w:cs="Arial"/>
+          <w:sz w:val="24"/>
+          <w:szCs w:val="24"/>
+        </w:rPr>
+      </w:pPr>
+      <w:r>
+        <w:rPr>
+          <w:rFonts w:ascii="Arial" w:hAnsi="Arial" w:cs="Arial"/>
+          <w:sz w:val="24"/>
+          <w:szCs w:val="24"/>
+        </w:rPr>
+        <w:t xml:space="preserve">A partir da </w:t>
+      </w:r>
+      <w:r>
+        <w:rPr>
+          <w:rFonts w:ascii="Arial" w:hAnsi="Arial" w:cs="Arial"/>
+          <w:sz w:val="24"/>
+          <w:szCs w:val="24"/>
+        </w:rPr>
+        <w:t>T</w:t>
+      </w:r>
+      <w:r>
+        <w:rPr>
+          <w:rFonts w:ascii="Arial" w:hAnsi="Arial" w:cs="Arial"/>
+          <w:sz w:val="24"/>
+          <w:szCs w:val="24"/>
+        </w:rPr>
+        <w:t xml:space="preserve">abela 7 pode-se observar que esta variável </w:t>
+      </w:r>
+      <w:r>
+        <w:rPr>
+          <w:rFonts w:ascii="Arial" w:hAnsi="Arial" w:cs="Arial"/>
+          <w:sz w:val="24"/>
+          <w:szCs w:val="24"/>
+        </w:rPr>
+        <w:t xml:space="preserve">possui uma grande variabilidade entre os valores, sendo o mínimo de noites da variável igual a 1 nos primeiros 25% da distribuição, mínimo de 2 noites na metade inicial da distribuição e </w:t>
+      </w:r>
+      <w:r>
+        <w:rPr>
+          <w:rFonts w:ascii="Arial" w:hAnsi="Arial" w:cs="Arial"/>
+          <w:sz w:val="24"/>
+          <w:szCs w:val="24"/>
+        </w:rPr>
+        <w:lastRenderedPageBreak/>
+        <w:t xml:space="preserve">nos primeiros 75% 4 noites. </w:t>
+      </w:r>
+      <w:r>
+        <w:rPr>
+          <w:rFonts w:ascii="Arial" w:hAnsi="Arial" w:cs="Arial"/>
+          <w:sz w:val="24"/>
+          <w:szCs w:val="24"/>
+        </w:rPr>
+        <w:t xml:space="preserve">A distorção começa a ser notada quando observado o número máximo de noites, que é de 730 destoando totalmente dos quartis e da média, podemos confirmar isso com o coeficiente de variância que é de 388%. A assimetria desta distribuição é positiva, significando que a concentração de valores está a esquerda da distribuição, quanto a curtose podemos classificar como </w:t>
+      </w:r>
+      <w:proofErr w:type="spellStart"/>
+      <w:r>
+        <w:rPr>
+          <w:rFonts w:ascii="Arial" w:hAnsi="Arial" w:cs="Arial"/>
+          <w:sz w:val="24"/>
+          <w:szCs w:val="24"/>
+        </w:rPr>
+        <w:t>leptocúrtica</w:t>
+      </w:r>
+      <w:proofErr w:type="spellEnd"/>
+      <w:r>
+        <w:rPr>
+          <w:rFonts w:ascii="Arial" w:hAnsi="Arial" w:cs="Arial"/>
+          <w:sz w:val="24"/>
+          <w:szCs w:val="24"/>
+        </w:rPr>
+        <w:t xml:space="preserve">, reafirmando a concentração de valores </w:t>
+      </w:r>
+      <w:r>
+        <w:rPr>
+          <w:rFonts w:ascii="Arial" w:hAnsi="Arial" w:cs="Arial"/>
+          <w:sz w:val="24"/>
+          <w:szCs w:val="24"/>
+        </w:rPr>
+        <w:t xml:space="preserve">nos valores iniciais. </w:t>
+      </w:r>
+    </w:p>
+    <w:p>
+      <w:pPr>
+        <w:spacing w:line="360" w:lineRule="auto"/>
+        <w:ind w:firstLine="708"/>
+        <w:jc w:val="both"/>
+        <w:rPr>
+          <w:rFonts w:ascii="Arial" w:hAnsi="Arial" w:cs="Arial"/>
           <w:b/>
           <w:bCs/>
-        </w:rPr>
-        <w:lastRenderedPageBreak/>
-        <w:t>Relação entre numero de reviews e preçp?</w:t>
-      </w:r>
-    </w:p>
-    <w:p>
-      <w:pPr>
-        <w:rPr>
+          <w:sz w:val="24"/>
+          <w:szCs w:val="24"/>
+        </w:rPr>
+      </w:pPr>
+      <w:r>
+        <w:rPr>
+          <w:rFonts w:ascii="Arial" w:hAnsi="Arial" w:cs="Arial"/>
           <w:b/>
           <w:bCs/>
-        </w:rPr>
-      </w:pPr>
-      <w:r>
-        <w:rPr>
+          <w:sz w:val="24"/>
+          <w:szCs w:val="24"/>
+        </w:rPr>
+        <w:t xml:space="preserve">Disponibilidade </w:t>
+      </w:r>
+      <w:r>
+        <w:rPr>
+          <w:rFonts w:ascii="Arial" w:hAnsi="Arial" w:cs="Arial"/>
           <w:b/>
           <w:bCs/>
-        </w:rPr>
-        <w:t>Correlação</w:t>
+          <w:sz w:val="24"/>
+          <w:szCs w:val="24"/>
+        </w:rPr>
+        <w:t>em 365 dias</w:t>
+      </w:r>
+    </w:p>
+    <w:p>
+      <w:pPr>
+        <w:spacing w:line="360" w:lineRule="auto"/>
+        <w:ind w:firstLine="708"/>
+        <w:jc w:val="both"/>
+        <w:rPr>
+          <w:rFonts w:ascii="Arial" w:hAnsi="Arial" w:cs="Arial"/>
+          <w:sz w:val="24"/>
+          <w:szCs w:val="24"/>
+        </w:rPr>
+      </w:pPr>
+      <w:r>
+        <w:rPr>
+          <w:rFonts w:ascii="Arial" w:hAnsi="Arial" w:cs="Arial"/>
+          <w:sz w:val="24"/>
+          <w:szCs w:val="24"/>
+        </w:rPr>
+        <w:t>Fazer % ?</w:t>
+      </w:r>
+    </w:p>
+    <w:p>
+      <w:r>
+        <w:br w:type="page"/>
       </w:r>
     </w:p>
     <w:p>
@@ -7450,44 +8492,125 @@
           <w:bCs/>
         </w:rPr>
       </w:pPr>
-    </w:p>
-    <w:p>
-      <w:pPr>
+      <w:r>
         <w:rPr>
           <w:b/>
           <w:bCs/>
         </w:rPr>
-      </w:pPr>
-    </w:p>
-    <w:p>
-      <w:pPr>
+        <w:lastRenderedPageBreak/>
+        <w:t xml:space="preserve">Relação entre </w:t>
+      </w:r>
+      <w:proofErr w:type="spellStart"/>
+      <w:r>
         <w:rPr>
           <w:b/>
           <w:bCs/>
         </w:rPr>
-      </w:pPr>
+        <w:t>numero</w:t>
+      </w:r>
+      <w:proofErr w:type="spellEnd"/>
       <w:r>
         <w:rPr>
           <w:b/>
           <w:bCs/>
         </w:rPr>
-        <w:t>Sera que os bairros selecionados são aqueles com mais reviews}?</w:t>
-      </w:r>
-    </w:p>
-    <w:p>
-      <w:pPr>
+        <w:t xml:space="preserve"> de reviews e </w:t>
+      </w:r>
+      <w:proofErr w:type="spellStart"/>
+      <w:r>
         <w:rPr>
           <w:b/>
           <w:bCs/>
         </w:rPr>
-      </w:pPr>
+        <w:t>preçp</w:t>
+      </w:r>
+      <w:proofErr w:type="spellEnd"/>
       <w:r>
         <w:rPr>
           <w:b/>
           <w:bCs/>
         </w:rPr>
-        <w:t>Como se comporta os reviews divididos por room_type</w:t>
-      </w:r>
+        <w:t>?</w:t>
+      </w:r>
+    </w:p>
+    <w:p>
+      <w:pPr>
+        <w:rPr>
+          <w:b/>
+          <w:bCs/>
+        </w:rPr>
+      </w:pPr>
+      <w:r>
+        <w:rPr>
+          <w:b/>
+          <w:bCs/>
+        </w:rPr>
+        <w:t>Correlação</w:t>
+      </w:r>
+    </w:p>
+    <w:p>
+      <w:pPr>
+        <w:rPr>
+          <w:b/>
+          <w:bCs/>
+        </w:rPr>
+      </w:pPr>
+    </w:p>
+    <w:p>
+      <w:pPr>
+        <w:rPr>
+          <w:b/>
+          <w:bCs/>
+        </w:rPr>
+      </w:pPr>
+    </w:p>
+    <w:p>
+      <w:pPr>
+        <w:rPr>
+          <w:b/>
+          <w:bCs/>
+        </w:rPr>
+      </w:pPr>
+      <w:proofErr w:type="spellStart"/>
+      <w:r>
+        <w:rPr>
+          <w:b/>
+          <w:bCs/>
+        </w:rPr>
+        <w:t>Sera</w:t>
+      </w:r>
+      <w:proofErr w:type="spellEnd"/>
+      <w:r>
+        <w:rPr>
+          <w:b/>
+          <w:bCs/>
+        </w:rPr>
+        <w:t xml:space="preserve"> que os bairros selecionados são aqueles com mais reviews}?</w:t>
+      </w:r>
+    </w:p>
+    <w:p>
+      <w:pPr>
+        <w:rPr>
+          <w:b/>
+          <w:bCs/>
+        </w:rPr>
+      </w:pPr>
+      <w:r>
+        <w:rPr>
+          <w:b/>
+          <w:bCs/>
+        </w:rPr>
+        <w:t xml:space="preserve">Como se comporta os reviews divididos por </w:t>
+      </w:r>
+      <w:proofErr w:type="spellStart"/>
+      <w:r>
+        <w:rPr>
+          <w:b/>
+          <w:bCs/>
+        </w:rPr>
+        <w:t>room_type</w:t>
+      </w:r>
+      <w:proofErr w:type="spellEnd"/>
     </w:p>
     <w:p>
       <w:pPr>
@@ -8298,6 +9421,7 @@
   <w:style w:type="character" w:default="1" w:styleId="Fontepargpadro">
     <w:name w:val="Default Paragraph Font"/>
     <w:uiPriority w:val="1"/>
+    <w:semiHidden/>
     <w:unhideWhenUsed/>
   </w:style>
   <w:style w:type="table" w:default="1" w:styleId="Tabelanormal">

</xml_diff>

<commit_message>
Escrevendo sobre minimo de noites
</commit_message>
<xml_diff>
--- a/report.docx
+++ b/report.docx
@@ -644,31 +644,7 @@
           <w:sz w:val="20"/>
           <w:szCs w:val="20"/>
         </w:rPr>
-        <w:t xml:space="preserve">Marketing </w:t>
-      </w:r>
-      <w:proofErr w:type="spellStart"/>
-      <w:r>
-        <w:rPr>
-          <w:rFonts w:ascii="Arial" w:hAnsi="Arial" w:cs="Arial"/>
-          <w:i/>
-          <w:iCs/>
-          <w:color w:val="000000"/>
-          <w:sz w:val="20"/>
-          <w:szCs w:val="20"/>
-        </w:rPr>
-        <w:t>Analytics</w:t>
-      </w:r>
-      <w:proofErr w:type="spellEnd"/>
-      <w:r>
-        <w:rPr>
-          <w:rFonts w:ascii="Arial" w:hAnsi="Arial" w:cs="Arial"/>
-          <w:i/>
-          <w:iCs/>
-          <w:color w:val="000000"/>
-          <w:sz w:val="20"/>
-          <w:szCs w:val="20"/>
-        </w:rPr>
-        <w:t xml:space="preserve"> </w:t>
+        <w:t xml:space="preserve">Marketing Analytics </w:t>
       </w:r>
       <w:r>
         <w:rPr>
@@ -923,7 +899,6 @@
         </w:rPr>
         <w:t xml:space="preserve">s do </w:t>
       </w:r>
-      <w:proofErr w:type="spellStart"/>
       <w:r>
         <w:rPr>
           <w:b w:val="0"/>
@@ -933,7 +908,6 @@
         </w:rPr>
         <w:t>Airbnb</w:t>
       </w:r>
-      <w:proofErr w:type="spellEnd"/>
       <w:r>
         <w:rPr>
           <w:b w:val="0"/>
@@ -1058,7 +1032,6 @@
         </w:rPr>
         <w:t xml:space="preserve">O </w:t>
       </w:r>
-      <w:proofErr w:type="spellStart"/>
       <w:r>
         <w:rPr>
           <w:b w:val="0"/>
@@ -1066,9 +1039,22 @@
           <w:i/>
           <w:iCs/>
         </w:rPr>
-        <w:t>dataset</w:t>
-      </w:r>
-      <w:proofErr w:type="spellEnd"/>
+        <w:t xml:space="preserve">dataset </w:t>
+      </w:r>
+      <w:r>
+        <w:rPr>
+          <w:b w:val="0"/>
+          <w:bCs w:val="0"/>
+        </w:rPr>
+        <w:t>original</w:t>
+      </w:r>
+      <w:r>
+        <w:rPr>
+          <w:b w:val="0"/>
+          <w:bCs w:val="0"/>
+        </w:rPr>
+        <w:t xml:space="preserve"> possui 24.681 </w:t>
+      </w:r>
       <w:r>
         <w:rPr>
           <w:b w:val="0"/>
@@ -1076,33 +1062,8 @@
           <w:i/>
           <w:iCs/>
         </w:rPr>
-        <w:t xml:space="preserve"> </w:t>
-      </w:r>
-      <w:r>
-        <w:rPr>
-          <w:b w:val="0"/>
-          <w:bCs w:val="0"/>
-        </w:rPr>
-        <w:t>original</w:t>
-      </w:r>
-      <w:r>
-        <w:rPr>
-          <w:b w:val="0"/>
-          <w:bCs w:val="0"/>
-        </w:rPr>
-        <w:t xml:space="preserve"> possui 24.681 </w:t>
-      </w:r>
-      <w:proofErr w:type="spellStart"/>
-      <w:r>
-        <w:rPr>
-          <w:b w:val="0"/>
-          <w:bCs w:val="0"/>
-          <w:i/>
-          <w:iCs/>
-        </w:rPr>
         <w:t>rows</w:t>
       </w:r>
-      <w:proofErr w:type="spellEnd"/>
       <w:r>
         <w:rPr>
           <w:b w:val="0"/>
@@ -1127,7 +1088,6 @@
         </w:rPr>
         <w:t xml:space="preserve"> e conta com os dados da cidade do Rio de Janeiro. Para fim deste relatório algumas variáveis foram removidas, deixando assim o </w:t>
       </w:r>
-      <w:proofErr w:type="spellStart"/>
       <w:r>
         <w:rPr>
           <w:b w:val="0"/>
@@ -1137,7 +1097,6 @@
         </w:rPr>
         <w:t>dataset</w:t>
       </w:r>
-      <w:proofErr w:type="spellEnd"/>
       <w:r>
         <w:rPr>
           <w:b w:val="0"/>
@@ -1159,19 +1118,8 @@
           <w:i/>
           <w:iCs/>
         </w:rPr>
-        <w:t xml:space="preserve">Marketing </w:t>
-      </w:r>
-      <w:proofErr w:type="spellStart"/>
-      <w:r>
-        <w:rPr>
-          <w:b w:val="0"/>
-          <w:bCs w:val="0"/>
-          <w:i/>
-          <w:iCs/>
-        </w:rPr>
-        <w:t>Analytics</w:t>
-      </w:r>
-      <w:proofErr w:type="spellEnd"/>
+        <w:t>Marketing Analytics</w:t>
+      </w:r>
       <w:r>
         <w:rPr>
           <w:b w:val="0"/>
@@ -1226,7 +1174,6 @@
         </w:rPr>
         <w:t xml:space="preserve"> deste relatório é a variável preço (</w:t>
       </w:r>
-      <w:proofErr w:type="spellStart"/>
       <w:r>
         <w:rPr>
           <w:b w:val="0"/>
@@ -1234,17 +1181,7 @@
           <w:i/>
           <w:iCs/>
         </w:rPr>
-        <w:t>price</w:t>
-      </w:r>
-      <w:proofErr w:type="spellEnd"/>
-      <w:r>
-        <w:rPr>
-          <w:b w:val="0"/>
-          <w:bCs w:val="0"/>
-          <w:i/>
-          <w:iCs/>
-        </w:rPr>
-        <w:t>)</w:t>
+        <w:t>price)</w:t>
       </w:r>
       <w:r>
         <w:rPr>
@@ -1478,21 +1415,12 @@
         </w:rPr>
         <w:t xml:space="preserve">Ainda sobre o preço, este possui assimetria positiva e é uma curva </w:t>
       </w:r>
-      <w:proofErr w:type="spellStart"/>
       <w:r>
         <w:rPr>
           <w:b w:val="0"/>
           <w:bCs w:val="0"/>
         </w:rPr>
-        <w:t>leptocúrtica</w:t>
-      </w:r>
-      <w:proofErr w:type="spellEnd"/>
-      <w:r>
-        <w:rPr>
-          <w:b w:val="0"/>
-          <w:bCs w:val="0"/>
-        </w:rPr>
-        <w:t>,</w:t>
+        <w:t>leptocúrtica,</w:t>
       </w:r>
       <w:r>
         <w:rPr>
@@ -2111,25 +2039,7 @@
           <w:sz w:val="24"/>
           <w:szCs w:val="24"/>
         </w:rPr>
-        <w:t xml:space="preserve">possui 151 bairros diferentes e com isso acaba dificultando o trabalho de análise desta categoria. Como localização é um elemento altamente importante não podemos deixa-lo de lado e com isso, para fins de análise, foi criada a variável </w:t>
-      </w:r>
-      <w:proofErr w:type="spellStart"/>
-      <w:r>
-        <w:rPr>
-          <w:rFonts w:ascii="Arial" w:hAnsi="Arial" w:cs="Arial"/>
-          <w:sz w:val="24"/>
-          <w:szCs w:val="24"/>
-        </w:rPr>
-        <w:t>bairros_selecionados</w:t>
-      </w:r>
-      <w:proofErr w:type="spellEnd"/>
-      <w:r>
-        <w:rPr>
-          <w:rFonts w:ascii="Arial" w:hAnsi="Arial" w:cs="Arial"/>
-          <w:sz w:val="24"/>
-          <w:szCs w:val="24"/>
-        </w:rPr>
-        <w:t xml:space="preserve">, que conta com uma seleção de bairros </w:t>
+        <w:t xml:space="preserve">possui 151 bairros diferentes e com isso acaba dificultando o trabalho de análise desta categoria. Como localização é um elemento altamente importante não podemos deixa-lo de lado e com isso, para fins de análise, foi criada a variável bairros_selecionados, que conta com uma seleção de bairros </w:t>
       </w:r>
       <w:r>
         <w:rPr>
@@ -2177,25 +2087,7 @@
           <w:sz w:val="24"/>
           <w:szCs w:val="24"/>
         </w:rPr>
-        <w:t xml:space="preserve">, Santa Tereza, Centro, </w:t>
-      </w:r>
-      <w:proofErr w:type="spellStart"/>
-      <w:r>
-        <w:rPr>
-          <w:rFonts w:ascii="Arial" w:hAnsi="Arial" w:cs="Arial"/>
-          <w:sz w:val="24"/>
-          <w:szCs w:val="24"/>
-        </w:rPr>
-        <w:t>Camorim</w:t>
-      </w:r>
-      <w:proofErr w:type="spellEnd"/>
-      <w:r>
-        <w:rPr>
-          <w:rFonts w:ascii="Arial" w:hAnsi="Arial" w:cs="Arial"/>
-          <w:sz w:val="24"/>
-          <w:szCs w:val="24"/>
-        </w:rPr>
-        <w:t>, Catete</w:t>
+        <w:t>, Santa Tereza, Centro, Camorim, Catete</w:t>
       </w:r>
       <w:r>
         <w:rPr>
@@ -2289,7 +2181,6 @@
         </w:rPr>
         <w:t xml:space="preserve">lógica e devolve </w:t>
       </w:r>
-      <w:proofErr w:type="spellStart"/>
       <w:r>
         <w:rPr>
           <w:rFonts w:ascii="Arial" w:hAnsi="Arial" w:cs="Arial"/>
@@ -2298,9 +2189,16 @@
           <w:sz w:val="24"/>
           <w:szCs w:val="24"/>
         </w:rPr>
-        <w:t>True</w:t>
-      </w:r>
-      <w:proofErr w:type="spellEnd"/>
+        <w:t xml:space="preserve">True </w:t>
+      </w:r>
+      <w:r>
+        <w:rPr>
+          <w:rFonts w:ascii="Arial" w:hAnsi="Arial" w:cs="Arial"/>
+          <w:sz w:val="24"/>
+          <w:szCs w:val="24"/>
+        </w:rPr>
+        <w:t xml:space="preserve">se for um bairro selecionado e </w:t>
+      </w:r>
       <w:r>
         <w:rPr>
           <w:rFonts w:ascii="Arial" w:hAnsi="Arial" w:cs="Arial"/>
@@ -2309,24 +2207,6 @@
           <w:sz w:val="24"/>
           <w:szCs w:val="24"/>
         </w:rPr>
-        <w:t xml:space="preserve"> </w:t>
-      </w:r>
-      <w:r>
-        <w:rPr>
-          <w:rFonts w:ascii="Arial" w:hAnsi="Arial" w:cs="Arial"/>
-          <w:sz w:val="24"/>
-          <w:szCs w:val="24"/>
-        </w:rPr>
-        <w:t xml:space="preserve">se for um bairro selecionado e </w:t>
-      </w:r>
-      <w:r>
-        <w:rPr>
-          <w:rFonts w:ascii="Arial" w:hAnsi="Arial" w:cs="Arial"/>
-          <w:i/>
-          <w:iCs/>
-          <w:sz w:val="24"/>
-          <w:szCs w:val="24"/>
-        </w:rPr>
         <w:t>False</w:t>
       </w:r>
       <w:r>
@@ -2343,25 +2223,7 @@
           <w:sz w:val="24"/>
           <w:szCs w:val="24"/>
         </w:rPr>
-        <w:t xml:space="preserve">, quanto a curtose em ambos os casos esta foi maior que 3, e portanto estas duas distribuições se caracterizam como </w:t>
-      </w:r>
-      <w:proofErr w:type="spellStart"/>
-      <w:r>
-        <w:rPr>
-          <w:rFonts w:ascii="Arial" w:hAnsi="Arial" w:cs="Arial"/>
-          <w:sz w:val="24"/>
-          <w:szCs w:val="24"/>
-        </w:rPr>
-        <w:t>leptocúrtica</w:t>
-      </w:r>
-      <w:proofErr w:type="spellEnd"/>
-      <w:r>
-        <w:rPr>
-          <w:rFonts w:ascii="Arial" w:hAnsi="Arial" w:cs="Arial"/>
-          <w:sz w:val="24"/>
-          <w:szCs w:val="24"/>
-        </w:rPr>
-        <w:t>, significando que os valores estão com algum grau de concentração e portanto não variam tanto. Quanto a assimetria em ambos os casos ela foi positiva significando que a mediana é menor que a média, e que a maioria dos valores se concentram a esquerda da distribuição, significando uma concentração maior nos valores menores.</w:t>
+        <w:t>, quanto a curtose em ambos os casos esta foi maior que 3, e portanto estas duas distribuições se caracterizam como leptocúrtica, significando que os valores estão com algum grau de concentração e portanto não variam tanto. Quanto a assimetria em ambos os casos ela foi positiva significando que a mediana é menor que a média, e que a maioria dos valores se concentram a esquerda da distribuição, significando uma concentração maior nos valores menores.</w:t>
       </w:r>
     </w:p>
     <w:p>
@@ -3282,25 +3144,7 @@
           <w:sz w:val="24"/>
           <w:szCs w:val="24"/>
         </w:rPr>
-        <w:t>A variável tipo de quarto (</w:t>
-      </w:r>
-      <w:proofErr w:type="spellStart"/>
-      <w:r>
-        <w:rPr>
-          <w:rFonts w:ascii="Arial" w:hAnsi="Arial" w:cs="Arial"/>
-          <w:sz w:val="24"/>
-          <w:szCs w:val="24"/>
-        </w:rPr>
-        <w:t>room_type</w:t>
-      </w:r>
-      <w:proofErr w:type="spellEnd"/>
-      <w:r>
-        <w:rPr>
-          <w:rFonts w:ascii="Arial" w:hAnsi="Arial" w:cs="Arial"/>
-          <w:sz w:val="24"/>
-          <w:szCs w:val="24"/>
-        </w:rPr>
-        <w:t>)</w:t>
+        <w:t>A variável tipo de quarto (room_type)</w:t>
       </w:r>
       <w:r>
         <w:rPr>
@@ -3368,25 +3212,7 @@
           <w:szCs w:val="24"/>
         </w:rPr>
         <w:tab/>
-        <w:t xml:space="preserve">Gráfico 2 – </w:t>
-      </w:r>
-      <w:proofErr w:type="spellStart"/>
-      <w:r>
-        <w:rPr>
-          <w:rFonts w:ascii="Arial" w:hAnsi="Arial" w:cs="Arial"/>
-          <w:sz w:val="24"/>
-          <w:szCs w:val="24"/>
-        </w:rPr>
-        <w:t>Boxplot</w:t>
-      </w:r>
-      <w:proofErr w:type="spellEnd"/>
-      <w:r>
-        <w:rPr>
-          <w:rFonts w:ascii="Arial" w:hAnsi="Arial" w:cs="Arial"/>
-          <w:sz w:val="24"/>
-          <w:szCs w:val="24"/>
-        </w:rPr>
-        <w:t xml:space="preserve"> de preço diferenciado por tipo de quarto</w:t>
+        <w:t>Gráfico 2 – Boxplot de preço diferenciado por tipo de quarto</w:t>
       </w:r>
     </w:p>
     <w:p>
@@ -3546,18 +3372,8 @@
                 <w:sz w:val="20"/>
                 <w:szCs w:val="20"/>
               </w:rPr>
-              <w:t xml:space="preserve">Room </w:t>
-            </w:r>
-            <w:proofErr w:type="spellStart"/>
-            <w:r>
-              <w:rPr>
-                <w:rFonts w:ascii="Arial" w:hAnsi="Arial" w:cs="Arial"/>
-                <w:sz w:val="20"/>
-                <w:szCs w:val="20"/>
-              </w:rPr>
-              <w:t>Type</w:t>
-            </w:r>
-            <w:proofErr w:type="spellEnd"/>
+              <w:t>Room Type</w:t>
+            </w:r>
           </w:p>
         </w:tc>
         <w:tc>
@@ -3770,34 +3586,14 @@
                 <w:szCs w:val="20"/>
               </w:rPr>
             </w:pPr>
-            <w:proofErr w:type="spellStart"/>
-            <w:r>
-              <w:rPr>
-                <w:rFonts w:ascii="Arial" w:hAnsi="Arial" w:cs="Arial"/>
-                <w:sz w:val="20"/>
-                <w:szCs w:val="20"/>
-              </w:rPr>
-              <w:t>Entire</w:t>
-            </w:r>
-            <w:proofErr w:type="spellEnd"/>
-            <w:r>
-              <w:rPr>
-                <w:rFonts w:ascii="Arial" w:hAnsi="Arial" w:cs="Arial"/>
-                <w:sz w:val="20"/>
-                <w:szCs w:val="20"/>
-              </w:rPr>
-              <w:t xml:space="preserve"> home/</w:t>
-            </w:r>
-            <w:proofErr w:type="spellStart"/>
-            <w:r>
-              <w:rPr>
-                <w:rFonts w:ascii="Arial" w:hAnsi="Arial" w:cs="Arial"/>
-                <w:sz w:val="20"/>
-                <w:szCs w:val="20"/>
-              </w:rPr>
-              <w:t>apt</w:t>
-            </w:r>
-            <w:proofErr w:type="spellEnd"/>
+            <w:r>
+              <w:rPr>
+                <w:rFonts w:ascii="Arial" w:hAnsi="Arial" w:cs="Arial"/>
+                <w:sz w:val="20"/>
+                <w:szCs w:val="20"/>
+              </w:rPr>
+              <w:t>Entire home/apt</w:t>
+            </w:r>
           </w:p>
         </w:tc>
         <w:tc>
@@ -4016,18 +3812,8 @@
                 <w:sz w:val="20"/>
                 <w:szCs w:val="20"/>
               </w:rPr>
-              <w:t xml:space="preserve">Hotel </w:t>
-            </w:r>
-            <w:proofErr w:type="spellStart"/>
-            <w:r>
-              <w:rPr>
-                <w:rFonts w:ascii="Arial" w:hAnsi="Arial" w:cs="Arial"/>
-                <w:sz w:val="20"/>
-                <w:szCs w:val="20"/>
-              </w:rPr>
-              <w:t>room</w:t>
-            </w:r>
-            <w:proofErr w:type="spellEnd"/>
+              <w:t>Hotel room</w:t>
+            </w:r>
           </w:p>
         </w:tc>
         <w:tc>
@@ -4251,18 +4037,8 @@
                 <w:sz w:val="20"/>
                 <w:szCs w:val="20"/>
               </w:rPr>
-              <w:t xml:space="preserve">Private </w:t>
-            </w:r>
-            <w:proofErr w:type="spellStart"/>
-            <w:r>
-              <w:rPr>
-                <w:rFonts w:ascii="Arial" w:hAnsi="Arial" w:cs="Arial"/>
-                <w:sz w:val="20"/>
-                <w:szCs w:val="20"/>
-              </w:rPr>
-              <w:t>room</w:t>
-            </w:r>
-            <w:proofErr w:type="spellEnd"/>
+              <w:t>Private room</w:t>
+            </w:r>
           </w:p>
         </w:tc>
         <w:tc>
@@ -4475,34 +4251,14 @@
                 <w:szCs w:val="20"/>
               </w:rPr>
             </w:pPr>
-            <w:proofErr w:type="spellStart"/>
-            <w:r>
-              <w:rPr>
-                <w:rFonts w:ascii="Arial" w:hAnsi="Arial" w:cs="Arial"/>
-                <w:sz w:val="20"/>
-                <w:szCs w:val="20"/>
-              </w:rPr>
-              <w:t>Shared</w:t>
-            </w:r>
-            <w:proofErr w:type="spellEnd"/>
-            <w:r>
-              <w:rPr>
-                <w:rFonts w:ascii="Arial" w:hAnsi="Arial" w:cs="Arial"/>
-                <w:sz w:val="20"/>
-                <w:szCs w:val="20"/>
-              </w:rPr>
-              <w:t xml:space="preserve"> </w:t>
-            </w:r>
-            <w:proofErr w:type="spellStart"/>
-            <w:r>
-              <w:rPr>
-                <w:rFonts w:ascii="Arial" w:hAnsi="Arial" w:cs="Arial"/>
-                <w:sz w:val="20"/>
-                <w:szCs w:val="20"/>
-              </w:rPr>
-              <w:t>room</w:t>
-            </w:r>
-            <w:proofErr w:type="spellEnd"/>
+            <w:r>
+              <w:rPr>
+                <w:rFonts w:ascii="Arial" w:hAnsi="Arial" w:cs="Arial"/>
+                <w:sz w:val="20"/>
+                <w:szCs w:val="20"/>
+              </w:rPr>
+              <w:t>Shared room</w:t>
+            </w:r>
           </w:p>
         </w:tc>
         <w:tc>
@@ -4742,25 +4498,7 @@
           <w:szCs w:val="24"/>
         </w:rPr>
         <w:tab/>
-        <w:t xml:space="preserve">Quanto a curtose em todos os casos esta é maior que três, e, portanto, </w:t>
-      </w:r>
-      <w:proofErr w:type="spellStart"/>
-      <w:r>
-        <w:rPr>
-          <w:rFonts w:ascii="Arial" w:hAnsi="Arial" w:cs="Arial"/>
-          <w:sz w:val="24"/>
-          <w:szCs w:val="24"/>
-        </w:rPr>
-        <w:t>leptocúrtica</w:t>
-      </w:r>
-      <w:proofErr w:type="spellEnd"/>
-      <w:r>
-        <w:rPr>
-          <w:rFonts w:ascii="Arial" w:hAnsi="Arial" w:cs="Arial"/>
-          <w:sz w:val="24"/>
-          <w:szCs w:val="24"/>
-        </w:rPr>
-        <w:t>. Quanto a assimetria, em todos os casos a mesma é positiva, significando concentração dos dados a esquerda da distribuição.</w:t>
+        <w:t>Quanto a curtose em todos os casos esta é maior que três, e, portanto, leptocúrtica. Quanto a assimetria, em todos os casos a mesma é positiva, significando concentração dos dados a esquerda da distribuição.</w:t>
       </w:r>
     </w:p>
     <w:p>
@@ -4986,29 +4724,7 @@
           <w:sz w:val="24"/>
           <w:szCs w:val="24"/>
         </w:rPr>
-        <w:t xml:space="preserve">Reviews per </w:t>
-      </w:r>
-      <w:proofErr w:type="spellStart"/>
-      <w:r>
-        <w:rPr>
-          <w:rFonts w:ascii="Arial" w:hAnsi="Arial" w:cs="Arial"/>
-          <w:i/>
-          <w:iCs/>
-          <w:sz w:val="24"/>
-          <w:szCs w:val="24"/>
-        </w:rPr>
-        <w:t>month</w:t>
-      </w:r>
-      <w:proofErr w:type="spellEnd"/>
-      <w:r>
-        <w:rPr>
-          <w:rFonts w:ascii="Arial" w:hAnsi="Arial" w:cs="Arial"/>
-          <w:i/>
-          <w:iCs/>
-          <w:sz w:val="24"/>
-          <w:szCs w:val="24"/>
-        </w:rPr>
-        <w:t xml:space="preserve"> é</w:t>
+        <w:t>Reviews per month é</w:t>
       </w:r>
       <w:r>
         <w:rPr>
@@ -5024,25 +4740,7 @@
           <w:sz w:val="24"/>
           <w:szCs w:val="24"/>
         </w:rPr>
-        <w:t xml:space="preserve">antitativa discreta e se refere ao número de avaliações que um imóvel recebe por mês. Esta variável precisou ser levemente transformada pois quando não havia avaliações a variável apresentava NA como valor, logo os </w:t>
-      </w:r>
-      <w:proofErr w:type="spellStart"/>
-      <w:r>
-        <w:rPr>
-          <w:rFonts w:ascii="Arial" w:hAnsi="Arial" w:cs="Arial"/>
-          <w:sz w:val="24"/>
-          <w:szCs w:val="24"/>
-        </w:rPr>
-        <w:t>NAs</w:t>
-      </w:r>
-      <w:proofErr w:type="spellEnd"/>
-      <w:r>
-        <w:rPr>
-          <w:rFonts w:ascii="Arial" w:hAnsi="Arial" w:cs="Arial"/>
-          <w:sz w:val="24"/>
-          <w:szCs w:val="24"/>
-        </w:rPr>
-        <w:t xml:space="preserve"> foram substituídos pelo número 0. </w:t>
+        <w:t xml:space="preserve">antitativa discreta e se refere ao número de avaliações que um imóvel recebe por mês. Esta variável precisou ser levemente transformada pois quando não havia avaliações a variável apresentava NA como valor, logo os NAs foram substituídos pelo número 0. </w:t>
       </w:r>
     </w:p>
     <w:p>
@@ -5599,25 +5297,7 @@
           <w:sz w:val="24"/>
           <w:szCs w:val="24"/>
         </w:rPr>
-        <w:t xml:space="preserve">sua forma se dá sendo </w:t>
-      </w:r>
-      <w:proofErr w:type="spellStart"/>
-      <w:r>
-        <w:rPr>
-          <w:rFonts w:ascii="Arial" w:hAnsi="Arial" w:cs="Arial"/>
-          <w:sz w:val="24"/>
-          <w:szCs w:val="24"/>
-        </w:rPr>
-        <w:t>leptocúrtica</w:t>
-      </w:r>
-      <w:proofErr w:type="spellEnd"/>
-      <w:r>
-        <w:rPr>
-          <w:rFonts w:ascii="Arial" w:hAnsi="Arial" w:cs="Arial"/>
-          <w:sz w:val="24"/>
-          <w:szCs w:val="24"/>
-        </w:rPr>
-        <w:t>, significando que os valores se concentram a esquerda da distribuição e há pouca variabilidade entre eles. A partir da Tabela 4 podemos afirmar que pelo menos 25% da distribuição tem valor 0, isso significando nenhuma avaliação por mês, em contrapartida o desvio padrão e o coeficiente de variância apontam que há muita variação entre os dados dado uma amplitude de 922.</w:t>
+        <w:t>sua forma se dá sendo leptocúrtica, significando que os valores se concentram a esquerda da distribuição e há pouca variabilidade entre eles. A partir da Tabela 4 podemos afirmar que pelo menos 25% da distribuição tem valor 0, isso significando nenhuma avaliação por mês, em contrapartida o desvio padrão e o coeficiente de variância apontam que há muita variação entre os dados dado uma amplitude de 922.</w:t>
       </w:r>
     </w:p>
     <w:p>
@@ -5699,18 +5379,8 @@
                 <w:sz w:val="20"/>
                 <w:szCs w:val="20"/>
               </w:rPr>
-              <w:t xml:space="preserve">Room </w:t>
-            </w:r>
-            <w:proofErr w:type="spellStart"/>
-            <w:r>
-              <w:rPr>
-                <w:rFonts w:ascii="Arial" w:hAnsi="Arial" w:cs="Arial"/>
-                <w:sz w:val="20"/>
-                <w:szCs w:val="20"/>
-              </w:rPr>
-              <w:t>Type</w:t>
-            </w:r>
-            <w:proofErr w:type="spellEnd"/>
+              <w:t>Room Type</w:t>
+            </w:r>
           </w:p>
         </w:tc>
         <w:tc>
@@ -5923,34 +5593,14 @@
                 <w:szCs w:val="20"/>
               </w:rPr>
             </w:pPr>
-            <w:proofErr w:type="spellStart"/>
-            <w:r>
-              <w:rPr>
-                <w:rFonts w:ascii="Arial" w:hAnsi="Arial" w:cs="Arial"/>
-                <w:sz w:val="20"/>
-                <w:szCs w:val="20"/>
-              </w:rPr>
-              <w:t>Entire</w:t>
-            </w:r>
-            <w:proofErr w:type="spellEnd"/>
-            <w:r>
-              <w:rPr>
-                <w:rFonts w:ascii="Arial" w:hAnsi="Arial" w:cs="Arial"/>
-                <w:sz w:val="20"/>
-                <w:szCs w:val="20"/>
-              </w:rPr>
-              <w:t xml:space="preserve"> home/</w:t>
-            </w:r>
-            <w:proofErr w:type="spellStart"/>
-            <w:r>
-              <w:rPr>
-                <w:rFonts w:ascii="Arial" w:hAnsi="Arial" w:cs="Arial"/>
-                <w:sz w:val="20"/>
-                <w:szCs w:val="20"/>
-              </w:rPr>
-              <w:t>apt</w:t>
-            </w:r>
-            <w:proofErr w:type="spellEnd"/>
+            <w:r>
+              <w:rPr>
+                <w:rFonts w:ascii="Arial" w:hAnsi="Arial" w:cs="Arial"/>
+                <w:sz w:val="20"/>
+                <w:szCs w:val="20"/>
+              </w:rPr>
+              <w:t>Entire home/apt</w:t>
+            </w:r>
           </w:p>
         </w:tc>
         <w:tc>
@@ -6185,18 +5835,8 @@
                 <w:sz w:val="20"/>
                 <w:szCs w:val="20"/>
               </w:rPr>
-              <w:t xml:space="preserve">Hotel </w:t>
-            </w:r>
-            <w:proofErr w:type="spellStart"/>
-            <w:r>
-              <w:rPr>
-                <w:rFonts w:ascii="Arial" w:hAnsi="Arial" w:cs="Arial"/>
-                <w:sz w:val="20"/>
-                <w:szCs w:val="20"/>
-              </w:rPr>
-              <w:t>room</w:t>
-            </w:r>
-            <w:proofErr w:type="spellEnd"/>
+              <w:t>Hotel room</w:t>
+            </w:r>
           </w:p>
         </w:tc>
         <w:tc>
@@ -6426,18 +6066,8 @@
                 <w:sz w:val="20"/>
                 <w:szCs w:val="20"/>
               </w:rPr>
-              <w:t xml:space="preserve">Private </w:t>
-            </w:r>
-            <w:proofErr w:type="spellStart"/>
-            <w:r>
-              <w:rPr>
-                <w:rFonts w:ascii="Arial" w:hAnsi="Arial" w:cs="Arial"/>
-                <w:sz w:val="20"/>
-                <w:szCs w:val="20"/>
-              </w:rPr>
-              <w:t>room</w:t>
-            </w:r>
-            <w:proofErr w:type="spellEnd"/>
+              <w:t>Private room</w:t>
+            </w:r>
           </w:p>
         </w:tc>
         <w:tc>
@@ -6656,34 +6286,14 @@
                 <w:szCs w:val="20"/>
               </w:rPr>
             </w:pPr>
-            <w:proofErr w:type="spellStart"/>
-            <w:r>
-              <w:rPr>
-                <w:rFonts w:ascii="Arial" w:hAnsi="Arial" w:cs="Arial"/>
-                <w:sz w:val="20"/>
-                <w:szCs w:val="20"/>
-              </w:rPr>
-              <w:t>Shared</w:t>
-            </w:r>
-            <w:proofErr w:type="spellEnd"/>
-            <w:r>
-              <w:rPr>
-                <w:rFonts w:ascii="Arial" w:hAnsi="Arial" w:cs="Arial"/>
-                <w:sz w:val="20"/>
-                <w:szCs w:val="20"/>
-              </w:rPr>
-              <w:t xml:space="preserve"> </w:t>
-            </w:r>
-            <w:proofErr w:type="spellStart"/>
-            <w:r>
-              <w:rPr>
-                <w:rFonts w:ascii="Arial" w:hAnsi="Arial" w:cs="Arial"/>
-                <w:sz w:val="20"/>
-                <w:szCs w:val="20"/>
-              </w:rPr>
-              <w:t>room</w:t>
-            </w:r>
-            <w:proofErr w:type="spellEnd"/>
+            <w:r>
+              <w:rPr>
+                <w:rFonts w:ascii="Arial" w:hAnsi="Arial" w:cs="Arial"/>
+                <w:sz w:val="20"/>
+                <w:szCs w:val="20"/>
+              </w:rPr>
+              <w:t>Shared room</w:t>
+            </w:r>
           </w:p>
         </w:tc>
         <w:tc>
@@ -7811,7 +7421,6 @@
         </w:rPr>
         <w:t xml:space="preserve">A variável mínimo de noites é classificada como uma quantitativa discreta e diz respeito ao número mínimo de noites que uma acomodação tem para poder ser alugada no </w:t>
       </w:r>
-      <w:proofErr w:type="spellStart"/>
       <w:r>
         <w:rPr>
           <w:rFonts w:ascii="Arial" w:hAnsi="Arial" w:cs="Arial"/>
@@ -7820,18 +7429,7 @@
           <w:sz w:val="24"/>
           <w:szCs w:val="24"/>
         </w:rPr>
-        <w:t>Airbnb</w:t>
-      </w:r>
-      <w:proofErr w:type="spellEnd"/>
-      <w:r>
-        <w:rPr>
-          <w:rFonts w:ascii="Arial" w:hAnsi="Arial" w:cs="Arial"/>
-          <w:i/>
-          <w:iCs/>
-          <w:sz w:val="24"/>
-          <w:szCs w:val="24"/>
-        </w:rPr>
-        <w:t>.</w:t>
+        <w:t>Airbnb.</w:t>
       </w:r>
     </w:p>
     <w:p>
@@ -8397,25 +7995,7 @@
           <w:sz w:val="24"/>
           <w:szCs w:val="24"/>
         </w:rPr>
-        <w:t xml:space="preserve">A distorção começa a ser notada quando observado o número máximo de noites, que é de 730 destoando totalmente dos quartis e da média, podemos confirmar isso com o coeficiente de variância que é de 388%. A assimetria desta distribuição é positiva, significando que a concentração de valores está a esquerda da distribuição, quanto a curtose podemos classificar como </w:t>
-      </w:r>
-      <w:proofErr w:type="spellStart"/>
-      <w:r>
-        <w:rPr>
-          <w:rFonts w:ascii="Arial" w:hAnsi="Arial" w:cs="Arial"/>
-          <w:sz w:val="24"/>
-          <w:szCs w:val="24"/>
-        </w:rPr>
-        <w:t>leptocúrtica</w:t>
-      </w:r>
-      <w:proofErr w:type="spellEnd"/>
-      <w:r>
-        <w:rPr>
-          <w:rFonts w:ascii="Arial" w:hAnsi="Arial" w:cs="Arial"/>
-          <w:sz w:val="24"/>
-          <w:szCs w:val="24"/>
-        </w:rPr>
-        <w:t xml:space="preserve">, reafirmando a concentração de valores </w:t>
+        <w:t xml:space="preserve">A distorção começa a ser notada quando observado o número máximo de noites, que é de 730 destoando totalmente dos quartis e da média, podemos confirmar isso com o coeficiente de variância que é de 388%. A assimetria desta distribuição é positiva, significando que a concentração de valores está a esquerda da distribuição, quanto a curtose podemos classificar como leptocúrtica, reafirmando a concentração de valores </w:t>
       </w:r>
       <w:r>
         <w:rPr>
@@ -8433,31 +8013,151 @@
         <w:jc w:val="both"/>
         <w:rPr>
           <w:rFonts w:ascii="Arial" w:hAnsi="Arial" w:cs="Arial"/>
-          <w:b/>
-          <w:bCs/>
-          <w:sz w:val="24"/>
-          <w:szCs w:val="24"/>
-        </w:rPr>
-      </w:pPr>
-      <w:r>
-        <w:rPr>
-          <w:rFonts w:ascii="Arial" w:hAnsi="Arial" w:cs="Arial"/>
-          <w:b/>
-          <w:bCs/>
-          <w:sz w:val="24"/>
-          <w:szCs w:val="24"/>
-        </w:rPr>
-        <w:t xml:space="preserve">Disponibilidade </w:t>
-      </w:r>
-      <w:r>
-        <w:rPr>
-          <w:rFonts w:ascii="Arial" w:hAnsi="Arial" w:cs="Arial"/>
-          <w:b/>
-          <w:bCs/>
-          <w:sz w:val="24"/>
-          <w:szCs w:val="24"/>
-        </w:rPr>
-        <w:t>em 365 dias</w:t>
+          <w:sz w:val="24"/>
+          <w:szCs w:val="24"/>
+        </w:rPr>
+      </w:pPr>
+      <w:r>
+        <w:rPr>
+          <w:rFonts w:ascii="Arial" w:hAnsi="Arial" w:cs="Arial"/>
+          <w:sz w:val="24"/>
+          <w:szCs w:val="24"/>
+        </w:rPr>
+        <w:t>Gráfico 3 – Frequência de polígonos da variável mínimo de noites, mínimo de noites agrupado por bairros selecionados e mínimo de noites por tipo de quarto.</w:t>
+      </w:r>
+    </w:p>
+    <w:p>
+      <w:pPr>
+        <w:spacing w:line="360" w:lineRule="auto"/>
+        <w:ind w:firstLine="708"/>
+        <w:jc w:val="center"/>
+        <w:rPr>
+          <w:rFonts w:ascii="Arial" w:hAnsi="Arial" w:cs="Arial"/>
+          <w:sz w:val="24"/>
+          <w:szCs w:val="24"/>
+        </w:rPr>
+      </w:pPr>
+      <w:r>
+        <w:drawing>
+          <wp:inline distT="0" distB="0" distL="0" distR="0" wp14:anchorId="225961BB" wp14:editId="76506BD7">
+            <wp:extent cx="5270003" cy="4124325"/>
+            <wp:effectExtent l="0" t="0" r="6985" b="0"/>
+            <wp:docPr id="6" name="Imagem 6"/>
+            <wp:cNvGraphicFramePr>
+              <a:graphicFrameLocks xmlns:a="http://schemas.openxmlformats.org/drawingml/2006/main" noChangeAspect="1"/>
+            </wp:cNvGraphicFramePr>
+            <a:graphic xmlns:a="http://schemas.openxmlformats.org/drawingml/2006/main">
+              <a:graphicData uri="http://schemas.openxmlformats.org/drawingml/2006/picture">
+                <pic:pic xmlns:pic="http://schemas.openxmlformats.org/drawingml/2006/picture">
+                  <pic:nvPicPr>
+                    <pic:cNvPr id="1" name=""/>
+                    <pic:cNvPicPr/>
+                  </pic:nvPicPr>
+                  <pic:blipFill>
+                    <a:blip r:embed="rId9"/>
+                    <a:stretch>
+                      <a:fillRect/>
+                    </a:stretch>
+                  </pic:blipFill>
+                  <pic:spPr>
+                    <a:xfrm>
+                      <a:off x="0" y="0"/>
+                      <a:ext cx="5277437" cy="4130143"/>
+                    </a:xfrm>
+                    <a:prstGeom prst="rect">
+                      <a:avLst/>
+                    </a:prstGeom>
+                  </pic:spPr>
+                </pic:pic>
+              </a:graphicData>
+            </a:graphic>
+          </wp:inline>
+        </w:drawing>
+      </w:r>
+    </w:p>
+    <w:p>
+      <w:pPr>
+        <w:spacing w:line="360" w:lineRule="auto"/>
+        <w:jc w:val="both"/>
+        <w:rPr>
+          <w:rFonts w:ascii="Arial" w:hAnsi="Arial" w:cs="Arial"/>
+          <w:sz w:val="24"/>
+          <w:szCs w:val="24"/>
+        </w:rPr>
+      </w:pPr>
+      <w:r>
+        <w:rPr>
+          <w:rFonts w:ascii="Arial" w:hAnsi="Arial" w:cs="Arial"/>
+          <w:sz w:val="24"/>
+          <w:szCs w:val="24"/>
+        </w:rPr>
+        <w:tab/>
+      </w:r>
+      <w:r>
+        <w:rPr>
+          <w:rFonts w:ascii="Arial" w:hAnsi="Arial" w:cs="Arial"/>
+          <w:sz w:val="24"/>
+          <w:szCs w:val="24"/>
+        </w:rPr>
+        <w:t>O</w:t>
+      </w:r>
+      <w:r>
+        <w:rPr>
+          <w:rFonts w:ascii="Arial" w:hAnsi="Arial" w:cs="Arial"/>
+          <w:sz w:val="24"/>
+          <w:szCs w:val="24"/>
+        </w:rPr>
+        <w:t xml:space="preserve"> Gráfico 3</w:t>
+      </w:r>
+      <w:r>
+        <w:rPr>
+          <w:rFonts w:ascii="Arial" w:hAnsi="Arial" w:cs="Arial"/>
+          <w:sz w:val="24"/>
+          <w:szCs w:val="24"/>
+        </w:rPr>
+        <w:t xml:space="preserve"> mostra primeiramente a frequência de polígonos da variável mínimo de noites s</w:t>
+      </w:r>
+      <w:r>
+        <w:rPr>
+          <w:rFonts w:ascii="Arial" w:hAnsi="Arial" w:cs="Arial"/>
+          <w:sz w:val="24"/>
+          <w:szCs w:val="24"/>
+        </w:rPr>
+        <w:t xml:space="preserve">em o agrupamento de outra variável, mostrando o comportamento assimétrico e a concentração de valores no início da distribuição. Ao agrupar por bairros selecionados pode-se observar que para os bairros selecionados </w:t>
+      </w:r>
+      <w:r>
+        <w:rPr>
+          <w:rFonts w:ascii="Arial" w:hAnsi="Arial" w:cs="Arial"/>
+          <w:sz w:val="24"/>
+          <w:szCs w:val="24"/>
+        </w:rPr>
+        <w:t xml:space="preserve">= </w:t>
+      </w:r>
+      <w:r>
+        <w:rPr>
+          <w:rFonts w:ascii="Arial" w:hAnsi="Arial" w:cs="Arial"/>
+          <w:i/>
+          <w:iCs/>
+          <w:sz w:val="24"/>
+          <w:szCs w:val="24"/>
+        </w:rPr>
+        <w:t>True</w:t>
+      </w:r>
+      <w:r>
+        <w:rPr>
+          <w:rFonts w:ascii="Arial" w:hAnsi="Arial" w:cs="Arial"/>
+          <w:sz w:val="24"/>
+          <w:szCs w:val="24"/>
+        </w:rPr>
+        <w:t xml:space="preserve"> há uma grand</w:t>
+      </w:r>
+      <w:r>
+        <w:rPr>
+          <w:rFonts w:ascii="Arial" w:hAnsi="Arial" w:cs="Arial"/>
+          <w:sz w:val="24"/>
+          <w:szCs w:val="24"/>
+        </w:rPr>
+        <w:t xml:space="preserve">e diferença, muito causado provavelmente porque a condição verdadeira remete bairros turísticos e de alto padrão, implicando que as pessoas passassem mais tempo. </w:t>
       </w:r>
     </w:p>
     <w:p>
@@ -8477,76 +8177,115 @@
           <w:sz w:val="24"/>
           <w:szCs w:val="24"/>
         </w:rPr>
-        <w:t>Fazer % ?</w:t>
-      </w:r>
-    </w:p>
-    <w:p>
-      <w:r>
-        <w:br w:type="page"/>
-      </w:r>
-    </w:p>
-    <w:p>
-      <w:pPr>
-        <w:rPr>
+        <w:lastRenderedPageBreak/>
+        <w:t>Quanto ao tipo de quarto, a categoria com maior volume de noites mínimas é a casa/apartamento inteiro, seguido de quartos privados, quartos compartilhados e por fim quartos de hotel. Quartos de hotel acabam por não ter (ou quase não ter) mínimo de noites devido ao tipo de negócio (hotel), enquanto este se torna a e</w:t>
+      </w:r>
+      <w:r>
+        <w:rPr>
+          <w:rFonts w:ascii="Arial" w:hAnsi="Arial" w:cs="Arial"/>
+          <w:sz w:val="24"/>
+          <w:szCs w:val="24"/>
+        </w:rPr>
+        <w:t>xceção, o restante parece obedecer a ideia de individualidade inicialmente abordada, conforme aumenta a individualidade, anteriormente o preço tendia a aumentar, mas parece que o requerimento de noites parece aumentar também.</w:t>
+      </w:r>
+    </w:p>
+    <w:p>
+      <w:pPr>
+        <w:spacing w:line="360" w:lineRule="auto"/>
+        <w:ind w:firstLine="708"/>
+        <w:jc w:val="both"/>
+        <w:rPr>
+          <w:rFonts w:ascii="Arial" w:hAnsi="Arial" w:cs="Arial"/>
           <w:b/>
           <w:bCs/>
-        </w:rPr>
-      </w:pPr>
-      <w:r>
-        <w:rPr>
+          <w:sz w:val="24"/>
+          <w:szCs w:val="24"/>
+        </w:rPr>
+      </w:pPr>
+      <w:r>
+        <w:rPr>
+          <w:rFonts w:ascii="Arial" w:hAnsi="Arial" w:cs="Arial"/>
           <w:b/>
           <w:bCs/>
-        </w:rPr>
-        <w:lastRenderedPageBreak/>
-        <w:t xml:space="preserve">Relação entre </w:t>
-      </w:r>
-      <w:proofErr w:type="spellStart"/>
-      <w:r>
-        <w:rPr>
+          <w:sz w:val="24"/>
+          <w:szCs w:val="24"/>
+        </w:rPr>
+        <w:t xml:space="preserve">Disponibilidade </w:t>
+      </w:r>
+      <w:r>
+        <w:rPr>
+          <w:rFonts w:ascii="Arial" w:hAnsi="Arial" w:cs="Arial"/>
           <w:b/>
           <w:bCs/>
-        </w:rPr>
-        <w:t>numero</w:t>
-      </w:r>
-      <w:proofErr w:type="spellEnd"/>
-      <w:r>
+          <w:sz w:val="24"/>
+          <w:szCs w:val="24"/>
+        </w:rPr>
+        <w:t>em 365 dias</w:t>
+      </w:r>
+    </w:p>
+    <w:p>
+      <w:pPr>
+        <w:spacing w:line="360" w:lineRule="auto"/>
+        <w:ind w:firstLine="708"/>
+        <w:jc w:val="both"/>
+        <w:rPr>
+          <w:rFonts w:ascii="Arial" w:hAnsi="Arial" w:cs="Arial"/>
+          <w:sz w:val="24"/>
+          <w:szCs w:val="24"/>
+        </w:rPr>
+      </w:pPr>
+      <w:r>
+        <w:rPr>
+          <w:rFonts w:ascii="Arial" w:hAnsi="Arial" w:cs="Arial"/>
+          <w:sz w:val="24"/>
+          <w:szCs w:val="24"/>
+        </w:rPr>
+        <w:t>Fazer % ?</w:t>
+      </w:r>
+    </w:p>
+    <w:p>
+      <w:r>
+        <w:br w:type="page"/>
+      </w:r>
+    </w:p>
+    <w:p>
+      <w:pPr>
         <w:rPr>
           <w:b/>
           <w:bCs/>
         </w:rPr>
-        <w:t xml:space="preserve"> de reviews e </w:t>
-      </w:r>
-      <w:proofErr w:type="spellStart"/>
+      </w:pPr>
       <w:r>
         <w:rPr>
           <w:b/>
           <w:bCs/>
         </w:rPr>
-        <w:t>preçp</w:t>
-      </w:r>
-      <w:proofErr w:type="spellEnd"/>
-      <w:r>
+        <w:lastRenderedPageBreak/>
+        <w:t>Relação entre numero de reviews e preçp?</w:t>
+      </w:r>
+    </w:p>
+    <w:p>
+      <w:pPr>
         <w:rPr>
           <w:b/>
           <w:bCs/>
         </w:rPr>
-        <w:t>?</w:t>
-      </w:r>
-    </w:p>
-    <w:p>
-      <w:pPr>
+      </w:pPr>
+      <w:r>
         <w:rPr>
           <w:b/>
           <w:bCs/>
         </w:rPr>
-      </w:pPr>
-      <w:r>
+        <w:t>Correlação</w:t>
+      </w:r>
+    </w:p>
+    <w:p>
+      <w:pPr>
         <w:rPr>
           <w:b/>
           <w:bCs/>
         </w:rPr>
-        <w:t>Correlação</w:t>
-      </w:r>
+      </w:pPr>
     </w:p>
     <w:p>
       <w:pPr>
@@ -8563,54 +8302,28 @@
           <w:bCs/>
         </w:rPr>
       </w:pPr>
-    </w:p>
-    <w:p>
-      <w:pPr>
+      <w:r>
         <w:rPr>
           <w:b/>
           <w:bCs/>
         </w:rPr>
-      </w:pPr>
-      <w:proofErr w:type="spellStart"/>
-      <w:r>
+        <w:t>Sera que os bairros selecionados são aqueles com mais reviews}?</w:t>
+      </w:r>
+    </w:p>
+    <w:p>
+      <w:pPr>
         <w:rPr>
           <w:b/>
           <w:bCs/>
         </w:rPr>
-        <w:t>Sera</w:t>
-      </w:r>
-      <w:proofErr w:type="spellEnd"/>
+      </w:pPr>
       <w:r>
         <w:rPr>
           <w:b/>
           <w:bCs/>
         </w:rPr>
-        <w:t xml:space="preserve"> que os bairros selecionados são aqueles com mais reviews}?</w:t>
-      </w:r>
-    </w:p>
-    <w:p>
-      <w:pPr>
-        <w:rPr>
-          <w:b/>
-          <w:bCs/>
-        </w:rPr>
-      </w:pPr>
-      <w:r>
-        <w:rPr>
-          <w:b/>
-          <w:bCs/>
-        </w:rPr>
-        <w:t xml:space="preserve">Como se comporta os reviews divididos por </w:t>
-      </w:r>
-      <w:proofErr w:type="spellStart"/>
-      <w:r>
-        <w:rPr>
-          <w:b/>
-          <w:bCs/>
-        </w:rPr>
-        <w:t>room_type</w:t>
-      </w:r>
-      <w:proofErr w:type="spellEnd"/>
+        <w:t>Como se comporta os reviews divididos por room_type</w:t>
+      </w:r>
     </w:p>
     <w:p>
       <w:pPr>
@@ -8647,7 +8360,7 @@
         <w:ind w:left="0" w:firstLine="502"/>
         <w:jc w:val="both"/>
       </w:pPr>
-      <w:hyperlink r:id="rId9" w:history="1">
+      <w:hyperlink r:id="rId10" w:history="1">
         <w:r>
           <w:rPr>
             <w:rStyle w:val="Hyperlink"/>
@@ -8662,7 +8375,7 @@
         <w:ind w:left="0" w:firstLine="502"/>
         <w:jc w:val="both"/>
       </w:pPr>
-      <w:hyperlink r:id="rId10" w:history="1">
+      <w:hyperlink r:id="rId11" w:history="1">
         <w:r>
           <w:rPr>
             <w:rStyle w:val="Hyperlink"/>
@@ -8677,7 +8390,7 @@
         <w:ind w:left="0" w:firstLine="502"/>
         <w:jc w:val="both"/>
       </w:pPr>
-      <w:hyperlink r:id="rId11" w:history="1">
+      <w:hyperlink r:id="rId12" w:history="1">
         <w:r>
           <w:rPr>
             <w:rStyle w:val="Hyperlink"/>
@@ -8692,7 +8405,7 @@
         <w:ind w:left="0" w:firstLine="502"/>
         <w:jc w:val="both"/>
       </w:pPr>
-      <w:hyperlink r:id="rId12" w:history="1">
+      <w:hyperlink r:id="rId13" w:history="1">
         <w:r>
           <w:rPr>
             <w:rStyle w:val="Hyperlink"/>
@@ -8707,7 +8420,7 @@
         <w:ind w:left="0" w:firstLine="502"/>
         <w:jc w:val="both"/>
       </w:pPr>
-      <w:hyperlink r:id="rId13" w:history="1">
+      <w:hyperlink r:id="rId14" w:history="1">
         <w:r>
           <w:rPr>
             <w:rStyle w:val="Hyperlink"/>
@@ -8722,7 +8435,7 @@
         <w:ind w:left="0" w:firstLine="502"/>
         <w:jc w:val="both"/>
       </w:pPr>
-      <w:hyperlink r:id="rId14" w:history="1">
+      <w:hyperlink r:id="rId15" w:history="1">
         <w:r>
           <w:rPr>
             <w:rStyle w:val="Hyperlink"/>
@@ -8744,7 +8457,7 @@
         <w:ind w:left="0" w:firstLine="502"/>
         <w:jc w:val="both"/>
       </w:pPr>
-      <w:hyperlink r:id="rId15" w:history="1">
+      <w:hyperlink r:id="rId16" w:history="1">
         <w:r>
           <w:rPr>
             <w:rStyle w:val="Hyperlink"/>

</xml_diff>

<commit_message>
Adicionando Disponibilidade em 365 dias
</commit_message>
<xml_diff>
--- a/report.docx
+++ b/report.docx
@@ -644,7 +644,31 @@
           <w:sz w:val="20"/>
           <w:szCs w:val="20"/>
         </w:rPr>
-        <w:t xml:space="preserve">Marketing Analytics </w:t>
+        <w:t xml:space="preserve">Marketing </w:t>
+      </w:r>
+      <w:proofErr w:type="spellStart"/>
+      <w:r>
+        <w:rPr>
+          <w:rFonts w:ascii="Arial" w:hAnsi="Arial" w:cs="Arial"/>
+          <w:i/>
+          <w:iCs/>
+          <w:color w:val="000000"/>
+          <w:sz w:val="20"/>
+          <w:szCs w:val="20"/>
+        </w:rPr>
+        <w:t>Analytics</w:t>
+      </w:r>
+      <w:proofErr w:type="spellEnd"/>
+      <w:r>
+        <w:rPr>
+          <w:rFonts w:ascii="Arial" w:hAnsi="Arial" w:cs="Arial"/>
+          <w:i/>
+          <w:iCs/>
+          <w:color w:val="000000"/>
+          <w:sz w:val="20"/>
+          <w:szCs w:val="20"/>
+        </w:rPr>
+        <w:t xml:space="preserve"> </w:t>
       </w:r>
       <w:r>
         <w:rPr>
@@ -836,16 +860,31 @@
           </w:r>
         </w:p>
         <w:p>
-          <w:fldSimple w:instr=" TOC \o &quot;1-3&quot; \u ">
-            <w:r>
-              <w:rPr>
-                <w:b/>
-                <w:bCs/>
-                <w:noProof/>
-              </w:rPr>
-              <w:t>Nenhuma entrada de sumário foi encontrada.</w:t>
-            </w:r>
-          </w:fldSimple>
+          <w:r>
+            <w:fldChar w:fldCharType="begin"/>
+          </w:r>
+          <w:r>
+            <w:instrText xml:space="preserve"> TOC \o "1-3" \u </w:instrText>
+          </w:r>
+          <w:r>
+            <w:fldChar w:fldCharType="separate"/>
+          </w:r>
+          <w:r>
+            <w:rPr>
+              <w:b/>
+              <w:bCs/>
+              <w:noProof/>
+            </w:rPr>
+            <w:t>Nenhuma entrada de sumário foi encontrada.</w:t>
+          </w:r>
+          <w:r>
+            <w:rPr>
+              <w:b/>
+              <w:bCs/>
+              <w:noProof/>
+            </w:rPr>
+            <w:fldChar w:fldCharType="end"/>
+          </w:r>
         </w:p>
       </w:sdtContent>
     </w:sdt>
@@ -899,6 +938,7 @@
         </w:rPr>
         <w:t xml:space="preserve">s do </w:t>
       </w:r>
+      <w:proofErr w:type="spellStart"/>
       <w:r>
         <w:rPr>
           <w:b w:val="0"/>
@@ -908,6 +948,7 @@
         </w:rPr>
         <w:t>Airbnb</w:t>
       </w:r>
+      <w:proofErr w:type="spellEnd"/>
       <w:r>
         <w:rPr>
           <w:b w:val="0"/>
@@ -1032,6 +1073,7 @@
         </w:rPr>
         <w:t xml:space="preserve">O </w:t>
       </w:r>
+      <w:proofErr w:type="spellStart"/>
       <w:r>
         <w:rPr>
           <w:b w:val="0"/>
@@ -1039,22 +1081,9 @@
           <w:i/>
           <w:iCs/>
         </w:rPr>
-        <w:t xml:space="preserve">dataset </w:t>
-      </w:r>
-      <w:r>
-        <w:rPr>
-          <w:b w:val="0"/>
-          <w:bCs w:val="0"/>
-        </w:rPr>
-        <w:t>original</w:t>
-      </w:r>
-      <w:r>
-        <w:rPr>
-          <w:b w:val="0"/>
-          <w:bCs w:val="0"/>
-        </w:rPr>
-        <w:t xml:space="preserve"> possui 24.681 </w:t>
-      </w:r>
+        <w:t>dataset</w:t>
+      </w:r>
+      <w:proofErr w:type="spellEnd"/>
       <w:r>
         <w:rPr>
           <w:b w:val="0"/>
@@ -1062,8 +1091,33 @@
           <w:i/>
           <w:iCs/>
         </w:rPr>
+        <w:t xml:space="preserve"> </w:t>
+      </w:r>
+      <w:r>
+        <w:rPr>
+          <w:b w:val="0"/>
+          <w:bCs w:val="0"/>
+        </w:rPr>
+        <w:t>original</w:t>
+      </w:r>
+      <w:r>
+        <w:rPr>
+          <w:b w:val="0"/>
+          <w:bCs w:val="0"/>
+        </w:rPr>
+        <w:t xml:space="preserve"> possui 24.681 </w:t>
+      </w:r>
+      <w:proofErr w:type="spellStart"/>
+      <w:r>
+        <w:rPr>
+          <w:b w:val="0"/>
+          <w:bCs w:val="0"/>
+          <w:i/>
+          <w:iCs/>
+        </w:rPr>
         <w:t>rows</w:t>
       </w:r>
+      <w:proofErr w:type="spellEnd"/>
       <w:r>
         <w:rPr>
           <w:b w:val="0"/>
@@ -1088,6 +1142,7 @@
         </w:rPr>
         <w:t xml:space="preserve"> e conta com os dados da cidade do Rio de Janeiro. Para fim deste relatório algumas variáveis foram removidas, deixando assim o </w:t>
       </w:r>
+      <w:proofErr w:type="spellStart"/>
       <w:r>
         <w:rPr>
           <w:b w:val="0"/>
@@ -1097,6 +1152,7 @@
         </w:rPr>
         <w:t>dataset</w:t>
       </w:r>
+      <w:proofErr w:type="spellEnd"/>
       <w:r>
         <w:rPr>
           <w:b w:val="0"/>
@@ -1118,8 +1174,19 @@
           <w:i/>
           <w:iCs/>
         </w:rPr>
-        <w:t>Marketing Analytics</w:t>
-      </w:r>
+        <w:t xml:space="preserve">Marketing </w:t>
+      </w:r>
+      <w:proofErr w:type="spellStart"/>
+      <w:r>
+        <w:rPr>
+          <w:b w:val="0"/>
+          <w:bCs w:val="0"/>
+          <w:i/>
+          <w:iCs/>
+        </w:rPr>
+        <w:t>Analytics</w:t>
+      </w:r>
+      <w:proofErr w:type="spellEnd"/>
       <w:r>
         <w:rPr>
           <w:b w:val="0"/>
@@ -1174,6 +1241,7 @@
         </w:rPr>
         <w:t xml:space="preserve"> deste relatório é a variável preço (</w:t>
       </w:r>
+      <w:proofErr w:type="spellStart"/>
       <w:r>
         <w:rPr>
           <w:b w:val="0"/>
@@ -1181,7 +1249,17 @@
           <w:i/>
           <w:iCs/>
         </w:rPr>
-        <w:t>price)</w:t>
+        <w:t>price</w:t>
+      </w:r>
+      <w:proofErr w:type="spellEnd"/>
+      <w:r>
+        <w:rPr>
+          <w:b w:val="0"/>
+          <w:bCs w:val="0"/>
+          <w:i/>
+          <w:iCs/>
+        </w:rPr>
+        <w:t>)</w:t>
       </w:r>
       <w:r>
         <w:rPr>
@@ -2039,7 +2117,25 @@
           <w:sz w:val="24"/>
           <w:szCs w:val="24"/>
         </w:rPr>
-        <w:t xml:space="preserve">possui 151 bairros diferentes e com isso acaba dificultando o trabalho de análise desta categoria. Como localização é um elemento altamente importante não podemos deixa-lo de lado e com isso, para fins de análise, foi criada a variável bairros_selecionados, que conta com uma seleção de bairros </w:t>
+        <w:t xml:space="preserve">possui 151 bairros diferentes e com isso acaba dificultando o trabalho de análise desta categoria. Como localização é um elemento altamente importante não podemos deixa-lo de lado e com isso, para fins de análise, foi criada a variável </w:t>
+      </w:r>
+      <w:proofErr w:type="spellStart"/>
+      <w:r>
+        <w:rPr>
+          <w:rFonts w:ascii="Arial" w:hAnsi="Arial" w:cs="Arial"/>
+          <w:sz w:val="24"/>
+          <w:szCs w:val="24"/>
+        </w:rPr>
+        <w:t>bairros_selecionados</w:t>
+      </w:r>
+      <w:proofErr w:type="spellEnd"/>
+      <w:r>
+        <w:rPr>
+          <w:rFonts w:ascii="Arial" w:hAnsi="Arial" w:cs="Arial"/>
+          <w:sz w:val="24"/>
+          <w:szCs w:val="24"/>
+        </w:rPr>
+        <w:t xml:space="preserve">, que conta com uma seleção de bairros </w:t>
       </w:r>
       <w:r>
         <w:rPr>
@@ -2087,7 +2183,25 @@
           <w:sz w:val="24"/>
           <w:szCs w:val="24"/>
         </w:rPr>
-        <w:t>, Santa Tereza, Centro, Camorim, Catete</w:t>
+        <w:t xml:space="preserve">, Santa Tereza, Centro, </w:t>
+      </w:r>
+      <w:proofErr w:type="spellStart"/>
+      <w:r>
+        <w:rPr>
+          <w:rFonts w:ascii="Arial" w:hAnsi="Arial" w:cs="Arial"/>
+          <w:sz w:val="24"/>
+          <w:szCs w:val="24"/>
+        </w:rPr>
+        <w:t>Camorim</w:t>
+      </w:r>
+      <w:proofErr w:type="spellEnd"/>
+      <w:r>
+        <w:rPr>
+          <w:rFonts w:ascii="Arial" w:hAnsi="Arial" w:cs="Arial"/>
+          <w:sz w:val="24"/>
+          <w:szCs w:val="24"/>
+        </w:rPr>
+        <w:t>, Catete</w:t>
       </w:r>
       <w:r>
         <w:rPr>
@@ -2097,6 +2211,7 @@
         </w:rPr>
         <w:t>, Maracanã e Urca</w:t>
       </w:r>
+      <w:proofErr w:type="gramStart"/>
       <w:r>
         <w:rPr>
           <w:rFonts w:ascii="Arial" w:hAnsi="Arial" w:cs="Arial"/>
@@ -2119,7 +2234,16 @@
           <w:sz w:val="24"/>
           <w:szCs w:val="24"/>
         </w:rPr>
-        <w:t>. Para a seleção destes bairros foram levados os seguintes critérios: sites de turismo, o bairro Centro (que de modo geral, por ser movimentado e próximo a vários lugares é interessante levar em consideração), lugares reconhecidos por atrações turísticas (arquitetura, estádios de futebol, paisagens naturais como cachoeiras e praias).</w:t>
+        <w:t>.</w:t>
+      </w:r>
+      <w:proofErr w:type="gramEnd"/>
+      <w:r>
+        <w:rPr>
+          <w:rFonts w:ascii="Arial" w:hAnsi="Arial" w:cs="Arial"/>
+          <w:sz w:val="24"/>
+          <w:szCs w:val="24"/>
+        </w:rPr>
+        <w:t xml:space="preserve"> Para a seleção destes bairros foram levados os seguintes critérios: sites de turismo, o bairro Centro (que de modo geral, por ser movimentado e próximo a vários lugares é interessante levar em consideração), lugares reconhecidos por atrações turísticas (arquitetura, estádios de futebol, paisagens naturais como cachoeiras e praias).</w:t>
       </w:r>
       <w:r>
         <w:rPr>
@@ -2181,6 +2305,7 @@
         </w:rPr>
         <w:t xml:space="preserve">lógica e devolve </w:t>
       </w:r>
+      <w:proofErr w:type="spellStart"/>
       <w:r>
         <w:rPr>
           <w:rFonts w:ascii="Arial" w:hAnsi="Arial" w:cs="Arial"/>
@@ -2189,16 +2314,9 @@
           <w:sz w:val="24"/>
           <w:szCs w:val="24"/>
         </w:rPr>
-        <w:t xml:space="preserve">True </w:t>
-      </w:r>
-      <w:r>
-        <w:rPr>
-          <w:rFonts w:ascii="Arial" w:hAnsi="Arial" w:cs="Arial"/>
-          <w:sz w:val="24"/>
-          <w:szCs w:val="24"/>
-        </w:rPr>
-        <w:t xml:space="preserve">se for um bairro selecionado e </w:t>
-      </w:r>
+        <w:t>True</w:t>
+      </w:r>
+      <w:proofErr w:type="spellEnd"/>
       <w:r>
         <w:rPr>
           <w:rFonts w:ascii="Arial" w:hAnsi="Arial" w:cs="Arial"/>
@@ -2207,6 +2325,24 @@
           <w:sz w:val="24"/>
           <w:szCs w:val="24"/>
         </w:rPr>
+        <w:t xml:space="preserve"> </w:t>
+      </w:r>
+      <w:r>
+        <w:rPr>
+          <w:rFonts w:ascii="Arial" w:hAnsi="Arial" w:cs="Arial"/>
+          <w:sz w:val="24"/>
+          <w:szCs w:val="24"/>
+        </w:rPr>
+        <w:t xml:space="preserve">se for um bairro selecionado e </w:t>
+      </w:r>
+      <w:r>
+        <w:rPr>
+          <w:rFonts w:ascii="Arial" w:hAnsi="Arial" w:cs="Arial"/>
+          <w:i/>
+          <w:iCs/>
+          <w:sz w:val="24"/>
+          <w:szCs w:val="24"/>
+        </w:rPr>
         <w:t>False</w:t>
       </w:r>
       <w:r>
@@ -2223,7 +2359,25 @@
           <w:sz w:val="24"/>
           <w:szCs w:val="24"/>
         </w:rPr>
-        <w:t>, quanto a curtose em ambos os casos esta foi maior que 3, e portanto estas duas distribuições se caracterizam como leptocúrtica, significando que os valores estão com algum grau de concentração e portanto não variam tanto. Quanto a assimetria em ambos os casos ela foi positiva significando que a mediana é menor que a média, e que a maioria dos valores se concentram a esquerda da distribuição, significando uma concentração maior nos valores menores.</w:t>
+        <w:t xml:space="preserve">, quanto a curtose em ambos os casos </w:t>
+      </w:r>
+      <w:proofErr w:type="gramStart"/>
+      <w:r>
+        <w:rPr>
+          <w:rFonts w:ascii="Arial" w:hAnsi="Arial" w:cs="Arial"/>
+          <w:sz w:val="24"/>
+          <w:szCs w:val="24"/>
+        </w:rPr>
+        <w:t>esta</w:t>
+      </w:r>
+      <w:proofErr w:type="gramEnd"/>
+      <w:r>
+        <w:rPr>
+          <w:rFonts w:ascii="Arial" w:hAnsi="Arial" w:cs="Arial"/>
+          <w:sz w:val="24"/>
+          <w:szCs w:val="24"/>
+        </w:rPr>
+        <w:t xml:space="preserve"> foi maior que 3, e portanto estas duas distribuições se caracterizam como leptocúrtica, significando que os valores estão com algum grau de concentração e portanto não variam tanto. Quanto a assimetria em ambos os casos ela foi positiva significando que a mediana é menor que a média, e que a maioria dos valores se concentram a esquerda da distribuição, significando uma concentração maior nos valores menores.</w:t>
       </w:r>
     </w:p>
     <w:p>
@@ -3144,7 +3298,25 @@
           <w:sz w:val="24"/>
           <w:szCs w:val="24"/>
         </w:rPr>
-        <w:t>A variável tipo de quarto (room_type)</w:t>
+        <w:t>A variável tipo de quarto (</w:t>
+      </w:r>
+      <w:proofErr w:type="spellStart"/>
+      <w:r>
+        <w:rPr>
+          <w:rFonts w:ascii="Arial" w:hAnsi="Arial" w:cs="Arial"/>
+          <w:sz w:val="24"/>
+          <w:szCs w:val="24"/>
+        </w:rPr>
+        <w:t>room_type</w:t>
+      </w:r>
+      <w:proofErr w:type="spellEnd"/>
+      <w:r>
+        <w:rPr>
+          <w:rFonts w:ascii="Arial" w:hAnsi="Arial" w:cs="Arial"/>
+          <w:sz w:val="24"/>
+          <w:szCs w:val="24"/>
+        </w:rPr>
+        <w:t>)</w:t>
       </w:r>
       <w:r>
         <w:rPr>
@@ -3212,7 +3384,25 @@
           <w:szCs w:val="24"/>
         </w:rPr>
         <w:tab/>
-        <w:t>Gráfico 2 – Boxplot de preço diferenciado por tipo de quarto</w:t>
+        <w:t xml:space="preserve">Gráfico 2 – </w:t>
+      </w:r>
+      <w:proofErr w:type="spellStart"/>
+      <w:r>
+        <w:rPr>
+          <w:rFonts w:ascii="Arial" w:hAnsi="Arial" w:cs="Arial"/>
+          <w:sz w:val="24"/>
+          <w:szCs w:val="24"/>
+        </w:rPr>
+        <w:t>Boxplot</w:t>
+      </w:r>
+      <w:proofErr w:type="spellEnd"/>
+      <w:r>
+        <w:rPr>
+          <w:rFonts w:ascii="Arial" w:hAnsi="Arial" w:cs="Arial"/>
+          <w:sz w:val="24"/>
+          <w:szCs w:val="24"/>
+        </w:rPr>
+        <w:t xml:space="preserve"> de preço diferenciado por tipo de quarto</w:t>
       </w:r>
     </w:p>
     <w:p>
@@ -3372,8 +3562,18 @@
                 <w:sz w:val="20"/>
                 <w:szCs w:val="20"/>
               </w:rPr>
-              <w:t>Room Type</w:t>
-            </w:r>
+              <w:t xml:space="preserve">Room </w:t>
+            </w:r>
+            <w:proofErr w:type="spellStart"/>
+            <w:r>
+              <w:rPr>
+                <w:rFonts w:ascii="Arial" w:hAnsi="Arial" w:cs="Arial"/>
+                <w:sz w:val="20"/>
+                <w:szCs w:val="20"/>
+              </w:rPr>
+              <w:t>Type</w:t>
+            </w:r>
+            <w:proofErr w:type="spellEnd"/>
           </w:p>
         </w:tc>
         <w:tc>
@@ -3586,14 +3786,34 @@
                 <w:szCs w:val="20"/>
               </w:rPr>
             </w:pPr>
-            <w:r>
-              <w:rPr>
-                <w:rFonts w:ascii="Arial" w:hAnsi="Arial" w:cs="Arial"/>
-                <w:sz w:val="20"/>
-                <w:szCs w:val="20"/>
-              </w:rPr>
-              <w:t>Entire home/apt</w:t>
-            </w:r>
+            <w:proofErr w:type="spellStart"/>
+            <w:r>
+              <w:rPr>
+                <w:rFonts w:ascii="Arial" w:hAnsi="Arial" w:cs="Arial"/>
+                <w:sz w:val="20"/>
+                <w:szCs w:val="20"/>
+              </w:rPr>
+              <w:t>Entire</w:t>
+            </w:r>
+            <w:proofErr w:type="spellEnd"/>
+            <w:r>
+              <w:rPr>
+                <w:rFonts w:ascii="Arial" w:hAnsi="Arial" w:cs="Arial"/>
+                <w:sz w:val="20"/>
+                <w:szCs w:val="20"/>
+              </w:rPr>
+              <w:t xml:space="preserve"> home/</w:t>
+            </w:r>
+            <w:proofErr w:type="spellStart"/>
+            <w:r>
+              <w:rPr>
+                <w:rFonts w:ascii="Arial" w:hAnsi="Arial" w:cs="Arial"/>
+                <w:sz w:val="20"/>
+                <w:szCs w:val="20"/>
+              </w:rPr>
+              <w:t>apt</w:t>
+            </w:r>
+            <w:proofErr w:type="spellEnd"/>
           </w:p>
         </w:tc>
         <w:tc>
@@ -3812,8 +4032,18 @@
                 <w:sz w:val="20"/>
                 <w:szCs w:val="20"/>
               </w:rPr>
-              <w:t>Hotel room</w:t>
-            </w:r>
+              <w:t xml:space="preserve">Hotel </w:t>
+            </w:r>
+            <w:proofErr w:type="spellStart"/>
+            <w:r>
+              <w:rPr>
+                <w:rFonts w:ascii="Arial" w:hAnsi="Arial" w:cs="Arial"/>
+                <w:sz w:val="20"/>
+                <w:szCs w:val="20"/>
+              </w:rPr>
+              <w:t>room</w:t>
+            </w:r>
+            <w:proofErr w:type="spellEnd"/>
           </w:p>
         </w:tc>
         <w:tc>
@@ -4037,8 +4267,18 @@
                 <w:sz w:val="20"/>
                 <w:szCs w:val="20"/>
               </w:rPr>
-              <w:t>Private room</w:t>
-            </w:r>
+              <w:t xml:space="preserve">Private </w:t>
+            </w:r>
+            <w:proofErr w:type="spellStart"/>
+            <w:r>
+              <w:rPr>
+                <w:rFonts w:ascii="Arial" w:hAnsi="Arial" w:cs="Arial"/>
+                <w:sz w:val="20"/>
+                <w:szCs w:val="20"/>
+              </w:rPr>
+              <w:t>room</w:t>
+            </w:r>
+            <w:proofErr w:type="spellEnd"/>
           </w:p>
         </w:tc>
         <w:tc>
@@ -4251,14 +4491,34 @@
                 <w:szCs w:val="20"/>
               </w:rPr>
             </w:pPr>
-            <w:r>
-              <w:rPr>
-                <w:rFonts w:ascii="Arial" w:hAnsi="Arial" w:cs="Arial"/>
-                <w:sz w:val="20"/>
-                <w:szCs w:val="20"/>
-              </w:rPr>
-              <w:t>Shared room</w:t>
-            </w:r>
+            <w:proofErr w:type="spellStart"/>
+            <w:r>
+              <w:rPr>
+                <w:rFonts w:ascii="Arial" w:hAnsi="Arial" w:cs="Arial"/>
+                <w:sz w:val="20"/>
+                <w:szCs w:val="20"/>
+              </w:rPr>
+              <w:t>Shared</w:t>
+            </w:r>
+            <w:proofErr w:type="spellEnd"/>
+            <w:r>
+              <w:rPr>
+                <w:rFonts w:ascii="Arial" w:hAnsi="Arial" w:cs="Arial"/>
+                <w:sz w:val="20"/>
+                <w:szCs w:val="20"/>
+              </w:rPr>
+              <w:t xml:space="preserve"> </w:t>
+            </w:r>
+            <w:proofErr w:type="spellStart"/>
+            <w:r>
+              <w:rPr>
+                <w:rFonts w:ascii="Arial" w:hAnsi="Arial" w:cs="Arial"/>
+                <w:sz w:val="20"/>
+                <w:szCs w:val="20"/>
+              </w:rPr>
+              <w:t>room</w:t>
+            </w:r>
+            <w:proofErr w:type="spellEnd"/>
           </w:p>
         </w:tc>
         <w:tc>
@@ -4724,7 +4984,29 @@
           <w:sz w:val="24"/>
           <w:szCs w:val="24"/>
         </w:rPr>
-        <w:t>Reviews per month é</w:t>
+        <w:t xml:space="preserve">Reviews per </w:t>
+      </w:r>
+      <w:proofErr w:type="spellStart"/>
+      <w:r>
+        <w:rPr>
+          <w:rFonts w:ascii="Arial" w:hAnsi="Arial" w:cs="Arial"/>
+          <w:i/>
+          <w:iCs/>
+          <w:sz w:val="24"/>
+          <w:szCs w:val="24"/>
+        </w:rPr>
+        <w:t>month</w:t>
+      </w:r>
+      <w:proofErr w:type="spellEnd"/>
+      <w:r>
+        <w:rPr>
+          <w:rFonts w:ascii="Arial" w:hAnsi="Arial" w:cs="Arial"/>
+          <w:i/>
+          <w:iCs/>
+          <w:sz w:val="24"/>
+          <w:szCs w:val="24"/>
+        </w:rPr>
+        <w:t xml:space="preserve"> é</w:t>
       </w:r>
       <w:r>
         <w:rPr>
@@ -4740,7 +5022,25 @@
           <w:sz w:val="24"/>
           <w:szCs w:val="24"/>
         </w:rPr>
-        <w:t xml:space="preserve">antitativa discreta e se refere ao número de avaliações que um imóvel recebe por mês. Esta variável precisou ser levemente transformada pois quando não havia avaliações a variável apresentava NA como valor, logo os NAs foram substituídos pelo número 0. </w:t>
+        <w:t xml:space="preserve">antitativa discreta e se refere ao número de avaliações que um imóvel recebe por mês. Esta variável precisou ser levemente transformada pois quando não havia avaliações a variável apresentava NA como valor, logo os </w:t>
+      </w:r>
+      <w:proofErr w:type="spellStart"/>
+      <w:r>
+        <w:rPr>
+          <w:rFonts w:ascii="Arial" w:hAnsi="Arial" w:cs="Arial"/>
+          <w:sz w:val="24"/>
+          <w:szCs w:val="24"/>
+        </w:rPr>
+        <w:t>NAs</w:t>
+      </w:r>
+      <w:proofErr w:type="spellEnd"/>
+      <w:r>
+        <w:rPr>
+          <w:rFonts w:ascii="Arial" w:hAnsi="Arial" w:cs="Arial"/>
+          <w:sz w:val="24"/>
+          <w:szCs w:val="24"/>
+        </w:rPr>
+        <w:t xml:space="preserve"> foram substituídos pelo número 0. </w:t>
       </w:r>
     </w:p>
     <w:p>
@@ -5379,8 +5679,18 @@
                 <w:sz w:val="20"/>
                 <w:szCs w:val="20"/>
               </w:rPr>
-              <w:t>Room Type</w:t>
-            </w:r>
+              <w:t xml:space="preserve">Room </w:t>
+            </w:r>
+            <w:proofErr w:type="spellStart"/>
+            <w:r>
+              <w:rPr>
+                <w:rFonts w:ascii="Arial" w:hAnsi="Arial" w:cs="Arial"/>
+                <w:sz w:val="20"/>
+                <w:szCs w:val="20"/>
+              </w:rPr>
+              <w:t>Type</w:t>
+            </w:r>
+            <w:proofErr w:type="spellEnd"/>
           </w:p>
         </w:tc>
         <w:tc>
@@ -5593,14 +5903,34 @@
                 <w:szCs w:val="20"/>
               </w:rPr>
             </w:pPr>
-            <w:r>
-              <w:rPr>
-                <w:rFonts w:ascii="Arial" w:hAnsi="Arial" w:cs="Arial"/>
-                <w:sz w:val="20"/>
-                <w:szCs w:val="20"/>
-              </w:rPr>
-              <w:t>Entire home/apt</w:t>
-            </w:r>
+            <w:proofErr w:type="spellStart"/>
+            <w:r>
+              <w:rPr>
+                <w:rFonts w:ascii="Arial" w:hAnsi="Arial" w:cs="Arial"/>
+                <w:sz w:val="20"/>
+                <w:szCs w:val="20"/>
+              </w:rPr>
+              <w:t>Entire</w:t>
+            </w:r>
+            <w:proofErr w:type="spellEnd"/>
+            <w:r>
+              <w:rPr>
+                <w:rFonts w:ascii="Arial" w:hAnsi="Arial" w:cs="Arial"/>
+                <w:sz w:val="20"/>
+                <w:szCs w:val="20"/>
+              </w:rPr>
+              <w:t xml:space="preserve"> home/</w:t>
+            </w:r>
+            <w:proofErr w:type="spellStart"/>
+            <w:r>
+              <w:rPr>
+                <w:rFonts w:ascii="Arial" w:hAnsi="Arial" w:cs="Arial"/>
+                <w:sz w:val="20"/>
+                <w:szCs w:val="20"/>
+              </w:rPr>
+              <w:t>apt</w:t>
+            </w:r>
+            <w:proofErr w:type="spellEnd"/>
           </w:p>
         </w:tc>
         <w:tc>
@@ -5835,8 +6165,18 @@
                 <w:sz w:val="20"/>
                 <w:szCs w:val="20"/>
               </w:rPr>
-              <w:t>Hotel room</w:t>
-            </w:r>
+              <w:t xml:space="preserve">Hotel </w:t>
+            </w:r>
+            <w:proofErr w:type="spellStart"/>
+            <w:r>
+              <w:rPr>
+                <w:rFonts w:ascii="Arial" w:hAnsi="Arial" w:cs="Arial"/>
+                <w:sz w:val="20"/>
+                <w:szCs w:val="20"/>
+              </w:rPr>
+              <w:t>room</w:t>
+            </w:r>
+            <w:proofErr w:type="spellEnd"/>
           </w:p>
         </w:tc>
         <w:tc>
@@ -6066,8 +6406,18 @@
                 <w:sz w:val="20"/>
                 <w:szCs w:val="20"/>
               </w:rPr>
-              <w:t>Private room</w:t>
-            </w:r>
+              <w:t xml:space="preserve">Private </w:t>
+            </w:r>
+            <w:proofErr w:type="spellStart"/>
+            <w:r>
+              <w:rPr>
+                <w:rFonts w:ascii="Arial" w:hAnsi="Arial" w:cs="Arial"/>
+                <w:sz w:val="20"/>
+                <w:szCs w:val="20"/>
+              </w:rPr>
+              <w:t>room</w:t>
+            </w:r>
+            <w:proofErr w:type="spellEnd"/>
           </w:p>
         </w:tc>
         <w:tc>
@@ -6286,14 +6636,34 @@
                 <w:szCs w:val="20"/>
               </w:rPr>
             </w:pPr>
-            <w:r>
-              <w:rPr>
-                <w:rFonts w:ascii="Arial" w:hAnsi="Arial" w:cs="Arial"/>
-                <w:sz w:val="20"/>
-                <w:szCs w:val="20"/>
-              </w:rPr>
-              <w:t>Shared room</w:t>
-            </w:r>
+            <w:proofErr w:type="spellStart"/>
+            <w:r>
+              <w:rPr>
+                <w:rFonts w:ascii="Arial" w:hAnsi="Arial" w:cs="Arial"/>
+                <w:sz w:val="20"/>
+                <w:szCs w:val="20"/>
+              </w:rPr>
+              <w:t>Shared</w:t>
+            </w:r>
+            <w:proofErr w:type="spellEnd"/>
+            <w:r>
+              <w:rPr>
+                <w:rFonts w:ascii="Arial" w:hAnsi="Arial" w:cs="Arial"/>
+                <w:sz w:val="20"/>
+                <w:szCs w:val="20"/>
+              </w:rPr>
+              <w:t xml:space="preserve"> </w:t>
+            </w:r>
+            <w:proofErr w:type="spellStart"/>
+            <w:r>
+              <w:rPr>
+                <w:rFonts w:ascii="Arial" w:hAnsi="Arial" w:cs="Arial"/>
+                <w:sz w:val="20"/>
+                <w:szCs w:val="20"/>
+              </w:rPr>
+              <w:t>room</w:t>
+            </w:r>
+            <w:proofErr w:type="spellEnd"/>
           </w:p>
         </w:tc>
         <w:tc>
@@ -7371,10 +7741,22 @@
         <w:jc w:val="both"/>
         <w:rPr>
           <w:rFonts w:ascii="Arial" w:hAnsi="Arial" w:cs="Arial"/>
-          <w:sz w:val="24"/>
-          <w:szCs w:val="24"/>
-        </w:rPr>
-      </w:pPr>
+          <w:b/>
+          <w:bCs/>
+          <w:sz w:val="24"/>
+          <w:szCs w:val="24"/>
+        </w:rPr>
+      </w:pPr>
+      <w:r>
+        <w:rPr>
+          <w:rFonts w:ascii="Arial" w:hAnsi="Arial" w:cs="Arial"/>
+          <w:b/>
+          <w:bCs/>
+          <w:sz w:val="24"/>
+          <w:szCs w:val="24"/>
+        </w:rPr>
+        <w:t>Mínimo de noites</w:t>
+      </w:r>
     </w:p>
     <w:p>
       <w:pPr>
@@ -7383,30 +7765,6 @@
         <w:jc w:val="both"/>
         <w:rPr>
           <w:rFonts w:ascii="Arial" w:hAnsi="Arial" w:cs="Arial"/>
-          <w:b/>
-          <w:bCs/>
-          <w:sz w:val="24"/>
-          <w:szCs w:val="24"/>
-        </w:rPr>
-      </w:pPr>
-      <w:r>
-        <w:rPr>
-          <w:rFonts w:ascii="Arial" w:hAnsi="Arial" w:cs="Arial"/>
-          <w:b/>
-          <w:bCs/>
-          <w:sz w:val="24"/>
-          <w:szCs w:val="24"/>
-        </w:rPr>
-        <w:t>Mínimo de noites</w:t>
-      </w:r>
-    </w:p>
-    <w:p>
-      <w:pPr>
-        <w:spacing w:line="360" w:lineRule="auto"/>
-        <w:ind w:firstLine="708"/>
-        <w:jc w:val="both"/>
-        <w:rPr>
-          <w:rFonts w:ascii="Arial" w:hAnsi="Arial" w:cs="Arial"/>
           <w:i/>
           <w:iCs/>
           <w:sz w:val="24"/>
@@ -7419,8 +7777,27 @@
           <w:sz w:val="24"/>
           <w:szCs w:val="24"/>
         </w:rPr>
-        <w:t xml:space="preserve">A variável mínimo de noites é classificada como uma quantitativa discreta e diz respeito ao número mínimo de noites que uma acomodação tem para poder ser alugada no </w:t>
-      </w:r>
+        <w:t xml:space="preserve">A </w:t>
+      </w:r>
+      <w:proofErr w:type="gramStart"/>
+      <w:r>
+        <w:rPr>
+          <w:rFonts w:ascii="Arial" w:hAnsi="Arial" w:cs="Arial"/>
+          <w:sz w:val="24"/>
+          <w:szCs w:val="24"/>
+        </w:rPr>
+        <w:t>variável mínimo</w:t>
+      </w:r>
+      <w:proofErr w:type="gramEnd"/>
+      <w:r>
+        <w:rPr>
+          <w:rFonts w:ascii="Arial" w:hAnsi="Arial" w:cs="Arial"/>
+          <w:sz w:val="24"/>
+          <w:szCs w:val="24"/>
+        </w:rPr>
+        <w:t xml:space="preserve"> de noites é classificada como uma quantitativa discreta e diz respeito ao número mínimo de noites que uma acomodação tem para poder ser alugada no </w:t>
+      </w:r>
+      <w:proofErr w:type="spellStart"/>
       <w:r>
         <w:rPr>
           <w:rFonts w:ascii="Arial" w:hAnsi="Arial" w:cs="Arial"/>
@@ -7429,7 +7806,18 @@
           <w:sz w:val="24"/>
           <w:szCs w:val="24"/>
         </w:rPr>
-        <w:t>Airbnb.</w:t>
+        <w:t>Airbnb</w:t>
+      </w:r>
+      <w:proofErr w:type="spellEnd"/>
+      <w:r>
+        <w:rPr>
+          <w:rFonts w:ascii="Arial" w:hAnsi="Arial" w:cs="Arial"/>
+          <w:i/>
+          <w:iCs/>
+          <w:sz w:val="24"/>
+          <w:szCs w:val="24"/>
+        </w:rPr>
+        <w:t>.</w:t>
       </w:r>
     </w:p>
     <w:p>
@@ -7978,7 +8366,15 @@
           <w:sz w:val="24"/>
           <w:szCs w:val="24"/>
         </w:rPr>
-        <w:t xml:space="preserve">possui uma grande variabilidade entre os valores, sendo o mínimo de noites da variável igual a 1 nos primeiros 25% da distribuição, mínimo de 2 noites na metade inicial da distribuição e </w:t>
+        <w:t xml:space="preserve">possui uma grande variabilidade entre os valores, sendo o mínimo de noites da variável igual a 1 nos primeiros 25% da distribuição, mínimo de 2 noites na metade inicial da distribuição e nos primeiros 75% 4 noites. </w:t>
+      </w:r>
+      <w:r>
+        <w:rPr>
+          <w:rFonts w:ascii="Arial" w:hAnsi="Arial" w:cs="Arial"/>
+          <w:sz w:val="24"/>
+          <w:szCs w:val="24"/>
+        </w:rPr>
+        <w:t xml:space="preserve">A distorção começa a ser notada quando observado o número máximo de noites, que é de 730 destoando totalmente dos quartis e da média, </w:t>
       </w:r>
       <w:r>
         <w:rPr>
@@ -7987,15 +8383,25 @@
           <w:szCs w:val="24"/>
         </w:rPr>
         <w:lastRenderedPageBreak/>
-        <w:t xml:space="preserve">nos primeiros 75% 4 noites. </w:t>
-      </w:r>
-      <w:r>
-        <w:rPr>
-          <w:rFonts w:ascii="Arial" w:hAnsi="Arial" w:cs="Arial"/>
-          <w:sz w:val="24"/>
-          <w:szCs w:val="24"/>
-        </w:rPr>
-        <w:t xml:space="preserve">A distorção começa a ser notada quando observado o número máximo de noites, que é de 730 destoando totalmente dos quartis e da média, podemos confirmar isso com o coeficiente de variância que é de 388%. A assimetria desta distribuição é positiva, significando que a concentração de valores está a esquerda da distribuição, quanto a curtose podemos classificar como leptocúrtica, reafirmando a concentração de valores </w:t>
+        <w:t xml:space="preserve">podemos confirmar isso com o coeficiente de variância que é de 388%. A assimetria desta distribuição é positiva, significando que a concentração de valores está </w:t>
+      </w:r>
+      <w:proofErr w:type="gramStart"/>
+      <w:r>
+        <w:rPr>
+          <w:rFonts w:ascii="Arial" w:hAnsi="Arial" w:cs="Arial"/>
+          <w:sz w:val="24"/>
+          <w:szCs w:val="24"/>
+        </w:rPr>
+        <w:t>a</w:t>
+      </w:r>
+      <w:proofErr w:type="gramEnd"/>
+      <w:r>
+        <w:rPr>
+          <w:rFonts w:ascii="Arial" w:hAnsi="Arial" w:cs="Arial"/>
+          <w:sz w:val="24"/>
+          <w:szCs w:val="24"/>
+        </w:rPr>
+        <w:t xml:space="preserve"> esquerda da distribuição, quanto a curtose podemos classificar como leptocúrtica, reafirmando a concentração de valores </w:t>
       </w:r>
       <w:r>
         <w:rPr>
@@ -8038,6 +8444,9 @@
         </w:rPr>
       </w:pPr>
       <w:r>
+        <w:rPr>
+          <w:noProof/>
+        </w:rPr>
         <w:drawing>
           <wp:inline distT="0" distB="0" distL="0" distR="0" wp14:anchorId="225961BB" wp14:editId="76506BD7">
             <wp:extent cx="5270003" cy="4124325"/>
@@ -8123,41 +8532,7 @@
           <w:sz w:val="24"/>
           <w:szCs w:val="24"/>
         </w:rPr>
-        <w:t xml:space="preserve">em o agrupamento de outra variável, mostrando o comportamento assimétrico e a concentração de valores no início da distribuição. Ao agrupar por bairros selecionados pode-se observar que para os bairros selecionados </w:t>
-      </w:r>
-      <w:r>
-        <w:rPr>
-          <w:rFonts w:ascii="Arial" w:hAnsi="Arial" w:cs="Arial"/>
-          <w:sz w:val="24"/>
-          <w:szCs w:val="24"/>
-        </w:rPr>
-        <w:t xml:space="preserve">= </w:t>
-      </w:r>
-      <w:r>
-        <w:rPr>
-          <w:rFonts w:ascii="Arial" w:hAnsi="Arial" w:cs="Arial"/>
-          <w:i/>
-          <w:iCs/>
-          <w:sz w:val="24"/>
-          <w:szCs w:val="24"/>
-        </w:rPr>
-        <w:t>True</w:t>
-      </w:r>
-      <w:r>
-        <w:rPr>
-          <w:rFonts w:ascii="Arial" w:hAnsi="Arial" w:cs="Arial"/>
-          <w:sz w:val="24"/>
-          <w:szCs w:val="24"/>
-        </w:rPr>
-        <w:t xml:space="preserve"> há uma grand</w:t>
-      </w:r>
-      <w:r>
-        <w:rPr>
-          <w:rFonts w:ascii="Arial" w:hAnsi="Arial" w:cs="Arial"/>
-          <w:sz w:val="24"/>
-          <w:szCs w:val="24"/>
-        </w:rPr>
-        <w:t xml:space="preserve">e diferença, muito causado provavelmente porque a condição verdadeira remete bairros turísticos e de alto padrão, implicando que as pessoas passassem mais tempo. </w:t>
+        <w:t xml:space="preserve">em o agrupamento de outra variável, mostrando o comportamento assimétrico e a concentração de valores no início da distribuição. </w:t>
       </w:r>
     </w:p>
     <w:p>
@@ -8177,16 +8552,138 @@
           <w:sz w:val="24"/>
           <w:szCs w:val="24"/>
         </w:rPr>
+        <w:t xml:space="preserve">Ao agrupar por bairros selecionados pode-se observar que para os </w:t>
+      </w:r>
+      <w:r>
+        <w:rPr>
+          <w:rFonts w:ascii="Arial" w:hAnsi="Arial" w:cs="Arial"/>
+          <w:sz w:val="24"/>
+          <w:szCs w:val="24"/>
+        </w:rPr>
+        <w:t xml:space="preserve">bairros selecionados são aqueles com mais </w:t>
+      </w:r>
+      <w:r>
+        <w:rPr>
+          <w:rFonts w:ascii="Arial" w:hAnsi="Arial" w:cs="Arial"/>
+          <w:i/>
+          <w:iCs/>
+          <w:sz w:val="24"/>
+          <w:szCs w:val="24"/>
+        </w:rPr>
+        <w:t>reviews</w:t>
+      </w:r>
+      <w:r>
+        <w:rPr>
+          <w:rFonts w:ascii="Arial" w:hAnsi="Arial" w:cs="Arial"/>
+          <w:sz w:val="24"/>
+          <w:szCs w:val="24"/>
+        </w:rPr>
+        <w:t xml:space="preserve">, </w:t>
+      </w:r>
+      <w:r>
+        <w:rPr>
+          <w:rFonts w:ascii="Arial" w:hAnsi="Arial" w:cs="Arial"/>
+          <w:sz w:val="24"/>
+          <w:szCs w:val="24"/>
+        </w:rPr>
+        <w:t>isto pode ter sido causado</w:t>
+      </w:r>
+      <w:r>
+        <w:rPr>
+          <w:rFonts w:ascii="Arial" w:hAnsi="Arial" w:cs="Arial"/>
+          <w:sz w:val="24"/>
+          <w:szCs w:val="24"/>
+        </w:rPr>
+        <w:t xml:space="preserve"> </w:t>
+      </w:r>
+      <w:r>
+        <w:rPr>
+          <w:rFonts w:ascii="Arial" w:hAnsi="Arial" w:cs="Arial"/>
+          <w:sz w:val="24"/>
+          <w:szCs w:val="24"/>
+        </w:rPr>
+        <w:t>devido</w:t>
+      </w:r>
+      <w:r>
+        <w:rPr>
+          <w:rFonts w:ascii="Arial" w:hAnsi="Arial" w:cs="Arial"/>
+          <w:sz w:val="24"/>
+          <w:szCs w:val="24"/>
+        </w:rPr>
+        <w:t xml:space="preserve"> a </w:t>
+      </w:r>
+      <w:r>
+        <w:rPr>
+          <w:rFonts w:ascii="Arial" w:hAnsi="Arial" w:cs="Arial"/>
+          <w:sz w:val="24"/>
+          <w:szCs w:val="24"/>
+        </w:rPr>
+        <w:t xml:space="preserve">própria formação desta variável que conta com bairros turísticos e de alto padrão, trazendo assim mais interesse para eles, causando um maior número de </w:t>
+      </w:r>
+      <w:r>
+        <w:rPr>
+          <w:rFonts w:ascii="Arial" w:hAnsi="Arial" w:cs="Arial"/>
+          <w:i/>
+          <w:iCs/>
+          <w:sz w:val="24"/>
+          <w:szCs w:val="24"/>
+        </w:rPr>
+        <w:t xml:space="preserve">reviews </w:t>
+      </w:r>
+      <w:r>
+        <w:rPr>
+          <w:rFonts w:ascii="Arial" w:hAnsi="Arial" w:cs="Arial"/>
+          <w:sz w:val="24"/>
+          <w:szCs w:val="24"/>
+        </w:rPr>
+        <w:t>por consequência.</w:t>
+      </w:r>
+    </w:p>
+    <w:p>
+      <w:pPr>
+        <w:spacing w:line="360" w:lineRule="auto"/>
+        <w:jc w:val="both"/>
+        <w:rPr>
+          <w:rFonts w:ascii="Arial" w:hAnsi="Arial" w:cs="Arial"/>
+          <w:sz w:val="24"/>
+          <w:szCs w:val="24"/>
+        </w:rPr>
+      </w:pPr>
+    </w:p>
+    <w:p>
+      <w:pPr>
+        <w:spacing w:line="360" w:lineRule="auto"/>
+        <w:jc w:val="both"/>
+        <w:rPr>
+          <w:rFonts w:ascii="Arial" w:hAnsi="Arial" w:cs="Arial"/>
+          <w:sz w:val="24"/>
+          <w:szCs w:val="24"/>
+        </w:rPr>
+      </w:pPr>
+      <w:r>
+        <w:rPr>
+          <w:rFonts w:ascii="Arial" w:hAnsi="Arial" w:cs="Arial"/>
+          <w:sz w:val="24"/>
+          <w:szCs w:val="24"/>
+        </w:rPr>
         <w:lastRenderedPageBreak/>
-        <w:t>Quanto ao tipo de quarto, a categoria com maior volume de noites mínimas é a casa/apartamento inteiro, seguido de quartos privados, quartos compartilhados e por fim quartos de hotel. Quartos de hotel acabam por não ter (ou quase não ter) mínimo de noites devido ao tipo de negócio (hotel), enquanto este se torna a e</w:t>
-      </w:r>
-      <w:r>
-        <w:rPr>
-          <w:rFonts w:ascii="Arial" w:hAnsi="Arial" w:cs="Arial"/>
-          <w:sz w:val="24"/>
-          <w:szCs w:val="24"/>
-        </w:rPr>
-        <w:t>xceção, o restante parece obedecer a ideia de individualidade inicialmente abordada, conforme aumenta a individualidade, anteriormente o preço tendia a aumentar, mas parece que o requerimento de noites parece aumentar também.</w:t>
+        <w:t>condição verdadeira remete bairros turísticos e de alto padrão, implicando que as pessoas passassem mais tempo</w:t>
+      </w:r>
+      <w:r>
+        <w:rPr>
+          <w:rFonts w:ascii="Arial" w:hAnsi="Arial" w:cs="Arial"/>
+          <w:sz w:val="24"/>
+          <w:szCs w:val="24"/>
+        </w:rPr>
+        <w:t xml:space="preserve"> para aproveitar a localização</w:t>
+      </w:r>
+      <w:r>
+        <w:rPr>
+          <w:rFonts w:ascii="Arial" w:hAnsi="Arial" w:cs="Arial"/>
+          <w:sz w:val="24"/>
+          <w:szCs w:val="24"/>
+        </w:rPr>
+        <w:t xml:space="preserve">. </w:t>
       </w:r>
     </w:p>
     <w:p>
@@ -8196,31 +8693,25 @@
         <w:jc w:val="both"/>
         <w:rPr>
           <w:rFonts w:ascii="Arial" w:hAnsi="Arial" w:cs="Arial"/>
-          <w:b/>
-          <w:bCs/>
-          <w:sz w:val="24"/>
-          <w:szCs w:val="24"/>
-        </w:rPr>
-      </w:pPr>
-      <w:r>
-        <w:rPr>
-          <w:rFonts w:ascii="Arial" w:hAnsi="Arial" w:cs="Arial"/>
-          <w:b/>
-          <w:bCs/>
-          <w:sz w:val="24"/>
-          <w:szCs w:val="24"/>
-        </w:rPr>
-        <w:t xml:space="preserve">Disponibilidade </w:t>
-      </w:r>
-      <w:r>
-        <w:rPr>
-          <w:rFonts w:ascii="Arial" w:hAnsi="Arial" w:cs="Arial"/>
-          <w:b/>
-          <w:bCs/>
-          <w:sz w:val="24"/>
-          <w:szCs w:val="24"/>
-        </w:rPr>
-        <w:t>em 365 dias</w:t>
+          <w:sz w:val="24"/>
+          <w:szCs w:val="24"/>
+        </w:rPr>
+      </w:pPr>
+      <w:r>
+        <w:rPr>
+          <w:rFonts w:ascii="Arial" w:hAnsi="Arial" w:cs="Arial"/>
+          <w:sz w:val="24"/>
+          <w:szCs w:val="24"/>
+        </w:rPr>
+        <w:t>Quanto ao tipo de quarto, a categoria com maior volume de noites mínimas é a casa/apartamento inteiro, seguido de quartos privados, quartos compartilhados e por fim quartos de hotel. Quartos de hotel acabam por não ter (ou quase não ter) mínimo de noites devido ao tipo de negócio (hotel), enquanto este se torna a e</w:t>
+      </w:r>
+      <w:r>
+        <w:rPr>
+          <w:rFonts w:ascii="Arial" w:hAnsi="Arial" w:cs="Arial"/>
+          <w:sz w:val="24"/>
+          <w:szCs w:val="24"/>
+        </w:rPr>
+        <w:t>xceção, o restante parece obedecer a ideia de individualidade inicialmente abordada, conforme aumenta a individualidade, anteriormente o preço tendia a aumentar, mas parece que o requerimento de noites parece aumentar também.</w:t>
       </w:r>
     </w:p>
     <w:p>
@@ -8240,90 +8731,871 @@
           <w:sz w:val="24"/>
           <w:szCs w:val="24"/>
         </w:rPr>
-        <w:t>Fazer % ?</w:t>
-      </w:r>
-    </w:p>
-    <w:p>
-      <w:r>
-        <w:br w:type="page"/>
-      </w:r>
-    </w:p>
-    <w:p>
-      <w:pPr>
-        <w:rPr>
+        <w:t>Gráfico 4 – Gráfico de dispersão do preço contra o mínimo de noites.</w:t>
+      </w:r>
+    </w:p>
+    <w:p>
+      <w:pPr>
+        <w:spacing w:line="360" w:lineRule="auto"/>
+        <w:jc w:val="center"/>
+        <w:rPr>
+          <w:rFonts w:ascii="Arial" w:hAnsi="Arial" w:cs="Arial"/>
+          <w:sz w:val="24"/>
+          <w:szCs w:val="24"/>
+        </w:rPr>
+      </w:pPr>
+      <w:r>
+        <w:drawing>
+          <wp:inline distT="0" distB="0" distL="0" distR="0" wp14:anchorId="5C83EED7" wp14:editId="4EE233CA">
+            <wp:extent cx="4637116" cy="3629025"/>
+            <wp:effectExtent l="0" t="0" r="0" b="0"/>
+            <wp:docPr id="7" name="Imagem 7"/>
+            <wp:cNvGraphicFramePr>
+              <a:graphicFrameLocks xmlns:a="http://schemas.openxmlformats.org/drawingml/2006/main" noChangeAspect="1"/>
+            </wp:cNvGraphicFramePr>
+            <a:graphic xmlns:a="http://schemas.openxmlformats.org/drawingml/2006/main">
+              <a:graphicData uri="http://schemas.openxmlformats.org/drawingml/2006/picture">
+                <pic:pic xmlns:pic="http://schemas.openxmlformats.org/drawingml/2006/picture">
+                  <pic:nvPicPr>
+                    <pic:cNvPr id="1" name=""/>
+                    <pic:cNvPicPr/>
+                  </pic:nvPicPr>
+                  <pic:blipFill>
+                    <a:blip r:embed="rId10"/>
+                    <a:stretch>
+                      <a:fillRect/>
+                    </a:stretch>
+                  </pic:blipFill>
+                  <pic:spPr>
+                    <a:xfrm>
+                      <a:off x="0" y="0"/>
+                      <a:ext cx="4668734" cy="3653770"/>
+                    </a:xfrm>
+                    <a:prstGeom prst="rect">
+                      <a:avLst/>
+                    </a:prstGeom>
+                  </pic:spPr>
+                </pic:pic>
+              </a:graphicData>
+            </a:graphic>
+          </wp:inline>
+        </w:drawing>
+      </w:r>
+    </w:p>
+    <w:p>
+      <w:pPr>
+        <w:spacing w:line="360" w:lineRule="auto"/>
+        <w:ind w:firstLine="708"/>
+        <w:jc w:val="both"/>
+        <w:rPr>
+          <w:rFonts w:ascii="Arial" w:hAnsi="Arial" w:cs="Arial"/>
+          <w:sz w:val="24"/>
+          <w:szCs w:val="24"/>
+        </w:rPr>
+      </w:pPr>
+      <w:r>
+        <w:rPr>
+          <w:rFonts w:ascii="Arial" w:hAnsi="Arial" w:cs="Arial"/>
+          <w:sz w:val="24"/>
+          <w:szCs w:val="24"/>
+        </w:rPr>
+        <w:t xml:space="preserve">Ao observar o Gráfico 4, podemos analisar graficamente que a variável preço parece não ser muito afetada pelo mínimo de noites, não é possível determinar graficamente qual o tipo de correlação entre estas duas variáveis, então é necessário calculá-la no R, ao fazer isso temos o valor aproximado de 0.0157, o que significa uma correlação positiva fraca. Ainda que esta variável pareça ter pouco impacto em breve veremos como ela se comporta em um modelo de regressão simples </w:t>
+      </w:r>
+      <w:proofErr w:type="gramStart"/>
+      <w:r>
+        <w:rPr>
+          <w:rFonts w:ascii="Arial" w:hAnsi="Arial" w:cs="Arial"/>
+          <w:sz w:val="24"/>
+          <w:szCs w:val="24"/>
+        </w:rPr>
+        <w:t>e também</w:t>
+      </w:r>
+      <w:proofErr w:type="gramEnd"/>
+      <w:r>
+        <w:rPr>
+          <w:rFonts w:ascii="Arial" w:hAnsi="Arial" w:cs="Arial"/>
+          <w:sz w:val="24"/>
+          <w:szCs w:val="24"/>
+        </w:rPr>
+        <w:t xml:space="preserve"> em um modelo múltiplo.</w:t>
+      </w:r>
+    </w:p>
+    <w:p>
+      <w:pPr>
+        <w:spacing w:line="360" w:lineRule="auto"/>
+        <w:ind w:firstLine="708"/>
+        <w:jc w:val="both"/>
+        <w:rPr>
+          <w:rFonts w:ascii="Arial" w:hAnsi="Arial" w:cs="Arial"/>
           <w:b/>
           <w:bCs/>
-        </w:rPr>
-      </w:pPr>
-      <w:r>
-        <w:rPr>
+          <w:sz w:val="24"/>
+          <w:szCs w:val="24"/>
+        </w:rPr>
+      </w:pPr>
+    </w:p>
+    <w:p>
+      <w:pPr>
+        <w:spacing w:line="360" w:lineRule="auto"/>
+        <w:ind w:firstLine="708"/>
+        <w:jc w:val="both"/>
+        <w:rPr>
+          <w:rFonts w:ascii="Arial" w:hAnsi="Arial" w:cs="Arial"/>
           <w:b/>
           <w:bCs/>
-        </w:rPr>
-        <w:lastRenderedPageBreak/>
-        <w:t>Relação entre numero de reviews e preçp?</w:t>
-      </w:r>
-    </w:p>
-    <w:p>
-      <w:pPr>
-        <w:rPr>
+          <w:sz w:val="24"/>
+          <w:szCs w:val="24"/>
+        </w:rPr>
+      </w:pPr>
+      <w:r>
+        <w:rPr>
+          <w:rFonts w:ascii="Arial" w:hAnsi="Arial" w:cs="Arial"/>
           <w:b/>
           <w:bCs/>
-        </w:rPr>
-      </w:pPr>
-      <w:r>
+          <w:sz w:val="24"/>
+          <w:szCs w:val="24"/>
+        </w:rPr>
+        <w:lastRenderedPageBreak/>
+        <w:t>Disponibilidade em 365 dias</w:t>
+      </w:r>
+    </w:p>
+    <w:p>
+      <w:pPr>
+        <w:spacing w:line="360" w:lineRule="auto"/>
+        <w:ind w:firstLine="708"/>
+        <w:jc w:val="both"/>
+        <w:rPr>
+          <w:rFonts w:ascii="Arial" w:hAnsi="Arial" w:cs="Arial"/>
+          <w:sz w:val="24"/>
+          <w:szCs w:val="24"/>
+        </w:rPr>
+      </w:pPr>
+      <w:r>
+        <w:rPr>
+          <w:rFonts w:ascii="Arial" w:hAnsi="Arial" w:cs="Arial"/>
+          <w:sz w:val="24"/>
+          <w:szCs w:val="24"/>
+        </w:rPr>
+        <w:t xml:space="preserve">A variável disponibilidade em 365 mostra a disponibilidade de uma acomodação em 365 dias, esta variável tem como característica ser quantitativa discreta. E em comparação com todas as variáveis já mencionadas até então, esta é a única (até o momento) em que sua assimetria é negativa, significando uma concentração maior de valores a direita de sua distribuição, e quanto à curtose também é a única que é </w:t>
+      </w:r>
+      <w:proofErr w:type="spellStart"/>
+      <w:r>
+        <w:rPr>
+          <w:rFonts w:ascii="Arial" w:hAnsi="Arial" w:cs="Arial"/>
+          <w:sz w:val="24"/>
+          <w:szCs w:val="24"/>
+        </w:rPr>
+        <w:t>platocúrtica</w:t>
+      </w:r>
+      <w:proofErr w:type="spellEnd"/>
+      <w:r>
+        <w:rPr>
+          <w:rFonts w:ascii="Arial" w:hAnsi="Arial" w:cs="Arial"/>
+          <w:sz w:val="24"/>
+          <w:szCs w:val="24"/>
+        </w:rPr>
+        <w:t>, o que significa que seus valores estão bem espalhados. Este comportamento pode ser explicado devido a natureza do negócio envolvendo aluguel de acomodações, pois é possível definir datas específicas em que as acomodações não estão disponíveis, como grandes feriados, e a pessoa dona da acomodação possa querer fazer uso da mesma e ao mesmo tempo vão ter pessoas que vão deixar as acomodações 100% disponíveis,</w:t>
+      </w:r>
+      <w:r>
+        <w:rPr>
+          <w:rFonts w:ascii="Arial" w:hAnsi="Arial" w:cs="Arial"/>
+          <w:sz w:val="24"/>
+          <w:szCs w:val="24"/>
+        </w:rPr>
+        <w:t xml:space="preserve"> fazendo assim com que a disponibilidade oscile bastante</w:t>
+      </w:r>
+      <w:r>
+        <w:rPr>
+          <w:rFonts w:ascii="Arial" w:hAnsi="Arial" w:cs="Arial"/>
+          <w:sz w:val="24"/>
+          <w:szCs w:val="24"/>
+        </w:rPr>
+        <w:t>.</w:t>
+      </w:r>
+    </w:p>
+    <w:p>
+      <w:pPr>
+        <w:spacing w:line="360" w:lineRule="auto"/>
+        <w:ind w:firstLine="708"/>
+        <w:jc w:val="both"/>
+        <w:rPr>
+          <w:rFonts w:ascii="Arial" w:hAnsi="Arial" w:cs="Arial"/>
+          <w:sz w:val="24"/>
+          <w:szCs w:val="24"/>
+        </w:rPr>
+      </w:pPr>
+      <w:r>
+        <w:rPr>
+          <w:rFonts w:ascii="Arial" w:hAnsi="Arial" w:cs="Arial"/>
+          <w:sz w:val="24"/>
+          <w:szCs w:val="24"/>
+        </w:rPr>
+        <w:t xml:space="preserve">Tabela </w:t>
+      </w:r>
+      <w:r>
+        <w:rPr>
+          <w:rFonts w:ascii="Arial" w:hAnsi="Arial" w:cs="Arial"/>
+          <w:sz w:val="24"/>
+          <w:szCs w:val="24"/>
+        </w:rPr>
+        <w:t>8</w:t>
+      </w:r>
+      <w:r>
+        <w:rPr>
+          <w:rFonts w:ascii="Arial" w:hAnsi="Arial" w:cs="Arial"/>
+          <w:sz w:val="24"/>
+          <w:szCs w:val="24"/>
+        </w:rPr>
+        <w:t xml:space="preserve"> – Medidas resumo da variável</w:t>
+      </w:r>
+      <w:r>
+        <w:rPr>
+          <w:rFonts w:ascii="Arial" w:hAnsi="Arial" w:cs="Arial"/>
+          <w:sz w:val="24"/>
+          <w:szCs w:val="24"/>
+        </w:rPr>
+        <w:t xml:space="preserve"> disponibilidade em 365 dias.</w:t>
+      </w:r>
+    </w:p>
+    <w:tbl>
+      <w:tblPr>
+        <w:tblStyle w:val="TabelaSimples2"/>
+        <w:tblW w:w="9071" w:type="dxa"/>
+        <w:tblLook w:val="04A0" w:firstRow="1" w:lastRow="0" w:firstColumn="1" w:lastColumn="0" w:noHBand="0" w:noVBand="1"/>
+      </w:tblPr>
+      <w:tblGrid>
+        <w:gridCol w:w="979"/>
+        <w:gridCol w:w="963"/>
+        <w:gridCol w:w="1106"/>
+        <w:gridCol w:w="1051"/>
+        <w:gridCol w:w="1169"/>
+        <w:gridCol w:w="1362"/>
+        <w:gridCol w:w="1051"/>
+        <w:gridCol w:w="1390"/>
+      </w:tblGrid>
+      <w:tr>
+        <w:trPr>
+          <w:cnfStyle w:val="100000000000" w:firstRow="1" w:lastRow="0" w:firstColumn="0" w:lastColumn="0" w:oddVBand="0" w:evenVBand="0" w:oddHBand="0" w:evenHBand="0" w:firstRowFirstColumn="0" w:firstRowLastColumn="0" w:lastRowFirstColumn="0" w:lastRowLastColumn="0"/>
+        </w:trPr>
+        <w:tc>
+          <w:tcPr>
+            <w:cnfStyle w:val="001000000000" w:firstRow="0" w:lastRow="0" w:firstColumn="1" w:lastColumn="0" w:oddVBand="0" w:evenVBand="0" w:oddHBand="0" w:evenHBand="0" w:firstRowFirstColumn="0" w:firstRowLastColumn="0" w:lastRowFirstColumn="0" w:lastRowLastColumn="0"/>
+            <w:tcW w:w="979" w:type="dxa"/>
+          </w:tcPr>
+          <w:p>
+            <w:pPr>
+              <w:pStyle w:val="Captulos"/>
+              <w:ind w:left="0"/>
+              <w:jc w:val="both"/>
+              <w:rPr>
+                <w:b/>
+                <w:bCs/>
+                <w:sz w:val="20"/>
+                <w:szCs w:val="20"/>
+              </w:rPr>
+            </w:pPr>
+            <w:r>
+              <w:rPr>
+                <w:b/>
+                <w:bCs/>
+                <w:sz w:val="20"/>
+                <w:szCs w:val="20"/>
+              </w:rPr>
+              <w:t>Mínimo</w:t>
+            </w:r>
+          </w:p>
+        </w:tc>
+        <w:tc>
+          <w:tcPr>
+            <w:tcW w:w="963" w:type="dxa"/>
+          </w:tcPr>
+          <w:p>
+            <w:pPr>
+              <w:pStyle w:val="Captulos"/>
+              <w:ind w:left="0"/>
+              <w:jc w:val="center"/>
+              <w:cnfStyle w:val="100000000000" w:firstRow="1" w:lastRow="0" w:firstColumn="0" w:lastColumn="0" w:oddVBand="0" w:evenVBand="0" w:oddHBand="0" w:evenHBand="0" w:firstRowFirstColumn="0" w:firstRowLastColumn="0" w:lastRowFirstColumn="0" w:lastRowLastColumn="0"/>
+              <w:rPr>
+                <w:b/>
+                <w:bCs/>
+                <w:sz w:val="20"/>
+                <w:szCs w:val="20"/>
+              </w:rPr>
+            </w:pPr>
+            <w:r>
+              <w:rPr>
+                <w:b/>
+                <w:bCs/>
+                <w:sz w:val="20"/>
+                <w:szCs w:val="20"/>
+              </w:rPr>
+              <w:t>1° Quartil</w:t>
+            </w:r>
+          </w:p>
+        </w:tc>
+        <w:tc>
+          <w:tcPr>
+            <w:tcW w:w="1106" w:type="dxa"/>
+          </w:tcPr>
+          <w:p>
+            <w:pPr>
+              <w:pStyle w:val="Captulos"/>
+              <w:ind w:left="0"/>
+              <w:jc w:val="both"/>
+              <w:cnfStyle w:val="100000000000" w:firstRow="1" w:lastRow="0" w:firstColumn="0" w:lastColumn="0" w:oddVBand="0" w:evenVBand="0" w:oddHBand="0" w:evenHBand="0" w:firstRowFirstColumn="0" w:firstRowLastColumn="0" w:lastRowFirstColumn="0" w:lastRowLastColumn="0"/>
+              <w:rPr>
+                <w:b/>
+                <w:bCs/>
+                <w:sz w:val="20"/>
+                <w:szCs w:val="20"/>
+              </w:rPr>
+            </w:pPr>
+            <w:r>
+              <w:rPr>
+                <w:b/>
+                <w:bCs/>
+                <w:sz w:val="20"/>
+                <w:szCs w:val="20"/>
+              </w:rPr>
+              <w:t>Mediana</w:t>
+            </w:r>
+          </w:p>
+        </w:tc>
+        <w:tc>
+          <w:tcPr>
+            <w:tcW w:w="1051" w:type="dxa"/>
+          </w:tcPr>
+          <w:p>
+            <w:pPr>
+              <w:pStyle w:val="Captulos"/>
+              <w:ind w:left="0"/>
+              <w:jc w:val="center"/>
+              <w:cnfStyle w:val="100000000000" w:firstRow="1" w:lastRow="0" w:firstColumn="0" w:lastColumn="0" w:oddVBand="0" w:evenVBand="0" w:oddHBand="0" w:evenHBand="0" w:firstRowFirstColumn="0" w:firstRowLastColumn="0" w:lastRowFirstColumn="0" w:lastRowLastColumn="0"/>
+              <w:rPr>
+                <w:b/>
+                <w:bCs/>
+                <w:sz w:val="20"/>
+                <w:szCs w:val="20"/>
+              </w:rPr>
+            </w:pPr>
+            <w:r>
+              <w:rPr>
+                <w:b/>
+                <w:bCs/>
+                <w:sz w:val="20"/>
+                <w:szCs w:val="20"/>
+              </w:rPr>
+              <w:t>3° Quartil</w:t>
+            </w:r>
+          </w:p>
+        </w:tc>
+        <w:tc>
+          <w:tcPr>
+            <w:tcW w:w="1169" w:type="dxa"/>
+          </w:tcPr>
+          <w:p>
+            <w:pPr>
+              <w:pStyle w:val="Captulos"/>
+              <w:ind w:left="0"/>
+              <w:jc w:val="both"/>
+              <w:cnfStyle w:val="100000000000" w:firstRow="1" w:lastRow="0" w:firstColumn="0" w:lastColumn="0" w:oddVBand="0" w:evenVBand="0" w:oddHBand="0" w:evenHBand="0" w:firstRowFirstColumn="0" w:firstRowLastColumn="0" w:lastRowFirstColumn="0" w:lastRowLastColumn="0"/>
+              <w:rPr>
+                <w:b/>
+                <w:bCs/>
+                <w:sz w:val="20"/>
+                <w:szCs w:val="20"/>
+              </w:rPr>
+            </w:pPr>
+            <w:r>
+              <w:rPr>
+                <w:b/>
+                <w:bCs/>
+                <w:sz w:val="20"/>
+                <w:szCs w:val="20"/>
+              </w:rPr>
+              <w:t>Média</w:t>
+            </w:r>
+          </w:p>
+        </w:tc>
+        <w:tc>
+          <w:tcPr>
+            <w:tcW w:w="1362" w:type="dxa"/>
+          </w:tcPr>
+          <w:p>
+            <w:pPr>
+              <w:pStyle w:val="Captulos"/>
+              <w:ind w:left="0"/>
+              <w:jc w:val="both"/>
+              <w:cnfStyle w:val="100000000000" w:firstRow="1" w:lastRow="0" w:firstColumn="0" w:lastColumn="0" w:oddVBand="0" w:evenVBand="0" w:oddHBand="0" w:evenHBand="0" w:firstRowFirstColumn="0" w:firstRowLastColumn="0" w:lastRowFirstColumn="0" w:lastRowLastColumn="0"/>
+              <w:rPr>
+                <w:b/>
+                <w:bCs/>
+                <w:sz w:val="20"/>
+                <w:szCs w:val="20"/>
+              </w:rPr>
+            </w:pPr>
+            <w:r>
+              <w:rPr>
+                <w:b/>
+                <w:bCs/>
+                <w:sz w:val="20"/>
+                <w:szCs w:val="20"/>
+              </w:rPr>
+              <w:t>Máximo</w:t>
+            </w:r>
+          </w:p>
+        </w:tc>
+        <w:tc>
+          <w:tcPr>
+            <w:tcW w:w="1051" w:type="dxa"/>
+          </w:tcPr>
+          <w:p>
+            <w:pPr>
+              <w:pStyle w:val="Captulos"/>
+              <w:ind w:left="0"/>
+              <w:jc w:val="both"/>
+              <w:cnfStyle w:val="100000000000" w:firstRow="1" w:lastRow="0" w:firstColumn="0" w:lastColumn="0" w:oddVBand="0" w:evenVBand="0" w:oddHBand="0" w:evenHBand="0" w:firstRowFirstColumn="0" w:firstRowLastColumn="0" w:lastRowFirstColumn="0" w:lastRowLastColumn="0"/>
+              <w:rPr>
+                <w:b/>
+                <w:bCs/>
+                <w:sz w:val="20"/>
+                <w:szCs w:val="20"/>
+              </w:rPr>
+            </w:pPr>
+            <w:r>
+              <w:rPr>
+                <w:b/>
+                <w:bCs/>
+                <w:sz w:val="20"/>
+                <w:szCs w:val="20"/>
+              </w:rPr>
+              <w:t>Desvio padrão</w:t>
+            </w:r>
+          </w:p>
+        </w:tc>
+        <w:tc>
+          <w:tcPr>
+            <w:tcW w:w="1390" w:type="dxa"/>
+          </w:tcPr>
+          <w:p>
+            <w:pPr>
+              <w:pStyle w:val="Captulos"/>
+              <w:ind w:left="0"/>
+              <w:jc w:val="both"/>
+              <w:cnfStyle w:val="100000000000" w:firstRow="1" w:lastRow="0" w:firstColumn="0" w:lastColumn="0" w:oddVBand="0" w:evenVBand="0" w:oddHBand="0" w:evenHBand="0" w:firstRowFirstColumn="0" w:firstRowLastColumn="0" w:lastRowFirstColumn="0" w:lastRowLastColumn="0"/>
+              <w:rPr>
+                <w:b/>
+                <w:bCs/>
+                <w:sz w:val="20"/>
+                <w:szCs w:val="20"/>
+              </w:rPr>
+            </w:pPr>
+            <w:r>
+              <w:rPr>
+                <w:b/>
+                <w:bCs/>
+                <w:sz w:val="20"/>
+                <w:szCs w:val="20"/>
+              </w:rPr>
+              <w:t>Coeficiente de Variância</w:t>
+            </w:r>
+          </w:p>
+        </w:tc>
+      </w:tr>
+      <w:tr>
+        <w:trPr>
+          <w:cnfStyle w:val="000000100000" w:firstRow="0" w:lastRow="0" w:firstColumn="0" w:lastColumn="0" w:oddVBand="0" w:evenVBand="0" w:oddHBand="1" w:evenHBand="0" w:firstRowFirstColumn="0" w:firstRowLastColumn="0" w:lastRowFirstColumn="0" w:lastRowLastColumn="0"/>
+        </w:trPr>
+        <w:tc>
+          <w:tcPr>
+            <w:cnfStyle w:val="001000000000" w:firstRow="0" w:lastRow="0" w:firstColumn="1" w:lastColumn="0" w:oddVBand="0" w:evenVBand="0" w:oddHBand="0" w:evenHBand="0" w:firstRowFirstColumn="0" w:firstRowLastColumn="0" w:lastRowFirstColumn="0" w:lastRowLastColumn="0"/>
+            <w:tcW w:w="979" w:type="dxa"/>
+          </w:tcPr>
+          <w:p>
+            <w:pPr>
+              <w:pStyle w:val="Captulos"/>
+              <w:ind w:left="0"/>
+              <w:jc w:val="both"/>
+              <w:rPr>
+                <w:sz w:val="20"/>
+                <w:szCs w:val="20"/>
+              </w:rPr>
+            </w:pPr>
+            <w:r>
+              <w:rPr>
+                <w:sz w:val="20"/>
+                <w:szCs w:val="20"/>
+              </w:rPr>
+              <w:t>0</w:t>
+            </w:r>
+          </w:p>
+        </w:tc>
+        <w:tc>
+          <w:tcPr>
+            <w:tcW w:w="963" w:type="dxa"/>
+          </w:tcPr>
+          <w:p>
+            <w:pPr>
+              <w:pStyle w:val="Captulos"/>
+              <w:ind w:left="0"/>
+              <w:jc w:val="both"/>
+              <w:cnfStyle w:val="000000100000" w:firstRow="0" w:lastRow="0" w:firstColumn="0" w:lastColumn="0" w:oddVBand="0" w:evenVBand="0" w:oddHBand="1" w:evenHBand="0" w:firstRowFirstColumn="0" w:firstRowLastColumn="0" w:lastRowFirstColumn="0" w:lastRowLastColumn="0"/>
+              <w:rPr>
+                <w:b w:val="0"/>
+                <w:bCs w:val="0"/>
+                <w:sz w:val="20"/>
+                <w:szCs w:val="20"/>
+              </w:rPr>
+            </w:pPr>
+            <w:r>
+              <w:rPr>
+                <w:b w:val="0"/>
+                <w:bCs w:val="0"/>
+                <w:sz w:val="20"/>
+                <w:szCs w:val="20"/>
+              </w:rPr>
+              <w:t>69</w:t>
+            </w:r>
+          </w:p>
+        </w:tc>
+        <w:tc>
+          <w:tcPr>
+            <w:tcW w:w="1106" w:type="dxa"/>
+          </w:tcPr>
+          <w:p>
+            <w:pPr>
+              <w:pStyle w:val="Captulos"/>
+              <w:ind w:left="0"/>
+              <w:jc w:val="both"/>
+              <w:cnfStyle w:val="000000100000" w:firstRow="0" w:lastRow="0" w:firstColumn="0" w:lastColumn="0" w:oddVBand="0" w:evenVBand="0" w:oddHBand="1" w:evenHBand="0" w:firstRowFirstColumn="0" w:firstRowLastColumn="0" w:lastRowFirstColumn="0" w:lastRowLastColumn="0"/>
+              <w:rPr>
+                <w:b w:val="0"/>
+                <w:bCs w:val="0"/>
+                <w:sz w:val="20"/>
+                <w:szCs w:val="20"/>
+              </w:rPr>
+            </w:pPr>
+            <w:r>
+              <w:rPr>
+                <w:b w:val="0"/>
+                <w:bCs w:val="0"/>
+                <w:sz w:val="20"/>
+                <w:szCs w:val="20"/>
+              </w:rPr>
+              <w:t>183</w:t>
+            </w:r>
+          </w:p>
+        </w:tc>
+        <w:tc>
+          <w:tcPr>
+            <w:tcW w:w="1051" w:type="dxa"/>
+          </w:tcPr>
+          <w:p>
+            <w:pPr>
+              <w:pStyle w:val="Captulos"/>
+              <w:ind w:left="0"/>
+              <w:jc w:val="center"/>
+              <w:cnfStyle w:val="000000100000" w:firstRow="0" w:lastRow="0" w:firstColumn="0" w:lastColumn="0" w:oddVBand="0" w:evenVBand="0" w:oddHBand="1" w:evenHBand="0" w:firstRowFirstColumn="0" w:firstRowLastColumn="0" w:lastRowFirstColumn="0" w:lastRowLastColumn="0"/>
+              <w:rPr>
+                <w:b w:val="0"/>
+                <w:bCs w:val="0"/>
+                <w:sz w:val="20"/>
+                <w:szCs w:val="20"/>
+              </w:rPr>
+            </w:pPr>
+            <w:r>
+              <w:rPr>
+                <w:b w:val="0"/>
+                <w:bCs w:val="0"/>
+                <w:sz w:val="20"/>
+                <w:szCs w:val="20"/>
+              </w:rPr>
+              <w:t>358</w:t>
+            </w:r>
+          </w:p>
+        </w:tc>
+        <w:tc>
+          <w:tcPr>
+            <w:tcW w:w="1169" w:type="dxa"/>
+          </w:tcPr>
+          <w:p>
+            <w:pPr>
+              <w:pStyle w:val="Captulos"/>
+              <w:ind w:left="0"/>
+              <w:jc w:val="both"/>
+              <w:cnfStyle w:val="000000100000" w:firstRow="0" w:lastRow="0" w:firstColumn="0" w:lastColumn="0" w:oddVBand="0" w:evenVBand="0" w:oddHBand="1" w:evenHBand="0" w:firstRowFirstColumn="0" w:firstRowLastColumn="0" w:lastRowFirstColumn="0" w:lastRowLastColumn="0"/>
+              <w:rPr>
+                <w:b w:val="0"/>
+                <w:bCs w:val="0"/>
+                <w:sz w:val="20"/>
+                <w:szCs w:val="20"/>
+              </w:rPr>
+            </w:pPr>
+            <w:r>
+              <w:rPr>
+                <w:b w:val="0"/>
+                <w:bCs w:val="0"/>
+                <w:sz w:val="20"/>
+                <w:szCs w:val="20"/>
+              </w:rPr>
+              <w:t>202,6</w:t>
+            </w:r>
+          </w:p>
+        </w:tc>
+        <w:tc>
+          <w:tcPr>
+            <w:tcW w:w="1362" w:type="dxa"/>
+          </w:tcPr>
+          <w:p>
+            <w:pPr>
+              <w:pStyle w:val="Captulos"/>
+              <w:ind w:left="0"/>
+              <w:jc w:val="both"/>
+              <w:cnfStyle w:val="000000100000" w:firstRow="0" w:lastRow="0" w:firstColumn="0" w:lastColumn="0" w:oddVBand="0" w:evenVBand="0" w:oddHBand="1" w:evenHBand="0" w:firstRowFirstColumn="0" w:firstRowLastColumn="0" w:lastRowFirstColumn="0" w:lastRowLastColumn="0"/>
+              <w:rPr>
+                <w:b w:val="0"/>
+                <w:bCs w:val="0"/>
+                <w:sz w:val="20"/>
+                <w:szCs w:val="20"/>
+              </w:rPr>
+            </w:pPr>
+            <w:r>
+              <w:rPr>
+                <w:b w:val="0"/>
+                <w:bCs w:val="0"/>
+                <w:sz w:val="20"/>
+                <w:szCs w:val="20"/>
+              </w:rPr>
+              <w:t>365</w:t>
+            </w:r>
+          </w:p>
+        </w:tc>
+        <w:tc>
+          <w:tcPr>
+            <w:tcW w:w="1051" w:type="dxa"/>
+          </w:tcPr>
+          <w:p>
+            <w:pPr>
+              <w:pStyle w:val="Captulos"/>
+              <w:ind w:left="0"/>
+              <w:jc w:val="both"/>
+              <w:cnfStyle w:val="000000100000" w:firstRow="0" w:lastRow="0" w:firstColumn="0" w:lastColumn="0" w:oddVBand="0" w:evenVBand="0" w:oddHBand="1" w:evenHBand="0" w:firstRowFirstColumn="0" w:firstRowLastColumn="0" w:lastRowFirstColumn="0" w:lastRowLastColumn="0"/>
+              <w:rPr>
+                <w:b w:val="0"/>
+                <w:bCs w:val="0"/>
+                <w:sz w:val="20"/>
+                <w:szCs w:val="20"/>
+              </w:rPr>
+            </w:pPr>
+            <w:r>
+              <w:rPr>
+                <w:b w:val="0"/>
+                <w:bCs w:val="0"/>
+                <w:sz w:val="20"/>
+                <w:szCs w:val="20"/>
+              </w:rPr>
+              <w:t>142</w:t>
+            </w:r>
+          </w:p>
+        </w:tc>
+        <w:tc>
+          <w:tcPr>
+            <w:tcW w:w="1390" w:type="dxa"/>
+          </w:tcPr>
+          <w:p>
+            <w:pPr>
+              <w:pStyle w:val="Captulos"/>
+              <w:ind w:left="0"/>
+              <w:jc w:val="both"/>
+              <w:cnfStyle w:val="000000100000" w:firstRow="0" w:lastRow="0" w:firstColumn="0" w:lastColumn="0" w:oddVBand="0" w:evenVBand="0" w:oddHBand="1" w:evenHBand="0" w:firstRowFirstColumn="0" w:firstRowLastColumn="0" w:lastRowFirstColumn="0" w:lastRowLastColumn="0"/>
+              <w:rPr>
+                <w:b w:val="0"/>
+                <w:bCs w:val="0"/>
+                <w:sz w:val="20"/>
+                <w:szCs w:val="20"/>
+              </w:rPr>
+            </w:pPr>
+            <w:r>
+              <w:rPr>
+                <w:b w:val="0"/>
+                <w:bCs w:val="0"/>
+                <w:sz w:val="20"/>
+                <w:szCs w:val="20"/>
+              </w:rPr>
+              <w:t>70,3</w:t>
+            </w:r>
+          </w:p>
+        </w:tc>
+      </w:tr>
+    </w:tbl>
+    <w:p>
+      <w:pPr>
+        <w:spacing w:line="360" w:lineRule="auto"/>
+        <w:ind w:firstLine="708"/>
+        <w:jc w:val="both"/>
+        <w:rPr>
+          <w:rFonts w:ascii="Arial" w:hAnsi="Arial" w:cs="Arial"/>
+          <w:sz w:val="24"/>
+          <w:szCs w:val="24"/>
+        </w:rPr>
+      </w:pPr>
+    </w:p>
+    <w:p>
+      <w:pPr>
+        <w:spacing w:line="360" w:lineRule="auto"/>
+        <w:ind w:firstLine="708"/>
+        <w:jc w:val="both"/>
+        <w:rPr>
+          <w:rFonts w:ascii="Arial" w:hAnsi="Arial" w:cs="Arial"/>
+          <w:sz w:val="24"/>
+          <w:szCs w:val="24"/>
+        </w:rPr>
+      </w:pPr>
+      <w:r>
+        <w:rPr>
+          <w:rFonts w:ascii="Arial" w:hAnsi="Arial" w:cs="Arial"/>
+          <w:sz w:val="24"/>
+          <w:szCs w:val="24"/>
+        </w:rPr>
+        <w:t>Como vimos pela</w:t>
+      </w:r>
+      <w:r>
+        <w:rPr>
+          <w:rFonts w:ascii="Arial" w:hAnsi="Arial" w:cs="Arial"/>
+          <w:sz w:val="24"/>
+          <w:szCs w:val="24"/>
+        </w:rPr>
+        <w:t xml:space="preserve"> curtose os valores desta distribuição estão bem espalhados, podemos confirmar isto ao observar a Tabela 8, o valor mínimo da distribuição é 0, mas no primeiro quartil já podemos ver uma grande diferença de 69, a partir da mediana podemos afirmar que metade da distribuição está acima de 183 e abaixo de 183. A variância da distribuição também não é grande comparando as variáveis já analisadas.</w:t>
+      </w:r>
+    </w:p>
+    <w:p/>
+    <w:p>
+      <w:pPr>
         <w:rPr>
           <w:b/>
           <w:bCs/>
         </w:rPr>
-        <w:t>Correlação</w:t>
-      </w:r>
-    </w:p>
-    <w:p>
-      <w:pPr>
+      </w:pPr>
+      <w:r>
         <w:rPr>
           <w:b/>
           <w:bCs/>
         </w:rPr>
-      </w:pPr>
-    </w:p>
-    <w:p>
-      <w:pPr>
+        <w:t xml:space="preserve">Relação entre </w:t>
+      </w:r>
+      <w:proofErr w:type="spellStart"/>
+      <w:proofErr w:type="gramStart"/>
+      <w:r>
         <w:rPr>
           <w:b/>
           <w:bCs/>
         </w:rPr>
-      </w:pPr>
-    </w:p>
-    <w:p>
-      <w:pPr>
+        <w:t>numero</w:t>
+      </w:r>
+      <w:proofErr w:type="spellEnd"/>
+      <w:proofErr w:type="gramEnd"/>
+      <w:r>
         <w:rPr>
           <w:b/>
           <w:bCs/>
         </w:rPr>
-      </w:pPr>
+        <w:t xml:space="preserve"> de reviews e </w:t>
+      </w:r>
+      <w:proofErr w:type="spellStart"/>
       <w:r>
         <w:rPr>
           <w:b/>
           <w:bCs/>
         </w:rPr>
-        <w:t>Sera que os bairros selecionados são aqueles com mais reviews}?</w:t>
-      </w:r>
-    </w:p>
-    <w:p>
-      <w:pPr>
+        <w:t>preçp</w:t>
+      </w:r>
+      <w:proofErr w:type="spellEnd"/>
+      <w:r>
         <w:rPr>
           <w:b/>
           <w:bCs/>
         </w:rPr>
-      </w:pPr>
-      <w:r>
+        <w:t>?</w:t>
+      </w:r>
+    </w:p>
+    <w:p>
+      <w:pPr>
         <w:rPr>
           <w:b/>
           <w:bCs/>
         </w:rPr>
-        <w:t>Como se comporta os reviews divididos por room_type</w:t>
-      </w:r>
+      </w:pPr>
+      <w:r>
+        <w:rPr>
+          <w:b/>
+          <w:bCs/>
+        </w:rPr>
+        <w:t>Correlação</w:t>
+      </w:r>
+    </w:p>
+    <w:p>
+      <w:pPr>
+        <w:rPr>
+          <w:b/>
+          <w:bCs/>
+        </w:rPr>
+      </w:pPr>
+    </w:p>
+    <w:p>
+      <w:pPr>
+        <w:rPr>
+          <w:b/>
+          <w:bCs/>
+        </w:rPr>
+      </w:pPr>
+    </w:p>
+    <w:p>
+      <w:pPr>
+        <w:rPr>
+          <w:b/>
+          <w:bCs/>
+        </w:rPr>
+      </w:pPr>
+      <w:proofErr w:type="spellStart"/>
+      <w:r>
+        <w:rPr>
+          <w:b/>
+          <w:bCs/>
+        </w:rPr>
+        <w:t>Sera</w:t>
+      </w:r>
+      <w:proofErr w:type="spellEnd"/>
+      <w:r>
+        <w:rPr>
+          <w:b/>
+          <w:bCs/>
+        </w:rPr>
+        <w:t xml:space="preserve"> que os bairros selecionados são aqueles com mais reviews}?</w:t>
+      </w:r>
+    </w:p>
+    <w:p>
+      <w:pPr>
+        <w:rPr>
+          <w:b/>
+          <w:bCs/>
+        </w:rPr>
+      </w:pPr>
+      <w:r>
+        <w:rPr>
+          <w:b/>
+          <w:bCs/>
+        </w:rPr>
+        <w:t xml:space="preserve">Como se comporta os reviews divididos por </w:t>
+      </w:r>
+      <w:proofErr w:type="spellStart"/>
+      <w:r>
+        <w:rPr>
+          <w:b/>
+          <w:bCs/>
+        </w:rPr>
+        <w:t>room_type</w:t>
+      </w:r>
+      <w:proofErr w:type="spellEnd"/>
     </w:p>
     <w:p>
       <w:pPr>
@@ -8360,7 +9632,7 @@
         <w:ind w:left="0" w:firstLine="502"/>
         <w:jc w:val="both"/>
       </w:pPr>
-      <w:hyperlink r:id="rId10" w:history="1">
+      <w:hyperlink r:id="rId11" w:history="1">
         <w:r>
           <w:rPr>
             <w:rStyle w:val="Hyperlink"/>
@@ -8375,7 +9647,7 @@
         <w:ind w:left="0" w:firstLine="502"/>
         <w:jc w:val="both"/>
       </w:pPr>
-      <w:hyperlink r:id="rId11" w:history="1">
+      <w:hyperlink r:id="rId12" w:history="1">
         <w:r>
           <w:rPr>
             <w:rStyle w:val="Hyperlink"/>
@@ -8390,7 +9662,7 @@
         <w:ind w:left="0" w:firstLine="502"/>
         <w:jc w:val="both"/>
       </w:pPr>
-      <w:hyperlink r:id="rId12" w:history="1">
+      <w:hyperlink r:id="rId13" w:history="1">
         <w:r>
           <w:rPr>
             <w:rStyle w:val="Hyperlink"/>
@@ -8405,7 +9677,7 @@
         <w:ind w:left="0" w:firstLine="502"/>
         <w:jc w:val="both"/>
       </w:pPr>
-      <w:hyperlink r:id="rId13" w:history="1">
+      <w:hyperlink r:id="rId14" w:history="1">
         <w:r>
           <w:rPr>
             <w:rStyle w:val="Hyperlink"/>
@@ -8420,7 +9692,7 @@
         <w:ind w:left="0" w:firstLine="502"/>
         <w:jc w:val="both"/>
       </w:pPr>
-      <w:hyperlink r:id="rId14" w:history="1">
+      <w:hyperlink r:id="rId15" w:history="1">
         <w:r>
           <w:rPr>
             <w:rStyle w:val="Hyperlink"/>
@@ -8435,7 +9707,7 @@
         <w:ind w:left="0" w:firstLine="502"/>
         <w:jc w:val="both"/>
       </w:pPr>
-      <w:hyperlink r:id="rId15" w:history="1">
+      <w:hyperlink r:id="rId16" w:history="1">
         <w:r>
           <w:rPr>
             <w:rStyle w:val="Hyperlink"/>
@@ -8457,7 +9729,7 @@
         <w:ind w:left="0" w:firstLine="502"/>
         <w:jc w:val="both"/>
       </w:pPr>
-      <w:hyperlink r:id="rId16" w:history="1">
+      <w:hyperlink r:id="rId17" w:history="1">
         <w:r>
           <w:rPr>
             <w:rStyle w:val="Hyperlink"/>

</xml_diff>

<commit_message>
Começando o capitulo de regressao linear simples
</commit_message>
<xml_diff>
--- a/report.docx
+++ b/report.docx
@@ -644,7 +644,31 @@
           <w:sz w:val="20"/>
           <w:szCs w:val="20"/>
         </w:rPr>
-        <w:t xml:space="preserve">Marketing Analytics </w:t>
+        <w:t xml:space="preserve">Marketing </w:t>
+      </w:r>
+      <w:proofErr w:type="spellStart"/>
+      <w:r>
+        <w:rPr>
+          <w:rFonts w:ascii="Arial" w:hAnsi="Arial" w:cs="Arial"/>
+          <w:i/>
+          <w:iCs/>
+          <w:color w:val="000000"/>
+          <w:sz w:val="20"/>
+          <w:szCs w:val="20"/>
+        </w:rPr>
+        <w:t>Analytics</w:t>
+      </w:r>
+      <w:proofErr w:type="spellEnd"/>
+      <w:r>
+        <w:rPr>
+          <w:rFonts w:ascii="Arial" w:hAnsi="Arial" w:cs="Arial"/>
+          <w:i/>
+          <w:iCs/>
+          <w:color w:val="000000"/>
+          <w:sz w:val="20"/>
+          <w:szCs w:val="20"/>
+        </w:rPr>
+        <w:t xml:space="preserve"> </w:t>
       </w:r>
       <w:r>
         <w:rPr>
@@ -836,16 +860,31 @@
           </w:r>
         </w:p>
         <w:p>
-          <w:fldSimple w:instr=" TOC \o &quot;1-3&quot; \u ">
-            <w:r>
-              <w:rPr>
-                <w:b/>
-                <w:bCs/>
-                <w:noProof/>
-              </w:rPr>
-              <w:t>Nenhuma entrada de sumário foi encontrada.</w:t>
-            </w:r>
-          </w:fldSimple>
+          <w:r>
+            <w:fldChar w:fldCharType="begin"/>
+          </w:r>
+          <w:r>
+            <w:instrText xml:space="preserve"> TOC \o "1-3" \u </w:instrText>
+          </w:r>
+          <w:r>
+            <w:fldChar w:fldCharType="separate"/>
+          </w:r>
+          <w:r>
+            <w:rPr>
+              <w:b/>
+              <w:bCs/>
+              <w:noProof/>
+            </w:rPr>
+            <w:t>Nenhuma entrada de sumário foi encontrada.</w:t>
+          </w:r>
+          <w:r>
+            <w:rPr>
+              <w:b/>
+              <w:bCs/>
+              <w:noProof/>
+            </w:rPr>
+            <w:fldChar w:fldCharType="end"/>
+          </w:r>
         </w:p>
       </w:sdtContent>
     </w:sdt>
@@ -905,6 +944,7 @@
         </w:rPr>
         <w:t xml:space="preserve">s do </w:t>
       </w:r>
+      <w:proofErr w:type="spellStart"/>
       <w:r>
         <w:rPr>
           <w:b w:val="0"/>
@@ -914,6 +954,7 @@
         </w:rPr>
         <w:t>Airbnb</w:t>
       </w:r>
+      <w:proofErr w:type="spellEnd"/>
       <w:r>
         <w:rPr>
           <w:b w:val="0"/>
@@ -1038,6 +1079,7 @@
         </w:rPr>
         <w:t xml:space="preserve">O </w:t>
       </w:r>
+      <w:proofErr w:type="spellStart"/>
       <w:r>
         <w:rPr>
           <w:b w:val="0"/>
@@ -1045,22 +1087,9 @@
           <w:i/>
           <w:iCs/>
         </w:rPr>
-        <w:t xml:space="preserve">dataset </w:t>
-      </w:r>
-      <w:r>
-        <w:rPr>
-          <w:b w:val="0"/>
-          <w:bCs w:val="0"/>
-        </w:rPr>
-        <w:t>original</w:t>
-      </w:r>
-      <w:r>
-        <w:rPr>
-          <w:b w:val="0"/>
-          <w:bCs w:val="0"/>
-        </w:rPr>
-        <w:t xml:space="preserve"> possui 24.681 </w:t>
-      </w:r>
+        <w:t>dataset</w:t>
+      </w:r>
+      <w:proofErr w:type="spellEnd"/>
       <w:r>
         <w:rPr>
           <w:b w:val="0"/>
@@ -1068,8 +1097,33 @@
           <w:i/>
           <w:iCs/>
         </w:rPr>
+        <w:t xml:space="preserve"> </w:t>
+      </w:r>
+      <w:r>
+        <w:rPr>
+          <w:b w:val="0"/>
+          <w:bCs w:val="0"/>
+        </w:rPr>
+        <w:t>original</w:t>
+      </w:r>
+      <w:r>
+        <w:rPr>
+          <w:b w:val="0"/>
+          <w:bCs w:val="0"/>
+        </w:rPr>
+        <w:t xml:space="preserve"> possui 24.681 </w:t>
+      </w:r>
+      <w:proofErr w:type="spellStart"/>
+      <w:r>
+        <w:rPr>
+          <w:b w:val="0"/>
+          <w:bCs w:val="0"/>
+          <w:i/>
+          <w:iCs/>
+        </w:rPr>
         <w:t>rows</w:t>
       </w:r>
+      <w:proofErr w:type="spellEnd"/>
       <w:r>
         <w:rPr>
           <w:b w:val="0"/>
@@ -1094,6 +1148,7 @@
         </w:rPr>
         <w:t xml:space="preserve"> e conta com os dados da cidade do Rio de Janeiro. Para fim deste relatório algumas variáveis foram removidas, deixando assim o </w:t>
       </w:r>
+      <w:proofErr w:type="spellStart"/>
       <w:r>
         <w:rPr>
           <w:b w:val="0"/>
@@ -1103,6 +1158,7 @@
         </w:rPr>
         <w:t>dataset</w:t>
       </w:r>
+      <w:proofErr w:type="spellEnd"/>
       <w:r>
         <w:rPr>
           <w:b w:val="0"/>
@@ -1124,8 +1180,19 @@
           <w:i/>
           <w:iCs/>
         </w:rPr>
-        <w:t>Marketing Analytics</w:t>
-      </w:r>
+        <w:t xml:space="preserve">Marketing </w:t>
+      </w:r>
+      <w:proofErr w:type="spellStart"/>
+      <w:r>
+        <w:rPr>
+          <w:b w:val="0"/>
+          <w:bCs w:val="0"/>
+          <w:i/>
+          <w:iCs/>
+        </w:rPr>
+        <w:t>Analytics</w:t>
+      </w:r>
+      <w:proofErr w:type="spellEnd"/>
       <w:r>
         <w:rPr>
           <w:b w:val="0"/>
@@ -1180,6 +1247,7 @@
         </w:rPr>
         <w:t xml:space="preserve"> deste relatório é a variável preço (</w:t>
       </w:r>
+      <w:proofErr w:type="spellStart"/>
       <w:r>
         <w:rPr>
           <w:b w:val="0"/>
@@ -1187,7 +1255,17 @@
           <w:i/>
           <w:iCs/>
         </w:rPr>
-        <w:t>price)</w:t>
+        <w:t>price</w:t>
+      </w:r>
+      <w:proofErr w:type="spellEnd"/>
+      <w:r>
+        <w:rPr>
+          <w:b w:val="0"/>
+          <w:bCs w:val="0"/>
+          <w:i/>
+          <w:iCs/>
+        </w:rPr>
+        <w:t>)</w:t>
       </w:r>
       <w:r>
         <w:rPr>
@@ -2045,7 +2123,25 @@
           <w:sz w:val="24"/>
           <w:szCs w:val="24"/>
         </w:rPr>
-        <w:t xml:space="preserve">possui 151 bairros diferentes e com isso acaba dificultando o trabalho de análise desta categoria. Como localização é um elemento altamente importante não podemos deixa-lo de lado e com isso, para fins de análise, foi criada a variável bairros_selecionados, que conta com uma seleção de bairros </w:t>
+        <w:t xml:space="preserve">possui 151 bairros diferentes e com isso acaba dificultando o trabalho de análise desta categoria. Como localização é um elemento altamente importante não podemos deixa-lo de lado e com isso, para fins de análise, foi criada a variável </w:t>
+      </w:r>
+      <w:proofErr w:type="spellStart"/>
+      <w:r>
+        <w:rPr>
+          <w:rFonts w:ascii="Arial" w:hAnsi="Arial" w:cs="Arial"/>
+          <w:sz w:val="24"/>
+          <w:szCs w:val="24"/>
+        </w:rPr>
+        <w:t>bairros_selecionados</w:t>
+      </w:r>
+      <w:proofErr w:type="spellEnd"/>
+      <w:r>
+        <w:rPr>
+          <w:rFonts w:ascii="Arial" w:hAnsi="Arial" w:cs="Arial"/>
+          <w:sz w:val="24"/>
+          <w:szCs w:val="24"/>
+        </w:rPr>
+        <w:t xml:space="preserve">, que conta com uma seleção de bairros </w:t>
       </w:r>
       <w:r>
         <w:rPr>
@@ -2093,7 +2189,25 @@
           <w:sz w:val="24"/>
           <w:szCs w:val="24"/>
         </w:rPr>
-        <w:t>, Santa Tereza, Centro, Camorim, Catete</w:t>
+        <w:t xml:space="preserve">, Santa Tereza, Centro, </w:t>
+      </w:r>
+      <w:proofErr w:type="spellStart"/>
+      <w:r>
+        <w:rPr>
+          <w:rFonts w:ascii="Arial" w:hAnsi="Arial" w:cs="Arial"/>
+          <w:sz w:val="24"/>
+          <w:szCs w:val="24"/>
+        </w:rPr>
+        <w:t>Camorim</w:t>
+      </w:r>
+      <w:proofErr w:type="spellEnd"/>
+      <w:r>
+        <w:rPr>
+          <w:rFonts w:ascii="Arial" w:hAnsi="Arial" w:cs="Arial"/>
+          <w:sz w:val="24"/>
+          <w:szCs w:val="24"/>
+        </w:rPr>
+        <w:t>, Catete</w:t>
       </w:r>
       <w:r>
         <w:rPr>
@@ -2187,6 +2301,7 @@
         </w:rPr>
         <w:t xml:space="preserve">lógica e devolve </w:t>
       </w:r>
+      <w:proofErr w:type="spellStart"/>
       <w:r>
         <w:rPr>
           <w:rFonts w:ascii="Arial" w:hAnsi="Arial" w:cs="Arial"/>
@@ -2195,7 +2310,18 @@
           <w:sz w:val="24"/>
           <w:szCs w:val="24"/>
         </w:rPr>
-        <w:t xml:space="preserve">True </w:t>
+        <w:t>True</w:t>
+      </w:r>
+      <w:proofErr w:type="spellEnd"/>
+      <w:r>
+        <w:rPr>
+          <w:rFonts w:ascii="Arial" w:hAnsi="Arial" w:cs="Arial"/>
+          <w:i/>
+          <w:iCs/>
+          <w:sz w:val="24"/>
+          <w:szCs w:val="24"/>
+        </w:rPr>
+        <w:t xml:space="preserve"> </w:t>
       </w:r>
       <w:r>
         <w:rPr>
@@ -3150,7 +3276,25 @@
           <w:sz w:val="24"/>
           <w:szCs w:val="24"/>
         </w:rPr>
-        <w:t>A variável tipo de quarto (room_type)</w:t>
+        <w:t>A variável tipo de quarto (</w:t>
+      </w:r>
+      <w:proofErr w:type="spellStart"/>
+      <w:r>
+        <w:rPr>
+          <w:rFonts w:ascii="Arial" w:hAnsi="Arial" w:cs="Arial"/>
+          <w:sz w:val="24"/>
+          <w:szCs w:val="24"/>
+        </w:rPr>
+        <w:t>room_type</w:t>
+      </w:r>
+      <w:proofErr w:type="spellEnd"/>
+      <w:r>
+        <w:rPr>
+          <w:rFonts w:ascii="Arial" w:hAnsi="Arial" w:cs="Arial"/>
+          <w:sz w:val="24"/>
+          <w:szCs w:val="24"/>
+        </w:rPr>
+        <w:t>)</w:t>
       </w:r>
       <w:r>
         <w:rPr>
@@ -3218,7 +3362,25 @@
           <w:szCs w:val="24"/>
         </w:rPr>
         <w:tab/>
-        <w:t>Gráfico 2 – Boxplot de preço diferenciado por tipo de quarto</w:t>
+        <w:t xml:space="preserve">Gráfico 2 – </w:t>
+      </w:r>
+      <w:proofErr w:type="spellStart"/>
+      <w:r>
+        <w:rPr>
+          <w:rFonts w:ascii="Arial" w:hAnsi="Arial" w:cs="Arial"/>
+          <w:sz w:val="24"/>
+          <w:szCs w:val="24"/>
+        </w:rPr>
+        <w:t>Boxplot</w:t>
+      </w:r>
+      <w:proofErr w:type="spellEnd"/>
+      <w:r>
+        <w:rPr>
+          <w:rFonts w:ascii="Arial" w:hAnsi="Arial" w:cs="Arial"/>
+          <w:sz w:val="24"/>
+          <w:szCs w:val="24"/>
+        </w:rPr>
+        <w:t xml:space="preserve"> de preço diferenciado por tipo de quarto</w:t>
       </w:r>
     </w:p>
     <w:p>
@@ -3378,8 +3540,18 @@
                 <w:sz w:val="20"/>
                 <w:szCs w:val="20"/>
               </w:rPr>
-              <w:t>Room Type</w:t>
-            </w:r>
+              <w:t xml:space="preserve">Room </w:t>
+            </w:r>
+            <w:proofErr w:type="spellStart"/>
+            <w:r>
+              <w:rPr>
+                <w:rFonts w:ascii="Arial" w:hAnsi="Arial" w:cs="Arial"/>
+                <w:sz w:val="20"/>
+                <w:szCs w:val="20"/>
+              </w:rPr>
+              <w:t>Type</w:t>
+            </w:r>
+            <w:proofErr w:type="spellEnd"/>
           </w:p>
         </w:tc>
         <w:tc>
@@ -3592,14 +3764,34 @@
                 <w:szCs w:val="20"/>
               </w:rPr>
             </w:pPr>
-            <w:r>
-              <w:rPr>
-                <w:rFonts w:ascii="Arial" w:hAnsi="Arial" w:cs="Arial"/>
-                <w:sz w:val="20"/>
-                <w:szCs w:val="20"/>
-              </w:rPr>
-              <w:t>Entire home/apt</w:t>
-            </w:r>
+            <w:proofErr w:type="spellStart"/>
+            <w:r>
+              <w:rPr>
+                <w:rFonts w:ascii="Arial" w:hAnsi="Arial" w:cs="Arial"/>
+                <w:sz w:val="20"/>
+                <w:szCs w:val="20"/>
+              </w:rPr>
+              <w:t>Entire</w:t>
+            </w:r>
+            <w:proofErr w:type="spellEnd"/>
+            <w:r>
+              <w:rPr>
+                <w:rFonts w:ascii="Arial" w:hAnsi="Arial" w:cs="Arial"/>
+                <w:sz w:val="20"/>
+                <w:szCs w:val="20"/>
+              </w:rPr>
+              <w:t xml:space="preserve"> home/</w:t>
+            </w:r>
+            <w:proofErr w:type="spellStart"/>
+            <w:r>
+              <w:rPr>
+                <w:rFonts w:ascii="Arial" w:hAnsi="Arial" w:cs="Arial"/>
+                <w:sz w:val="20"/>
+                <w:szCs w:val="20"/>
+              </w:rPr>
+              <w:t>apt</w:t>
+            </w:r>
+            <w:proofErr w:type="spellEnd"/>
           </w:p>
         </w:tc>
         <w:tc>
@@ -3818,8 +4010,18 @@
                 <w:sz w:val="20"/>
                 <w:szCs w:val="20"/>
               </w:rPr>
-              <w:t>Hotel room</w:t>
-            </w:r>
+              <w:t xml:space="preserve">Hotel </w:t>
+            </w:r>
+            <w:proofErr w:type="spellStart"/>
+            <w:r>
+              <w:rPr>
+                <w:rFonts w:ascii="Arial" w:hAnsi="Arial" w:cs="Arial"/>
+                <w:sz w:val="20"/>
+                <w:szCs w:val="20"/>
+              </w:rPr>
+              <w:t>room</w:t>
+            </w:r>
+            <w:proofErr w:type="spellEnd"/>
           </w:p>
         </w:tc>
         <w:tc>
@@ -4043,8 +4245,18 @@
                 <w:sz w:val="20"/>
                 <w:szCs w:val="20"/>
               </w:rPr>
-              <w:t>Private room</w:t>
-            </w:r>
+              <w:t xml:space="preserve">Private </w:t>
+            </w:r>
+            <w:proofErr w:type="spellStart"/>
+            <w:r>
+              <w:rPr>
+                <w:rFonts w:ascii="Arial" w:hAnsi="Arial" w:cs="Arial"/>
+                <w:sz w:val="20"/>
+                <w:szCs w:val="20"/>
+              </w:rPr>
+              <w:t>room</w:t>
+            </w:r>
+            <w:proofErr w:type="spellEnd"/>
           </w:p>
         </w:tc>
         <w:tc>
@@ -4257,14 +4469,34 @@
                 <w:szCs w:val="20"/>
               </w:rPr>
             </w:pPr>
-            <w:r>
-              <w:rPr>
-                <w:rFonts w:ascii="Arial" w:hAnsi="Arial" w:cs="Arial"/>
-                <w:sz w:val="20"/>
-                <w:szCs w:val="20"/>
-              </w:rPr>
-              <w:t>Shared room</w:t>
-            </w:r>
+            <w:proofErr w:type="spellStart"/>
+            <w:r>
+              <w:rPr>
+                <w:rFonts w:ascii="Arial" w:hAnsi="Arial" w:cs="Arial"/>
+                <w:sz w:val="20"/>
+                <w:szCs w:val="20"/>
+              </w:rPr>
+              <w:t>Shared</w:t>
+            </w:r>
+            <w:proofErr w:type="spellEnd"/>
+            <w:r>
+              <w:rPr>
+                <w:rFonts w:ascii="Arial" w:hAnsi="Arial" w:cs="Arial"/>
+                <w:sz w:val="20"/>
+                <w:szCs w:val="20"/>
+              </w:rPr>
+              <w:t xml:space="preserve"> </w:t>
+            </w:r>
+            <w:proofErr w:type="spellStart"/>
+            <w:r>
+              <w:rPr>
+                <w:rFonts w:ascii="Arial" w:hAnsi="Arial" w:cs="Arial"/>
+                <w:sz w:val="20"/>
+                <w:szCs w:val="20"/>
+              </w:rPr>
+              <w:t>room</w:t>
+            </w:r>
+            <w:proofErr w:type="spellEnd"/>
           </w:p>
         </w:tc>
         <w:tc>
@@ -4730,7 +4962,29 @@
           <w:sz w:val="24"/>
           <w:szCs w:val="24"/>
         </w:rPr>
-        <w:t>Reviews per month é</w:t>
+        <w:t xml:space="preserve">Reviews per </w:t>
+      </w:r>
+      <w:proofErr w:type="spellStart"/>
+      <w:r>
+        <w:rPr>
+          <w:rFonts w:ascii="Arial" w:hAnsi="Arial" w:cs="Arial"/>
+          <w:i/>
+          <w:iCs/>
+          <w:sz w:val="24"/>
+          <w:szCs w:val="24"/>
+        </w:rPr>
+        <w:t>month</w:t>
+      </w:r>
+      <w:proofErr w:type="spellEnd"/>
+      <w:r>
+        <w:rPr>
+          <w:rFonts w:ascii="Arial" w:hAnsi="Arial" w:cs="Arial"/>
+          <w:i/>
+          <w:iCs/>
+          <w:sz w:val="24"/>
+          <w:szCs w:val="24"/>
+        </w:rPr>
+        <w:t xml:space="preserve"> é</w:t>
       </w:r>
       <w:r>
         <w:rPr>
@@ -4746,7 +5000,25 @@
           <w:sz w:val="24"/>
           <w:szCs w:val="24"/>
         </w:rPr>
-        <w:t xml:space="preserve">antitativa discreta e se refere ao número de avaliações que um imóvel recebe por mês. Esta variável precisou ser levemente transformada pois quando não havia avaliações a variável apresentava NA como valor, logo os NAs foram substituídos pelo número 0. </w:t>
+        <w:t xml:space="preserve">antitativa discreta e se refere ao número de avaliações que um imóvel recebe por mês. Esta variável precisou ser levemente transformada pois quando não havia avaliações a variável apresentava NA como valor, logo os </w:t>
+      </w:r>
+      <w:proofErr w:type="spellStart"/>
+      <w:r>
+        <w:rPr>
+          <w:rFonts w:ascii="Arial" w:hAnsi="Arial" w:cs="Arial"/>
+          <w:sz w:val="24"/>
+          <w:szCs w:val="24"/>
+        </w:rPr>
+        <w:t>NAs</w:t>
+      </w:r>
+      <w:proofErr w:type="spellEnd"/>
+      <w:r>
+        <w:rPr>
+          <w:rFonts w:ascii="Arial" w:hAnsi="Arial" w:cs="Arial"/>
+          <w:sz w:val="24"/>
+          <w:szCs w:val="24"/>
+        </w:rPr>
+        <w:t xml:space="preserve"> foram substituídos pelo número 0. </w:t>
       </w:r>
     </w:p>
     <w:p>
@@ -5385,8 +5657,18 @@
                 <w:sz w:val="20"/>
                 <w:szCs w:val="20"/>
               </w:rPr>
-              <w:t>Room Type</w:t>
-            </w:r>
+              <w:t xml:space="preserve">Room </w:t>
+            </w:r>
+            <w:proofErr w:type="spellStart"/>
+            <w:r>
+              <w:rPr>
+                <w:rFonts w:ascii="Arial" w:hAnsi="Arial" w:cs="Arial"/>
+                <w:sz w:val="20"/>
+                <w:szCs w:val="20"/>
+              </w:rPr>
+              <w:t>Type</w:t>
+            </w:r>
+            <w:proofErr w:type="spellEnd"/>
           </w:p>
         </w:tc>
         <w:tc>
@@ -5599,14 +5881,34 @@
                 <w:szCs w:val="20"/>
               </w:rPr>
             </w:pPr>
-            <w:r>
-              <w:rPr>
-                <w:rFonts w:ascii="Arial" w:hAnsi="Arial" w:cs="Arial"/>
-                <w:sz w:val="20"/>
-                <w:szCs w:val="20"/>
-              </w:rPr>
-              <w:t>Entire home/apt</w:t>
-            </w:r>
+            <w:proofErr w:type="spellStart"/>
+            <w:r>
+              <w:rPr>
+                <w:rFonts w:ascii="Arial" w:hAnsi="Arial" w:cs="Arial"/>
+                <w:sz w:val="20"/>
+                <w:szCs w:val="20"/>
+              </w:rPr>
+              <w:t>Entire</w:t>
+            </w:r>
+            <w:proofErr w:type="spellEnd"/>
+            <w:r>
+              <w:rPr>
+                <w:rFonts w:ascii="Arial" w:hAnsi="Arial" w:cs="Arial"/>
+                <w:sz w:val="20"/>
+                <w:szCs w:val="20"/>
+              </w:rPr>
+              <w:t xml:space="preserve"> home/</w:t>
+            </w:r>
+            <w:proofErr w:type="spellStart"/>
+            <w:r>
+              <w:rPr>
+                <w:rFonts w:ascii="Arial" w:hAnsi="Arial" w:cs="Arial"/>
+                <w:sz w:val="20"/>
+                <w:szCs w:val="20"/>
+              </w:rPr>
+              <w:t>apt</w:t>
+            </w:r>
+            <w:proofErr w:type="spellEnd"/>
           </w:p>
         </w:tc>
         <w:tc>
@@ -5841,8 +6143,18 @@
                 <w:sz w:val="20"/>
                 <w:szCs w:val="20"/>
               </w:rPr>
-              <w:t>Hotel room</w:t>
-            </w:r>
+              <w:t xml:space="preserve">Hotel </w:t>
+            </w:r>
+            <w:proofErr w:type="spellStart"/>
+            <w:r>
+              <w:rPr>
+                <w:rFonts w:ascii="Arial" w:hAnsi="Arial" w:cs="Arial"/>
+                <w:sz w:val="20"/>
+                <w:szCs w:val="20"/>
+              </w:rPr>
+              <w:t>room</w:t>
+            </w:r>
+            <w:proofErr w:type="spellEnd"/>
           </w:p>
         </w:tc>
         <w:tc>
@@ -6072,8 +6384,18 @@
                 <w:sz w:val="20"/>
                 <w:szCs w:val="20"/>
               </w:rPr>
-              <w:t>Private room</w:t>
-            </w:r>
+              <w:t xml:space="preserve">Private </w:t>
+            </w:r>
+            <w:proofErr w:type="spellStart"/>
+            <w:r>
+              <w:rPr>
+                <w:rFonts w:ascii="Arial" w:hAnsi="Arial" w:cs="Arial"/>
+                <w:sz w:val="20"/>
+                <w:szCs w:val="20"/>
+              </w:rPr>
+              <w:t>room</w:t>
+            </w:r>
+            <w:proofErr w:type="spellEnd"/>
           </w:p>
         </w:tc>
         <w:tc>
@@ -6292,14 +6614,34 @@
                 <w:szCs w:val="20"/>
               </w:rPr>
             </w:pPr>
-            <w:r>
-              <w:rPr>
-                <w:rFonts w:ascii="Arial" w:hAnsi="Arial" w:cs="Arial"/>
-                <w:sz w:val="20"/>
-                <w:szCs w:val="20"/>
-              </w:rPr>
-              <w:t>Shared room</w:t>
-            </w:r>
+            <w:proofErr w:type="spellStart"/>
+            <w:r>
+              <w:rPr>
+                <w:rFonts w:ascii="Arial" w:hAnsi="Arial" w:cs="Arial"/>
+                <w:sz w:val="20"/>
+                <w:szCs w:val="20"/>
+              </w:rPr>
+              <w:t>Shared</w:t>
+            </w:r>
+            <w:proofErr w:type="spellEnd"/>
+            <w:r>
+              <w:rPr>
+                <w:rFonts w:ascii="Arial" w:hAnsi="Arial" w:cs="Arial"/>
+                <w:sz w:val="20"/>
+                <w:szCs w:val="20"/>
+              </w:rPr>
+              <w:t xml:space="preserve"> </w:t>
+            </w:r>
+            <w:proofErr w:type="spellStart"/>
+            <w:r>
+              <w:rPr>
+                <w:rFonts w:ascii="Arial" w:hAnsi="Arial" w:cs="Arial"/>
+                <w:sz w:val="20"/>
+                <w:szCs w:val="20"/>
+              </w:rPr>
+              <w:t>room</w:t>
+            </w:r>
+            <w:proofErr w:type="spellEnd"/>
           </w:p>
         </w:tc>
         <w:tc>
@@ -7415,6 +7757,7 @@
         </w:rPr>
         <w:t xml:space="preserve">A variável mínimo de noites é classificada como uma quantitativa discreta e diz respeito ao número mínimo de noites que uma acomodação tem para poder ser alugada no </w:t>
       </w:r>
+      <w:proofErr w:type="spellStart"/>
       <w:r>
         <w:rPr>
           <w:rFonts w:ascii="Arial" w:hAnsi="Arial" w:cs="Arial"/>
@@ -7423,7 +7766,18 @@
           <w:sz w:val="24"/>
           <w:szCs w:val="24"/>
         </w:rPr>
-        <w:t>Airbnb.</w:t>
+        <w:t>Airbnb</w:t>
+      </w:r>
+      <w:proofErr w:type="spellEnd"/>
+      <w:r>
+        <w:rPr>
+          <w:rFonts w:ascii="Arial" w:hAnsi="Arial" w:cs="Arial"/>
+          <w:i/>
+          <w:iCs/>
+          <w:sz w:val="24"/>
+          <w:szCs w:val="24"/>
+        </w:rPr>
+        <w:t>.</w:t>
       </w:r>
     </w:p>
     <w:p>
@@ -8449,7 +8803,43 @@
           <w:sz w:val="24"/>
           <w:szCs w:val="24"/>
         </w:rPr>
-        <w:t>A variável disponibilidade em 365 mostra a disponibilidade de uma acomodação em 365 dias, esta variável tem como característica ser quantitativa discreta. E em comparação com todas as variáveis já mencionadas até então, esta é a única (até o momento) em que sua assimetria é negativa, significando uma concentração maior de valores a direita de sua distribuição, e quanto à curtose também é a única que é platocúrtica, o que significa que seus valores estão bem espalhados. Este comportamento pode ser explicado devido a natureza do negócio envolvendo aluguel de acomodações, pois é possível definir datas específicas em que as acomodações não estão disponíveis, como grandes feriados, e a pessoa dona da acomodação possa querer fazer uso da mesma e ao mesmo tempo vão ter pessoas que vão deixar as acomodações 100% disponíveis, fazendo assim com que a disponibilidade oscile bastante.</w:t>
+        <w:t xml:space="preserve">A variável disponibilidade em 365 mostra a disponibilidade de uma acomodação em 365 dias, esta variável tem como característica ser quantitativa discreta. E em comparação com todas as variáveis já mencionadas até então, esta é a única (até o momento) em que sua assimetria é negativa, significando uma concentração maior de valores a direita de sua distribuição, e quanto à curtose também é a única que é </w:t>
+      </w:r>
+      <w:proofErr w:type="spellStart"/>
+      <w:r>
+        <w:rPr>
+          <w:rFonts w:ascii="Arial" w:hAnsi="Arial" w:cs="Arial"/>
+          <w:sz w:val="24"/>
+          <w:szCs w:val="24"/>
+        </w:rPr>
+        <w:t>platocúrtica</w:t>
+      </w:r>
+      <w:proofErr w:type="spellEnd"/>
+      <w:r>
+        <w:rPr>
+          <w:rFonts w:ascii="Arial" w:hAnsi="Arial" w:cs="Arial"/>
+          <w:sz w:val="24"/>
+          <w:szCs w:val="24"/>
+        </w:rPr>
+        <w:t xml:space="preserve">, o que significa que seus valores estão bem espalhados. Este comportamento pode ser explicado devido </w:t>
+      </w:r>
+      <w:proofErr w:type="spellStart"/>
+      <w:r>
+        <w:rPr>
+          <w:rFonts w:ascii="Arial" w:hAnsi="Arial" w:cs="Arial"/>
+          <w:sz w:val="24"/>
+          <w:szCs w:val="24"/>
+        </w:rPr>
+        <w:t>a</w:t>
+      </w:r>
+      <w:proofErr w:type="spellEnd"/>
+      <w:r>
+        <w:rPr>
+          <w:rFonts w:ascii="Arial" w:hAnsi="Arial" w:cs="Arial"/>
+          <w:sz w:val="24"/>
+          <w:szCs w:val="24"/>
+        </w:rPr>
+        <w:t xml:space="preserve"> natureza do negócio envolvendo aluguel de acomodações, pois é possível definir datas específicas em que as acomodações não estão disponíveis, como grandes feriados, e a pessoa dona da acomodação possa querer fazer uso da mesma e ao mesmo tempo vão ter pessoas que vão deixar as acomodações 100% disponíveis, fazendo assim com que a disponibilidade oscile bastante.</w:t>
       </w:r>
     </w:p>
     <w:p>
@@ -9191,17 +9581,524 @@
     </w:p>
     <w:p>
       <w:pPr>
-        <w:rPr>
-          <w:b/>
-          <w:bCs/>
-        </w:rPr>
-      </w:pPr>
-    </w:p>
-    <w:p>
-      <w:pPr>
-        <w:rPr>
-          <w:b/>
-          <w:bCs/>
+        <w:spacing w:line="360" w:lineRule="auto"/>
+        <w:jc w:val="both"/>
+        <w:rPr>
+          <w:rFonts w:ascii="Arial" w:hAnsi="Arial" w:cs="Arial"/>
+          <w:sz w:val="24"/>
+          <w:szCs w:val="24"/>
+        </w:rPr>
+      </w:pPr>
+      <w:r>
+        <w:tab/>
+      </w:r>
+      <w:r>
+        <w:rPr>
+          <w:rFonts w:ascii="Arial" w:hAnsi="Arial" w:cs="Arial"/>
+          <w:sz w:val="24"/>
+          <w:szCs w:val="24"/>
+        </w:rPr>
+        <w:t>A partir</w:t>
+      </w:r>
+      <w:r>
+        <w:rPr>
+          <w:rFonts w:ascii="Arial" w:hAnsi="Arial" w:cs="Arial"/>
+          <w:sz w:val="24"/>
+          <w:szCs w:val="24"/>
+        </w:rPr>
+        <w:t xml:space="preserve"> deste momento neste relatório</w:t>
+      </w:r>
+      <w:r>
+        <w:rPr>
+          <w:rFonts w:ascii="Arial" w:hAnsi="Arial" w:cs="Arial"/>
+          <w:sz w:val="24"/>
+          <w:szCs w:val="24"/>
+        </w:rPr>
+        <w:t>,</w:t>
+      </w:r>
+      <w:r>
+        <w:rPr>
+          <w:rFonts w:ascii="Arial" w:hAnsi="Arial" w:cs="Arial"/>
+          <w:sz w:val="24"/>
+          <w:szCs w:val="24"/>
+        </w:rPr>
+        <w:t xml:space="preserve"> confrontaremos nossa variável dependente </w:t>
+      </w:r>
+      <w:r>
+        <w:rPr>
+          <w:rFonts w:ascii="Arial" w:hAnsi="Arial" w:cs="Arial"/>
+          <w:sz w:val="24"/>
+          <w:szCs w:val="24"/>
+        </w:rPr>
+        <w:t>(</w:t>
+      </w:r>
+      <w:r>
+        <w:rPr>
+          <w:rFonts w:ascii="Arial" w:hAnsi="Arial" w:cs="Arial"/>
+          <w:sz w:val="24"/>
+          <w:szCs w:val="24"/>
+        </w:rPr>
+        <w:t>preço</w:t>
+      </w:r>
+      <w:r>
+        <w:rPr>
+          <w:rFonts w:ascii="Arial" w:hAnsi="Arial" w:cs="Arial"/>
+          <w:sz w:val="24"/>
+          <w:szCs w:val="24"/>
+        </w:rPr>
+        <w:t>)</w:t>
+      </w:r>
+      <w:r>
+        <w:rPr>
+          <w:rFonts w:ascii="Arial" w:hAnsi="Arial" w:cs="Arial"/>
+          <w:sz w:val="24"/>
+          <w:szCs w:val="24"/>
+        </w:rPr>
+        <w:t xml:space="preserve"> com </w:t>
+      </w:r>
+      <w:r>
+        <w:rPr>
+          <w:rFonts w:ascii="Arial" w:hAnsi="Arial" w:cs="Arial"/>
+          <w:sz w:val="24"/>
+          <w:szCs w:val="24"/>
+        </w:rPr>
+        <w:t>cada uma d</w:t>
+      </w:r>
+      <w:r>
+        <w:rPr>
+          <w:rFonts w:ascii="Arial" w:hAnsi="Arial" w:cs="Arial"/>
+          <w:sz w:val="24"/>
+          <w:szCs w:val="24"/>
+        </w:rPr>
+        <w:t xml:space="preserve">as seguintes variáveis independentes: </w:t>
+      </w:r>
+      <w:r>
+        <w:rPr>
+          <w:rFonts w:ascii="Arial" w:hAnsi="Arial" w:cs="Arial"/>
+          <w:sz w:val="24"/>
+          <w:szCs w:val="24"/>
+        </w:rPr>
+        <w:t>tipo de quarto, localização (a partir da variável criada bairros selecionados), número de reviews e disponibilidade em 365 dias.</w:t>
+      </w:r>
+      <w:r>
+        <w:rPr>
+          <w:rFonts w:ascii="Arial" w:hAnsi="Arial" w:cs="Arial"/>
+          <w:sz w:val="24"/>
+          <w:szCs w:val="24"/>
+        </w:rPr>
+        <w:t xml:space="preserve"> </w:t>
+      </w:r>
+      <w:r>
+        <w:rPr>
+          <w:rFonts w:ascii="Arial" w:hAnsi="Arial" w:cs="Arial"/>
+          <w:sz w:val="24"/>
+          <w:szCs w:val="24"/>
+        </w:rPr>
+        <w:t xml:space="preserve"> </w:t>
+      </w:r>
+    </w:p>
+    <w:p>
+      <w:pPr>
+        <w:spacing w:line="360" w:lineRule="auto"/>
+        <w:ind w:firstLine="708"/>
+        <w:jc w:val="both"/>
+        <w:rPr>
+          <w:rFonts w:ascii="Arial" w:hAnsi="Arial" w:cs="Arial"/>
+          <w:sz w:val="24"/>
+          <w:szCs w:val="24"/>
+        </w:rPr>
+      </w:pPr>
+      <w:r>
+        <w:rPr>
+          <w:rFonts w:ascii="Arial" w:hAnsi="Arial" w:cs="Arial"/>
+          <w:sz w:val="24"/>
+          <w:szCs w:val="24"/>
+        </w:rPr>
+        <w:t xml:space="preserve">O primeiro método para realizar esta análise é por regressão linear simples de cada variável, com o objetivo de testar a significância de cada variável e assim observar se tais variáveis independentes possuem poder de explicação no preço das locações do </w:t>
+      </w:r>
+      <w:proofErr w:type="spellStart"/>
+      <w:r>
+        <w:rPr>
+          <w:rFonts w:ascii="Arial" w:hAnsi="Arial" w:cs="Arial"/>
+          <w:i/>
+          <w:iCs/>
+          <w:sz w:val="24"/>
+          <w:szCs w:val="24"/>
+        </w:rPr>
+        <w:t>Airbnb</w:t>
+      </w:r>
+      <w:proofErr w:type="spellEnd"/>
+      <w:r>
+        <w:rPr>
+          <w:rFonts w:ascii="Arial" w:hAnsi="Arial" w:cs="Arial"/>
+          <w:sz w:val="24"/>
+          <w:szCs w:val="24"/>
+        </w:rPr>
+        <w:t xml:space="preserve"> no Rio de Janeiro.</w:t>
+      </w:r>
+    </w:p>
+    <w:p>
+      <w:pPr>
+        <w:spacing w:line="360" w:lineRule="auto"/>
+        <w:ind w:firstLine="708"/>
+        <w:jc w:val="both"/>
+        <w:rPr>
+          <w:rFonts w:ascii="Arial" w:hAnsi="Arial" w:cs="Arial"/>
+          <w:sz w:val="24"/>
+          <w:szCs w:val="24"/>
+        </w:rPr>
+      </w:pPr>
+    </w:p>
+    <w:p>
+      <w:pPr>
+        <w:spacing w:line="360" w:lineRule="auto"/>
+        <w:ind w:firstLine="708"/>
+        <w:jc w:val="both"/>
+        <w:rPr>
+          <w:rFonts w:ascii="Arial" w:hAnsi="Arial" w:cs="Arial"/>
+          <w:sz w:val="24"/>
+          <w:szCs w:val="24"/>
+        </w:rPr>
+      </w:pPr>
+    </w:p>
+    <w:p>
+      <w:pPr>
+        <w:spacing w:line="360" w:lineRule="auto"/>
+        <w:ind w:firstLine="708"/>
+        <w:jc w:val="both"/>
+        <w:rPr>
+          <w:rFonts w:ascii="Arial" w:hAnsi="Arial" w:cs="Arial"/>
+          <w:sz w:val="24"/>
+          <w:szCs w:val="24"/>
+        </w:rPr>
+      </w:pPr>
+    </w:p>
+    <w:tbl>
+      <w:tblPr>
+        <w:tblStyle w:val="TabelaSimples2"/>
+        <w:tblW w:w="0" w:type="auto"/>
+        <w:tblLook w:val="04A0" w:firstRow="1" w:lastRow="0" w:firstColumn="1" w:lastColumn="0" w:noHBand="0" w:noVBand="1"/>
+      </w:tblPr>
+      <w:tblGrid>
+        <w:gridCol w:w="3020"/>
+        <w:gridCol w:w="3020"/>
+        <w:gridCol w:w="3021"/>
+      </w:tblGrid>
+      <w:tr>
+        <w:trPr>
+          <w:cnfStyle w:val="100000000000" w:firstRow="1" w:lastRow="0" w:firstColumn="0" w:lastColumn="0" w:oddVBand="0" w:evenVBand="0" w:oddHBand="0" w:evenHBand="0" w:firstRowFirstColumn="0" w:firstRowLastColumn="0" w:lastRowFirstColumn="0" w:lastRowLastColumn="0"/>
+        </w:trPr>
+        <w:tc>
+          <w:tcPr>
+            <w:cnfStyle w:val="001000000000" w:firstRow="0" w:lastRow="0" w:firstColumn="1" w:lastColumn="0" w:oddVBand="0" w:evenVBand="0" w:oddHBand="0" w:evenHBand="0" w:firstRowFirstColumn="0" w:firstRowLastColumn="0" w:lastRowFirstColumn="0" w:lastRowLastColumn="0"/>
+            <w:tcW w:w="3020" w:type="dxa"/>
+          </w:tcPr>
+          <w:p>
+            <w:pPr>
+              <w:spacing w:line="360" w:lineRule="auto"/>
+              <w:jc w:val="both"/>
+              <w:rPr>
+                <w:rFonts w:ascii="Arial" w:hAnsi="Arial" w:cs="Arial"/>
+                <w:sz w:val="24"/>
+                <w:szCs w:val="24"/>
+              </w:rPr>
+            </w:pPr>
+            <w:r>
+              <w:rPr>
+                <w:rFonts w:ascii="Arial" w:hAnsi="Arial" w:cs="Arial"/>
+                <w:sz w:val="24"/>
+                <w:szCs w:val="24"/>
+              </w:rPr>
+              <w:lastRenderedPageBreak/>
+              <w:t>Variável</w:t>
+            </w:r>
+          </w:p>
+        </w:tc>
+        <w:tc>
+          <w:tcPr>
+            <w:tcW w:w="3020" w:type="dxa"/>
+          </w:tcPr>
+          <w:p>
+            <w:pPr>
+              <w:spacing w:line="360" w:lineRule="auto"/>
+              <w:jc w:val="both"/>
+              <w:cnfStyle w:val="100000000000" w:firstRow="1" w:lastRow="0" w:firstColumn="0" w:lastColumn="0" w:oddVBand="0" w:evenVBand="0" w:oddHBand="0" w:evenHBand="0" w:firstRowFirstColumn="0" w:firstRowLastColumn="0" w:lastRowFirstColumn="0" w:lastRowLastColumn="0"/>
+              <w:rPr>
+                <w:rFonts w:ascii="Arial" w:hAnsi="Arial" w:cs="Arial"/>
+                <w:sz w:val="24"/>
+                <w:szCs w:val="24"/>
+              </w:rPr>
+            </w:pPr>
+            <w:r>
+              <w:rPr>
+                <w:rFonts w:ascii="Arial" w:hAnsi="Arial" w:cs="Arial"/>
+                <w:sz w:val="24"/>
+                <w:szCs w:val="24"/>
+              </w:rPr>
+              <w:t>Significância</w:t>
+            </w:r>
+          </w:p>
+        </w:tc>
+        <w:tc>
+          <w:tcPr>
+            <w:tcW w:w="3021" w:type="dxa"/>
+          </w:tcPr>
+          <w:p>
+            <w:pPr>
+              <w:spacing w:line="360" w:lineRule="auto"/>
+              <w:jc w:val="both"/>
+              <w:cnfStyle w:val="100000000000" w:firstRow="1" w:lastRow="0" w:firstColumn="0" w:lastColumn="0" w:oddVBand="0" w:evenVBand="0" w:oddHBand="0" w:evenHBand="0" w:firstRowFirstColumn="0" w:firstRowLastColumn="0" w:lastRowFirstColumn="0" w:lastRowLastColumn="0"/>
+              <w:rPr>
+                <w:rFonts w:ascii="Arial" w:hAnsi="Arial" w:cs="Arial"/>
+                <w:sz w:val="24"/>
+                <w:szCs w:val="24"/>
+              </w:rPr>
+            </w:pPr>
+          </w:p>
+        </w:tc>
+      </w:tr>
+      <w:tr>
+        <w:trPr>
+          <w:cnfStyle w:val="000000100000" w:firstRow="0" w:lastRow="0" w:firstColumn="0" w:lastColumn="0" w:oddVBand="0" w:evenVBand="0" w:oddHBand="1" w:evenHBand="0" w:firstRowFirstColumn="0" w:firstRowLastColumn="0" w:lastRowFirstColumn="0" w:lastRowLastColumn="0"/>
+        </w:trPr>
+        <w:tc>
+          <w:tcPr>
+            <w:cnfStyle w:val="001000000000" w:firstRow="0" w:lastRow="0" w:firstColumn="1" w:lastColumn="0" w:oddVBand="0" w:evenVBand="0" w:oddHBand="0" w:evenHBand="0" w:firstRowFirstColumn="0" w:firstRowLastColumn="0" w:lastRowFirstColumn="0" w:lastRowLastColumn="0"/>
+            <w:tcW w:w="3020" w:type="dxa"/>
+          </w:tcPr>
+          <w:p>
+            <w:pPr>
+              <w:spacing w:line="360" w:lineRule="auto"/>
+              <w:jc w:val="both"/>
+              <w:rPr>
+                <w:rFonts w:ascii="Arial" w:hAnsi="Arial" w:cs="Arial"/>
+                <w:b w:val="0"/>
+                <w:bCs w:val="0"/>
+                <w:sz w:val="24"/>
+                <w:szCs w:val="24"/>
+              </w:rPr>
+            </w:pPr>
+            <w:proofErr w:type="spellStart"/>
+            <w:r>
+              <w:rPr>
+                <w:rFonts w:ascii="Arial" w:hAnsi="Arial" w:cs="Arial"/>
+                <w:b w:val="0"/>
+                <w:bCs w:val="0"/>
+                <w:sz w:val="24"/>
+                <w:szCs w:val="24"/>
+              </w:rPr>
+              <w:t>Room_type</w:t>
+            </w:r>
+            <w:proofErr w:type="spellEnd"/>
+          </w:p>
+        </w:tc>
+        <w:tc>
+          <w:tcPr>
+            <w:tcW w:w="3020" w:type="dxa"/>
+          </w:tcPr>
+          <w:p>
+            <w:pPr>
+              <w:spacing w:line="360" w:lineRule="auto"/>
+              <w:jc w:val="both"/>
+              <w:cnfStyle w:val="000000100000" w:firstRow="0" w:lastRow="0" w:firstColumn="0" w:lastColumn="0" w:oddVBand="0" w:evenVBand="0" w:oddHBand="1" w:evenHBand="0" w:firstRowFirstColumn="0" w:firstRowLastColumn="0" w:lastRowFirstColumn="0" w:lastRowLastColumn="0"/>
+              <w:rPr>
+                <w:rFonts w:ascii="Arial" w:hAnsi="Arial" w:cs="Arial"/>
+                <w:sz w:val="24"/>
+                <w:szCs w:val="24"/>
+              </w:rPr>
+            </w:pPr>
+          </w:p>
+        </w:tc>
+        <w:tc>
+          <w:tcPr>
+            <w:tcW w:w="3021" w:type="dxa"/>
+          </w:tcPr>
+          <w:p>
+            <w:pPr>
+              <w:spacing w:line="360" w:lineRule="auto"/>
+              <w:jc w:val="both"/>
+              <w:cnfStyle w:val="000000100000" w:firstRow="0" w:lastRow="0" w:firstColumn="0" w:lastColumn="0" w:oddVBand="0" w:evenVBand="0" w:oddHBand="1" w:evenHBand="0" w:firstRowFirstColumn="0" w:firstRowLastColumn="0" w:lastRowFirstColumn="0" w:lastRowLastColumn="0"/>
+              <w:rPr>
+                <w:rFonts w:ascii="Arial" w:hAnsi="Arial" w:cs="Arial"/>
+                <w:sz w:val="24"/>
+                <w:szCs w:val="24"/>
+              </w:rPr>
+            </w:pPr>
+          </w:p>
+        </w:tc>
+      </w:tr>
+      <w:tr>
+        <w:tc>
+          <w:tcPr>
+            <w:cnfStyle w:val="001000000000" w:firstRow="0" w:lastRow="0" w:firstColumn="1" w:lastColumn="0" w:oddVBand="0" w:evenVBand="0" w:oddHBand="0" w:evenHBand="0" w:firstRowFirstColumn="0" w:firstRowLastColumn="0" w:lastRowFirstColumn="0" w:lastRowLastColumn="0"/>
+            <w:tcW w:w="3020" w:type="dxa"/>
+          </w:tcPr>
+          <w:p>
+            <w:pPr>
+              <w:spacing w:line="360" w:lineRule="auto"/>
+              <w:jc w:val="both"/>
+              <w:rPr>
+                <w:rFonts w:ascii="Arial" w:hAnsi="Arial" w:cs="Arial"/>
+                <w:sz w:val="24"/>
+                <w:szCs w:val="24"/>
+              </w:rPr>
+            </w:pPr>
+          </w:p>
+        </w:tc>
+        <w:tc>
+          <w:tcPr>
+            <w:tcW w:w="3020" w:type="dxa"/>
+          </w:tcPr>
+          <w:p>
+            <w:pPr>
+              <w:spacing w:line="360" w:lineRule="auto"/>
+              <w:jc w:val="both"/>
+              <w:cnfStyle w:val="000000000000" w:firstRow="0" w:lastRow="0" w:firstColumn="0" w:lastColumn="0" w:oddVBand="0" w:evenVBand="0" w:oddHBand="0" w:evenHBand="0" w:firstRowFirstColumn="0" w:firstRowLastColumn="0" w:lastRowFirstColumn="0" w:lastRowLastColumn="0"/>
+              <w:rPr>
+                <w:rFonts w:ascii="Arial" w:hAnsi="Arial" w:cs="Arial"/>
+                <w:sz w:val="24"/>
+                <w:szCs w:val="24"/>
+              </w:rPr>
+            </w:pPr>
+          </w:p>
+        </w:tc>
+        <w:tc>
+          <w:tcPr>
+            <w:tcW w:w="3021" w:type="dxa"/>
+          </w:tcPr>
+          <w:p>
+            <w:pPr>
+              <w:spacing w:line="360" w:lineRule="auto"/>
+              <w:jc w:val="both"/>
+              <w:cnfStyle w:val="000000000000" w:firstRow="0" w:lastRow="0" w:firstColumn="0" w:lastColumn="0" w:oddVBand="0" w:evenVBand="0" w:oddHBand="0" w:evenHBand="0" w:firstRowFirstColumn="0" w:firstRowLastColumn="0" w:lastRowFirstColumn="0" w:lastRowLastColumn="0"/>
+              <w:rPr>
+                <w:rFonts w:ascii="Arial" w:hAnsi="Arial" w:cs="Arial"/>
+                <w:sz w:val="24"/>
+                <w:szCs w:val="24"/>
+              </w:rPr>
+            </w:pPr>
+          </w:p>
+        </w:tc>
+      </w:tr>
+      <w:tr>
+        <w:trPr>
+          <w:cnfStyle w:val="000000100000" w:firstRow="0" w:lastRow="0" w:firstColumn="0" w:lastColumn="0" w:oddVBand="0" w:evenVBand="0" w:oddHBand="1" w:evenHBand="0" w:firstRowFirstColumn="0" w:firstRowLastColumn="0" w:lastRowFirstColumn="0" w:lastRowLastColumn="0"/>
+        </w:trPr>
+        <w:tc>
+          <w:tcPr>
+            <w:cnfStyle w:val="001000000000" w:firstRow="0" w:lastRow="0" w:firstColumn="1" w:lastColumn="0" w:oddVBand="0" w:evenVBand="0" w:oddHBand="0" w:evenHBand="0" w:firstRowFirstColumn="0" w:firstRowLastColumn="0" w:lastRowFirstColumn="0" w:lastRowLastColumn="0"/>
+            <w:tcW w:w="3020" w:type="dxa"/>
+          </w:tcPr>
+          <w:p>
+            <w:pPr>
+              <w:spacing w:line="360" w:lineRule="auto"/>
+              <w:jc w:val="both"/>
+              <w:rPr>
+                <w:rFonts w:ascii="Arial" w:hAnsi="Arial" w:cs="Arial"/>
+                <w:sz w:val="24"/>
+                <w:szCs w:val="24"/>
+              </w:rPr>
+            </w:pPr>
+          </w:p>
+        </w:tc>
+        <w:tc>
+          <w:tcPr>
+            <w:tcW w:w="3020" w:type="dxa"/>
+          </w:tcPr>
+          <w:p>
+            <w:pPr>
+              <w:spacing w:line="360" w:lineRule="auto"/>
+              <w:jc w:val="both"/>
+              <w:cnfStyle w:val="000000100000" w:firstRow="0" w:lastRow="0" w:firstColumn="0" w:lastColumn="0" w:oddVBand="0" w:evenVBand="0" w:oddHBand="1" w:evenHBand="0" w:firstRowFirstColumn="0" w:firstRowLastColumn="0" w:lastRowFirstColumn="0" w:lastRowLastColumn="0"/>
+              <w:rPr>
+                <w:rFonts w:ascii="Arial" w:hAnsi="Arial" w:cs="Arial"/>
+                <w:sz w:val="24"/>
+                <w:szCs w:val="24"/>
+              </w:rPr>
+            </w:pPr>
+          </w:p>
+        </w:tc>
+        <w:tc>
+          <w:tcPr>
+            <w:tcW w:w="3021" w:type="dxa"/>
+          </w:tcPr>
+          <w:p>
+            <w:pPr>
+              <w:spacing w:line="360" w:lineRule="auto"/>
+              <w:jc w:val="both"/>
+              <w:cnfStyle w:val="000000100000" w:firstRow="0" w:lastRow="0" w:firstColumn="0" w:lastColumn="0" w:oddVBand="0" w:evenVBand="0" w:oddHBand="1" w:evenHBand="0" w:firstRowFirstColumn="0" w:firstRowLastColumn="0" w:lastRowFirstColumn="0" w:lastRowLastColumn="0"/>
+              <w:rPr>
+                <w:rFonts w:ascii="Arial" w:hAnsi="Arial" w:cs="Arial"/>
+                <w:sz w:val="24"/>
+                <w:szCs w:val="24"/>
+              </w:rPr>
+            </w:pPr>
+          </w:p>
+        </w:tc>
+      </w:tr>
+      <w:tr>
+        <w:tc>
+          <w:tcPr>
+            <w:cnfStyle w:val="001000000000" w:firstRow="0" w:lastRow="0" w:firstColumn="1" w:lastColumn="0" w:oddVBand="0" w:evenVBand="0" w:oddHBand="0" w:evenHBand="0" w:firstRowFirstColumn="0" w:firstRowLastColumn="0" w:lastRowFirstColumn="0" w:lastRowLastColumn="0"/>
+            <w:tcW w:w="3020" w:type="dxa"/>
+          </w:tcPr>
+          <w:p>
+            <w:pPr>
+              <w:spacing w:line="360" w:lineRule="auto"/>
+              <w:jc w:val="both"/>
+              <w:rPr>
+                <w:rFonts w:ascii="Arial" w:hAnsi="Arial" w:cs="Arial"/>
+                <w:sz w:val="24"/>
+                <w:szCs w:val="24"/>
+              </w:rPr>
+            </w:pPr>
+          </w:p>
+        </w:tc>
+        <w:tc>
+          <w:tcPr>
+            <w:tcW w:w="3020" w:type="dxa"/>
+          </w:tcPr>
+          <w:p>
+            <w:pPr>
+              <w:spacing w:line="360" w:lineRule="auto"/>
+              <w:jc w:val="both"/>
+              <w:cnfStyle w:val="000000000000" w:firstRow="0" w:lastRow="0" w:firstColumn="0" w:lastColumn="0" w:oddVBand="0" w:evenVBand="0" w:oddHBand="0" w:evenHBand="0" w:firstRowFirstColumn="0" w:firstRowLastColumn="0" w:lastRowFirstColumn="0" w:lastRowLastColumn="0"/>
+              <w:rPr>
+                <w:rFonts w:ascii="Arial" w:hAnsi="Arial" w:cs="Arial"/>
+                <w:sz w:val="24"/>
+                <w:szCs w:val="24"/>
+              </w:rPr>
+            </w:pPr>
+          </w:p>
+        </w:tc>
+        <w:tc>
+          <w:tcPr>
+            <w:tcW w:w="3021" w:type="dxa"/>
+          </w:tcPr>
+          <w:p>
+            <w:pPr>
+              <w:spacing w:line="360" w:lineRule="auto"/>
+              <w:jc w:val="both"/>
+              <w:cnfStyle w:val="000000000000" w:firstRow="0" w:lastRow="0" w:firstColumn="0" w:lastColumn="0" w:oddVBand="0" w:evenVBand="0" w:oddHBand="0" w:evenHBand="0" w:firstRowFirstColumn="0" w:firstRowLastColumn="0" w:lastRowFirstColumn="0" w:lastRowLastColumn="0"/>
+              <w:rPr>
+                <w:rFonts w:ascii="Arial" w:hAnsi="Arial" w:cs="Arial"/>
+                <w:sz w:val="24"/>
+                <w:szCs w:val="24"/>
+              </w:rPr>
+            </w:pPr>
+          </w:p>
+        </w:tc>
+      </w:tr>
+    </w:tbl>
+    <w:p>
+      <w:pPr>
+        <w:spacing w:line="360" w:lineRule="auto"/>
+        <w:ind w:firstLine="708"/>
+        <w:jc w:val="both"/>
+        <w:rPr>
+          <w:rFonts w:ascii="Arial" w:hAnsi="Arial" w:cs="Arial"/>
+          <w:sz w:val="24"/>
+          <w:szCs w:val="24"/>
         </w:rPr>
       </w:pPr>
     </w:p>

</xml_diff>

<commit_message>
Adicionando a analise de regressao simples de cada variavel
</commit_message>
<xml_diff>
--- a/report.docx
+++ b/report.docx
@@ -644,31 +644,7 @@
           <w:sz w:val="20"/>
           <w:szCs w:val="20"/>
         </w:rPr>
-        <w:t xml:space="preserve">Marketing </w:t>
-      </w:r>
-      <w:proofErr w:type="spellStart"/>
-      <w:r>
-        <w:rPr>
-          <w:rFonts w:ascii="Arial" w:hAnsi="Arial" w:cs="Arial"/>
-          <w:i/>
-          <w:iCs/>
-          <w:color w:val="000000"/>
-          <w:sz w:val="20"/>
-          <w:szCs w:val="20"/>
-        </w:rPr>
-        <w:t>Analytics</w:t>
-      </w:r>
-      <w:proofErr w:type="spellEnd"/>
-      <w:r>
-        <w:rPr>
-          <w:rFonts w:ascii="Arial" w:hAnsi="Arial" w:cs="Arial"/>
-          <w:i/>
-          <w:iCs/>
-          <w:color w:val="000000"/>
-          <w:sz w:val="20"/>
-          <w:szCs w:val="20"/>
-        </w:rPr>
-        <w:t xml:space="preserve"> </w:t>
+        <w:t xml:space="preserve">Marketing Analytics </w:t>
       </w:r>
       <w:r>
         <w:rPr>
@@ -944,7 +920,6 @@
         </w:rPr>
         <w:t xml:space="preserve">s do </w:t>
       </w:r>
-      <w:proofErr w:type="spellStart"/>
       <w:r>
         <w:rPr>
           <w:b w:val="0"/>
@@ -954,7 +929,6 @@
         </w:rPr>
         <w:t>Airbnb</w:t>
       </w:r>
-      <w:proofErr w:type="spellEnd"/>
       <w:r>
         <w:rPr>
           <w:b w:val="0"/>
@@ -1079,7 +1053,6 @@
         </w:rPr>
         <w:t xml:space="preserve">O </w:t>
       </w:r>
-      <w:proofErr w:type="spellStart"/>
       <w:r>
         <w:rPr>
           <w:b w:val="0"/>
@@ -1087,9 +1060,22 @@
           <w:i/>
           <w:iCs/>
         </w:rPr>
-        <w:t>dataset</w:t>
-      </w:r>
-      <w:proofErr w:type="spellEnd"/>
+        <w:t xml:space="preserve">dataset </w:t>
+      </w:r>
+      <w:r>
+        <w:rPr>
+          <w:b w:val="0"/>
+          <w:bCs w:val="0"/>
+        </w:rPr>
+        <w:t>original</w:t>
+      </w:r>
+      <w:r>
+        <w:rPr>
+          <w:b w:val="0"/>
+          <w:bCs w:val="0"/>
+        </w:rPr>
+        <w:t xml:space="preserve"> possui 24.681 </w:t>
+      </w:r>
       <w:r>
         <w:rPr>
           <w:b w:val="0"/>
@@ -1097,33 +1083,8 @@
           <w:i/>
           <w:iCs/>
         </w:rPr>
-        <w:t xml:space="preserve"> </w:t>
-      </w:r>
-      <w:r>
-        <w:rPr>
-          <w:b w:val="0"/>
-          <w:bCs w:val="0"/>
-        </w:rPr>
-        <w:t>original</w:t>
-      </w:r>
-      <w:r>
-        <w:rPr>
-          <w:b w:val="0"/>
-          <w:bCs w:val="0"/>
-        </w:rPr>
-        <w:t xml:space="preserve"> possui 24.681 </w:t>
-      </w:r>
-      <w:proofErr w:type="spellStart"/>
-      <w:r>
-        <w:rPr>
-          <w:b w:val="0"/>
-          <w:bCs w:val="0"/>
-          <w:i/>
-          <w:iCs/>
-        </w:rPr>
         <w:t>rows</w:t>
       </w:r>
-      <w:proofErr w:type="spellEnd"/>
       <w:r>
         <w:rPr>
           <w:b w:val="0"/>
@@ -1148,7 +1109,6 @@
         </w:rPr>
         <w:t xml:space="preserve"> e conta com os dados da cidade do Rio de Janeiro. Para fim deste relatório algumas variáveis foram removidas, deixando assim o </w:t>
       </w:r>
-      <w:proofErr w:type="spellStart"/>
       <w:r>
         <w:rPr>
           <w:b w:val="0"/>
@@ -1158,7 +1118,6 @@
         </w:rPr>
         <w:t>dataset</w:t>
       </w:r>
-      <w:proofErr w:type="spellEnd"/>
       <w:r>
         <w:rPr>
           <w:b w:val="0"/>
@@ -1180,19 +1139,8 @@
           <w:i/>
           <w:iCs/>
         </w:rPr>
-        <w:t xml:space="preserve">Marketing </w:t>
-      </w:r>
-      <w:proofErr w:type="spellStart"/>
-      <w:r>
-        <w:rPr>
-          <w:b w:val="0"/>
-          <w:bCs w:val="0"/>
-          <w:i/>
-          <w:iCs/>
-        </w:rPr>
-        <w:t>Analytics</w:t>
-      </w:r>
-      <w:proofErr w:type="spellEnd"/>
+        <w:t>Marketing Analytics</w:t>
+      </w:r>
       <w:r>
         <w:rPr>
           <w:b w:val="0"/>
@@ -1216,10 +1164,24 @@
     <w:p>
       <w:pPr>
         <w:pStyle w:val="Captulos"/>
-        <w:ind w:left="0" w:firstLine="502"/>
         <w:jc w:val="both"/>
-      </w:pPr>
-      <w:r>
+        <w:rPr>
+          <w:b w:val="0"/>
+          <w:bCs w:val="0"/>
+        </w:rPr>
+      </w:pPr>
+      <w:r>
+        <w:rPr>
+          <w:b w:val="0"/>
+          <w:bCs w:val="0"/>
+        </w:rPr>
+        <w:t xml:space="preserve">2.1.1 </w:t>
+      </w:r>
+      <w:r>
+        <w:rPr>
+          <w:b w:val="0"/>
+          <w:bCs w:val="0"/>
+        </w:rPr>
         <w:t>Preço</w:t>
       </w:r>
     </w:p>
@@ -1247,7 +1209,6 @@
         </w:rPr>
         <w:t xml:space="preserve"> deste relatório é a variável preço (</w:t>
       </w:r>
-      <w:proofErr w:type="spellStart"/>
       <w:r>
         <w:rPr>
           <w:b w:val="0"/>
@@ -1255,17 +1216,7 @@
           <w:i/>
           <w:iCs/>
         </w:rPr>
-        <w:t>price</w:t>
-      </w:r>
-      <w:proofErr w:type="spellEnd"/>
-      <w:r>
-        <w:rPr>
-          <w:b w:val="0"/>
-          <w:bCs w:val="0"/>
-          <w:i/>
-          <w:iCs/>
-        </w:rPr>
-        <w:t>)</w:t>
+        <w:t>price)</w:t>
       </w:r>
       <w:r>
         <w:rPr>
@@ -2071,43 +2022,46 @@
       <w:pPr>
         <w:rPr>
           <w:rFonts w:ascii="Arial" w:hAnsi="Arial" w:cs="Arial"/>
+          <w:sz w:val="24"/>
+          <w:szCs w:val="24"/>
+        </w:rPr>
+      </w:pPr>
+      <w:r>
+        <w:rPr>
+          <w:rFonts w:ascii="Arial" w:hAnsi="Arial" w:cs="Arial"/>
+          <w:sz w:val="24"/>
+          <w:szCs w:val="24"/>
+        </w:rPr>
+        <w:t xml:space="preserve">2.1.2 </w:t>
+      </w:r>
+      <w:r>
+        <w:rPr>
+          <w:rFonts w:ascii="Arial" w:hAnsi="Arial" w:cs="Arial"/>
+          <w:sz w:val="24"/>
+          <w:szCs w:val="24"/>
+        </w:rPr>
+        <w:t>Localização</w:t>
+      </w:r>
+    </w:p>
+    <w:p>
+      <w:pPr>
+        <w:spacing w:line="360" w:lineRule="auto"/>
+        <w:jc w:val="both"/>
+        <w:rPr>
+          <w:rFonts w:ascii="Arial" w:hAnsi="Arial" w:cs="Arial"/>
+          <w:sz w:val="24"/>
+          <w:szCs w:val="24"/>
+        </w:rPr>
+      </w:pPr>
+      <w:r>
+        <w:rPr>
+          <w:rFonts w:ascii="Arial" w:hAnsi="Arial" w:cs="Arial"/>
           <w:b/>
           <w:bCs/>
           <w:sz w:val="24"/>
           <w:szCs w:val="24"/>
         </w:rPr>
-      </w:pPr>
-      <w:r>
-        <w:rPr>
-          <w:rFonts w:ascii="Arial" w:hAnsi="Arial" w:cs="Arial"/>
-          <w:b/>
-          <w:bCs/>
-          <w:sz w:val="24"/>
-          <w:szCs w:val="24"/>
-        </w:rPr>
         <w:tab/>
-        <w:t>Localização</w:t>
-      </w:r>
-    </w:p>
-    <w:p>
-      <w:pPr>
-        <w:spacing w:line="360" w:lineRule="auto"/>
-        <w:jc w:val="both"/>
-        <w:rPr>
-          <w:rFonts w:ascii="Arial" w:hAnsi="Arial" w:cs="Arial"/>
-          <w:sz w:val="24"/>
-          <w:szCs w:val="24"/>
-        </w:rPr>
-      </w:pPr>
-      <w:r>
-        <w:rPr>
-          <w:rFonts w:ascii="Arial" w:hAnsi="Arial" w:cs="Arial"/>
-          <w:b/>
-          <w:bCs/>
-          <w:sz w:val="24"/>
-          <w:szCs w:val="24"/>
-        </w:rPr>
-        <w:tab/>
       </w:r>
       <w:r>
         <w:rPr>
@@ -2123,25 +2077,7 @@
           <w:sz w:val="24"/>
           <w:szCs w:val="24"/>
         </w:rPr>
-        <w:t xml:space="preserve">possui 151 bairros diferentes e com isso acaba dificultando o trabalho de análise desta categoria. Como localização é um elemento altamente importante não podemos deixa-lo de lado e com isso, para fins de análise, foi criada a variável </w:t>
-      </w:r>
-      <w:proofErr w:type="spellStart"/>
-      <w:r>
-        <w:rPr>
-          <w:rFonts w:ascii="Arial" w:hAnsi="Arial" w:cs="Arial"/>
-          <w:sz w:val="24"/>
-          <w:szCs w:val="24"/>
-        </w:rPr>
-        <w:t>bairros_selecionados</w:t>
-      </w:r>
-      <w:proofErr w:type="spellEnd"/>
-      <w:r>
-        <w:rPr>
-          <w:rFonts w:ascii="Arial" w:hAnsi="Arial" w:cs="Arial"/>
-          <w:sz w:val="24"/>
-          <w:szCs w:val="24"/>
-        </w:rPr>
-        <w:t xml:space="preserve">, que conta com uma seleção de bairros </w:t>
+        <w:t xml:space="preserve">possui 151 bairros diferentes e com isso acaba dificultando o trabalho de análise desta categoria. Como localização é um elemento altamente importante não podemos deixa-lo de lado e com isso, para fins de análise, foi criada a variável bairros_selecionados, que conta com uma seleção de bairros </w:t>
       </w:r>
       <w:r>
         <w:rPr>
@@ -2189,25 +2125,7 @@
           <w:sz w:val="24"/>
           <w:szCs w:val="24"/>
         </w:rPr>
-        <w:t xml:space="preserve">, Santa Tereza, Centro, </w:t>
-      </w:r>
-      <w:proofErr w:type="spellStart"/>
-      <w:r>
-        <w:rPr>
-          <w:rFonts w:ascii="Arial" w:hAnsi="Arial" w:cs="Arial"/>
-          <w:sz w:val="24"/>
-          <w:szCs w:val="24"/>
-        </w:rPr>
-        <w:t>Camorim</w:t>
-      </w:r>
-      <w:proofErr w:type="spellEnd"/>
-      <w:r>
-        <w:rPr>
-          <w:rFonts w:ascii="Arial" w:hAnsi="Arial" w:cs="Arial"/>
-          <w:sz w:val="24"/>
-          <w:szCs w:val="24"/>
-        </w:rPr>
-        <w:t>, Catete</w:t>
+        <w:t>, Santa Tereza, Centro, Camorim, Catete</w:t>
       </w:r>
       <w:r>
         <w:rPr>
@@ -2301,7 +2219,6 @@
         </w:rPr>
         <w:t xml:space="preserve">lógica e devolve </w:t>
       </w:r>
-      <w:proofErr w:type="spellStart"/>
       <w:r>
         <w:rPr>
           <w:rFonts w:ascii="Arial" w:hAnsi="Arial" w:cs="Arial"/>
@@ -2310,18 +2227,7 @@
           <w:sz w:val="24"/>
           <w:szCs w:val="24"/>
         </w:rPr>
-        <w:t>True</w:t>
-      </w:r>
-      <w:proofErr w:type="spellEnd"/>
-      <w:r>
-        <w:rPr>
-          <w:rFonts w:ascii="Arial" w:hAnsi="Arial" w:cs="Arial"/>
-          <w:i/>
-          <w:iCs/>
-          <w:sz w:val="24"/>
-          <w:szCs w:val="24"/>
-        </w:rPr>
-        <w:t xml:space="preserve"> </w:t>
+        <w:t xml:space="preserve">True </w:t>
       </w:r>
       <w:r>
         <w:rPr>
@@ -3237,8 +3143,27 @@
           <w:sz w:val="24"/>
           <w:szCs w:val="24"/>
         </w:rPr>
-        <w:tab/>
-      </w:r>
+        <w:t xml:space="preserve">2.1.3 </w:t>
+      </w:r>
+      <w:r>
+        <w:rPr>
+          <w:rFonts w:ascii="Arial" w:hAnsi="Arial" w:cs="Arial"/>
+          <w:sz w:val="24"/>
+          <w:szCs w:val="24"/>
+        </w:rPr>
+        <w:t>Tipo de quarto</w:t>
+      </w:r>
+    </w:p>
+    <w:p>
+      <w:pPr>
+        <w:spacing w:line="360" w:lineRule="auto"/>
+        <w:jc w:val="both"/>
+        <w:rPr>
+          <w:rFonts w:ascii="Arial" w:hAnsi="Arial" w:cs="Arial"/>
+          <w:sz w:val="24"/>
+          <w:szCs w:val="24"/>
+        </w:rPr>
+      </w:pPr>
       <w:r>
         <w:rPr>
           <w:rFonts w:ascii="Arial" w:hAnsi="Arial" w:cs="Arial"/>
@@ -3247,7 +3172,63 @@
           <w:sz w:val="24"/>
           <w:szCs w:val="24"/>
         </w:rPr>
-        <w:t>Tipo de quarto</w:t>
+        <w:tab/>
+      </w:r>
+      <w:r>
+        <w:rPr>
+          <w:rFonts w:ascii="Arial" w:hAnsi="Arial" w:cs="Arial"/>
+          <w:sz w:val="24"/>
+          <w:szCs w:val="24"/>
+        </w:rPr>
+        <w:t>A variável tipo de quarto (room_type)</w:t>
+      </w:r>
+      <w:r>
+        <w:rPr>
+          <w:rFonts w:ascii="Arial" w:hAnsi="Arial" w:cs="Arial"/>
+          <w:sz w:val="24"/>
+          <w:szCs w:val="24"/>
+        </w:rPr>
+        <w:t xml:space="preserve"> </w:t>
+      </w:r>
+      <w:r>
+        <w:rPr>
+          <w:rFonts w:ascii="Arial" w:hAnsi="Arial" w:cs="Arial"/>
+          <w:sz w:val="24"/>
+          <w:szCs w:val="24"/>
+        </w:rPr>
+        <w:t>é uma variável qualitativa nominal formada por</w:t>
+      </w:r>
+      <w:r>
+        <w:rPr>
+          <w:rFonts w:ascii="Arial" w:hAnsi="Arial" w:cs="Arial"/>
+          <w:sz w:val="24"/>
+          <w:szCs w:val="24"/>
+        </w:rPr>
+        <w:t xml:space="preserve"> 4 categorias</w:t>
+      </w:r>
+      <w:r>
+        <w:rPr>
+          <w:rFonts w:ascii="Arial" w:hAnsi="Arial" w:cs="Arial"/>
+          <w:sz w:val="24"/>
+          <w:szCs w:val="24"/>
+        </w:rPr>
+        <w:t>:</w:t>
+      </w:r>
+      <w:r>
+        <w:rPr>
+          <w:rFonts w:ascii="Arial" w:hAnsi="Arial" w:cs="Arial"/>
+          <w:sz w:val="24"/>
+          <w:szCs w:val="24"/>
+        </w:rPr>
+        <w:t xml:space="preserve"> casa/apartamento inteiro, quarto de hotel, quarto privado e quarto compartilhado. </w:t>
+      </w:r>
+      <w:r>
+        <w:rPr>
+          <w:rFonts w:ascii="Arial" w:hAnsi="Arial" w:cs="Arial"/>
+          <w:sz w:val="24"/>
+          <w:szCs w:val="24"/>
+        </w:rPr>
+        <w:t>A seguir podemos observar o seu comportamento.</w:t>
       </w:r>
     </w:p>
     <w:p>
@@ -3263,124 +3244,11 @@
       <w:r>
         <w:rPr>
           <w:rFonts w:ascii="Arial" w:hAnsi="Arial" w:cs="Arial"/>
-          <w:b/>
-          <w:bCs/>
           <w:sz w:val="24"/>
           <w:szCs w:val="24"/>
         </w:rPr>
         <w:tab/>
-      </w:r>
-      <w:r>
-        <w:rPr>
-          <w:rFonts w:ascii="Arial" w:hAnsi="Arial" w:cs="Arial"/>
-          <w:sz w:val="24"/>
-          <w:szCs w:val="24"/>
-        </w:rPr>
-        <w:t>A variável tipo de quarto (</w:t>
-      </w:r>
-      <w:proofErr w:type="spellStart"/>
-      <w:r>
-        <w:rPr>
-          <w:rFonts w:ascii="Arial" w:hAnsi="Arial" w:cs="Arial"/>
-          <w:sz w:val="24"/>
-          <w:szCs w:val="24"/>
-        </w:rPr>
-        <w:t>room_type</w:t>
-      </w:r>
-      <w:proofErr w:type="spellEnd"/>
-      <w:r>
-        <w:rPr>
-          <w:rFonts w:ascii="Arial" w:hAnsi="Arial" w:cs="Arial"/>
-          <w:sz w:val="24"/>
-          <w:szCs w:val="24"/>
-        </w:rPr>
-        <w:t>)</w:t>
-      </w:r>
-      <w:r>
-        <w:rPr>
-          <w:rFonts w:ascii="Arial" w:hAnsi="Arial" w:cs="Arial"/>
-          <w:sz w:val="24"/>
-          <w:szCs w:val="24"/>
-        </w:rPr>
-        <w:t xml:space="preserve"> </w:t>
-      </w:r>
-      <w:r>
-        <w:rPr>
-          <w:rFonts w:ascii="Arial" w:hAnsi="Arial" w:cs="Arial"/>
-          <w:sz w:val="24"/>
-          <w:szCs w:val="24"/>
-        </w:rPr>
-        <w:t>é uma variável qualitativa nominal formada por</w:t>
-      </w:r>
-      <w:r>
-        <w:rPr>
-          <w:rFonts w:ascii="Arial" w:hAnsi="Arial" w:cs="Arial"/>
-          <w:sz w:val="24"/>
-          <w:szCs w:val="24"/>
-        </w:rPr>
-        <w:t xml:space="preserve"> 4 categorias</w:t>
-      </w:r>
-      <w:r>
-        <w:rPr>
-          <w:rFonts w:ascii="Arial" w:hAnsi="Arial" w:cs="Arial"/>
-          <w:sz w:val="24"/>
-          <w:szCs w:val="24"/>
-        </w:rPr>
-        <w:t>:</w:t>
-      </w:r>
-      <w:r>
-        <w:rPr>
-          <w:rFonts w:ascii="Arial" w:hAnsi="Arial" w:cs="Arial"/>
-          <w:sz w:val="24"/>
-          <w:szCs w:val="24"/>
-        </w:rPr>
-        <w:t xml:space="preserve"> casa/apartamento inteiro, quarto de hotel, quarto privado e quarto compartilhado. </w:t>
-      </w:r>
-      <w:r>
-        <w:rPr>
-          <w:rFonts w:ascii="Arial" w:hAnsi="Arial" w:cs="Arial"/>
-          <w:sz w:val="24"/>
-          <w:szCs w:val="24"/>
-        </w:rPr>
-        <w:t>A seguir podemos observar o seu comportamento.</w:t>
-      </w:r>
-    </w:p>
-    <w:p>
-      <w:pPr>
-        <w:spacing w:line="360" w:lineRule="auto"/>
-        <w:jc w:val="both"/>
-        <w:rPr>
-          <w:rFonts w:ascii="Arial" w:hAnsi="Arial" w:cs="Arial"/>
-          <w:sz w:val="24"/>
-          <w:szCs w:val="24"/>
-        </w:rPr>
-      </w:pPr>
-      <w:r>
-        <w:rPr>
-          <w:rFonts w:ascii="Arial" w:hAnsi="Arial" w:cs="Arial"/>
-          <w:sz w:val="24"/>
-          <w:szCs w:val="24"/>
-        </w:rPr>
-        <w:tab/>
-        <w:t xml:space="preserve">Gráfico 2 – </w:t>
-      </w:r>
-      <w:proofErr w:type="spellStart"/>
-      <w:r>
-        <w:rPr>
-          <w:rFonts w:ascii="Arial" w:hAnsi="Arial" w:cs="Arial"/>
-          <w:sz w:val="24"/>
-          <w:szCs w:val="24"/>
-        </w:rPr>
-        <w:t>Boxplot</w:t>
-      </w:r>
-      <w:proofErr w:type="spellEnd"/>
-      <w:r>
-        <w:rPr>
-          <w:rFonts w:ascii="Arial" w:hAnsi="Arial" w:cs="Arial"/>
-          <w:sz w:val="24"/>
-          <w:szCs w:val="24"/>
-        </w:rPr>
-        <w:t xml:space="preserve"> de preço diferenciado por tipo de quarto</w:t>
+        <w:t>Gráfico 2 – Boxplot de preço diferenciado por tipo de quarto</w:t>
       </w:r>
     </w:p>
     <w:p>
@@ -3540,18 +3408,8 @@
                 <w:sz w:val="20"/>
                 <w:szCs w:val="20"/>
               </w:rPr>
-              <w:t xml:space="preserve">Room </w:t>
-            </w:r>
-            <w:proofErr w:type="spellStart"/>
-            <w:r>
-              <w:rPr>
-                <w:rFonts w:ascii="Arial" w:hAnsi="Arial" w:cs="Arial"/>
-                <w:sz w:val="20"/>
-                <w:szCs w:val="20"/>
-              </w:rPr>
-              <w:t>Type</w:t>
-            </w:r>
-            <w:proofErr w:type="spellEnd"/>
+              <w:t>Room Type</w:t>
+            </w:r>
           </w:p>
         </w:tc>
         <w:tc>
@@ -3764,34 +3622,14 @@
                 <w:szCs w:val="20"/>
               </w:rPr>
             </w:pPr>
-            <w:proofErr w:type="spellStart"/>
-            <w:r>
-              <w:rPr>
-                <w:rFonts w:ascii="Arial" w:hAnsi="Arial" w:cs="Arial"/>
-                <w:sz w:val="20"/>
-                <w:szCs w:val="20"/>
-              </w:rPr>
-              <w:t>Entire</w:t>
-            </w:r>
-            <w:proofErr w:type="spellEnd"/>
-            <w:r>
-              <w:rPr>
-                <w:rFonts w:ascii="Arial" w:hAnsi="Arial" w:cs="Arial"/>
-                <w:sz w:val="20"/>
-                <w:szCs w:val="20"/>
-              </w:rPr>
-              <w:t xml:space="preserve"> home/</w:t>
-            </w:r>
-            <w:proofErr w:type="spellStart"/>
-            <w:r>
-              <w:rPr>
-                <w:rFonts w:ascii="Arial" w:hAnsi="Arial" w:cs="Arial"/>
-                <w:sz w:val="20"/>
-                <w:szCs w:val="20"/>
-              </w:rPr>
-              <w:t>apt</w:t>
-            </w:r>
-            <w:proofErr w:type="spellEnd"/>
+            <w:r>
+              <w:rPr>
+                <w:rFonts w:ascii="Arial" w:hAnsi="Arial" w:cs="Arial"/>
+                <w:sz w:val="20"/>
+                <w:szCs w:val="20"/>
+              </w:rPr>
+              <w:t>Entire home/apt</w:t>
+            </w:r>
           </w:p>
         </w:tc>
         <w:tc>
@@ -4010,18 +3848,8 @@
                 <w:sz w:val="20"/>
                 <w:szCs w:val="20"/>
               </w:rPr>
-              <w:t xml:space="preserve">Hotel </w:t>
-            </w:r>
-            <w:proofErr w:type="spellStart"/>
-            <w:r>
-              <w:rPr>
-                <w:rFonts w:ascii="Arial" w:hAnsi="Arial" w:cs="Arial"/>
-                <w:sz w:val="20"/>
-                <w:szCs w:val="20"/>
-              </w:rPr>
-              <w:t>room</w:t>
-            </w:r>
-            <w:proofErr w:type="spellEnd"/>
+              <w:t>Hotel room</w:t>
+            </w:r>
           </w:p>
         </w:tc>
         <w:tc>
@@ -4245,18 +4073,8 @@
                 <w:sz w:val="20"/>
                 <w:szCs w:val="20"/>
               </w:rPr>
-              <w:t xml:space="preserve">Private </w:t>
-            </w:r>
-            <w:proofErr w:type="spellStart"/>
-            <w:r>
-              <w:rPr>
-                <w:rFonts w:ascii="Arial" w:hAnsi="Arial" w:cs="Arial"/>
-                <w:sz w:val="20"/>
-                <w:szCs w:val="20"/>
-              </w:rPr>
-              <w:t>room</w:t>
-            </w:r>
-            <w:proofErr w:type="spellEnd"/>
+              <w:t>Private room</w:t>
+            </w:r>
           </w:p>
         </w:tc>
         <w:tc>
@@ -4469,34 +4287,14 @@
                 <w:szCs w:val="20"/>
               </w:rPr>
             </w:pPr>
-            <w:proofErr w:type="spellStart"/>
-            <w:r>
-              <w:rPr>
-                <w:rFonts w:ascii="Arial" w:hAnsi="Arial" w:cs="Arial"/>
-                <w:sz w:val="20"/>
-                <w:szCs w:val="20"/>
-              </w:rPr>
-              <w:t>Shared</w:t>
-            </w:r>
-            <w:proofErr w:type="spellEnd"/>
-            <w:r>
-              <w:rPr>
-                <w:rFonts w:ascii="Arial" w:hAnsi="Arial" w:cs="Arial"/>
-                <w:sz w:val="20"/>
-                <w:szCs w:val="20"/>
-              </w:rPr>
-              <w:t xml:space="preserve"> </w:t>
-            </w:r>
-            <w:proofErr w:type="spellStart"/>
-            <w:r>
-              <w:rPr>
-                <w:rFonts w:ascii="Arial" w:hAnsi="Arial" w:cs="Arial"/>
-                <w:sz w:val="20"/>
-                <w:szCs w:val="20"/>
-              </w:rPr>
-              <w:t>room</w:t>
-            </w:r>
-            <w:proofErr w:type="spellEnd"/>
+            <w:r>
+              <w:rPr>
+                <w:rFonts w:ascii="Arial" w:hAnsi="Arial" w:cs="Arial"/>
+                <w:sz w:val="20"/>
+                <w:szCs w:val="20"/>
+              </w:rPr>
+              <w:t>Shared room</w:t>
+            </w:r>
           </w:p>
         </w:tc>
         <w:tc>
@@ -4879,21 +4677,24 @@
     <w:p>
       <w:pPr>
         <w:spacing w:line="360" w:lineRule="auto"/>
-        <w:ind w:firstLine="708"/>
         <w:jc w:val="both"/>
         <w:rPr>
           <w:rFonts w:ascii="Arial" w:hAnsi="Arial" w:cs="Arial"/>
-          <w:b/>
-          <w:bCs/>
-          <w:sz w:val="24"/>
-          <w:szCs w:val="24"/>
-        </w:rPr>
-      </w:pPr>
-      <w:r>
-        <w:rPr>
-          <w:rFonts w:ascii="Arial" w:hAnsi="Arial" w:cs="Arial"/>
-          <w:b/>
-          <w:bCs/>
+          <w:sz w:val="24"/>
+          <w:szCs w:val="24"/>
+        </w:rPr>
+      </w:pPr>
+      <w:r>
+        <w:rPr>
+          <w:rFonts w:ascii="Arial" w:hAnsi="Arial" w:cs="Arial"/>
+          <w:sz w:val="24"/>
+          <w:szCs w:val="24"/>
+        </w:rPr>
+        <w:t xml:space="preserve">2.1.4 </w:t>
+      </w:r>
+      <w:r>
+        <w:rPr>
+          <w:rFonts w:ascii="Arial" w:hAnsi="Arial" w:cs="Arial"/>
           <w:sz w:val="24"/>
           <w:szCs w:val="24"/>
         </w:rPr>
@@ -4902,8 +4703,6 @@
       <w:r>
         <w:rPr>
           <w:rFonts w:ascii="Arial" w:hAnsi="Arial" w:cs="Arial"/>
-          <w:b/>
-          <w:bCs/>
           <w:i/>
           <w:iCs/>
           <w:sz w:val="24"/>
@@ -4914,8 +4713,6 @@
       <w:r>
         <w:rPr>
           <w:rFonts w:ascii="Arial" w:hAnsi="Arial" w:cs="Arial"/>
-          <w:b/>
-          <w:bCs/>
           <w:i/>
           <w:iCs/>
           <w:sz w:val="24"/>
@@ -4926,8 +4723,6 @@
       <w:r>
         <w:rPr>
           <w:rFonts w:ascii="Arial" w:hAnsi="Arial" w:cs="Arial"/>
-          <w:b/>
-          <w:bCs/>
           <w:sz w:val="24"/>
           <w:szCs w:val="24"/>
         </w:rPr>
@@ -4962,29 +4757,7 @@
           <w:sz w:val="24"/>
           <w:szCs w:val="24"/>
         </w:rPr>
-        <w:t xml:space="preserve">Reviews per </w:t>
-      </w:r>
-      <w:proofErr w:type="spellStart"/>
-      <w:r>
-        <w:rPr>
-          <w:rFonts w:ascii="Arial" w:hAnsi="Arial" w:cs="Arial"/>
-          <w:i/>
-          <w:iCs/>
-          <w:sz w:val="24"/>
-          <w:szCs w:val="24"/>
-        </w:rPr>
-        <w:t>month</w:t>
-      </w:r>
-      <w:proofErr w:type="spellEnd"/>
-      <w:r>
-        <w:rPr>
-          <w:rFonts w:ascii="Arial" w:hAnsi="Arial" w:cs="Arial"/>
-          <w:i/>
-          <w:iCs/>
-          <w:sz w:val="24"/>
-          <w:szCs w:val="24"/>
-        </w:rPr>
-        <w:t xml:space="preserve"> é</w:t>
+        <w:t>Reviews per month é</w:t>
       </w:r>
       <w:r>
         <w:rPr>
@@ -5000,25 +4773,7 @@
           <w:sz w:val="24"/>
           <w:szCs w:val="24"/>
         </w:rPr>
-        <w:t xml:space="preserve">antitativa discreta e se refere ao número de avaliações que um imóvel recebe por mês. Esta variável precisou ser levemente transformada pois quando não havia avaliações a variável apresentava NA como valor, logo os </w:t>
-      </w:r>
-      <w:proofErr w:type="spellStart"/>
-      <w:r>
-        <w:rPr>
-          <w:rFonts w:ascii="Arial" w:hAnsi="Arial" w:cs="Arial"/>
-          <w:sz w:val="24"/>
-          <w:szCs w:val="24"/>
-        </w:rPr>
-        <w:t>NAs</w:t>
-      </w:r>
-      <w:proofErr w:type="spellEnd"/>
-      <w:r>
-        <w:rPr>
-          <w:rFonts w:ascii="Arial" w:hAnsi="Arial" w:cs="Arial"/>
-          <w:sz w:val="24"/>
-          <w:szCs w:val="24"/>
-        </w:rPr>
-        <w:t xml:space="preserve"> foram substituídos pelo número 0. </w:t>
+        <w:t xml:space="preserve">antitativa discreta e se refere ao número de avaliações que um imóvel recebe por mês. Esta variável precisou ser levemente transformada pois quando não havia avaliações a variável apresentava NA como valor, logo os NAs foram substituídos pelo número 0. </w:t>
       </w:r>
     </w:p>
     <w:p>
@@ -5657,18 +5412,8 @@
                 <w:sz w:val="20"/>
                 <w:szCs w:val="20"/>
               </w:rPr>
-              <w:t xml:space="preserve">Room </w:t>
-            </w:r>
-            <w:proofErr w:type="spellStart"/>
-            <w:r>
-              <w:rPr>
-                <w:rFonts w:ascii="Arial" w:hAnsi="Arial" w:cs="Arial"/>
-                <w:sz w:val="20"/>
-                <w:szCs w:val="20"/>
-              </w:rPr>
-              <w:t>Type</w:t>
-            </w:r>
-            <w:proofErr w:type="spellEnd"/>
+              <w:t>Room Type</w:t>
+            </w:r>
           </w:p>
         </w:tc>
         <w:tc>
@@ -5881,34 +5626,14 @@
                 <w:szCs w:val="20"/>
               </w:rPr>
             </w:pPr>
-            <w:proofErr w:type="spellStart"/>
-            <w:r>
-              <w:rPr>
-                <w:rFonts w:ascii="Arial" w:hAnsi="Arial" w:cs="Arial"/>
-                <w:sz w:val="20"/>
-                <w:szCs w:val="20"/>
-              </w:rPr>
-              <w:t>Entire</w:t>
-            </w:r>
-            <w:proofErr w:type="spellEnd"/>
-            <w:r>
-              <w:rPr>
-                <w:rFonts w:ascii="Arial" w:hAnsi="Arial" w:cs="Arial"/>
-                <w:sz w:val="20"/>
-                <w:szCs w:val="20"/>
-              </w:rPr>
-              <w:t xml:space="preserve"> home/</w:t>
-            </w:r>
-            <w:proofErr w:type="spellStart"/>
-            <w:r>
-              <w:rPr>
-                <w:rFonts w:ascii="Arial" w:hAnsi="Arial" w:cs="Arial"/>
-                <w:sz w:val="20"/>
-                <w:szCs w:val="20"/>
-              </w:rPr>
-              <w:t>apt</w:t>
-            </w:r>
-            <w:proofErr w:type="spellEnd"/>
+            <w:r>
+              <w:rPr>
+                <w:rFonts w:ascii="Arial" w:hAnsi="Arial" w:cs="Arial"/>
+                <w:sz w:val="20"/>
+                <w:szCs w:val="20"/>
+              </w:rPr>
+              <w:t>Entire home/apt</w:t>
+            </w:r>
           </w:p>
         </w:tc>
         <w:tc>
@@ -6143,18 +5868,8 @@
                 <w:sz w:val="20"/>
                 <w:szCs w:val="20"/>
               </w:rPr>
-              <w:t xml:space="preserve">Hotel </w:t>
-            </w:r>
-            <w:proofErr w:type="spellStart"/>
-            <w:r>
-              <w:rPr>
-                <w:rFonts w:ascii="Arial" w:hAnsi="Arial" w:cs="Arial"/>
-                <w:sz w:val="20"/>
-                <w:szCs w:val="20"/>
-              </w:rPr>
-              <w:t>room</w:t>
-            </w:r>
-            <w:proofErr w:type="spellEnd"/>
+              <w:t>Hotel room</w:t>
+            </w:r>
           </w:p>
         </w:tc>
         <w:tc>
@@ -6384,18 +6099,8 @@
                 <w:sz w:val="20"/>
                 <w:szCs w:val="20"/>
               </w:rPr>
-              <w:t xml:space="preserve">Private </w:t>
-            </w:r>
-            <w:proofErr w:type="spellStart"/>
-            <w:r>
-              <w:rPr>
-                <w:rFonts w:ascii="Arial" w:hAnsi="Arial" w:cs="Arial"/>
-                <w:sz w:val="20"/>
-                <w:szCs w:val="20"/>
-              </w:rPr>
-              <w:t>room</w:t>
-            </w:r>
-            <w:proofErr w:type="spellEnd"/>
+              <w:t>Private room</w:t>
+            </w:r>
           </w:p>
         </w:tc>
         <w:tc>
@@ -6614,34 +6319,14 @@
                 <w:szCs w:val="20"/>
               </w:rPr>
             </w:pPr>
-            <w:proofErr w:type="spellStart"/>
-            <w:r>
-              <w:rPr>
-                <w:rFonts w:ascii="Arial" w:hAnsi="Arial" w:cs="Arial"/>
-                <w:sz w:val="20"/>
-                <w:szCs w:val="20"/>
-              </w:rPr>
-              <w:t>Shared</w:t>
-            </w:r>
-            <w:proofErr w:type="spellEnd"/>
-            <w:r>
-              <w:rPr>
-                <w:rFonts w:ascii="Arial" w:hAnsi="Arial" w:cs="Arial"/>
-                <w:sz w:val="20"/>
-                <w:szCs w:val="20"/>
-              </w:rPr>
-              <w:t xml:space="preserve"> </w:t>
-            </w:r>
-            <w:proofErr w:type="spellStart"/>
-            <w:r>
-              <w:rPr>
-                <w:rFonts w:ascii="Arial" w:hAnsi="Arial" w:cs="Arial"/>
-                <w:sz w:val="20"/>
-                <w:szCs w:val="20"/>
-              </w:rPr>
-              <w:t>room</w:t>
-            </w:r>
-            <w:proofErr w:type="spellEnd"/>
+            <w:r>
+              <w:rPr>
+                <w:rFonts w:ascii="Arial" w:hAnsi="Arial" w:cs="Arial"/>
+                <w:sz w:val="20"/>
+                <w:szCs w:val="20"/>
+              </w:rPr>
+              <w:t>Shared room</w:t>
+            </w:r>
           </w:p>
         </w:tc>
         <w:tc>
@@ -7715,34 +7400,37 @@
     <w:p>
       <w:pPr>
         <w:spacing w:line="360" w:lineRule="auto"/>
+        <w:jc w:val="both"/>
+        <w:rPr>
+          <w:rFonts w:ascii="Arial" w:hAnsi="Arial" w:cs="Arial"/>
+          <w:sz w:val="24"/>
+          <w:szCs w:val="24"/>
+        </w:rPr>
+      </w:pPr>
+      <w:r>
+        <w:rPr>
+          <w:rFonts w:ascii="Arial" w:hAnsi="Arial" w:cs="Arial"/>
+          <w:sz w:val="24"/>
+          <w:szCs w:val="24"/>
+        </w:rPr>
+        <w:t xml:space="preserve">2.1.5 </w:t>
+      </w:r>
+      <w:r>
+        <w:rPr>
+          <w:rFonts w:ascii="Arial" w:hAnsi="Arial" w:cs="Arial"/>
+          <w:sz w:val="24"/>
+          <w:szCs w:val="24"/>
+        </w:rPr>
+        <w:t>Mínimo de noites</w:t>
+      </w:r>
+    </w:p>
+    <w:p>
+      <w:pPr>
+        <w:spacing w:line="360" w:lineRule="auto"/>
         <w:ind w:firstLine="708"/>
         <w:jc w:val="both"/>
         <w:rPr>
           <w:rFonts w:ascii="Arial" w:hAnsi="Arial" w:cs="Arial"/>
-          <w:b/>
-          <w:bCs/>
-          <w:sz w:val="24"/>
-          <w:szCs w:val="24"/>
-        </w:rPr>
-      </w:pPr>
-      <w:r>
-        <w:rPr>
-          <w:rFonts w:ascii="Arial" w:hAnsi="Arial" w:cs="Arial"/>
-          <w:b/>
-          <w:bCs/>
-          <w:sz w:val="24"/>
-          <w:szCs w:val="24"/>
-        </w:rPr>
-        <w:t>Mínimo de noites</w:t>
-      </w:r>
-    </w:p>
-    <w:p>
-      <w:pPr>
-        <w:spacing w:line="360" w:lineRule="auto"/>
-        <w:ind w:firstLine="708"/>
-        <w:jc w:val="both"/>
-        <w:rPr>
-          <w:rFonts w:ascii="Arial" w:hAnsi="Arial" w:cs="Arial"/>
           <w:i/>
           <w:iCs/>
           <w:sz w:val="24"/>
@@ -7757,7 +7445,6 @@
         </w:rPr>
         <w:t xml:space="preserve">A variável mínimo de noites é classificada como uma quantitativa discreta e diz respeito ao número mínimo de noites que uma acomodação tem para poder ser alugada no </w:t>
       </w:r>
-      <w:proofErr w:type="spellStart"/>
       <w:r>
         <w:rPr>
           <w:rFonts w:ascii="Arial" w:hAnsi="Arial" w:cs="Arial"/>
@@ -7766,18 +7453,7 @@
           <w:sz w:val="24"/>
           <w:szCs w:val="24"/>
         </w:rPr>
-        <w:t>Airbnb</w:t>
-      </w:r>
-      <w:proofErr w:type="spellEnd"/>
-      <w:r>
-        <w:rPr>
-          <w:rFonts w:ascii="Arial" w:hAnsi="Arial" w:cs="Arial"/>
-          <w:i/>
-          <w:iCs/>
-          <w:sz w:val="24"/>
-          <w:szCs w:val="24"/>
-        </w:rPr>
-        <w:t>.</w:t>
+        <w:t>Airbnb.</w:t>
       </w:r>
     </w:p>
     <w:p>
@@ -8803,43 +8479,7 @@
           <w:sz w:val="24"/>
           <w:szCs w:val="24"/>
         </w:rPr>
-        <w:t xml:space="preserve">A variável disponibilidade em 365 mostra a disponibilidade de uma acomodação em 365 dias, esta variável tem como característica ser quantitativa discreta. E em comparação com todas as variáveis já mencionadas até então, esta é a única (até o momento) em que sua assimetria é negativa, significando uma concentração maior de valores a direita de sua distribuição, e quanto à curtose também é a única que é </w:t>
-      </w:r>
-      <w:proofErr w:type="spellStart"/>
-      <w:r>
-        <w:rPr>
-          <w:rFonts w:ascii="Arial" w:hAnsi="Arial" w:cs="Arial"/>
-          <w:sz w:val="24"/>
-          <w:szCs w:val="24"/>
-        </w:rPr>
-        <w:t>platocúrtica</w:t>
-      </w:r>
-      <w:proofErr w:type="spellEnd"/>
-      <w:r>
-        <w:rPr>
-          <w:rFonts w:ascii="Arial" w:hAnsi="Arial" w:cs="Arial"/>
-          <w:sz w:val="24"/>
-          <w:szCs w:val="24"/>
-        </w:rPr>
-        <w:t xml:space="preserve">, o que significa que seus valores estão bem espalhados. Este comportamento pode ser explicado devido </w:t>
-      </w:r>
-      <w:proofErr w:type="spellStart"/>
-      <w:r>
-        <w:rPr>
-          <w:rFonts w:ascii="Arial" w:hAnsi="Arial" w:cs="Arial"/>
-          <w:sz w:val="24"/>
-          <w:szCs w:val="24"/>
-        </w:rPr>
-        <w:t>a</w:t>
-      </w:r>
-      <w:proofErr w:type="spellEnd"/>
-      <w:r>
-        <w:rPr>
-          <w:rFonts w:ascii="Arial" w:hAnsi="Arial" w:cs="Arial"/>
-          <w:sz w:val="24"/>
-          <w:szCs w:val="24"/>
-        </w:rPr>
-        <w:t xml:space="preserve"> natureza do negócio envolvendo aluguel de acomodações, pois é possível definir datas específicas em que as acomodações não estão disponíveis, como grandes feriados, e a pessoa dona da acomodação possa querer fazer uso da mesma e ao mesmo tempo vão ter pessoas que vão deixar as acomodações 100% disponíveis, fazendo assim com que a disponibilidade oscile bastante.</w:t>
+        <w:t>A variável disponibilidade em 365 mostra a disponibilidade de uma acomodação em 365 dias, esta variável tem como característica ser quantitativa discreta. E em comparação com todas as variáveis já mencionadas até então, esta é a única (até o momento) em que sua assimetria é negativa, significando uma concentração maior de valores a direita de sua distribuição, e quanto à curtose também é a única que é platocúrtica, o que significa que seus valores estão bem espalhados. Este comportamento pode ser explicado devido a natureza do negócio envolvendo aluguel de acomodações, pois é possível definir datas específicas em que as acomodações não estão disponíveis, como grandes feriados, e a pessoa dona da acomodação possa querer fazer uso da mesma e ao mesmo tempo vão ter pessoas que vão deixar as acomodações 100% disponíveis, fazendo assim com que a disponibilidade oscile bastante.</w:t>
       </w:r>
     </w:p>
     <w:p>
@@ -9385,7 +9025,6 @@
     <w:p>
       <w:pPr>
         <w:spacing w:line="360" w:lineRule="auto"/>
-        <w:ind w:firstLine="708"/>
         <w:jc w:val="both"/>
         <w:rPr>
           <w:rFonts w:ascii="Arial" w:hAnsi="Arial" w:cs="Arial"/>
@@ -9403,7 +9042,37 @@
           <w:sz w:val="24"/>
           <w:szCs w:val="24"/>
         </w:rPr>
-        <w:t xml:space="preserve">Correlação </w:t>
+        <w:t xml:space="preserve">2.2 </w:t>
+      </w:r>
+      <w:r>
+        <w:rPr>
+          <w:rFonts w:ascii="Arial" w:hAnsi="Arial" w:cs="Arial"/>
+          <w:b/>
+          <w:bCs/>
+          <w:sz w:val="24"/>
+          <w:szCs w:val="24"/>
+        </w:rPr>
+        <w:t>Correlaç</w:t>
+      </w:r>
+      <w:r>
+        <w:rPr>
+          <w:rFonts w:ascii="Arial" w:hAnsi="Arial" w:cs="Arial"/>
+          <w:b/>
+          <w:bCs/>
+          <w:sz w:val="24"/>
+          <w:szCs w:val="24"/>
+        </w:rPr>
+        <w:t>ões</w:t>
+      </w:r>
+      <w:r>
+        <w:rPr>
+          <w:rFonts w:ascii="Arial" w:hAnsi="Arial" w:cs="Arial"/>
+          <w:b/>
+          <w:bCs/>
+          <w:sz w:val="24"/>
+          <w:szCs w:val="24"/>
+        </w:rPr>
+        <w:t xml:space="preserve"> </w:t>
       </w:r>
     </w:p>
     <w:p>
@@ -9548,18 +9217,29 @@
     </w:p>
     <w:p>
       <w:pPr>
-        <w:spacing w:line="360" w:lineRule="auto"/>
-        <w:rPr>
-          <w:rFonts w:ascii="Arial" w:hAnsi="Arial" w:cs="Arial"/>
-          <w:sz w:val="24"/>
-          <w:szCs w:val="24"/>
-        </w:rPr>
-      </w:pPr>
-    </w:p>
-    <w:p>
-      <w:pPr>
-        <w:spacing w:line="360" w:lineRule="auto"/>
-        <w:ind w:left="708"/>
+        <w:rPr>
+          <w:rFonts w:ascii="Arial" w:hAnsi="Arial" w:cs="Arial"/>
+          <w:sz w:val="24"/>
+          <w:szCs w:val="24"/>
+        </w:rPr>
+      </w:pPr>
+      <w:r>
+        <w:rPr>
+          <w:rFonts w:ascii="Arial" w:hAnsi="Arial" w:cs="Arial"/>
+          <w:sz w:val="24"/>
+          <w:szCs w:val="24"/>
+        </w:rPr>
+        <w:br w:type="page"/>
+      </w:r>
+    </w:p>
+    <w:p>
+      <w:pPr>
+        <w:pStyle w:val="PargrafodaLista"/>
+        <w:numPr>
+          <w:ilvl w:val="0"/>
+          <w:numId w:val="1"/>
+        </w:numPr>
+        <w:spacing w:line="360" w:lineRule="auto"/>
         <w:rPr>
           <w:rFonts w:ascii="Arial" w:hAnsi="Arial" w:cs="Arial"/>
           <w:b/>
@@ -9576,7 +9256,8 @@
           <w:sz w:val="24"/>
           <w:szCs w:val="24"/>
         </w:rPr>
-        <w:t>Modelos de regressão</w:t>
+        <w:lastRenderedPageBreak/>
+        <w:t>MODELOS DE REGRESSÃO</w:t>
       </w:r>
     </w:p>
     <w:p>
@@ -9670,15 +9351,7 @@
           <w:sz w:val="24"/>
           <w:szCs w:val="24"/>
         </w:rPr>
-        <w:t xml:space="preserve">as seguintes variáveis independentes: </w:t>
-      </w:r>
-      <w:r>
-        <w:rPr>
-          <w:rFonts w:ascii="Arial" w:hAnsi="Arial" w:cs="Arial"/>
-          <w:sz w:val="24"/>
-          <w:szCs w:val="24"/>
-        </w:rPr>
-        <w:t>tipo de quarto, localização (a partir da variável criada bairros selecionados), número de reviews e disponibilidade em 365 dias.</w:t>
+        <w:t>as seguintes variáveis independentes: tipo de quarto, localização (a partir da variável criada bairros selecionados), número de reviews e disponibilidade em 365 dias.</w:t>
       </w:r>
       <w:r>
         <w:rPr>
@@ -9716,7 +9389,6 @@
         </w:rPr>
         <w:t xml:space="preserve">O primeiro método para realizar esta análise é por regressão linear simples de cada variável, com o objetivo de testar a significância de cada variável e assim observar se tais variáveis independentes possuem poder de explicação no preço das locações do </w:t>
       </w:r>
-      <w:proofErr w:type="spellStart"/>
       <w:r>
         <w:rPr>
           <w:rFonts w:ascii="Arial" w:hAnsi="Arial" w:cs="Arial"/>
@@ -9727,7 +9399,6 @@
         </w:rPr>
         <w:t>Airbnb</w:t>
       </w:r>
-      <w:proofErr w:type="spellEnd"/>
       <w:r>
         <w:rPr>
           <w:rFonts w:ascii="Arial" w:hAnsi="Arial" w:cs="Arial"/>
@@ -9735,6 +9406,194 @@
           <w:szCs w:val="24"/>
         </w:rPr>
         <w:t xml:space="preserve"> no Rio de Janeiro.</w:t>
+      </w:r>
+    </w:p>
+    <w:p>
+      <w:pPr>
+        <w:pStyle w:val="PargrafodaLista"/>
+        <w:numPr>
+          <w:ilvl w:val="1"/>
+          <w:numId w:val="1"/>
+        </w:numPr>
+        <w:spacing w:line="360" w:lineRule="auto"/>
+        <w:jc w:val="both"/>
+        <w:rPr>
+          <w:rFonts w:ascii="Arial" w:hAnsi="Arial" w:cs="Arial"/>
+          <w:b/>
+          <w:bCs/>
+          <w:sz w:val="24"/>
+          <w:szCs w:val="24"/>
+        </w:rPr>
+      </w:pPr>
+      <w:r>
+        <w:rPr>
+          <w:rFonts w:ascii="Arial" w:hAnsi="Arial" w:cs="Arial"/>
+          <w:b/>
+          <w:bCs/>
+          <w:sz w:val="24"/>
+          <w:szCs w:val="24"/>
+        </w:rPr>
+        <w:t>Tipo de quarto</w:t>
+      </w:r>
+    </w:p>
+    <w:p>
+      <w:pPr>
+        <w:spacing w:line="360" w:lineRule="auto"/>
+        <w:ind w:left="142" w:firstLine="567"/>
+        <w:jc w:val="both"/>
+        <w:rPr>
+          <w:rFonts w:ascii="Arial" w:hAnsi="Arial" w:cs="Arial"/>
+          <w:sz w:val="24"/>
+          <w:szCs w:val="24"/>
+        </w:rPr>
+      </w:pPr>
+      <w:r>
+        <w:rPr>
+          <w:rFonts w:ascii="Arial" w:hAnsi="Arial" w:cs="Arial"/>
+          <w:sz w:val="24"/>
+          <w:szCs w:val="24"/>
+        </w:rPr>
+        <w:t xml:space="preserve">A partir da Figura </w:t>
+      </w:r>
+      <w:r>
+        <w:rPr>
+          <w:rFonts w:ascii="Arial" w:hAnsi="Arial" w:cs="Arial"/>
+          <w:sz w:val="24"/>
+          <w:szCs w:val="24"/>
+        </w:rPr>
+        <w:t xml:space="preserve">1 </w:t>
+      </w:r>
+      <w:r>
+        <w:rPr>
+          <w:rFonts w:ascii="Arial" w:hAnsi="Arial" w:cs="Arial"/>
+          <w:sz w:val="24"/>
+          <w:szCs w:val="24"/>
+        </w:rPr>
+        <w:t xml:space="preserve">podemos </w:t>
+      </w:r>
+      <w:r>
+        <w:rPr>
+          <w:rFonts w:ascii="Arial" w:hAnsi="Arial" w:cs="Arial"/>
+          <w:sz w:val="24"/>
+          <w:szCs w:val="24"/>
+        </w:rPr>
+        <w:t xml:space="preserve">observar </w:t>
+      </w:r>
+      <w:r>
+        <w:rPr>
+          <w:rFonts w:ascii="Arial" w:hAnsi="Arial" w:cs="Arial"/>
+          <w:sz w:val="24"/>
+          <w:szCs w:val="24"/>
+        </w:rPr>
+        <w:t xml:space="preserve">os resultados da regressão linear simples do preço explicado pelo tipo de quarto. </w:t>
+      </w:r>
+      <w:r>
+        <w:rPr>
+          <w:rFonts w:ascii="Arial" w:hAnsi="Arial" w:cs="Arial"/>
+          <w:sz w:val="24"/>
+          <w:szCs w:val="24"/>
+        </w:rPr>
+        <w:t>Avaliando</w:t>
+      </w:r>
+      <w:r>
+        <w:rPr>
+          <w:rFonts w:ascii="Arial" w:hAnsi="Arial" w:cs="Arial"/>
+          <w:sz w:val="24"/>
+          <w:szCs w:val="24"/>
+        </w:rPr>
+        <w:t xml:space="preserve"> a significância do parâmetro tipo de quarto podemos ver que são altamente significativos </w:t>
+      </w:r>
+      <w:r>
+        <w:rPr>
+          <w:rFonts w:ascii="Arial" w:hAnsi="Arial" w:cs="Arial"/>
+          <w:sz w:val="24"/>
+          <w:szCs w:val="24"/>
+        </w:rPr>
+        <w:t>(</w:t>
+      </w:r>
+      <w:r>
+        <w:rPr>
+          <w:rFonts w:ascii="Arial" w:hAnsi="Arial" w:cs="Arial"/>
+          <w:sz w:val="24"/>
+          <w:szCs w:val="24"/>
+        </w:rPr>
+        <w:t>p-value &lt; 0.05</w:t>
+      </w:r>
+      <w:r>
+        <w:rPr>
+          <w:rFonts w:ascii="Arial" w:hAnsi="Arial" w:cs="Arial"/>
+          <w:sz w:val="24"/>
+          <w:szCs w:val="24"/>
+        </w:rPr>
+        <w:t xml:space="preserve">, inclusive este parâmetro continua sendo significativo a 99% de Nível de </w:t>
+      </w:r>
+      <w:r>
+        <w:rPr>
+          <w:rFonts w:ascii="Arial" w:hAnsi="Arial" w:cs="Arial"/>
+          <w:sz w:val="24"/>
+          <w:szCs w:val="24"/>
+        </w:rPr>
+        <w:t>Confiança</w:t>
+      </w:r>
+      <w:r>
+        <w:rPr>
+          <w:rFonts w:ascii="Arial" w:hAnsi="Arial" w:cs="Arial"/>
+          <w:sz w:val="24"/>
+          <w:szCs w:val="24"/>
+        </w:rPr>
+        <w:t>)</w:t>
+      </w:r>
+      <w:r>
+        <w:rPr>
+          <w:rFonts w:ascii="Arial" w:hAnsi="Arial" w:cs="Arial"/>
+          <w:sz w:val="24"/>
+          <w:szCs w:val="24"/>
+        </w:rPr>
+        <w:t xml:space="preserve">, logo não se aceita a hipótese de que o parâmetro é igual a zero, portanto ele é estatisticamente diferente de zero. </w:t>
+      </w:r>
+    </w:p>
+    <w:p>
+      <w:pPr>
+        <w:spacing w:line="360" w:lineRule="auto"/>
+        <w:ind w:left="142" w:firstLine="567"/>
+        <w:jc w:val="both"/>
+        <w:rPr>
+          <w:rFonts w:ascii="Arial" w:hAnsi="Arial" w:cs="Arial"/>
+          <w:sz w:val="24"/>
+          <w:szCs w:val="24"/>
+        </w:rPr>
+      </w:pPr>
+      <w:r>
+        <w:rPr>
+          <w:rFonts w:ascii="Arial" w:hAnsi="Arial" w:cs="Arial"/>
+          <w:sz w:val="24"/>
+          <w:szCs w:val="24"/>
+        </w:rPr>
+        <w:t xml:space="preserve">Interpretando os coeficientes temos: quando o tipo de quarto é casa/apartamento inteiro o preço estimado é de R$ 34.301,50, quando é o tipo é hotel o preço estimado cai para R$ 22.514,50, quando é quarto privado cai para R$ 20.927, e por fim quando é um quarto compartilhado o preço cai para R$ 16.084,80. Estes resultados corroboram com </w:t>
+      </w:r>
+      <w:r>
+        <w:rPr>
+          <w:rFonts w:ascii="Arial" w:hAnsi="Arial" w:cs="Arial"/>
+          <w:sz w:val="24"/>
+          <w:szCs w:val="24"/>
+        </w:rPr>
+        <w:t>a noção mais cedo apresentada que conforme há um aumento na privacidade o preço tende a aumentar, porém embora os coeficientes apresentem alta significância o poder de explicação do modelo não é grande, aproximadamente 9,1%</w:t>
+      </w:r>
+      <w:r>
+        <w:rPr>
+          <w:rFonts w:ascii="Arial" w:hAnsi="Arial" w:cs="Arial"/>
+          <w:sz w:val="24"/>
+          <w:szCs w:val="24"/>
+        </w:rPr>
+        <w:t>, sendo assim será necessário adicionar mais variáveis para que este modelo fique mais robusto</w:t>
+      </w:r>
+      <w:r>
+        <w:rPr>
+          <w:rFonts w:ascii="Arial" w:hAnsi="Arial" w:cs="Arial"/>
+          <w:sz w:val="24"/>
+          <w:szCs w:val="24"/>
+        </w:rPr>
+        <w:t>.</w:t>
       </w:r>
     </w:p>
     <w:p>
@@ -9748,23 +9607,349 @@
           <w:szCs w:val="24"/>
         </w:rPr>
       </w:pPr>
+      <w:r>
+        <w:rPr>
+          <w:rFonts w:ascii="Arial" w:hAnsi="Arial" w:cs="Arial"/>
+          <w:sz w:val="24"/>
+          <w:szCs w:val="24"/>
+        </w:rPr>
+        <w:t xml:space="preserve">Figura 1 – Modelo de regressão </w:t>
+      </w:r>
+      <w:r>
+        <w:rPr>
+          <w:rFonts w:ascii="Arial" w:hAnsi="Arial" w:cs="Arial"/>
+          <w:sz w:val="24"/>
+          <w:szCs w:val="24"/>
+        </w:rPr>
+        <w:t xml:space="preserve">linear </w:t>
+      </w:r>
+      <w:r>
+        <w:rPr>
+          <w:rFonts w:ascii="Arial" w:hAnsi="Arial" w:cs="Arial"/>
+          <w:sz w:val="24"/>
+          <w:szCs w:val="24"/>
+        </w:rPr>
+        <w:t>simples preço vs. tipo de quarto.</w:t>
+      </w:r>
     </w:p>
     <w:p>
       <w:pPr>
         <w:spacing w:line="360" w:lineRule="auto"/>
         <w:ind w:firstLine="708"/>
+        <w:jc w:val="center"/>
+        <w:rPr>
+          <w:rFonts w:ascii="Arial" w:hAnsi="Arial" w:cs="Arial"/>
+          <w:sz w:val="24"/>
+          <w:szCs w:val="24"/>
+        </w:rPr>
+      </w:pPr>
+      <w:r>
+        <w:rPr>
+          <w:noProof/>
+        </w:rPr>
+        <w:lastRenderedPageBreak/>
+        <w:drawing>
+          <wp:inline distT="0" distB="0" distL="0" distR="0" wp14:anchorId="2E0E84B4" wp14:editId="2E515DD5">
+            <wp:extent cx="2805162" cy="1630908"/>
+            <wp:effectExtent l="0" t="0" r="0" b="7620"/>
+            <wp:docPr id="2" name="Imagem 2"/>
+            <wp:cNvGraphicFramePr>
+              <a:graphicFrameLocks xmlns:a="http://schemas.openxmlformats.org/drawingml/2006/main" noChangeAspect="1"/>
+            </wp:cNvGraphicFramePr>
+            <a:graphic xmlns:a="http://schemas.openxmlformats.org/drawingml/2006/main">
+              <a:graphicData uri="http://schemas.openxmlformats.org/drawingml/2006/picture">
+                <pic:pic xmlns:pic="http://schemas.openxmlformats.org/drawingml/2006/picture">
+                  <pic:nvPicPr>
+                    <pic:cNvPr id="1" name=""/>
+                    <pic:cNvPicPr/>
+                  </pic:nvPicPr>
+                  <pic:blipFill>
+                    <a:blip r:embed="rId12"/>
+                    <a:stretch>
+                      <a:fillRect/>
+                    </a:stretch>
+                  </pic:blipFill>
+                  <pic:spPr>
+                    <a:xfrm>
+                      <a:off x="0" y="0"/>
+                      <a:ext cx="2869549" cy="1668342"/>
+                    </a:xfrm>
+                    <a:prstGeom prst="rect">
+                      <a:avLst/>
+                    </a:prstGeom>
+                  </pic:spPr>
+                </pic:pic>
+              </a:graphicData>
+            </a:graphic>
+          </wp:inline>
+        </w:drawing>
+      </w:r>
+    </w:p>
+    <w:p>
+      <w:pPr>
+        <w:pStyle w:val="PargrafodaLista"/>
+        <w:numPr>
+          <w:ilvl w:val="1"/>
+          <w:numId w:val="1"/>
+        </w:numPr>
+        <w:spacing w:line="360" w:lineRule="auto"/>
         <w:jc w:val="both"/>
         <w:rPr>
           <w:rFonts w:ascii="Arial" w:hAnsi="Arial" w:cs="Arial"/>
-          <w:sz w:val="24"/>
-          <w:szCs w:val="24"/>
-        </w:rPr>
-      </w:pPr>
+          <w:b/>
+          <w:bCs/>
+          <w:sz w:val="24"/>
+          <w:szCs w:val="24"/>
+        </w:rPr>
+      </w:pPr>
+      <w:r>
+        <w:rPr>
+          <w:rFonts w:ascii="Arial" w:hAnsi="Arial" w:cs="Arial"/>
+          <w:b/>
+          <w:bCs/>
+          <w:sz w:val="24"/>
+          <w:szCs w:val="24"/>
+        </w:rPr>
+        <w:t>Bairros selecionados</w:t>
+      </w:r>
+    </w:p>
+    <w:p>
+      <w:pPr>
+        <w:pStyle w:val="PargrafodaLista"/>
+        <w:spacing w:line="360" w:lineRule="auto"/>
+        <w:ind w:left="547"/>
+        <w:jc w:val="both"/>
+        <w:rPr>
+          <w:rFonts w:ascii="Arial" w:hAnsi="Arial" w:cs="Arial"/>
+          <w:b/>
+          <w:bCs/>
+          <w:sz w:val="24"/>
+          <w:szCs w:val="24"/>
+        </w:rPr>
+      </w:pPr>
+    </w:p>
+    <w:p>
+      <w:pPr>
+        <w:pStyle w:val="PargrafodaLista"/>
+        <w:spacing w:line="360" w:lineRule="auto"/>
+        <w:ind w:left="0" w:firstLine="851"/>
+        <w:jc w:val="both"/>
+        <w:rPr>
+          <w:rFonts w:ascii="Arial" w:hAnsi="Arial" w:cs="Arial"/>
+          <w:sz w:val="24"/>
+          <w:szCs w:val="24"/>
+        </w:rPr>
+      </w:pPr>
+      <w:r>
+        <w:rPr>
+          <w:rFonts w:ascii="Arial" w:hAnsi="Arial" w:cs="Arial"/>
+          <w:sz w:val="24"/>
+          <w:szCs w:val="24"/>
+        </w:rPr>
+        <w:t xml:space="preserve">A Figura 2 traz os resultados do modelo de regressão linear simples onde o preço foi a variável dependente e a variável criada anteriormente, bairros selecionados, a variável independente do modelo. </w:t>
+      </w:r>
+      <w:r>
+        <w:rPr>
+          <w:rFonts w:ascii="Arial" w:hAnsi="Arial" w:cs="Arial"/>
+          <w:sz w:val="24"/>
+          <w:szCs w:val="24"/>
+        </w:rPr>
+        <w:t>Lembrando que e</w:t>
+      </w:r>
+      <w:r>
+        <w:rPr>
+          <w:rFonts w:ascii="Arial" w:hAnsi="Arial" w:cs="Arial"/>
+          <w:sz w:val="24"/>
+          <w:szCs w:val="24"/>
+        </w:rPr>
+        <w:t xml:space="preserve">sta variável foi criada com base em bairros famosos e turísticos do Rio de Janeiro, e a partir dos resultados da regressão podemos ver que este parâmetro é altamente significativo, inclusive a 99% de Nível de </w:t>
+      </w:r>
+      <w:r>
+        <w:rPr>
+          <w:rFonts w:ascii="Arial" w:hAnsi="Arial" w:cs="Arial"/>
+          <w:sz w:val="24"/>
+          <w:szCs w:val="24"/>
+        </w:rPr>
+        <w:t>Confiança</w:t>
+      </w:r>
+      <w:r>
+        <w:rPr>
+          <w:rFonts w:ascii="Arial" w:hAnsi="Arial" w:cs="Arial"/>
+          <w:sz w:val="24"/>
+          <w:szCs w:val="24"/>
+        </w:rPr>
+        <w:t>.</w:t>
+      </w:r>
+      <w:r>
+        <w:rPr>
+          <w:rFonts w:ascii="Arial" w:hAnsi="Arial" w:cs="Arial"/>
+          <w:sz w:val="24"/>
+          <w:szCs w:val="24"/>
+        </w:rPr>
+        <w:t xml:space="preserve"> </w:t>
+      </w:r>
+    </w:p>
+    <w:p>
+      <w:pPr>
+        <w:pStyle w:val="PargrafodaLista"/>
+        <w:spacing w:line="360" w:lineRule="auto"/>
+        <w:ind w:left="0" w:firstLine="851"/>
+        <w:jc w:val="both"/>
+        <w:rPr>
+          <w:rFonts w:ascii="Arial" w:hAnsi="Arial" w:cs="Arial"/>
+          <w:sz w:val="24"/>
+          <w:szCs w:val="24"/>
+        </w:rPr>
+      </w:pPr>
+      <w:r>
+        <w:rPr>
+          <w:rFonts w:ascii="Arial" w:hAnsi="Arial" w:cs="Arial"/>
+          <w:sz w:val="24"/>
+          <w:szCs w:val="24"/>
+        </w:rPr>
+        <w:t xml:space="preserve">Interpretando os coeficientes temos que quando o bairro não faz parte da seleção que foi feita, o preço estimado é de R$ 29.172,40, e quando o bairro faz parte dessa seleção o preço estimado sobe para R$ 30.297,90. Assim, podemos concluir </w:t>
+      </w:r>
+      <w:r>
+        <w:rPr>
+          <w:rFonts w:ascii="Arial" w:hAnsi="Arial" w:cs="Arial"/>
+          <w:sz w:val="24"/>
+          <w:szCs w:val="24"/>
+        </w:rPr>
+        <w:t>com este modelo que existe uma relação entre o preço e os bairros selecionados, como estes foram escolhidos com base na relevância turística faz sentido que nesses bairros o preço estimado seja maior, no entanto este modelo possui um baíssimo nível de explicação, significando que este modelo sozinho não consegue explicar o preço.</w:t>
+      </w:r>
+    </w:p>
+    <w:p>
+      <w:pPr>
+        <w:pStyle w:val="PargrafodaLista"/>
+        <w:spacing w:line="360" w:lineRule="auto"/>
+        <w:ind w:left="0" w:firstLine="851"/>
+        <w:jc w:val="both"/>
+        <w:rPr>
+          <w:rFonts w:ascii="Arial" w:hAnsi="Arial" w:cs="Arial"/>
+          <w:sz w:val="24"/>
+          <w:szCs w:val="24"/>
+        </w:rPr>
+      </w:pPr>
+    </w:p>
+    <w:p>
+      <w:pPr>
+        <w:pStyle w:val="PargrafodaLista"/>
+        <w:spacing w:line="360" w:lineRule="auto"/>
+        <w:ind w:left="547"/>
+        <w:jc w:val="both"/>
+        <w:rPr>
+          <w:rFonts w:ascii="Arial" w:hAnsi="Arial" w:cs="Arial"/>
+          <w:sz w:val="24"/>
+          <w:szCs w:val="24"/>
+        </w:rPr>
+      </w:pPr>
+      <w:r>
+        <w:rPr>
+          <w:rFonts w:ascii="Arial" w:hAnsi="Arial" w:cs="Arial"/>
+          <w:sz w:val="24"/>
+          <w:szCs w:val="24"/>
+        </w:rPr>
+        <w:t>Figura 2 – Modelo de regressão linear simples preço vs. bairros selecionados</w:t>
+      </w:r>
     </w:p>
     <w:p>
       <w:pPr>
         <w:spacing w:line="360" w:lineRule="auto"/>
         <w:ind w:firstLine="708"/>
+        <w:jc w:val="center"/>
+        <w:rPr>
+          <w:rFonts w:ascii="Arial" w:hAnsi="Arial" w:cs="Arial"/>
+          <w:sz w:val="24"/>
+          <w:szCs w:val="24"/>
+        </w:rPr>
+      </w:pPr>
+      <w:r>
+        <w:rPr>
+          <w:noProof/>
+        </w:rPr>
+        <w:drawing>
+          <wp:inline distT="0" distB="0" distL="0" distR="0" wp14:anchorId="7CAF6BA2" wp14:editId="0F4CE540">
+            <wp:extent cx="3657600" cy="1708118"/>
+            <wp:effectExtent l="0" t="0" r="0" b="6985"/>
+            <wp:docPr id="3" name="Imagem 3"/>
+            <wp:cNvGraphicFramePr>
+              <a:graphicFrameLocks xmlns:a="http://schemas.openxmlformats.org/drawingml/2006/main" noChangeAspect="1"/>
+            </wp:cNvGraphicFramePr>
+            <a:graphic xmlns:a="http://schemas.openxmlformats.org/drawingml/2006/main">
+              <a:graphicData uri="http://schemas.openxmlformats.org/drawingml/2006/picture">
+                <pic:pic xmlns:pic="http://schemas.openxmlformats.org/drawingml/2006/picture">
+                  <pic:nvPicPr>
+                    <pic:cNvPr id="1" name=""/>
+                    <pic:cNvPicPr/>
+                  </pic:nvPicPr>
+                  <pic:blipFill>
+                    <a:blip r:embed="rId13"/>
+                    <a:stretch>
+                      <a:fillRect/>
+                    </a:stretch>
+                  </pic:blipFill>
+                  <pic:spPr>
+                    <a:xfrm>
+                      <a:off x="0" y="0"/>
+                      <a:ext cx="3705501" cy="1730488"/>
+                    </a:xfrm>
+                    <a:prstGeom prst="rect">
+                      <a:avLst/>
+                    </a:prstGeom>
+                  </pic:spPr>
+                </pic:pic>
+              </a:graphicData>
+            </a:graphic>
+          </wp:inline>
+        </w:drawing>
+      </w:r>
+    </w:p>
+    <w:p>
+      <w:pPr>
+        <w:pStyle w:val="PargrafodaLista"/>
+        <w:numPr>
+          <w:ilvl w:val="1"/>
+          <w:numId w:val="1"/>
+        </w:numPr>
+        <w:spacing w:line="360" w:lineRule="auto"/>
+        <w:rPr>
+          <w:rFonts w:ascii="Arial" w:hAnsi="Arial" w:cs="Arial"/>
+          <w:b/>
+          <w:bCs/>
+          <w:sz w:val="24"/>
+          <w:szCs w:val="24"/>
+        </w:rPr>
+      </w:pPr>
+      <w:r>
+        <w:rPr>
+          <w:rFonts w:ascii="Arial" w:hAnsi="Arial" w:cs="Arial"/>
+          <w:b/>
+          <w:bCs/>
+          <w:sz w:val="24"/>
+          <w:szCs w:val="24"/>
+        </w:rPr>
+        <w:t>Mínimo de noites</w:t>
+      </w:r>
+    </w:p>
+    <w:p>
+      <w:pPr>
+        <w:pStyle w:val="PargrafodaLista"/>
+        <w:spacing w:line="360" w:lineRule="auto"/>
+        <w:ind w:left="547"/>
+        <w:rPr>
+          <w:rFonts w:ascii="Arial" w:hAnsi="Arial" w:cs="Arial"/>
+          <w:b/>
+          <w:bCs/>
+          <w:sz w:val="24"/>
+          <w:szCs w:val="24"/>
+        </w:rPr>
+      </w:pPr>
+    </w:p>
+    <w:p>
+      <w:pPr>
+        <w:pStyle w:val="PargrafodaLista"/>
+        <w:spacing w:line="360" w:lineRule="auto"/>
+        <w:ind w:left="0" w:firstLine="851"/>
         <w:jc w:val="both"/>
         <w:rPr>
           <w:rFonts w:ascii="Arial" w:hAnsi="Arial" w:cs="Arial"/>
@@ -9772,328 +9957,29 @@
           <w:szCs w:val="24"/>
         </w:rPr>
       </w:pPr>
-    </w:p>
-    <w:tbl>
-      <w:tblPr>
-        <w:tblStyle w:val="TabelaSimples2"/>
-        <w:tblW w:w="0" w:type="auto"/>
-        <w:tblLook w:val="04A0" w:firstRow="1" w:lastRow="0" w:firstColumn="1" w:lastColumn="0" w:noHBand="0" w:noVBand="1"/>
-      </w:tblPr>
-      <w:tblGrid>
-        <w:gridCol w:w="3020"/>
-        <w:gridCol w:w="3020"/>
-        <w:gridCol w:w="3021"/>
-      </w:tblGrid>
-      <w:tr>
-        <w:trPr>
-          <w:cnfStyle w:val="100000000000" w:firstRow="1" w:lastRow="0" w:firstColumn="0" w:lastColumn="0" w:oddVBand="0" w:evenVBand="0" w:oddHBand="0" w:evenHBand="0" w:firstRowFirstColumn="0" w:firstRowLastColumn="0" w:lastRowFirstColumn="0" w:lastRowLastColumn="0"/>
-        </w:trPr>
-        <w:tc>
-          <w:tcPr>
-            <w:cnfStyle w:val="001000000000" w:firstRow="0" w:lastRow="0" w:firstColumn="1" w:lastColumn="0" w:oddVBand="0" w:evenVBand="0" w:oddHBand="0" w:evenHBand="0" w:firstRowFirstColumn="0" w:firstRowLastColumn="0" w:lastRowFirstColumn="0" w:lastRowLastColumn="0"/>
-            <w:tcW w:w="3020" w:type="dxa"/>
-          </w:tcPr>
-          <w:p>
-            <w:pPr>
-              <w:spacing w:line="360" w:lineRule="auto"/>
-              <w:jc w:val="both"/>
-              <w:rPr>
-                <w:rFonts w:ascii="Arial" w:hAnsi="Arial" w:cs="Arial"/>
-                <w:sz w:val="24"/>
-                <w:szCs w:val="24"/>
-              </w:rPr>
-            </w:pPr>
-            <w:r>
-              <w:rPr>
-                <w:rFonts w:ascii="Arial" w:hAnsi="Arial" w:cs="Arial"/>
-                <w:sz w:val="24"/>
-                <w:szCs w:val="24"/>
-              </w:rPr>
-              <w:lastRenderedPageBreak/>
-              <w:t>Variável</w:t>
-            </w:r>
-          </w:p>
-        </w:tc>
-        <w:tc>
-          <w:tcPr>
-            <w:tcW w:w="3020" w:type="dxa"/>
-          </w:tcPr>
-          <w:p>
-            <w:pPr>
-              <w:spacing w:line="360" w:lineRule="auto"/>
-              <w:jc w:val="both"/>
-              <w:cnfStyle w:val="100000000000" w:firstRow="1" w:lastRow="0" w:firstColumn="0" w:lastColumn="0" w:oddVBand="0" w:evenVBand="0" w:oddHBand="0" w:evenHBand="0" w:firstRowFirstColumn="0" w:firstRowLastColumn="0" w:lastRowFirstColumn="0" w:lastRowLastColumn="0"/>
-              <w:rPr>
-                <w:rFonts w:ascii="Arial" w:hAnsi="Arial" w:cs="Arial"/>
-                <w:sz w:val="24"/>
-                <w:szCs w:val="24"/>
-              </w:rPr>
-            </w:pPr>
-            <w:r>
-              <w:rPr>
-                <w:rFonts w:ascii="Arial" w:hAnsi="Arial" w:cs="Arial"/>
-                <w:sz w:val="24"/>
-                <w:szCs w:val="24"/>
-              </w:rPr>
-              <w:t>Significância</w:t>
-            </w:r>
-          </w:p>
-        </w:tc>
-        <w:tc>
-          <w:tcPr>
-            <w:tcW w:w="3021" w:type="dxa"/>
-          </w:tcPr>
-          <w:p>
-            <w:pPr>
-              <w:spacing w:line="360" w:lineRule="auto"/>
-              <w:jc w:val="both"/>
-              <w:cnfStyle w:val="100000000000" w:firstRow="1" w:lastRow="0" w:firstColumn="0" w:lastColumn="0" w:oddVBand="0" w:evenVBand="0" w:oddHBand="0" w:evenHBand="0" w:firstRowFirstColumn="0" w:firstRowLastColumn="0" w:lastRowFirstColumn="0" w:lastRowLastColumn="0"/>
-              <w:rPr>
-                <w:rFonts w:ascii="Arial" w:hAnsi="Arial" w:cs="Arial"/>
-                <w:sz w:val="24"/>
-                <w:szCs w:val="24"/>
-              </w:rPr>
-            </w:pPr>
-          </w:p>
-        </w:tc>
-      </w:tr>
-      <w:tr>
-        <w:trPr>
-          <w:cnfStyle w:val="000000100000" w:firstRow="0" w:lastRow="0" w:firstColumn="0" w:lastColumn="0" w:oddVBand="0" w:evenVBand="0" w:oddHBand="1" w:evenHBand="0" w:firstRowFirstColumn="0" w:firstRowLastColumn="0" w:lastRowFirstColumn="0" w:lastRowLastColumn="0"/>
-        </w:trPr>
-        <w:tc>
-          <w:tcPr>
-            <w:cnfStyle w:val="001000000000" w:firstRow="0" w:lastRow="0" w:firstColumn="1" w:lastColumn="0" w:oddVBand="0" w:evenVBand="0" w:oddHBand="0" w:evenHBand="0" w:firstRowFirstColumn="0" w:firstRowLastColumn="0" w:lastRowFirstColumn="0" w:lastRowLastColumn="0"/>
-            <w:tcW w:w="3020" w:type="dxa"/>
-          </w:tcPr>
-          <w:p>
-            <w:pPr>
-              <w:spacing w:line="360" w:lineRule="auto"/>
-              <w:jc w:val="both"/>
-              <w:rPr>
-                <w:rFonts w:ascii="Arial" w:hAnsi="Arial" w:cs="Arial"/>
-                <w:b w:val="0"/>
-                <w:bCs w:val="0"/>
-                <w:sz w:val="24"/>
-                <w:szCs w:val="24"/>
-              </w:rPr>
-            </w:pPr>
-            <w:proofErr w:type="spellStart"/>
-            <w:r>
-              <w:rPr>
-                <w:rFonts w:ascii="Arial" w:hAnsi="Arial" w:cs="Arial"/>
-                <w:b w:val="0"/>
-                <w:bCs w:val="0"/>
-                <w:sz w:val="24"/>
-                <w:szCs w:val="24"/>
-              </w:rPr>
-              <w:t>Room_type</w:t>
-            </w:r>
-            <w:proofErr w:type="spellEnd"/>
-          </w:p>
-        </w:tc>
-        <w:tc>
-          <w:tcPr>
-            <w:tcW w:w="3020" w:type="dxa"/>
-          </w:tcPr>
-          <w:p>
-            <w:pPr>
-              <w:spacing w:line="360" w:lineRule="auto"/>
-              <w:jc w:val="both"/>
-              <w:cnfStyle w:val="000000100000" w:firstRow="0" w:lastRow="0" w:firstColumn="0" w:lastColumn="0" w:oddVBand="0" w:evenVBand="0" w:oddHBand="1" w:evenHBand="0" w:firstRowFirstColumn="0" w:firstRowLastColumn="0" w:lastRowFirstColumn="0" w:lastRowLastColumn="0"/>
-              <w:rPr>
-                <w:rFonts w:ascii="Arial" w:hAnsi="Arial" w:cs="Arial"/>
-                <w:sz w:val="24"/>
-                <w:szCs w:val="24"/>
-              </w:rPr>
-            </w:pPr>
-          </w:p>
-        </w:tc>
-        <w:tc>
-          <w:tcPr>
-            <w:tcW w:w="3021" w:type="dxa"/>
-          </w:tcPr>
-          <w:p>
-            <w:pPr>
-              <w:spacing w:line="360" w:lineRule="auto"/>
-              <w:jc w:val="both"/>
-              <w:cnfStyle w:val="000000100000" w:firstRow="0" w:lastRow="0" w:firstColumn="0" w:lastColumn="0" w:oddVBand="0" w:evenVBand="0" w:oddHBand="1" w:evenHBand="0" w:firstRowFirstColumn="0" w:firstRowLastColumn="0" w:lastRowFirstColumn="0" w:lastRowLastColumn="0"/>
-              <w:rPr>
-                <w:rFonts w:ascii="Arial" w:hAnsi="Arial" w:cs="Arial"/>
-                <w:sz w:val="24"/>
-                <w:szCs w:val="24"/>
-              </w:rPr>
-            </w:pPr>
-          </w:p>
-        </w:tc>
-      </w:tr>
-      <w:tr>
-        <w:tc>
-          <w:tcPr>
-            <w:cnfStyle w:val="001000000000" w:firstRow="0" w:lastRow="0" w:firstColumn="1" w:lastColumn="0" w:oddVBand="0" w:evenVBand="0" w:oddHBand="0" w:evenHBand="0" w:firstRowFirstColumn="0" w:firstRowLastColumn="0" w:lastRowFirstColumn="0" w:lastRowLastColumn="0"/>
-            <w:tcW w:w="3020" w:type="dxa"/>
-          </w:tcPr>
-          <w:p>
-            <w:pPr>
-              <w:spacing w:line="360" w:lineRule="auto"/>
-              <w:jc w:val="both"/>
-              <w:rPr>
-                <w:rFonts w:ascii="Arial" w:hAnsi="Arial" w:cs="Arial"/>
-                <w:sz w:val="24"/>
-                <w:szCs w:val="24"/>
-              </w:rPr>
-            </w:pPr>
-          </w:p>
-        </w:tc>
-        <w:tc>
-          <w:tcPr>
-            <w:tcW w:w="3020" w:type="dxa"/>
-          </w:tcPr>
-          <w:p>
-            <w:pPr>
-              <w:spacing w:line="360" w:lineRule="auto"/>
-              <w:jc w:val="both"/>
-              <w:cnfStyle w:val="000000000000" w:firstRow="0" w:lastRow="0" w:firstColumn="0" w:lastColumn="0" w:oddVBand="0" w:evenVBand="0" w:oddHBand="0" w:evenHBand="0" w:firstRowFirstColumn="0" w:firstRowLastColumn="0" w:lastRowFirstColumn="0" w:lastRowLastColumn="0"/>
-              <w:rPr>
-                <w:rFonts w:ascii="Arial" w:hAnsi="Arial" w:cs="Arial"/>
-                <w:sz w:val="24"/>
-                <w:szCs w:val="24"/>
-              </w:rPr>
-            </w:pPr>
-          </w:p>
-        </w:tc>
-        <w:tc>
-          <w:tcPr>
-            <w:tcW w:w="3021" w:type="dxa"/>
-          </w:tcPr>
-          <w:p>
-            <w:pPr>
-              <w:spacing w:line="360" w:lineRule="auto"/>
-              <w:jc w:val="both"/>
-              <w:cnfStyle w:val="000000000000" w:firstRow="0" w:lastRow="0" w:firstColumn="0" w:lastColumn="0" w:oddVBand="0" w:evenVBand="0" w:oddHBand="0" w:evenHBand="0" w:firstRowFirstColumn="0" w:firstRowLastColumn="0" w:lastRowFirstColumn="0" w:lastRowLastColumn="0"/>
-              <w:rPr>
-                <w:rFonts w:ascii="Arial" w:hAnsi="Arial" w:cs="Arial"/>
-                <w:sz w:val="24"/>
-                <w:szCs w:val="24"/>
-              </w:rPr>
-            </w:pPr>
-          </w:p>
-        </w:tc>
-      </w:tr>
-      <w:tr>
-        <w:trPr>
-          <w:cnfStyle w:val="000000100000" w:firstRow="0" w:lastRow="0" w:firstColumn="0" w:lastColumn="0" w:oddVBand="0" w:evenVBand="0" w:oddHBand="1" w:evenHBand="0" w:firstRowFirstColumn="0" w:firstRowLastColumn="0" w:lastRowFirstColumn="0" w:lastRowLastColumn="0"/>
-        </w:trPr>
-        <w:tc>
-          <w:tcPr>
-            <w:cnfStyle w:val="001000000000" w:firstRow="0" w:lastRow="0" w:firstColumn="1" w:lastColumn="0" w:oddVBand="0" w:evenVBand="0" w:oddHBand="0" w:evenHBand="0" w:firstRowFirstColumn="0" w:firstRowLastColumn="0" w:lastRowFirstColumn="0" w:lastRowLastColumn="0"/>
-            <w:tcW w:w="3020" w:type="dxa"/>
-          </w:tcPr>
-          <w:p>
-            <w:pPr>
-              <w:spacing w:line="360" w:lineRule="auto"/>
-              <w:jc w:val="both"/>
-              <w:rPr>
-                <w:rFonts w:ascii="Arial" w:hAnsi="Arial" w:cs="Arial"/>
-                <w:sz w:val="24"/>
-                <w:szCs w:val="24"/>
-              </w:rPr>
-            </w:pPr>
-          </w:p>
-        </w:tc>
-        <w:tc>
-          <w:tcPr>
-            <w:tcW w:w="3020" w:type="dxa"/>
-          </w:tcPr>
-          <w:p>
-            <w:pPr>
-              <w:spacing w:line="360" w:lineRule="auto"/>
-              <w:jc w:val="both"/>
-              <w:cnfStyle w:val="000000100000" w:firstRow="0" w:lastRow="0" w:firstColumn="0" w:lastColumn="0" w:oddVBand="0" w:evenVBand="0" w:oddHBand="1" w:evenHBand="0" w:firstRowFirstColumn="0" w:firstRowLastColumn="0" w:lastRowFirstColumn="0" w:lastRowLastColumn="0"/>
-              <w:rPr>
-                <w:rFonts w:ascii="Arial" w:hAnsi="Arial" w:cs="Arial"/>
-                <w:sz w:val="24"/>
-                <w:szCs w:val="24"/>
-              </w:rPr>
-            </w:pPr>
-          </w:p>
-        </w:tc>
-        <w:tc>
-          <w:tcPr>
-            <w:tcW w:w="3021" w:type="dxa"/>
-          </w:tcPr>
-          <w:p>
-            <w:pPr>
-              <w:spacing w:line="360" w:lineRule="auto"/>
-              <w:jc w:val="both"/>
-              <w:cnfStyle w:val="000000100000" w:firstRow="0" w:lastRow="0" w:firstColumn="0" w:lastColumn="0" w:oddVBand="0" w:evenVBand="0" w:oddHBand="1" w:evenHBand="0" w:firstRowFirstColumn="0" w:firstRowLastColumn="0" w:lastRowFirstColumn="0" w:lastRowLastColumn="0"/>
-              <w:rPr>
-                <w:rFonts w:ascii="Arial" w:hAnsi="Arial" w:cs="Arial"/>
-                <w:sz w:val="24"/>
-                <w:szCs w:val="24"/>
-              </w:rPr>
-            </w:pPr>
-          </w:p>
-        </w:tc>
-      </w:tr>
-      <w:tr>
-        <w:tc>
-          <w:tcPr>
-            <w:cnfStyle w:val="001000000000" w:firstRow="0" w:lastRow="0" w:firstColumn="1" w:lastColumn="0" w:oddVBand="0" w:evenVBand="0" w:oddHBand="0" w:evenHBand="0" w:firstRowFirstColumn="0" w:firstRowLastColumn="0" w:lastRowFirstColumn="0" w:lastRowLastColumn="0"/>
-            <w:tcW w:w="3020" w:type="dxa"/>
-          </w:tcPr>
-          <w:p>
-            <w:pPr>
-              <w:spacing w:line="360" w:lineRule="auto"/>
-              <w:jc w:val="both"/>
-              <w:rPr>
-                <w:rFonts w:ascii="Arial" w:hAnsi="Arial" w:cs="Arial"/>
-                <w:sz w:val="24"/>
-                <w:szCs w:val="24"/>
-              </w:rPr>
-            </w:pPr>
-          </w:p>
-        </w:tc>
-        <w:tc>
-          <w:tcPr>
-            <w:tcW w:w="3020" w:type="dxa"/>
-          </w:tcPr>
-          <w:p>
-            <w:pPr>
-              <w:spacing w:line="360" w:lineRule="auto"/>
-              <w:jc w:val="both"/>
-              <w:cnfStyle w:val="000000000000" w:firstRow="0" w:lastRow="0" w:firstColumn="0" w:lastColumn="0" w:oddVBand="0" w:evenVBand="0" w:oddHBand="0" w:evenHBand="0" w:firstRowFirstColumn="0" w:firstRowLastColumn="0" w:lastRowFirstColumn="0" w:lastRowLastColumn="0"/>
-              <w:rPr>
-                <w:rFonts w:ascii="Arial" w:hAnsi="Arial" w:cs="Arial"/>
-                <w:sz w:val="24"/>
-                <w:szCs w:val="24"/>
-              </w:rPr>
-            </w:pPr>
-          </w:p>
-        </w:tc>
-        <w:tc>
-          <w:tcPr>
-            <w:tcW w:w="3021" w:type="dxa"/>
-          </w:tcPr>
-          <w:p>
-            <w:pPr>
-              <w:spacing w:line="360" w:lineRule="auto"/>
-              <w:jc w:val="both"/>
-              <w:cnfStyle w:val="000000000000" w:firstRow="0" w:lastRow="0" w:firstColumn="0" w:lastColumn="0" w:oddVBand="0" w:evenVBand="0" w:oddHBand="0" w:evenHBand="0" w:firstRowFirstColumn="0" w:firstRowLastColumn="0" w:lastRowFirstColumn="0" w:lastRowLastColumn="0"/>
-              <w:rPr>
-                <w:rFonts w:ascii="Arial" w:hAnsi="Arial" w:cs="Arial"/>
-                <w:sz w:val="24"/>
-                <w:szCs w:val="24"/>
-              </w:rPr>
-            </w:pPr>
-          </w:p>
-        </w:tc>
-      </w:tr>
-    </w:tbl>
-    <w:p>
-      <w:pPr>
-        <w:spacing w:line="360" w:lineRule="auto"/>
-        <w:ind w:firstLine="708"/>
+      <w:r>
+        <w:rPr>
+          <w:rFonts w:ascii="Arial" w:hAnsi="Arial" w:cs="Arial"/>
+          <w:sz w:val="24"/>
+          <w:szCs w:val="24"/>
+        </w:rPr>
+        <w:lastRenderedPageBreak/>
+        <w:t xml:space="preserve">O terceiro modelo nos traz a variável dependente preço e a variável independente mínimo de noites. </w:t>
+      </w:r>
+      <w:r>
+        <w:rPr>
+          <w:rFonts w:ascii="Arial" w:hAnsi="Arial" w:cs="Arial"/>
+          <w:sz w:val="24"/>
+          <w:szCs w:val="24"/>
+        </w:rPr>
+        <w:t>Começando com a avaliação do modelo temos que este parâmetro não é estatisticamente significativo a 95% de nível de confiança, sendo assim a 95% de nível de confiança podemos dizer que este parâmetro é estatisticamente igual a zero, no entanto ele é significativo a 90% e por isso manteremos essa variável quando formos inserir no modelo múltiplo, ainda mais considerando o grau de explicação deste modelo que é bem baixo (0%), logo este modelo acaba não tendo muita utilidade.</w:t>
+      </w:r>
+    </w:p>
+    <w:p>
+      <w:pPr>
+        <w:pStyle w:val="PargrafodaLista"/>
+        <w:spacing w:line="360" w:lineRule="auto"/>
+        <w:ind w:left="0" w:firstLine="851"/>
         <w:jc w:val="both"/>
         <w:rPr>
           <w:rFonts w:ascii="Arial" w:hAnsi="Arial" w:cs="Arial"/>
@@ -10101,15 +9987,560 @@
           <w:szCs w:val="24"/>
         </w:rPr>
       </w:pPr>
-    </w:p>
-    <w:p>
-      <w:r>
-        <w:br w:type="page"/>
-      </w:r>
-    </w:p>
-    <w:p>
-      <w:r>
+      <w:r>
+        <w:rPr>
+          <w:rFonts w:ascii="Arial" w:hAnsi="Arial" w:cs="Arial"/>
+          <w:sz w:val="24"/>
+          <w:szCs w:val="24"/>
+        </w:rPr>
+        <w:t xml:space="preserve">Quanto a interpretação temos que quando o mínimo de noites é zero, o preço estimado é aproximadamente R$ 29.879,76, e para cada noite adicional há um incremento no preço em aproximadamente R$ 19,26. </w:t>
+      </w:r>
+    </w:p>
+    <w:p>
+      <w:pPr>
+        <w:spacing w:line="360" w:lineRule="auto"/>
+        <w:ind w:left="547"/>
+        <w:rPr>
+          <w:rFonts w:ascii="Arial" w:hAnsi="Arial" w:cs="Arial"/>
+          <w:sz w:val="24"/>
+          <w:szCs w:val="24"/>
+        </w:rPr>
+      </w:pPr>
+      <w:r>
+        <w:rPr>
+          <w:rFonts w:ascii="Arial" w:hAnsi="Arial" w:cs="Arial"/>
+          <w:sz w:val="24"/>
+          <w:szCs w:val="24"/>
+        </w:rPr>
+        <w:t>Figura 3 – Modelo de regressão linear simples preço vs. mínimo de noites</w:t>
+      </w:r>
+    </w:p>
+    <w:p>
+      <w:pPr>
+        <w:spacing w:line="360" w:lineRule="auto"/>
+        <w:ind w:left="547"/>
+        <w:jc w:val="center"/>
+        <w:rPr>
+          <w:rFonts w:ascii="Arial" w:hAnsi="Arial" w:cs="Arial"/>
+          <w:sz w:val="24"/>
+          <w:szCs w:val="24"/>
+        </w:rPr>
+      </w:pPr>
+      <w:r>
+        <w:rPr>
+          <w:noProof/>
+        </w:rPr>
+        <w:drawing>
+          <wp:inline distT="0" distB="0" distL="0" distR="0" wp14:anchorId="5E42CBF3" wp14:editId="01E0A8DA">
+            <wp:extent cx="3408052" cy="1582310"/>
+            <wp:effectExtent l="0" t="0" r="1905" b="0"/>
+            <wp:docPr id="11" name="Imagem 11"/>
+            <wp:cNvGraphicFramePr>
+              <a:graphicFrameLocks xmlns:a="http://schemas.openxmlformats.org/drawingml/2006/main" noChangeAspect="1"/>
+            </wp:cNvGraphicFramePr>
+            <a:graphic xmlns:a="http://schemas.openxmlformats.org/drawingml/2006/main">
+              <a:graphicData uri="http://schemas.openxmlformats.org/drawingml/2006/picture">
+                <pic:pic xmlns:pic="http://schemas.openxmlformats.org/drawingml/2006/picture">
+                  <pic:nvPicPr>
+                    <pic:cNvPr id="1" name=""/>
+                    <pic:cNvPicPr/>
+                  </pic:nvPicPr>
+                  <pic:blipFill>
+                    <a:blip r:embed="rId14"/>
+                    <a:stretch>
+                      <a:fillRect/>
+                    </a:stretch>
+                  </pic:blipFill>
+                  <pic:spPr>
+                    <a:xfrm>
+                      <a:off x="0" y="0"/>
+                      <a:ext cx="3488691" cy="1619749"/>
+                    </a:xfrm>
+                    <a:prstGeom prst="rect">
+                      <a:avLst/>
+                    </a:prstGeom>
+                  </pic:spPr>
+                </pic:pic>
+              </a:graphicData>
+            </a:graphic>
+          </wp:inline>
+        </w:drawing>
+      </w:r>
+    </w:p>
+    <w:p>
+      <w:pPr>
+        <w:pStyle w:val="PargrafodaLista"/>
+        <w:numPr>
+          <w:ilvl w:val="1"/>
+          <w:numId w:val="1"/>
+        </w:numPr>
+        <w:rPr>
+          <w:rFonts w:ascii="Arial" w:hAnsi="Arial" w:cs="Arial"/>
+          <w:sz w:val="24"/>
+          <w:szCs w:val="24"/>
+        </w:rPr>
+      </w:pPr>
+      <w:r>
+        <w:rPr>
+          <w:rFonts w:ascii="Arial" w:hAnsi="Arial" w:cs="Arial"/>
+          <w:b/>
+          <w:bCs/>
+          <w:sz w:val="24"/>
+          <w:szCs w:val="24"/>
+        </w:rPr>
+        <w:t>Disponibilidade em 365 dias</w:t>
+      </w:r>
+    </w:p>
+    <w:p>
+      <w:pPr>
+        <w:pStyle w:val="PargrafodaLista"/>
+        <w:ind w:left="547"/>
+        <w:rPr>
+          <w:rFonts w:ascii="Arial" w:hAnsi="Arial" w:cs="Arial"/>
+          <w:b/>
+          <w:bCs/>
+          <w:sz w:val="24"/>
+          <w:szCs w:val="24"/>
+        </w:rPr>
+      </w:pPr>
+    </w:p>
+    <w:p>
+      <w:pPr>
+        <w:pStyle w:val="PargrafodaLista"/>
+        <w:spacing w:line="360" w:lineRule="auto"/>
+        <w:ind w:left="0" w:firstLine="851"/>
+        <w:jc w:val="both"/>
+        <w:rPr>
+          <w:rFonts w:ascii="Arial" w:hAnsi="Arial" w:cs="Arial"/>
+          <w:sz w:val="24"/>
+          <w:szCs w:val="24"/>
+        </w:rPr>
+      </w:pPr>
+      <w:r>
+        <w:rPr>
+          <w:rFonts w:ascii="Arial" w:hAnsi="Arial" w:cs="Arial"/>
+          <w:sz w:val="24"/>
+          <w:szCs w:val="24"/>
+        </w:rPr>
+        <w:t>Para ajudar na análise do modelo, a variável disponibilidade em 365 dias foi modificada, assim ela virou uma variável em percentual pois como a variável tem um limite de 365 dias não faria muito sentido se fossemos estimar no modelo mais dias do que o limite, logo essa variável virou um percentual de ocupação</w:t>
+      </w:r>
+      <w:r>
+        <w:rPr>
+          <w:rFonts w:ascii="Arial" w:hAnsi="Arial" w:cs="Arial"/>
+          <w:sz w:val="24"/>
+          <w:szCs w:val="24"/>
+        </w:rPr>
+        <w:t xml:space="preserve"> em 365 dias</w:t>
+      </w:r>
+      <w:r>
+        <w:rPr>
+          <w:rFonts w:ascii="Arial" w:hAnsi="Arial" w:cs="Arial"/>
+          <w:sz w:val="24"/>
+          <w:szCs w:val="24"/>
+        </w:rPr>
+        <w:t>.</w:t>
+      </w:r>
+    </w:p>
+    <w:p>
+      <w:pPr>
+        <w:pStyle w:val="PargrafodaLista"/>
+        <w:spacing w:line="360" w:lineRule="auto"/>
+        <w:ind w:left="0" w:firstLine="851"/>
+        <w:jc w:val="both"/>
+        <w:rPr>
+          <w:rFonts w:ascii="Arial" w:hAnsi="Arial" w:cs="Arial"/>
+          <w:sz w:val="24"/>
+          <w:szCs w:val="24"/>
+        </w:rPr>
+      </w:pPr>
+      <w:r>
+        <w:rPr>
+          <w:rFonts w:ascii="Arial" w:hAnsi="Arial" w:cs="Arial"/>
+          <w:sz w:val="24"/>
+          <w:szCs w:val="24"/>
+        </w:rPr>
+        <w:t xml:space="preserve">Avaliando o modelo </w:t>
+      </w:r>
+      <w:r>
+        <w:rPr>
+          <w:rFonts w:ascii="Arial" w:hAnsi="Arial" w:cs="Arial"/>
+          <w:sz w:val="24"/>
+          <w:szCs w:val="24"/>
+        </w:rPr>
+        <w:t xml:space="preserve">a partir da Figura 4 </w:t>
+      </w:r>
+      <w:r>
+        <w:rPr>
+          <w:rFonts w:ascii="Arial" w:hAnsi="Arial" w:cs="Arial"/>
+          <w:sz w:val="24"/>
+          <w:szCs w:val="24"/>
+        </w:rPr>
+        <w:t>temos que o parâmetro é significativo até em 99% de Nível de Confiança, sendo assim, esta variável é estatisticamente diferente de zero até a 99% de Nível de Confiança.</w:t>
+      </w:r>
+      <w:r>
+        <w:rPr>
+          <w:rFonts w:ascii="Arial" w:hAnsi="Arial" w:cs="Arial"/>
+          <w:sz w:val="24"/>
+          <w:szCs w:val="24"/>
+        </w:rPr>
+        <w:t xml:space="preserve"> </w:t>
+      </w:r>
+      <w:r>
+        <w:rPr>
+          <w:rFonts w:ascii="Arial" w:hAnsi="Arial" w:cs="Arial"/>
+          <w:sz w:val="24"/>
+          <w:szCs w:val="24"/>
+        </w:rPr>
+        <w:t>No entanto o poder explicativo deste modelo é baixo (aproximadamente 0%), sendo assim esse modelo não é suficiente para explicar o comportamento do preço baseado na disponibilidade em 365 dias.</w:t>
+      </w:r>
+    </w:p>
+    <w:p>
+      <w:pPr>
+        <w:pStyle w:val="PargrafodaLista"/>
+        <w:spacing w:line="360" w:lineRule="auto"/>
+        <w:ind w:left="0" w:firstLine="544"/>
+        <w:jc w:val="both"/>
+        <w:rPr>
+          <w:rFonts w:ascii="Arial" w:hAnsi="Arial" w:cs="Arial"/>
+          <w:sz w:val="24"/>
+          <w:szCs w:val="24"/>
+        </w:rPr>
+      </w:pPr>
+      <w:r>
+        <w:rPr>
+          <w:rFonts w:ascii="Arial" w:hAnsi="Arial" w:cs="Arial"/>
+          <w:sz w:val="24"/>
+          <w:szCs w:val="24"/>
+        </w:rPr>
+        <w:t xml:space="preserve">Interpretando os coeficientes temos que quando a disponibilidade for 0, o preço estimado é de aproximadamente R$ 27.433,43, para cada 1% de aumento na variável </w:t>
+      </w:r>
+      <w:r>
+        <w:rPr>
+          <w:rFonts w:ascii="Arial" w:hAnsi="Arial" w:cs="Arial"/>
+          <w:sz w:val="24"/>
+          <w:szCs w:val="24"/>
+        </w:rPr>
         <w:lastRenderedPageBreak/>
+        <w:t xml:space="preserve">disponibilidade em 365 dias (em porcentagem) o preço estimado aumenta em aproximadamente R$ 45,63. </w:t>
+      </w:r>
+    </w:p>
+    <w:p>
+      <w:pPr>
+        <w:pStyle w:val="PargrafodaLista"/>
+        <w:spacing w:line="360" w:lineRule="auto"/>
+        <w:ind w:left="0" w:firstLine="544"/>
+        <w:jc w:val="both"/>
+        <w:rPr>
+          <w:rFonts w:ascii="Arial" w:hAnsi="Arial" w:cs="Arial"/>
+          <w:sz w:val="24"/>
+          <w:szCs w:val="24"/>
+        </w:rPr>
+      </w:pPr>
+    </w:p>
+    <w:p>
+      <w:pPr>
+        <w:pStyle w:val="PargrafodaLista"/>
+        <w:ind w:left="547"/>
+        <w:rPr>
+          <w:rFonts w:ascii="Arial" w:hAnsi="Arial" w:cs="Arial"/>
+          <w:sz w:val="24"/>
+          <w:szCs w:val="24"/>
+        </w:rPr>
+      </w:pPr>
+      <w:r>
+        <w:rPr>
+          <w:rFonts w:ascii="Arial" w:hAnsi="Arial" w:cs="Arial"/>
+          <w:sz w:val="24"/>
+          <w:szCs w:val="24"/>
+        </w:rPr>
+        <w:t>Figura 4 – Modelo de regressão linear preço vs. disponibilidade em 365 dias</w:t>
+      </w:r>
+    </w:p>
+    <w:p>
+      <w:pPr>
+        <w:ind w:left="142"/>
+        <w:jc w:val="center"/>
+        <w:rPr>
+          <w:rFonts w:ascii="Arial" w:hAnsi="Arial" w:cs="Arial"/>
+          <w:sz w:val="24"/>
+          <w:szCs w:val="24"/>
+        </w:rPr>
+      </w:pPr>
+      <w:r>
+        <w:rPr>
+          <w:noProof/>
+        </w:rPr>
+        <w:drawing>
+          <wp:inline distT="0" distB="0" distL="0" distR="0" wp14:anchorId="7F8524CF" wp14:editId="5B4C3057">
+            <wp:extent cx="3411109" cy="1509070"/>
+            <wp:effectExtent l="0" t="0" r="0" b="0"/>
+            <wp:docPr id="4" name="Imagem 4"/>
+            <wp:cNvGraphicFramePr>
+              <a:graphicFrameLocks xmlns:a="http://schemas.openxmlformats.org/drawingml/2006/main" noChangeAspect="1"/>
+            </wp:cNvGraphicFramePr>
+            <a:graphic xmlns:a="http://schemas.openxmlformats.org/drawingml/2006/main">
+              <a:graphicData uri="http://schemas.openxmlformats.org/drawingml/2006/picture">
+                <pic:pic xmlns:pic="http://schemas.openxmlformats.org/drawingml/2006/picture">
+                  <pic:nvPicPr>
+                    <pic:cNvPr id="1" name=""/>
+                    <pic:cNvPicPr/>
+                  </pic:nvPicPr>
+                  <pic:blipFill>
+                    <a:blip r:embed="rId15"/>
+                    <a:stretch>
+                      <a:fillRect/>
+                    </a:stretch>
+                  </pic:blipFill>
+                  <pic:spPr>
+                    <a:xfrm>
+                      <a:off x="0" y="0"/>
+                      <a:ext cx="3533709" cy="1563308"/>
+                    </a:xfrm>
+                    <a:prstGeom prst="rect">
+                      <a:avLst/>
+                    </a:prstGeom>
+                  </pic:spPr>
+                </pic:pic>
+              </a:graphicData>
+            </a:graphic>
+          </wp:inline>
+        </w:drawing>
+      </w:r>
+    </w:p>
+    <w:p>
+      <w:pPr>
+        <w:pStyle w:val="PargrafodaLista"/>
+        <w:ind w:left="547"/>
+      </w:pPr>
+    </w:p>
+    <w:p>
+      <w:pPr>
+        <w:pStyle w:val="PargrafodaLista"/>
+        <w:ind w:left="547"/>
+      </w:pPr>
+    </w:p>
+    <w:p>
+      <w:pPr>
+        <w:pStyle w:val="PargrafodaLista"/>
+        <w:ind w:left="547"/>
+      </w:pPr>
+    </w:p>
+    <w:p>
+      <w:pPr>
+        <w:pStyle w:val="PargrafodaLista"/>
+        <w:ind w:left="547"/>
+      </w:pPr>
+    </w:p>
+    <w:p>
+      <w:pPr>
+        <w:pStyle w:val="PargrafodaLista"/>
+        <w:ind w:left="547"/>
+      </w:pPr>
+    </w:p>
+    <w:p>
+      <w:pPr>
+        <w:pStyle w:val="PargrafodaLista"/>
+        <w:ind w:left="547"/>
+      </w:pPr>
+    </w:p>
+    <w:p>
+      <w:pPr>
+        <w:pStyle w:val="PargrafodaLista"/>
+        <w:ind w:left="547"/>
+      </w:pPr>
+    </w:p>
+    <w:p>
+      <w:pPr>
+        <w:pStyle w:val="PargrafodaLista"/>
+        <w:ind w:left="547"/>
+      </w:pPr>
+    </w:p>
+    <w:p>
+      <w:pPr>
+        <w:pStyle w:val="PargrafodaLista"/>
+        <w:ind w:left="547"/>
+      </w:pPr>
+    </w:p>
+    <w:p>
+      <w:pPr>
+        <w:pStyle w:val="PargrafodaLista"/>
+        <w:ind w:left="547"/>
+      </w:pPr>
+    </w:p>
+    <w:p>
+      <w:pPr>
+        <w:pStyle w:val="PargrafodaLista"/>
+        <w:ind w:left="547"/>
+      </w:pPr>
+    </w:p>
+    <w:p>
+      <w:pPr>
+        <w:pStyle w:val="PargrafodaLista"/>
+        <w:ind w:left="547"/>
+      </w:pPr>
+    </w:p>
+    <w:p>
+      <w:pPr>
+        <w:pStyle w:val="PargrafodaLista"/>
+        <w:ind w:left="547"/>
+      </w:pPr>
+    </w:p>
+    <w:p>
+      <w:pPr>
+        <w:pStyle w:val="PargrafodaLista"/>
+        <w:ind w:left="547"/>
+      </w:pPr>
+    </w:p>
+    <w:p>
+      <w:pPr>
+        <w:pStyle w:val="PargrafodaLista"/>
+        <w:ind w:left="547"/>
+      </w:pPr>
+    </w:p>
+    <w:p>
+      <w:pPr>
+        <w:pStyle w:val="PargrafodaLista"/>
+        <w:ind w:left="547"/>
+      </w:pPr>
+    </w:p>
+    <w:p>
+      <w:pPr>
+        <w:pStyle w:val="PargrafodaLista"/>
+        <w:ind w:left="547"/>
+      </w:pPr>
+    </w:p>
+    <w:p>
+      <w:pPr>
+        <w:pStyle w:val="PargrafodaLista"/>
+        <w:ind w:left="547"/>
+      </w:pPr>
+    </w:p>
+    <w:p>
+      <w:pPr>
+        <w:pStyle w:val="PargrafodaLista"/>
+        <w:ind w:left="547"/>
+      </w:pPr>
+    </w:p>
+    <w:p>
+      <w:pPr>
+        <w:pStyle w:val="PargrafodaLista"/>
+        <w:ind w:left="547"/>
+      </w:pPr>
+    </w:p>
+    <w:p>
+      <w:pPr>
+        <w:pStyle w:val="PargrafodaLista"/>
+        <w:ind w:left="547"/>
+      </w:pPr>
+    </w:p>
+    <w:p>
+      <w:pPr>
+        <w:pStyle w:val="PargrafodaLista"/>
+        <w:ind w:left="547"/>
+      </w:pPr>
+    </w:p>
+    <w:p>
+      <w:pPr>
+        <w:pStyle w:val="PargrafodaLista"/>
+        <w:ind w:left="547"/>
+      </w:pPr>
+    </w:p>
+    <w:p>
+      <w:pPr>
+        <w:pStyle w:val="PargrafodaLista"/>
+        <w:ind w:left="547"/>
+      </w:pPr>
+    </w:p>
+    <w:p>
+      <w:pPr>
+        <w:pStyle w:val="PargrafodaLista"/>
+        <w:ind w:left="547"/>
+      </w:pPr>
+    </w:p>
+    <w:p>
+      <w:pPr>
+        <w:pStyle w:val="PargrafodaLista"/>
+        <w:ind w:left="547"/>
+      </w:pPr>
+    </w:p>
+    <w:p>
+      <w:pPr>
+        <w:pStyle w:val="PargrafodaLista"/>
+        <w:ind w:left="547"/>
+      </w:pPr>
+    </w:p>
+    <w:p>
+      <w:pPr>
+        <w:pStyle w:val="PargrafodaLista"/>
+        <w:ind w:left="547"/>
+      </w:pPr>
+    </w:p>
+    <w:p>
+      <w:pPr>
+        <w:pStyle w:val="PargrafodaLista"/>
+        <w:ind w:left="547"/>
+      </w:pPr>
+    </w:p>
+    <w:p>
+      <w:pPr>
+        <w:pStyle w:val="PargrafodaLista"/>
+        <w:ind w:left="547"/>
+      </w:pPr>
+    </w:p>
+    <w:p>
+      <w:pPr>
+        <w:pStyle w:val="PargrafodaLista"/>
+        <w:ind w:left="547"/>
+      </w:pPr>
+    </w:p>
+    <w:p>
+      <w:pPr>
+        <w:pStyle w:val="PargrafodaLista"/>
+        <w:ind w:left="547"/>
+      </w:pPr>
+    </w:p>
+    <w:p>
+      <w:pPr>
+        <w:pStyle w:val="PargrafodaLista"/>
+        <w:ind w:left="547"/>
+      </w:pPr>
+    </w:p>
+    <w:p>
+      <w:pPr>
+        <w:pStyle w:val="PargrafodaLista"/>
+        <w:ind w:left="547"/>
+      </w:pPr>
+    </w:p>
+    <w:p>
+      <w:pPr>
+        <w:pStyle w:val="PargrafodaLista"/>
+        <w:ind w:left="547"/>
+      </w:pPr>
+    </w:p>
+    <w:p>
+      <w:pPr>
+        <w:pStyle w:val="PargrafodaLista"/>
+        <w:ind w:left="547"/>
+      </w:pPr>
+    </w:p>
+    <w:p>
+      <w:pPr>
+        <w:pStyle w:val="PargrafodaLista"/>
+        <w:ind w:left="547"/>
+      </w:pPr>
+    </w:p>
+    <w:p>
+      <w:pPr>
+        <w:pStyle w:val="PargrafodaLista"/>
+        <w:ind w:left="547"/>
+      </w:pPr>
+    </w:p>
+    <w:p>
+      <w:pPr>
+        <w:pStyle w:val="PargrafodaLista"/>
+        <w:ind w:left="547"/>
+      </w:pPr>
+      <w:r>
         <w:t>REFERÊNCIAS</w:t>
       </w:r>
     </w:p>
@@ -10119,7 +10550,7 @@
         <w:ind w:left="0" w:firstLine="502"/>
         <w:jc w:val="both"/>
       </w:pPr>
-      <w:hyperlink r:id="rId12" w:history="1">
+      <w:hyperlink r:id="rId16" w:history="1">
         <w:r>
           <w:rPr>
             <w:rStyle w:val="Hyperlink"/>
@@ -10134,7 +10565,7 @@
         <w:ind w:left="0" w:firstLine="502"/>
         <w:jc w:val="both"/>
       </w:pPr>
-      <w:hyperlink r:id="rId13" w:history="1">
+      <w:hyperlink r:id="rId17" w:history="1">
         <w:r>
           <w:rPr>
             <w:rStyle w:val="Hyperlink"/>
@@ -10149,7 +10580,7 @@
         <w:ind w:left="0" w:firstLine="502"/>
         <w:jc w:val="both"/>
       </w:pPr>
-      <w:hyperlink r:id="rId14" w:history="1">
+      <w:hyperlink r:id="rId18" w:history="1">
         <w:r>
           <w:rPr>
             <w:rStyle w:val="Hyperlink"/>
@@ -10164,7 +10595,7 @@
         <w:ind w:left="0" w:firstLine="502"/>
         <w:jc w:val="both"/>
       </w:pPr>
-      <w:hyperlink r:id="rId15" w:history="1">
+      <w:hyperlink r:id="rId19" w:history="1">
         <w:r>
           <w:rPr>
             <w:rStyle w:val="Hyperlink"/>
@@ -10179,7 +10610,7 @@
         <w:ind w:left="0" w:firstLine="502"/>
         <w:jc w:val="both"/>
       </w:pPr>
-      <w:hyperlink r:id="rId16" w:history="1">
+      <w:hyperlink r:id="rId20" w:history="1">
         <w:r>
           <w:rPr>
             <w:rStyle w:val="Hyperlink"/>
@@ -10194,7 +10625,7 @@
         <w:ind w:left="0" w:firstLine="502"/>
         <w:jc w:val="both"/>
       </w:pPr>
-      <w:hyperlink r:id="rId17" w:history="1">
+      <w:hyperlink r:id="rId21" w:history="1">
         <w:r>
           <w:rPr>
             <w:rStyle w:val="Hyperlink"/>
@@ -10216,7 +10647,7 @@
         <w:ind w:left="0" w:firstLine="502"/>
         <w:jc w:val="both"/>
       </w:pPr>
-      <w:hyperlink r:id="rId18" w:history="1">
+      <w:hyperlink r:id="rId22" w:history="1">
         <w:r>
           <w:rPr>
             <w:rStyle w:val="Hyperlink"/>

</xml_diff>

<commit_message>
Refazendo a parte de regressão linear e adicionando o modelo multiplo completo e incompleto
</commit_message>
<xml_diff>
--- a/report.docx
+++ b/report.docx
@@ -4,7 +4,6 @@
   <w:body>
     <w:p>
       <w:pPr>
-        <w:spacing w:line="360" w:lineRule="auto"/>
         <w:jc w:val="center"/>
         <w:rPr>
           <w:rFonts w:ascii="Arial" w:hAnsi="Arial" w:cs="Arial"/>
@@ -27,7 +26,6 @@
     </w:p>
     <w:p>
       <w:pPr>
-        <w:spacing w:line="360" w:lineRule="auto"/>
         <w:jc w:val="center"/>
         <w:rPr>
           <w:rFonts w:ascii="Arial" w:hAnsi="Arial" w:cs="Arial"/>
@@ -50,7 +48,6 @@
     </w:p>
     <w:p>
       <w:pPr>
-        <w:spacing w:line="360" w:lineRule="auto"/>
         <w:jc w:val="center"/>
         <w:rPr>
           <w:rFonts w:ascii="Arial" w:hAnsi="Arial" w:cs="Arial"/>
@@ -63,7 +60,6 @@
     </w:p>
     <w:p>
       <w:pPr>
-        <w:spacing w:line="360" w:lineRule="auto"/>
         <w:jc w:val="center"/>
         <w:rPr>
           <w:rFonts w:ascii="Arial" w:hAnsi="Arial" w:cs="Arial"/>
@@ -76,7 +72,6 @@
     </w:p>
     <w:p>
       <w:pPr>
-        <w:spacing w:line="360" w:lineRule="auto"/>
         <w:jc w:val="center"/>
         <w:rPr>
           <w:rFonts w:ascii="Arial" w:hAnsi="Arial" w:cs="Arial"/>
@@ -89,7 +84,6 @@
     </w:p>
     <w:p>
       <w:pPr>
-        <w:spacing w:line="360" w:lineRule="auto"/>
         <w:jc w:val="center"/>
         <w:rPr>
           <w:rFonts w:ascii="Arial" w:hAnsi="Arial" w:cs="Arial"/>
@@ -102,7 +96,6 @@
     </w:p>
     <w:p>
       <w:pPr>
-        <w:spacing w:line="360" w:lineRule="auto"/>
         <w:jc w:val="center"/>
         <w:rPr>
           <w:rFonts w:ascii="Arial" w:hAnsi="Arial" w:cs="Arial"/>
@@ -115,7 +108,6 @@
     </w:p>
     <w:p>
       <w:pPr>
-        <w:spacing w:line="360" w:lineRule="auto"/>
         <w:jc w:val="center"/>
         <w:rPr>
           <w:rFonts w:ascii="Arial" w:hAnsi="Arial" w:cs="Arial"/>
@@ -128,7 +120,6 @@
     </w:p>
     <w:p>
       <w:pPr>
-        <w:spacing w:line="360" w:lineRule="auto"/>
         <w:jc w:val="center"/>
         <w:rPr>
           <w:rFonts w:ascii="Arial" w:hAnsi="Arial" w:cs="Arial"/>
@@ -141,7 +132,6 @@
     </w:p>
     <w:p>
       <w:pPr>
-        <w:spacing w:line="360" w:lineRule="auto"/>
         <w:jc w:val="center"/>
         <w:rPr>
           <w:rFonts w:ascii="Arial" w:hAnsi="Arial" w:cs="Arial"/>
@@ -184,7 +174,6 @@
     </w:p>
     <w:p>
       <w:pPr>
-        <w:spacing w:line="360" w:lineRule="auto"/>
         <w:jc w:val="center"/>
         <w:rPr>
           <w:rFonts w:ascii="Arial" w:hAnsi="Arial" w:cs="Arial"/>
@@ -203,7 +192,6 @@
     </w:p>
     <w:p>
       <w:pPr>
-        <w:spacing w:line="360" w:lineRule="auto"/>
         <w:rPr>
           <w:rFonts w:ascii="Arial" w:hAnsi="Arial" w:cs="Arial"/>
           <w:b/>
@@ -215,7 +203,6 @@
     </w:p>
     <w:p>
       <w:pPr>
-        <w:spacing w:line="360" w:lineRule="auto"/>
         <w:jc w:val="center"/>
         <w:rPr>
           <w:rFonts w:ascii="Arial" w:hAnsi="Arial" w:cs="Arial"/>
@@ -228,7 +215,6 @@
     </w:p>
     <w:p>
       <w:pPr>
-        <w:spacing w:line="360" w:lineRule="auto"/>
         <w:rPr>
           <w:rFonts w:ascii="Arial" w:hAnsi="Arial" w:cs="Arial"/>
           <w:b/>
@@ -240,7 +226,6 @@
     </w:p>
     <w:p>
       <w:pPr>
-        <w:spacing w:line="360" w:lineRule="auto"/>
         <w:jc w:val="center"/>
         <w:rPr>
           <w:rFonts w:ascii="Arial" w:hAnsi="Arial" w:cs="Arial"/>
@@ -253,7 +238,6 @@
     </w:p>
     <w:p>
       <w:pPr>
-        <w:spacing w:line="360" w:lineRule="auto"/>
         <w:jc w:val="center"/>
         <w:rPr>
           <w:rFonts w:ascii="Arial" w:hAnsi="Arial" w:cs="Arial"/>
@@ -266,7 +250,6 @@
     </w:p>
     <w:p>
       <w:pPr>
-        <w:spacing w:line="360" w:lineRule="auto"/>
         <w:rPr>
           <w:rFonts w:ascii="Arial" w:hAnsi="Arial" w:cs="Arial"/>
           <w:b/>
@@ -278,7 +261,6 @@
     </w:p>
     <w:p>
       <w:pPr>
-        <w:spacing w:line="360" w:lineRule="auto"/>
         <w:jc w:val="center"/>
         <w:rPr>
           <w:rFonts w:ascii="Arial" w:hAnsi="Arial" w:cs="Arial"/>
@@ -291,7 +273,6 @@
     </w:p>
     <w:p>
       <w:pPr>
-        <w:spacing w:line="360" w:lineRule="auto"/>
         <w:jc w:val="center"/>
         <w:rPr>
           <w:rFonts w:ascii="Arial" w:hAnsi="Arial" w:cs="Arial"/>
@@ -304,7 +285,6 @@
     </w:p>
     <w:p>
       <w:pPr>
-        <w:spacing w:line="360" w:lineRule="auto"/>
         <w:jc w:val="center"/>
         <w:rPr>
           <w:rFonts w:ascii="Arial" w:hAnsi="Arial" w:cs="Arial"/>
@@ -317,7 +297,6 @@
     </w:p>
     <w:p>
       <w:pPr>
-        <w:spacing w:line="360" w:lineRule="auto"/>
         <w:jc w:val="center"/>
         <w:rPr>
           <w:rFonts w:ascii="Arial" w:hAnsi="Arial" w:cs="Arial"/>
@@ -330,7 +309,6 @@
     </w:p>
     <w:p>
       <w:pPr>
-        <w:spacing w:line="360" w:lineRule="auto"/>
         <w:jc w:val="center"/>
         <w:rPr>
           <w:rFonts w:ascii="Arial" w:hAnsi="Arial" w:cs="Arial"/>
@@ -343,7 +321,6 @@
     </w:p>
     <w:p>
       <w:pPr>
-        <w:spacing w:line="360" w:lineRule="auto"/>
         <w:jc w:val="center"/>
         <w:rPr>
           <w:rFonts w:ascii="Arial" w:hAnsi="Arial" w:cs="Arial"/>
@@ -366,7 +343,6 @@
     </w:p>
     <w:p>
       <w:pPr>
-        <w:spacing w:line="360" w:lineRule="auto"/>
         <w:jc w:val="center"/>
         <w:rPr>
           <w:rFonts w:ascii="Arial" w:hAnsi="Arial" w:cs="Arial"/>
@@ -399,7 +375,6 @@
     </w:p>
     <w:p>
       <w:pPr>
-        <w:spacing w:line="360" w:lineRule="auto"/>
         <w:jc w:val="center"/>
         <w:rPr>
           <w:rFonts w:ascii="Arial" w:hAnsi="Arial" w:cs="Arial"/>
@@ -423,7 +398,6 @@
     </w:p>
     <w:p>
       <w:pPr>
-        <w:spacing w:line="360" w:lineRule="auto"/>
         <w:jc w:val="center"/>
         <w:rPr>
           <w:rFonts w:ascii="Arial" w:hAnsi="Arial" w:cs="Arial"/>
@@ -446,7 +420,6 @@
     </w:p>
     <w:p>
       <w:pPr>
-        <w:spacing w:line="360" w:lineRule="auto"/>
         <w:jc w:val="center"/>
         <w:rPr>
           <w:rFonts w:ascii="Arial" w:hAnsi="Arial" w:cs="Arial"/>
@@ -459,7 +432,6 @@
     </w:p>
     <w:p>
       <w:pPr>
-        <w:spacing w:line="360" w:lineRule="auto"/>
         <w:jc w:val="center"/>
         <w:rPr>
           <w:rFonts w:ascii="Arial" w:hAnsi="Arial" w:cs="Arial"/>
@@ -472,7 +444,6 @@
     </w:p>
     <w:p>
       <w:pPr>
-        <w:spacing w:line="360" w:lineRule="auto"/>
         <w:jc w:val="center"/>
         <w:rPr>
           <w:rFonts w:ascii="Arial" w:hAnsi="Arial" w:cs="Arial"/>
@@ -485,7 +456,6 @@
     </w:p>
     <w:p>
       <w:pPr>
-        <w:spacing w:line="360" w:lineRule="auto"/>
         <w:jc w:val="center"/>
         <w:rPr>
           <w:rFonts w:ascii="Arial" w:hAnsi="Arial" w:cs="Arial"/>
@@ -498,7 +468,6 @@
     </w:p>
     <w:p>
       <w:pPr>
-        <w:spacing w:line="360" w:lineRule="auto"/>
         <w:jc w:val="center"/>
         <w:rPr>
           <w:rFonts w:ascii="Arial" w:hAnsi="Arial" w:cs="Arial"/>
@@ -511,7 +480,6 @@
     </w:p>
     <w:p>
       <w:pPr>
-        <w:spacing w:line="360" w:lineRule="auto"/>
         <w:jc w:val="center"/>
         <w:rPr>
           <w:rFonts w:ascii="Arial" w:hAnsi="Arial" w:cs="Arial"/>
@@ -524,7 +492,6 @@
     </w:p>
     <w:p>
       <w:pPr>
-        <w:spacing w:line="360" w:lineRule="auto"/>
         <w:jc w:val="center"/>
         <w:rPr>
           <w:rFonts w:ascii="Arial" w:hAnsi="Arial" w:cs="Arial"/>
@@ -547,7 +514,6 @@
     </w:p>
     <w:p>
       <w:pPr>
-        <w:spacing w:line="360" w:lineRule="auto"/>
         <w:jc w:val="center"/>
         <w:rPr>
           <w:rFonts w:ascii="Arial" w:hAnsi="Arial" w:cs="Arial"/>
@@ -566,7 +532,6 @@
     </w:p>
     <w:p>
       <w:pPr>
-        <w:spacing w:line="360" w:lineRule="auto"/>
         <w:jc w:val="center"/>
         <w:rPr>
           <w:rFonts w:ascii="Arial" w:hAnsi="Arial" w:cs="Arial"/>
@@ -579,7 +544,6 @@
     </w:p>
     <w:p>
       <w:pPr>
-        <w:spacing w:line="360" w:lineRule="auto"/>
         <w:jc w:val="center"/>
         <w:rPr>
           <w:rFonts w:ascii="Arial" w:hAnsi="Arial" w:cs="Arial"/>
@@ -592,7 +556,6 @@
     </w:p>
     <w:p>
       <w:pPr>
-        <w:spacing w:line="360" w:lineRule="auto"/>
         <w:jc w:val="center"/>
         <w:rPr>
           <w:rFonts w:ascii="Arial" w:hAnsi="Arial" w:cs="Arial"/>
@@ -605,7 +568,6 @@
     </w:p>
     <w:p>
       <w:pPr>
-        <w:spacing w:line="360" w:lineRule="auto"/>
         <w:jc w:val="center"/>
         <w:rPr>
           <w:rFonts w:ascii="Arial" w:hAnsi="Arial" w:cs="Arial"/>
@@ -616,7 +578,6 @@
     </w:p>
     <w:p>
       <w:pPr>
-        <w:spacing w:line="360" w:lineRule="auto"/>
         <w:ind w:left="5670"/>
         <w:jc w:val="both"/>
         <w:rPr>
@@ -644,92 +605,87 @@
           <w:sz w:val="20"/>
           <w:szCs w:val="20"/>
         </w:rPr>
-        <w:t xml:space="preserve">Marketing Analytics </w:t>
-      </w:r>
-      <w:r>
-        <w:rPr>
-          <w:rFonts w:ascii="Arial" w:hAnsi="Arial" w:cs="Arial"/>
+        <w:t xml:space="preserve">Marketing </w:t>
+      </w:r>
+      <w:proofErr w:type="spellStart"/>
+      <w:r>
+        <w:rPr>
+          <w:rFonts w:ascii="Arial" w:hAnsi="Arial" w:cs="Arial"/>
+          <w:i/>
+          <w:iCs/>
           <w:color w:val="000000"/>
           <w:sz w:val="20"/>
           <w:szCs w:val="20"/>
         </w:rPr>
-        <w:t>apresentado à Universidade Federal de Goiás – UFG.</w:t>
-      </w:r>
-    </w:p>
-    <w:p>
-      <w:pPr>
-        <w:spacing w:line="360" w:lineRule="auto"/>
-        <w:ind w:left="5670"/>
-        <w:jc w:val="both"/>
-        <w:rPr>
-          <w:rFonts w:ascii="Arial" w:hAnsi="Arial" w:cs="Arial"/>
+        <w:t>Analytics</w:t>
+      </w:r>
+      <w:proofErr w:type="spellEnd"/>
+      <w:r>
+        <w:rPr>
+          <w:rFonts w:ascii="Arial" w:hAnsi="Arial" w:cs="Arial"/>
+          <w:i/>
+          <w:iCs/>
           <w:color w:val="000000"/>
           <w:sz w:val="20"/>
           <w:szCs w:val="20"/>
         </w:rPr>
-      </w:pPr>
-    </w:p>
-    <w:p>
-      <w:pPr>
-        <w:spacing w:line="360" w:lineRule="auto"/>
-        <w:ind w:left="5670"/>
-        <w:jc w:val="both"/>
+        <w:t xml:space="preserve"> </w:t>
+      </w:r>
+      <w:r>
         <w:rPr>
           <w:rFonts w:ascii="Arial" w:hAnsi="Arial" w:cs="Arial"/>
           <w:color w:val="000000"/>
           <w:sz w:val="20"/>
           <w:szCs w:val="20"/>
         </w:rPr>
-      </w:pPr>
-      <w:r>
+        <w:t>apresentado à Universidade Federal de Goiás – UFG.</w:t>
+      </w:r>
+    </w:p>
+    <w:p>
+      <w:pPr>
+        <w:ind w:left="5670"/>
+        <w:jc w:val="both"/>
         <w:rPr>
           <w:rFonts w:ascii="Arial" w:hAnsi="Arial" w:cs="Arial"/>
           <w:color w:val="000000"/>
           <w:sz w:val="20"/>
           <w:szCs w:val="20"/>
         </w:rPr>
-        <w:t>Orientadores: Prof. ° Thiago Marques e Prof. Marcos Severo</w:t>
-      </w:r>
-      <w:r>
+      </w:pPr>
+    </w:p>
+    <w:p>
+      <w:pPr>
+        <w:ind w:left="5670"/>
+        <w:jc w:val="both"/>
         <w:rPr>
           <w:rFonts w:ascii="Arial" w:hAnsi="Arial" w:cs="Arial"/>
           <w:color w:val="000000"/>
           <w:sz w:val="20"/>
           <w:szCs w:val="20"/>
         </w:rPr>
-        <w:t>.</w:t>
-      </w:r>
-    </w:p>
-    <w:p>
-      <w:pPr>
-        <w:spacing w:line="360" w:lineRule="auto"/>
-        <w:jc w:val="both"/>
+      </w:pPr>
+      <w:r>
         <w:rPr>
           <w:rFonts w:ascii="Arial" w:hAnsi="Arial" w:cs="Arial"/>
           <w:color w:val="000000"/>
           <w:sz w:val="20"/>
           <w:szCs w:val="20"/>
         </w:rPr>
-      </w:pPr>
-    </w:p>
-    <w:p>
-      <w:pPr>
-        <w:spacing w:line="360" w:lineRule="auto"/>
-        <w:ind w:left="142"/>
-        <w:jc w:val="both"/>
+        <w:t>Orientadores: Prof. ° Thiago Marques e Prof. Marcos Severo</w:t>
+      </w:r>
+      <w:r>
         <w:rPr>
           <w:rFonts w:ascii="Arial" w:hAnsi="Arial" w:cs="Arial"/>
           <w:color w:val="000000"/>
           <w:sz w:val="20"/>
           <w:szCs w:val="20"/>
         </w:rPr>
-      </w:pPr>
-    </w:p>
-    <w:p>
-      <w:pPr>
-        <w:spacing w:line="360" w:lineRule="auto"/>
-        <w:ind w:left="142"/>
-        <w:jc w:val="center"/>
+        <w:t>.</w:t>
+      </w:r>
+    </w:p>
+    <w:p>
+      <w:pPr>
+        <w:jc w:val="both"/>
         <w:rPr>
           <w:rFonts w:ascii="Arial" w:hAnsi="Arial" w:cs="Arial"/>
           <w:color w:val="000000"/>
@@ -740,7 +696,30 @@
     </w:p>
     <w:p>
       <w:pPr>
-        <w:spacing w:line="360" w:lineRule="auto"/>
+        <w:ind w:left="142"/>
+        <w:jc w:val="both"/>
+        <w:rPr>
+          <w:rFonts w:ascii="Arial" w:hAnsi="Arial" w:cs="Arial"/>
+          <w:color w:val="000000"/>
+          <w:sz w:val="20"/>
+          <w:szCs w:val="20"/>
+        </w:rPr>
+      </w:pPr>
+    </w:p>
+    <w:p>
+      <w:pPr>
+        <w:ind w:left="142"/>
+        <w:jc w:val="center"/>
+        <w:rPr>
+          <w:rFonts w:ascii="Arial" w:hAnsi="Arial" w:cs="Arial"/>
+          <w:color w:val="000000"/>
+          <w:sz w:val="20"/>
+          <w:szCs w:val="20"/>
+        </w:rPr>
+      </w:pPr>
+    </w:p>
+    <w:p>
+      <w:pPr>
         <w:ind w:left="142"/>
         <w:jc w:val="center"/>
         <w:rPr>
@@ -766,7 +745,6 @@
     </w:p>
     <w:p>
       <w:pPr>
-        <w:spacing w:line="360" w:lineRule="auto"/>
         <w:ind w:left="142"/>
         <w:jc w:val="center"/>
         <w:rPr>
@@ -792,7 +770,6 @@
     </w:p>
     <w:p>
       <w:pPr>
-        <w:spacing w:line="360" w:lineRule="auto"/>
         <w:ind w:left="142"/>
         <w:jc w:val="center"/>
         <w:rPr>
@@ -836,31 +813,16 @@
           </w:r>
         </w:p>
         <w:p>
-          <w:r>
-            <w:fldChar w:fldCharType="begin"/>
-          </w:r>
-          <w:r>
-            <w:instrText xml:space="preserve"> TOC \o "1-3" \u </w:instrText>
-          </w:r>
-          <w:r>
-            <w:fldChar w:fldCharType="separate"/>
-          </w:r>
-          <w:r>
-            <w:rPr>
-              <w:b/>
-              <w:bCs/>
-              <w:noProof/>
-            </w:rPr>
-            <w:t>Nenhuma entrada de sumário foi encontrada.</w:t>
-          </w:r>
-          <w:r>
-            <w:rPr>
-              <w:b/>
-              <w:bCs/>
-              <w:noProof/>
-            </w:rPr>
-            <w:fldChar w:fldCharType="end"/>
-          </w:r>
+          <w:fldSimple w:instr=" TOC \o &quot;1-3&quot; \u ">
+            <w:r>
+              <w:rPr>
+                <w:b/>
+                <w:bCs/>
+                <w:noProof/>
+              </w:rPr>
+              <w:t>Nenhuma entrada de sumário foi encontrada.</w:t>
+            </w:r>
+          </w:fldSimple>
         </w:p>
       </w:sdtContent>
     </w:sdt>
@@ -920,6 +882,7 @@
         </w:rPr>
         <w:t xml:space="preserve">s do </w:t>
       </w:r>
+      <w:proofErr w:type="spellStart"/>
       <w:r>
         <w:rPr>
           <w:b w:val="0"/>
@@ -929,6 +892,7 @@
         </w:rPr>
         <w:t>Airbnb</w:t>
       </w:r>
+      <w:proofErr w:type="spellEnd"/>
       <w:r>
         <w:rPr>
           <w:b w:val="0"/>
@@ -1053,6 +1017,7 @@
         </w:rPr>
         <w:t xml:space="preserve">O </w:t>
       </w:r>
+      <w:proofErr w:type="spellStart"/>
       <w:r>
         <w:rPr>
           <w:b w:val="0"/>
@@ -1060,22 +1025,9 @@
           <w:i/>
           <w:iCs/>
         </w:rPr>
-        <w:t xml:space="preserve">dataset </w:t>
-      </w:r>
-      <w:r>
-        <w:rPr>
-          <w:b w:val="0"/>
-          <w:bCs w:val="0"/>
-        </w:rPr>
-        <w:t>original</w:t>
-      </w:r>
-      <w:r>
-        <w:rPr>
-          <w:b w:val="0"/>
-          <w:bCs w:val="0"/>
-        </w:rPr>
-        <w:t xml:space="preserve"> possui 24.681 </w:t>
-      </w:r>
+        <w:t>dataset</w:t>
+      </w:r>
+      <w:proofErr w:type="spellEnd"/>
       <w:r>
         <w:rPr>
           <w:b w:val="0"/>
@@ -1083,8 +1035,33 @@
           <w:i/>
           <w:iCs/>
         </w:rPr>
+        <w:t xml:space="preserve"> </w:t>
+      </w:r>
+      <w:r>
+        <w:rPr>
+          <w:b w:val="0"/>
+          <w:bCs w:val="0"/>
+        </w:rPr>
+        <w:t>original</w:t>
+      </w:r>
+      <w:r>
+        <w:rPr>
+          <w:b w:val="0"/>
+          <w:bCs w:val="0"/>
+        </w:rPr>
+        <w:t xml:space="preserve"> possui 24.681 </w:t>
+      </w:r>
+      <w:proofErr w:type="spellStart"/>
+      <w:r>
+        <w:rPr>
+          <w:b w:val="0"/>
+          <w:bCs w:val="0"/>
+          <w:i/>
+          <w:iCs/>
+        </w:rPr>
         <w:t>rows</w:t>
       </w:r>
+      <w:proofErr w:type="spellEnd"/>
       <w:r>
         <w:rPr>
           <w:b w:val="0"/>
@@ -1109,6 +1086,7 @@
         </w:rPr>
         <w:t xml:space="preserve"> e conta com os dados da cidade do Rio de Janeiro. Para fim deste relatório algumas variáveis foram removidas, deixando assim o </w:t>
       </w:r>
+      <w:proofErr w:type="spellStart"/>
       <w:r>
         <w:rPr>
           <w:b w:val="0"/>
@@ -1118,6 +1096,7 @@
         </w:rPr>
         <w:t>dataset</w:t>
       </w:r>
+      <w:proofErr w:type="spellEnd"/>
       <w:r>
         <w:rPr>
           <w:b w:val="0"/>
@@ -1139,8 +1118,19 @@
           <w:i/>
           <w:iCs/>
         </w:rPr>
-        <w:t>Marketing Analytics</w:t>
-      </w:r>
+        <w:t xml:space="preserve">Marketing </w:t>
+      </w:r>
+      <w:proofErr w:type="spellStart"/>
+      <w:r>
+        <w:rPr>
+          <w:b w:val="0"/>
+          <w:bCs w:val="0"/>
+          <w:i/>
+          <w:iCs/>
+        </w:rPr>
+        <w:t>Analytics</w:t>
+      </w:r>
+      <w:proofErr w:type="spellEnd"/>
       <w:r>
         <w:rPr>
           <w:b w:val="0"/>
@@ -1209,6 +1199,7 @@
         </w:rPr>
         <w:t xml:space="preserve"> deste relatório é a variável preço (</w:t>
       </w:r>
+      <w:proofErr w:type="spellStart"/>
       <w:r>
         <w:rPr>
           <w:b w:val="0"/>
@@ -1216,7 +1207,17 @@
           <w:i/>
           <w:iCs/>
         </w:rPr>
-        <w:t>price)</w:t>
+        <w:t>price</w:t>
+      </w:r>
+      <w:proofErr w:type="spellEnd"/>
+      <w:r>
+        <w:rPr>
+          <w:b w:val="0"/>
+          <w:bCs w:val="0"/>
+          <w:i/>
+          <w:iCs/>
+        </w:rPr>
+        <w:t>)</w:t>
       </w:r>
       <w:r>
         <w:rPr>
@@ -1373,7 +1374,7 @@
           </mc:Choice>
           <mc:Fallback>
             <w:pict>
-              <v:rect w14:anchorId="43DAA570" id="Retângulo 1" o:spid="_x0000_s1026" style="width:24pt;height:24pt;visibility:visible;mso-wrap-style:square;mso-left-percent:-10001;mso-top-percent:-10001;mso-position-horizontal:absolute;mso-position-horizontal-relative:char;mso-position-vertical:absolute;mso-position-vertical-relative:line;mso-left-percent:-10001;mso-top-percent:-10001;v-text-anchor:top" o:gfxdata="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" filled="f" stroked="f">
+              <v:rect w14:anchorId="71951994" id="Retângulo 1" o:spid="_x0000_s1026" style="width:24pt;height:24pt;visibility:visible;mso-wrap-style:square;mso-left-percent:-10001;mso-top-percent:-10001;mso-position-horizontal:absolute;mso-position-horizontal-relative:char;mso-position-vertical:absolute;mso-position-vertical-relative:line;mso-left-percent:-10001;mso-top-percent:-10001;v-text-anchor:top" o:gfxdata="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" filled="f" stroked="f">
                 <o:lock v:ext="edit" aspectratio="t"/>
                 <w10:anchorlock/>
               </v:rect>
@@ -2045,7 +2046,6 @@
     </w:p>
     <w:p>
       <w:pPr>
-        <w:spacing w:line="360" w:lineRule="auto"/>
         <w:jc w:val="both"/>
         <w:rPr>
           <w:rFonts w:ascii="Arial" w:hAnsi="Arial" w:cs="Arial"/>
@@ -2077,7 +2077,25 @@
           <w:sz w:val="24"/>
           <w:szCs w:val="24"/>
         </w:rPr>
-        <w:t xml:space="preserve">possui 151 bairros diferentes e com isso acaba dificultando o trabalho de análise desta categoria. Como localização é um elemento altamente importante não podemos deixa-lo de lado e com isso, para fins de análise, foi criada a variável bairros_selecionados, que conta com uma seleção de bairros </w:t>
+        <w:t xml:space="preserve">possui 151 bairros diferentes e com isso acaba dificultando o trabalho de análise desta categoria. Como localização é um elemento altamente importante não podemos deixa-lo de lado e com isso, para fins de análise, foi criada a variável </w:t>
+      </w:r>
+      <w:proofErr w:type="spellStart"/>
+      <w:r>
+        <w:rPr>
+          <w:rFonts w:ascii="Arial" w:hAnsi="Arial" w:cs="Arial"/>
+          <w:sz w:val="24"/>
+          <w:szCs w:val="24"/>
+        </w:rPr>
+        <w:t>bairros_selecionados</w:t>
+      </w:r>
+      <w:proofErr w:type="spellEnd"/>
+      <w:r>
+        <w:rPr>
+          <w:rFonts w:ascii="Arial" w:hAnsi="Arial" w:cs="Arial"/>
+          <w:sz w:val="24"/>
+          <w:szCs w:val="24"/>
+        </w:rPr>
+        <w:t xml:space="preserve">, que conta com uma seleção de bairros </w:t>
       </w:r>
       <w:r>
         <w:rPr>
@@ -2125,7 +2143,25 @@
           <w:sz w:val="24"/>
           <w:szCs w:val="24"/>
         </w:rPr>
-        <w:t>, Santa Tereza, Centro, Camorim, Catete</w:t>
+        <w:t xml:space="preserve">, Santa Tereza, Centro, </w:t>
+      </w:r>
+      <w:proofErr w:type="spellStart"/>
+      <w:r>
+        <w:rPr>
+          <w:rFonts w:ascii="Arial" w:hAnsi="Arial" w:cs="Arial"/>
+          <w:sz w:val="24"/>
+          <w:szCs w:val="24"/>
+        </w:rPr>
+        <w:t>Camorim</w:t>
+      </w:r>
+      <w:proofErr w:type="spellEnd"/>
+      <w:r>
+        <w:rPr>
+          <w:rFonts w:ascii="Arial" w:hAnsi="Arial" w:cs="Arial"/>
+          <w:sz w:val="24"/>
+          <w:szCs w:val="24"/>
+        </w:rPr>
+        <w:t>, Catete</w:t>
       </w:r>
       <w:r>
         <w:rPr>
@@ -2135,6 +2171,7 @@
         </w:rPr>
         <w:t>, Maracanã e Urca</w:t>
       </w:r>
+      <w:proofErr w:type="gramStart"/>
       <w:r>
         <w:rPr>
           <w:rFonts w:ascii="Arial" w:hAnsi="Arial" w:cs="Arial"/>
@@ -2157,7 +2194,16 @@
           <w:sz w:val="24"/>
           <w:szCs w:val="24"/>
         </w:rPr>
-        <w:t>. Para a seleção destes bairros foram levados os seguintes critérios: sites de turismo, o bairro Centro (que de modo geral, por ser movimentado e próximo a vários lugares é interessante levar em consideração), lugares reconhecidos por atrações turísticas (arquitetura, estádios de futebol, paisagens naturais como cachoeiras e praias).</w:t>
+        <w:t>.</w:t>
+      </w:r>
+      <w:proofErr w:type="gramEnd"/>
+      <w:r>
+        <w:rPr>
+          <w:rFonts w:ascii="Arial" w:hAnsi="Arial" w:cs="Arial"/>
+          <w:sz w:val="24"/>
+          <w:szCs w:val="24"/>
+        </w:rPr>
+        <w:t xml:space="preserve"> Para a seleção destes bairros foram levados os seguintes critérios: sites de turismo, o bairro Centro (que de modo geral, por ser movimentado e próximo a vários lugares é interessante levar em consideração), lugares reconhecidos por atrações turísticas (arquitetura, estádios de futebol, paisagens naturais como cachoeiras e praias).</w:t>
       </w:r>
       <w:r>
         <w:rPr>
@@ -2170,7 +2216,6 @@
     </w:p>
     <w:p>
       <w:pPr>
-        <w:spacing w:line="360" w:lineRule="auto"/>
         <w:ind w:firstLine="708"/>
         <w:jc w:val="both"/>
         <w:rPr>
@@ -2219,6 +2264,7 @@
         </w:rPr>
         <w:t xml:space="preserve">lógica e devolve </w:t>
       </w:r>
+      <w:proofErr w:type="spellStart"/>
       <w:r>
         <w:rPr>
           <w:rFonts w:ascii="Arial" w:hAnsi="Arial" w:cs="Arial"/>
@@ -2227,16 +2273,9 @@
           <w:sz w:val="24"/>
           <w:szCs w:val="24"/>
         </w:rPr>
-        <w:t xml:space="preserve">True </w:t>
-      </w:r>
-      <w:r>
-        <w:rPr>
-          <w:rFonts w:ascii="Arial" w:hAnsi="Arial" w:cs="Arial"/>
-          <w:sz w:val="24"/>
-          <w:szCs w:val="24"/>
-        </w:rPr>
-        <w:t xml:space="preserve">se for um bairro selecionado e </w:t>
-      </w:r>
+        <w:t>True</w:t>
+      </w:r>
+      <w:proofErr w:type="spellEnd"/>
       <w:r>
         <w:rPr>
           <w:rFonts w:ascii="Arial" w:hAnsi="Arial" w:cs="Arial"/>
@@ -2245,6 +2284,24 @@
           <w:sz w:val="24"/>
           <w:szCs w:val="24"/>
         </w:rPr>
+        <w:t xml:space="preserve"> </w:t>
+      </w:r>
+      <w:r>
+        <w:rPr>
+          <w:rFonts w:ascii="Arial" w:hAnsi="Arial" w:cs="Arial"/>
+          <w:sz w:val="24"/>
+          <w:szCs w:val="24"/>
+        </w:rPr>
+        <w:t xml:space="preserve">se for um bairro selecionado e </w:t>
+      </w:r>
+      <w:r>
+        <w:rPr>
+          <w:rFonts w:ascii="Arial" w:hAnsi="Arial" w:cs="Arial"/>
+          <w:i/>
+          <w:iCs/>
+          <w:sz w:val="24"/>
+          <w:szCs w:val="24"/>
+        </w:rPr>
         <w:t>False</w:t>
       </w:r>
       <w:r>
@@ -2261,12 +2318,29 @@
           <w:sz w:val="24"/>
           <w:szCs w:val="24"/>
         </w:rPr>
-        <w:t>, quanto a curtose em ambos os casos esta foi maior que 3, e portanto estas duas distribuições se caracterizam como leptocúrtica, significando que os valores estão com algum grau de concentração e portanto não variam tanto. Quanto a assimetria em ambos os casos ela foi positiva significando que a mediana é menor que a média, e que a maioria dos valores se concentram a esquerda da distribuição, significando uma concentração maior nos valores menores.</w:t>
-      </w:r>
-    </w:p>
-    <w:p>
-      <w:pPr>
-        <w:spacing w:line="360" w:lineRule="auto"/>
+        <w:t xml:space="preserve">, quanto a curtose em ambos os casos </w:t>
+      </w:r>
+      <w:proofErr w:type="gramStart"/>
+      <w:r>
+        <w:rPr>
+          <w:rFonts w:ascii="Arial" w:hAnsi="Arial" w:cs="Arial"/>
+          <w:sz w:val="24"/>
+          <w:szCs w:val="24"/>
+        </w:rPr>
+        <w:t>esta</w:t>
+      </w:r>
+      <w:proofErr w:type="gramEnd"/>
+      <w:r>
+        <w:rPr>
+          <w:rFonts w:ascii="Arial" w:hAnsi="Arial" w:cs="Arial"/>
+          <w:sz w:val="24"/>
+          <w:szCs w:val="24"/>
+        </w:rPr>
+        <w:t xml:space="preserve"> foi maior que 3, e portanto estas duas distribuições se caracterizam como leptocúrtica, significando que os valores estão com algum grau de concentração e portanto não variam tanto. Quanto a assimetria em ambos os casos ela foi positiva significando que a mediana é menor que a média, e que a maioria dos valores se concentram a esquerda da distribuição, significando uma concentração maior nos valores menores.</w:t>
+      </w:r>
+    </w:p>
+    <w:p>
+      <w:pPr>
         <w:ind w:firstLine="708"/>
         <w:jc w:val="both"/>
         <w:rPr>
@@ -2278,7 +2352,6 @@
     </w:p>
     <w:p>
       <w:pPr>
-        <w:spacing w:line="360" w:lineRule="auto"/>
         <w:ind w:firstLine="708"/>
         <w:jc w:val="both"/>
         <w:rPr>
@@ -2290,7 +2363,6 @@
     </w:p>
     <w:p>
       <w:pPr>
-        <w:spacing w:line="360" w:lineRule="auto"/>
         <w:jc w:val="both"/>
         <w:rPr>
           <w:rFonts w:ascii="Arial" w:hAnsi="Arial" w:cs="Arial"/>
@@ -2304,7 +2376,6 @@
           <w:sz w:val="24"/>
           <w:szCs w:val="24"/>
         </w:rPr>
-        <w:lastRenderedPageBreak/>
         <w:tab/>
         <w:t>Tabela 2 – Resumo das estatísticas descritivas da variável preço ajustad</w:t>
       </w:r>
@@ -3056,7 +3127,6 @@
     </w:tbl>
     <w:p>
       <w:pPr>
-        <w:spacing w:line="360" w:lineRule="auto"/>
         <w:jc w:val="both"/>
         <w:rPr>
           <w:rFonts w:ascii="Arial" w:hAnsi="Arial" w:cs="Arial"/>
@@ -3067,7 +3137,6 @@
     </w:p>
     <w:p>
       <w:pPr>
-        <w:spacing w:line="360" w:lineRule="auto"/>
         <w:jc w:val="both"/>
         <w:rPr>
           <w:rFonts w:ascii="Arial" w:hAnsi="Arial" w:cs="Arial"/>
@@ -3127,7 +3196,6 @@
     </w:p>
     <w:p>
       <w:pPr>
-        <w:spacing w:line="360" w:lineRule="auto"/>
         <w:jc w:val="both"/>
         <w:rPr>
           <w:rFonts w:ascii="Arial" w:hAnsi="Arial" w:cs="Arial"/>
@@ -3156,7 +3224,6 @@
     </w:p>
     <w:p>
       <w:pPr>
-        <w:spacing w:line="360" w:lineRule="auto"/>
         <w:jc w:val="both"/>
         <w:rPr>
           <w:rFonts w:ascii="Arial" w:hAnsi="Arial" w:cs="Arial"/>
@@ -3180,7 +3247,25 @@
           <w:sz w:val="24"/>
           <w:szCs w:val="24"/>
         </w:rPr>
-        <w:t>A variável tipo de quarto (room_type)</w:t>
+        <w:t>A variável tipo de quarto (</w:t>
+      </w:r>
+      <w:proofErr w:type="spellStart"/>
+      <w:r>
+        <w:rPr>
+          <w:rFonts w:ascii="Arial" w:hAnsi="Arial" w:cs="Arial"/>
+          <w:sz w:val="24"/>
+          <w:szCs w:val="24"/>
+        </w:rPr>
+        <w:t>room_type</w:t>
+      </w:r>
+      <w:proofErr w:type="spellEnd"/>
+      <w:r>
+        <w:rPr>
+          <w:rFonts w:ascii="Arial" w:hAnsi="Arial" w:cs="Arial"/>
+          <w:sz w:val="24"/>
+          <w:szCs w:val="24"/>
+        </w:rPr>
+        <w:t>)</w:t>
       </w:r>
       <w:r>
         <w:rPr>
@@ -3233,7 +3318,6 @@
     </w:p>
     <w:p>
       <w:pPr>
-        <w:spacing w:line="360" w:lineRule="auto"/>
         <w:jc w:val="both"/>
         <w:rPr>
           <w:rFonts w:ascii="Arial" w:hAnsi="Arial" w:cs="Arial"/>
@@ -3248,12 +3332,29 @@
           <w:szCs w:val="24"/>
         </w:rPr>
         <w:tab/>
-        <w:t>Gráfico 2 – Boxplot de preço diferenciado por tipo de quarto</w:t>
-      </w:r>
-    </w:p>
-    <w:p>
-      <w:pPr>
-        <w:spacing w:line="360" w:lineRule="auto"/>
+        <w:t xml:space="preserve">Gráfico 2 – </w:t>
+      </w:r>
+      <w:proofErr w:type="spellStart"/>
+      <w:r>
+        <w:rPr>
+          <w:rFonts w:ascii="Arial" w:hAnsi="Arial" w:cs="Arial"/>
+          <w:sz w:val="24"/>
+          <w:szCs w:val="24"/>
+        </w:rPr>
+        <w:t>Boxplot</w:t>
+      </w:r>
+      <w:proofErr w:type="spellEnd"/>
+      <w:r>
+        <w:rPr>
+          <w:rFonts w:ascii="Arial" w:hAnsi="Arial" w:cs="Arial"/>
+          <w:sz w:val="24"/>
+          <w:szCs w:val="24"/>
+        </w:rPr>
+        <w:t xml:space="preserve"> de preço diferenciado por tipo de quarto</w:t>
+      </w:r>
+    </w:p>
+    <w:p>
+      <w:pPr>
         <w:jc w:val="center"/>
         <w:rPr>
           <w:rFonts w:ascii="Arial" w:hAnsi="Arial" w:cs="Arial"/>
@@ -3304,7 +3405,6 @@
     </w:p>
     <w:p>
       <w:pPr>
-        <w:spacing w:line="360" w:lineRule="auto"/>
         <w:jc w:val="both"/>
         <w:rPr>
           <w:b/>
@@ -3349,7 +3449,6 @@
     </w:p>
     <w:p>
       <w:pPr>
-        <w:spacing w:line="360" w:lineRule="auto"/>
         <w:ind w:firstLine="708"/>
         <w:jc w:val="both"/>
         <w:rPr>
@@ -3408,8 +3507,18 @@
                 <w:sz w:val="20"/>
                 <w:szCs w:val="20"/>
               </w:rPr>
-              <w:t>Room Type</w:t>
-            </w:r>
+              <w:t xml:space="preserve">Room </w:t>
+            </w:r>
+            <w:proofErr w:type="spellStart"/>
+            <w:r>
+              <w:rPr>
+                <w:rFonts w:ascii="Arial" w:hAnsi="Arial" w:cs="Arial"/>
+                <w:sz w:val="20"/>
+                <w:szCs w:val="20"/>
+              </w:rPr>
+              <w:t>Type</w:t>
+            </w:r>
+            <w:proofErr w:type="spellEnd"/>
           </w:p>
         </w:tc>
         <w:tc>
@@ -3622,14 +3731,34 @@
                 <w:szCs w:val="20"/>
               </w:rPr>
             </w:pPr>
-            <w:r>
-              <w:rPr>
-                <w:rFonts w:ascii="Arial" w:hAnsi="Arial" w:cs="Arial"/>
-                <w:sz w:val="20"/>
-                <w:szCs w:val="20"/>
-              </w:rPr>
-              <w:t>Entire home/apt</w:t>
-            </w:r>
+            <w:proofErr w:type="spellStart"/>
+            <w:r>
+              <w:rPr>
+                <w:rFonts w:ascii="Arial" w:hAnsi="Arial" w:cs="Arial"/>
+                <w:sz w:val="20"/>
+                <w:szCs w:val="20"/>
+              </w:rPr>
+              <w:t>Entire</w:t>
+            </w:r>
+            <w:proofErr w:type="spellEnd"/>
+            <w:r>
+              <w:rPr>
+                <w:rFonts w:ascii="Arial" w:hAnsi="Arial" w:cs="Arial"/>
+                <w:sz w:val="20"/>
+                <w:szCs w:val="20"/>
+              </w:rPr>
+              <w:t xml:space="preserve"> home/</w:t>
+            </w:r>
+            <w:proofErr w:type="spellStart"/>
+            <w:r>
+              <w:rPr>
+                <w:rFonts w:ascii="Arial" w:hAnsi="Arial" w:cs="Arial"/>
+                <w:sz w:val="20"/>
+                <w:szCs w:val="20"/>
+              </w:rPr>
+              <w:t>apt</w:t>
+            </w:r>
+            <w:proofErr w:type="spellEnd"/>
           </w:p>
         </w:tc>
         <w:tc>
@@ -3848,8 +3977,18 @@
                 <w:sz w:val="20"/>
                 <w:szCs w:val="20"/>
               </w:rPr>
-              <w:t>Hotel room</w:t>
-            </w:r>
+              <w:t xml:space="preserve">Hotel </w:t>
+            </w:r>
+            <w:proofErr w:type="spellStart"/>
+            <w:r>
+              <w:rPr>
+                <w:rFonts w:ascii="Arial" w:hAnsi="Arial" w:cs="Arial"/>
+                <w:sz w:val="20"/>
+                <w:szCs w:val="20"/>
+              </w:rPr>
+              <w:t>room</w:t>
+            </w:r>
+            <w:proofErr w:type="spellEnd"/>
           </w:p>
         </w:tc>
         <w:tc>
@@ -4073,8 +4212,18 @@
                 <w:sz w:val="20"/>
                 <w:szCs w:val="20"/>
               </w:rPr>
-              <w:t>Private room</w:t>
-            </w:r>
+              <w:t xml:space="preserve">Private </w:t>
+            </w:r>
+            <w:proofErr w:type="spellStart"/>
+            <w:r>
+              <w:rPr>
+                <w:rFonts w:ascii="Arial" w:hAnsi="Arial" w:cs="Arial"/>
+                <w:sz w:val="20"/>
+                <w:szCs w:val="20"/>
+              </w:rPr>
+              <w:t>room</w:t>
+            </w:r>
+            <w:proofErr w:type="spellEnd"/>
           </w:p>
         </w:tc>
         <w:tc>
@@ -4287,14 +4436,34 @@
                 <w:szCs w:val="20"/>
               </w:rPr>
             </w:pPr>
-            <w:r>
-              <w:rPr>
-                <w:rFonts w:ascii="Arial" w:hAnsi="Arial" w:cs="Arial"/>
-                <w:sz w:val="20"/>
-                <w:szCs w:val="20"/>
-              </w:rPr>
-              <w:t>Shared room</w:t>
-            </w:r>
+            <w:proofErr w:type="spellStart"/>
+            <w:r>
+              <w:rPr>
+                <w:rFonts w:ascii="Arial" w:hAnsi="Arial" w:cs="Arial"/>
+                <w:sz w:val="20"/>
+                <w:szCs w:val="20"/>
+              </w:rPr>
+              <w:t>Shared</w:t>
+            </w:r>
+            <w:proofErr w:type="spellEnd"/>
+            <w:r>
+              <w:rPr>
+                <w:rFonts w:ascii="Arial" w:hAnsi="Arial" w:cs="Arial"/>
+                <w:sz w:val="20"/>
+                <w:szCs w:val="20"/>
+              </w:rPr>
+              <w:t xml:space="preserve"> </w:t>
+            </w:r>
+            <w:proofErr w:type="spellStart"/>
+            <w:r>
+              <w:rPr>
+                <w:rFonts w:ascii="Arial" w:hAnsi="Arial" w:cs="Arial"/>
+                <w:sz w:val="20"/>
+                <w:szCs w:val="20"/>
+              </w:rPr>
+              <w:t>room</w:t>
+            </w:r>
+            <w:proofErr w:type="spellEnd"/>
           </w:p>
         </w:tc>
         <w:tc>
@@ -4491,7 +4660,6 @@
     </w:p>
     <w:p>
       <w:pPr>
-        <w:spacing w:line="360" w:lineRule="auto"/>
         <w:jc w:val="both"/>
         <w:rPr>
           <w:rFonts w:ascii="Arial" w:hAnsi="Arial" w:cs="Arial"/>
@@ -4519,7 +4687,6 @@
     </w:p>
     <w:p>
       <w:pPr>
-        <w:spacing w:line="360" w:lineRule="auto"/>
         <w:jc w:val="both"/>
         <w:rPr>
           <w:rFonts w:ascii="Arial" w:hAnsi="Arial" w:cs="Arial"/>
@@ -4539,7 +4706,6 @@
     </w:p>
     <w:p>
       <w:pPr>
-        <w:spacing w:line="360" w:lineRule="auto"/>
         <w:jc w:val="both"/>
         <w:rPr>
           <w:rFonts w:ascii="Arial" w:hAnsi="Arial" w:cs="Arial"/>
@@ -4559,7 +4725,6 @@
     </w:p>
     <w:p>
       <w:pPr>
-        <w:spacing w:line="360" w:lineRule="auto"/>
         <w:ind w:firstLine="708"/>
         <w:jc w:val="both"/>
         <w:rPr>
@@ -4676,7 +4841,6 @@
     </w:p>
     <w:p>
       <w:pPr>
-        <w:spacing w:line="360" w:lineRule="auto"/>
         <w:jc w:val="both"/>
         <w:rPr>
           <w:rFonts w:ascii="Arial" w:hAnsi="Arial" w:cs="Arial"/>
@@ -4731,7 +4895,6 @@
     </w:p>
     <w:p>
       <w:pPr>
-        <w:spacing w:line="360" w:lineRule="auto"/>
         <w:jc w:val="both"/>
         <w:rPr>
           <w:rFonts w:ascii="Arial" w:hAnsi="Arial" w:cs="Arial"/>
@@ -4757,7 +4920,29 @@
           <w:sz w:val="24"/>
           <w:szCs w:val="24"/>
         </w:rPr>
-        <w:t>Reviews per month é</w:t>
+        <w:t xml:space="preserve">Reviews per </w:t>
+      </w:r>
+      <w:proofErr w:type="spellStart"/>
+      <w:r>
+        <w:rPr>
+          <w:rFonts w:ascii="Arial" w:hAnsi="Arial" w:cs="Arial"/>
+          <w:i/>
+          <w:iCs/>
+          <w:sz w:val="24"/>
+          <w:szCs w:val="24"/>
+        </w:rPr>
+        <w:t>month</w:t>
+      </w:r>
+      <w:proofErr w:type="spellEnd"/>
+      <w:r>
+        <w:rPr>
+          <w:rFonts w:ascii="Arial" w:hAnsi="Arial" w:cs="Arial"/>
+          <w:i/>
+          <w:iCs/>
+          <w:sz w:val="24"/>
+          <w:szCs w:val="24"/>
+        </w:rPr>
+        <w:t xml:space="preserve"> é</w:t>
       </w:r>
       <w:r>
         <w:rPr>
@@ -4773,12 +4958,29 @@
           <w:sz w:val="24"/>
           <w:szCs w:val="24"/>
         </w:rPr>
-        <w:t xml:space="preserve">antitativa discreta e se refere ao número de avaliações que um imóvel recebe por mês. Esta variável precisou ser levemente transformada pois quando não havia avaliações a variável apresentava NA como valor, logo os NAs foram substituídos pelo número 0. </w:t>
-      </w:r>
-    </w:p>
-    <w:p>
-      <w:pPr>
-        <w:spacing w:line="360" w:lineRule="auto"/>
+        <w:t xml:space="preserve">antitativa discreta e se refere ao número de avaliações que um imóvel recebe por mês. Esta variável precisou ser levemente transformada pois quando não havia avaliações a variável apresentava NA como valor, logo os </w:t>
+      </w:r>
+      <w:proofErr w:type="spellStart"/>
+      <w:r>
+        <w:rPr>
+          <w:rFonts w:ascii="Arial" w:hAnsi="Arial" w:cs="Arial"/>
+          <w:sz w:val="24"/>
+          <w:szCs w:val="24"/>
+        </w:rPr>
+        <w:t>NAs</w:t>
+      </w:r>
+      <w:proofErr w:type="spellEnd"/>
+      <w:r>
+        <w:rPr>
+          <w:rFonts w:ascii="Arial" w:hAnsi="Arial" w:cs="Arial"/>
+          <w:sz w:val="24"/>
+          <w:szCs w:val="24"/>
+        </w:rPr>
+        <w:t xml:space="preserve"> foram substituídos pelo número 0. </w:t>
+      </w:r>
+    </w:p>
+    <w:p>
+      <w:pPr>
         <w:jc w:val="both"/>
         <w:rPr>
           <w:rFonts w:ascii="Arial" w:hAnsi="Arial" w:cs="Arial"/>
@@ -5296,7 +5498,6 @@
     </w:tbl>
     <w:p>
       <w:pPr>
-        <w:spacing w:line="360" w:lineRule="auto"/>
         <w:jc w:val="both"/>
         <w:rPr>
           <w:rFonts w:ascii="Arial" w:hAnsi="Arial" w:cs="Arial"/>
@@ -5307,7 +5508,6 @@
     </w:p>
     <w:p>
       <w:pPr>
-        <w:spacing w:line="360" w:lineRule="auto"/>
         <w:jc w:val="both"/>
         <w:rPr>
           <w:rFonts w:ascii="Arial" w:hAnsi="Arial" w:cs="Arial"/>
@@ -5335,7 +5535,6 @@
     </w:p>
     <w:p>
       <w:pPr>
-        <w:spacing w:line="360" w:lineRule="auto"/>
         <w:jc w:val="both"/>
         <w:rPr>
           <w:rFonts w:ascii="Arial" w:hAnsi="Arial" w:cs="Arial"/>
@@ -5412,8 +5611,18 @@
                 <w:sz w:val="20"/>
                 <w:szCs w:val="20"/>
               </w:rPr>
-              <w:t>Room Type</w:t>
-            </w:r>
+              <w:t xml:space="preserve">Room </w:t>
+            </w:r>
+            <w:proofErr w:type="spellStart"/>
+            <w:r>
+              <w:rPr>
+                <w:rFonts w:ascii="Arial" w:hAnsi="Arial" w:cs="Arial"/>
+                <w:sz w:val="20"/>
+                <w:szCs w:val="20"/>
+              </w:rPr>
+              <w:t>Type</w:t>
+            </w:r>
+            <w:proofErr w:type="spellEnd"/>
           </w:p>
         </w:tc>
         <w:tc>
@@ -5626,14 +5835,34 @@
                 <w:szCs w:val="20"/>
               </w:rPr>
             </w:pPr>
-            <w:r>
-              <w:rPr>
-                <w:rFonts w:ascii="Arial" w:hAnsi="Arial" w:cs="Arial"/>
-                <w:sz w:val="20"/>
-                <w:szCs w:val="20"/>
-              </w:rPr>
-              <w:t>Entire home/apt</w:t>
-            </w:r>
+            <w:proofErr w:type="spellStart"/>
+            <w:r>
+              <w:rPr>
+                <w:rFonts w:ascii="Arial" w:hAnsi="Arial" w:cs="Arial"/>
+                <w:sz w:val="20"/>
+                <w:szCs w:val="20"/>
+              </w:rPr>
+              <w:t>Entire</w:t>
+            </w:r>
+            <w:proofErr w:type="spellEnd"/>
+            <w:r>
+              <w:rPr>
+                <w:rFonts w:ascii="Arial" w:hAnsi="Arial" w:cs="Arial"/>
+                <w:sz w:val="20"/>
+                <w:szCs w:val="20"/>
+              </w:rPr>
+              <w:t xml:space="preserve"> home/</w:t>
+            </w:r>
+            <w:proofErr w:type="spellStart"/>
+            <w:r>
+              <w:rPr>
+                <w:rFonts w:ascii="Arial" w:hAnsi="Arial" w:cs="Arial"/>
+                <w:sz w:val="20"/>
+                <w:szCs w:val="20"/>
+              </w:rPr>
+              <w:t>apt</w:t>
+            </w:r>
+            <w:proofErr w:type="spellEnd"/>
           </w:p>
         </w:tc>
         <w:tc>
@@ -5868,8 +6097,18 @@
                 <w:sz w:val="20"/>
                 <w:szCs w:val="20"/>
               </w:rPr>
-              <w:t>Hotel room</w:t>
-            </w:r>
+              <w:t xml:space="preserve">Hotel </w:t>
+            </w:r>
+            <w:proofErr w:type="spellStart"/>
+            <w:r>
+              <w:rPr>
+                <w:rFonts w:ascii="Arial" w:hAnsi="Arial" w:cs="Arial"/>
+                <w:sz w:val="20"/>
+                <w:szCs w:val="20"/>
+              </w:rPr>
+              <w:t>room</w:t>
+            </w:r>
+            <w:proofErr w:type="spellEnd"/>
           </w:p>
         </w:tc>
         <w:tc>
@@ -6099,8 +6338,18 @@
                 <w:sz w:val="20"/>
                 <w:szCs w:val="20"/>
               </w:rPr>
-              <w:t>Private room</w:t>
-            </w:r>
+              <w:t xml:space="preserve">Private </w:t>
+            </w:r>
+            <w:proofErr w:type="spellStart"/>
+            <w:r>
+              <w:rPr>
+                <w:rFonts w:ascii="Arial" w:hAnsi="Arial" w:cs="Arial"/>
+                <w:sz w:val="20"/>
+                <w:szCs w:val="20"/>
+              </w:rPr>
+              <w:t>room</w:t>
+            </w:r>
+            <w:proofErr w:type="spellEnd"/>
           </w:p>
         </w:tc>
         <w:tc>
@@ -6319,14 +6568,34 @@
                 <w:szCs w:val="20"/>
               </w:rPr>
             </w:pPr>
-            <w:r>
-              <w:rPr>
-                <w:rFonts w:ascii="Arial" w:hAnsi="Arial" w:cs="Arial"/>
-                <w:sz w:val="20"/>
-                <w:szCs w:val="20"/>
-              </w:rPr>
-              <w:t>Shared room</w:t>
-            </w:r>
+            <w:proofErr w:type="spellStart"/>
+            <w:r>
+              <w:rPr>
+                <w:rFonts w:ascii="Arial" w:hAnsi="Arial" w:cs="Arial"/>
+                <w:sz w:val="20"/>
+                <w:szCs w:val="20"/>
+              </w:rPr>
+              <w:t>Shared</w:t>
+            </w:r>
+            <w:proofErr w:type="spellEnd"/>
+            <w:r>
+              <w:rPr>
+                <w:rFonts w:ascii="Arial" w:hAnsi="Arial" w:cs="Arial"/>
+                <w:sz w:val="20"/>
+                <w:szCs w:val="20"/>
+              </w:rPr>
+              <w:t xml:space="preserve"> </w:t>
+            </w:r>
+            <w:proofErr w:type="spellStart"/>
+            <w:r>
+              <w:rPr>
+                <w:rFonts w:ascii="Arial" w:hAnsi="Arial" w:cs="Arial"/>
+                <w:sz w:val="20"/>
+                <w:szCs w:val="20"/>
+              </w:rPr>
+              <w:t>room</w:t>
+            </w:r>
+            <w:proofErr w:type="spellEnd"/>
           </w:p>
         </w:tc>
         <w:tc>
@@ -6534,7 +6803,6 @@
     </w:tbl>
     <w:p>
       <w:pPr>
-        <w:spacing w:line="360" w:lineRule="auto"/>
         <w:jc w:val="both"/>
         <w:rPr>
           <w:rFonts w:ascii="Arial" w:hAnsi="Arial" w:cs="Arial"/>
@@ -6545,7 +6813,6 @@
     </w:p>
     <w:p>
       <w:pPr>
-        <w:spacing w:line="360" w:lineRule="auto"/>
         <w:ind w:firstLine="708"/>
         <w:jc w:val="both"/>
         <w:rPr>
@@ -6600,7 +6867,6 @@
     </w:p>
     <w:p>
       <w:pPr>
-        <w:spacing w:line="360" w:lineRule="auto"/>
         <w:ind w:firstLine="708"/>
         <w:jc w:val="both"/>
         <w:rPr>
@@ -7349,7 +7615,6 @@
     </w:tbl>
     <w:p>
       <w:pPr>
-        <w:spacing w:line="360" w:lineRule="auto"/>
         <w:ind w:firstLine="708"/>
         <w:jc w:val="both"/>
         <w:rPr>
@@ -7361,7 +7626,6 @@
     </w:p>
     <w:p>
       <w:pPr>
-        <w:spacing w:line="360" w:lineRule="auto"/>
         <w:ind w:firstLine="708"/>
         <w:jc w:val="both"/>
         <w:rPr>
@@ -7399,7 +7663,6 @@
     </w:p>
     <w:p>
       <w:pPr>
-        <w:spacing w:line="360" w:lineRule="auto"/>
         <w:jc w:val="both"/>
         <w:rPr>
           <w:rFonts w:ascii="Arial" w:hAnsi="Arial" w:cs="Arial"/>
@@ -7426,7 +7689,6 @@
     </w:p>
     <w:p>
       <w:pPr>
-        <w:spacing w:line="360" w:lineRule="auto"/>
         <w:ind w:firstLine="708"/>
         <w:jc w:val="both"/>
         <w:rPr>
@@ -7443,8 +7705,27 @@
           <w:sz w:val="24"/>
           <w:szCs w:val="24"/>
         </w:rPr>
-        <w:t xml:space="preserve">A variável mínimo de noites é classificada como uma quantitativa discreta e diz respeito ao número mínimo de noites que uma acomodação tem para poder ser alugada no </w:t>
-      </w:r>
+        <w:t xml:space="preserve">A </w:t>
+      </w:r>
+      <w:proofErr w:type="gramStart"/>
+      <w:r>
+        <w:rPr>
+          <w:rFonts w:ascii="Arial" w:hAnsi="Arial" w:cs="Arial"/>
+          <w:sz w:val="24"/>
+          <w:szCs w:val="24"/>
+        </w:rPr>
+        <w:t>variável mínimo</w:t>
+      </w:r>
+      <w:proofErr w:type="gramEnd"/>
+      <w:r>
+        <w:rPr>
+          <w:rFonts w:ascii="Arial" w:hAnsi="Arial" w:cs="Arial"/>
+          <w:sz w:val="24"/>
+          <w:szCs w:val="24"/>
+        </w:rPr>
+        <w:t xml:space="preserve"> de noites é classificada como uma quantitativa discreta e diz respeito ao número mínimo de noites que uma acomodação tem para poder ser alugada no </w:t>
+      </w:r>
+      <w:proofErr w:type="spellStart"/>
       <w:r>
         <w:rPr>
           <w:rFonts w:ascii="Arial" w:hAnsi="Arial" w:cs="Arial"/>
@@ -7453,12 +7734,22 @@
           <w:sz w:val="24"/>
           <w:szCs w:val="24"/>
         </w:rPr>
-        <w:t>Airbnb.</w:t>
-      </w:r>
-    </w:p>
-    <w:p>
-      <w:pPr>
-        <w:spacing w:line="360" w:lineRule="auto"/>
+        <w:t>Airbnb</w:t>
+      </w:r>
+      <w:proofErr w:type="spellEnd"/>
+      <w:r>
+        <w:rPr>
+          <w:rFonts w:ascii="Arial" w:hAnsi="Arial" w:cs="Arial"/>
+          <w:i/>
+          <w:iCs/>
+          <w:sz w:val="24"/>
+          <w:szCs w:val="24"/>
+        </w:rPr>
+        <w:t>.</w:t>
+      </w:r>
+    </w:p>
+    <w:p>
+      <w:pPr>
         <w:ind w:firstLine="708"/>
         <w:jc w:val="both"/>
         <w:rPr>
@@ -7949,7 +8240,6 @@
     </w:tbl>
     <w:p>
       <w:pPr>
-        <w:spacing w:line="360" w:lineRule="auto"/>
         <w:ind w:firstLine="708"/>
         <w:jc w:val="both"/>
         <w:rPr>
@@ -7963,7 +8253,6 @@
     </w:p>
     <w:p>
       <w:pPr>
-        <w:spacing w:line="360" w:lineRule="auto"/>
         <w:ind w:firstLine="708"/>
         <w:jc w:val="both"/>
         <w:rPr>
@@ -8019,7 +8308,25 @@
           <w:szCs w:val="24"/>
         </w:rPr>
         <w:lastRenderedPageBreak/>
-        <w:t xml:space="preserve">podemos confirmar isso com o coeficiente de variância que é de 388%. A assimetria desta distribuição é positiva, significando que a concentração de valores está a esquerda da distribuição, quanto a curtose podemos classificar como leptocúrtica, reafirmando a concentração de valores </w:t>
+        <w:t xml:space="preserve">podemos confirmar isso com o coeficiente de variância que é de 388%. A assimetria desta distribuição é positiva, significando que a concentração de valores está </w:t>
+      </w:r>
+      <w:proofErr w:type="gramStart"/>
+      <w:r>
+        <w:rPr>
+          <w:rFonts w:ascii="Arial" w:hAnsi="Arial" w:cs="Arial"/>
+          <w:sz w:val="24"/>
+          <w:szCs w:val="24"/>
+        </w:rPr>
+        <w:t>a</w:t>
+      </w:r>
+      <w:proofErr w:type="gramEnd"/>
+      <w:r>
+        <w:rPr>
+          <w:rFonts w:ascii="Arial" w:hAnsi="Arial" w:cs="Arial"/>
+          <w:sz w:val="24"/>
+          <w:szCs w:val="24"/>
+        </w:rPr>
+        <w:t xml:space="preserve"> esquerda da distribuição, quanto a curtose podemos classificar como leptocúrtica, reafirmando a concentração de valores </w:t>
       </w:r>
       <w:r>
         <w:rPr>
@@ -8032,7 +8339,6 @@
     </w:p>
     <w:p>
       <w:pPr>
-        <w:spacing w:line="360" w:lineRule="auto"/>
         <w:ind w:firstLine="708"/>
         <w:jc w:val="both"/>
         <w:rPr>
@@ -8052,7 +8358,6 @@
     </w:p>
     <w:p>
       <w:pPr>
-        <w:spacing w:line="360" w:lineRule="auto"/>
         <w:ind w:firstLine="708"/>
         <w:jc w:val="center"/>
         <w:rPr>
@@ -8104,7 +8409,6 @@
     </w:p>
     <w:p>
       <w:pPr>
-        <w:spacing w:line="360" w:lineRule="auto"/>
         <w:jc w:val="both"/>
         <w:rPr>
           <w:rFonts w:ascii="Arial" w:hAnsi="Arial" w:cs="Arial"/>
@@ -8155,7 +8459,6 @@
     </w:p>
     <w:p>
       <w:pPr>
-        <w:spacing w:line="360" w:lineRule="auto"/>
         <w:ind w:firstLine="708"/>
         <w:jc w:val="both"/>
         <w:rPr>
@@ -8259,7 +8562,6 @@
     </w:p>
     <w:p>
       <w:pPr>
-        <w:spacing w:line="360" w:lineRule="auto"/>
         <w:jc w:val="both"/>
         <w:rPr>
           <w:rFonts w:ascii="Arial" w:hAnsi="Arial" w:cs="Arial"/>
@@ -8270,7 +8572,6 @@
     </w:p>
     <w:p>
       <w:pPr>
-        <w:spacing w:line="360" w:lineRule="auto"/>
         <w:jc w:val="both"/>
         <w:rPr>
           <w:rFonts w:ascii="Arial" w:hAnsi="Arial" w:cs="Arial"/>
@@ -8306,7 +8607,6 @@
     </w:p>
     <w:p>
       <w:pPr>
-        <w:spacing w:line="360" w:lineRule="auto"/>
         <w:ind w:firstLine="708"/>
         <w:jc w:val="both"/>
         <w:rPr>
@@ -8334,7 +8634,6 @@
     </w:p>
     <w:p>
       <w:pPr>
-        <w:spacing w:line="360" w:lineRule="auto"/>
         <w:ind w:firstLine="708"/>
         <w:jc w:val="both"/>
         <w:rPr>
@@ -8354,7 +8653,6 @@
     </w:p>
     <w:p>
       <w:pPr>
-        <w:spacing w:line="360" w:lineRule="auto"/>
         <w:jc w:val="center"/>
         <w:rPr>
           <w:rFonts w:ascii="Arial" w:hAnsi="Arial" w:cs="Arial"/>
@@ -8405,7 +8703,6 @@
     </w:p>
     <w:p>
       <w:pPr>
-        <w:spacing w:line="360" w:lineRule="auto"/>
         <w:ind w:firstLine="708"/>
         <w:jc w:val="both"/>
         <w:rPr>
@@ -8420,12 +8717,29 @@
           <w:sz w:val="24"/>
           <w:szCs w:val="24"/>
         </w:rPr>
-        <w:t>Ao observar o Gráfico 4, podemos analisar graficamente que a variável preço parece não ser muito afetada pelo mínimo de noites, não é possível determinar graficamente qual o tipo de correlação entre estas duas variáveis, então é necessário calculá-la no R, ao fazer isso temos o valor aproximado de 0.0157, o que significa uma correlação positiva fraca. Ainda que esta variável pareça ter pouco impacto em breve veremos como ela se comporta em um modelo de regressão simples e também em um modelo múltiplo.</w:t>
-      </w:r>
-    </w:p>
-    <w:p>
-      <w:pPr>
-        <w:spacing w:line="360" w:lineRule="auto"/>
+        <w:t xml:space="preserve">Ao observar o Gráfico 4, podemos analisar graficamente que a variável preço parece não ser muito afetada pelo mínimo de noites, não é possível determinar graficamente qual o tipo de correlação entre estas duas variáveis, então é necessário calculá-la no R, ao fazer isso temos o valor aproximado de 0.0157, o que significa uma correlação positiva fraca. Ainda que esta variável pareça ter pouco impacto em breve veremos como ela se comporta em um modelo de regressão simples </w:t>
+      </w:r>
+      <w:proofErr w:type="gramStart"/>
+      <w:r>
+        <w:rPr>
+          <w:rFonts w:ascii="Arial" w:hAnsi="Arial" w:cs="Arial"/>
+          <w:sz w:val="24"/>
+          <w:szCs w:val="24"/>
+        </w:rPr>
+        <w:t>e também</w:t>
+      </w:r>
+      <w:proofErr w:type="gramEnd"/>
+      <w:r>
+        <w:rPr>
+          <w:rFonts w:ascii="Arial" w:hAnsi="Arial" w:cs="Arial"/>
+          <w:sz w:val="24"/>
+          <w:szCs w:val="24"/>
+        </w:rPr>
+        <w:t xml:space="preserve"> em um modelo múltiplo.</w:t>
+      </w:r>
+    </w:p>
+    <w:p>
+      <w:pPr>
         <w:ind w:firstLine="708"/>
         <w:jc w:val="both"/>
         <w:rPr>
@@ -8439,52 +8753,88 @@
     </w:p>
     <w:p>
       <w:pPr>
-        <w:spacing w:line="360" w:lineRule="auto"/>
+        <w:jc w:val="both"/>
+        <w:rPr>
+          <w:rFonts w:ascii="Arial" w:hAnsi="Arial" w:cs="Arial"/>
+          <w:sz w:val="24"/>
+          <w:szCs w:val="24"/>
+        </w:rPr>
+      </w:pPr>
+      <w:r>
+        <w:rPr>
+          <w:rFonts w:ascii="Arial" w:hAnsi="Arial" w:cs="Arial"/>
+          <w:sz w:val="24"/>
+          <w:szCs w:val="24"/>
+        </w:rPr>
+        <w:lastRenderedPageBreak/>
+        <w:t xml:space="preserve">2.1.6 </w:t>
+      </w:r>
+      <w:r>
+        <w:rPr>
+          <w:rFonts w:ascii="Arial" w:hAnsi="Arial" w:cs="Arial"/>
+          <w:sz w:val="24"/>
+          <w:szCs w:val="24"/>
+        </w:rPr>
+        <w:t>Disponibilidade em 365 dias</w:t>
+      </w:r>
+    </w:p>
+    <w:p>
+      <w:pPr>
         <w:ind w:firstLine="708"/>
         <w:jc w:val="both"/>
         <w:rPr>
           <w:rFonts w:ascii="Arial" w:hAnsi="Arial" w:cs="Arial"/>
-          <w:b/>
-          <w:bCs/>
-          <w:sz w:val="24"/>
-          <w:szCs w:val="24"/>
-        </w:rPr>
-      </w:pPr>
-      <w:r>
-        <w:rPr>
-          <w:rFonts w:ascii="Arial" w:hAnsi="Arial" w:cs="Arial"/>
-          <w:b/>
-          <w:bCs/>
-          <w:sz w:val="24"/>
-          <w:szCs w:val="24"/>
-        </w:rPr>
-        <w:lastRenderedPageBreak/>
-        <w:t>Disponibilidade em 365 dias</w:t>
-      </w:r>
-    </w:p>
-    <w:p>
-      <w:pPr>
-        <w:spacing w:line="360" w:lineRule="auto"/>
-        <w:ind w:firstLine="708"/>
-        <w:jc w:val="both"/>
-        <w:rPr>
-          <w:rFonts w:ascii="Arial" w:hAnsi="Arial" w:cs="Arial"/>
-          <w:sz w:val="24"/>
-          <w:szCs w:val="24"/>
-        </w:rPr>
-      </w:pPr>
-      <w:r>
-        <w:rPr>
-          <w:rFonts w:ascii="Arial" w:hAnsi="Arial" w:cs="Arial"/>
-          <w:sz w:val="24"/>
-          <w:szCs w:val="24"/>
-        </w:rPr>
-        <w:t>A variável disponibilidade em 365 mostra a disponibilidade de uma acomodação em 365 dias, esta variável tem como característica ser quantitativa discreta. E em comparação com todas as variáveis já mencionadas até então, esta é a única (até o momento) em que sua assimetria é negativa, significando uma concentração maior de valores a direita de sua distribuição, e quanto à curtose também é a única que é platocúrtica, o que significa que seus valores estão bem espalhados. Este comportamento pode ser explicado devido a natureza do negócio envolvendo aluguel de acomodações, pois é possível definir datas específicas em que as acomodações não estão disponíveis, como grandes feriados, e a pessoa dona da acomodação possa querer fazer uso da mesma e ao mesmo tempo vão ter pessoas que vão deixar as acomodações 100% disponíveis, fazendo assim com que a disponibilidade oscile bastante.</w:t>
-      </w:r>
-    </w:p>
-    <w:p>
-      <w:pPr>
-        <w:spacing w:line="360" w:lineRule="auto"/>
+          <w:sz w:val="24"/>
+          <w:szCs w:val="24"/>
+        </w:rPr>
+      </w:pPr>
+      <w:r>
+        <w:rPr>
+          <w:rFonts w:ascii="Arial" w:hAnsi="Arial" w:cs="Arial"/>
+          <w:sz w:val="24"/>
+          <w:szCs w:val="24"/>
+        </w:rPr>
+        <w:t xml:space="preserve">A variável disponibilidade em 365 mostra a disponibilidade de uma acomodação em 365 dias, esta variável tem como característica ser quantitativa discreta. E em comparação com todas as variáveis já mencionadas até então, esta é a única (até o momento) em que sua assimetria é negativa, significando uma concentração maior de valores a direita de sua distribuição, e quanto à curtose também é a única que é </w:t>
+      </w:r>
+      <w:proofErr w:type="spellStart"/>
+      <w:r>
+        <w:rPr>
+          <w:rFonts w:ascii="Arial" w:hAnsi="Arial" w:cs="Arial"/>
+          <w:sz w:val="24"/>
+          <w:szCs w:val="24"/>
+        </w:rPr>
+        <w:t>platocúrtica</w:t>
+      </w:r>
+      <w:proofErr w:type="spellEnd"/>
+      <w:r>
+        <w:rPr>
+          <w:rFonts w:ascii="Arial" w:hAnsi="Arial" w:cs="Arial"/>
+          <w:sz w:val="24"/>
+          <w:szCs w:val="24"/>
+        </w:rPr>
+        <w:t xml:space="preserve">, o que significa que seus valores estão bem espalhados. Este comportamento pode ser explicado devido </w:t>
+      </w:r>
+      <w:proofErr w:type="spellStart"/>
+      <w:r>
+        <w:rPr>
+          <w:rFonts w:ascii="Arial" w:hAnsi="Arial" w:cs="Arial"/>
+          <w:sz w:val="24"/>
+          <w:szCs w:val="24"/>
+        </w:rPr>
+        <w:t>a</w:t>
+      </w:r>
+      <w:proofErr w:type="spellEnd"/>
+      <w:r>
+        <w:rPr>
+          <w:rFonts w:ascii="Arial" w:hAnsi="Arial" w:cs="Arial"/>
+          <w:sz w:val="24"/>
+          <w:szCs w:val="24"/>
+        </w:rPr>
+        <w:t xml:space="preserve"> natureza do negócio envolvendo aluguel de acomodações, pois é possível definir datas específicas em que as acomodações não estão disponíveis, como grandes feriados, e a pessoa dona da acomodação possa querer fazer uso da mesma e ao mesmo tempo vão ter pessoas que vão deixar as acomodações 100% disponíveis, fazendo assim com que a disponibilidade oscile bastante.</w:t>
+      </w:r>
+    </w:p>
+    <w:p>
+      <w:pPr>
         <w:ind w:firstLine="708"/>
         <w:jc w:val="both"/>
         <w:rPr>
@@ -8984,7 +9334,6 @@
     </w:tbl>
     <w:p>
       <w:pPr>
-        <w:spacing w:line="360" w:lineRule="auto"/>
         <w:ind w:firstLine="708"/>
         <w:jc w:val="both"/>
         <w:rPr>
@@ -8996,7 +9345,6 @@
     </w:p>
     <w:p>
       <w:pPr>
-        <w:spacing w:line="360" w:lineRule="auto"/>
         <w:ind w:firstLine="708"/>
         <w:jc w:val="both"/>
         <w:rPr>
@@ -9024,7 +9372,6 @@
     </w:p>
     <w:p>
       <w:pPr>
-        <w:spacing w:line="360" w:lineRule="auto"/>
         <w:jc w:val="both"/>
         <w:rPr>
           <w:rFonts w:ascii="Arial" w:hAnsi="Arial" w:cs="Arial"/>
@@ -9077,7 +9424,6 @@
     </w:p>
     <w:p>
       <w:pPr>
-        <w:spacing w:line="360" w:lineRule="auto"/>
         <w:ind w:firstLine="708"/>
         <w:jc w:val="both"/>
         <w:rPr>
@@ -9138,7 +9484,6 @@
     </w:p>
     <w:p>
       <w:pPr>
-        <w:spacing w:line="360" w:lineRule="auto"/>
         <w:ind w:firstLine="708"/>
         <w:jc w:val="both"/>
         <w:rPr>
@@ -9158,7 +9503,6 @@
     </w:p>
     <w:p>
       <w:pPr>
-        <w:spacing w:line="360" w:lineRule="auto"/>
         <w:ind w:firstLine="1418"/>
         <w:rPr>
           <w:rFonts w:ascii="Arial" w:hAnsi="Arial" w:cs="Arial"/>
@@ -9239,7 +9583,6 @@
           <w:ilvl w:val="0"/>
           <w:numId w:val="1"/>
         </w:numPr>
-        <w:spacing w:line="360" w:lineRule="auto"/>
         <w:rPr>
           <w:rFonts w:ascii="Arial" w:hAnsi="Arial" w:cs="Arial"/>
           <w:b/>
@@ -9259,10 +9602,19 @@
         <w:lastRenderedPageBreak/>
         <w:t>MODELOS DE REGRESSÃO</w:t>
       </w:r>
-    </w:p>
-    <w:p>
-      <w:pPr>
-        <w:spacing w:line="360" w:lineRule="auto"/>
+      <w:r>
+        <w:rPr>
+          <w:rFonts w:ascii="Arial" w:hAnsi="Arial" w:cs="Arial"/>
+          <w:b/>
+          <w:bCs/>
+          <w:sz w:val="24"/>
+          <w:szCs w:val="24"/>
+        </w:rPr>
+        <w:t xml:space="preserve"> LINEARES SIMPLES</w:t>
+      </w:r>
+    </w:p>
+    <w:p>
+      <w:pPr>
         <w:jc w:val="both"/>
         <w:rPr>
           <w:rFonts w:ascii="Arial" w:hAnsi="Arial" w:cs="Arial"/>
@@ -9372,7 +9724,6 @@
     </w:p>
     <w:p>
       <w:pPr>
-        <w:spacing w:line="360" w:lineRule="auto"/>
         <w:ind w:firstLine="708"/>
         <w:jc w:val="both"/>
         <w:rPr>
@@ -9389,6 +9740,7 @@
         </w:rPr>
         <w:t xml:space="preserve">O primeiro método para realizar esta análise é por regressão linear simples de cada variável, com o objetivo de testar a significância de cada variável e assim observar se tais variáveis independentes possuem poder de explicação no preço das locações do </w:t>
       </w:r>
+      <w:proofErr w:type="spellStart"/>
       <w:r>
         <w:rPr>
           <w:rFonts w:ascii="Arial" w:hAnsi="Arial" w:cs="Arial"/>
@@ -9399,6 +9751,7 @@
         </w:rPr>
         <w:t>Airbnb</w:t>
       </w:r>
+      <w:proofErr w:type="spellEnd"/>
       <w:r>
         <w:rPr>
           <w:rFonts w:ascii="Arial" w:hAnsi="Arial" w:cs="Arial"/>
@@ -9415,7 +9768,6 @@
           <w:ilvl w:val="1"/>
           <w:numId w:val="1"/>
         </w:numPr>
-        <w:spacing w:line="360" w:lineRule="auto"/>
         <w:jc w:val="both"/>
         <w:rPr>
           <w:rFonts w:ascii="Arial" w:hAnsi="Arial" w:cs="Arial"/>
@@ -9438,7 +9790,6 @@
     </w:p>
     <w:p>
       <w:pPr>
-        <w:spacing w:line="360" w:lineRule="auto"/>
         <w:ind w:left="142" w:firstLine="567"/>
         <w:jc w:val="both"/>
         <w:rPr>
@@ -9517,7 +9868,25 @@
           <w:sz w:val="24"/>
           <w:szCs w:val="24"/>
         </w:rPr>
-        <w:t>p-value &lt; 0.05</w:t>
+        <w:t>p-</w:t>
+      </w:r>
+      <w:proofErr w:type="spellStart"/>
+      <w:r>
+        <w:rPr>
+          <w:rFonts w:ascii="Arial" w:hAnsi="Arial" w:cs="Arial"/>
+          <w:sz w:val="24"/>
+          <w:szCs w:val="24"/>
+        </w:rPr>
+        <w:t>value</w:t>
+      </w:r>
+      <w:proofErr w:type="spellEnd"/>
+      <w:r>
+        <w:rPr>
+          <w:rFonts w:ascii="Arial" w:hAnsi="Arial" w:cs="Arial"/>
+          <w:sz w:val="24"/>
+          <w:szCs w:val="24"/>
+        </w:rPr>
+        <w:t xml:space="preserve"> &lt; 0.05</w:t>
       </w:r>
       <w:r>
         <w:rPr>
@@ -9554,7 +9923,6 @@
     </w:p>
     <w:p>
       <w:pPr>
-        <w:spacing w:line="360" w:lineRule="auto"/>
         <w:ind w:left="142" w:firstLine="567"/>
         <w:jc w:val="both"/>
         <w:rPr>
@@ -9598,7 +9966,6 @@
     </w:p>
     <w:p>
       <w:pPr>
-        <w:spacing w:line="360" w:lineRule="auto"/>
         <w:ind w:firstLine="708"/>
         <w:jc w:val="both"/>
         <w:rPr>
@@ -9634,7 +10001,6 @@
     </w:p>
     <w:p>
       <w:pPr>
-        <w:spacing w:line="360" w:lineRule="auto"/>
         <w:ind w:firstLine="708"/>
         <w:jc w:val="center"/>
         <w:rPr>
@@ -9649,9 +10015,9 @@
         </w:rPr>
         <w:lastRenderedPageBreak/>
         <w:drawing>
-          <wp:inline distT="0" distB="0" distL="0" distR="0" wp14:anchorId="2E0E84B4" wp14:editId="2E515DD5">
-            <wp:extent cx="2805162" cy="1630908"/>
-            <wp:effectExtent l="0" t="0" r="0" b="7620"/>
+          <wp:inline distT="0" distB="0" distL="0" distR="0" wp14:anchorId="2E0E84B4" wp14:editId="24888633">
+            <wp:extent cx="2690864" cy="1564456"/>
+            <wp:effectExtent l="0" t="0" r="0" b="0"/>
             <wp:docPr id="2" name="Imagem 2"/>
             <wp:cNvGraphicFramePr>
               <a:graphicFrameLocks xmlns:a="http://schemas.openxmlformats.org/drawingml/2006/main" noChangeAspect="1"/>
@@ -9672,7 +10038,7 @@
                   <pic:spPr>
                     <a:xfrm>
                       <a:off x="0" y="0"/>
-                      <a:ext cx="2869549" cy="1668342"/>
+                      <a:ext cx="2765091" cy="1607611"/>
                     </a:xfrm>
                     <a:prstGeom prst="rect">
                       <a:avLst/>
@@ -9692,7 +10058,6 @@
           <w:ilvl w:val="1"/>
           <w:numId w:val="1"/>
         </w:numPr>
-        <w:spacing w:line="360" w:lineRule="auto"/>
         <w:jc w:val="both"/>
         <w:rPr>
           <w:rFonts w:ascii="Arial" w:hAnsi="Arial" w:cs="Arial"/>
@@ -9716,7 +10081,6 @@
     <w:p>
       <w:pPr>
         <w:pStyle w:val="PargrafodaLista"/>
-        <w:spacing w:line="360" w:lineRule="auto"/>
         <w:ind w:left="547"/>
         <w:jc w:val="both"/>
         <w:rPr>
@@ -9731,7 +10095,6 @@
     <w:p>
       <w:pPr>
         <w:pStyle w:val="PargrafodaLista"/>
-        <w:spacing w:line="360" w:lineRule="auto"/>
         <w:ind w:left="0" w:firstLine="851"/>
         <w:jc w:val="both"/>
         <w:rPr>
@@ -9792,7 +10155,6 @@
     <w:p>
       <w:pPr>
         <w:pStyle w:val="PargrafodaLista"/>
-        <w:spacing w:line="360" w:lineRule="auto"/>
         <w:ind w:left="0" w:firstLine="851"/>
         <w:jc w:val="both"/>
         <w:rPr>
@@ -9821,7 +10183,6 @@
     <w:p>
       <w:pPr>
         <w:pStyle w:val="PargrafodaLista"/>
-        <w:spacing w:line="360" w:lineRule="auto"/>
         <w:ind w:left="0" w:firstLine="851"/>
         <w:jc w:val="both"/>
         <w:rPr>
@@ -9834,7 +10195,6 @@
     <w:p>
       <w:pPr>
         <w:pStyle w:val="PargrafodaLista"/>
-        <w:spacing w:line="360" w:lineRule="auto"/>
         <w:ind w:left="547"/>
         <w:jc w:val="both"/>
         <w:rPr>
@@ -9854,7 +10214,6 @@
     </w:p>
     <w:p>
       <w:pPr>
-        <w:spacing w:line="360" w:lineRule="auto"/>
         <w:ind w:firstLine="708"/>
         <w:jc w:val="center"/>
         <w:rPr>
@@ -9911,7 +10270,6 @@
           <w:ilvl w:val="1"/>
           <w:numId w:val="1"/>
         </w:numPr>
-        <w:spacing w:line="360" w:lineRule="auto"/>
         <w:rPr>
           <w:rFonts w:ascii="Arial" w:hAnsi="Arial" w:cs="Arial"/>
           <w:b/>
@@ -9934,7 +10292,6 @@
     <w:p>
       <w:pPr>
         <w:pStyle w:val="PargrafodaLista"/>
-        <w:spacing w:line="360" w:lineRule="auto"/>
         <w:ind w:left="547"/>
         <w:rPr>
           <w:rFonts w:ascii="Arial" w:hAnsi="Arial" w:cs="Arial"/>
@@ -9948,7 +10305,6 @@
     <w:p>
       <w:pPr>
         <w:pStyle w:val="PargrafodaLista"/>
-        <w:spacing w:line="360" w:lineRule="auto"/>
         <w:ind w:left="0" w:firstLine="851"/>
         <w:jc w:val="both"/>
         <w:rPr>
@@ -9978,7 +10334,6 @@
     <w:p>
       <w:pPr>
         <w:pStyle w:val="PargrafodaLista"/>
-        <w:spacing w:line="360" w:lineRule="auto"/>
         <w:ind w:left="0" w:firstLine="851"/>
         <w:jc w:val="both"/>
         <w:rPr>
@@ -9993,12 +10348,35 @@
           <w:sz w:val="24"/>
           <w:szCs w:val="24"/>
         </w:rPr>
-        <w:t xml:space="preserve">Quanto a interpretação temos que quando o mínimo de noites é zero, o preço estimado é aproximadamente R$ 29.879,76, e para cada noite adicional há um incremento no preço em aproximadamente R$ 19,26. </w:t>
-      </w:r>
-    </w:p>
-    <w:p>
-      <w:pPr>
-        <w:spacing w:line="360" w:lineRule="auto"/>
+        <w:t>Quanto a interpretação temos que</w:t>
+      </w:r>
+      <w:r>
+        <w:rPr>
+          <w:rFonts w:ascii="Arial" w:hAnsi="Arial" w:cs="Arial"/>
+          <w:sz w:val="24"/>
+          <w:szCs w:val="24"/>
+        </w:rPr>
+        <w:t xml:space="preserve"> o beta é positivo, significando que o adicional de um dia modifica positivamente o preço. Q</w:t>
+      </w:r>
+      <w:r>
+        <w:rPr>
+          <w:rFonts w:ascii="Arial" w:hAnsi="Arial" w:cs="Arial"/>
+          <w:sz w:val="24"/>
+          <w:szCs w:val="24"/>
+        </w:rPr>
+        <w:t>uando o mínimo de noites é zero, o preço estimado é aproximadamente R$ 29.879,76, e para cada noite adicional há um incremento no preço em aproximadamente R$ 19,26.</w:t>
+      </w:r>
+      <w:r>
+        <w:rPr>
+          <w:rFonts w:ascii="Arial" w:hAnsi="Arial" w:cs="Arial"/>
+          <w:sz w:val="24"/>
+          <w:szCs w:val="24"/>
+        </w:rPr>
+        <w:t xml:space="preserve"> </w:t>
+      </w:r>
+    </w:p>
+    <w:p>
+      <w:pPr>
         <w:ind w:left="547"/>
         <w:rPr>
           <w:rFonts w:ascii="Arial" w:hAnsi="Arial" w:cs="Arial"/>
@@ -10017,7 +10395,6 @@
     </w:p>
     <w:p>
       <w:pPr>
-        <w:spacing w:line="360" w:lineRule="auto"/>
         <w:ind w:left="547"/>
         <w:jc w:val="center"/>
         <w:rPr>
@@ -10107,7 +10484,6 @@
     <w:p>
       <w:pPr>
         <w:pStyle w:val="PargrafodaLista"/>
-        <w:spacing w:line="360" w:lineRule="auto"/>
         <w:ind w:left="0" w:firstLine="851"/>
         <w:jc w:val="both"/>
         <w:rPr>
@@ -10144,102 +10520,6 @@
     <w:p>
       <w:pPr>
         <w:pStyle w:val="PargrafodaLista"/>
-        <w:spacing w:line="360" w:lineRule="auto"/>
-        <w:ind w:left="0" w:firstLine="851"/>
-        <w:jc w:val="both"/>
-        <w:rPr>
-          <w:rFonts w:ascii="Arial" w:hAnsi="Arial" w:cs="Arial"/>
-          <w:sz w:val="24"/>
-          <w:szCs w:val="24"/>
-        </w:rPr>
-      </w:pPr>
-      <w:r>
-        <w:rPr>
-          <w:rFonts w:ascii="Arial" w:hAnsi="Arial" w:cs="Arial"/>
-          <w:sz w:val="24"/>
-          <w:szCs w:val="24"/>
-        </w:rPr>
-        <w:t xml:space="preserve">Avaliando o modelo </w:t>
-      </w:r>
-      <w:r>
-        <w:rPr>
-          <w:rFonts w:ascii="Arial" w:hAnsi="Arial" w:cs="Arial"/>
-          <w:sz w:val="24"/>
-          <w:szCs w:val="24"/>
-        </w:rPr>
-        <w:t xml:space="preserve">a partir da Figura 4 </w:t>
-      </w:r>
-      <w:r>
-        <w:rPr>
-          <w:rFonts w:ascii="Arial" w:hAnsi="Arial" w:cs="Arial"/>
-          <w:sz w:val="24"/>
-          <w:szCs w:val="24"/>
-        </w:rPr>
-        <w:t>temos que o parâmetro é significativo até em 99% de Nível de Confiança, sendo assim, esta variável é estatisticamente diferente de zero até a 99% de Nível de Confiança.</w:t>
-      </w:r>
-      <w:r>
-        <w:rPr>
-          <w:rFonts w:ascii="Arial" w:hAnsi="Arial" w:cs="Arial"/>
-          <w:sz w:val="24"/>
-          <w:szCs w:val="24"/>
-        </w:rPr>
-        <w:t xml:space="preserve"> </w:t>
-      </w:r>
-      <w:r>
-        <w:rPr>
-          <w:rFonts w:ascii="Arial" w:hAnsi="Arial" w:cs="Arial"/>
-          <w:sz w:val="24"/>
-          <w:szCs w:val="24"/>
-        </w:rPr>
-        <w:t>No entanto o poder explicativo deste modelo é baixo (aproximadamente 0%), sendo assim esse modelo não é suficiente para explicar o comportamento do preço baseado na disponibilidade em 365 dias.</w:t>
-      </w:r>
-    </w:p>
-    <w:p>
-      <w:pPr>
-        <w:pStyle w:val="PargrafodaLista"/>
-        <w:spacing w:line="360" w:lineRule="auto"/>
-        <w:ind w:left="0" w:firstLine="544"/>
-        <w:jc w:val="both"/>
-        <w:rPr>
-          <w:rFonts w:ascii="Arial" w:hAnsi="Arial" w:cs="Arial"/>
-          <w:sz w:val="24"/>
-          <w:szCs w:val="24"/>
-        </w:rPr>
-      </w:pPr>
-      <w:r>
-        <w:rPr>
-          <w:rFonts w:ascii="Arial" w:hAnsi="Arial" w:cs="Arial"/>
-          <w:sz w:val="24"/>
-          <w:szCs w:val="24"/>
-        </w:rPr>
-        <w:t xml:space="preserve">Interpretando os coeficientes temos que quando a disponibilidade for 0, o preço estimado é de aproximadamente R$ 27.433,43, para cada 1% de aumento na variável </w:t>
-      </w:r>
-      <w:r>
-        <w:rPr>
-          <w:rFonts w:ascii="Arial" w:hAnsi="Arial" w:cs="Arial"/>
-          <w:sz w:val="24"/>
-          <w:szCs w:val="24"/>
-        </w:rPr>
-        <w:lastRenderedPageBreak/>
-        <w:t xml:space="preserve">disponibilidade em 365 dias (em porcentagem) o preço estimado aumenta em aproximadamente R$ 45,63. </w:t>
-      </w:r>
-    </w:p>
-    <w:p>
-      <w:pPr>
-        <w:pStyle w:val="PargrafodaLista"/>
-        <w:spacing w:line="360" w:lineRule="auto"/>
-        <w:ind w:left="0" w:firstLine="544"/>
-        <w:jc w:val="both"/>
-        <w:rPr>
-          <w:rFonts w:ascii="Arial" w:hAnsi="Arial" w:cs="Arial"/>
-          <w:sz w:val="24"/>
-          <w:szCs w:val="24"/>
-        </w:rPr>
-      </w:pPr>
-    </w:p>
-    <w:p>
-      <w:pPr>
-        <w:pStyle w:val="PargrafodaLista"/>
         <w:ind w:left="547"/>
         <w:rPr>
           <w:rFonts w:ascii="Arial" w:hAnsi="Arial" w:cs="Arial"/>
@@ -10271,7 +10551,7 @@
           <w:noProof/>
         </w:rPr>
         <w:drawing>
-          <wp:inline distT="0" distB="0" distL="0" distR="0" wp14:anchorId="7F8524CF" wp14:editId="5B4C3057">
+          <wp:inline distT="0" distB="0" distL="0" distR="0" wp14:anchorId="1A59D55F" wp14:editId="035B5F01">
             <wp:extent cx="3411109" cy="1509070"/>
             <wp:effectExtent l="0" t="0" r="0" b="0"/>
             <wp:docPr id="4" name="Imagem 4"/>
@@ -10310,8 +10590,406 @@
     <w:p>
       <w:pPr>
         <w:pStyle w:val="PargrafodaLista"/>
-        <w:ind w:left="547"/>
-      </w:pPr>
+        <w:ind w:left="0" w:firstLine="851"/>
+        <w:jc w:val="both"/>
+        <w:rPr>
+          <w:rFonts w:ascii="Arial" w:hAnsi="Arial" w:cs="Arial"/>
+          <w:sz w:val="24"/>
+          <w:szCs w:val="24"/>
+        </w:rPr>
+      </w:pPr>
+    </w:p>
+    <w:p>
+      <w:pPr>
+        <w:pStyle w:val="PargrafodaLista"/>
+        <w:ind w:left="0" w:firstLine="851"/>
+        <w:jc w:val="both"/>
+        <w:rPr>
+          <w:rFonts w:ascii="Arial" w:hAnsi="Arial" w:cs="Arial"/>
+          <w:sz w:val="24"/>
+          <w:szCs w:val="24"/>
+        </w:rPr>
+      </w:pPr>
+      <w:r>
+        <w:rPr>
+          <w:rFonts w:ascii="Arial" w:hAnsi="Arial" w:cs="Arial"/>
+          <w:sz w:val="24"/>
+          <w:szCs w:val="24"/>
+        </w:rPr>
+        <w:t xml:space="preserve">Avaliando o modelo </w:t>
+      </w:r>
+      <w:r>
+        <w:rPr>
+          <w:rFonts w:ascii="Arial" w:hAnsi="Arial" w:cs="Arial"/>
+          <w:sz w:val="24"/>
+          <w:szCs w:val="24"/>
+        </w:rPr>
+        <w:t xml:space="preserve">a partir da Figura 4 </w:t>
+      </w:r>
+      <w:r>
+        <w:rPr>
+          <w:rFonts w:ascii="Arial" w:hAnsi="Arial" w:cs="Arial"/>
+          <w:sz w:val="24"/>
+          <w:szCs w:val="24"/>
+        </w:rPr>
+        <w:t>temos que o parâmetro é significativo até em 99% de Nível de Confiança, sendo assim, esta variável é estatisticamente diferente de zero até a 99% de Nível de Confiança.</w:t>
+      </w:r>
+      <w:r>
+        <w:rPr>
+          <w:rFonts w:ascii="Arial" w:hAnsi="Arial" w:cs="Arial"/>
+          <w:sz w:val="24"/>
+          <w:szCs w:val="24"/>
+        </w:rPr>
+        <w:t xml:space="preserve"> </w:t>
+      </w:r>
+      <w:r>
+        <w:rPr>
+          <w:rFonts w:ascii="Arial" w:hAnsi="Arial" w:cs="Arial"/>
+          <w:sz w:val="24"/>
+          <w:szCs w:val="24"/>
+        </w:rPr>
+        <w:t>No entanto o poder explicativo deste modelo é baixo (aproximadamente 0%), sendo assim esse modelo não é suficiente para explicar o comportamento do preço baseado na disponibilidade em 365 dias.</w:t>
+      </w:r>
+    </w:p>
+    <w:p>
+      <w:pPr>
+        <w:pStyle w:val="PargrafodaLista"/>
+        <w:ind w:left="0" w:firstLine="544"/>
+        <w:jc w:val="both"/>
+        <w:rPr>
+          <w:rFonts w:ascii="Arial" w:hAnsi="Arial" w:cs="Arial"/>
+          <w:sz w:val="24"/>
+          <w:szCs w:val="24"/>
+        </w:rPr>
+      </w:pPr>
+      <w:r>
+        <w:rPr>
+          <w:rFonts w:ascii="Arial" w:hAnsi="Arial" w:cs="Arial"/>
+          <w:sz w:val="24"/>
+          <w:szCs w:val="24"/>
+        </w:rPr>
+        <w:t>Interpretando os coeficientes temos</w:t>
+      </w:r>
+      <w:r>
+        <w:rPr>
+          <w:rFonts w:ascii="Arial" w:hAnsi="Arial" w:cs="Arial"/>
+          <w:sz w:val="24"/>
+          <w:szCs w:val="24"/>
+        </w:rPr>
+        <w:t xml:space="preserve"> este beta é positivo, logo a adição de 1% de disponibilidade faz o preço sofrer um aumento. Ainda,</w:t>
+      </w:r>
+      <w:r>
+        <w:rPr>
+          <w:rFonts w:ascii="Arial" w:hAnsi="Arial" w:cs="Arial"/>
+          <w:sz w:val="24"/>
+          <w:szCs w:val="24"/>
+        </w:rPr>
+        <w:t xml:space="preserve"> quando a disponibilidade for 0</w:t>
+      </w:r>
+      <w:r>
+        <w:rPr>
+          <w:rFonts w:ascii="Arial" w:hAnsi="Arial" w:cs="Arial"/>
+          <w:sz w:val="24"/>
+          <w:szCs w:val="24"/>
+        </w:rPr>
+        <w:t>%</w:t>
+      </w:r>
+      <w:r>
+        <w:rPr>
+          <w:rFonts w:ascii="Arial" w:hAnsi="Arial" w:cs="Arial"/>
+          <w:sz w:val="24"/>
+          <w:szCs w:val="24"/>
+        </w:rPr>
+        <w:t xml:space="preserve">, o preço estimado é de aproximadamente R$ 27.433,43, para cada 1% de aumento na variável </w:t>
+      </w:r>
+      <w:r>
+        <w:rPr>
+          <w:rFonts w:ascii="Arial" w:hAnsi="Arial" w:cs="Arial"/>
+          <w:sz w:val="24"/>
+          <w:szCs w:val="24"/>
+        </w:rPr>
+        <w:t xml:space="preserve">disponibilidade em 365 dias (em porcentagem) o preço estimado aumenta em aproximadamente R$ 45,63. </w:t>
+      </w:r>
+    </w:p>
+    <w:p>
+      <w:pPr>
+        <w:pStyle w:val="PargrafodaLista"/>
+        <w:ind w:left="0" w:firstLine="544"/>
+        <w:jc w:val="both"/>
+        <w:rPr>
+          <w:rFonts w:ascii="Arial" w:hAnsi="Arial" w:cs="Arial"/>
+          <w:b/>
+          <w:bCs/>
+          <w:sz w:val="24"/>
+          <w:szCs w:val="24"/>
+        </w:rPr>
+      </w:pPr>
+    </w:p>
+    <w:p>
+      <w:pPr>
+        <w:pStyle w:val="PargrafodaLista"/>
+        <w:ind w:left="0" w:firstLine="544"/>
+        <w:jc w:val="both"/>
+        <w:rPr>
+          <w:rFonts w:ascii="Arial" w:hAnsi="Arial" w:cs="Arial"/>
+          <w:b/>
+          <w:bCs/>
+          <w:sz w:val="24"/>
+          <w:szCs w:val="24"/>
+        </w:rPr>
+      </w:pPr>
+      <w:r>
+        <w:rPr>
+          <w:rFonts w:ascii="Arial" w:hAnsi="Arial" w:cs="Arial"/>
+          <w:b/>
+          <w:bCs/>
+          <w:sz w:val="24"/>
+          <w:szCs w:val="24"/>
+        </w:rPr>
+        <w:t xml:space="preserve">3.5 Número de </w:t>
+      </w:r>
+      <w:r>
+        <w:rPr>
+          <w:rFonts w:ascii="Arial" w:hAnsi="Arial" w:cs="Arial"/>
+          <w:b/>
+          <w:bCs/>
+          <w:i/>
+          <w:iCs/>
+          <w:sz w:val="24"/>
+          <w:szCs w:val="24"/>
+        </w:rPr>
+        <w:t>reviews</w:t>
+      </w:r>
+      <w:r>
+        <w:rPr>
+          <w:rFonts w:ascii="Arial" w:hAnsi="Arial" w:cs="Arial"/>
+          <w:b/>
+          <w:bCs/>
+          <w:i/>
+          <w:iCs/>
+          <w:sz w:val="24"/>
+          <w:szCs w:val="24"/>
+        </w:rPr>
+        <w:t xml:space="preserve"> </w:t>
+      </w:r>
+      <w:r>
+        <w:rPr>
+          <w:rFonts w:ascii="Arial" w:hAnsi="Arial" w:cs="Arial"/>
+          <w:b/>
+          <w:bCs/>
+          <w:sz w:val="24"/>
+          <w:szCs w:val="24"/>
+        </w:rPr>
+        <w:t>por mês</w:t>
+      </w:r>
+    </w:p>
+    <w:p>
+      <w:pPr>
+        <w:pStyle w:val="PargrafodaLista"/>
+        <w:ind w:left="0" w:firstLine="544"/>
+        <w:jc w:val="both"/>
+        <w:rPr>
+          <w:rFonts w:ascii="Arial" w:hAnsi="Arial" w:cs="Arial"/>
+          <w:sz w:val="24"/>
+          <w:szCs w:val="24"/>
+        </w:rPr>
+      </w:pPr>
+    </w:p>
+    <w:p>
+      <w:pPr>
+        <w:pStyle w:val="PargrafodaLista"/>
+        <w:ind w:left="0" w:firstLine="851"/>
+        <w:jc w:val="both"/>
+        <w:rPr>
+          <w:rFonts w:ascii="Arial" w:hAnsi="Arial" w:cs="Arial"/>
+          <w:sz w:val="24"/>
+          <w:szCs w:val="24"/>
+        </w:rPr>
+      </w:pPr>
+      <w:r>
+        <w:rPr>
+          <w:rFonts w:ascii="Arial" w:hAnsi="Arial" w:cs="Arial"/>
+          <w:sz w:val="24"/>
+          <w:szCs w:val="24"/>
+        </w:rPr>
+        <w:t>Por fim, a</w:t>
+      </w:r>
+      <w:r>
+        <w:rPr>
+          <w:rFonts w:ascii="Arial" w:hAnsi="Arial" w:cs="Arial"/>
+          <w:sz w:val="24"/>
+          <w:szCs w:val="24"/>
+        </w:rPr>
+        <w:t xml:space="preserve"> variável número de </w:t>
+      </w:r>
+      <w:r>
+        <w:rPr>
+          <w:rFonts w:ascii="Arial" w:hAnsi="Arial" w:cs="Arial"/>
+          <w:i/>
+          <w:iCs/>
+          <w:sz w:val="24"/>
+          <w:szCs w:val="24"/>
+        </w:rPr>
+        <w:t>reviews</w:t>
+      </w:r>
+      <w:r>
+        <w:rPr>
+          <w:rFonts w:ascii="Arial" w:hAnsi="Arial" w:cs="Arial"/>
+          <w:sz w:val="24"/>
+          <w:szCs w:val="24"/>
+        </w:rPr>
+        <w:t xml:space="preserve"> por mês</w:t>
+      </w:r>
+      <w:r>
+        <w:rPr>
+          <w:rFonts w:ascii="Arial" w:hAnsi="Arial" w:cs="Arial"/>
+          <w:sz w:val="24"/>
+          <w:szCs w:val="24"/>
+        </w:rPr>
+        <w:t xml:space="preserve"> traz um beta estatisticamente significativo, isso significa que o beta é estatisticamente diferente de zero e podemos utilizá-lo em nossa análise</w:t>
+      </w:r>
+      <w:r>
+        <w:rPr>
+          <w:rFonts w:ascii="Arial" w:hAnsi="Arial" w:cs="Arial"/>
+          <w:sz w:val="24"/>
+          <w:szCs w:val="24"/>
+        </w:rPr>
+        <w:t xml:space="preserve">. Sendo assim partindo para a interpretação do modelo temos um comportamento negativo, para cada </w:t>
+      </w:r>
+      <w:r>
+        <w:rPr>
+          <w:rFonts w:ascii="Arial" w:hAnsi="Arial" w:cs="Arial"/>
+          <w:i/>
+          <w:iCs/>
+          <w:sz w:val="24"/>
+          <w:szCs w:val="24"/>
+        </w:rPr>
+        <w:t xml:space="preserve">review </w:t>
+      </w:r>
+      <w:r>
+        <w:rPr>
+          <w:rFonts w:ascii="Arial" w:hAnsi="Arial" w:cs="Arial"/>
+          <w:sz w:val="24"/>
+          <w:szCs w:val="24"/>
+        </w:rPr>
+        <w:t>o preço estimado sofre uma redução de aproximadamente R$ 56,45. Quanto ao poder de explicação deste modelo temos aproximadamente 3,5%, sendo assim é interessante incorporar tal variável no modelo completo em vez de usá-la sozinha na tentativa de explicar o preço.</w:t>
+      </w:r>
+    </w:p>
+    <w:p>
+      <w:pPr>
+        <w:pStyle w:val="PargrafodaLista"/>
+        <w:ind w:left="0" w:firstLine="851"/>
+        <w:jc w:val="both"/>
+        <w:rPr>
+          <w:rFonts w:ascii="Arial" w:hAnsi="Arial" w:cs="Arial"/>
+          <w:sz w:val="24"/>
+          <w:szCs w:val="24"/>
+        </w:rPr>
+      </w:pPr>
+      <w:r>
+        <w:rPr>
+          <w:rFonts w:ascii="Arial" w:hAnsi="Arial" w:cs="Arial"/>
+          <w:sz w:val="24"/>
+          <w:szCs w:val="24"/>
+        </w:rPr>
+        <w:t xml:space="preserve">Figura 5 – Modelo de regressão linear simples preço </w:t>
+      </w:r>
+      <w:r>
+        <w:rPr>
+          <w:rFonts w:ascii="Arial" w:hAnsi="Arial" w:cs="Arial"/>
+          <w:i/>
+          <w:iCs/>
+          <w:sz w:val="24"/>
+          <w:szCs w:val="24"/>
+        </w:rPr>
+        <w:t>vs</w:t>
+      </w:r>
+      <w:r>
+        <w:rPr>
+          <w:rFonts w:ascii="Arial" w:hAnsi="Arial" w:cs="Arial"/>
+          <w:sz w:val="24"/>
+          <w:szCs w:val="24"/>
+        </w:rPr>
+        <w:t>.</w:t>
+      </w:r>
+      <w:r>
+        <w:rPr>
+          <w:rFonts w:ascii="Arial" w:hAnsi="Arial" w:cs="Arial"/>
+          <w:sz w:val="24"/>
+          <w:szCs w:val="24"/>
+        </w:rPr>
+        <w:t xml:space="preserve"> </w:t>
+      </w:r>
+      <w:r>
+        <w:rPr>
+          <w:rFonts w:ascii="Arial" w:hAnsi="Arial" w:cs="Arial"/>
+          <w:i/>
+          <w:iCs/>
+          <w:sz w:val="24"/>
+          <w:szCs w:val="24"/>
+        </w:rPr>
+        <w:t xml:space="preserve">reviews </w:t>
+      </w:r>
+      <w:r>
+        <w:rPr>
+          <w:rFonts w:ascii="Arial" w:hAnsi="Arial" w:cs="Arial"/>
+          <w:sz w:val="24"/>
+          <w:szCs w:val="24"/>
+        </w:rPr>
+        <w:t>por mês</w:t>
+      </w:r>
+    </w:p>
+    <w:p>
+      <w:pPr>
+        <w:pStyle w:val="PargrafodaLista"/>
+        <w:ind w:left="0" w:firstLine="851"/>
+        <w:jc w:val="center"/>
+        <w:rPr>
+          <w:rFonts w:ascii="Arial" w:hAnsi="Arial" w:cs="Arial"/>
+          <w:sz w:val="24"/>
+          <w:szCs w:val="24"/>
+        </w:rPr>
+      </w:pPr>
+      <w:r>
+        <w:rPr>
+          <w:noProof/>
+        </w:rPr>
+        <w:drawing>
+          <wp:inline distT="0" distB="0" distL="0" distR="0" wp14:anchorId="4E237F25" wp14:editId="2F505383">
+            <wp:extent cx="3177237" cy="1369880"/>
+            <wp:effectExtent l="0" t="0" r="4445" b="1905"/>
+            <wp:docPr id="14" name="Imagem 14"/>
+            <wp:cNvGraphicFramePr>
+              <a:graphicFrameLocks xmlns:a="http://schemas.openxmlformats.org/drawingml/2006/main" noChangeAspect="1"/>
+            </wp:cNvGraphicFramePr>
+            <a:graphic xmlns:a="http://schemas.openxmlformats.org/drawingml/2006/main">
+              <a:graphicData uri="http://schemas.openxmlformats.org/drawingml/2006/picture">
+                <pic:pic xmlns:pic="http://schemas.openxmlformats.org/drawingml/2006/picture">
+                  <pic:nvPicPr>
+                    <pic:cNvPr id="1" name=""/>
+                    <pic:cNvPicPr/>
+                  </pic:nvPicPr>
+                  <pic:blipFill>
+                    <a:blip r:embed="rId16"/>
+                    <a:stretch>
+                      <a:fillRect/>
+                    </a:stretch>
+                  </pic:blipFill>
+                  <pic:spPr>
+                    <a:xfrm>
+                      <a:off x="0" y="0"/>
+                      <a:ext cx="3235969" cy="1395202"/>
+                    </a:xfrm>
+                    <a:prstGeom prst="rect">
+                      <a:avLst/>
+                    </a:prstGeom>
+                  </pic:spPr>
+                </pic:pic>
+              </a:graphicData>
+            </a:graphic>
+          </wp:inline>
+        </w:drawing>
+      </w:r>
     </w:p>
     <w:p>
       <w:pPr>
@@ -10337,64 +11015,1144 @@
         <w:ind w:left="547"/>
       </w:pPr>
     </w:p>
+    <w:p/>
+    <w:p>
+      <w:pPr>
+        <w:pStyle w:val="PargrafodaLista"/>
+        <w:numPr>
+          <w:ilvl w:val="0"/>
+          <w:numId w:val="1"/>
+        </w:numPr>
+        <w:rPr>
+          <w:rFonts w:ascii="Arial" w:hAnsi="Arial" w:cs="Arial"/>
+          <w:b/>
+          <w:bCs/>
+          <w:sz w:val="24"/>
+          <w:szCs w:val="24"/>
+        </w:rPr>
+      </w:pPr>
+      <w:r>
+        <w:rPr>
+          <w:rFonts w:ascii="Arial" w:hAnsi="Arial" w:cs="Arial"/>
+          <w:b/>
+          <w:bCs/>
+          <w:sz w:val="24"/>
+          <w:szCs w:val="24"/>
+        </w:rPr>
+        <w:lastRenderedPageBreak/>
+        <w:t>MODELOS DE REGRESSÃO LINEAR MÚLTIPLA</w:t>
+      </w:r>
+    </w:p>
+    <w:p>
+      <w:pPr>
+        <w:pStyle w:val="PargrafodaLista"/>
+        <w:ind w:left="502"/>
+        <w:jc w:val="both"/>
+        <w:rPr>
+          <w:rFonts w:ascii="Arial" w:hAnsi="Arial" w:cs="Arial"/>
+          <w:sz w:val="24"/>
+          <w:szCs w:val="24"/>
+        </w:rPr>
+      </w:pPr>
+    </w:p>
+    <w:p>
+      <w:pPr>
+        <w:pStyle w:val="PargrafodaLista"/>
+        <w:ind w:left="0" w:firstLine="851"/>
+        <w:jc w:val="both"/>
+        <w:rPr>
+          <w:rFonts w:ascii="Arial" w:hAnsi="Arial" w:cs="Arial"/>
+          <w:sz w:val="24"/>
+          <w:szCs w:val="24"/>
+        </w:rPr>
+      </w:pPr>
+      <w:r>
+        <w:rPr>
+          <w:rFonts w:ascii="Arial" w:hAnsi="Arial" w:cs="Arial"/>
+          <w:sz w:val="24"/>
+          <w:szCs w:val="24"/>
+        </w:rPr>
+        <w:t>Agora que vimos os modelos de regressão linear simples para cada variável independente</w:t>
+      </w:r>
+      <w:r>
+        <w:rPr>
+          <w:rFonts w:ascii="Arial" w:hAnsi="Arial" w:cs="Arial"/>
+          <w:sz w:val="24"/>
+          <w:szCs w:val="24"/>
+        </w:rPr>
+        <w:t xml:space="preserve"> podemos avaliar que em todos os modelos as variáveis sozinhas não eram capazes de ter um grau de explicação grande, o maior foi de aproximadamente 9%. Como essas variáveis sozinhas não conseguiram ter um bom grau de explicação da variável dependente preço, cabe agora testar essas variáveis em conjunto e ver se o modelo de regressão linear múltiplo é significativo e possui </w:t>
+      </w:r>
+      <w:proofErr w:type="gramStart"/>
+      <w:r>
+        <w:rPr>
+          <w:rFonts w:ascii="Arial" w:hAnsi="Arial" w:cs="Arial"/>
+          <w:sz w:val="24"/>
+          <w:szCs w:val="24"/>
+        </w:rPr>
+        <w:t>um maior grau de</w:t>
+      </w:r>
+      <w:proofErr w:type="gramEnd"/>
+      <w:r>
+        <w:rPr>
+          <w:rFonts w:ascii="Arial" w:hAnsi="Arial" w:cs="Arial"/>
+          <w:sz w:val="24"/>
+          <w:szCs w:val="24"/>
+        </w:rPr>
+        <w:t xml:space="preserve"> capacidade de explicação do preço na base de dados do </w:t>
+      </w:r>
+      <w:proofErr w:type="spellStart"/>
+      <w:r>
+        <w:rPr>
+          <w:rFonts w:ascii="Arial" w:hAnsi="Arial" w:cs="Arial"/>
+          <w:i/>
+          <w:iCs/>
+          <w:sz w:val="24"/>
+          <w:szCs w:val="24"/>
+        </w:rPr>
+        <w:t>Airbnb</w:t>
+      </w:r>
+      <w:proofErr w:type="spellEnd"/>
+      <w:r>
+        <w:rPr>
+          <w:rFonts w:ascii="Arial" w:hAnsi="Arial" w:cs="Arial"/>
+          <w:sz w:val="24"/>
+          <w:szCs w:val="24"/>
+        </w:rPr>
+        <w:t xml:space="preserve"> no Rio de Janeiro.</w:t>
+      </w:r>
+    </w:p>
+    <w:p>
+      <w:pPr>
+        <w:pStyle w:val="PargrafodaLista"/>
+        <w:ind w:left="544"/>
+        <w:rPr>
+          <w:rFonts w:ascii="Arial" w:hAnsi="Arial" w:cs="Arial"/>
+          <w:sz w:val="24"/>
+          <w:szCs w:val="24"/>
+        </w:rPr>
+      </w:pPr>
+      <w:r>
+        <w:rPr>
+          <w:rFonts w:ascii="Arial" w:hAnsi="Arial" w:cs="Arial"/>
+          <w:sz w:val="24"/>
+          <w:szCs w:val="24"/>
+        </w:rPr>
+        <w:t xml:space="preserve">Figura </w:t>
+      </w:r>
+      <w:r>
+        <w:rPr>
+          <w:rFonts w:ascii="Arial" w:hAnsi="Arial" w:cs="Arial"/>
+          <w:sz w:val="24"/>
+          <w:szCs w:val="24"/>
+        </w:rPr>
+        <w:t>6</w:t>
+      </w:r>
+      <w:r>
+        <w:rPr>
+          <w:rFonts w:ascii="Arial" w:hAnsi="Arial" w:cs="Arial"/>
+          <w:sz w:val="24"/>
+          <w:szCs w:val="24"/>
+        </w:rPr>
+        <w:t xml:space="preserve"> – Modelo linear múltiplo com todas as variáveis independentes</w:t>
+      </w:r>
+    </w:p>
+    <w:p>
+      <w:pPr>
+        <w:pStyle w:val="PargrafodaLista"/>
+        <w:ind w:left="0" w:firstLine="851"/>
+        <w:jc w:val="center"/>
+        <w:rPr>
+          <w:rFonts w:ascii="Arial" w:hAnsi="Arial" w:cs="Arial"/>
+          <w:sz w:val="24"/>
+          <w:szCs w:val="24"/>
+        </w:rPr>
+      </w:pPr>
+      <w:r>
+        <w:rPr>
+          <w:noProof/>
+        </w:rPr>
+        <w:drawing>
+          <wp:inline distT="0" distB="0" distL="0" distR="0" wp14:anchorId="15FA8CB1" wp14:editId="07F9198D">
+            <wp:extent cx="2947916" cy="1720457"/>
+            <wp:effectExtent l="0" t="0" r="5080" b="0"/>
+            <wp:docPr id="16" name="Imagem 16"/>
+            <wp:cNvGraphicFramePr>
+              <a:graphicFrameLocks xmlns:a="http://schemas.openxmlformats.org/drawingml/2006/main" noChangeAspect="1"/>
+            </wp:cNvGraphicFramePr>
+            <a:graphic xmlns:a="http://schemas.openxmlformats.org/drawingml/2006/main">
+              <a:graphicData uri="http://schemas.openxmlformats.org/drawingml/2006/picture">
+                <pic:pic xmlns:pic="http://schemas.openxmlformats.org/drawingml/2006/picture">
+                  <pic:nvPicPr>
+                    <pic:cNvPr id="1" name=""/>
+                    <pic:cNvPicPr/>
+                  </pic:nvPicPr>
+                  <pic:blipFill>
+                    <a:blip r:embed="rId17"/>
+                    <a:stretch>
+                      <a:fillRect/>
+                    </a:stretch>
+                  </pic:blipFill>
+                  <pic:spPr>
+                    <a:xfrm>
+                      <a:off x="0" y="0"/>
+                      <a:ext cx="2980413" cy="1739423"/>
+                    </a:xfrm>
+                    <a:prstGeom prst="rect">
+                      <a:avLst/>
+                    </a:prstGeom>
+                  </pic:spPr>
+                </pic:pic>
+              </a:graphicData>
+            </a:graphic>
+          </wp:inline>
+        </w:drawing>
+      </w:r>
+    </w:p>
+    <w:p>
+      <w:pPr>
+        <w:pStyle w:val="PargrafodaLista"/>
+        <w:ind w:left="0" w:firstLine="851"/>
+        <w:jc w:val="both"/>
+        <w:rPr>
+          <w:rFonts w:ascii="Arial" w:hAnsi="Arial" w:cs="Arial"/>
+          <w:sz w:val="24"/>
+          <w:szCs w:val="24"/>
+        </w:rPr>
+      </w:pPr>
+      <w:r>
+        <w:rPr>
+          <w:rFonts w:ascii="Arial" w:hAnsi="Arial" w:cs="Arial"/>
+          <w:sz w:val="24"/>
+          <w:szCs w:val="24"/>
+        </w:rPr>
+        <w:t xml:space="preserve">A partir da Figura </w:t>
+      </w:r>
+      <w:r>
+        <w:rPr>
+          <w:rFonts w:ascii="Arial" w:hAnsi="Arial" w:cs="Arial"/>
+          <w:sz w:val="24"/>
+          <w:szCs w:val="24"/>
+        </w:rPr>
+        <w:t>6</w:t>
+      </w:r>
+      <w:r>
+        <w:rPr>
+          <w:rFonts w:ascii="Arial" w:hAnsi="Arial" w:cs="Arial"/>
+          <w:sz w:val="24"/>
+          <w:szCs w:val="24"/>
+        </w:rPr>
+        <w:t xml:space="preserve"> podemos avaliar o resultado do modelo de regressão múltipla que tem como variável dependente o preço. Começando pelo teste F, podemos avaliar que o modelo como um todo faz sentido pois o p-</w:t>
+      </w:r>
+      <w:proofErr w:type="spellStart"/>
+      <w:r>
+        <w:rPr>
+          <w:rFonts w:ascii="Arial" w:hAnsi="Arial" w:cs="Arial"/>
+          <w:sz w:val="24"/>
+          <w:szCs w:val="24"/>
+        </w:rPr>
+        <w:t>value</w:t>
+      </w:r>
+      <w:proofErr w:type="spellEnd"/>
+      <w:r>
+        <w:rPr>
+          <w:rFonts w:ascii="Arial" w:hAnsi="Arial" w:cs="Arial"/>
+          <w:sz w:val="24"/>
+          <w:szCs w:val="24"/>
+        </w:rPr>
+        <w:t xml:space="preserve"> é bem pequeno (p-</w:t>
+      </w:r>
+      <w:proofErr w:type="spellStart"/>
+      <w:r>
+        <w:rPr>
+          <w:rFonts w:ascii="Arial" w:hAnsi="Arial" w:cs="Arial"/>
+          <w:sz w:val="24"/>
+          <w:szCs w:val="24"/>
+        </w:rPr>
+        <w:t>value</w:t>
+      </w:r>
+      <w:proofErr w:type="spellEnd"/>
+      <w:r>
+        <w:rPr>
+          <w:rFonts w:ascii="Arial" w:hAnsi="Arial" w:cs="Arial"/>
+          <w:sz w:val="24"/>
+          <w:szCs w:val="24"/>
+        </w:rPr>
+        <w:t xml:space="preserve"> &lt; 0.05), portanto rejeita-se a hipótese de que todos os betas estimados são iguais a zero. </w:t>
+      </w:r>
+    </w:p>
+    <w:p>
+      <w:pPr>
+        <w:pStyle w:val="PargrafodaLista"/>
+        <w:ind w:left="0" w:firstLine="851"/>
+        <w:jc w:val="both"/>
+        <w:rPr>
+          <w:rFonts w:ascii="Arial" w:hAnsi="Arial" w:cs="Arial"/>
+          <w:sz w:val="24"/>
+          <w:szCs w:val="24"/>
+        </w:rPr>
+      </w:pPr>
+      <w:r>
+        <w:rPr>
+          <w:rFonts w:ascii="Arial" w:hAnsi="Arial" w:cs="Arial"/>
+          <w:sz w:val="24"/>
+          <w:szCs w:val="24"/>
+        </w:rPr>
+        <w:t>Ao testar a significância de cada beta podemos observar que com exceção da variável mínimo de noites</w:t>
+      </w:r>
+      <w:r>
+        <w:rPr>
+          <w:rFonts w:ascii="Arial" w:hAnsi="Arial" w:cs="Arial"/>
+          <w:sz w:val="24"/>
+          <w:szCs w:val="24"/>
+        </w:rPr>
+        <w:t xml:space="preserve"> e bairros selecionados</w:t>
+      </w:r>
+      <w:r>
+        <w:rPr>
+          <w:rFonts w:ascii="Arial" w:hAnsi="Arial" w:cs="Arial"/>
+          <w:sz w:val="24"/>
+          <w:szCs w:val="24"/>
+        </w:rPr>
+        <w:t>, todas as outras variáveis são s</w:t>
+      </w:r>
+      <w:r>
+        <w:rPr>
+          <w:rFonts w:ascii="Arial" w:hAnsi="Arial" w:cs="Arial"/>
+          <w:sz w:val="24"/>
+          <w:szCs w:val="24"/>
+        </w:rPr>
+        <w:t>ig</w:t>
+      </w:r>
+      <w:r>
+        <w:rPr>
+          <w:rFonts w:ascii="Arial" w:hAnsi="Arial" w:cs="Arial"/>
+          <w:sz w:val="24"/>
+          <w:szCs w:val="24"/>
+        </w:rPr>
+        <w:t xml:space="preserve">nificativas a um nível de confiança de 95%. Analisando o </w:t>
+      </w:r>
+      <w:proofErr w:type="spellStart"/>
+      <w:r>
+        <w:rPr>
+          <w:rFonts w:ascii="Arial" w:hAnsi="Arial" w:cs="Arial"/>
+          <w:sz w:val="24"/>
+          <w:szCs w:val="24"/>
+        </w:rPr>
+        <w:t>R</w:t>
+      </w:r>
+      <w:r>
+        <w:rPr>
+          <w:rFonts w:ascii="Arial" w:hAnsi="Arial" w:cs="Arial"/>
+          <w:sz w:val="24"/>
+          <w:szCs w:val="24"/>
+        </w:rPr>
+        <w:t>-</w:t>
+      </w:r>
+      <w:r>
+        <w:rPr>
+          <w:rFonts w:ascii="Arial" w:hAnsi="Arial" w:cs="Arial"/>
+          <w:sz w:val="24"/>
+          <w:szCs w:val="24"/>
+        </w:rPr>
+        <w:t>ajustado</w:t>
+      </w:r>
+      <w:proofErr w:type="spellEnd"/>
+      <w:r>
+        <w:rPr>
+          <w:rFonts w:ascii="Arial" w:hAnsi="Arial" w:cs="Arial"/>
+          <w:sz w:val="24"/>
+          <w:szCs w:val="24"/>
+        </w:rPr>
+        <w:t xml:space="preserve"> podemos ver que mesmo com mais variáveis este modelo completo também é fraco na capacidade de explicação da variável preço.</w:t>
+      </w:r>
+    </w:p>
+    <w:p>
+      <w:pPr>
+        <w:pStyle w:val="PargrafodaLista"/>
+        <w:ind w:left="0" w:firstLine="851"/>
+        <w:jc w:val="both"/>
+        <w:rPr>
+          <w:rFonts w:ascii="Arial" w:hAnsi="Arial" w:cs="Arial"/>
+          <w:sz w:val="24"/>
+          <w:szCs w:val="24"/>
+        </w:rPr>
+      </w:pPr>
+      <w:r>
+        <w:rPr>
+          <w:rFonts w:ascii="Arial" w:hAnsi="Arial" w:cs="Arial"/>
+          <w:sz w:val="24"/>
+          <w:szCs w:val="24"/>
+        </w:rPr>
+        <w:t xml:space="preserve">Como temos </w:t>
+      </w:r>
+      <w:r>
+        <w:rPr>
+          <w:rFonts w:ascii="Arial" w:hAnsi="Arial" w:cs="Arial"/>
+          <w:sz w:val="24"/>
+          <w:szCs w:val="24"/>
+        </w:rPr>
+        <w:t>betas</w:t>
+      </w:r>
+      <w:r>
+        <w:rPr>
+          <w:rFonts w:ascii="Arial" w:hAnsi="Arial" w:cs="Arial"/>
+          <w:sz w:val="24"/>
+          <w:szCs w:val="24"/>
+        </w:rPr>
+        <w:t xml:space="preserve"> que não </w:t>
+      </w:r>
+      <w:r>
+        <w:rPr>
+          <w:rFonts w:ascii="Arial" w:hAnsi="Arial" w:cs="Arial"/>
+          <w:sz w:val="24"/>
+          <w:szCs w:val="24"/>
+        </w:rPr>
+        <w:t>são</w:t>
+      </w:r>
+      <w:r>
+        <w:rPr>
+          <w:rFonts w:ascii="Arial" w:hAnsi="Arial" w:cs="Arial"/>
+          <w:sz w:val="24"/>
+          <w:szCs w:val="24"/>
+        </w:rPr>
+        <w:t xml:space="preserve"> significativo</w:t>
+      </w:r>
+      <w:r>
+        <w:rPr>
+          <w:rFonts w:ascii="Arial" w:hAnsi="Arial" w:cs="Arial"/>
+          <w:sz w:val="24"/>
+          <w:szCs w:val="24"/>
+        </w:rPr>
+        <w:t xml:space="preserve">s a 95% de nível de </w:t>
+      </w:r>
+      <w:proofErr w:type="gramStart"/>
+      <w:r>
+        <w:rPr>
+          <w:rFonts w:ascii="Arial" w:hAnsi="Arial" w:cs="Arial"/>
+          <w:sz w:val="24"/>
+          <w:szCs w:val="24"/>
+        </w:rPr>
+        <w:t>confiança</w:t>
+      </w:r>
+      <w:r>
+        <w:rPr>
+          <w:rFonts w:ascii="Arial" w:hAnsi="Arial" w:cs="Arial"/>
+          <w:sz w:val="24"/>
+          <w:szCs w:val="24"/>
+        </w:rPr>
+        <w:t>,  podemos</w:t>
+      </w:r>
+      <w:proofErr w:type="gramEnd"/>
+      <w:r>
+        <w:rPr>
+          <w:rFonts w:ascii="Arial" w:hAnsi="Arial" w:cs="Arial"/>
+          <w:sz w:val="24"/>
+          <w:szCs w:val="24"/>
+        </w:rPr>
+        <w:t xml:space="preserve"> dizer que ele</w:t>
+      </w:r>
+      <w:r>
+        <w:rPr>
+          <w:rFonts w:ascii="Arial" w:hAnsi="Arial" w:cs="Arial"/>
+          <w:sz w:val="24"/>
+          <w:szCs w:val="24"/>
+        </w:rPr>
+        <w:t>s</w:t>
+      </w:r>
+      <w:r>
+        <w:rPr>
+          <w:rFonts w:ascii="Arial" w:hAnsi="Arial" w:cs="Arial"/>
+          <w:sz w:val="24"/>
+          <w:szCs w:val="24"/>
+        </w:rPr>
+        <w:t xml:space="preserve"> </w:t>
+      </w:r>
+      <w:r>
+        <w:rPr>
+          <w:rFonts w:ascii="Arial" w:hAnsi="Arial" w:cs="Arial"/>
+          <w:sz w:val="24"/>
+          <w:szCs w:val="24"/>
+        </w:rPr>
+        <w:t>são</w:t>
+      </w:r>
+      <w:r>
+        <w:rPr>
+          <w:rFonts w:ascii="Arial" w:hAnsi="Arial" w:cs="Arial"/>
+          <w:sz w:val="24"/>
+          <w:szCs w:val="24"/>
+        </w:rPr>
+        <w:t xml:space="preserve"> estatisticamente igua</w:t>
+      </w:r>
+      <w:r>
+        <w:rPr>
+          <w:rFonts w:ascii="Arial" w:hAnsi="Arial" w:cs="Arial"/>
+          <w:sz w:val="24"/>
+          <w:szCs w:val="24"/>
+        </w:rPr>
+        <w:t>is</w:t>
+      </w:r>
+      <w:r>
+        <w:rPr>
+          <w:rFonts w:ascii="Arial" w:hAnsi="Arial" w:cs="Arial"/>
+          <w:sz w:val="24"/>
+          <w:szCs w:val="24"/>
+        </w:rPr>
+        <w:t xml:space="preserve"> a zero, removeremos este</w:t>
+      </w:r>
+      <w:r>
+        <w:rPr>
+          <w:rFonts w:ascii="Arial" w:hAnsi="Arial" w:cs="Arial"/>
+          <w:sz w:val="24"/>
+          <w:szCs w:val="24"/>
+        </w:rPr>
+        <w:t>s</w:t>
+      </w:r>
+      <w:r>
+        <w:rPr>
+          <w:rFonts w:ascii="Arial" w:hAnsi="Arial" w:cs="Arial"/>
+          <w:sz w:val="24"/>
+          <w:szCs w:val="24"/>
+        </w:rPr>
+        <w:t xml:space="preserve"> beta</w:t>
+      </w:r>
+      <w:r>
+        <w:rPr>
+          <w:rFonts w:ascii="Arial" w:hAnsi="Arial" w:cs="Arial"/>
+          <w:sz w:val="24"/>
+          <w:szCs w:val="24"/>
+        </w:rPr>
+        <w:t>s</w:t>
+      </w:r>
+      <w:r>
+        <w:rPr>
+          <w:rFonts w:ascii="Arial" w:hAnsi="Arial" w:cs="Arial"/>
+          <w:sz w:val="24"/>
+          <w:szCs w:val="24"/>
+        </w:rPr>
+        <w:t xml:space="preserve"> da regressão linear múltipla, e em seguida veremos que a variável mínimo de noites também afeta os cálculos estimados, pois todos os valores </w:t>
+      </w:r>
+      <w:r>
+        <w:rPr>
+          <w:rFonts w:ascii="Arial" w:hAnsi="Arial" w:cs="Arial"/>
+          <w:sz w:val="24"/>
+          <w:szCs w:val="24"/>
+        </w:rPr>
+        <w:t>foram distorcidos e ficaram</w:t>
+      </w:r>
+      <w:r>
+        <w:rPr>
+          <w:rFonts w:ascii="Arial" w:hAnsi="Arial" w:cs="Arial"/>
+          <w:sz w:val="24"/>
+          <w:szCs w:val="24"/>
+        </w:rPr>
+        <w:t xml:space="preserve"> muito próximos a zero, tornando dificultosa e talvez ineficaz a interpretação dos betas do modelo completo, portanto não a faremos.</w:t>
+      </w:r>
+    </w:p>
+    <w:p>
+      <w:pPr>
+        <w:pStyle w:val="PargrafodaLista"/>
+        <w:ind w:left="0" w:firstLine="851"/>
+        <w:jc w:val="both"/>
+        <w:rPr>
+          <w:rFonts w:ascii="Arial" w:hAnsi="Arial" w:cs="Arial"/>
+          <w:sz w:val="24"/>
+          <w:szCs w:val="24"/>
+        </w:rPr>
+      </w:pPr>
+      <w:r>
+        <w:rPr>
+          <w:rFonts w:ascii="Arial" w:hAnsi="Arial" w:cs="Arial"/>
+          <w:sz w:val="24"/>
+          <w:szCs w:val="24"/>
+        </w:rPr>
+        <w:lastRenderedPageBreak/>
+        <w:t>Seguindo com o modelo de regressão linear múltipla “reduzido”</w:t>
+      </w:r>
+      <w:r>
+        <w:rPr>
+          <w:rFonts w:ascii="Arial" w:hAnsi="Arial" w:cs="Arial"/>
+          <w:sz w:val="24"/>
+          <w:szCs w:val="24"/>
+        </w:rPr>
+        <w:t>,</w:t>
+      </w:r>
+      <w:r>
+        <w:rPr>
+          <w:rFonts w:ascii="Arial" w:hAnsi="Arial" w:cs="Arial"/>
+          <w:sz w:val="24"/>
+          <w:szCs w:val="24"/>
+        </w:rPr>
+        <w:t xml:space="preserve"> </w:t>
+      </w:r>
+      <w:r>
+        <w:rPr>
+          <w:rFonts w:ascii="Arial" w:hAnsi="Arial" w:cs="Arial"/>
+          <w:sz w:val="24"/>
+          <w:szCs w:val="24"/>
+        </w:rPr>
+        <w:t xml:space="preserve">na Figura 6, </w:t>
+      </w:r>
+      <w:r>
+        <w:rPr>
+          <w:rFonts w:ascii="Arial" w:hAnsi="Arial" w:cs="Arial"/>
+          <w:sz w:val="24"/>
+          <w:szCs w:val="24"/>
+        </w:rPr>
+        <w:t>com</w:t>
+      </w:r>
+      <w:r>
+        <w:rPr>
+          <w:rFonts w:ascii="Arial" w:hAnsi="Arial" w:cs="Arial"/>
+          <w:sz w:val="24"/>
+          <w:szCs w:val="24"/>
+        </w:rPr>
+        <w:t>posto com</w:t>
+      </w:r>
+      <w:r>
+        <w:rPr>
+          <w:rFonts w:ascii="Arial" w:hAnsi="Arial" w:cs="Arial"/>
+          <w:sz w:val="24"/>
+          <w:szCs w:val="24"/>
+        </w:rPr>
+        <w:t xml:space="preserve"> as seguintes variáveis dependentes: tipo de quarto, localização</w:t>
+      </w:r>
+      <w:r>
+        <w:rPr>
+          <w:rFonts w:ascii="Arial" w:hAnsi="Arial" w:cs="Arial"/>
+          <w:sz w:val="24"/>
+          <w:szCs w:val="24"/>
+        </w:rPr>
+        <w:t>,</w:t>
+      </w:r>
+      <w:r>
+        <w:rPr>
+          <w:rFonts w:ascii="Arial" w:hAnsi="Arial" w:cs="Arial"/>
+          <w:sz w:val="24"/>
+          <w:szCs w:val="24"/>
+        </w:rPr>
+        <w:t xml:space="preserve"> disponibilidade</w:t>
+      </w:r>
+      <w:r>
+        <w:rPr>
+          <w:rFonts w:ascii="Arial" w:hAnsi="Arial" w:cs="Arial"/>
+          <w:sz w:val="24"/>
+          <w:szCs w:val="24"/>
+        </w:rPr>
+        <w:t xml:space="preserve"> e número de </w:t>
+      </w:r>
+      <w:r>
+        <w:rPr>
+          <w:rFonts w:ascii="Arial" w:hAnsi="Arial" w:cs="Arial"/>
+          <w:i/>
+          <w:iCs/>
+          <w:sz w:val="24"/>
+          <w:szCs w:val="24"/>
+        </w:rPr>
+        <w:t xml:space="preserve">reviews </w:t>
+      </w:r>
+      <w:r>
+        <w:rPr>
+          <w:rFonts w:ascii="Arial" w:hAnsi="Arial" w:cs="Arial"/>
+          <w:sz w:val="24"/>
+          <w:szCs w:val="24"/>
+        </w:rPr>
+        <w:t>por mês</w:t>
+      </w:r>
+      <w:r>
+        <w:rPr>
+          <w:rFonts w:ascii="Arial" w:hAnsi="Arial" w:cs="Arial"/>
+          <w:sz w:val="24"/>
+          <w:szCs w:val="24"/>
+        </w:rPr>
+        <w:t>,</w:t>
+      </w:r>
+      <w:r>
+        <w:rPr>
+          <w:rFonts w:ascii="Arial" w:hAnsi="Arial" w:cs="Arial"/>
+          <w:sz w:val="24"/>
+          <w:szCs w:val="24"/>
+        </w:rPr>
+        <w:t xml:space="preserve"> temos</w:t>
+      </w:r>
+      <w:r>
+        <w:rPr>
+          <w:rFonts w:ascii="Arial" w:hAnsi="Arial" w:cs="Arial"/>
+          <w:sz w:val="24"/>
+          <w:szCs w:val="24"/>
+        </w:rPr>
+        <w:t xml:space="preserve"> um modelo com pelo menos um beta diferente de zero, segundo o teste F, demonstrando que o modelo como um todo faz sentido.</w:t>
+      </w:r>
+    </w:p>
+    <w:p>
+      <w:pPr>
+        <w:pStyle w:val="PargrafodaLista"/>
+        <w:ind w:left="0" w:firstLine="851"/>
+        <w:jc w:val="both"/>
+        <w:rPr>
+          <w:rFonts w:ascii="Arial" w:hAnsi="Arial" w:cs="Arial"/>
+          <w:sz w:val="24"/>
+          <w:szCs w:val="24"/>
+        </w:rPr>
+      </w:pPr>
+      <w:r>
+        <w:rPr>
+          <w:rFonts w:ascii="Arial" w:hAnsi="Arial" w:cs="Arial"/>
+          <w:sz w:val="24"/>
+          <w:szCs w:val="24"/>
+        </w:rPr>
+        <w:t>Quanto a significância de cada beta, temos que a um nível de confiança de 95% todas as variáveis são significativas, isto significa que estes betas são estatisticamente diferentes de zero e permite que tais variáveis permaneçam no modelo.</w:t>
+      </w:r>
+    </w:p>
+    <w:p>
+      <w:pPr>
+        <w:pStyle w:val="PargrafodaLista"/>
+        <w:ind w:left="0" w:firstLine="851"/>
+        <w:jc w:val="both"/>
+        <w:rPr>
+          <w:rFonts w:ascii="Arial" w:hAnsi="Arial" w:cs="Arial"/>
+          <w:sz w:val="24"/>
+          <w:szCs w:val="24"/>
+        </w:rPr>
+      </w:pPr>
+      <w:r>
+        <w:rPr>
+          <w:rFonts w:ascii="Arial" w:hAnsi="Arial" w:cs="Arial"/>
+          <w:sz w:val="24"/>
+          <w:szCs w:val="24"/>
+        </w:rPr>
+        <w:t>A partir da Figura 7 temos</w:t>
+      </w:r>
+      <w:r>
+        <w:rPr>
+          <w:rFonts w:ascii="Arial" w:hAnsi="Arial" w:cs="Arial"/>
+          <w:sz w:val="24"/>
+          <w:szCs w:val="24"/>
+        </w:rPr>
+        <w:t xml:space="preserve"> a interpretação</w:t>
+      </w:r>
+      <w:r>
+        <w:rPr>
+          <w:rFonts w:ascii="Arial" w:hAnsi="Arial" w:cs="Arial"/>
+          <w:sz w:val="24"/>
+          <w:szCs w:val="24"/>
+        </w:rPr>
+        <w:t xml:space="preserve"> de tipo de quartos.</w:t>
+      </w:r>
+      <w:r>
+        <w:rPr>
+          <w:rFonts w:ascii="Arial" w:hAnsi="Arial" w:cs="Arial"/>
+          <w:sz w:val="24"/>
+          <w:szCs w:val="24"/>
+        </w:rPr>
+        <w:t xml:space="preserve"> </w:t>
+      </w:r>
+      <w:r>
+        <w:rPr>
+          <w:rFonts w:ascii="Arial" w:hAnsi="Arial" w:cs="Arial"/>
+          <w:sz w:val="24"/>
+          <w:szCs w:val="24"/>
+        </w:rPr>
+        <w:t>M</w:t>
+      </w:r>
+      <w:r>
+        <w:rPr>
+          <w:rFonts w:ascii="Arial" w:hAnsi="Arial" w:cs="Arial"/>
+          <w:sz w:val="24"/>
+          <w:szCs w:val="24"/>
+        </w:rPr>
+        <w:t>antendo as demais variáveis constantes</w:t>
+      </w:r>
+      <w:r>
+        <w:rPr>
+          <w:rFonts w:ascii="Arial" w:hAnsi="Arial" w:cs="Arial"/>
+          <w:sz w:val="24"/>
+          <w:szCs w:val="24"/>
+        </w:rPr>
+        <w:t xml:space="preserve"> em relação ao preço estimado</w:t>
+      </w:r>
+      <w:r>
+        <w:rPr>
+          <w:rFonts w:ascii="Arial" w:hAnsi="Arial" w:cs="Arial"/>
+          <w:sz w:val="24"/>
+          <w:szCs w:val="24"/>
+        </w:rPr>
+        <w:t>,</w:t>
+      </w:r>
+      <w:r>
+        <w:rPr>
+          <w:rFonts w:ascii="Arial" w:hAnsi="Arial" w:cs="Arial"/>
+          <w:sz w:val="24"/>
+          <w:szCs w:val="24"/>
+        </w:rPr>
+        <w:t xml:space="preserve"> em relação ao tipo de quarto, temos:</w:t>
+      </w:r>
+      <w:r>
+        <w:rPr>
+          <w:rFonts w:ascii="Arial" w:hAnsi="Arial" w:cs="Arial"/>
+          <w:sz w:val="24"/>
+          <w:szCs w:val="24"/>
+        </w:rPr>
+        <w:t xml:space="preserve"> </w:t>
+      </w:r>
+      <w:r>
+        <w:rPr>
+          <w:rFonts w:ascii="Arial" w:hAnsi="Arial" w:cs="Arial"/>
+          <w:sz w:val="24"/>
+          <w:szCs w:val="24"/>
+        </w:rPr>
+        <w:t>o preço estimado de uma casa ou apartamento no Rio de Janeiro é de aproximadamente</w:t>
+      </w:r>
+      <w:r>
+        <w:rPr>
+          <w:rFonts w:ascii="Arial" w:hAnsi="Arial" w:cs="Arial"/>
+          <w:sz w:val="24"/>
+          <w:szCs w:val="24"/>
+        </w:rPr>
+        <w:t xml:space="preserve"> R$ 35.094,72</w:t>
+      </w:r>
+      <w:r>
+        <w:rPr>
+          <w:rFonts w:ascii="Arial" w:hAnsi="Arial" w:cs="Arial"/>
+          <w:sz w:val="24"/>
+          <w:szCs w:val="24"/>
+        </w:rPr>
+        <w:t>, quando é um hotel o preço sofre uma redução para aproximadamente</w:t>
+      </w:r>
+      <w:r>
+        <w:rPr>
+          <w:rFonts w:ascii="Arial" w:hAnsi="Arial" w:cs="Arial"/>
+          <w:sz w:val="24"/>
+          <w:szCs w:val="24"/>
+        </w:rPr>
+        <w:t xml:space="preserve"> R$ 24.011,09</w:t>
+      </w:r>
+      <w:r>
+        <w:rPr>
+          <w:rFonts w:ascii="Arial" w:hAnsi="Arial" w:cs="Arial"/>
+          <w:sz w:val="24"/>
+          <w:szCs w:val="24"/>
+        </w:rPr>
+        <w:t>, quando é um quarto privado o preço sofre uma redução para aproximadamente</w:t>
+      </w:r>
+      <w:r>
+        <w:rPr>
+          <w:rFonts w:ascii="Arial" w:hAnsi="Arial" w:cs="Arial"/>
+          <w:sz w:val="24"/>
+          <w:szCs w:val="24"/>
+        </w:rPr>
+        <w:t xml:space="preserve"> R$ 19.908,31</w:t>
+      </w:r>
+      <w:r>
+        <w:rPr>
+          <w:rFonts w:ascii="Arial" w:hAnsi="Arial" w:cs="Arial"/>
+          <w:sz w:val="24"/>
+          <w:szCs w:val="24"/>
+        </w:rPr>
+        <w:t>, e quando é um quarto compartilhado o preço cai para aproximadamente</w:t>
+      </w:r>
+      <w:r>
+        <w:rPr>
+          <w:rFonts w:ascii="Arial" w:hAnsi="Arial" w:cs="Arial"/>
+          <w:sz w:val="24"/>
+          <w:szCs w:val="24"/>
+        </w:rPr>
+        <w:t xml:space="preserve"> R$ 13.518,4</w:t>
+      </w:r>
+      <w:r>
+        <w:rPr>
+          <w:rFonts w:ascii="Arial" w:hAnsi="Arial" w:cs="Arial"/>
+          <w:sz w:val="24"/>
+          <w:szCs w:val="24"/>
+        </w:rPr>
+        <w:t>0</w:t>
+      </w:r>
+      <w:r>
+        <w:rPr>
+          <w:rFonts w:ascii="Arial" w:hAnsi="Arial" w:cs="Arial"/>
+          <w:sz w:val="24"/>
+          <w:szCs w:val="24"/>
+        </w:rPr>
+        <w:t xml:space="preserve">. </w:t>
+      </w:r>
+      <w:r>
+        <w:rPr>
+          <w:rFonts w:ascii="Arial" w:hAnsi="Arial" w:cs="Arial"/>
+          <w:sz w:val="24"/>
+          <w:szCs w:val="24"/>
+        </w:rPr>
+        <w:t xml:space="preserve">A </w:t>
+      </w:r>
+      <w:r>
+        <w:rPr>
+          <w:rFonts w:ascii="Arial" w:hAnsi="Arial" w:cs="Arial"/>
+          <w:sz w:val="24"/>
+          <w:szCs w:val="24"/>
+        </w:rPr>
+        <w:t>variável tipo de quarto impacta a variável dependente preço de maneira negativa conforme a privacidade diminuiu.</w:t>
+      </w:r>
+    </w:p>
+    <w:p>
+      <w:pPr>
+        <w:pStyle w:val="PargrafodaLista"/>
+        <w:ind w:left="0" w:firstLine="851"/>
+        <w:jc w:val="both"/>
+        <w:rPr>
+          <w:rFonts w:ascii="Arial" w:hAnsi="Arial" w:cs="Arial"/>
+          <w:sz w:val="24"/>
+          <w:szCs w:val="24"/>
+        </w:rPr>
+      </w:pPr>
+      <w:r>
+        <w:rPr>
+          <w:rFonts w:ascii="Arial" w:hAnsi="Arial" w:cs="Arial"/>
+          <w:sz w:val="24"/>
+          <w:szCs w:val="24"/>
+        </w:rPr>
+        <w:t>C</w:t>
+      </w:r>
+      <w:r>
+        <w:rPr>
+          <w:rFonts w:ascii="Arial" w:hAnsi="Arial" w:cs="Arial"/>
+          <w:sz w:val="24"/>
+          <w:szCs w:val="24"/>
+        </w:rPr>
+        <w:t xml:space="preserve">onsiderando a variável </w:t>
+      </w:r>
+      <w:r>
+        <w:rPr>
+          <w:rFonts w:ascii="Arial" w:hAnsi="Arial" w:cs="Arial"/>
+          <w:sz w:val="24"/>
+          <w:szCs w:val="24"/>
+        </w:rPr>
+        <w:t>tipo de quarto sendo</w:t>
+      </w:r>
+      <w:r>
+        <w:rPr>
+          <w:rFonts w:ascii="Arial" w:hAnsi="Arial" w:cs="Arial"/>
+          <w:sz w:val="24"/>
+          <w:szCs w:val="24"/>
+        </w:rPr>
+        <w:t xml:space="preserve"> apartamento/casa, a variável disponibilidade em 365 (em porcentagem) tem um comportamento positivo, conforme aumenta em 1% a disponibilidade, o preço estimado </w:t>
+      </w:r>
+      <w:r>
+        <w:rPr>
+          <w:rFonts w:ascii="Arial" w:hAnsi="Arial" w:cs="Arial"/>
+          <w:sz w:val="24"/>
+          <w:szCs w:val="24"/>
+        </w:rPr>
+        <w:t>aumenta</w:t>
+      </w:r>
+      <w:r>
+        <w:rPr>
+          <w:rFonts w:ascii="Arial" w:hAnsi="Arial" w:cs="Arial"/>
+          <w:sz w:val="24"/>
+          <w:szCs w:val="24"/>
+        </w:rPr>
+        <w:t xml:space="preserve"> em aproximadamente R$ </w:t>
+      </w:r>
+      <w:r>
+        <w:rPr>
+          <w:rFonts w:ascii="Arial" w:hAnsi="Arial" w:cs="Arial"/>
+          <w:sz w:val="24"/>
+          <w:szCs w:val="24"/>
+        </w:rPr>
+        <w:t>45,41</w:t>
+      </w:r>
+      <w:r>
+        <w:rPr>
+          <w:rFonts w:ascii="Arial" w:hAnsi="Arial" w:cs="Arial"/>
+          <w:sz w:val="24"/>
+          <w:szCs w:val="24"/>
+        </w:rPr>
+        <w:t>.</w:t>
+      </w:r>
+    </w:p>
+    <w:p>
+      <w:pPr>
+        <w:pStyle w:val="PargrafodaLista"/>
+        <w:ind w:left="0" w:firstLine="851"/>
+        <w:jc w:val="both"/>
+        <w:rPr>
+          <w:rFonts w:ascii="Arial" w:hAnsi="Arial" w:cs="Arial"/>
+          <w:sz w:val="24"/>
+          <w:szCs w:val="24"/>
+        </w:rPr>
+      </w:pPr>
+      <w:r>
+        <w:rPr>
+          <w:rFonts w:ascii="Arial" w:hAnsi="Arial" w:cs="Arial"/>
+          <w:sz w:val="24"/>
+          <w:szCs w:val="24"/>
+        </w:rPr>
+        <w:t xml:space="preserve">E por fim, a variável </w:t>
+      </w:r>
+      <w:r>
+        <w:rPr>
+          <w:rFonts w:ascii="Arial" w:hAnsi="Arial" w:cs="Arial"/>
+          <w:i/>
+          <w:iCs/>
+          <w:sz w:val="24"/>
+          <w:szCs w:val="24"/>
+        </w:rPr>
+        <w:t>reviews</w:t>
+      </w:r>
+      <w:r>
+        <w:rPr>
+          <w:rFonts w:ascii="Arial" w:hAnsi="Arial" w:cs="Arial"/>
+          <w:sz w:val="24"/>
+          <w:szCs w:val="24"/>
+        </w:rPr>
+        <w:t xml:space="preserve"> por mês, considerando a variável tipo de quarto sendo apartamento e casa, esta variável tem um comportamento negativo, para cada </w:t>
+      </w:r>
+      <w:r>
+        <w:rPr>
+          <w:rFonts w:ascii="Arial" w:hAnsi="Arial" w:cs="Arial"/>
+          <w:i/>
+          <w:iCs/>
+          <w:sz w:val="24"/>
+          <w:szCs w:val="24"/>
+        </w:rPr>
+        <w:t>reviews</w:t>
+      </w:r>
+      <w:r>
+        <w:rPr>
+          <w:rFonts w:ascii="Arial" w:hAnsi="Arial" w:cs="Arial"/>
+          <w:sz w:val="24"/>
+          <w:szCs w:val="24"/>
+        </w:rPr>
+        <w:t xml:space="preserve"> por mês o preço estimado cai em aproximadamente R$ 68,52.</w:t>
+      </w:r>
+    </w:p>
+    <w:p>
+      <w:pPr>
+        <w:pStyle w:val="PargrafodaLista"/>
+        <w:ind w:left="0" w:firstLine="851"/>
+        <w:jc w:val="both"/>
+        <w:rPr>
+          <w:rFonts w:ascii="Arial" w:hAnsi="Arial" w:cs="Arial"/>
+          <w:sz w:val="24"/>
+          <w:szCs w:val="24"/>
+        </w:rPr>
+      </w:pPr>
+      <w:r>
+        <w:rPr>
+          <w:rFonts w:ascii="Arial" w:hAnsi="Arial" w:cs="Arial"/>
+          <w:sz w:val="24"/>
+          <w:szCs w:val="24"/>
+        </w:rPr>
+        <w:t xml:space="preserve">Figura </w:t>
+      </w:r>
+      <w:r>
+        <w:rPr>
+          <w:rFonts w:ascii="Arial" w:hAnsi="Arial" w:cs="Arial"/>
+          <w:sz w:val="24"/>
+          <w:szCs w:val="24"/>
+        </w:rPr>
+        <w:t>7</w:t>
+      </w:r>
+      <w:r>
+        <w:rPr>
+          <w:rFonts w:ascii="Arial" w:hAnsi="Arial" w:cs="Arial"/>
+          <w:sz w:val="24"/>
+          <w:szCs w:val="24"/>
+        </w:rPr>
+        <w:t xml:space="preserve"> – Modelo de regressão linear múltipla reduzido.</w:t>
+      </w:r>
+    </w:p>
     <w:p>
       <w:pPr>
         <w:pStyle w:val="PargrafodaLista"/>
         <w:ind w:left="547"/>
-      </w:pPr>
+        <w:jc w:val="center"/>
+      </w:pPr>
+      <w:r>
+        <w:rPr>
+          <w:noProof/>
+        </w:rPr>
+        <w:drawing>
+          <wp:inline distT="0" distB="0" distL="0" distR="0" wp14:anchorId="2BF9B9D3" wp14:editId="0E43503D">
+            <wp:extent cx="3475607" cy="1860605"/>
+            <wp:effectExtent l="0" t="0" r="0" b="6350"/>
+            <wp:docPr id="12" name="Imagem 12"/>
+            <wp:cNvGraphicFramePr>
+              <a:graphicFrameLocks xmlns:a="http://schemas.openxmlformats.org/drawingml/2006/main" noChangeAspect="1"/>
+            </wp:cNvGraphicFramePr>
+            <a:graphic xmlns:a="http://schemas.openxmlformats.org/drawingml/2006/main">
+              <a:graphicData uri="http://schemas.openxmlformats.org/drawingml/2006/picture">
+                <pic:pic xmlns:pic="http://schemas.openxmlformats.org/drawingml/2006/picture">
+                  <pic:nvPicPr>
+                    <pic:cNvPr id="1" name=""/>
+                    <pic:cNvPicPr/>
+                  </pic:nvPicPr>
+                  <pic:blipFill>
+                    <a:blip r:embed="rId18"/>
+                    <a:stretch>
+                      <a:fillRect/>
+                    </a:stretch>
+                  </pic:blipFill>
+                  <pic:spPr>
+                    <a:xfrm>
+                      <a:off x="0" y="0"/>
+                      <a:ext cx="3499486" cy="1873388"/>
+                    </a:xfrm>
+                    <a:prstGeom prst="rect">
+                      <a:avLst/>
+                    </a:prstGeom>
+                  </pic:spPr>
+                </pic:pic>
+              </a:graphicData>
+            </a:graphic>
+          </wp:inline>
+        </w:drawing>
+      </w:r>
+    </w:p>
+    <w:p>
+      <w:pPr>
+        <w:jc w:val="both"/>
+        <w:rPr>
+          <w:rFonts w:ascii="Arial" w:hAnsi="Arial" w:cs="Arial"/>
+          <w:sz w:val="24"/>
+          <w:szCs w:val="24"/>
+        </w:rPr>
+      </w:pPr>
+      <w:r>
+        <w:lastRenderedPageBreak/>
+        <w:tab/>
+      </w:r>
+      <w:r>
+        <w:rPr>
+          <w:rFonts w:ascii="Arial" w:hAnsi="Arial" w:cs="Arial"/>
+          <w:sz w:val="24"/>
+          <w:szCs w:val="24"/>
+        </w:rPr>
+        <w:t>Em relação ao modelo completo, este é melhor devido a todos os betas serem significativos, porém devido a exclusão de variáveis o modelo acaba perdendo um pouco de poder de explicação, logo o modelo completo tem mais poder do que este.</w:t>
+      </w:r>
     </w:p>
     <w:p>
       <w:pPr>
         <w:pStyle w:val="PargrafodaLista"/>
         <w:ind w:left="547"/>
-      </w:pPr>
+        <w:rPr>
+          <w:b/>
+          <w:bCs/>
+        </w:rPr>
+      </w:pPr>
+      <w:r>
+        <w:rPr>
+          <w:b/>
+          <w:bCs/>
+        </w:rPr>
+        <w:t xml:space="preserve"> 5 Considerações finais</w:t>
+      </w:r>
     </w:p>
     <w:p>
       <w:pPr>
         <w:pStyle w:val="PargrafodaLista"/>
         <w:ind w:left="547"/>
-      </w:pPr>
-    </w:p>
-    <w:p>
-      <w:pPr>
-        <w:pStyle w:val="PargrafodaLista"/>
-        <w:ind w:left="547"/>
-      </w:pPr>
-    </w:p>
-    <w:p>
-      <w:pPr>
-        <w:pStyle w:val="PargrafodaLista"/>
-        <w:ind w:left="547"/>
-      </w:pPr>
-    </w:p>
-    <w:p>
-      <w:pPr>
-        <w:pStyle w:val="PargrafodaLista"/>
-        <w:ind w:left="547"/>
-      </w:pPr>
-    </w:p>
-    <w:p>
-      <w:pPr>
-        <w:pStyle w:val="PargrafodaLista"/>
-        <w:ind w:left="547"/>
-      </w:pPr>
-    </w:p>
-    <w:p>
-      <w:pPr>
-        <w:pStyle w:val="PargrafodaLista"/>
-        <w:ind w:left="547"/>
-      </w:pPr>
-    </w:p>
-    <w:p>
-      <w:pPr>
-        <w:pStyle w:val="PargrafodaLista"/>
-        <w:ind w:left="547"/>
-      </w:pPr>
-    </w:p>
-    <w:p>
-      <w:pPr>
-        <w:pStyle w:val="PargrafodaLista"/>
-        <w:ind w:left="547"/>
+        <w:rPr>
+          <w:b/>
+          <w:bCs/>
+        </w:rPr>
       </w:pPr>
     </w:p>
     <w:p>
@@ -10550,7 +12308,7 @@
         <w:ind w:left="0" w:firstLine="502"/>
         <w:jc w:val="both"/>
       </w:pPr>
-      <w:hyperlink r:id="rId16" w:history="1">
+      <w:hyperlink r:id="rId19" w:history="1">
         <w:r>
           <w:rPr>
             <w:rStyle w:val="Hyperlink"/>
@@ -10565,7 +12323,7 @@
         <w:ind w:left="0" w:firstLine="502"/>
         <w:jc w:val="both"/>
       </w:pPr>
-      <w:hyperlink r:id="rId17" w:history="1">
+      <w:hyperlink r:id="rId20" w:history="1">
         <w:r>
           <w:rPr>
             <w:rStyle w:val="Hyperlink"/>
@@ -10580,7 +12338,7 @@
         <w:ind w:left="0" w:firstLine="502"/>
         <w:jc w:val="both"/>
       </w:pPr>
-      <w:hyperlink r:id="rId18" w:history="1">
+      <w:hyperlink r:id="rId21" w:history="1">
         <w:r>
           <w:rPr>
             <w:rStyle w:val="Hyperlink"/>
@@ -10595,7 +12353,7 @@
         <w:ind w:left="0" w:firstLine="502"/>
         <w:jc w:val="both"/>
       </w:pPr>
-      <w:hyperlink r:id="rId19" w:history="1">
+      <w:hyperlink r:id="rId22" w:history="1">
         <w:r>
           <w:rPr>
             <w:rStyle w:val="Hyperlink"/>
@@ -10610,7 +12368,7 @@
         <w:ind w:left="0" w:firstLine="502"/>
         <w:jc w:val="both"/>
       </w:pPr>
-      <w:hyperlink r:id="rId20" w:history="1">
+      <w:hyperlink r:id="rId23" w:history="1">
         <w:r>
           <w:rPr>
             <w:rStyle w:val="Hyperlink"/>
@@ -10625,7 +12383,7 @@
         <w:ind w:left="0" w:firstLine="502"/>
         <w:jc w:val="both"/>
       </w:pPr>
-      <w:hyperlink r:id="rId21" w:history="1">
+      <w:hyperlink r:id="rId24" w:history="1">
         <w:r>
           <w:rPr>
             <w:rStyle w:val="Hyperlink"/>
@@ -10647,7 +12405,7 @@
         <w:ind w:left="0" w:firstLine="502"/>
         <w:jc w:val="both"/>
       </w:pPr>
-      <w:hyperlink r:id="rId22" w:history="1">
+      <w:hyperlink r:id="rId25" w:history="1">
         <w:r>
           <w:rPr>
             <w:rStyle w:val="Hyperlink"/>
@@ -10914,7 +12672,7 @@
     </w:rPrDefault>
     <w:pPrDefault>
       <w:pPr>
-        <w:spacing w:after="160" w:line="259" w:lineRule="auto"/>
+        <w:spacing w:after="160" w:line="360" w:lineRule="auto"/>
       </w:pPr>
     </w:pPrDefault>
   </w:docDefaults>
@@ -11355,7 +13113,6 @@
     <w:qFormat/>
     <w:rsid w:val="007E29F1"/>
     <w:pPr>
-      <w:spacing w:line="360" w:lineRule="auto"/>
       <w:ind w:left="142"/>
       <w:jc w:val="center"/>
     </w:pPr>
@@ -11442,7 +13199,7 @@
     <w:unhideWhenUsed/>
     <w:rsid w:val="007E29F1"/>
     <w:pPr>
-      <w:spacing w:after="100" w:line="360" w:lineRule="auto"/>
+      <w:spacing w:after="100"/>
     </w:pPr>
     <w:rPr>
       <w:rFonts w:ascii="Arial" w:hAnsi="Arial"/>

</xml_diff>